<commit_message>
Fix some bugs, add a few tools, add PES scan utility to md code.
</commit_message>
<xml_diff>
--- a/doc/Force_Match_User_Guide.docx
+++ b/doc/Force_Match_User_Guide.docx
@@ -69,7 +69,28 @@
         </w:numPr>
       </w:pPr>
       <w:r>
-        <w:t>Overbonding may not work right when multiple atom types are used, or when multiple “to” overbonding atom types are requested</w:t>
+        <w:t xml:space="preserve">Overbonding </w:t>
+      </w:r>
+      <w:r>
+        <w:t>won’t</w:t>
+      </w:r>
+      <w:r>
+        <w:t xml:space="preserve"> work right </w:t>
+      </w:r>
+      <w:r>
+        <w:t>for non-H</w:t>
+      </w:r>
+      <w:r>
+        <w:rPr>
+          <w:vertAlign w:val="subscript"/>
+        </w:rPr>
+        <w:t>2</w:t>
+      </w:r>
+      <w:r>
+        <w:t xml:space="preserve">O  and </w:t>
+      </w:r>
+      <w:r>
+        <w:t xml:space="preserve"> when multiple “to” overbonding atom types are requested</w:t>
       </w:r>
     </w:p>
     <w:p>
@@ -156,11 +177,6 @@
         <w:t xml:space="preserve"> false is not working.  This needs to be fixed.</w:t>
       </w:r>
     </w:p>
-    <w:p>
-      <w:pPr>
-        <w:pStyle w:val="ListParagraph"/>
-      </w:pPr>
-    </w:p>
     <w:p/>
     <w:p>
       <w:pPr>
@@ -197,15 +213,7 @@
         </w:numPr>
       </w:pPr>
       <w:r>
-        <w:t xml:space="preserve">The </w:t>
-      </w:r>
-      <w:proofErr w:type="spellStart"/>
-      <w:r>
-        <w:t>lsq</w:t>
-      </w:r>
-      <w:proofErr w:type="spellEnd"/>
-      <w:r>
-        <w:t xml:space="preserve"> and md codes both share source files, and have several compilation options.</w:t>
+        <w:t>The lsq and md codes both share source files, and have several compilation options.</w:t>
       </w:r>
     </w:p>
     <w:p>
@@ -217,15 +225,7 @@
         </w:numPr>
       </w:pPr>
       <w:r>
-        <w:t xml:space="preserve">Before compiling, navigate to the </w:t>
-      </w:r>
-      <w:proofErr w:type="spellStart"/>
-      <w:r>
-        <w:t>src</w:t>
-      </w:r>
-      <w:proofErr w:type="spellEnd"/>
-      <w:r>
-        <w:t xml:space="preserve"> directory</w:t>
+        <w:t>Before compiling, navigate to the src directory</w:t>
       </w:r>
     </w:p>
     <w:p>
@@ -236,13 +236,8 @@
           <w:numId w:val="1"/>
         </w:numPr>
       </w:pPr>
-      <w:proofErr w:type="spellStart"/>
-      <w:r>
-        <w:t>Makefile</w:t>
-      </w:r>
-      <w:proofErr w:type="spellEnd"/>
-      <w:r>
-        <w:t xml:space="preserve"> options include the following tabulated values. Note that “</w:t>
+      <w:r>
+        <w:t>Makefile options include the following tabulated values. Note that “</w:t>
       </w:r>
       <w:r>
         <w:rPr>
@@ -263,21 +258,7 @@
         <w:rPr>
           <w:rFonts w:ascii="Courier" w:hAnsi="Courier"/>
         </w:rPr>
-        <w:t xml:space="preserve"> “</w:t>
-      </w:r>
-      <w:proofErr w:type="spellStart"/>
-      <w:r>
-        <w:rPr>
-          <w:rFonts w:ascii="Courier" w:hAnsi="Courier"/>
-        </w:rPr>
-        <w:t>lsq</w:t>
-      </w:r>
-      <w:proofErr w:type="spellEnd"/>
-      <w:r>
-        <w:rPr>
-          <w:rFonts w:ascii="Courier" w:hAnsi="Courier"/>
-        </w:rPr>
-        <w:t xml:space="preserve">” </w:t>
+        <w:t xml:space="preserve"> “lsq” </w:t>
       </w:r>
       <w:r>
         <w:t>or</w:t>
@@ -286,21 +267,7 @@
         <w:rPr>
           <w:rFonts w:ascii="Courier" w:hAnsi="Courier"/>
         </w:rPr>
-        <w:t xml:space="preserve"> “</w:t>
-      </w:r>
-      <w:proofErr w:type="spellStart"/>
-      <w:r>
-        <w:rPr>
-          <w:rFonts w:ascii="Courier" w:hAnsi="Courier"/>
-        </w:rPr>
-        <w:t>md.</w:t>
-      </w:r>
-      <w:proofErr w:type="spellEnd"/>
-      <w:r>
-        <w:rPr>
-          <w:rFonts w:ascii="Courier" w:hAnsi="Courier"/>
-        </w:rPr>
-        <w:t>” T</w:t>
+        <w:t xml:space="preserve"> “md.” T</w:t>
       </w:r>
       <w:r>
         <w:t xml:space="preserve">he make command is executed as </w:t>
@@ -312,24 +279,14 @@
         <w:t>make &lt;options&gt;</w:t>
       </w:r>
       <w:r>
-        <w:t xml:space="preserve">.  The resulting </w:t>
-      </w:r>
-      <w:proofErr w:type="spellStart"/>
-      <w:r>
-        <w:t>executables</w:t>
-      </w:r>
-      <w:proofErr w:type="spellEnd"/>
-      <w:r>
-        <w:t xml:space="preserve"> are of the form </w:t>
-      </w:r>
-      <w:proofErr w:type="spellStart"/>
+        <w:t xml:space="preserve">.  The resulting executables are of the form </w:t>
+      </w:r>
       <w:r>
         <w:rPr>
           <w:rFonts w:ascii="Courier" w:hAnsi="Courier"/>
         </w:rPr>
         <w:t>house_xx</w:t>
       </w:r>
-      <w:proofErr w:type="spellEnd"/>
       <w:r>
         <w:t>.</w:t>
       </w:r>
@@ -339,45 +296,37 @@
       <w:tblPr>
         <w:tblStyle w:val="TableGrid"/>
         <w:tblW w:w="0" w:type="auto"/>
-        <w:tblInd w:w="1728" w:type="dxa"/>
+        <w:tblInd w:w="918" w:type="dxa"/>
         <w:tblLook w:val="04A0" w:firstRow="1" w:lastRow="0" w:firstColumn="1" w:lastColumn="0" w:noHBand="0" w:noVBand="1"/>
       </w:tblPr>
       <w:tblGrid>
-        <w:gridCol w:w="2904"/>
-        <w:gridCol w:w="7716"/>
+        <w:gridCol w:w="2340"/>
+        <w:gridCol w:w="9720"/>
       </w:tblGrid>
       <w:tr>
         <w:tc>
           <w:tcPr>
-            <w:tcW w:w="2904" w:type="dxa"/>
-          </w:tcPr>
-          <w:p>
-            <w:pPr>
-              <w:rPr>
-                <w:rFonts w:ascii="Courier" w:hAnsi="Courier"/>
-              </w:rPr>
-            </w:pPr>
-            <w:proofErr w:type="spellStart"/>
-            <w:proofErr w:type="gramStart"/>
-            <w:r>
-              <w:rPr>
-                <w:rFonts w:ascii="Courier" w:hAnsi="Courier"/>
-              </w:rPr>
-              <w:t>house</w:t>
-            </w:r>
-            <w:proofErr w:type="gramEnd"/>
-            <w:r>
-              <w:rPr>
-                <w:rFonts w:ascii="Courier" w:hAnsi="Courier"/>
-              </w:rPr>
-              <w:t>_xx</w:t>
-            </w:r>
-            <w:proofErr w:type="spellEnd"/>
-          </w:p>
-        </w:tc>
-        <w:tc>
-          <w:tcPr>
-            <w:tcW w:w="7716" w:type="dxa"/>
+            <w:tcW w:w="2340" w:type="dxa"/>
+            <w:vAlign w:val="center"/>
+          </w:tcPr>
+          <w:p>
+            <w:pPr>
+              <w:rPr>
+                <w:rFonts w:ascii="Courier" w:hAnsi="Courier"/>
+              </w:rPr>
+            </w:pPr>
+            <w:r>
+              <w:rPr>
+                <w:rFonts w:ascii="Courier" w:hAnsi="Courier"/>
+              </w:rPr>
+              <w:t>house_xx</w:t>
+            </w:r>
+          </w:p>
+        </w:tc>
+        <w:tc>
+          <w:tcPr>
+            <w:tcW w:w="9720" w:type="dxa"/>
+            <w:vAlign w:val="center"/>
           </w:tcPr>
           <w:p>
             <w:r>
@@ -392,43 +341,36 @@
             <w:r>
               <w:t xml:space="preserve"> code</w:t>
             </w:r>
-          </w:p>
-        </w:tc>
-        <w:bookmarkStart w:id="0" w:name="_GoBack"/>
-        <w:bookmarkEnd w:id="0"/>
+            <w:r>
+              <w:t>.</w:t>
+            </w:r>
+          </w:p>
+        </w:tc>
       </w:tr>
       <w:tr>
         <w:tc>
           <w:tcPr>
-            <w:tcW w:w="2904" w:type="dxa"/>
-          </w:tcPr>
-          <w:p>
-            <w:pPr>
-              <w:rPr>
-                <w:rFonts w:ascii="Courier" w:hAnsi="Courier"/>
-              </w:rPr>
-            </w:pPr>
-            <w:proofErr w:type="spellStart"/>
-            <w:proofErr w:type="gramStart"/>
-            <w:r>
-              <w:rPr>
-                <w:rFonts w:ascii="Courier" w:hAnsi="Courier"/>
-              </w:rPr>
-              <w:t>clean</w:t>
-            </w:r>
-            <w:proofErr w:type="gramEnd"/>
-            <w:r>
-              <w:rPr>
-                <w:rFonts w:ascii="Courier" w:hAnsi="Courier"/>
-              </w:rPr>
-              <w:t>_xx</w:t>
-            </w:r>
-            <w:proofErr w:type="spellEnd"/>
-          </w:p>
-        </w:tc>
-        <w:tc>
-          <w:tcPr>
-            <w:tcW w:w="7716" w:type="dxa"/>
+            <w:tcW w:w="2340" w:type="dxa"/>
+            <w:vAlign w:val="center"/>
+          </w:tcPr>
+          <w:p>
+            <w:pPr>
+              <w:rPr>
+                <w:rFonts w:ascii="Courier" w:hAnsi="Courier"/>
+              </w:rPr>
+            </w:pPr>
+            <w:r>
+              <w:rPr>
+                <w:rFonts w:ascii="Courier" w:hAnsi="Courier"/>
+              </w:rPr>
+              <w:t>clean_xx</w:t>
+            </w:r>
+          </w:p>
+        </w:tc>
+        <w:tc>
+          <w:tcPr>
+            <w:tcW w:w="9720" w:type="dxa"/>
+            <w:vAlign w:val="center"/>
           </w:tcPr>
           <w:p>
             <w:r>
@@ -449,35 +391,27 @@
       <w:tr>
         <w:tc>
           <w:tcPr>
-            <w:tcW w:w="2904" w:type="dxa"/>
-          </w:tcPr>
-          <w:p>
-            <w:pPr>
-              <w:rPr>
-                <w:rFonts w:ascii="Courier" w:hAnsi="Courier"/>
-              </w:rPr>
-            </w:pPr>
-            <w:proofErr w:type="spellStart"/>
-            <w:proofErr w:type="gramStart"/>
-            <w:r>
-              <w:rPr>
-                <w:rFonts w:ascii="Courier" w:hAnsi="Courier"/>
-              </w:rPr>
-              <w:t>realclean</w:t>
-            </w:r>
-            <w:proofErr w:type="gramEnd"/>
-            <w:r>
-              <w:rPr>
-                <w:rFonts w:ascii="Courier" w:hAnsi="Courier"/>
-              </w:rPr>
-              <w:t>_xx</w:t>
-            </w:r>
-            <w:proofErr w:type="spellEnd"/>
-          </w:p>
-        </w:tc>
-        <w:tc>
-          <w:tcPr>
-            <w:tcW w:w="7716" w:type="dxa"/>
+            <w:tcW w:w="2340" w:type="dxa"/>
+            <w:vAlign w:val="center"/>
+          </w:tcPr>
+          <w:p>
+            <w:pPr>
+              <w:rPr>
+                <w:rFonts w:ascii="Courier" w:hAnsi="Courier"/>
+              </w:rPr>
+            </w:pPr>
+            <w:r>
+              <w:rPr>
+                <w:rFonts w:ascii="Courier" w:hAnsi="Courier"/>
+              </w:rPr>
+              <w:t>realclean_xx</w:t>
+            </w:r>
+          </w:p>
+        </w:tc>
+        <w:tc>
+          <w:tcPr>
+            <w:tcW w:w="9720" w:type="dxa"/>
+            <w:vAlign w:val="center"/>
           </w:tcPr>
           <w:p>
             <w:r>
@@ -491,6 +425,9 @@
             </w:r>
             <w:r>
               <w:t xml:space="preserve"> code executable</w:t>
+            </w:r>
+            <w:r>
+              <w:t>.</w:t>
             </w:r>
           </w:p>
         </w:tc>
@@ -501,39 +438,104 @@
         </w:trPr>
         <w:tc>
           <w:tcPr>
-            <w:tcW w:w="2904" w:type="dxa"/>
-          </w:tcPr>
-          <w:p>
-            <w:pPr>
-              <w:rPr>
-                <w:rFonts w:ascii="Courier" w:hAnsi="Courier"/>
-              </w:rPr>
-            </w:pPr>
-            <w:proofErr w:type="spellStart"/>
-            <w:proofErr w:type="gramStart"/>
-            <w:r>
-              <w:rPr>
-                <w:rFonts w:ascii="Courier" w:hAnsi="Courier"/>
-              </w:rPr>
-              <w:t>build</w:t>
-            </w:r>
-            <w:proofErr w:type="gramEnd"/>
-            <w:r>
-              <w:rPr>
-                <w:rFonts w:ascii="Courier" w:hAnsi="Courier"/>
-              </w:rPr>
-              <w:t>_tests_xx</w:t>
-            </w:r>
-            <w:proofErr w:type="spellEnd"/>
-          </w:p>
-        </w:tc>
-        <w:tc>
-          <w:tcPr>
-            <w:tcW w:w="7716" w:type="dxa"/>
+            <w:tcW w:w="2340" w:type="dxa"/>
+            <w:vAlign w:val="center"/>
+          </w:tcPr>
+          <w:p>
+            <w:pPr>
+              <w:rPr>
+                <w:rFonts w:ascii="Courier" w:hAnsi="Courier"/>
+              </w:rPr>
+            </w:pPr>
+            <w:r>
+              <w:rPr>
+                <w:rFonts w:ascii="Courier" w:hAnsi="Courier"/>
+              </w:rPr>
+              <w:t>build_tests_xx</w:t>
+            </w:r>
+          </w:p>
+        </w:tc>
+        <w:tc>
+          <w:tcPr>
+            <w:tcW w:w="9720" w:type="dxa"/>
+            <w:vAlign w:val="center"/>
           </w:tcPr>
           <w:p>
             <w:r>
               <w:t xml:space="preserve">Generate fresh “correct” files for test suite </w:t>
+            </w:r>
+            <w:r>
+              <w:t>.</w:t>
+            </w:r>
+          </w:p>
+        </w:tc>
+      </w:tr>
+      <w:tr>
+        <w:trPr>
+          <w:trHeight w:val="242"/>
+        </w:trPr>
+        <w:tc>
+          <w:tcPr>
+            <w:tcW w:w="2340" w:type="dxa"/>
+            <w:vAlign w:val="center"/>
+          </w:tcPr>
+          <w:p>
+            <w:pPr>
+              <w:rPr>
+                <w:rFonts w:ascii="Courier" w:hAnsi="Courier"/>
+              </w:rPr>
+            </w:pPr>
+            <w:r>
+              <w:rPr>
+                <w:rFonts w:ascii="Courier" w:hAnsi="Courier"/>
+              </w:rPr>
+              <w:t>travis</w:t>
+            </w:r>
+          </w:p>
+        </w:tc>
+        <w:tc>
+          <w:tcPr>
+            <w:tcW w:w="9720" w:type="dxa"/>
+            <w:vAlign w:val="center"/>
+          </w:tcPr>
+          <w:p>
+            <w:r>
+              <w:t>Compile Travis trajectory analyzer. See the .pdf file in contrib/Travis for more information.</w:t>
+            </w:r>
+          </w:p>
+        </w:tc>
+      </w:tr>
+      <w:tr>
+        <w:trPr>
+          <w:trHeight w:val="242"/>
+        </w:trPr>
+        <w:tc>
+          <w:tcPr>
+            <w:tcW w:w="2340" w:type="dxa"/>
+            <w:vAlign w:val="center"/>
+          </w:tcPr>
+          <w:p>
+            <w:pPr>
+              <w:rPr>
+                <w:rFonts w:ascii="Courier" w:hAnsi="Courier"/>
+              </w:rPr>
+            </w:pPr>
+            <w:r>
+              <w:rPr>
+                <w:rFonts w:ascii="Courier" w:hAnsi="Courier"/>
+              </w:rPr>
+              <w:t>molanal</w:t>
+            </w:r>
+          </w:p>
+        </w:tc>
+        <w:tc>
+          <w:tcPr>
+            <w:tcW w:w="9720" w:type="dxa"/>
+            <w:vAlign w:val="center"/>
+          </w:tcPr>
+          <w:p>
+            <w:r>
+              <w:t>Compile the molanal trajectory analysis suite. See the readme.txt file in contrib/molanal for more information.</w:t>
             </w:r>
           </w:p>
         </w:tc>
@@ -554,13 +556,8 @@
       <w:r>
         <w:t xml:space="preserve">The </w:t>
       </w:r>
-      <w:proofErr w:type="spellStart"/>
-      <w:r>
-        <w:t>lsq</w:t>
-      </w:r>
-      <w:proofErr w:type="spellEnd"/>
-      <w:r>
-        <w:t xml:space="preserve"> and md </w:t>
+      <w:r>
+        <w:t xml:space="preserve">lsq and md </w:t>
       </w:r>
       <w:r>
         <w:t>code</w:t>
@@ -638,19 +635,11 @@
       <w:r>
         <w:t xml:space="preserve">Navigate to the </w:t>
       </w:r>
-      <w:proofErr w:type="spellStart"/>
-      <w:r>
-        <w:rPr>
-          <w:rFonts w:ascii="Courier" w:hAnsi="Courier"/>
-        </w:rPr>
-        <w:t>test_suite</w:t>
-      </w:r>
-      <w:proofErr w:type="spellEnd"/>
-      <w:r>
-        <w:rPr>
-          <w:rFonts w:ascii="Courier" w:hAnsi="Courier"/>
-        </w:rPr>
-        <w:t>-xx</w:t>
+      <w:r>
+        <w:rPr>
+          <w:rFonts w:ascii="Courier" w:hAnsi="Courier"/>
+        </w:rPr>
+        <w:t>test_suite-xx</w:t>
       </w:r>
       <w:r>
         <w:t xml:space="preserve"> folder, and open up the </w:t>
@@ -752,39 +741,29 @@
       <w:r>
         <w:t xml:space="preserve">Run from </w:t>
       </w:r>
-      <w:proofErr w:type="spellStart"/>
-      <w:r>
-        <w:rPr>
-          <w:rFonts w:ascii="Courier" w:hAnsi="Courier"/>
-        </w:rPr>
-        <w:t>test_suite</w:t>
-      </w:r>
-      <w:proofErr w:type="spellEnd"/>
-      <w:r>
-        <w:rPr>
-          <w:rFonts w:ascii="Courier" w:hAnsi="Courier"/>
-        </w:rPr>
-        <w:t>-xx</w:t>
-      </w:r>
-      <w:r>
+      <w:r>
+        <w:rPr>
+          <w:rFonts w:ascii="Courier" w:hAnsi="Courier"/>
+        </w:rPr>
+        <w:t>test_suite-xx</w:t>
+      </w:r>
+      <w:r>
+        <w:t xml:space="preserve"> with </w:t>
+      </w:r>
+      <w:r>
+        <w:rPr>
+          <w:rFonts w:ascii="Courier" w:hAnsi="Courier"/>
+        </w:rPr>
+        <w:t>./run_test_suite.sh</w:t>
+      </w:r>
+      <w:r>
+        <w:rPr>
+          <w:rFonts w:ascii="Courier" w:hAnsi="Courier"/>
+        </w:rPr>
         <w:t xml:space="preserve"> </w:t>
       </w:r>
-      <w:proofErr w:type="gramStart"/>
-      <w:r>
-        <w:t xml:space="preserve">with </w:t>
-      </w:r>
-      <w:r>
-        <w:rPr>
-          <w:rFonts w:ascii="Courier" w:hAnsi="Courier"/>
-        </w:rPr>
-        <w:t>./</w:t>
-      </w:r>
-      <w:proofErr w:type="gramEnd"/>
-      <w:r>
-        <w:rPr>
-          <w:rFonts w:ascii="Courier" w:hAnsi="Courier"/>
-        </w:rPr>
-        <w:t>run_test_suite.sh</w:t>
+      <w:r>
+        <w:t>or</w:t>
       </w:r>
       <w:r>
         <w:rPr>
@@ -793,15 +772,6 @@
         <w:t xml:space="preserve"> </w:t>
       </w:r>
       <w:r>
-        <w:t>or</w:t>
-      </w:r>
-      <w:r>
-        <w:rPr>
-          <w:rFonts w:ascii="Courier" w:hAnsi="Courier"/>
-        </w:rPr>
-        <w:t xml:space="preserve"> </w:t>
-      </w:r>
-      <w:r>
         <w:t xml:space="preserve">and </w:t>
       </w:r>
       <w:r>
@@ -811,73 +781,61 @@
         <w:t>generate_test_suite.sh</w:t>
       </w:r>
     </w:p>
-    <w:p/>
     <w:p>
       <w:pPr>
         <w:rPr>
           <w:color w:val="C0504D" w:themeColor="accent2"/>
         </w:rPr>
       </w:pPr>
-      <w:r>
+    </w:p>
+    <w:p>
+      <w:pPr>
         <w:rPr>
           <w:color w:val="C0504D" w:themeColor="accent2"/>
         </w:rPr>
-        <w:t xml:space="preserve">Note on test suite usage:  If the older version of the LSQ python script is used, the test suite should indicate a technical pass, because the format of the </w:t>
-      </w:r>
-      <w:proofErr w:type="spellStart"/>
+      </w:pPr>
       <w:r>
         <w:rPr>
           <w:color w:val="C0504D" w:themeColor="accent2"/>
         </w:rPr>
-        <w:t>params</w:t>
-      </w:r>
-      <w:proofErr w:type="spellEnd"/>
-      <w:r>
-        <w:rPr>
-          <w:color w:val="C0504D" w:themeColor="accent2"/>
-        </w:rPr>
-        <w:t xml:space="preserve"> files will be different, though the resultant parameters should be consistent.</w:t>
+        <w:t>Note on test suite usage:  If the older version of the LSQ python script is used, the test suite should indicate a technical pass, because the format of the params files will be different, though the resultant parameters should be consistent.</w:t>
       </w:r>
     </w:p>
     <w:p>
       <w:pPr>
         <w:pStyle w:val="ListParagraph"/>
-        <w:numPr>
-          <w:ilvl w:val="0"/>
-          <w:numId w:val="1"/>
-        </w:numPr>
         <w:rPr>
           <w:b/>
           <w:sz w:val="28"/>
           <w:szCs w:val="28"/>
         </w:rPr>
       </w:pPr>
-      <w:r>
+    </w:p>
+    <w:p>
+      <w:pPr>
+        <w:rPr>
+          <w:b/>
+          <w:sz w:val="32"/>
+          <w:szCs w:val="32"/>
+        </w:rPr>
+      </w:pPr>
+      <w:r>
+        <w:rPr>
+          <w:b/>
+          <w:sz w:val="32"/>
+          <w:szCs w:val="32"/>
+        </w:rPr>
+        <w:t>Quick Navigation:</w:t>
+      </w:r>
+    </w:p>
+    <w:p>
+      <w:pPr>
         <w:rPr>
           <w:b/>
           <w:sz w:val="28"/>
           <w:szCs w:val="28"/>
         </w:rPr>
-        <w:br w:type="page"/>
-      </w:r>
-    </w:p>
-    <w:p>
-      <w:pPr>
-        <w:rPr>
-          <w:b/>
-          <w:sz w:val="32"/>
-          <w:szCs w:val="32"/>
-        </w:rPr>
-      </w:pPr>
-      <w:r>
-        <w:rPr>
-          <w:b/>
-          <w:sz w:val="32"/>
-          <w:szCs w:val="32"/>
-        </w:rPr>
-        <w:lastRenderedPageBreak/>
-        <w:t>Quick Navigation:</w:t>
-      </w:r>
+      </w:pPr>
     </w:p>
     <w:p>
       <w:pPr>
@@ -887,16 +845,9 @@
           <w:szCs w:val="28"/>
         </w:rPr>
       </w:pPr>
-    </w:p>
-    <w:p>
-      <w:pPr>
-        <w:rPr>
-          <w:sz w:val="28"/>
-          <w:szCs w:val="28"/>
-        </w:rPr>
-      </w:pPr>
-      <w:r>
-        <w:rPr>
+      <w:r>
+        <w:rPr>
+          <w:b/>
           <w:sz w:val="28"/>
           <w:szCs w:val="28"/>
         </w:rPr>
@@ -1148,12 +1099,62 @@
         </w:rPr>
         <w:t xml:space="preserve"> (This section of the manual is under construction)</w:t>
       </w:r>
-      <w:r>
+    </w:p>
+    <w:p>
+      <w:pPr>
         <w:rPr>
           <w:b/>
           <w:sz w:val="28"/>
           <w:szCs w:val="28"/>
         </w:rPr>
+      </w:pPr>
+    </w:p>
+    <w:p>
+      <w:pPr>
+        <w:rPr>
+          <w:b/>
+          <w:sz w:val="28"/>
+          <w:szCs w:val="28"/>
+        </w:rPr>
+      </w:pPr>
+      <w:r>
+        <w:rPr>
+          <w:b/>
+          <w:sz w:val="28"/>
+          <w:szCs w:val="28"/>
+        </w:rPr>
+        <w:t>Utilities</w:t>
+      </w:r>
+    </w:p>
+    <w:p>
+      <w:pPr>
+        <w:pStyle w:val="ListParagraph"/>
+        <w:numPr>
+          <w:ilvl w:val="0"/>
+          <w:numId w:val="1"/>
+        </w:numPr>
+        <w:rPr>
+          <w:b/>
+          <w:sz w:val="28"/>
+          <w:szCs w:val="28"/>
+        </w:rPr>
+      </w:pPr>
+      <w:hyperlink w:anchor="_PES_Scan_generator" w:history="1">
+        <w:r>
+          <w:rPr>
+            <w:rStyle w:val="Hyperlink"/>
+            <w:sz w:val="28"/>
+            <w:szCs w:val="28"/>
+          </w:rPr>
+          <w:t>PES Scan generator</w:t>
+        </w:r>
+      </w:hyperlink>
+      <w:r>
+        <w:rPr>
+          <w:b/>
+          <w:sz w:val="28"/>
+          <w:szCs w:val="28"/>
+        </w:rPr>
         <w:br w:type="page"/>
       </w:r>
     </w:p>
@@ -1165,8 +1166,8 @@
           <w:color w:val="000000" w:themeColor="text1"/>
         </w:rPr>
       </w:pPr>
-      <w:bookmarkStart w:id="1" w:name="_LSQ_CODE:_Main"/>
-      <w:bookmarkEnd w:id="1"/>
+      <w:bookmarkStart w:id="0" w:name="_LSQ_CODE:_Main"/>
+      <w:bookmarkEnd w:id="0"/>
       <w:r>
         <w:rPr>
           <w:rFonts w:asciiTheme="minorHAnsi" w:hAnsiTheme="minorHAnsi"/>
@@ -1332,23 +1333,13 @@
                 <w:szCs w:val="20"/>
               </w:rPr>
             </w:pPr>
-            <w:proofErr w:type="gramStart"/>
-            <w:r>
-              <w:rPr>
-                <w:rFonts w:ascii="Courier" w:hAnsi="Courier"/>
-                <w:sz w:val="20"/>
-                <w:szCs w:val="20"/>
-              </w:rPr>
-              <w:t>any</w:t>
-            </w:r>
-            <w:proofErr w:type="gramEnd"/>
-            <w:r>
-              <w:rPr>
-                <w:rFonts w:ascii="Courier" w:hAnsi="Courier"/>
-                <w:sz w:val="20"/>
-                <w:szCs w:val="20"/>
-              </w:rPr>
-              <w:t xml:space="preserve"> string</w:t>
+            <w:r>
+              <w:rPr>
+                <w:rFonts w:ascii="Courier" w:hAnsi="Courier"/>
+                <w:sz w:val="20"/>
+                <w:szCs w:val="20"/>
+              </w:rPr>
+              <w:t>any string</w:t>
             </w:r>
           </w:p>
         </w:tc>
@@ -1371,35 +1362,7 @@
                 <w:sz w:val="20"/>
                 <w:szCs w:val="20"/>
               </w:rPr>
-              <w:t xml:space="preserve">Provides the name of the simulation trajectory file. Files use </w:t>
-            </w:r>
-            <w:proofErr w:type="gramStart"/>
-            <w:r>
-              <w:rPr>
-                <w:rFonts w:ascii="Courier" w:hAnsi="Courier"/>
-                <w:sz w:val="20"/>
-                <w:szCs w:val="20"/>
-              </w:rPr>
-              <w:t>a .</w:t>
-            </w:r>
-            <w:proofErr w:type="spellStart"/>
-            <w:r>
-              <w:rPr>
-                <w:rFonts w:ascii="Courier" w:hAnsi="Courier"/>
-                <w:sz w:val="20"/>
-                <w:szCs w:val="20"/>
-              </w:rPr>
-              <w:t>xyzf</w:t>
-            </w:r>
-            <w:proofErr w:type="spellEnd"/>
-            <w:proofErr w:type="gramEnd"/>
-            <w:r>
-              <w:rPr>
-                <w:rFonts w:ascii="Courier" w:hAnsi="Courier"/>
-                <w:sz w:val="20"/>
-                <w:szCs w:val="20"/>
-              </w:rPr>
-              <w:t xml:space="preserve"> format, which is like the standard .xyz format, with two exceptions: (1) after the line containing the number of atoms, the x, y, and z box lengths are given, and (2) each coordinate line has x, y, and z forces on the corresponding atom appended.</w:t>
+              <w:t>Provides the name of the simulation trajectory file. Files use a .xyzf format, which is like the standard .xyz format, with two exceptions: (1) after the line containing the number of atoms, the x, y, and z box lengths are given, and (2) each coordinate line has x, y, and z forces on the corresponding atom appended.</w:t>
             </w:r>
           </w:p>
         </w:tc>
@@ -1456,25 +1419,7 @@
                 <w:sz w:val="20"/>
                 <w:szCs w:val="20"/>
               </w:rPr>
-              <w:t>“</w:t>
-            </w:r>
-            <w:proofErr w:type="gramStart"/>
-            <w:r>
-              <w:rPr>
-                <w:rFonts w:ascii="Courier" w:hAnsi="Courier"/>
-                <w:sz w:val="20"/>
-                <w:szCs w:val="20"/>
-              </w:rPr>
-              <w:t>true</w:t>
-            </w:r>
-            <w:proofErr w:type="gramEnd"/>
-            <w:r>
-              <w:rPr>
-                <w:rFonts w:ascii="Courier" w:hAnsi="Courier"/>
-                <w:sz w:val="20"/>
-                <w:szCs w:val="20"/>
-              </w:rPr>
-              <w:t>” or “false”</w:t>
+              <w:t>“true” or “false”</w:t>
             </w:r>
           </w:p>
         </w:tc>
@@ -1577,35 +1522,7 @@
                 <w:sz w:val="20"/>
                 <w:szCs w:val="20"/>
               </w:rPr>
-              <w:t xml:space="preserve">Number of frames in </w:t>
-            </w:r>
-            <w:proofErr w:type="gramStart"/>
-            <w:r>
-              <w:rPr>
-                <w:rFonts w:ascii="Courier" w:hAnsi="Courier"/>
-                <w:sz w:val="20"/>
-                <w:szCs w:val="20"/>
-              </w:rPr>
-              <w:t>the .</w:t>
-            </w:r>
-            <w:proofErr w:type="spellStart"/>
-            <w:r>
-              <w:rPr>
-                <w:rFonts w:ascii="Courier" w:hAnsi="Courier"/>
-                <w:sz w:val="20"/>
-                <w:szCs w:val="20"/>
-              </w:rPr>
-              <w:t>xyzf</w:t>
-            </w:r>
-            <w:proofErr w:type="spellEnd"/>
-            <w:proofErr w:type="gramEnd"/>
-            <w:r>
-              <w:rPr>
-                <w:rFonts w:ascii="Courier" w:hAnsi="Courier"/>
-                <w:sz w:val="20"/>
-                <w:szCs w:val="20"/>
-              </w:rPr>
-              <w:t xml:space="preserve"> file</w:t>
+              <w:t>Number of frames in the .xyzf file</w:t>
             </w:r>
           </w:p>
         </w:tc>
@@ -1685,25 +1602,7 @@
                 <w:sz w:val="20"/>
                 <w:szCs w:val="20"/>
               </w:rPr>
-              <w:t xml:space="preserve">Number of </w:t>
-            </w:r>
-            <w:proofErr w:type="spellStart"/>
-            <w:r>
-              <w:rPr>
-                <w:rFonts w:ascii="Courier" w:hAnsi="Courier"/>
-                <w:sz w:val="20"/>
-                <w:szCs w:val="20"/>
-              </w:rPr>
-              <w:t>supercells</w:t>
-            </w:r>
-            <w:proofErr w:type="spellEnd"/>
-            <w:r>
-              <w:rPr>
-                <w:rFonts w:ascii="Courier" w:hAnsi="Courier"/>
-                <w:sz w:val="20"/>
-                <w:szCs w:val="20"/>
-              </w:rPr>
-              <w:t xml:space="preserve"> to create from simulation box (i.e. replicate images).</w:t>
+              <w:t>Number of supercells to create from simulation box (i.e. replicate images).</w:t>
             </w:r>
           </w:p>
         </w:tc>
@@ -1760,25 +1659,7 @@
                 <w:sz w:val="20"/>
                 <w:szCs w:val="20"/>
               </w:rPr>
-              <w:t>“</w:t>
-            </w:r>
-            <w:proofErr w:type="gramStart"/>
-            <w:r>
-              <w:rPr>
-                <w:rFonts w:ascii="Courier" w:hAnsi="Courier"/>
-                <w:sz w:val="20"/>
-                <w:szCs w:val="20"/>
-              </w:rPr>
-              <w:t>true</w:t>
-            </w:r>
-            <w:proofErr w:type="gramEnd"/>
-            <w:r>
-              <w:rPr>
-                <w:rFonts w:ascii="Courier" w:hAnsi="Courier"/>
-                <w:sz w:val="20"/>
-                <w:szCs w:val="20"/>
-              </w:rPr>
-              <w:t>” or “false”</w:t>
+              <w:t>“true” or “false”</w:t>
             </w:r>
           </w:p>
         </w:tc>
@@ -1963,25 +1844,7 @@
                 <w:sz w:val="20"/>
                 <w:szCs w:val="20"/>
               </w:rPr>
-              <w:t>“</w:t>
-            </w:r>
-            <w:proofErr w:type="gramStart"/>
-            <w:r>
-              <w:rPr>
-                <w:rFonts w:ascii="Courier" w:hAnsi="Courier"/>
-                <w:sz w:val="20"/>
-                <w:szCs w:val="20"/>
-              </w:rPr>
-              <w:t>true</w:t>
-            </w:r>
-            <w:proofErr w:type="gramEnd"/>
-            <w:r>
-              <w:rPr>
-                <w:rFonts w:ascii="Courier" w:hAnsi="Courier"/>
-                <w:sz w:val="20"/>
-                <w:szCs w:val="20"/>
-              </w:rPr>
-              <w:t>” or “false”</w:t>
+              <w:t>“true” or “false”</w:t>
             </w:r>
           </w:p>
         </w:tc>
@@ -2088,25 +1951,7 @@
                 <w:sz w:val="20"/>
                 <w:szCs w:val="20"/>
               </w:rPr>
-              <w:t>“</w:t>
-            </w:r>
-            <w:proofErr w:type="gramStart"/>
-            <w:r>
-              <w:rPr>
-                <w:rFonts w:ascii="Courier" w:hAnsi="Courier"/>
-                <w:sz w:val="20"/>
-                <w:szCs w:val="20"/>
-              </w:rPr>
-              <w:t>true</w:t>
-            </w:r>
-            <w:proofErr w:type="gramEnd"/>
-            <w:r>
-              <w:rPr>
-                <w:rFonts w:ascii="Courier" w:hAnsi="Courier"/>
-                <w:sz w:val="20"/>
-                <w:szCs w:val="20"/>
-              </w:rPr>
-              <w:t>” or “false”</w:t>
+              <w:t>“true” or “false”</w:t>
             </w:r>
           </w:p>
         </w:tc>
@@ -2171,23 +2016,13 @@
               </w:rPr>
               <w:br/>
             </w:r>
-            <w:proofErr w:type="gramStart"/>
-            <w:r>
-              <w:rPr>
-                <w:rFonts w:ascii="Courier" w:hAnsi="Courier" w:cs="Andale Mono"/>
-                <w:sz w:val="20"/>
-                <w:szCs w:val="20"/>
-              </w:rPr>
-              <w:t>#  FITPOVR</w:t>
-            </w:r>
-            <w:proofErr w:type="gramEnd"/>
-            <w:r>
-              <w:rPr>
-                <w:rFonts w:ascii="Courier" w:hAnsi="Courier" w:cs="Andale Mono"/>
-                <w:sz w:val="20"/>
-                <w:szCs w:val="20"/>
-              </w:rPr>
-              <w:t xml:space="preserve"> #</w:t>
+            <w:r>
+              <w:rPr>
+                <w:rFonts w:ascii="Courier" w:hAnsi="Courier" w:cs="Andale Mono"/>
+                <w:sz w:val="20"/>
+                <w:szCs w:val="20"/>
+              </w:rPr>
+              <w:t>#  FITPOVR #</w:t>
             </w:r>
             <w:r>
               <w:rPr>
@@ -2225,27 +2060,7 @@
                 <w:sz w:val="20"/>
                 <w:szCs w:val="20"/>
               </w:rPr>
-              <w:t xml:space="preserve">If # FITPOVR # is set </w:t>
-            </w:r>
-            <w:proofErr w:type="gramStart"/>
-            <w:r>
-              <w:rPr>
-                <w:rFonts w:ascii="Courier" w:hAnsi="Courier" w:cs="Andale Mono"/>
-                <w:color w:val="3366FF"/>
-                <w:sz w:val="20"/>
-                <w:szCs w:val="20"/>
-              </w:rPr>
-              <w:t>to</w:t>
-            </w:r>
-            <w:proofErr w:type="gramEnd"/>
-            <w:r>
-              <w:rPr>
-                <w:rFonts w:ascii="Courier" w:hAnsi="Courier" w:cs="Andale Mono"/>
-                <w:color w:val="3366FF"/>
-                <w:sz w:val="20"/>
-                <w:szCs w:val="20"/>
-              </w:rPr>
-              <w:t xml:space="preserve"> false and at least one # USEOVRP # is set to true, program will attempt to subtract over</w:t>
+              <w:t>If # FITPOVR # is set to false and at least one # USEOVRP # is set to true, program will attempt to subtract over</w:t>
             </w:r>
             <w:r>
               <w:rPr>
@@ -2660,25 +2475,7 @@
                 <w:sz w:val="20"/>
                 <w:szCs w:val="20"/>
               </w:rPr>
-              <w:t xml:space="preserve">Determines how distance is transformed for a </w:t>
-            </w:r>
-            <w:proofErr w:type="spellStart"/>
-            <w:r>
-              <w:rPr>
-                <w:rFonts w:ascii="Courier" w:hAnsi="Courier"/>
-                <w:sz w:val="20"/>
-                <w:szCs w:val="20"/>
-              </w:rPr>
-              <w:t>Chebyshev</w:t>
-            </w:r>
-            <w:proofErr w:type="spellEnd"/>
-            <w:r>
-              <w:rPr>
-                <w:rFonts w:ascii="Courier" w:hAnsi="Courier"/>
-                <w:sz w:val="20"/>
-                <w:szCs w:val="20"/>
-              </w:rPr>
-              <w:t>-type fit. Default means no transformation will be applied.</w:t>
+              <w:t>Determines how distance is transformed for a Chebyshev-type fit. Default means no transformation will be applied.</w:t>
             </w:r>
             <w:r>
               <w:rPr>
@@ -2803,8 +2600,8 @@
           <w:color w:val="000000" w:themeColor="text1"/>
         </w:rPr>
       </w:pPr>
-      <w:bookmarkStart w:id="2" w:name="_LSQ_CODE:_Topology"/>
-      <w:bookmarkEnd w:id="2"/>
+      <w:bookmarkStart w:id="1" w:name="_LSQ_CODE:_Topology"/>
+      <w:bookmarkEnd w:id="1"/>
       <w:r>
         <w:rPr>
           <w:rFonts w:asciiTheme="minorHAnsi" w:hAnsiTheme="minorHAnsi"/>
@@ -4367,25 +4164,7 @@
                 <w:sz w:val="20"/>
                 <w:szCs w:val="20"/>
               </w:rPr>
-              <w:t>“</w:t>
-            </w:r>
-            <w:proofErr w:type="gramStart"/>
-            <w:r>
-              <w:rPr>
-                <w:rFonts w:ascii="Courier" w:hAnsi="Courier"/>
-                <w:sz w:val="20"/>
-                <w:szCs w:val="20"/>
-              </w:rPr>
-              <w:t>true</w:t>
-            </w:r>
-            <w:proofErr w:type="gramEnd"/>
-            <w:r>
-              <w:rPr>
-                <w:rFonts w:ascii="Courier" w:hAnsi="Courier"/>
-                <w:sz w:val="20"/>
-                <w:szCs w:val="20"/>
-              </w:rPr>
-              <w:t>” or “false”</w:t>
+              <w:t>“true” or “false”</w:t>
             </w:r>
           </w:p>
         </w:tc>
@@ -4625,8 +4404,6 @@
                 <w:szCs w:val="20"/>
               </w:rPr>
             </w:pPr>
-            <w:proofErr w:type="spellStart"/>
-            <w:proofErr w:type="gramStart"/>
             <w:r>
               <w:rPr>
                 <w:rFonts w:ascii="Courier" w:hAnsi="Courier"/>
@@ -4645,8 +4422,6 @@
               </w:rPr>
               <w:t>over</w:t>
             </w:r>
-            <w:proofErr w:type="spellEnd"/>
-            <w:proofErr w:type="gramEnd"/>
             <w:r>
               <w:rPr>
                 <w:rFonts w:ascii="Courier" w:hAnsi="Courier"/>
@@ -4771,7 +4546,6 @@
                 <w:szCs w:val="20"/>
               </w:rPr>
             </w:pPr>
-            <w:proofErr w:type="gramStart"/>
             <w:r>
               <w:rPr>
                 <w:rFonts w:ascii="Courier" w:hAnsi="Courier"/>
@@ -4790,7 +4564,6 @@
               </w:rPr>
               <w:t>0</w:t>
             </w:r>
-            <w:proofErr w:type="gramEnd"/>
             <w:r>
               <w:rPr>
                 <w:rFonts w:ascii="Courier" w:hAnsi="Courier"/>
@@ -4915,7 +4688,6 @@
                 <w:szCs w:val="20"/>
               </w:rPr>
             </w:pPr>
-            <w:proofErr w:type="gramStart"/>
             <w:r>
               <w:rPr>
                 <w:rFonts w:ascii="Courier" w:hAnsi="Courier"/>
@@ -4934,7 +4706,6 @@
               </w:rPr>
               <w:t>bX,1</w:t>
             </w:r>
-            <w:proofErr w:type="gramEnd"/>
             <w:r>
               <w:rPr>
                 <w:rFonts w:ascii="Courier" w:hAnsi="Courier"/>
@@ -5051,7 +4822,6 @@
                 <w:szCs w:val="20"/>
               </w:rPr>
             </w:pPr>
-            <w:proofErr w:type="gramStart"/>
             <w:r>
               <w:rPr>
                 <w:rFonts w:ascii="Courier" w:hAnsi="Courier"/>
@@ -5070,7 +4840,6 @@
               </w:rPr>
               <w:t>bX,2</w:t>
             </w:r>
-            <w:proofErr w:type="gramEnd"/>
             <w:r>
               <w:rPr>
                 <w:rFonts w:ascii="Courier" w:hAnsi="Courier"/>
@@ -5243,14 +5012,14 @@
           <w:color w:val="000000" w:themeColor="text1"/>
         </w:rPr>
       </w:pPr>
-      <w:bookmarkStart w:id="3" w:name="_LSQ_Python_Codes"/>
-      <w:bookmarkStart w:id="4" w:name="_LSQ_Python_Codes_1"/>
-      <w:bookmarkStart w:id="5" w:name="_LSQ_Python_Codes_2"/>
-      <w:bookmarkStart w:id="6" w:name="_LSQ_Python_Codes_3"/>
+      <w:bookmarkStart w:id="2" w:name="_LSQ_Python_Codes"/>
+      <w:bookmarkStart w:id="3" w:name="_LSQ_Python_Codes_1"/>
+      <w:bookmarkStart w:id="4" w:name="_LSQ_Python_Codes_2"/>
+      <w:bookmarkStart w:id="5" w:name="_LSQ_Python_Codes_3"/>
+      <w:bookmarkEnd w:id="2"/>
       <w:bookmarkEnd w:id="3"/>
       <w:bookmarkEnd w:id="4"/>
       <w:bookmarkEnd w:id="5"/>
-      <w:bookmarkEnd w:id="6"/>
       <w:r>
         <w:br w:type="page"/>
       </w:r>
@@ -5338,7 +5107,6 @@
                 <w:szCs w:val="20"/>
               </w:rPr>
             </w:pPr>
-            <w:proofErr w:type="gramStart"/>
             <w:r>
               <w:rPr>
                 <w:rFonts w:ascii="Courier" w:hAnsi="Courier" w:cs="Courier"/>
@@ -5349,7 +5117,6 @@
               </w:rPr>
               <w:t>lsq.py</w:t>
             </w:r>
-            <w:proofErr w:type="gramEnd"/>
           </w:p>
         </w:tc>
         <w:tc>
@@ -5367,7 +5134,6 @@
                 <w:szCs w:val="20"/>
               </w:rPr>
             </w:pPr>
-            <w:proofErr w:type="gramStart"/>
             <w:r>
               <w:rPr>
                 <w:rFonts w:ascii="Courier" w:hAnsi="Courier"/>
@@ -5375,37 +5141,7 @@
                 <w:sz w:val="20"/>
                 <w:szCs w:val="20"/>
               </w:rPr>
-              <w:t>python</w:t>
-            </w:r>
-            <w:proofErr w:type="gramEnd"/>
-            <w:r>
-              <w:rPr>
-                <w:rFonts w:ascii="Courier" w:hAnsi="Courier"/>
-                <w:color w:val="000000" w:themeColor="text1"/>
-                <w:sz w:val="20"/>
-                <w:szCs w:val="20"/>
-              </w:rPr>
-              <w:t xml:space="preserve"> lsq.py A.txt b.txt </w:t>
-            </w:r>
-            <w:proofErr w:type="spellStart"/>
-            <w:r>
-              <w:rPr>
-                <w:rFonts w:ascii="Courier" w:hAnsi="Courier"/>
-                <w:color w:val="000000" w:themeColor="text1"/>
-                <w:sz w:val="20"/>
-                <w:szCs w:val="20"/>
-              </w:rPr>
-              <w:t>params.header</w:t>
-            </w:r>
-            <w:proofErr w:type="spellEnd"/>
-            <w:r>
-              <w:rPr>
-                <w:rFonts w:ascii="Courier" w:hAnsi="Courier"/>
-                <w:color w:val="000000" w:themeColor="text1"/>
-                <w:sz w:val="20"/>
-                <w:szCs w:val="20"/>
-              </w:rPr>
-              <w:t xml:space="preserve"> </w:t>
+              <w:t xml:space="preserve">python lsq.py A.txt b.txt params.header </w:t>
             </w:r>
             <w:r>
               <w:rPr>
@@ -5463,7 +5199,6 @@
                 <w:szCs w:val="20"/>
               </w:rPr>
             </w:pPr>
-            <w:proofErr w:type="gramStart"/>
             <w:r>
               <w:rPr>
                 <w:rFonts w:ascii="Courier" w:hAnsi="Courier" w:cs="Courier"/>
@@ -5472,18 +5207,7 @@
                 <w:sz w:val="20"/>
                 <w:szCs w:val="20"/>
               </w:rPr>
-              <w:t>lsq</w:t>
-            </w:r>
-            <w:proofErr w:type="gramEnd"/>
-            <w:r>
-              <w:rPr>
-                <w:rFonts w:ascii="Courier" w:hAnsi="Courier" w:cs="Courier"/>
-                <w:b w:val="0"/>
-                <w:color w:val="000000" w:themeColor="text1"/>
-                <w:sz w:val="20"/>
-                <w:szCs w:val="20"/>
-              </w:rPr>
-              <w:t>-new-md-fmt.py</w:t>
+              <w:t>lsq-new-md-fmt.py</w:t>
             </w:r>
           </w:p>
         </w:tc>
@@ -5502,7 +5226,6 @@
                 <w:szCs w:val="20"/>
               </w:rPr>
             </w:pPr>
-            <w:proofErr w:type="gramStart"/>
             <w:r>
               <w:rPr>
                 <w:rFonts w:ascii="Courier" w:hAnsi="Courier"/>
@@ -5510,17 +5233,7 @@
                 <w:sz w:val="20"/>
                 <w:szCs w:val="20"/>
               </w:rPr>
-              <w:t>python</w:t>
-            </w:r>
-            <w:proofErr w:type="gramEnd"/>
-            <w:r>
-              <w:rPr>
-                <w:rFonts w:ascii="Courier" w:hAnsi="Courier"/>
-                <w:color w:val="000000" w:themeColor="text1"/>
-                <w:sz w:val="20"/>
-                <w:szCs w:val="20"/>
-              </w:rPr>
-              <w:t xml:space="preserve"> </w:t>
+              <w:t xml:space="preserve">python </w:t>
             </w:r>
             <w:r>
               <w:rPr>
@@ -5538,47 +5251,7 @@
                 <w:sz w:val="20"/>
                 <w:szCs w:val="20"/>
               </w:rPr>
-              <w:t xml:space="preserve">lsq.py A.txt b.txt </w:t>
-            </w:r>
-            <w:proofErr w:type="spellStart"/>
-            <w:r>
-              <w:rPr>
-                <w:rFonts w:ascii="Courier" w:hAnsi="Courier"/>
-                <w:color w:val="000000" w:themeColor="text1"/>
-                <w:sz w:val="20"/>
-                <w:szCs w:val="20"/>
-              </w:rPr>
-              <w:t>params.header</w:t>
-            </w:r>
-            <w:proofErr w:type="spellEnd"/>
-            <w:r>
-              <w:rPr>
-                <w:rFonts w:ascii="Courier" w:hAnsi="Courier"/>
-                <w:color w:val="000000" w:themeColor="text1"/>
-                <w:sz w:val="20"/>
-                <w:szCs w:val="20"/>
-              </w:rPr>
-              <w:t xml:space="preserve"> </w:t>
-            </w:r>
-            <w:proofErr w:type="spellStart"/>
-            <w:r>
-              <w:rPr>
-                <w:rFonts w:ascii="Courier" w:hAnsi="Courier"/>
-                <w:color w:val="000000" w:themeColor="text1"/>
-                <w:sz w:val="20"/>
-                <w:szCs w:val="20"/>
-              </w:rPr>
-              <w:t>ff_groups.map</w:t>
-            </w:r>
-            <w:proofErr w:type="spellEnd"/>
-            <w:r>
-              <w:rPr>
-                <w:rFonts w:ascii="Courier" w:hAnsi="Courier"/>
-                <w:color w:val="000000" w:themeColor="text1"/>
-                <w:sz w:val="20"/>
-                <w:szCs w:val="20"/>
-              </w:rPr>
-              <w:t xml:space="preserve">  &gt; params.txt</w:t>
+              <w:t>lsq.py A.txt b.txt params.header ff_groups.map  &gt; params.txt</w:t>
             </w:r>
           </w:p>
         </w:tc>
@@ -5604,6 +5277,148 @@
               </w:rPr>
               <w:t xml:space="preserve">Produce output compatible with new version of MD code. </w:t>
             </w:r>
+          </w:p>
+        </w:tc>
+      </w:tr>
+      <w:tr>
+        <w:trPr>
+          <w:cnfStyle w:val="000000100000" w:firstRow="0" w:lastRow="0" w:firstColumn="0" w:lastColumn="0" w:oddVBand="0" w:evenVBand="0" w:oddHBand="1" w:evenHBand="0" w:firstRowFirstColumn="0" w:firstRowLastColumn="0" w:lastRowFirstColumn="0" w:lastRowLastColumn="0"/>
+          <w:trHeight w:val="832"/>
+        </w:trPr>
+        <w:tc>
+          <w:tcPr>
+            <w:cnfStyle w:val="001000000000" w:firstRow="0" w:lastRow="0" w:firstColumn="1" w:lastColumn="0" w:oddVBand="0" w:evenVBand="0" w:oddHBand="0" w:evenHBand="0" w:firstRowFirstColumn="0" w:firstRowLastColumn="0" w:lastRowFirstColumn="0" w:lastRowLastColumn="0"/>
+            <w:tcW w:w="3710" w:type="dxa"/>
+            <w:vAlign w:val="center"/>
+          </w:tcPr>
+          <w:p>
+            <w:pPr>
+              <w:rPr>
+                <w:rFonts w:ascii="Courier" w:hAnsi="Courier" w:cs="Courier"/>
+                <w:b w:val="0"/>
+                <w:color w:val="000000" w:themeColor="text1"/>
+                <w:sz w:val="20"/>
+                <w:szCs w:val="20"/>
+              </w:rPr>
+            </w:pPr>
+            <w:r>
+              <w:rPr>
+                <w:rFonts w:ascii="Courier" w:hAnsi="Courier" w:cs="Courier"/>
+                <w:b w:val="0"/>
+                <w:color w:val="000000" w:themeColor="text1"/>
+                <w:sz w:val="20"/>
+                <w:szCs w:val="20"/>
+              </w:rPr>
+              <w:t>lsq-new-md-fmt</w:t>
+            </w:r>
+            <w:r>
+              <w:rPr>
+                <w:rFonts w:ascii="Courier" w:hAnsi="Courier" w:cs="Courier"/>
+                <w:b w:val="0"/>
+                <w:color w:val="000000" w:themeColor="text1"/>
+                <w:sz w:val="20"/>
+                <w:szCs w:val="20"/>
+              </w:rPr>
+              <w:t>-weighted</w:t>
+            </w:r>
+            <w:r>
+              <w:rPr>
+                <w:rFonts w:ascii="Courier" w:hAnsi="Courier" w:cs="Courier"/>
+                <w:b w:val="0"/>
+                <w:color w:val="000000" w:themeColor="text1"/>
+                <w:sz w:val="20"/>
+                <w:szCs w:val="20"/>
+              </w:rPr>
+              <w:t>.py</w:t>
+            </w:r>
+          </w:p>
+        </w:tc>
+        <w:tc>
+          <w:tcPr>
+            <w:tcW w:w="6107" w:type="dxa"/>
+            <w:vAlign w:val="center"/>
+          </w:tcPr>
+          <w:p>
+            <w:pPr>
+              <w:cnfStyle w:val="000000100000" w:firstRow="0" w:lastRow="0" w:firstColumn="0" w:lastColumn="0" w:oddVBand="0" w:evenVBand="0" w:oddHBand="1" w:evenHBand="0" w:firstRowFirstColumn="0" w:firstRowLastColumn="0" w:lastRowFirstColumn="0" w:lastRowLastColumn="0"/>
+              <w:rPr>
+                <w:rFonts w:ascii="Courier" w:hAnsi="Courier"/>
+                <w:color w:val="000000" w:themeColor="text1"/>
+                <w:sz w:val="20"/>
+                <w:szCs w:val="20"/>
+              </w:rPr>
+            </w:pPr>
+            <w:r>
+              <w:rPr>
+                <w:rFonts w:ascii="Courier" w:hAnsi="Courier"/>
+                <w:color w:val="000000" w:themeColor="text1"/>
+                <w:sz w:val="20"/>
+                <w:szCs w:val="20"/>
+              </w:rPr>
+              <w:t xml:space="preserve">python </w:t>
+            </w:r>
+            <w:r>
+              <w:rPr>
+                <w:rFonts w:ascii="Courier" w:hAnsi="Courier" w:cs="Courier"/>
+                <w:color w:val="000000" w:themeColor="text1"/>
+                <w:sz w:val="20"/>
+                <w:szCs w:val="20"/>
+              </w:rPr>
+              <w:t xml:space="preserve">lsq-new-md-fmt.py </w:t>
+            </w:r>
+            <w:r>
+              <w:rPr>
+                <w:rFonts w:ascii="Courier" w:hAnsi="Courier"/>
+                <w:color w:val="000000" w:themeColor="text1"/>
+                <w:sz w:val="20"/>
+                <w:szCs w:val="20"/>
+              </w:rPr>
+              <w:t xml:space="preserve">lsq.py A.txt b.txt params.header ff_groups.map </w:t>
+            </w:r>
+            <w:r>
+              <w:rPr>
+                <w:rFonts w:ascii="Courier" w:hAnsi="Courier"/>
+                <w:color w:val="000000" w:themeColor="text1"/>
+                <w:sz w:val="20"/>
+                <w:szCs w:val="20"/>
+              </w:rPr>
+              <w:t>WEIGHTFILE my_weightfile.dat</w:t>
+            </w:r>
+            <w:r>
+              <w:rPr>
+                <w:rFonts w:ascii="Courier" w:hAnsi="Courier"/>
+                <w:color w:val="000000" w:themeColor="text1"/>
+                <w:sz w:val="20"/>
+                <w:szCs w:val="20"/>
+              </w:rPr>
+              <w:t xml:space="preserve"> &gt; params.txt</w:t>
+            </w:r>
+          </w:p>
+        </w:tc>
+        <w:tc>
+          <w:tcPr>
+            <w:tcW w:w="4061" w:type="dxa"/>
+            <w:vAlign w:val="center"/>
+          </w:tcPr>
+          <w:p>
+            <w:pPr>
+              <w:cnfStyle w:val="000000100000" w:firstRow="0" w:lastRow="0" w:firstColumn="0" w:lastColumn="0" w:oddVBand="0" w:evenVBand="0" w:oddHBand="1" w:evenHBand="0" w:firstRowFirstColumn="0" w:firstRowLastColumn="0" w:lastRowFirstColumn="0" w:lastRowLastColumn="0"/>
+              <w:rPr>
+                <w:rFonts w:ascii="Courier" w:hAnsi="Courier"/>
+                <w:sz w:val="20"/>
+                <w:szCs w:val="20"/>
+              </w:rPr>
+            </w:pPr>
+            <w:r>
+              <w:rPr>
+                <w:rFonts w:ascii="Courier" w:hAnsi="Courier"/>
+                <w:sz w:val="20"/>
+                <w:szCs w:val="20"/>
+              </w:rPr>
+              <w:t>Located in the contrib/hist_forces directory. Allows weights to be specified for forces. The input weight file should have one line for each in b.txt that specifies the weight to be applied.</w:t>
+            </w:r>
+            <w:bookmarkStart w:id="6" w:name="_GoBack"/>
+            <w:bookmarkEnd w:id="6"/>
           </w:p>
         </w:tc>
       </w:tr>
@@ -6010,18 +5825,8 @@
                 <w:sz w:val="20"/>
                 <w:szCs w:val="20"/>
               </w:rPr>
-              <w:t>“</w:t>
-            </w:r>
-            <w:proofErr w:type="gramStart"/>
-            <w:r>
-              <w:rPr>
-                <w:rFonts w:ascii="Courier" w:hAnsi="Courier"/>
-                <w:sz w:val="20"/>
-                <w:szCs w:val="20"/>
-              </w:rPr>
-              <w:t>true</w:t>
-            </w:r>
-            <w:proofErr w:type="gramEnd"/>
+              <w:t>“true</w:t>
+            </w:r>
             <w:r>
               <w:rPr>
                 <w:rFonts w:ascii="Courier" w:hAnsi="Courier"/>
@@ -6173,25 +5978,7 @@
                 <w:sz w:val="20"/>
                 <w:szCs w:val="20"/>
               </w:rPr>
-              <w:t>MD time step in femtoseconds (</w:t>
-            </w:r>
-            <w:proofErr w:type="spellStart"/>
-            <w:r>
-              <w:rPr>
-                <w:rFonts w:ascii="Courier" w:hAnsi="Courier"/>
-                <w:sz w:val="20"/>
-                <w:szCs w:val="20"/>
-              </w:rPr>
-              <w:t>fs</w:t>
-            </w:r>
-            <w:proofErr w:type="spellEnd"/>
-            <w:r>
-              <w:rPr>
-                <w:rFonts w:ascii="Courier" w:hAnsi="Courier"/>
-                <w:sz w:val="20"/>
-                <w:szCs w:val="20"/>
-              </w:rPr>
-              <w:t>).</w:t>
+              <w:t>MD time step in femtoseconds (fs).</w:t>
             </w:r>
           </w:p>
         </w:tc>
@@ -6297,27 +6084,7 @@
                 <w:sz w:val="20"/>
                 <w:szCs w:val="20"/>
               </w:rPr>
-              <w:t xml:space="preserve">Number of MD steps. # TIMESTP # * # N_MDSTEP # = simulation length in </w:t>
-            </w:r>
-            <w:proofErr w:type="spellStart"/>
-            <w:r>
-              <w:rPr>
-                <w:rFonts w:ascii="Courier" w:hAnsi="Courier"/>
-                <w:color w:val="000000" w:themeColor="text1"/>
-                <w:sz w:val="20"/>
-                <w:szCs w:val="20"/>
-              </w:rPr>
-              <w:t>fs</w:t>
-            </w:r>
-            <w:proofErr w:type="spellEnd"/>
-            <w:r>
-              <w:rPr>
-                <w:rFonts w:ascii="Courier" w:hAnsi="Courier"/>
-                <w:color w:val="000000" w:themeColor="text1"/>
-                <w:sz w:val="20"/>
-                <w:szCs w:val="20"/>
-              </w:rPr>
-              <w:t>.</w:t>
+              <w:t>Number of MD steps. # TIMESTP # * # N_MDSTEP # = simulation length in fs.</w:t>
             </w:r>
             <w:r>
               <w:rPr>
@@ -6432,25 +6199,7 @@
                 <w:sz w:val="20"/>
                 <w:szCs w:val="20"/>
               </w:rPr>
-              <w:t xml:space="preserve">Number of </w:t>
-            </w:r>
-            <w:proofErr w:type="spellStart"/>
-            <w:r>
-              <w:rPr>
-                <w:rFonts w:ascii="Courier" w:hAnsi="Courier"/>
-                <w:sz w:val="20"/>
-                <w:szCs w:val="20"/>
-              </w:rPr>
-              <w:t>supercells</w:t>
-            </w:r>
-            <w:proofErr w:type="spellEnd"/>
-            <w:r>
-              <w:rPr>
-                <w:rFonts w:ascii="Courier" w:hAnsi="Courier"/>
-                <w:sz w:val="20"/>
-                <w:szCs w:val="20"/>
-              </w:rPr>
-              <w:t xml:space="preserve"> to create from simulation box (i.e. replicate images).</w:t>
+              <w:t>Number of supercells to create from simulation box (i.e. replicate images).</w:t>
             </w:r>
           </w:p>
         </w:tc>
@@ -6721,25 +6470,7 @@
                 <w:sz w:val="20"/>
                 <w:szCs w:val="20"/>
               </w:rPr>
-              <w:t>“</w:t>
-            </w:r>
-            <w:proofErr w:type="gramStart"/>
-            <w:r>
-              <w:rPr>
-                <w:rFonts w:ascii="Courier" w:hAnsi="Courier"/>
-                <w:sz w:val="20"/>
-                <w:szCs w:val="20"/>
-              </w:rPr>
-              <w:t>true</w:t>
-            </w:r>
-            <w:proofErr w:type="gramEnd"/>
-            <w:r>
-              <w:rPr>
-                <w:rFonts w:ascii="Courier" w:hAnsi="Courier"/>
-                <w:sz w:val="20"/>
-                <w:szCs w:val="20"/>
-              </w:rPr>
-              <w:t>” or “false”</w:t>
+              <w:t>“true” or “false”</w:t>
             </w:r>
           </w:p>
         </w:tc>
@@ -6855,25 +6586,7 @@
                 <w:szCs w:val="20"/>
               </w:rPr>
               <w:br/>
-              <w:t xml:space="preserve">“VELSCALE &lt;scaling </w:t>
-            </w:r>
-            <w:proofErr w:type="spellStart"/>
-            <w:r>
-              <w:rPr>
-                <w:rFonts w:ascii="Courier" w:hAnsi="Courier"/>
-                <w:sz w:val="20"/>
-                <w:szCs w:val="20"/>
-              </w:rPr>
-              <w:t>freq</w:t>
-            </w:r>
-            <w:proofErr w:type="spellEnd"/>
-            <w:r>
-              <w:rPr>
-                <w:rFonts w:ascii="Courier" w:hAnsi="Courier"/>
-                <w:sz w:val="20"/>
-                <w:szCs w:val="20"/>
-              </w:rPr>
-              <w:t>&gt;”</w:t>
+              <w:t>“VELSCALE &lt;scaling freq&gt;”</w:t>
             </w:r>
           </w:p>
         </w:tc>
@@ -7190,25 +6903,7 @@
                 <w:sz w:val="20"/>
                 <w:szCs w:val="20"/>
               </w:rPr>
-              <w:t xml:space="preserve">How frequently should the energies, </w:t>
-            </w:r>
-            <w:proofErr w:type="spellStart"/>
-            <w:r>
-              <w:rPr>
-                <w:rFonts w:ascii="Courier" w:hAnsi="Courier"/>
-                <w:sz w:val="20"/>
-                <w:szCs w:val="20"/>
-              </w:rPr>
-              <w:t>etc</w:t>
-            </w:r>
-            <w:proofErr w:type="spellEnd"/>
-            <w:r>
-              <w:rPr>
-                <w:rFonts w:ascii="Courier" w:hAnsi="Courier"/>
-                <w:sz w:val="20"/>
-                <w:szCs w:val="20"/>
-              </w:rPr>
-              <w:t xml:space="preserve"> be generated?</w:t>
+              <w:t>How frequently should the energies, etc be generated?</w:t>
             </w:r>
           </w:p>
         </w:tc>
@@ -7283,25 +6978,7 @@
                 <w:sz w:val="20"/>
                 <w:szCs w:val="20"/>
               </w:rPr>
-              <w:t>“</w:t>
-            </w:r>
-            <w:proofErr w:type="gramStart"/>
-            <w:r>
-              <w:rPr>
-                <w:rFonts w:ascii="Courier" w:hAnsi="Courier"/>
-                <w:sz w:val="20"/>
-                <w:szCs w:val="20"/>
-              </w:rPr>
-              <w:t>true</w:t>
-            </w:r>
-            <w:proofErr w:type="gramEnd"/>
-            <w:r>
-              <w:rPr>
-                <w:rFonts w:ascii="Courier" w:hAnsi="Courier"/>
-                <w:sz w:val="20"/>
-                <w:szCs w:val="20"/>
-              </w:rPr>
-              <w:t>” or “false”</w:t>
+              <w:t>“true” or “false”</w:t>
             </w:r>
           </w:p>
         </w:tc>
@@ -7372,15 +7049,7 @@
     <w:p/>
     <w:p>
       <w:r>
-        <w:t xml:space="preserve">Note: </w:t>
-      </w:r>
-      <w:proofErr w:type="gramStart"/>
-      <w:r>
-        <w:t>This file is automatically generated by the LSQ C++ and python scripts</w:t>
-      </w:r>
-      <w:proofErr w:type="gramEnd"/>
-      <w:r>
-        <w:t>. Parameter files can be generated by hand as well, but formatting is very important. If building by hand, it is easiest to start from a reference file, like those found in the test suites.</w:t>
+        <w:t>Note: This file is automatically generated by the LSQ C++ and python scripts. Parameter files can be generated by hand as well, but formatting is very important. If building by hand, it is easiest to start from a reference file, like those found in the test suites.</w:t>
       </w:r>
     </w:p>
     <w:p/>
@@ -7410,15 +7079,7 @@
         </w:numPr>
       </w:pPr>
       <w:r>
-        <w:t xml:space="preserve">In general, horizontal spacing should NOT be modified when </w:t>
-      </w:r>
-      <w:proofErr w:type="spellStart"/>
-      <w:r>
-        <w:t>when</w:t>
-      </w:r>
-      <w:proofErr w:type="spellEnd"/>
-      <w:r>
-        <w:t xml:space="preserve"> in line with heading text </w:t>
+        <w:t xml:space="preserve">In general, horizontal spacing should NOT be modified when when in line with heading text </w:t>
       </w:r>
     </w:p>
     <w:p>
@@ -7466,15 +7127,7 @@
         </w:numPr>
       </w:pPr>
       <w:r>
-        <w:t xml:space="preserve">Note that subsequent ordering of related sections should be consistent, as these sections are used to determine type </w:t>
-      </w:r>
-      <w:proofErr w:type="spellStart"/>
-      <w:r>
-        <w:t>indicies</w:t>
-      </w:r>
-      <w:proofErr w:type="spellEnd"/>
-      <w:r>
-        <w:t>. For example, pair and triplet maps relate parameter type index to the pair/triplet type</w:t>
+        <w:t>Note that subsequent ordering of related sections should be consistent, as these sections are used to determine type indicies. For example, pair and triplet maps relate parameter type index to the pair/triplet type</w:t>
       </w:r>
     </w:p>
     <w:p>
@@ -7528,15 +7181,1241 @@
         </w:numPr>
       </w:pPr>
       <w:r>
-        <w:t xml:space="preserve">Charges are given in e, atom masses in </w:t>
-      </w:r>
-      <w:proofErr w:type="spellStart"/>
-      <w:r>
-        <w:t>amu</w:t>
-      </w:r>
-      <w:proofErr w:type="spellEnd"/>
+        <w:t>Charges are given in e, atom masses in amu</w:t>
+      </w:r>
+    </w:p>
+    <w:p>
+      <w:r>
+        <w:br w:type="page"/>
+      </w:r>
+    </w:p>
+    <w:p>
+      <w:pPr>
+        <w:pStyle w:val="Heading1"/>
+        <w:rPr>
+          <w:rFonts w:asciiTheme="minorHAnsi" w:hAnsiTheme="minorHAnsi"/>
+          <w:color w:val="auto"/>
+        </w:rPr>
+      </w:pPr>
+      <w:bookmarkStart w:id="9" w:name="_PES_Scan_generator"/>
+      <w:bookmarkEnd w:id="9"/>
+      <w:r>
+        <w:rPr>
+          <w:rFonts w:asciiTheme="minorHAnsi" w:hAnsiTheme="minorHAnsi"/>
+          <w:color w:val="auto"/>
+        </w:rPr>
+        <w:t>PES Scan generator</w:t>
+      </w:r>
+    </w:p>
+    <w:p>
+      <w:pPr>
+        <w:rPr>
+          <w:sz w:val="28"/>
+          <w:szCs w:val="28"/>
+        </w:rPr>
+      </w:pPr>
+    </w:p>
+    <w:p>
+      <w:pPr>
+        <w:rPr>
+          <w:sz w:val="28"/>
+          <w:szCs w:val="28"/>
+        </w:rPr>
+      </w:pPr>
+      <w:r>
+        <w:rPr>
+          <w:sz w:val="28"/>
+          <w:szCs w:val="28"/>
+        </w:rPr>
+        <w:t xml:space="preserve">This utility, which is built into the </w:t>
+      </w:r>
+      <w:r>
+        <w:rPr>
+          <w:rFonts w:ascii="Courier" w:hAnsi="Courier"/>
+          <w:sz w:val="28"/>
+          <w:szCs w:val="28"/>
+        </w:rPr>
+        <w:t>house_md</w:t>
+      </w:r>
+      <w:r>
+        <w:rPr>
+          <w:sz w:val="28"/>
+          <w:szCs w:val="28"/>
+        </w:rPr>
+        <w:t xml:space="preserve"> generates potential energy surface scans of Che</w:t>
+      </w:r>
+      <w:r>
+        <w:rPr>
+          <w:sz w:val="28"/>
+          <w:szCs w:val="28"/>
+        </w:rPr>
+        <w:t>b</w:t>
+      </w:r>
+      <w:r>
+        <w:rPr>
+          <w:sz w:val="28"/>
+          <w:szCs w:val="28"/>
+        </w:rPr>
+        <w:t xml:space="preserve">yshev-type force fields, based on an input parameter file. Below are a few examples of usage. As a word of caution, </w:t>
+      </w:r>
+      <w:r>
+        <w:rPr>
+          <w:rFonts w:ascii="Courier" w:hAnsi="Courier"/>
+          <w:sz w:val="28"/>
+          <w:szCs w:val="28"/>
+        </w:rPr>
+        <w:t>S_MINIM</w:t>
+      </w:r>
+      <w:r>
+        <w:rPr>
+          <w:sz w:val="28"/>
+          <w:szCs w:val="28"/>
+        </w:rPr>
+        <w:t xml:space="preserve">, </w:t>
+      </w:r>
+      <w:r>
+        <w:rPr>
+          <w:rFonts w:ascii="Courier" w:hAnsi="Courier"/>
+          <w:sz w:val="28"/>
+          <w:szCs w:val="28"/>
+        </w:rPr>
+        <w:t>S_MAXIM</w:t>
+      </w:r>
+      <w:r>
+        <w:rPr>
+          <w:sz w:val="28"/>
+          <w:szCs w:val="28"/>
+        </w:rPr>
+        <w:t xml:space="preserve">, and </w:t>
+      </w:r>
+      <w:r>
+        <w:rPr>
+          <w:rFonts w:ascii="Courier" w:hAnsi="Courier"/>
+          <w:sz w:val="28"/>
+          <w:szCs w:val="28"/>
+        </w:rPr>
+        <w:t>S_DELTA</w:t>
+      </w:r>
+      <w:r>
+        <w:rPr>
+          <w:sz w:val="28"/>
+          <w:szCs w:val="28"/>
+        </w:rPr>
+        <w:t xml:space="preserve"> are used to define the range and spacing between scan data points.</w:t>
+      </w:r>
+    </w:p>
+    <w:p>
+      <w:pPr>
+        <w:rPr>
+          <w:sz w:val="28"/>
+          <w:szCs w:val="28"/>
+        </w:rPr>
+      </w:pPr>
+    </w:p>
+    <w:p>
+      <w:r>
+        <w:rPr>
+          <w:sz w:val="28"/>
+          <w:szCs w:val="28"/>
+        </w:rPr>
+        <w:t>Example 1: Scan of only 2-body pair interactions</w:t>
+      </w:r>
+      <w:r>
+        <w:rPr>
+          <w:sz w:val="28"/>
+          <w:szCs w:val="28"/>
+        </w:rPr>
+        <w:t xml:space="preserve"> </w:t>
+      </w:r>
+      <w:r>
+        <w:rPr>
+          <w:sz w:val="28"/>
+          <w:szCs w:val="28"/>
+        </w:rPr>
+        <w:t xml:space="preserve"> </w:t>
+      </w:r>
+      <w:r>
+        <w:rPr>
+          <w:sz w:val="28"/>
+          <w:szCs w:val="28"/>
+        </w:rPr>
+        <w:t>(2-body energies not included in reported energy)</w:t>
+      </w:r>
     </w:p>
     <w:p/>
+    <w:p>
+      <w:pPr>
+        <w:pStyle w:val="ListParagraph"/>
+        <w:numPr>
+          <w:ilvl w:val="0"/>
+          <w:numId w:val="4"/>
+        </w:numPr>
+        <w:rPr>
+          <w:rFonts w:ascii="Courier" w:hAnsi="Courier"/>
+        </w:rPr>
+      </w:pPr>
+      <w:r>
+        <w:rPr>
+          <w:rFonts w:ascii="Courier" w:hAnsi="Courier"/>
+        </w:rPr>
+        <w:t># PLOTPES #</w:t>
+      </w:r>
+    </w:p>
+    <w:p>
+      <w:pPr>
+        <w:pStyle w:val="ListParagraph"/>
+        <w:numPr>
+          <w:ilvl w:val="0"/>
+          <w:numId w:val="4"/>
+        </w:numPr>
+        <w:ind w:left="1440" w:hanging="1080"/>
+        <w:rPr>
+          <w:rFonts w:ascii="Courier" w:hAnsi="Courier"/>
+        </w:rPr>
+      </w:pPr>
+      <w:r>
+        <w:rPr>
+          <w:rFonts w:ascii="Courier" w:hAnsi="Courier"/>
+        </w:rPr>
+        <w:t>true 3 params.txt-scan-2b</w:t>
+      </w:r>
+    </w:p>
+    <w:p>
+      <w:pPr>
+        <w:pStyle w:val="ListParagraph"/>
+        <w:numPr>
+          <w:ilvl w:val="0"/>
+          <w:numId w:val="4"/>
+        </w:numPr>
+        <w:ind w:left="1440" w:hanging="1080"/>
+        <w:rPr>
+          <w:rFonts w:ascii="Courier" w:hAnsi="Courier"/>
+        </w:rPr>
+      </w:pPr>
+      <w:r>
+        <w:rPr>
+          <w:rFonts w:ascii="Courier" w:hAnsi="Courier"/>
+        </w:rPr>
+        <w:t>PAIRTYPE PARAMS: 0</w:t>
+      </w:r>
+    </w:p>
+    <w:p>
+      <w:pPr>
+        <w:pStyle w:val="ListParagraph"/>
+        <w:numPr>
+          <w:ilvl w:val="0"/>
+          <w:numId w:val="4"/>
+        </w:numPr>
+        <w:ind w:left="1440" w:hanging="1080"/>
+        <w:rPr>
+          <w:rFonts w:ascii="Courier" w:hAnsi="Courier"/>
+        </w:rPr>
+      </w:pPr>
+      <w:r>
+        <w:rPr>
+          <w:rFonts w:ascii="Courier" w:hAnsi="Courier"/>
+        </w:rPr>
+        <w:t>PAIRTYPE PARAMS: 1</w:t>
+      </w:r>
+    </w:p>
+    <w:p>
+      <w:pPr>
+        <w:pStyle w:val="ListParagraph"/>
+        <w:numPr>
+          <w:ilvl w:val="0"/>
+          <w:numId w:val="4"/>
+        </w:numPr>
+        <w:ind w:left="1440" w:hanging="1080"/>
+        <w:rPr>
+          <w:rFonts w:ascii="Courier" w:hAnsi="Courier"/>
+        </w:rPr>
+      </w:pPr>
+      <w:r>
+        <w:rPr>
+          <w:rFonts w:ascii="Courier" w:hAnsi="Courier"/>
+        </w:rPr>
+        <w:t>PAIRTYPE PARAMS: 2</w:t>
+      </w:r>
+    </w:p>
+    <w:p>
+      <w:pPr>
+        <w:rPr>
+          <w:rFonts w:ascii="Courier" w:hAnsi="Courier"/>
+        </w:rPr>
+      </w:pPr>
+    </w:p>
+    <w:p>
+      <w:r>
+        <w:t xml:space="preserve">Line 2 tells the program that 3 scans will be performed, and that parameters should be read from the provided parameter file.  Lines 3,4, and 5 are taken </w:t>
+      </w:r>
+      <w:r>
+        <w:rPr>
+          <w:b/>
+        </w:rPr>
+        <w:t>directly</w:t>
+      </w:r>
+      <w:r>
+        <w:t xml:space="preserve"> from the parameter file, and specify the specific interaction types scan should be run for.</w:t>
+      </w:r>
+    </w:p>
+    <w:p>
+      <w:pPr>
+        <w:rPr>
+          <w:rFonts w:ascii="Courier" w:hAnsi="Courier"/>
+        </w:rPr>
+      </w:pPr>
+    </w:p>
+    <w:p>
+      <w:r>
+        <w:rPr>
+          <w:sz w:val="28"/>
+          <w:szCs w:val="28"/>
+        </w:rPr>
+        <w:t xml:space="preserve">Example </w:t>
+      </w:r>
+      <w:r>
+        <w:rPr>
+          <w:sz w:val="28"/>
+          <w:szCs w:val="28"/>
+        </w:rPr>
+        <w:t>2</w:t>
+      </w:r>
+      <w:r>
+        <w:rPr>
+          <w:sz w:val="28"/>
+          <w:szCs w:val="28"/>
+        </w:rPr>
+        <w:t xml:space="preserve">: Scan of only 3-body pair interactions </w:t>
+      </w:r>
+      <w:r>
+        <w:rPr>
+          <w:sz w:val="28"/>
+          <w:szCs w:val="28"/>
+        </w:rPr>
+        <w:t>(3-body energies not included in reported energy)</w:t>
+      </w:r>
+    </w:p>
+    <w:p>
+      <w:pPr>
+        <w:rPr>
+          <w:rFonts w:ascii="Courier" w:hAnsi="Courier"/>
+        </w:rPr>
+      </w:pPr>
+    </w:p>
+    <w:p>
+      <w:pPr>
+        <w:rPr>
+          <w:rFonts w:ascii="Courier" w:hAnsi="Courier"/>
+        </w:rPr>
+      </w:pPr>
+    </w:p>
+    <w:p>
+      <w:pPr>
+        <w:pStyle w:val="ListParagraph"/>
+        <w:numPr>
+          <w:ilvl w:val="0"/>
+          <w:numId w:val="6"/>
+        </w:numPr>
+        <w:rPr>
+          <w:rFonts w:ascii="Courier" w:hAnsi="Courier"/>
+        </w:rPr>
+      </w:pPr>
+      <w:r>
+        <w:rPr>
+          <w:rFonts w:ascii="Courier" w:hAnsi="Courier"/>
+        </w:rPr>
+        <w:t># PLOTPES #</w:t>
+      </w:r>
+    </w:p>
+    <w:p>
+      <w:pPr>
+        <w:pStyle w:val="ListParagraph"/>
+        <w:numPr>
+          <w:ilvl w:val="0"/>
+          <w:numId w:val="6"/>
+        </w:numPr>
+        <w:rPr>
+          <w:rFonts w:ascii="Courier" w:hAnsi="Courier"/>
+        </w:rPr>
+      </w:pPr>
+      <w:r>
+        <w:rPr>
+          <w:rFonts w:ascii="Courier" w:hAnsi="Courier"/>
+        </w:rPr>
+        <w:t>true 4 params.txt-scan-3b</w:t>
+      </w:r>
+    </w:p>
+    <w:p>
+      <w:pPr>
+        <w:pStyle w:val="ListParagraph"/>
+        <w:numPr>
+          <w:ilvl w:val="0"/>
+          <w:numId w:val="6"/>
+        </w:numPr>
+        <w:tabs>
+          <w:tab w:val="left" w:pos="1440"/>
+        </w:tabs>
+        <w:ind w:left="1440" w:hanging="1080"/>
+        <w:rPr>
+          <w:rFonts w:ascii="Courier" w:hAnsi="Courier"/>
+        </w:rPr>
+      </w:pPr>
+      <w:r>
+        <w:rPr>
+          <w:rFonts w:ascii="Courier" w:hAnsi="Courier"/>
+        </w:rPr>
+        <w:t xml:space="preserve">TRIPLETTYPE PARAMS: 0 SCAN 1 </w:t>
+      </w:r>
+    </w:p>
+    <w:p>
+      <w:pPr>
+        <w:pStyle w:val="ListParagraph"/>
+        <w:numPr>
+          <w:ilvl w:val="0"/>
+          <w:numId w:val="6"/>
+        </w:numPr>
+        <w:ind w:left="2160" w:hanging="1800"/>
+        <w:rPr>
+          <w:rFonts w:ascii="Courier" w:hAnsi="Courier"/>
+        </w:rPr>
+      </w:pPr>
+      <w:r>
+        <w:rPr>
+          <w:rFonts w:ascii="Courier" w:hAnsi="Courier"/>
+        </w:rPr>
+        <w:t>FIX IJ 3.0000 IK 3.0000 SCAN JK</w:t>
+      </w:r>
+    </w:p>
+    <w:p>
+      <w:pPr>
+        <w:pStyle w:val="ListParagraph"/>
+        <w:numPr>
+          <w:ilvl w:val="0"/>
+          <w:numId w:val="6"/>
+        </w:numPr>
+        <w:ind w:left="1440" w:hanging="1080"/>
+        <w:rPr>
+          <w:rFonts w:ascii="Courier" w:hAnsi="Courier"/>
+        </w:rPr>
+      </w:pPr>
+      <w:r>
+        <w:rPr>
+          <w:rFonts w:ascii="Courier" w:hAnsi="Courier"/>
+        </w:rPr>
+        <w:t xml:space="preserve">TRIPLETTYPE PARAMS: 1 SCAN 2 </w:t>
+      </w:r>
+    </w:p>
+    <w:p>
+      <w:pPr>
+        <w:pStyle w:val="ListParagraph"/>
+        <w:numPr>
+          <w:ilvl w:val="0"/>
+          <w:numId w:val="6"/>
+        </w:numPr>
+        <w:ind w:left="2160" w:hanging="1800"/>
+        <w:rPr>
+          <w:rFonts w:ascii="Courier" w:hAnsi="Courier"/>
+        </w:rPr>
+      </w:pPr>
+      <w:r>
+        <w:rPr>
+          <w:rFonts w:ascii="Courier" w:hAnsi="Courier"/>
+        </w:rPr>
+        <w:t>FIX IJ 3.0000 IK 0.9572 SCAN JK</w:t>
+      </w:r>
+    </w:p>
+    <w:p>
+      <w:pPr>
+        <w:pStyle w:val="ListParagraph"/>
+        <w:numPr>
+          <w:ilvl w:val="0"/>
+          <w:numId w:val="6"/>
+        </w:numPr>
+        <w:ind w:left="2160" w:hanging="1800"/>
+        <w:rPr>
+          <w:rFonts w:ascii="Courier" w:hAnsi="Courier"/>
+        </w:rPr>
+      </w:pPr>
+      <w:r>
+        <w:rPr>
+          <w:rFonts w:ascii="Courier" w:hAnsi="Courier"/>
+        </w:rPr>
+        <w:t>FIX IK 0.9572 JK 3.0000 SCAN IJ</w:t>
+      </w:r>
+    </w:p>
+    <w:p>
+      <w:pPr>
+        <w:pStyle w:val="ListParagraph"/>
+        <w:numPr>
+          <w:ilvl w:val="0"/>
+          <w:numId w:val="6"/>
+        </w:numPr>
+        <w:ind w:left="1440" w:hanging="1080"/>
+        <w:rPr>
+          <w:rFonts w:ascii="Courier" w:hAnsi="Courier"/>
+        </w:rPr>
+      </w:pPr>
+      <w:r>
+        <w:rPr>
+          <w:rFonts w:ascii="Courier" w:hAnsi="Courier"/>
+        </w:rPr>
+        <w:t xml:space="preserve">TRIPLETTYPE PARAMS: 2 SCAN 2 </w:t>
+      </w:r>
+    </w:p>
+    <w:p>
+      <w:pPr>
+        <w:pStyle w:val="ListParagraph"/>
+        <w:numPr>
+          <w:ilvl w:val="0"/>
+          <w:numId w:val="6"/>
+        </w:numPr>
+        <w:ind w:left="2160" w:hanging="1800"/>
+        <w:rPr>
+          <w:rFonts w:ascii="Courier" w:hAnsi="Courier"/>
+        </w:rPr>
+      </w:pPr>
+      <w:r>
+        <w:rPr>
+          <w:rFonts w:ascii="Courier" w:hAnsi="Courier"/>
+        </w:rPr>
+        <w:t>FIX IJ 0.9572 IK 0.9572 SCAN JK</w:t>
+      </w:r>
+    </w:p>
+    <w:p>
+      <w:pPr>
+        <w:pStyle w:val="ListParagraph"/>
+        <w:numPr>
+          <w:ilvl w:val="0"/>
+          <w:numId w:val="6"/>
+        </w:numPr>
+        <w:ind w:left="2160" w:hanging="1800"/>
+        <w:rPr>
+          <w:rFonts w:ascii="Courier" w:hAnsi="Courier"/>
+        </w:rPr>
+      </w:pPr>
+      <w:r>
+        <w:rPr>
+          <w:rFonts w:ascii="Courier" w:hAnsi="Courier"/>
+        </w:rPr>
+        <w:t>FIX IJ 0.9572 JK 1.5130 SCAN IK</w:t>
+      </w:r>
+    </w:p>
+    <w:p>
+      <w:pPr>
+        <w:pStyle w:val="ListParagraph"/>
+        <w:numPr>
+          <w:ilvl w:val="0"/>
+          <w:numId w:val="6"/>
+        </w:numPr>
+        <w:rPr>
+          <w:rFonts w:ascii="Courier" w:hAnsi="Courier"/>
+        </w:rPr>
+      </w:pPr>
+      <w:r>
+        <w:rPr>
+          <w:rFonts w:ascii="Courier" w:hAnsi="Courier"/>
+        </w:rPr>
+        <w:t xml:space="preserve">TRIPLETTYPE PARAMS: 3 SCAN 1 </w:t>
+      </w:r>
+    </w:p>
+    <w:p>
+      <w:pPr>
+        <w:pStyle w:val="ListParagraph"/>
+        <w:numPr>
+          <w:ilvl w:val="0"/>
+          <w:numId w:val="6"/>
+        </w:numPr>
+        <w:tabs>
+          <w:tab w:val="left" w:pos="2160"/>
+        </w:tabs>
+        <w:rPr>
+          <w:rFonts w:ascii="Courier" w:hAnsi="Courier"/>
+        </w:rPr>
+      </w:pPr>
+      <w:r>
+        <w:rPr>
+          <w:rFonts w:ascii="Courier" w:hAnsi="Courier"/>
+        </w:rPr>
+        <w:t>FIX IJ 1.6238 IK 1.6238 SCAN JK</w:t>
+      </w:r>
+    </w:p>
+    <w:p>
+      <w:pPr>
+        <w:rPr>
+          <w:rFonts w:ascii="Courier" w:hAnsi="Courier"/>
+        </w:rPr>
+      </w:pPr>
+    </w:p>
+    <w:p>
+      <w:r>
+        <w:t>T</w:t>
+      </w:r>
+      <w:r>
+        <w:t>his example has similar syntax to</w:t>
+      </w:r>
+      <w:r>
+        <w:t xml:space="preserve"> the previous example, where now the first 3 “words” of lines </w:t>
+      </w:r>
+      <w:r>
+        <w:t>3, 5, 8, and 11</w:t>
+      </w:r>
+      <w:r>
+        <w:t xml:space="preserve"> are taken directly from the parameter file. </w:t>
+      </w:r>
+      <w:r>
+        <w:t>The following words are used to specify how many pairs within the 3 that define a 3-body in</w:t>
+      </w:r>
+      <w:r>
+        <w:t xml:space="preserve">teraction should be scanned. Lines </w:t>
+      </w:r>
+      <w:r>
+        <w:t>4, 6, 7, 9, 10, and 12</w:t>
+      </w:r>
+      <w:r>
+        <w:t xml:space="preserve"> specify how those scans should be run. Scans for 3-body potentials are similar to an angle scan where bonds are held rigid. In other words, two distances are held fixed while a third is scanned. Words “</w:t>
+      </w:r>
+      <w:r>
+        <w:rPr>
+          <w:rFonts w:ascii="Courier" w:hAnsi="Courier"/>
+        </w:rPr>
+        <w:t>IJ, IK, and JK</w:t>
+      </w:r>
+      <w:r>
+        <w:t>” refer to a specific pair from the 3 atoms</w:t>
+      </w:r>
+      <w:r>
+        <w:t xml:space="preserve"> </w:t>
+      </w:r>
+      <w:r>
+        <w:t>and correspond</w:t>
+      </w:r>
+      <w:r>
+        <w:t xml:space="preserve"> to the types given on lines containing “</w:t>
+      </w:r>
+      <w:r>
+        <w:rPr>
+          <w:rFonts w:ascii="Courier" w:hAnsi="Courier"/>
+        </w:rPr>
+        <w:t>TRIPLETTYPE PARAMS</w:t>
+      </w:r>
+      <w:r>
+        <w:t xml:space="preserve">:” in the parameter file. </w:t>
+      </w:r>
+    </w:p>
+    <w:p/>
+    <w:p>
+      <w:r>
+        <w:rPr>
+          <w:sz w:val="28"/>
+          <w:szCs w:val="28"/>
+        </w:rPr>
+        <w:t xml:space="preserve">Example 3: Scan of only 3-body pair interactions (3-body energies not included in reported 2-body energies, and </w:t>
+      </w:r>
+      <w:r>
+        <w:rPr>
+          <w:sz w:val="28"/>
+          <w:szCs w:val="28"/>
+        </w:rPr>
+        <w:t>2-body energies not included in reported 3-body energies</w:t>
+      </w:r>
+      <w:r>
+        <w:rPr>
+          <w:sz w:val="28"/>
+          <w:szCs w:val="28"/>
+        </w:rPr>
+        <w:t>)</w:t>
+      </w:r>
+    </w:p>
+    <w:p>
+      <w:pPr>
+        <w:rPr>
+          <w:sz w:val="28"/>
+          <w:szCs w:val="28"/>
+        </w:rPr>
+      </w:pPr>
+    </w:p>
+    <w:p/>
+    <w:p>
+      <w:pPr>
+        <w:rPr>
+          <w:rFonts w:ascii="Courier" w:hAnsi="Courier"/>
+        </w:rPr>
+      </w:pPr>
+    </w:p>
+    <w:p>
+      <w:pPr>
+        <w:pStyle w:val="ListParagraph"/>
+        <w:numPr>
+          <w:ilvl w:val="0"/>
+          <w:numId w:val="8"/>
+        </w:numPr>
+        <w:rPr>
+          <w:rFonts w:ascii="Courier" w:hAnsi="Courier"/>
+        </w:rPr>
+      </w:pPr>
+      <w:r>
+        <w:rPr>
+          <w:rFonts w:ascii="Courier" w:hAnsi="Courier"/>
+        </w:rPr>
+        <w:t># PLOTPES #</w:t>
+      </w:r>
+    </w:p>
+    <w:p>
+      <w:pPr>
+        <w:pStyle w:val="ListParagraph"/>
+        <w:numPr>
+          <w:ilvl w:val="0"/>
+          <w:numId w:val="8"/>
+        </w:numPr>
+        <w:rPr>
+          <w:rFonts w:ascii="Courier" w:hAnsi="Courier"/>
+        </w:rPr>
+      </w:pPr>
+      <w:r>
+        <w:rPr>
+          <w:rFonts w:ascii="Courier" w:hAnsi="Courier"/>
+        </w:rPr>
+        <w:t>true 4 params.txt-scan-3b</w:t>
+      </w:r>
+    </w:p>
+    <w:p>
+      <w:pPr>
+        <w:pStyle w:val="ListParagraph"/>
+        <w:numPr>
+          <w:ilvl w:val="0"/>
+          <w:numId w:val="8"/>
+        </w:numPr>
+        <w:ind w:left="1440" w:hanging="1080"/>
+        <w:rPr>
+          <w:rFonts w:ascii="Courier" w:hAnsi="Courier"/>
+        </w:rPr>
+      </w:pPr>
+      <w:r>
+        <w:rPr>
+          <w:rFonts w:ascii="Courier" w:hAnsi="Courier"/>
+        </w:rPr>
+        <w:t>PAIRTYPE PARAMS: 0</w:t>
+      </w:r>
+    </w:p>
+    <w:p>
+      <w:pPr>
+        <w:pStyle w:val="ListParagraph"/>
+        <w:numPr>
+          <w:ilvl w:val="0"/>
+          <w:numId w:val="8"/>
+        </w:numPr>
+        <w:ind w:left="1440" w:hanging="1080"/>
+        <w:rPr>
+          <w:rFonts w:ascii="Courier" w:hAnsi="Courier"/>
+        </w:rPr>
+      </w:pPr>
+      <w:r>
+        <w:rPr>
+          <w:rFonts w:ascii="Courier" w:hAnsi="Courier"/>
+        </w:rPr>
+        <w:t>PAIRTYPE PARAMS: 1</w:t>
+      </w:r>
+    </w:p>
+    <w:p>
+      <w:pPr>
+        <w:pStyle w:val="ListParagraph"/>
+        <w:numPr>
+          <w:ilvl w:val="0"/>
+          <w:numId w:val="8"/>
+        </w:numPr>
+        <w:ind w:left="1440" w:hanging="1080"/>
+        <w:rPr>
+          <w:rFonts w:ascii="Courier" w:hAnsi="Courier"/>
+        </w:rPr>
+      </w:pPr>
+      <w:r>
+        <w:rPr>
+          <w:rFonts w:ascii="Courier" w:hAnsi="Courier"/>
+        </w:rPr>
+        <w:t>PAIRTYPE PARAMS: 2</w:t>
+      </w:r>
+    </w:p>
+    <w:p>
+      <w:pPr>
+        <w:pStyle w:val="ListParagraph"/>
+        <w:numPr>
+          <w:ilvl w:val="0"/>
+          <w:numId w:val="8"/>
+        </w:numPr>
+        <w:tabs>
+          <w:tab w:val="left" w:pos="1440"/>
+        </w:tabs>
+        <w:ind w:left="2160" w:hanging="1800"/>
+        <w:rPr>
+          <w:rFonts w:ascii="Courier" w:hAnsi="Courier"/>
+        </w:rPr>
+      </w:pPr>
+      <w:r>
+        <w:rPr>
+          <w:rFonts w:ascii="Courier" w:hAnsi="Courier"/>
+        </w:rPr>
+        <w:t xml:space="preserve">TRIPLETTYPE PARAMS: 0 SCAN 1 </w:t>
+      </w:r>
+    </w:p>
+    <w:p>
+      <w:pPr>
+        <w:pStyle w:val="ListParagraph"/>
+        <w:numPr>
+          <w:ilvl w:val="0"/>
+          <w:numId w:val="8"/>
+        </w:numPr>
+        <w:ind w:left="2160" w:hanging="1800"/>
+        <w:rPr>
+          <w:rFonts w:ascii="Courier" w:hAnsi="Courier"/>
+        </w:rPr>
+      </w:pPr>
+      <w:r>
+        <w:rPr>
+          <w:rFonts w:ascii="Courier" w:hAnsi="Courier"/>
+        </w:rPr>
+        <w:t>FIX IJ 3.0000 IK 3.0000 SCAN JK</w:t>
+      </w:r>
+    </w:p>
+    <w:p>
+      <w:pPr>
+        <w:pStyle w:val="ListParagraph"/>
+        <w:numPr>
+          <w:ilvl w:val="0"/>
+          <w:numId w:val="8"/>
+        </w:numPr>
+        <w:ind w:left="1440" w:hanging="1080"/>
+        <w:rPr>
+          <w:rFonts w:ascii="Courier" w:hAnsi="Courier"/>
+        </w:rPr>
+      </w:pPr>
+      <w:r>
+        <w:rPr>
+          <w:rFonts w:ascii="Courier" w:hAnsi="Courier"/>
+        </w:rPr>
+        <w:t xml:space="preserve">TRIPLETTYPE PARAMS: 1 SCAN 2 </w:t>
+      </w:r>
+    </w:p>
+    <w:p>
+      <w:pPr>
+        <w:pStyle w:val="ListParagraph"/>
+        <w:numPr>
+          <w:ilvl w:val="0"/>
+          <w:numId w:val="8"/>
+        </w:numPr>
+        <w:ind w:left="2160" w:hanging="1800"/>
+        <w:rPr>
+          <w:rFonts w:ascii="Courier" w:hAnsi="Courier"/>
+        </w:rPr>
+      </w:pPr>
+      <w:r>
+        <w:rPr>
+          <w:rFonts w:ascii="Courier" w:hAnsi="Courier"/>
+        </w:rPr>
+        <w:t>FIX IJ 3.0000 IK 0.9572 SCAN JK</w:t>
+      </w:r>
+    </w:p>
+    <w:p>
+      <w:pPr>
+        <w:pStyle w:val="ListParagraph"/>
+        <w:numPr>
+          <w:ilvl w:val="0"/>
+          <w:numId w:val="8"/>
+        </w:numPr>
+        <w:ind w:left="2160" w:hanging="1800"/>
+        <w:rPr>
+          <w:rFonts w:ascii="Courier" w:hAnsi="Courier"/>
+        </w:rPr>
+      </w:pPr>
+      <w:r>
+        <w:rPr>
+          <w:rFonts w:ascii="Courier" w:hAnsi="Courier"/>
+        </w:rPr>
+        <w:t>FIX IK 0.9572 JK 3.0000 SCAN IJ</w:t>
+      </w:r>
+    </w:p>
+    <w:p>
+      <w:pPr>
+        <w:pStyle w:val="ListParagraph"/>
+        <w:numPr>
+          <w:ilvl w:val="0"/>
+          <w:numId w:val="8"/>
+        </w:numPr>
+        <w:rPr>
+          <w:rFonts w:ascii="Courier" w:hAnsi="Courier"/>
+        </w:rPr>
+      </w:pPr>
+      <w:r>
+        <w:rPr>
+          <w:rFonts w:ascii="Courier" w:hAnsi="Courier"/>
+        </w:rPr>
+        <w:t xml:space="preserve">TRIPLETTYPE PARAMS: 2 SCAN 2 </w:t>
+      </w:r>
+    </w:p>
+    <w:p>
+      <w:pPr>
+        <w:pStyle w:val="ListParagraph"/>
+        <w:numPr>
+          <w:ilvl w:val="0"/>
+          <w:numId w:val="8"/>
+        </w:numPr>
+        <w:ind w:left="2160" w:hanging="1800"/>
+        <w:rPr>
+          <w:rFonts w:ascii="Courier" w:hAnsi="Courier"/>
+        </w:rPr>
+      </w:pPr>
+      <w:r>
+        <w:rPr>
+          <w:rFonts w:ascii="Courier" w:hAnsi="Courier"/>
+        </w:rPr>
+        <w:t>FIX IJ 0.9572 IK 0.9572 SCAN JK</w:t>
+      </w:r>
+    </w:p>
+    <w:p>
+      <w:pPr>
+        <w:pStyle w:val="ListParagraph"/>
+        <w:numPr>
+          <w:ilvl w:val="0"/>
+          <w:numId w:val="8"/>
+        </w:numPr>
+        <w:ind w:left="2160" w:hanging="1800"/>
+        <w:rPr>
+          <w:rFonts w:ascii="Courier" w:hAnsi="Courier"/>
+        </w:rPr>
+      </w:pPr>
+      <w:r>
+        <w:rPr>
+          <w:rFonts w:ascii="Courier" w:hAnsi="Courier"/>
+        </w:rPr>
+        <w:t>FIX IJ 0.9572 JK 1.5130 SCAN IK</w:t>
+      </w:r>
+    </w:p>
+    <w:p>
+      <w:pPr>
+        <w:pStyle w:val="ListParagraph"/>
+        <w:numPr>
+          <w:ilvl w:val="0"/>
+          <w:numId w:val="8"/>
+        </w:numPr>
+        <w:rPr>
+          <w:rFonts w:ascii="Courier" w:hAnsi="Courier"/>
+        </w:rPr>
+      </w:pPr>
+      <w:r>
+        <w:rPr>
+          <w:rFonts w:ascii="Courier" w:hAnsi="Courier"/>
+        </w:rPr>
+        <w:t xml:space="preserve">TRIPLETTYPE PARAMS: 3 SCAN 1 </w:t>
+      </w:r>
+    </w:p>
+    <w:p>
+      <w:pPr>
+        <w:pStyle w:val="ListParagraph"/>
+        <w:numPr>
+          <w:ilvl w:val="0"/>
+          <w:numId w:val="8"/>
+        </w:numPr>
+        <w:ind w:left="2160" w:hanging="1800"/>
+        <w:rPr>
+          <w:rFonts w:ascii="Courier" w:hAnsi="Courier"/>
+        </w:rPr>
+      </w:pPr>
+      <w:r>
+        <w:rPr>
+          <w:rFonts w:ascii="Courier" w:hAnsi="Courier"/>
+        </w:rPr>
+        <w:t>FIX IJ 1.6238 IK 1.6238 SCAN JK</w:t>
+      </w:r>
+    </w:p>
+    <w:p>
+      <w:pPr>
+        <w:rPr>
+          <w:rFonts w:ascii="Courier" w:hAnsi="Courier"/>
+        </w:rPr>
+      </w:pPr>
+    </w:p>
+    <w:p>
+      <w:r>
+        <w:t>This example simply shows that Examples 1 and 2 can be achieved with a single input file</w:t>
+      </w:r>
+    </w:p>
+    <w:p/>
+    <w:p>
+      <w:r>
+        <w:rPr>
+          <w:sz w:val="28"/>
+          <w:szCs w:val="28"/>
+        </w:rPr>
+        <w:t>Example 4: Scan of only 3-body pair interactions, with 2-body energies included</w:t>
+      </w:r>
+    </w:p>
+    <w:p>
+      <w:pPr>
+        <w:rPr>
+          <w:rFonts w:ascii="Courier" w:hAnsi="Courier"/>
+        </w:rPr>
+      </w:pPr>
+    </w:p>
+    <w:p>
+      <w:pPr>
+        <w:rPr>
+          <w:rFonts w:ascii="Courier" w:hAnsi="Courier"/>
+        </w:rPr>
+      </w:pPr>
+    </w:p>
+    <w:p>
+      <w:pPr>
+        <w:pStyle w:val="ListParagraph"/>
+        <w:numPr>
+          <w:ilvl w:val="0"/>
+          <w:numId w:val="10"/>
+        </w:numPr>
+        <w:rPr>
+          <w:rFonts w:ascii="Courier" w:hAnsi="Courier"/>
+        </w:rPr>
+      </w:pPr>
+      <w:r>
+        <w:rPr>
+          <w:rFonts w:ascii="Courier" w:hAnsi="Courier"/>
+        </w:rPr>
+        <w:t># PLOTPES #</w:t>
+      </w:r>
+    </w:p>
+    <w:p>
+      <w:pPr>
+        <w:pStyle w:val="ListParagraph"/>
+        <w:numPr>
+          <w:ilvl w:val="0"/>
+          <w:numId w:val="10"/>
+        </w:numPr>
+        <w:rPr>
+          <w:rFonts w:ascii="Courier" w:hAnsi="Courier"/>
+        </w:rPr>
+      </w:pPr>
+      <w:r>
+        <w:rPr>
+          <w:rFonts w:ascii="Courier" w:hAnsi="Courier"/>
+        </w:rPr>
+        <w:t>true 4 params.txt-scan-3b</w:t>
+      </w:r>
+    </w:p>
+    <w:p>
+      <w:pPr>
+        <w:pStyle w:val="ListParagraph"/>
+        <w:numPr>
+          <w:ilvl w:val="0"/>
+          <w:numId w:val="10"/>
+        </w:numPr>
+        <w:tabs>
+          <w:tab w:val="left" w:pos="1440"/>
+        </w:tabs>
+        <w:ind w:left="1440" w:hanging="1080"/>
+        <w:rPr>
+          <w:rFonts w:ascii="Courier" w:hAnsi="Courier"/>
+        </w:rPr>
+      </w:pPr>
+      <w:r>
+        <w:rPr>
+          <w:rFonts w:ascii="Courier" w:hAnsi="Courier"/>
+        </w:rPr>
+        <w:t>TRIPLETTYPE PARAMS: 0 SCAN 1 INCLUDE 2B PAIRTYPE PARAMS IJ 0 IK 0 JK 0</w:t>
+      </w:r>
+    </w:p>
+    <w:p>
+      <w:pPr>
+        <w:pStyle w:val="ListParagraph"/>
+        <w:numPr>
+          <w:ilvl w:val="0"/>
+          <w:numId w:val="10"/>
+        </w:numPr>
+        <w:ind w:left="2160" w:hanging="1800"/>
+        <w:rPr>
+          <w:rFonts w:ascii="Courier" w:hAnsi="Courier"/>
+        </w:rPr>
+      </w:pPr>
+      <w:r>
+        <w:rPr>
+          <w:rFonts w:ascii="Courier" w:hAnsi="Courier"/>
+        </w:rPr>
+        <w:t>FIX IJ 3.0000 IK 3.0000 SCAN JK</w:t>
+      </w:r>
+    </w:p>
+    <w:p>
+      <w:pPr>
+        <w:pStyle w:val="ListParagraph"/>
+        <w:numPr>
+          <w:ilvl w:val="0"/>
+          <w:numId w:val="10"/>
+        </w:numPr>
+        <w:ind w:left="1440" w:hanging="1080"/>
+        <w:rPr>
+          <w:rFonts w:ascii="Courier" w:hAnsi="Courier"/>
+        </w:rPr>
+      </w:pPr>
+      <w:r>
+        <w:rPr>
+          <w:rFonts w:ascii="Courier" w:hAnsi="Courier"/>
+        </w:rPr>
+        <w:t>TRIPLETTYPE PARAMS: 1 SCAN 2 INCLUDE 2B PAIRTYPE PARAMS IJ 0 IK 2 JK 2</w:t>
+      </w:r>
+    </w:p>
+    <w:p>
+      <w:pPr>
+        <w:pStyle w:val="ListParagraph"/>
+        <w:numPr>
+          <w:ilvl w:val="0"/>
+          <w:numId w:val="10"/>
+        </w:numPr>
+        <w:ind w:left="2160" w:hanging="1800"/>
+        <w:rPr>
+          <w:rFonts w:ascii="Courier" w:hAnsi="Courier"/>
+        </w:rPr>
+      </w:pPr>
+      <w:r>
+        <w:rPr>
+          <w:rFonts w:ascii="Courier" w:hAnsi="Courier"/>
+        </w:rPr>
+        <w:t>FIX IJ 3.0000 IK 0.9572 SCAN JK</w:t>
+      </w:r>
+    </w:p>
+    <w:p>
+      <w:pPr>
+        <w:pStyle w:val="ListParagraph"/>
+        <w:numPr>
+          <w:ilvl w:val="0"/>
+          <w:numId w:val="10"/>
+        </w:numPr>
+        <w:ind w:left="2160" w:hanging="1800"/>
+        <w:rPr>
+          <w:rFonts w:ascii="Courier" w:hAnsi="Courier"/>
+        </w:rPr>
+      </w:pPr>
+      <w:r>
+        <w:rPr>
+          <w:rFonts w:ascii="Courier" w:hAnsi="Courier"/>
+        </w:rPr>
+        <w:t>FIX IK 0.9572 JK 3.0000 SCAN IJ</w:t>
+      </w:r>
+    </w:p>
+    <w:p>
+      <w:pPr>
+        <w:pStyle w:val="ListParagraph"/>
+        <w:numPr>
+          <w:ilvl w:val="0"/>
+          <w:numId w:val="10"/>
+        </w:numPr>
+        <w:ind w:left="1440" w:hanging="1080"/>
+        <w:rPr>
+          <w:rFonts w:ascii="Courier" w:hAnsi="Courier"/>
+        </w:rPr>
+      </w:pPr>
+      <w:r>
+        <w:rPr>
+          <w:rFonts w:ascii="Courier" w:hAnsi="Courier"/>
+        </w:rPr>
+        <w:t>TRIPLETTYPE PARAMS: 2 SCAN 2 INCLUDE 2B PAIRTYPE PARAMS IJ 2 IK 2 JK 1</w:t>
+      </w:r>
+    </w:p>
+    <w:p>
+      <w:pPr>
+        <w:pStyle w:val="ListParagraph"/>
+        <w:numPr>
+          <w:ilvl w:val="0"/>
+          <w:numId w:val="10"/>
+        </w:numPr>
+        <w:ind w:left="2160" w:hanging="1800"/>
+        <w:rPr>
+          <w:rFonts w:ascii="Courier" w:hAnsi="Courier"/>
+        </w:rPr>
+      </w:pPr>
+      <w:r>
+        <w:rPr>
+          <w:rFonts w:ascii="Courier" w:hAnsi="Courier"/>
+        </w:rPr>
+        <w:t>FIX IJ 0.9572 IK 0.9572 SCAN JK</w:t>
+      </w:r>
+    </w:p>
+    <w:p>
+      <w:pPr>
+        <w:pStyle w:val="ListParagraph"/>
+        <w:numPr>
+          <w:ilvl w:val="0"/>
+          <w:numId w:val="10"/>
+        </w:numPr>
+        <w:ind w:left="2160" w:hanging="1800"/>
+        <w:rPr>
+          <w:rFonts w:ascii="Courier" w:hAnsi="Courier"/>
+        </w:rPr>
+      </w:pPr>
+      <w:r>
+        <w:rPr>
+          <w:rFonts w:ascii="Courier" w:hAnsi="Courier"/>
+        </w:rPr>
+        <w:t>FIX IJ 0.9572 JK 1.5130 SCAN IK</w:t>
+      </w:r>
+    </w:p>
+    <w:p>
+      <w:pPr>
+        <w:pStyle w:val="ListParagraph"/>
+        <w:numPr>
+          <w:ilvl w:val="0"/>
+          <w:numId w:val="10"/>
+        </w:numPr>
+        <w:rPr>
+          <w:rFonts w:ascii="Courier" w:hAnsi="Courier"/>
+        </w:rPr>
+      </w:pPr>
+      <w:r>
+        <w:rPr>
+          <w:rFonts w:ascii="Courier" w:hAnsi="Courier"/>
+        </w:rPr>
+        <w:t>TRIPLETTYPE PARAMS: 3 SCAN 1 INCLUDE 2B PAIRTYPE PARAMS IJ 1 IK 1 JK 1</w:t>
+      </w:r>
+    </w:p>
+    <w:p>
+      <w:pPr>
+        <w:pStyle w:val="ListParagraph"/>
+        <w:numPr>
+          <w:ilvl w:val="0"/>
+          <w:numId w:val="10"/>
+        </w:numPr>
+        <w:ind w:left="2160" w:hanging="1800"/>
+        <w:rPr>
+          <w:rFonts w:ascii="Courier" w:hAnsi="Courier"/>
+        </w:rPr>
+      </w:pPr>
+      <w:r>
+        <w:rPr>
+          <w:rFonts w:ascii="Courier" w:hAnsi="Courier"/>
+        </w:rPr>
+        <w:t>FIX IJ 1.6238 IK 1.6238 SCAN JK</w:t>
+      </w:r>
+    </w:p>
+    <w:p>
+      <w:pPr>
+        <w:rPr>
+          <w:rFonts w:ascii="Courier" w:hAnsi="Courier"/>
+        </w:rPr>
+      </w:pPr>
+    </w:p>
+    <w:p>
+      <w:pPr>
+        <w:rPr>
+          <w:rFonts w:ascii="Courier" w:hAnsi="Courier"/>
+        </w:rPr>
+      </w:pPr>
+    </w:p>
+    <w:p>
+      <w:r>
+        <w:t xml:space="preserve">This example has syntax similar to Example 2. Do not combine this type of calculation with the type given in Example 1. The extra words on lines 3, 5, 8, and 11 specify that 2-body contributions should be included in the reported energies, and specifies what 2-body type each of the three pairs should be, where type index is taken from the parameter file. </w:t>
+      </w:r>
+    </w:p>
+    <w:p>
+      <w:pPr>
+        <w:rPr>
+          <w:rFonts w:ascii="Courier" w:hAnsi="Courier"/>
+        </w:rPr>
+      </w:pPr>
+    </w:p>
     <w:sectPr>
       <w:pgSz w:w="15840" w:h="12240" w:orient="landscape"/>
       <w:pgMar w:top="1080" w:right="1080" w:bottom="1080" w:left="1080" w:header="720" w:footer="720" w:gutter="0"/>
@@ -7547,9 +8426,305 @@
 </w:document>
 </file>
 
+<file path=word/endnotes.xml><?xml version="1.0" encoding="utf-8"?>
+<w:endnotes xmlns:wpc="http://schemas.microsoft.com/office/word/2010/wordprocessingCanvas" xmlns:mo="http://schemas.microsoft.com/office/mac/office/2008/main" xmlns:mc="http://schemas.openxmlformats.org/markup-compatibility/2006" xmlns:mv="urn:schemas-microsoft-com:mac:vml" xmlns:o="urn:schemas-microsoft-com:office:office" xmlns:r="http://schemas.openxmlformats.org/officeDocument/2006/relationships" xmlns:m="http://schemas.openxmlformats.org/officeDocument/2006/math" xmlns:v="urn:schemas-microsoft-com:vml" xmlns:wp14="http://schemas.microsoft.com/office/word/2010/wordprocessingDrawing" xmlns:wp="http://schemas.openxmlformats.org/drawingml/2006/wordprocessingDrawing" xmlns:w10="urn:schemas-microsoft-com:office:word" xmlns:w="http://schemas.openxmlformats.org/wordprocessingml/2006/main" xmlns:w14="http://schemas.microsoft.com/office/word/2010/wordml" xmlns:wpg="http://schemas.microsoft.com/office/word/2010/wordprocessingGroup" xmlns:wpi="http://schemas.microsoft.com/office/word/2010/wordprocessingInk" xmlns:wne="http://schemas.microsoft.com/office/word/2006/wordml" xmlns:wps="http://schemas.microsoft.com/office/word/2010/wordprocessingShape" mc:Ignorable="w14 wp14">
+  <w:endnote w:type="separator" w:id="-1">
+    <w:p>
+      <w:r>
+        <w:separator/>
+      </w:r>
+    </w:p>
+  </w:endnote>
+  <w:endnote w:type="continuationSeparator" w:id="0">
+    <w:p>
+      <w:r>
+        <w:continuationSeparator/>
+      </w:r>
+    </w:p>
+  </w:endnote>
+</w:endnotes>
+</file>
+
+<file path=word/footnotes.xml><?xml version="1.0" encoding="utf-8"?>
+<w:footnotes xmlns:wpc="http://schemas.microsoft.com/office/word/2010/wordprocessingCanvas" xmlns:mo="http://schemas.microsoft.com/office/mac/office/2008/main" xmlns:mc="http://schemas.openxmlformats.org/markup-compatibility/2006" xmlns:mv="urn:schemas-microsoft-com:mac:vml" xmlns:o="urn:schemas-microsoft-com:office:office" xmlns:r="http://schemas.openxmlformats.org/officeDocument/2006/relationships" xmlns:m="http://schemas.openxmlformats.org/officeDocument/2006/math" xmlns:v="urn:schemas-microsoft-com:vml" xmlns:wp14="http://schemas.microsoft.com/office/word/2010/wordprocessingDrawing" xmlns:wp="http://schemas.openxmlformats.org/drawingml/2006/wordprocessingDrawing" xmlns:w10="urn:schemas-microsoft-com:office:word" xmlns:w="http://schemas.openxmlformats.org/wordprocessingml/2006/main" xmlns:w14="http://schemas.microsoft.com/office/word/2010/wordml" xmlns:wpg="http://schemas.microsoft.com/office/word/2010/wordprocessingGroup" xmlns:wpi="http://schemas.microsoft.com/office/word/2010/wordprocessingInk" xmlns:wne="http://schemas.microsoft.com/office/word/2006/wordml" xmlns:wps="http://schemas.microsoft.com/office/word/2010/wordprocessingShape" mc:Ignorable="w14 wp14">
+  <w:footnote w:type="separator" w:id="-1">
+    <w:p>
+      <w:r>
+        <w:separator/>
+      </w:r>
+    </w:p>
+  </w:footnote>
+  <w:footnote w:type="continuationSeparator" w:id="0">
+    <w:p>
+      <w:r>
+        <w:continuationSeparator/>
+      </w:r>
+    </w:p>
+  </w:footnote>
+</w:footnotes>
+</file>
+
 <file path=word/numbering.xml><?xml version="1.0" encoding="utf-8"?>
 <w:numbering xmlns:wpc="http://schemas.microsoft.com/office/word/2010/wordprocessingCanvas" xmlns:mo="http://schemas.microsoft.com/office/mac/office/2008/main" xmlns:mc="http://schemas.openxmlformats.org/markup-compatibility/2006" xmlns:mv="urn:schemas-microsoft-com:mac:vml" xmlns:o="urn:schemas-microsoft-com:office:office" xmlns:r="http://schemas.openxmlformats.org/officeDocument/2006/relationships" xmlns:m="http://schemas.openxmlformats.org/officeDocument/2006/math" xmlns:v="urn:schemas-microsoft-com:vml" xmlns:wp14="http://schemas.microsoft.com/office/word/2010/wordprocessingDrawing" xmlns:wp="http://schemas.openxmlformats.org/drawingml/2006/wordprocessingDrawing" xmlns:w10="urn:schemas-microsoft-com:office:word" xmlns:w="http://schemas.openxmlformats.org/wordprocessingml/2006/main" xmlns:w14="http://schemas.microsoft.com/office/word/2010/wordml" xmlns:wpg="http://schemas.microsoft.com/office/word/2010/wordprocessingGroup" xmlns:wpi="http://schemas.microsoft.com/office/word/2010/wordprocessingInk" xmlns:wne="http://schemas.microsoft.com/office/word/2006/wordml" xmlns:wps="http://schemas.microsoft.com/office/word/2010/wordprocessingShape" mc:Ignorable="w14 wp14">
   <w:abstractNum w:abstractNumId="0">
+    <w:nsid w:val="0B880611"/>
+    <w:multiLevelType w:val="multilevel"/>
+    <w:tmpl w:val="E9C6DCE4"/>
+    <w:lvl w:ilvl="0">
+      <w:start w:val="1"/>
+      <w:numFmt w:val="decimal"/>
+      <w:lvlText w:val="%1."/>
+      <w:lvlJc w:val="left"/>
+      <w:pPr>
+        <w:ind w:left="720" w:hanging="360"/>
+      </w:pPr>
+    </w:lvl>
+    <w:lvl w:ilvl="1">
+      <w:start w:val="1"/>
+      <w:numFmt w:val="lowerLetter"/>
+      <w:lvlText w:val="%2."/>
+      <w:lvlJc w:val="left"/>
+      <w:pPr>
+        <w:ind w:left="1440" w:hanging="360"/>
+      </w:pPr>
+    </w:lvl>
+    <w:lvl w:ilvl="2">
+      <w:start w:val="1"/>
+      <w:numFmt w:val="lowerRoman"/>
+      <w:lvlText w:val="%3."/>
+      <w:lvlJc w:val="right"/>
+      <w:pPr>
+        <w:ind w:left="2160" w:hanging="180"/>
+      </w:pPr>
+    </w:lvl>
+    <w:lvl w:ilvl="3">
+      <w:start w:val="1"/>
+      <w:numFmt w:val="decimal"/>
+      <w:lvlText w:val="%4."/>
+      <w:lvlJc w:val="left"/>
+      <w:pPr>
+        <w:ind w:left="2880" w:hanging="360"/>
+      </w:pPr>
+    </w:lvl>
+    <w:lvl w:ilvl="4">
+      <w:start w:val="1"/>
+      <w:numFmt w:val="lowerLetter"/>
+      <w:lvlText w:val="%5."/>
+      <w:lvlJc w:val="left"/>
+      <w:pPr>
+        <w:ind w:left="3600" w:hanging="360"/>
+      </w:pPr>
+    </w:lvl>
+    <w:lvl w:ilvl="5">
+      <w:start w:val="1"/>
+      <w:numFmt w:val="lowerRoman"/>
+      <w:lvlText w:val="%6."/>
+      <w:lvlJc w:val="right"/>
+      <w:pPr>
+        <w:ind w:left="4320" w:hanging="180"/>
+      </w:pPr>
+    </w:lvl>
+    <w:lvl w:ilvl="6">
+      <w:start w:val="1"/>
+      <w:numFmt w:val="decimal"/>
+      <w:lvlText w:val="%7."/>
+      <w:lvlJc w:val="left"/>
+      <w:pPr>
+        <w:ind w:left="5040" w:hanging="360"/>
+      </w:pPr>
+    </w:lvl>
+    <w:lvl w:ilvl="7">
+      <w:start w:val="1"/>
+      <w:numFmt w:val="lowerLetter"/>
+      <w:lvlText w:val="%8."/>
+      <w:lvlJc w:val="left"/>
+      <w:pPr>
+        <w:ind w:left="5760" w:hanging="360"/>
+      </w:pPr>
+    </w:lvl>
+    <w:lvl w:ilvl="8">
+      <w:start w:val="1"/>
+      <w:numFmt w:val="lowerRoman"/>
+      <w:lvlText w:val="%9."/>
+      <w:lvlJc w:val="right"/>
+      <w:pPr>
+        <w:ind w:left="6480" w:hanging="180"/>
+      </w:pPr>
+    </w:lvl>
+  </w:abstractNum>
+  <w:abstractNum w:abstractNumId="1">
+    <w:nsid w:val="1A572204"/>
+    <w:multiLevelType w:val="hybridMultilevel"/>
+    <w:tmpl w:val="4D146E94"/>
+    <w:lvl w:ilvl="0" w:tplc="0409000F">
+      <w:start w:val="1"/>
+      <w:numFmt w:val="decimal"/>
+      <w:lvlText w:val="%1."/>
+      <w:lvlJc w:val="left"/>
+      <w:pPr>
+        <w:ind w:left="720" w:hanging="360"/>
+      </w:pPr>
+    </w:lvl>
+    <w:lvl w:ilvl="1" w:tplc="04090019">
+      <w:start w:val="1"/>
+      <w:numFmt w:val="lowerLetter"/>
+      <w:lvlText w:val="%2."/>
+      <w:lvlJc w:val="left"/>
+      <w:pPr>
+        <w:ind w:left="1440" w:hanging="360"/>
+      </w:pPr>
+    </w:lvl>
+    <w:lvl w:ilvl="2" w:tplc="0409001B" w:tentative="1">
+      <w:start w:val="1"/>
+      <w:numFmt w:val="lowerRoman"/>
+      <w:lvlText w:val="%3."/>
+      <w:lvlJc w:val="right"/>
+      <w:pPr>
+        <w:ind w:left="2160" w:hanging="180"/>
+      </w:pPr>
+    </w:lvl>
+    <w:lvl w:ilvl="3" w:tplc="0409000F" w:tentative="1">
+      <w:start w:val="1"/>
+      <w:numFmt w:val="decimal"/>
+      <w:lvlText w:val="%4."/>
+      <w:lvlJc w:val="left"/>
+      <w:pPr>
+        <w:ind w:left="2880" w:hanging="360"/>
+      </w:pPr>
+    </w:lvl>
+    <w:lvl w:ilvl="4" w:tplc="04090019" w:tentative="1">
+      <w:start w:val="1"/>
+      <w:numFmt w:val="lowerLetter"/>
+      <w:lvlText w:val="%5."/>
+      <w:lvlJc w:val="left"/>
+      <w:pPr>
+        <w:ind w:left="3600" w:hanging="360"/>
+      </w:pPr>
+    </w:lvl>
+    <w:lvl w:ilvl="5" w:tplc="0409001B" w:tentative="1">
+      <w:start w:val="1"/>
+      <w:numFmt w:val="lowerRoman"/>
+      <w:lvlText w:val="%6."/>
+      <w:lvlJc w:val="right"/>
+      <w:pPr>
+        <w:ind w:left="4320" w:hanging="180"/>
+      </w:pPr>
+    </w:lvl>
+    <w:lvl w:ilvl="6" w:tplc="0409000F" w:tentative="1">
+      <w:start w:val="1"/>
+      <w:numFmt w:val="decimal"/>
+      <w:lvlText w:val="%7."/>
+      <w:lvlJc w:val="left"/>
+      <w:pPr>
+        <w:ind w:left="5040" w:hanging="360"/>
+      </w:pPr>
+    </w:lvl>
+    <w:lvl w:ilvl="7" w:tplc="04090019" w:tentative="1">
+      <w:start w:val="1"/>
+      <w:numFmt w:val="lowerLetter"/>
+      <w:lvlText w:val="%8."/>
+      <w:lvlJc w:val="left"/>
+      <w:pPr>
+        <w:ind w:left="5760" w:hanging="360"/>
+      </w:pPr>
+    </w:lvl>
+    <w:lvl w:ilvl="8" w:tplc="0409001B" w:tentative="1">
+      <w:start w:val="1"/>
+      <w:numFmt w:val="lowerRoman"/>
+      <w:lvlText w:val="%9."/>
+      <w:lvlJc w:val="right"/>
+      <w:pPr>
+        <w:ind w:left="6480" w:hanging="180"/>
+      </w:pPr>
+    </w:lvl>
+  </w:abstractNum>
+  <w:abstractNum w:abstractNumId="2">
+    <w:nsid w:val="20022387"/>
+    <w:multiLevelType w:val="multilevel"/>
+    <w:tmpl w:val="DE200DA2"/>
+    <w:lvl w:ilvl="0">
+      <w:start w:val="1"/>
+      <w:numFmt w:val="decimal"/>
+      <w:lvlText w:val="%1."/>
+      <w:lvlJc w:val="left"/>
+      <w:pPr>
+        <w:ind w:left="720" w:hanging="360"/>
+      </w:pPr>
+    </w:lvl>
+    <w:lvl w:ilvl="1">
+      <w:start w:val="1"/>
+      <w:numFmt w:val="lowerLetter"/>
+      <w:lvlText w:val="%2."/>
+      <w:lvlJc w:val="left"/>
+      <w:pPr>
+        <w:ind w:left="1440" w:hanging="360"/>
+      </w:pPr>
+    </w:lvl>
+    <w:lvl w:ilvl="2">
+      <w:start w:val="1"/>
+      <w:numFmt w:val="lowerRoman"/>
+      <w:lvlText w:val="%3."/>
+      <w:lvlJc w:val="right"/>
+      <w:pPr>
+        <w:ind w:left="2160" w:hanging="180"/>
+      </w:pPr>
+    </w:lvl>
+    <w:lvl w:ilvl="3">
+      <w:start w:val="1"/>
+      <w:numFmt w:val="decimal"/>
+      <w:lvlText w:val="%4."/>
+      <w:lvlJc w:val="left"/>
+      <w:pPr>
+        <w:ind w:left="2880" w:hanging="360"/>
+      </w:pPr>
+    </w:lvl>
+    <w:lvl w:ilvl="4">
+      <w:start w:val="1"/>
+      <w:numFmt w:val="lowerLetter"/>
+      <w:lvlText w:val="%5."/>
+      <w:lvlJc w:val="left"/>
+      <w:pPr>
+        <w:ind w:left="3600" w:hanging="360"/>
+      </w:pPr>
+    </w:lvl>
+    <w:lvl w:ilvl="5">
+      <w:start w:val="1"/>
+      <w:numFmt w:val="lowerRoman"/>
+      <w:lvlText w:val="%6."/>
+      <w:lvlJc w:val="right"/>
+      <w:pPr>
+        <w:ind w:left="4320" w:hanging="180"/>
+      </w:pPr>
+    </w:lvl>
+    <w:lvl w:ilvl="6">
+      <w:start w:val="1"/>
+      <w:numFmt w:val="decimal"/>
+      <w:lvlText w:val="%7."/>
+      <w:lvlJc w:val="left"/>
+      <w:pPr>
+        <w:ind w:left="5040" w:hanging="360"/>
+      </w:pPr>
+    </w:lvl>
+    <w:lvl w:ilvl="7">
+      <w:start w:val="1"/>
+      <w:numFmt w:val="lowerLetter"/>
+      <w:lvlText w:val="%8."/>
+      <w:lvlJc w:val="left"/>
+      <w:pPr>
+        <w:ind w:left="5760" w:hanging="360"/>
+      </w:pPr>
+    </w:lvl>
+    <w:lvl w:ilvl="8">
+      <w:start w:val="1"/>
+      <w:numFmt w:val="lowerRoman"/>
+      <w:lvlText w:val="%9."/>
+      <w:lvlJc w:val="right"/>
+      <w:pPr>
+        <w:ind w:left="6480" w:hanging="180"/>
+      </w:pPr>
+    </w:lvl>
+  </w:abstractNum>
+  <w:abstractNum w:abstractNumId="3">
     <w:nsid w:val="20C431F9"/>
     <w:multiLevelType w:val="hybridMultilevel"/>
     <w:tmpl w:val="EDB28824"/>
@@ -7661,7 +8836,93 @@
       </w:rPr>
     </w:lvl>
   </w:abstractNum>
-  <w:abstractNum w:abstractNumId="1">
+  <w:abstractNum w:abstractNumId="4">
+    <w:nsid w:val="38A72F39"/>
+    <w:multiLevelType w:val="multilevel"/>
+    <w:tmpl w:val="DE200DA2"/>
+    <w:lvl w:ilvl="0">
+      <w:start w:val="1"/>
+      <w:numFmt w:val="decimal"/>
+      <w:lvlText w:val="%1."/>
+      <w:lvlJc w:val="left"/>
+      <w:pPr>
+        <w:ind w:left="720" w:hanging="360"/>
+      </w:pPr>
+    </w:lvl>
+    <w:lvl w:ilvl="1">
+      <w:start w:val="1"/>
+      <w:numFmt w:val="lowerLetter"/>
+      <w:lvlText w:val="%2."/>
+      <w:lvlJc w:val="left"/>
+      <w:pPr>
+        <w:ind w:left="1440" w:hanging="360"/>
+      </w:pPr>
+    </w:lvl>
+    <w:lvl w:ilvl="2">
+      <w:start w:val="1"/>
+      <w:numFmt w:val="lowerRoman"/>
+      <w:lvlText w:val="%3."/>
+      <w:lvlJc w:val="right"/>
+      <w:pPr>
+        <w:ind w:left="2160" w:hanging="180"/>
+      </w:pPr>
+    </w:lvl>
+    <w:lvl w:ilvl="3">
+      <w:start w:val="1"/>
+      <w:numFmt w:val="decimal"/>
+      <w:lvlText w:val="%4."/>
+      <w:lvlJc w:val="left"/>
+      <w:pPr>
+        <w:ind w:left="2880" w:hanging="360"/>
+      </w:pPr>
+    </w:lvl>
+    <w:lvl w:ilvl="4">
+      <w:start w:val="1"/>
+      <w:numFmt w:val="lowerLetter"/>
+      <w:lvlText w:val="%5."/>
+      <w:lvlJc w:val="left"/>
+      <w:pPr>
+        <w:ind w:left="3600" w:hanging="360"/>
+      </w:pPr>
+    </w:lvl>
+    <w:lvl w:ilvl="5">
+      <w:start w:val="1"/>
+      <w:numFmt w:val="lowerRoman"/>
+      <w:lvlText w:val="%6."/>
+      <w:lvlJc w:val="right"/>
+      <w:pPr>
+        <w:ind w:left="4320" w:hanging="180"/>
+      </w:pPr>
+    </w:lvl>
+    <w:lvl w:ilvl="6">
+      <w:start w:val="1"/>
+      <w:numFmt w:val="decimal"/>
+      <w:lvlText w:val="%7."/>
+      <w:lvlJc w:val="left"/>
+      <w:pPr>
+        <w:ind w:left="5040" w:hanging="360"/>
+      </w:pPr>
+    </w:lvl>
+    <w:lvl w:ilvl="7">
+      <w:start w:val="1"/>
+      <w:numFmt w:val="lowerLetter"/>
+      <w:lvlText w:val="%8."/>
+      <w:lvlJc w:val="left"/>
+      <w:pPr>
+        <w:ind w:left="5760" w:hanging="360"/>
+      </w:pPr>
+    </w:lvl>
+    <w:lvl w:ilvl="8">
+      <w:start w:val="1"/>
+      <w:numFmt w:val="lowerRoman"/>
+      <w:lvlText w:val="%9."/>
+      <w:lvlJc w:val="right"/>
+      <w:pPr>
+        <w:ind w:left="6480" w:hanging="180"/>
+      </w:pPr>
+    </w:lvl>
+  </w:abstractNum>
+  <w:abstractNum w:abstractNumId="5">
     <w:nsid w:val="4C1D49B1"/>
     <w:multiLevelType w:val="hybridMultilevel"/>
     <w:tmpl w:val="A6E41A9C"/>
@@ -7773,7 +9034,93 @@
       </w:rPr>
     </w:lvl>
   </w:abstractNum>
-  <w:abstractNum w:abstractNumId="2">
+  <w:abstractNum w:abstractNumId="6">
+    <w:nsid w:val="50D6611A"/>
+    <w:multiLevelType w:val="hybridMultilevel"/>
+    <w:tmpl w:val="E9C6DCE4"/>
+    <w:lvl w:ilvl="0" w:tplc="0409000F">
+      <w:start w:val="1"/>
+      <w:numFmt w:val="decimal"/>
+      <w:lvlText w:val="%1."/>
+      <w:lvlJc w:val="left"/>
+      <w:pPr>
+        <w:ind w:left="720" w:hanging="360"/>
+      </w:pPr>
+    </w:lvl>
+    <w:lvl w:ilvl="1" w:tplc="04090019" w:tentative="1">
+      <w:start w:val="1"/>
+      <w:numFmt w:val="lowerLetter"/>
+      <w:lvlText w:val="%2."/>
+      <w:lvlJc w:val="left"/>
+      <w:pPr>
+        <w:ind w:left="1440" w:hanging="360"/>
+      </w:pPr>
+    </w:lvl>
+    <w:lvl w:ilvl="2" w:tplc="0409001B" w:tentative="1">
+      <w:start w:val="1"/>
+      <w:numFmt w:val="lowerRoman"/>
+      <w:lvlText w:val="%3."/>
+      <w:lvlJc w:val="right"/>
+      <w:pPr>
+        <w:ind w:left="2160" w:hanging="180"/>
+      </w:pPr>
+    </w:lvl>
+    <w:lvl w:ilvl="3" w:tplc="0409000F" w:tentative="1">
+      <w:start w:val="1"/>
+      <w:numFmt w:val="decimal"/>
+      <w:lvlText w:val="%4."/>
+      <w:lvlJc w:val="left"/>
+      <w:pPr>
+        <w:ind w:left="2880" w:hanging="360"/>
+      </w:pPr>
+    </w:lvl>
+    <w:lvl w:ilvl="4" w:tplc="04090019" w:tentative="1">
+      <w:start w:val="1"/>
+      <w:numFmt w:val="lowerLetter"/>
+      <w:lvlText w:val="%5."/>
+      <w:lvlJc w:val="left"/>
+      <w:pPr>
+        <w:ind w:left="3600" w:hanging="360"/>
+      </w:pPr>
+    </w:lvl>
+    <w:lvl w:ilvl="5" w:tplc="0409001B" w:tentative="1">
+      <w:start w:val="1"/>
+      <w:numFmt w:val="lowerRoman"/>
+      <w:lvlText w:val="%6."/>
+      <w:lvlJc w:val="right"/>
+      <w:pPr>
+        <w:ind w:left="4320" w:hanging="180"/>
+      </w:pPr>
+    </w:lvl>
+    <w:lvl w:ilvl="6" w:tplc="0409000F" w:tentative="1">
+      <w:start w:val="1"/>
+      <w:numFmt w:val="decimal"/>
+      <w:lvlText w:val="%7."/>
+      <w:lvlJc w:val="left"/>
+      <w:pPr>
+        <w:ind w:left="5040" w:hanging="360"/>
+      </w:pPr>
+    </w:lvl>
+    <w:lvl w:ilvl="7" w:tplc="04090019" w:tentative="1">
+      <w:start w:val="1"/>
+      <w:numFmt w:val="lowerLetter"/>
+      <w:lvlText w:val="%8."/>
+      <w:lvlJc w:val="left"/>
+      <w:pPr>
+        <w:ind w:left="5760" w:hanging="360"/>
+      </w:pPr>
+    </w:lvl>
+    <w:lvl w:ilvl="8" w:tplc="0409001B" w:tentative="1">
+      <w:start w:val="1"/>
+      <w:numFmt w:val="lowerRoman"/>
+      <w:lvlText w:val="%9."/>
+      <w:lvlJc w:val="right"/>
+      <w:pPr>
+        <w:ind w:left="6480" w:hanging="180"/>
+      </w:pPr>
+    </w:lvl>
+  </w:abstractNum>
+  <w:abstractNum w:abstractNumId="7">
     <w:nsid w:val="606C4D82"/>
     <w:multiLevelType w:val="hybridMultilevel"/>
     <w:tmpl w:val="6F22EA1C"/>
@@ -7885,14 +9232,207 @@
       </w:rPr>
     </w:lvl>
   </w:abstractNum>
+  <w:abstractNum w:abstractNumId="8">
+    <w:nsid w:val="67EF7BEC"/>
+    <w:multiLevelType w:val="hybridMultilevel"/>
+    <w:tmpl w:val="DE200DA2"/>
+    <w:lvl w:ilvl="0" w:tplc="0409000F">
+      <w:start w:val="1"/>
+      <w:numFmt w:val="decimal"/>
+      <w:lvlText w:val="%1."/>
+      <w:lvlJc w:val="left"/>
+      <w:pPr>
+        <w:ind w:left="720" w:hanging="360"/>
+      </w:pPr>
+    </w:lvl>
+    <w:lvl w:ilvl="1" w:tplc="04090019">
+      <w:start w:val="1"/>
+      <w:numFmt w:val="lowerLetter"/>
+      <w:lvlText w:val="%2."/>
+      <w:lvlJc w:val="left"/>
+      <w:pPr>
+        <w:ind w:left="1440" w:hanging="360"/>
+      </w:pPr>
+    </w:lvl>
+    <w:lvl w:ilvl="2" w:tplc="0409001B" w:tentative="1">
+      <w:start w:val="1"/>
+      <w:numFmt w:val="lowerRoman"/>
+      <w:lvlText w:val="%3."/>
+      <w:lvlJc w:val="right"/>
+      <w:pPr>
+        <w:ind w:left="2160" w:hanging="180"/>
+      </w:pPr>
+    </w:lvl>
+    <w:lvl w:ilvl="3" w:tplc="0409000F" w:tentative="1">
+      <w:start w:val="1"/>
+      <w:numFmt w:val="decimal"/>
+      <w:lvlText w:val="%4."/>
+      <w:lvlJc w:val="left"/>
+      <w:pPr>
+        <w:ind w:left="2880" w:hanging="360"/>
+      </w:pPr>
+    </w:lvl>
+    <w:lvl w:ilvl="4" w:tplc="04090019" w:tentative="1">
+      <w:start w:val="1"/>
+      <w:numFmt w:val="lowerLetter"/>
+      <w:lvlText w:val="%5."/>
+      <w:lvlJc w:val="left"/>
+      <w:pPr>
+        <w:ind w:left="3600" w:hanging="360"/>
+      </w:pPr>
+    </w:lvl>
+    <w:lvl w:ilvl="5" w:tplc="0409001B" w:tentative="1">
+      <w:start w:val="1"/>
+      <w:numFmt w:val="lowerRoman"/>
+      <w:lvlText w:val="%6."/>
+      <w:lvlJc w:val="right"/>
+      <w:pPr>
+        <w:ind w:left="4320" w:hanging="180"/>
+      </w:pPr>
+    </w:lvl>
+    <w:lvl w:ilvl="6" w:tplc="0409000F" w:tentative="1">
+      <w:start w:val="1"/>
+      <w:numFmt w:val="decimal"/>
+      <w:lvlText w:val="%7."/>
+      <w:lvlJc w:val="left"/>
+      <w:pPr>
+        <w:ind w:left="5040" w:hanging="360"/>
+      </w:pPr>
+    </w:lvl>
+    <w:lvl w:ilvl="7" w:tplc="04090019" w:tentative="1">
+      <w:start w:val="1"/>
+      <w:numFmt w:val="lowerLetter"/>
+      <w:lvlText w:val="%8."/>
+      <w:lvlJc w:val="left"/>
+      <w:pPr>
+        <w:ind w:left="5760" w:hanging="360"/>
+      </w:pPr>
+    </w:lvl>
+    <w:lvl w:ilvl="8" w:tplc="0409001B" w:tentative="1">
+      <w:start w:val="1"/>
+      <w:numFmt w:val="lowerRoman"/>
+      <w:lvlText w:val="%9."/>
+      <w:lvlJc w:val="right"/>
+      <w:pPr>
+        <w:ind w:left="6480" w:hanging="180"/>
+      </w:pPr>
+    </w:lvl>
+  </w:abstractNum>
+  <w:abstractNum w:abstractNumId="9">
+    <w:nsid w:val="725153A8"/>
+    <w:multiLevelType w:val="hybridMultilevel"/>
+    <w:tmpl w:val="25BE316A"/>
+    <w:lvl w:ilvl="0" w:tplc="0409000F">
+      <w:start w:val="1"/>
+      <w:numFmt w:val="decimal"/>
+      <w:lvlText w:val="%1."/>
+      <w:lvlJc w:val="left"/>
+      <w:pPr>
+        <w:ind w:left="720" w:hanging="360"/>
+      </w:pPr>
+    </w:lvl>
+    <w:lvl w:ilvl="1" w:tplc="04090019">
+      <w:start w:val="1"/>
+      <w:numFmt w:val="lowerLetter"/>
+      <w:lvlText w:val="%2."/>
+      <w:lvlJc w:val="left"/>
+      <w:pPr>
+        <w:ind w:left="1440" w:hanging="360"/>
+      </w:pPr>
+    </w:lvl>
+    <w:lvl w:ilvl="2" w:tplc="0409001B" w:tentative="1">
+      <w:start w:val="1"/>
+      <w:numFmt w:val="lowerRoman"/>
+      <w:lvlText w:val="%3."/>
+      <w:lvlJc w:val="right"/>
+      <w:pPr>
+        <w:ind w:left="2160" w:hanging="180"/>
+      </w:pPr>
+    </w:lvl>
+    <w:lvl w:ilvl="3" w:tplc="0409000F" w:tentative="1">
+      <w:start w:val="1"/>
+      <w:numFmt w:val="decimal"/>
+      <w:lvlText w:val="%4."/>
+      <w:lvlJc w:val="left"/>
+      <w:pPr>
+        <w:ind w:left="2880" w:hanging="360"/>
+      </w:pPr>
+    </w:lvl>
+    <w:lvl w:ilvl="4" w:tplc="04090019" w:tentative="1">
+      <w:start w:val="1"/>
+      <w:numFmt w:val="lowerLetter"/>
+      <w:lvlText w:val="%5."/>
+      <w:lvlJc w:val="left"/>
+      <w:pPr>
+        <w:ind w:left="3600" w:hanging="360"/>
+      </w:pPr>
+    </w:lvl>
+    <w:lvl w:ilvl="5" w:tplc="0409001B" w:tentative="1">
+      <w:start w:val="1"/>
+      <w:numFmt w:val="lowerRoman"/>
+      <w:lvlText w:val="%6."/>
+      <w:lvlJc w:val="right"/>
+      <w:pPr>
+        <w:ind w:left="4320" w:hanging="180"/>
+      </w:pPr>
+    </w:lvl>
+    <w:lvl w:ilvl="6" w:tplc="0409000F" w:tentative="1">
+      <w:start w:val="1"/>
+      <w:numFmt w:val="decimal"/>
+      <w:lvlText w:val="%7."/>
+      <w:lvlJc w:val="left"/>
+      <w:pPr>
+        <w:ind w:left="5040" w:hanging="360"/>
+      </w:pPr>
+    </w:lvl>
+    <w:lvl w:ilvl="7" w:tplc="04090019" w:tentative="1">
+      <w:start w:val="1"/>
+      <w:numFmt w:val="lowerLetter"/>
+      <w:lvlText w:val="%8."/>
+      <w:lvlJc w:val="left"/>
+      <w:pPr>
+        <w:ind w:left="5760" w:hanging="360"/>
+      </w:pPr>
+    </w:lvl>
+    <w:lvl w:ilvl="8" w:tplc="0409001B" w:tentative="1">
+      <w:start w:val="1"/>
+      <w:numFmt w:val="lowerRoman"/>
+      <w:lvlText w:val="%9."/>
+      <w:lvlJc w:val="right"/>
+      <w:pPr>
+        <w:ind w:left="6480" w:hanging="180"/>
+      </w:pPr>
+    </w:lvl>
+  </w:abstractNum>
   <w:num w:numId="1">
+    <w:abstractNumId w:val="3"/>
+  </w:num>
+  <w:num w:numId="2">
+    <w:abstractNumId w:val="5"/>
+  </w:num>
+  <w:num w:numId="3">
+    <w:abstractNumId w:val="7"/>
+  </w:num>
+  <w:num w:numId="4">
+    <w:abstractNumId w:val="8"/>
+  </w:num>
+  <w:num w:numId="5">
+    <w:abstractNumId w:val="2"/>
+  </w:num>
+  <w:num w:numId="6">
+    <w:abstractNumId w:val="1"/>
+  </w:num>
+  <w:num w:numId="7">
+    <w:abstractNumId w:val="4"/>
+  </w:num>
+  <w:num w:numId="8">
+    <w:abstractNumId w:val="6"/>
+  </w:num>
+  <w:num w:numId="9">
     <w:abstractNumId w:val="0"/>
   </w:num>
-  <w:num w:numId="2">
-    <w:abstractNumId w:val="1"/>
-  </w:num>
-  <w:num w:numId="3">
-    <w:abstractNumId w:val="2"/>
+  <w:num w:numId="10">
+    <w:abstractNumId w:val="9"/>
   </w:num>
 </w:numbering>
 </file>
@@ -8079,7 +9619,6 @@
   <w:style w:type="character" w:default="1" w:styleId="DefaultParagraphFont">
     <w:name w:val="Default Paragraph Font"/>
     <w:uiPriority w:val="1"/>
-    <w:semiHidden/>
     <w:unhideWhenUsed/>
   </w:style>
   <w:style w:type="table" w:default="1" w:styleId="TableNormal">
@@ -8564,6 +10103,48 @@
       <w:szCs w:val="20"/>
     </w:rPr>
   </w:style>
+  <w:style w:type="paragraph" w:styleId="Header">
+    <w:name w:val="header"/>
+    <w:basedOn w:val="Normal"/>
+    <w:link w:val="HeaderChar"/>
+    <w:uiPriority w:val="99"/>
+    <w:unhideWhenUsed/>
+    <w:rsid w:val="00FC1DA0"/>
+    <w:pPr>
+      <w:tabs>
+        <w:tab w:val="center" w:pos="4320"/>
+        <w:tab w:val="right" w:pos="8640"/>
+      </w:tabs>
+    </w:pPr>
+  </w:style>
+  <w:style w:type="character" w:customStyle="1" w:styleId="HeaderChar">
+    <w:name w:val="Header Char"/>
+    <w:basedOn w:val="DefaultParagraphFont"/>
+    <w:link w:val="Header"/>
+    <w:uiPriority w:val="99"/>
+    <w:rsid w:val="00FC1DA0"/>
+  </w:style>
+  <w:style w:type="paragraph" w:styleId="Footer">
+    <w:name w:val="footer"/>
+    <w:basedOn w:val="Normal"/>
+    <w:link w:val="FooterChar"/>
+    <w:uiPriority w:val="99"/>
+    <w:unhideWhenUsed/>
+    <w:rsid w:val="00FC1DA0"/>
+    <w:pPr>
+      <w:tabs>
+        <w:tab w:val="center" w:pos="4320"/>
+        <w:tab w:val="right" w:pos="8640"/>
+      </w:tabs>
+    </w:pPr>
+  </w:style>
+  <w:style w:type="character" w:customStyle="1" w:styleId="FooterChar">
+    <w:name w:val="Footer Char"/>
+    <w:basedOn w:val="DefaultParagraphFont"/>
+    <w:link w:val="Footer"/>
+    <w:uiPriority w:val="99"/>
+    <w:rsid w:val="00FC1DA0"/>
+  </w:style>
 </w:styles>
 </file>
 
@@ -8749,7 +10330,6 @@
   <w:style w:type="character" w:default="1" w:styleId="DefaultParagraphFont">
     <w:name w:val="Default Paragraph Font"/>
     <w:uiPriority w:val="1"/>
-    <w:semiHidden/>
     <w:unhideWhenUsed/>
   </w:style>
   <w:style w:type="table" w:default="1" w:styleId="TableNormal">
@@ -9233,6 +10813,48 @@
       <w:sz w:val="20"/>
       <w:szCs w:val="20"/>
     </w:rPr>
+  </w:style>
+  <w:style w:type="paragraph" w:styleId="Header">
+    <w:name w:val="header"/>
+    <w:basedOn w:val="Normal"/>
+    <w:link w:val="HeaderChar"/>
+    <w:uiPriority w:val="99"/>
+    <w:unhideWhenUsed/>
+    <w:rsid w:val="00FC1DA0"/>
+    <w:pPr>
+      <w:tabs>
+        <w:tab w:val="center" w:pos="4320"/>
+        <w:tab w:val="right" w:pos="8640"/>
+      </w:tabs>
+    </w:pPr>
+  </w:style>
+  <w:style w:type="character" w:customStyle="1" w:styleId="HeaderChar">
+    <w:name w:val="Header Char"/>
+    <w:basedOn w:val="DefaultParagraphFont"/>
+    <w:link w:val="Header"/>
+    <w:uiPriority w:val="99"/>
+    <w:rsid w:val="00FC1DA0"/>
+  </w:style>
+  <w:style w:type="paragraph" w:styleId="Footer">
+    <w:name w:val="footer"/>
+    <w:basedOn w:val="Normal"/>
+    <w:link w:val="FooterChar"/>
+    <w:uiPriority w:val="99"/>
+    <w:unhideWhenUsed/>
+    <w:rsid w:val="00FC1DA0"/>
+    <w:pPr>
+      <w:tabs>
+        <w:tab w:val="center" w:pos="4320"/>
+        <w:tab w:val="right" w:pos="8640"/>
+      </w:tabs>
+    </w:pPr>
+  </w:style>
+  <w:style w:type="character" w:customStyle="1" w:styleId="FooterChar">
+    <w:name w:val="Footer Char"/>
+    <w:basedOn w:val="DefaultParagraphFont"/>
+    <w:link w:val="Footer"/>
+    <w:uiPriority w:val="99"/>
+    <w:rsid w:val="00FC1DA0"/>
   </w:style>
 </w:styles>
 </file>
@@ -9562,7 +11184,7 @@
 </file>
 
 <file path=customXml/itemProps1.xml><?xml version="1.0" encoding="utf-8"?>
-<ds:datastoreItem xmlns:ds="http://schemas.openxmlformats.org/officeDocument/2006/customXml" ds:itemID="{3E80F624-6371-664E-A488-024DB17EB8FD}">
+<ds:datastoreItem xmlns:ds="http://schemas.openxmlformats.org/officeDocument/2006/customXml" ds:itemID="{2EC5B1A0-F854-7546-867E-1DFBDB3BE4BF}">
   <ds:schemaRefs>
     <ds:schemaRef ds:uri="http://schemas.openxmlformats.org/officeDocument/2006/bibliography"/>
   </ds:schemaRefs>

</xml_diff>

<commit_message>
Finish parallelizing MD code Allow Chebyshev transformation range to be user specified Make transformed Chebyshev distance check at range endpoints optional Allow definition of 3-body Chebyshev r_max separate from 2-body* *Requires restructuring that can slow down 3-body calculations Introduce other minor features
</commit_message>
<xml_diff>
--- a/doc/Force_Match_User_Guide.docx
+++ b/doc/Force_Match_User_Guide.docx
@@ -148,6 +148,38 @@
           <w:sz w:val="28"/>
           <w:szCs w:val="28"/>
         </w:rPr>
+      </w:pPr>
+    </w:p>
+    <w:p>
+      <w:pPr>
+        <w:pStyle w:val="ListParagraph"/>
+        <w:ind w:left="360"/>
+      </w:pPr>
+      <w:r>
+        <w:t>The md code now supports both serial and MPI functionality. To switch between the two, change the “</w:t>
+      </w:r>
+      <w:r>
+        <w:rPr>
+          <w:rFonts w:ascii="Courier" w:hAnsi="Courier"/>
+        </w:rPr>
+        <w:t>CXX</w:t>
+      </w:r>
+      <w:r>
+        <w:t xml:space="preserve">” command in the </w:t>
+      </w:r>
+      <w:r>
+        <w:rPr>
+          <w:rFonts w:ascii="Courier" w:hAnsi="Courier"/>
+        </w:rPr>
+        <w:t>Makefile</w:t>
+      </w:r>
+      <w:r>
+        <w:t>. Refer to the examples therein.</w:t>
+      </w:r>
+    </w:p>
+    <w:p>
+      <w:pPr>
+        <w:pStyle w:val="ListParagraph"/>
       </w:pPr>
     </w:p>
     <w:p>
@@ -524,7 +556,10 @@
         </w:rPr>
       </w:pPr>
       <w:r>
-        <w:t xml:space="preserve">The </w:t>
+        <w:t>In serial mode, t</w:t>
+      </w:r>
+      <w:r>
+        <w:t xml:space="preserve">he </w:t>
       </w:r>
       <w:r>
         <w:t xml:space="preserve">lsq and md </w:t>
@@ -542,7 +577,19 @@
         <w:rPr>
           <w:rFonts w:ascii="Courier" w:hAnsi="Courier"/>
         </w:rPr>
-        <w:t>: /path/to/executable</w:t>
+        <w:t xml:space="preserve">: </w:t>
+      </w:r>
+      <w:r>
+        <w:rPr>
+          <w:rFonts w:ascii="Courier" w:hAnsi="Courier"/>
+        </w:rPr>
+        <w:br/>
+      </w:r>
+      <w:r>
+        <w:rPr>
+          <w:rFonts w:ascii="Courier" w:hAnsi="Courier"/>
+        </w:rPr>
+        <w:t>/path/to/executable</w:t>
       </w:r>
       <w:r>
         <w:rPr>
@@ -553,13 +600,142 @@
     </w:p>
     <w:p>
       <w:pPr>
-        <w:rPr>
-          <w:rFonts w:ascii="Courier" w:hAnsi="Courier"/>
-        </w:rPr>
-      </w:pPr>
-    </w:p>
-    <w:p>
-      <w:r>
+        <w:pStyle w:val="ListParagraph"/>
+        <w:numPr>
+          <w:ilvl w:val="0"/>
+          <w:numId w:val="2"/>
+        </w:numPr>
+      </w:pPr>
+      <w:r>
+        <w:t>In MPI mode, the md code can be run with</w:t>
+      </w:r>
+      <w:r>
+        <w:rPr>
+          <w:rFonts w:ascii="Courier" w:hAnsi="Courier"/>
+        </w:rPr>
+        <w:t xml:space="preserve">: </w:t>
+      </w:r>
+      <w:r>
+        <w:rPr>
+          <w:rFonts w:ascii="Courier" w:hAnsi="Courier"/>
+        </w:rPr>
+        <w:br/>
+        <w:t xml:space="preserve">srun –n x </w:t>
+      </w:r>
+      <w:r>
+        <w:rPr>
+          <w:rFonts w:ascii="Courier" w:hAnsi="Courier"/>
+        </w:rPr>
+        <w:t>/path/to/executable</w:t>
+      </w:r>
+      <w:r>
+        <w:rPr>
+          <w:rFonts w:ascii="Courier" w:hAnsi="Courier"/>
+        </w:rPr>
+        <w:t xml:space="preserve"> &lt; input_file.name</w:t>
+      </w:r>
+      <w:r>
+        <w:rPr>
+          <w:rFonts w:ascii="Courier" w:hAnsi="Courier"/>
+        </w:rPr>
+        <w:br/>
+      </w:r>
+      <w:r>
+        <w:t>on LLNL HPC</w:t>
+      </w:r>
+      <w:r>
+        <w:t xml:space="preserve"> (using slurm, and submitted to the queue). Note that the “</w:t>
+      </w:r>
+      <w:r>
+        <w:rPr>
+          <w:rFonts w:ascii="Courier" w:hAnsi="Courier"/>
+        </w:rPr>
+        <w:t>mpiicc</w:t>
+      </w:r>
+      <w:r>
+        <w:t>” option should be used for this compilation</w:t>
+      </w:r>
+      <w:r>
+        <w:rPr>
+          <w:rFonts w:ascii="Courier" w:hAnsi="Courier"/>
+        </w:rPr>
+        <w:br/>
+        <w:t>mpirun –np x</w:t>
+      </w:r>
+      <w:r>
+        <w:rPr>
+          <w:rFonts w:ascii="Courier" w:hAnsi="Courier"/>
+        </w:rPr>
+        <w:t xml:space="preserve"> –stdin all</w:t>
+      </w:r>
+      <w:r>
+        <w:rPr>
+          <w:rFonts w:ascii="Courier" w:hAnsi="Courier"/>
+        </w:rPr>
+        <w:t xml:space="preserve"> </w:t>
+      </w:r>
+      <w:r>
+        <w:rPr>
+          <w:rFonts w:ascii="Courier" w:hAnsi="Courier"/>
+        </w:rPr>
+        <w:t>/path/to/executable</w:t>
+      </w:r>
+      <w:r>
+        <w:rPr>
+          <w:rFonts w:ascii="Courier" w:hAnsi="Courier"/>
+        </w:rPr>
+        <w:t xml:space="preserve"> &lt; input_file.name</w:t>
+      </w:r>
+      <w:r>
+        <w:rPr>
+          <w:rFonts w:ascii="Courier" w:hAnsi="Courier"/>
+        </w:rPr>
+        <w:br/>
+      </w:r>
+      <w:r>
+        <w:t xml:space="preserve">on </w:t>
+      </w:r>
+      <w:r>
+        <w:t>machines</w:t>
+      </w:r>
+      <w:r>
+        <w:t xml:space="preserve"> that do not have slurm</w:t>
+      </w:r>
+      <w:r>
+        <w:t>. The “</w:t>
+      </w:r>
+      <w:r>
+        <w:rPr>
+          <w:rFonts w:ascii="Courier" w:hAnsi="Courier"/>
+        </w:rPr>
+        <w:t>-stdin all</w:t>
+      </w:r>
+      <w:r>
+        <w:t>” flag gives all processors access to stdin.</w:t>
+      </w:r>
+      <w:r>
+        <w:t xml:space="preserve"> For this application, the “</w:t>
+      </w:r>
+      <w:r>
+        <w:rPr>
+          <w:rFonts w:ascii="Courier" w:hAnsi="Courier"/>
+        </w:rPr>
+        <w:t>mpicxx</w:t>
+      </w:r>
+      <w:r>
+        <w:t xml:space="preserve">” option is recommended. </w:t>
+      </w:r>
+    </w:p>
+    <w:p>
+      <w:pPr>
+        <w:rPr>
+          <w:rFonts w:ascii="Courier" w:hAnsi="Courier"/>
+        </w:rPr>
+      </w:pPr>
+    </w:p>
+    <w:p>
+      <w:r>
+        <w:lastRenderedPageBreak/>
         <w:t>Note that a few special compiler options can be specified for the lsq and md codes. For example, by adding</w:t>
       </w:r>
       <w:r>
@@ -800,6 +976,878 @@
         <w:t>h</w:t>
       </w:r>
     </w:p>
+    <w:p/>
+    <w:p>
+      <w:pPr>
+        <w:rPr>
+          <w:b/>
+          <w:sz w:val="28"/>
+          <w:szCs w:val="28"/>
+        </w:rPr>
+      </w:pPr>
+      <w:r>
+        <w:rPr>
+          <w:b/>
+          <w:sz w:val="28"/>
+          <w:szCs w:val="28"/>
+        </w:rPr>
+        <w:t>Notes for Reading the Makefile</w:t>
+      </w:r>
+    </w:p>
+    <w:p/>
+    <w:p>
+      <w:pPr>
+        <w:rPr>
+          <w:b/>
+        </w:rPr>
+      </w:pPr>
+      <w:r>
+        <w:rPr>
+          <w:b/>
+        </w:rPr>
+        <w:t xml:space="preserve">Flags and options: </w:t>
+      </w:r>
+    </w:p>
+    <w:p/>
+    <w:p>
+      <w:pPr>
+        <w:pStyle w:val="ListParagraph"/>
+        <w:numPr>
+          <w:ilvl w:val="0"/>
+          <w:numId w:val="26"/>
+        </w:numPr>
+      </w:pPr>
+      <w:r>
+        <w:t>PESFORMAT:</w:t>
+      </w:r>
+      <w:r>
+        <w:t xml:space="preserve"> (Currently, only gnuplot style is supported)</w:t>
+      </w:r>
+      <w:r>
+        <w:br/>
+      </w:r>
+      <w:r>
+        <w:t>1 gnuplot style</w:t>
+      </w:r>
+      <w:r>
+        <w:br/>
+      </w:r>
+      <w:r>
+        <w:t>2 matlab style</w:t>
+      </w:r>
+      <w:r>
+        <w:br/>
+      </w:r>
+      <w:r>
+        <w:t>3 python style</w:t>
+      </w:r>
+    </w:p>
+    <w:p/>
+    <w:p>
+      <w:pPr>
+        <w:pStyle w:val="ListParagraph"/>
+        <w:numPr>
+          <w:ilvl w:val="0"/>
+          <w:numId w:val="26"/>
+        </w:numPr>
+      </w:pPr>
+      <w:r>
+        <w:t>FORCECHECK:</w:t>
+      </w:r>
+      <w:r>
+        <w:br/>
+      </w:r>
+      <w:r>
+        <w:t>1</w:t>
+      </w:r>
+      <w:r>
+        <w:t xml:space="preserve"> P</w:t>
+      </w:r>
+      <w:r>
+        <w:t>rint out 3b forces on each atom at each time</w:t>
+      </w:r>
+      <w:r>
+        <w:t xml:space="preserve"> </w:t>
+      </w:r>
+      <w:r>
+        <w:t>step (generally for debug</w:t>
+      </w:r>
+      <w:r>
+        <w:t>ging</w:t>
+      </w:r>
+      <w:r>
+        <w:t>)</w:t>
+      </w:r>
+      <w:r>
+        <w:br/>
+        <w:t>0 Don't print out the aforementioned</w:t>
+      </w:r>
+      <w:r>
+        <w:t xml:space="preserve"> (default)</w:t>
+      </w:r>
+    </w:p>
+    <w:p/>
+    <w:p>
+      <w:pPr>
+        <w:pStyle w:val="ListParagraph"/>
+        <w:numPr>
+          <w:ilvl w:val="0"/>
+          <w:numId w:val="26"/>
+        </w:numPr>
+      </w:pPr>
+      <w:r>
+        <w:t>VERBOSITY:</w:t>
+      </w:r>
+      <w:r>
+        <w:br/>
+        <w:t>1 Verbose</w:t>
+      </w:r>
+      <w:r>
+        <w:t xml:space="preserve"> (default)</w:t>
+      </w:r>
+      <w:r>
+        <w:br/>
+        <w:t>0 Not verbose (not recommended)</w:t>
+      </w:r>
+    </w:p>
+    <w:p/>
+    <w:p>
+      <w:pPr>
+        <w:pStyle w:val="ListParagraph"/>
+        <w:numPr>
+          <w:ilvl w:val="0"/>
+          <w:numId w:val="26"/>
+        </w:numPr>
+      </w:pPr>
+      <w:r>
+        <w:t>FPENALTY_POWER</w:t>
+      </w:r>
+      <w:r>
+        <w:br/>
+        <w:t>(Any double) The power on the fpenalty function</w:t>
+      </w:r>
+      <w:r>
+        <w:t xml:space="preserve"> – 3.0 is typically </w:t>
+      </w:r>
+      <w:r>
+        <w:t>default</w:t>
+      </w:r>
+    </w:p>
+    <w:p/>
+    <w:p>
+      <w:pPr>
+        <w:pStyle w:val="ListParagraph"/>
+        <w:numPr>
+          <w:ilvl w:val="0"/>
+          <w:numId w:val="26"/>
+        </w:numPr>
+      </w:pPr>
+      <w:r>
+        <w:t>CHECK_CHEBY_RANGE</w:t>
+      </w:r>
+      <w:r>
+        <w:t xml:space="preserve"> (i.e. check for proper behavior of transformed distance at end of cheby interval)</w:t>
+      </w:r>
+      <w:r>
+        <w:br/>
+        <w:t>0 Do not check</w:t>
+      </w:r>
+      <w:r>
+        <w:br/>
+        <w:t>1 Check (default)</w:t>
+      </w:r>
+    </w:p>
+    <w:p/>
+    <w:p/>
+    <w:p>
+      <w:pPr>
+        <w:rPr>
+          <w:b/>
+        </w:rPr>
+      </w:pPr>
+      <w:r>
+        <w:rPr>
+          <w:b/>
+        </w:rPr>
+        <w:t>Compiler options</w:t>
+      </w:r>
+    </w:p>
+    <w:p>
+      <w:pPr>
+        <w:rPr>
+          <w:b/>
+        </w:rPr>
+      </w:pPr>
+    </w:p>
+    <w:p/>
+    <w:tbl>
+      <w:tblPr>
+        <w:tblStyle w:val="MediumShading1-Accent6"/>
+        <w:tblW w:w="0" w:type="auto"/>
+        <w:tblInd w:w="468" w:type="dxa"/>
+        <w:tblLook w:val="0480" w:firstRow="0" w:lastRow="0" w:firstColumn="1" w:lastColumn="0" w:noHBand="0" w:noVBand="1"/>
+      </w:tblPr>
+      <w:tblGrid>
+        <w:gridCol w:w="6930"/>
+        <w:gridCol w:w="6498"/>
+      </w:tblGrid>
+      <w:tr>
+        <w:trPr>
+          <w:cnfStyle w:val="000000100000" w:firstRow="0" w:lastRow="0" w:firstColumn="0" w:lastColumn="0" w:oddVBand="0" w:evenVBand="0" w:oddHBand="1" w:evenHBand="0" w:firstRowFirstColumn="0" w:firstRowLastColumn="0" w:lastRowFirstColumn="0" w:lastRowLastColumn="0"/>
+          <w:trHeight w:val="380"/>
+        </w:trPr>
+        <w:tc>
+          <w:tcPr>
+            <w:cnfStyle w:val="001000000000" w:firstRow="0" w:lastRow="0" w:firstColumn="1" w:lastColumn="0" w:oddVBand="0" w:evenVBand="0" w:oddHBand="0" w:evenHBand="0" w:firstRowFirstColumn="0" w:firstRowLastColumn="0" w:lastRowFirstColumn="0" w:lastRowLastColumn="0"/>
+            <w:tcW w:w="6930" w:type="dxa"/>
+            <w:vAlign w:val="center"/>
+          </w:tcPr>
+          <w:p>
+            <w:pPr>
+              <w:rPr>
+                <w:rFonts w:ascii="Courier" w:hAnsi="Courier"/>
+                <w:b w:val="0"/>
+              </w:rPr>
+            </w:pPr>
+            <w:r>
+              <w:rPr>
+                <w:rFonts w:ascii="Courier" w:hAnsi="Courier"/>
+                <w:b w:val="0"/>
+              </w:rPr>
+              <w:t>CXX=mpiicc  -g -D USE_MPI</w:t>
+            </w:r>
+          </w:p>
+        </w:tc>
+        <w:tc>
+          <w:tcPr>
+            <w:tcW w:w="6498" w:type="dxa"/>
+            <w:vAlign w:val="center"/>
+          </w:tcPr>
+          <w:p>
+            <w:pPr>
+              <w:cnfStyle w:val="000000100000" w:firstRow="0" w:lastRow="0" w:firstColumn="0" w:lastColumn="0" w:oddVBand="0" w:evenVBand="0" w:oddHBand="1" w:evenHBand="0" w:firstRowFirstColumn="0" w:firstRowLastColumn="0" w:lastRowFirstColumn="0" w:lastRowLastColumn="0"/>
+            </w:pPr>
+            <w:r>
+              <w:t>Use for LLNL HPC; SLURM compatible; MPI</w:t>
+            </w:r>
+          </w:p>
+        </w:tc>
+      </w:tr>
+      <w:tr>
+        <w:trPr>
+          <w:cnfStyle w:val="000000010000" w:firstRow="0" w:lastRow="0" w:firstColumn="0" w:lastColumn="0" w:oddVBand="0" w:evenVBand="0" w:oddHBand="0" w:evenHBand="1" w:firstRowFirstColumn="0" w:firstRowLastColumn="0" w:lastRowFirstColumn="0" w:lastRowLastColumn="0"/>
+          <w:trHeight w:val="380"/>
+        </w:trPr>
+        <w:tc>
+          <w:tcPr>
+            <w:cnfStyle w:val="001000000000" w:firstRow="0" w:lastRow="0" w:firstColumn="1" w:lastColumn="0" w:oddVBand="0" w:evenVBand="0" w:oddHBand="0" w:evenHBand="0" w:firstRowFirstColumn="0" w:firstRowLastColumn="0" w:lastRowFirstColumn="0" w:lastRowLastColumn="0"/>
+            <w:tcW w:w="6930" w:type="dxa"/>
+            <w:vAlign w:val="center"/>
+          </w:tcPr>
+          <w:p>
+            <w:pPr>
+              <w:rPr>
+                <w:rFonts w:ascii="Courier" w:hAnsi="Courier"/>
+                <w:b w:val="0"/>
+              </w:rPr>
+            </w:pPr>
+            <w:r>
+              <w:rPr>
+                <w:rFonts w:ascii="Courier" w:hAnsi="Courier"/>
+                <w:b w:val="0"/>
+              </w:rPr>
+              <w:t>CXX=mpicc   -g -D USE_MPI</w:t>
+            </w:r>
+          </w:p>
+        </w:tc>
+        <w:tc>
+          <w:tcPr>
+            <w:tcW w:w="6498" w:type="dxa"/>
+            <w:vAlign w:val="center"/>
+          </w:tcPr>
+          <w:p>
+            <w:pPr>
+              <w:cnfStyle w:val="000000010000" w:firstRow="0" w:lastRow="0" w:firstColumn="0" w:lastColumn="0" w:oddVBand="0" w:evenVBand="0" w:oddHBand="0" w:evenHBand="1" w:firstRowFirstColumn="0" w:firstRowLastColumn="0" w:lastRowFirstColumn="0" w:lastRowLastColumn="0"/>
+            </w:pPr>
+            <w:r>
+              <w:t>Use for GNU MPI</w:t>
+            </w:r>
+          </w:p>
+        </w:tc>
+      </w:tr>
+      <w:tr>
+        <w:trPr>
+          <w:cnfStyle w:val="000000100000" w:firstRow="0" w:lastRow="0" w:firstColumn="0" w:lastColumn="0" w:oddVBand="0" w:evenVBand="0" w:oddHBand="1" w:evenHBand="0" w:firstRowFirstColumn="0" w:firstRowLastColumn="0" w:lastRowFirstColumn="0" w:lastRowLastColumn="0"/>
+          <w:trHeight w:val="380"/>
+        </w:trPr>
+        <w:tc>
+          <w:tcPr>
+            <w:cnfStyle w:val="001000000000" w:firstRow="0" w:lastRow="0" w:firstColumn="1" w:lastColumn="0" w:oddVBand="0" w:evenVBand="0" w:oddHBand="0" w:evenHBand="0" w:firstRowFirstColumn="0" w:firstRowLastColumn="0" w:lastRowFirstColumn="0" w:lastRowLastColumn="0"/>
+            <w:tcW w:w="6930" w:type="dxa"/>
+            <w:vAlign w:val="center"/>
+          </w:tcPr>
+          <w:p>
+            <w:pPr>
+              <w:rPr>
+                <w:rFonts w:ascii="Courier" w:hAnsi="Courier"/>
+                <w:b w:val="0"/>
+              </w:rPr>
+            </w:pPr>
+            <w:r>
+              <w:rPr>
+                <w:rFonts w:ascii="Courier" w:hAnsi="Courier"/>
+                <w:b w:val="0"/>
+              </w:rPr>
+              <w:t>CXX=mpicxx  -g -D USE_MPI</w:t>
+            </w:r>
+          </w:p>
+        </w:tc>
+        <w:tc>
+          <w:tcPr>
+            <w:tcW w:w="6498" w:type="dxa"/>
+            <w:vAlign w:val="center"/>
+          </w:tcPr>
+          <w:p>
+            <w:pPr>
+              <w:cnfStyle w:val="000000100000" w:firstRow="0" w:lastRow="0" w:firstColumn="0" w:lastColumn="0" w:oddVBand="0" w:evenVBand="0" w:oddHBand="1" w:evenHBand="0" w:firstRowFirstColumn="0" w:firstRowLastColumn="0" w:lastRowFirstColumn="0" w:lastRowLastColumn="0"/>
+            </w:pPr>
+            <w:r>
+              <w:t>Use for Debian (OSX) MPI</w:t>
+            </w:r>
+          </w:p>
+        </w:tc>
+      </w:tr>
+      <w:tr>
+        <w:trPr>
+          <w:cnfStyle w:val="000000010000" w:firstRow="0" w:lastRow="0" w:firstColumn="0" w:lastColumn="0" w:oddVBand="0" w:evenVBand="0" w:oddHBand="0" w:evenHBand="1" w:firstRowFirstColumn="0" w:firstRowLastColumn="0" w:lastRowFirstColumn="0" w:lastRowLastColumn="0"/>
+          <w:trHeight w:val="380"/>
+        </w:trPr>
+        <w:tc>
+          <w:tcPr>
+            <w:cnfStyle w:val="001000000000" w:firstRow="0" w:lastRow="0" w:firstColumn="1" w:lastColumn="0" w:oddVBand="0" w:evenVBand="0" w:oddHBand="0" w:evenHBand="0" w:firstRowFirstColumn="0" w:firstRowLastColumn="0" w:lastRowFirstColumn="0" w:lastRowLastColumn="0"/>
+            <w:tcW w:w="6930" w:type="dxa"/>
+            <w:vAlign w:val="center"/>
+          </w:tcPr>
+          <w:p>
+            <w:pPr>
+              <w:rPr>
+                <w:rFonts w:ascii="Courier" w:hAnsi="Courier"/>
+                <w:b w:val="0"/>
+              </w:rPr>
+            </w:pPr>
+            <w:r>
+              <w:rPr>
+                <w:rFonts w:ascii="Courier" w:hAnsi="Courier"/>
+                <w:b w:val="0"/>
+              </w:rPr>
+              <w:t>CXX=g++ -g</w:t>
+            </w:r>
+          </w:p>
+        </w:tc>
+        <w:tc>
+          <w:tcPr>
+            <w:tcW w:w="6498" w:type="dxa"/>
+            <w:vAlign w:val="center"/>
+          </w:tcPr>
+          <w:p>
+            <w:pPr>
+              <w:cnfStyle w:val="000000010000" w:firstRow="0" w:lastRow="0" w:firstColumn="0" w:lastColumn="0" w:oddVBand="0" w:evenVBand="0" w:oddHBand="0" w:evenHBand="1" w:firstRowFirstColumn="0" w:firstRowLastColumn="0" w:lastRowFirstColumn="0" w:lastRowLastColumn="0"/>
+            </w:pPr>
+            <w:r>
+              <w:t>Serial with debugging information</w:t>
+            </w:r>
+          </w:p>
+        </w:tc>
+      </w:tr>
+      <w:tr>
+        <w:trPr>
+          <w:cnfStyle w:val="000000100000" w:firstRow="0" w:lastRow="0" w:firstColumn="0" w:lastColumn="0" w:oddVBand="0" w:evenVBand="0" w:oddHBand="1" w:evenHBand="0" w:firstRowFirstColumn="0" w:firstRowLastColumn="0" w:lastRowFirstColumn="0" w:lastRowLastColumn="0"/>
+          <w:trHeight w:val="380"/>
+        </w:trPr>
+        <w:tc>
+          <w:tcPr>
+            <w:cnfStyle w:val="001000000000" w:firstRow="0" w:lastRow="0" w:firstColumn="1" w:lastColumn="0" w:oddVBand="0" w:evenVBand="0" w:oddHBand="0" w:evenHBand="0" w:firstRowFirstColumn="0" w:firstRowLastColumn="0" w:lastRowFirstColumn="0" w:lastRowLastColumn="0"/>
+            <w:tcW w:w="6930" w:type="dxa"/>
+            <w:vAlign w:val="center"/>
+          </w:tcPr>
+          <w:p>
+            <w:pPr>
+              <w:rPr>
+                <w:rFonts w:ascii="Courier" w:hAnsi="Courier"/>
+                <w:b w:val="0"/>
+              </w:rPr>
+            </w:pPr>
+            <w:r>
+              <w:rPr>
+                <w:rFonts w:ascii="Courier" w:hAnsi="Courier"/>
+                <w:b w:val="0"/>
+              </w:rPr>
+              <w:t>CXX=g++ -O3</w:t>
+            </w:r>
+          </w:p>
+        </w:tc>
+        <w:tc>
+          <w:tcPr>
+            <w:tcW w:w="6498" w:type="dxa"/>
+            <w:vAlign w:val="center"/>
+          </w:tcPr>
+          <w:p>
+            <w:pPr>
+              <w:cnfStyle w:val="000000100000" w:firstRow="0" w:lastRow="0" w:firstColumn="0" w:lastColumn="0" w:oddVBand="0" w:evenVBand="0" w:oddHBand="1" w:evenHBand="0" w:firstRowFirstColumn="0" w:firstRowLastColumn="0" w:lastRowFirstColumn="0" w:lastRowLastColumn="0"/>
+            </w:pPr>
+            <w:r>
+              <w:t>Serial, extreme optimizations</w:t>
+            </w:r>
+          </w:p>
+        </w:tc>
+      </w:tr>
+      <w:tr>
+        <w:trPr>
+          <w:cnfStyle w:val="000000010000" w:firstRow="0" w:lastRow="0" w:firstColumn="0" w:lastColumn="0" w:oddVBand="0" w:evenVBand="0" w:oddHBand="0" w:evenHBand="1" w:firstRowFirstColumn="0" w:firstRowLastColumn="0" w:lastRowFirstColumn="0" w:lastRowLastColumn="0"/>
+          <w:trHeight w:val="380"/>
+        </w:trPr>
+        <w:tc>
+          <w:tcPr>
+            <w:cnfStyle w:val="001000000000" w:firstRow="0" w:lastRow="0" w:firstColumn="1" w:lastColumn="0" w:oddVBand="0" w:evenVBand="0" w:oddHBand="0" w:evenHBand="0" w:firstRowFirstColumn="0" w:firstRowLastColumn="0" w:lastRowFirstColumn="0" w:lastRowLastColumn="0"/>
+            <w:tcW w:w="6930" w:type="dxa"/>
+            <w:vAlign w:val="center"/>
+          </w:tcPr>
+          <w:p>
+            <w:pPr>
+              <w:rPr>
+                <w:rFonts w:ascii="Courier" w:hAnsi="Courier"/>
+                <w:b w:val="0"/>
+              </w:rPr>
+            </w:pPr>
+            <w:r>
+              <w:rPr>
+                <w:rFonts w:ascii="Courier" w:hAnsi="Courier"/>
+                <w:b w:val="0"/>
+              </w:rPr>
+              <w:t>CXX=g++ -g -Wall -Wextra -Wuninitialized -O1</w:t>
+            </w:r>
+          </w:p>
+        </w:tc>
+        <w:tc>
+          <w:tcPr>
+            <w:tcW w:w="6498" w:type="dxa"/>
+            <w:vAlign w:val="center"/>
+          </w:tcPr>
+          <w:p>
+            <w:pPr>
+              <w:cnfStyle w:val="000000010000" w:firstRow="0" w:lastRow="0" w:firstColumn="0" w:lastColumn="0" w:oddVBand="0" w:evenVBand="0" w:oddHBand="0" w:evenHBand="1" w:firstRowFirstColumn="0" w:firstRowLastColumn="0" w:lastRowFirstColumn="0" w:lastRowLastColumn="0"/>
+            </w:pPr>
+            <w:r>
+              <w:t xml:space="preserve">Serial Specialty debugging </w:t>
+            </w:r>
+          </w:p>
+        </w:tc>
+      </w:tr>
+      <w:tr>
+        <w:trPr>
+          <w:cnfStyle w:val="000000100000" w:firstRow="0" w:lastRow="0" w:firstColumn="0" w:lastColumn="0" w:oddVBand="0" w:evenVBand="0" w:oddHBand="1" w:evenHBand="0" w:firstRowFirstColumn="0" w:firstRowLastColumn="0" w:lastRowFirstColumn="0" w:lastRowLastColumn="0"/>
+          <w:trHeight w:val="380"/>
+        </w:trPr>
+        <w:tc>
+          <w:tcPr>
+            <w:cnfStyle w:val="001000000000" w:firstRow="0" w:lastRow="0" w:firstColumn="1" w:lastColumn="0" w:oddVBand="0" w:evenVBand="0" w:oddHBand="0" w:evenHBand="0" w:firstRowFirstColumn="0" w:firstRowLastColumn="0" w:lastRowFirstColumn="0" w:lastRowLastColumn="0"/>
+            <w:tcW w:w="6930" w:type="dxa"/>
+            <w:vAlign w:val="center"/>
+          </w:tcPr>
+          <w:p>
+            <w:pPr>
+              <w:rPr>
+                <w:rFonts w:ascii="Courier" w:hAnsi="Courier"/>
+                <w:b w:val="0"/>
+              </w:rPr>
+            </w:pPr>
+            <w:r>
+              <w:rPr>
+                <w:rFonts w:ascii="Courier" w:hAnsi="Courier"/>
+                <w:b w:val="0"/>
+              </w:rPr>
+              <w:t>CXX=g++ -g # -Wall –Wextra</w:t>
+            </w:r>
+          </w:p>
+        </w:tc>
+        <w:tc>
+          <w:tcPr>
+            <w:tcW w:w="6498" w:type="dxa"/>
+            <w:vAlign w:val="center"/>
+          </w:tcPr>
+          <w:p>
+            <w:pPr>
+              <w:cnfStyle w:val="000000100000" w:firstRow="0" w:lastRow="0" w:firstColumn="0" w:lastColumn="0" w:oddVBand="0" w:evenVBand="0" w:oddHBand="1" w:evenHBand="0" w:firstRowFirstColumn="0" w:firstRowLastColumn="0" w:lastRowFirstColumn="0" w:lastRowLastColumn="0"/>
+            </w:pPr>
+            <w:r>
+              <w:t>Serial Specialty debugging</w:t>
+            </w:r>
+          </w:p>
+        </w:tc>
+      </w:tr>
+      <w:tr>
+        <w:trPr>
+          <w:cnfStyle w:val="000000010000" w:firstRow="0" w:lastRow="0" w:firstColumn="0" w:lastColumn="0" w:oddVBand="0" w:evenVBand="0" w:oddHBand="0" w:evenHBand="1" w:firstRowFirstColumn="0" w:firstRowLastColumn="0" w:lastRowFirstColumn="0" w:lastRowLastColumn="0"/>
+          <w:trHeight w:val="380"/>
+        </w:trPr>
+        <w:tc>
+          <w:tcPr>
+            <w:cnfStyle w:val="001000000000" w:firstRow="0" w:lastRow="0" w:firstColumn="1" w:lastColumn="0" w:oddVBand="0" w:evenVBand="0" w:oddHBand="0" w:evenHBand="0" w:firstRowFirstColumn="0" w:firstRowLastColumn="0" w:lastRowFirstColumn="0" w:lastRowLastColumn="0"/>
+            <w:tcW w:w="6930" w:type="dxa"/>
+            <w:vAlign w:val="center"/>
+          </w:tcPr>
+          <w:p>
+            <w:pPr>
+              <w:rPr>
+                <w:rFonts w:ascii="Courier" w:hAnsi="Courier"/>
+                <w:b w:val="0"/>
+              </w:rPr>
+            </w:pPr>
+            <w:r>
+              <w:rPr>
+                <w:rFonts w:ascii="Courier" w:hAnsi="Courier"/>
+                <w:b w:val="0"/>
+              </w:rPr>
+              <w:t>CXX=icpc -fast -Wall</w:t>
+            </w:r>
+          </w:p>
+        </w:tc>
+        <w:tc>
+          <w:tcPr>
+            <w:tcW w:w="6498" w:type="dxa"/>
+            <w:vAlign w:val="center"/>
+          </w:tcPr>
+          <w:p>
+            <w:pPr>
+              <w:cnfStyle w:val="000000010000" w:firstRow="0" w:lastRow="0" w:firstColumn="0" w:lastColumn="0" w:oddVBand="0" w:evenVBand="0" w:oddHBand="0" w:evenHBand="1" w:firstRowFirstColumn="0" w:firstRowLastColumn="0" w:lastRowFirstColumn="0" w:lastRowLastColumn="0"/>
+            </w:pPr>
+            <w:r>
+              <w:t>Serial Specialty debugging</w:t>
+            </w:r>
+          </w:p>
+        </w:tc>
+      </w:tr>
+    </w:tbl>
+    <w:p/>
+    <w:p/>
+    <w:p/>
+    <w:p>
+      <w:pPr>
+        <w:rPr>
+          <w:b/>
+        </w:rPr>
+      </w:pPr>
+      <w:r>
+        <w:rPr>
+          <w:b/>
+        </w:rPr>
+        <w:t>Makefile 101</w:t>
+      </w:r>
+    </w:p>
+    <w:p/>
+    <w:p/>
+    <w:tbl>
+      <w:tblPr>
+        <w:tblStyle w:val="MediumShading1-Accent6"/>
+        <w:tblW w:w="0" w:type="auto"/>
+        <w:tblInd w:w="468" w:type="dxa"/>
+        <w:tblLook w:val="0480" w:firstRow="0" w:lastRow="0" w:firstColumn="1" w:lastColumn="0" w:noHBand="0" w:noVBand="1"/>
+      </w:tblPr>
+      <w:tblGrid>
+        <w:gridCol w:w="1664"/>
+        <w:gridCol w:w="11764"/>
+      </w:tblGrid>
+      <w:tr>
+        <w:trPr>
+          <w:cnfStyle w:val="000000100000" w:firstRow="0" w:lastRow="0" w:firstColumn="0" w:lastColumn="0" w:oddVBand="0" w:evenVBand="0" w:oddHBand="1" w:evenHBand="0" w:firstRowFirstColumn="0" w:firstRowLastColumn="0" w:lastRowFirstColumn="0" w:lastRowLastColumn="0"/>
+          <w:trHeight w:val="383"/>
+        </w:trPr>
+        <w:tc>
+          <w:tcPr>
+            <w:cnfStyle w:val="001000000000" w:firstRow="0" w:lastRow="0" w:firstColumn="1" w:lastColumn="0" w:oddVBand="0" w:evenVBand="0" w:oddHBand="0" w:evenHBand="0" w:firstRowFirstColumn="0" w:firstRowLastColumn="0" w:lastRowFirstColumn="0" w:lastRowLastColumn="0"/>
+            <w:tcW w:w="1664" w:type="dxa"/>
+            <w:vAlign w:val="center"/>
+          </w:tcPr>
+          <w:p>
+            <w:pPr>
+              <w:rPr>
+                <w:b w:val="0"/>
+              </w:rPr>
+            </w:pPr>
+            <w:r>
+              <w:rPr>
+                <w:b w:val="0"/>
+              </w:rPr>
+              <w:t>“Target”</w:t>
+            </w:r>
+          </w:p>
+        </w:tc>
+        <w:tc>
+          <w:tcPr>
+            <w:tcW w:w="11764" w:type="dxa"/>
+            <w:vAlign w:val="center"/>
+          </w:tcPr>
+          <w:p>
+            <w:pPr>
+              <w:cnfStyle w:val="000000100000" w:firstRow="0" w:lastRow="0" w:firstColumn="0" w:lastColumn="0" w:oddVBand="0" w:evenVBand="0" w:oddHBand="1" w:evenHBand="0" w:firstRowFirstColumn="0" w:firstRowLastColumn="0" w:lastRowFirstColumn="0" w:lastRowLastColumn="0"/>
+            </w:pPr>
+            <w:r>
+              <w:t>The name of a compiled object (i.e. the "*" of "*.o", or name of an exectuable)</w:t>
+            </w:r>
+          </w:p>
+        </w:tc>
+      </w:tr>
+      <w:tr>
+        <w:trPr>
+          <w:cnfStyle w:val="000000010000" w:firstRow="0" w:lastRow="0" w:firstColumn="0" w:lastColumn="0" w:oddVBand="0" w:evenVBand="0" w:oddHBand="0" w:evenHBand="1" w:firstRowFirstColumn="0" w:firstRowLastColumn="0" w:lastRowFirstColumn="0" w:lastRowLastColumn="0"/>
+          <w:trHeight w:val="383"/>
+        </w:trPr>
+        <w:tc>
+          <w:tcPr>
+            <w:cnfStyle w:val="001000000000" w:firstRow="0" w:lastRow="0" w:firstColumn="1" w:lastColumn="0" w:oddVBand="0" w:evenVBand="0" w:oddHBand="0" w:evenHBand="0" w:firstRowFirstColumn="0" w:firstRowLastColumn="0" w:lastRowFirstColumn="0" w:lastRowLastColumn="0"/>
+            <w:tcW w:w="1664" w:type="dxa"/>
+            <w:vAlign w:val="center"/>
+          </w:tcPr>
+          <w:p>
+            <w:pPr>
+              <w:rPr>
+                <w:b w:val="0"/>
+              </w:rPr>
+            </w:pPr>
+            <w:r>
+              <w:rPr>
+                <w:b w:val="0"/>
+              </w:rPr>
+              <w:t>“Rule”</w:t>
+            </w:r>
+          </w:p>
+        </w:tc>
+        <w:tc>
+          <w:tcPr>
+            <w:tcW w:w="11764" w:type="dxa"/>
+            <w:vAlign w:val="center"/>
+          </w:tcPr>
+          <w:p>
+            <w:pPr>
+              <w:cnfStyle w:val="000000010000" w:firstRow="0" w:lastRow="0" w:firstColumn="0" w:lastColumn="0" w:oddVBand="0" w:evenVBand="0" w:oddHBand="0" w:evenHBand="1" w:firstRowFirstColumn="0" w:firstRowLastColumn="0" w:lastRowFirstColumn="0" w:lastRowLastColumn="0"/>
+            </w:pPr>
+            <w:r>
+              <w:t>How to compile something, for example, g++ -o my_exec file1.cpp file2.cpp is a rule</w:t>
+            </w:r>
+          </w:p>
+        </w:tc>
+      </w:tr>
+      <w:tr>
+        <w:trPr>
+          <w:cnfStyle w:val="000000100000" w:firstRow="0" w:lastRow="0" w:firstColumn="0" w:lastColumn="0" w:oddVBand="0" w:evenVBand="0" w:oddHBand="1" w:evenHBand="0" w:firstRowFirstColumn="0" w:firstRowLastColumn="0" w:lastRowFirstColumn="0" w:lastRowLastColumn="0"/>
+          <w:trHeight w:val="383"/>
+        </w:trPr>
+        <w:tc>
+          <w:tcPr>
+            <w:cnfStyle w:val="001000000000" w:firstRow="0" w:lastRow="0" w:firstColumn="1" w:lastColumn="0" w:oddVBand="0" w:evenVBand="0" w:oddHBand="0" w:evenHBand="0" w:firstRowFirstColumn="0" w:firstRowLastColumn="0" w:lastRowFirstColumn="0" w:lastRowLastColumn="0"/>
+            <w:tcW w:w="1664" w:type="dxa"/>
+            <w:vAlign w:val="center"/>
+          </w:tcPr>
+          <w:p>
+            <w:pPr>
+              <w:rPr>
+                <w:b w:val="0"/>
+              </w:rPr>
+            </w:pPr>
+            <w:r>
+              <w:rPr>
+                <w:b w:val="0"/>
+              </w:rPr>
+              <w:t>“Prerequisite”</w:t>
+            </w:r>
+          </w:p>
+        </w:tc>
+        <w:tc>
+          <w:tcPr>
+            <w:tcW w:w="11764" w:type="dxa"/>
+            <w:vAlign w:val="center"/>
+          </w:tcPr>
+          <w:p>
+            <w:pPr>
+              <w:cnfStyle w:val="000000100000" w:firstRow="0" w:lastRow="0" w:firstColumn="0" w:lastColumn="0" w:oddVBand="0" w:evenVBand="0" w:oddHBand="1" w:evenHBand="0" w:firstRowFirstColumn="0" w:firstRowLastColumn="0" w:lastRowFirstColumn="0" w:lastRowLastColumn="0"/>
+            </w:pPr>
+            <w:r>
+              <w:t>The files that are required to make a target (the "file1.cpp and file2.cpp from above)</w:t>
+            </w:r>
+          </w:p>
+        </w:tc>
+      </w:tr>
+      <w:tr>
+        <w:trPr>
+          <w:cnfStyle w:val="000000010000" w:firstRow="0" w:lastRow="0" w:firstColumn="0" w:lastColumn="0" w:oddVBand="0" w:evenVBand="0" w:oddHBand="0" w:evenHBand="1" w:firstRowFirstColumn="0" w:firstRowLastColumn="0" w:lastRowFirstColumn="0" w:lastRowLastColumn="0"/>
+          <w:trHeight w:val="383"/>
+        </w:trPr>
+        <w:tc>
+          <w:tcPr>
+            <w:cnfStyle w:val="001000000000" w:firstRow="0" w:lastRow="0" w:firstColumn="1" w:lastColumn="0" w:oddVBand="0" w:evenVBand="0" w:oddHBand="0" w:evenHBand="0" w:firstRowFirstColumn="0" w:firstRowLastColumn="0" w:lastRowFirstColumn="0" w:lastRowLastColumn="0"/>
+            <w:tcW w:w="1664" w:type="dxa"/>
+            <w:vAlign w:val="center"/>
+          </w:tcPr>
+          <w:p>
+            <w:pPr>
+              <w:rPr>
+                <w:rFonts w:ascii="Courier" w:hAnsi="Courier"/>
+                <w:b w:val="0"/>
+              </w:rPr>
+            </w:pPr>
+            <w:r>
+              <w:rPr>
+                <w:rFonts w:ascii="Courier" w:hAnsi="Courier"/>
+                <w:b w:val="0"/>
+              </w:rPr>
+              <w:t>$@</w:t>
+            </w:r>
+          </w:p>
+        </w:tc>
+        <w:tc>
+          <w:tcPr>
+            <w:tcW w:w="11764" w:type="dxa"/>
+            <w:vAlign w:val="center"/>
+          </w:tcPr>
+          <w:p>
+            <w:pPr>
+              <w:cnfStyle w:val="000000010000" w:firstRow="0" w:lastRow="0" w:firstColumn="0" w:lastColumn="0" w:oddVBand="0" w:evenVBand="0" w:oddHBand="0" w:evenHBand="1" w:firstRowFirstColumn="0" w:firstRowLastColumn="0" w:lastRowFirstColumn="0" w:lastRowLastColumn="0"/>
+            </w:pPr>
+            <w:r>
+              <w:t>Name of target of a rule</w:t>
+            </w:r>
+          </w:p>
+        </w:tc>
+      </w:tr>
+      <w:tr>
+        <w:trPr>
+          <w:cnfStyle w:val="000000100000" w:firstRow="0" w:lastRow="0" w:firstColumn="0" w:lastColumn="0" w:oddVBand="0" w:evenVBand="0" w:oddHBand="1" w:evenHBand="0" w:firstRowFirstColumn="0" w:firstRowLastColumn="0" w:lastRowFirstColumn="0" w:lastRowLastColumn="0"/>
+          <w:trHeight w:val="383"/>
+        </w:trPr>
+        <w:tc>
+          <w:tcPr>
+            <w:cnfStyle w:val="001000000000" w:firstRow="0" w:lastRow="0" w:firstColumn="1" w:lastColumn="0" w:oddVBand="0" w:evenVBand="0" w:oddHBand="0" w:evenHBand="0" w:firstRowFirstColumn="0" w:firstRowLastColumn="0" w:lastRowFirstColumn="0" w:lastRowLastColumn="0"/>
+            <w:tcW w:w="1664" w:type="dxa"/>
+            <w:vAlign w:val="center"/>
+          </w:tcPr>
+          <w:p>
+            <w:pPr>
+              <w:rPr>
+                <w:rFonts w:ascii="Courier" w:hAnsi="Courier"/>
+                <w:b w:val="0"/>
+              </w:rPr>
+            </w:pPr>
+            <w:r>
+              <w:rPr>
+                <w:rFonts w:ascii="Courier" w:hAnsi="Courier"/>
+                <w:b w:val="0"/>
+              </w:rPr>
+              <w:t>$&lt;</w:t>
+            </w:r>
+          </w:p>
+        </w:tc>
+        <w:tc>
+          <w:tcPr>
+            <w:tcW w:w="11764" w:type="dxa"/>
+            <w:vAlign w:val="center"/>
+          </w:tcPr>
+          <w:p>
+            <w:pPr>
+              <w:cnfStyle w:val="000000100000" w:firstRow="0" w:lastRow="0" w:firstColumn="0" w:lastColumn="0" w:oddVBand="0" w:evenVBand="0" w:oddHBand="1" w:evenHBand="0" w:firstRowFirstColumn="0" w:firstRowLastColumn="0" w:lastRowFirstColumn="0" w:lastRowLastColumn="0"/>
+            </w:pPr>
+            <w:r>
+              <w:t>Name of the first prerequisite of a rule</w:t>
+            </w:r>
+          </w:p>
+        </w:tc>
+      </w:tr>
+      <w:tr>
+        <w:trPr>
+          <w:cnfStyle w:val="000000010000" w:firstRow="0" w:lastRow="0" w:firstColumn="0" w:lastColumn="0" w:oddVBand="0" w:evenVBand="0" w:oddHBand="0" w:evenHBand="1" w:firstRowFirstColumn="0" w:firstRowLastColumn="0" w:lastRowFirstColumn="0" w:lastRowLastColumn="0"/>
+          <w:trHeight w:val="383"/>
+        </w:trPr>
+        <w:tc>
+          <w:tcPr>
+            <w:cnfStyle w:val="001000000000" w:firstRow="0" w:lastRow="0" w:firstColumn="1" w:lastColumn="0" w:oddVBand="0" w:evenVBand="0" w:oddHBand="0" w:evenHBand="0" w:firstRowFirstColumn="0" w:firstRowLastColumn="0" w:lastRowFirstColumn="0" w:lastRowLastColumn="0"/>
+            <w:tcW w:w="1664" w:type="dxa"/>
+            <w:vAlign w:val="center"/>
+          </w:tcPr>
+          <w:p>
+            <w:pPr>
+              <w:rPr>
+                <w:rFonts w:ascii="Courier" w:hAnsi="Courier"/>
+                <w:b w:val="0"/>
+              </w:rPr>
+            </w:pPr>
+            <w:r>
+              <w:rPr>
+                <w:rFonts w:ascii="Courier" w:hAnsi="Courier"/>
+                <w:b w:val="0"/>
+              </w:rPr>
+              <w:t>$^</w:t>
+            </w:r>
+          </w:p>
+        </w:tc>
+        <w:tc>
+          <w:tcPr>
+            <w:tcW w:w="11764" w:type="dxa"/>
+            <w:vAlign w:val="center"/>
+          </w:tcPr>
+          <w:p>
+            <w:pPr>
+              <w:cnfStyle w:val="000000010000" w:firstRow="0" w:lastRow="0" w:firstColumn="0" w:lastColumn="0" w:oddVBand="0" w:evenVBand="0" w:oddHBand="0" w:evenHBand="1" w:firstRowFirstColumn="0" w:firstRowLastColumn="0" w:lastRowFirstColumn="0" w:lastRowLastColumn="0"/>
+            </w:pPr>
+            <w:r>
+              <w:t>Name of all prerequisites of a rule, with spaces between them</w:t>
+            </w:r>
+          </w:p>
+        </w:tc>
+      </w:tr>
+      <w:tr>
+        <w:trPr>
+          <w:cnfStyle w:val="000000100000" w:firstRow="0" w:lastRow="0" w:firstColumn="0" w:lastColumn="0" w:oddVBand="0" w:evenVBand="0" w:oddHBand="1" w:evenHBand="0" w:firstRowFirstColumn="0" w:firstRowLastColumn="0" w:lastRowFirstColumn="0" w:lastRowLastColumn="0"/>
+          <w:trHeight w:val="383"/>
+        </w:trPr>
+        <w:tc>
+          <w:tcPr>
+            <w:cnfStyle w:val="001000000000" w:firstRow="0" w:lastRow="0" w:firstColumn="1" w:lastColumn="0" w:oddVBand="0" w:evenVBand="0" w:oddHBand="0" w:evenHBand="0" w:firstRowFirstColumn="0" w:firstRowLastColumn="0" w:lastRowFirstColumn="0" w:lastRowLastColumn="0"/>
+            <w:tcW w:w="1664" w:type="dxa"/>
+            <w:vAlign w:val="center"/>
+          </w:tcPr>
+          <w:p>
+            <w:pPr>
+              <w:rPr>
+                <w:rFonts w:ascii="Courier" w:hAnsi="Courier"/>
+                <w:b w:val="0"/>
+              </w:rPr>
+            </w:pPr>
+            <w:r>
+              <w:rPr>
+                <w:rFonts w:ascii="Courier" w:hAnsi="Courier"/>
+                <w:b w:val="0"/>
+              </w:rPr>
+              <w:t>-c</w:t>
+            </w:r>
+          </w:p>
+        </w:tc>
+        <w:tc>
+          <w:tcPr>
+            <w:tcW w:w="11764" w:type="dxa"/>
+            <w:vAlign w:val="center"/>
+          </w:tcPr>
+          <w:p>
+            <w:pPr>
+              <w:cnfStyle w:val="000000100000" w:firstRow="0" w:lastRow="0" w:firstColumn="0" w:lastColumn="0" w:oddVBand="0" w:evenVBand="0" w:oddHBand="1" w:evenHBand="0" w:firstRowFirstColumn="0" w:firstRowLastColumn="0" w:lastRowFirstColumn="0" w:lastRowLastColumn="0"/>
+            </w:pPr>
+            <w:r>
+              <w:t>Compile file directly into an object... i.e. g++ -c myfile.cpp produces myfile.o</w:t>
+            </w:r>
+          </w:p>
+        </w:tc>
+      </w:tr>
+    </w:tbl>
+    <w:p/>
+    <w:p/>
     <w:p>
       <w:pPr>
         <w:rPr>
@@ -814,7 +1862,23 @@
           <w:sz w:val="32"/>
           <w:szCs w:val="32"/>
         </w:rPr>
-        <w:lastRenderedPageBreak/>
+        <w:br w:type="page"/>
+      </w:r>
+    </w:p>
+    <w:p>
+      <w:pPr>
+        <w:rPr>
+          <w:b/>
+          <w:sz w:val="32"/>
+          <w:szCs w:val="32"/>
+        </w:rPr>
+      </w:pPr>
+      <w:r>
+        <w:rPr>
+          <w:b/>
+          <w:sz w:val="32"/>
+          <w:szCs w:val="32"/>
+        </w:rPr>
         <w:t>Quick Navigation:</w:t>
       </w:r>
     </w:p>
@@ -1255,15 +2319,7 @@
             <w:sz w:val="28"/>
             <w:szCs w:val="28"/>
           </w:rPr>
-          <w:t>Self-consistent</w:t>
-        </w:r>
-        <w:r>
-          <w:rPr>
-            <w:rStyle w:val="Hyperlink"/>
-            <w:sz w:val="28"/>
-            <w:szCs w:val="28"/>
-          </w:rPr>
-          <w:t xml:space="preserve"> </w:t>
+          <w:t xml:space="preserve">Self-consistent </w:t>
         </w:r>
         <w:r>
           <w:rPr>
@@ -1384,7 +2440,7 @@
           <w:u w:val="none"/>
         </w:rPr>
       </w:pPr>
-      <w:hyperlink w:anchor="_Determination_of_“allowed”" w:history="1">
+      <w:hyperlink r:id="rId9" w:anchor="_Determination_of_" w:history="1">
         <w:r>
           <w:rPr>
             <w:rStyle w:val="Hyperlink"/>
@@ -1667,8 +2723,6 @@
         </w:rPr>
         <w:t>U</w:t>
       </w:r>
-      <w:bookmarkStart w:id="2" w:name="_GoBack"/>
-      <w:bookmarkEnd w:id="2"/>
       <w:r>
         <w:rPr>
           <w:rFonts w:asciiTheme="minorHAnsi" w:hAnsiTheme="minorHAnsi"/>
@@ -1776,8 +2830,8 @@
           <w:color w:val="000000" w:themeColor="text1"/>
         </w:rPr>
       </w:pPr>
-      <w:bookmarkStart w:id="3" w:name="_LSQ_CODE:_Main"/>
-      <w:bookmarkEnd w:id="3"/>
+      <w:bookmarkStart w:id="2" w:name="_LSQ_CODE:_Main"/>
+      <w:bookmarkEnd w:id="2"/>
       <w:r>
         <w:rPr>
           <w:rFonts w:asciiTheme="minorHAnsi" w:hAnsiTheme="minorHAnsi"/>
@@ -2842,6 +3896,26 @@
               </w:rPr>
               <w:t>.</w:t>
             </w:r>
+            <w:r>
+              <w:rPr>
+                <w:rFonts w:ascii="Courier" w:hAnsi="Courier" w:cs="Andale Mono"/>
+                <w:color w:val="3366FF"/>
+                <w:sz w:val="20"/>
+                <w:szCs w:val="20"/>
+              </w:rPr>
+              <w:t xml:space="preserve"> Two additional numbers can be added, which specify the range for the Chebyshev distance transformation. If no values are specified, the program</w:t>
+            </w:r>
+            <w:bookmarkStart w:id="3" w:name="_GoBack"/>
+            <w:bookmarkEnd w:id="3"/>
+            <w:r>
+              <w:rPr>
+                <w:rFonts w:ascii="Courier" w:hAnsi="Courier" w:cs="Andale Mono"/>
+                <w:color w:val="3366FF"/>
+                <w:sz w:val="20"/>
+                <w:szCs w:val="20"/>
+              </w:rPr>
+              <w:t xml:space="preserve"> assumes -1 and 1. Values must fall between -1 and 1.</w:t>
+            </w:r>
           </w:p>
           <w:p>
             <w:pPr>
@@ -6031,18 +7105,20 @@
       <w:r>
         <w:t>|.</w:t>
       </w:r>
+      <w:r>
+        <w:t xml:space="preserve"> </w:t>
+      </w:r>
+      <w:r>
+        <w:t xml:space="preserve">Note that each line needs entries for all atom pairs. </w:t>
+      </w:r>
     </w:p>
     <w:p/>
     <w:p>
-      <w:r>
-        <w:t xml:space="preserve">Note that each line needs entries for all atom pairs. </w:t>
-      </w:r>
-    </w:p>
-    <w:p>
-      <w:pPr>
-        <w:pStyle w:val="Heading1"/>
-        <w:rPr>
-          <w:rFonts w:asciiTheme="minorHAnsi" w:hAnsiTheme="minorHAnsi"/>
+      <w:pPr>
+        <w:rPr>
+          <w:b/>
+          <w:sz w:val="28"/>
+          <w:szCs w:val="28"/>
         </w:rPr>
       </w:pPr>
       <w:bookmarkStart w:id="10" w:name="_LSQ_Python_Codes_4"/>
@@ -6053,6 +7129,127 @@
       <w:bookmarkEnd w:id="11"/>
       <w:bookmarkEnd w:id="12"/>
       <w:bookmarkEnd w:id="13"/>
+      <w:r>
+        <w:rPr>
+          <w:b/>
+          <w:sz w:val="28"/>
+          <w:szCs w:val="28"/>
+        </w:rPr>
+        <w:t>Separating 2-body and 3-body outer cutoffs</w:t>
+      </w:r>
+    </w:p>
+    <w:p/>
+    <w:p>
+      <w:r>
+        <w:t>Currently, 3-body outer cutoffs are taken to be equivalent to</w:t>
+      </w:r>
+      <w:r>
+        <w:t xml:space="preserve"> the constituent</w:t>
+      </w:r>
+      <w:r>
+        <w:t xml:space="preserve"> 2-body outer cutoffs, by default. One has the option of setting all outer cutoffs to an equivalent value by adding the following line to the end of the fm_setup,in file: </w:t>
+      </w:r>
+    </w:p>
+    <w:p/>
+    <w:p>
+      <w:pPr>
+        <w:rPr>
+          <w:rFonts w:ascii="Courier" w:hAnsi="Courier"/>
+        </w:rPr>
+      </w:pPr>
+      <w:r>
+        <w:rPr>
+          <w:rFonts w:ascii="Courier" w:hAnsi="Courier"/>
+        </w:rPr>
+        <w:t>SPECIAL 3B S_MAXIM: ALL</w:t>
+      </w:r>
+      <w:r>
+        <w:rPr>
+          <w:rFonts w:ascii="Courier" w:hAnsi="Courier"/>
+        </w:rPr>
+        <w:t xml:space="preserve"> 4.0</w:t>
+      </w:r>
+    </w:p>
+    <w:p/>
+    <w:p>
+      <w:r>
+        <w:t>Otherwise, if one wants to specify each cutof</w:t>
+      </w:r>
+      <w:r>
+        <w:t>f separately, syntax similar to the following should be used:</w:t>
+      </w:r>
+    </w:p>
+    <w:p/>
+    <w:p>
+      <w:pPr>
+        <w:rPr>
+          <w:rFonts w:ascii="Courier" w:hAnsi="Courier"/>
+        </w:rPr>
+      </w:pPr>
+      <w:r>
+        <w:rPr>
+          <w:rFonts w:ascii="Courier" w:hAnsi="Courier"/>
+        </w:rPr>
+        <w:t>SPECIAL 3B S_MAXIM: SPECIFIC 3</w:t>
+      </w:r>
+    </w:p>
+    <w:p>
+      <w:pPr>
+        <w:rPr>
+          <w:rFonts w:ascii="Courier" w:hAnsi="Courier"/>
+        </w:rPr>
+      </w:pPr>
+      <w:r>
+        <w:rPr>
+          <w:rFonts w:ascii="Courier" w:hAnsi="Courier"/>
+        </w:rPr>
+        <w:t>OOOOOO 4.0</w:t>
+      </w:r>
+    </w:p>
+    <w:p>
+      <w:pPr>
+        <w:rPr>
+          <w:rFonts w:ascii="Courier" w:hAnsi="Courier"/>
+        </w:rPr>
+      </w:pPr>
+      <w:r>
+        <w:rPr>
+          <w:rFonts w:ascii="Courier" w:hAnsi="Courier"/>
+        </w:rPr>
+        <w:t>OOOHOH 3.2</w:t>
+      </w:r>
+    </w:p>
+    <w:p>
+      <w:pPr>
+        <w:rPr>
+          <w:rFonts w:ascii="Courier" w:hAnsi="Courier"/>
+        </w:rPr>
+      </w:pPr>
+      <w:r>
+        <w:rPr>
+          <w:rFonts w:ascii="Courier" w:hAnsi="Courier"/>
+        </w:rPr>
+        <w:t>HHHHHH 2.5</w:t>
+      </w:r>
+    </w:p>
+    <w:p/>
+    <w:p>
+      <w:r>
+        <w:t>Where the “3” is the number of cutoffs to be listed. Any 3-body type for which a line is not provided will use the same S_MAXIM as the 2-body interactions, where constituent pairs determine the cutoff.</w:t>
+      </w:r>
+    </w:p>
+    <w:p/>
+    <w:p/>
+    <w:p>
+      <w:pPr>
+        <w:pStyle w:val="Heading1"/>
+        <w:rPr>
+          <w:rFonts w:asciiTheme="minorHAnsi" w:hAnsiTheme="minorHAnsi"/>
+        </w:rPr>
+      </w:pPr>
+      <w:r>
+        <w:t xml:space="preserve"> </w:t>
+      </w:r>
       <w:r>
         <w:br w:type="page"/>
       </w:r>
@@ -12851,7 +14048,7 @@
         <w:rFonts w:ascii="Symbol" w:eastAsiaTheme="minorEastAsia" w:hAnsi="Symbol" w:cstheme="minorBidi" w:hint="default"/>
       </w:rPr>
     </w:lvl>
-    <w:lvl w:ilvl="1" w:tplc="04090003" w:tentative="1">
+    <w:lvl w:ilvl="1" w:tplc="04090003">
       <w:start w:val="1"/>
       <w:numFmt w:val="bullet"/>
       <w:lvlText w:val="o"/>
@@ -13261,6 +14458,119 @@
     </w:lvl>
   </w:abstractNum>
   <w:abstractNum w:abstractNumId="15">
+    <w:nsid w:val="57CA31FB"/>
+    <w:multiLevelType w:val="hybridMultilevel"/>
+    <w:tmpl w:val="AE1C1C1A"/>
+    <w:lvl w:ilvl="0" w:tplc="04090001">
+      <w:start w:val="1"/>
+      <w:numFmt w:val="bullet"/>
+      <w:lvlText w:val=""/>
+      <w:lvlJc w:val="left"/>
+      <w:pPr>
+        <w:ind w:left="720" w:hanging="360"/>
+      </w:pPr>
+      <w:rPr>
+        <w:rFonts w:ascii="Symbol" w:hAnsi="Symbol" w:hint="default"/>
+      </w:rPr>
+    </w:lvl>
+    <w:lvl w:ilvl="1" w:tplc="04090003" w:tentative="1">
+      <w:start w:val="1"/>
+      <w:numFmt w:val="bullet"/>
+      <w:lvlText w:val="o"/>
+      <w:lvlJc w:val="left"/>
+      <w:pPr>
+        <w:ind w:left="1440" w:hanging="360"/>
+      </w:pPr>
+      <w:rPr>
+        <w:rFonts w:ascii="Courier New" w:hAnsi="Courier New" w:hint="default"/>
+      </w:rPr>
+    </w:lvl>
+    <w:lvl w:ilvl="2" w:tplc="04090005" w:tentative="1">
+      <w:start w:val="1"/>
+      <w:numFmt w:val="bullet"/>
+      <w:lvlText w:val=""/>
+      <w:lvlJc w:val="left"/>
+      <w:pPr>
+        <w:ind w:left="2160" w:hanging="360"/>
+      </w:pPr>
+      <w:rPr>
+        <w:rFonts w:ascii="Wingdings" w:hAnsi="Wingdings" w:hint="default"/>
+      </w:rPr>
+    </w:lvl>
+    <w:lvl w:ilvl="3" w:tplc="04090001" w:tentative="1">
+      <w:start w:val="1"/>
+      <w:numFmt w:val="bullet"/>
+      <w:lvlText w:val=""/>
+      <w:lvlJc w:val="left"/>
+      <w:pPr>
+        <w:ind w:left="2880" w:hanging="360"/>
+      </w:pPr>
+      <w:rPr>
+        <w:rFonts w:ascii="Symbol" w:hAnsi="Symbol" w:hint="default"/>
+      </w:rPr>
+    </w:lvl>
+    <w:lvl w:ilvl="4" w:tplc="04090003" w:tentative="1">
+      <w:start w:val="1"/>
+      <w:numFmt w:val="bullet"/>
+      <w:lvlText w:val="o"/>
+      <w:lvlJc w:val="left"/>
+      <w:pPr>
+        <w:ind w:left="3600" w:hanging="360"/>
+      </w:pPr>
+      <w:rPr>
+        <w:rFonts w:ascii="Courier New" w:hAnsi="Courier New" w:hint="default"/>
+      </w:rPr>
+    </w:lvl>
+    <w:lvl w:ilvl="5" w:tplc="04090005" w:tentative="1">
+      <w:start w:val="1"/>
+      <w:numFmt w:val="bullet"/>
+      <w:lvlText w:val=""/>
+      <w:lvlJc w:val="left"/>
+      <w:pPr>
+        <w:ind w:left="4320" w:hanging="360"/>
+      </w:pPr>
+      <w:rPr>
+        <w:rFonts w:ascii="Wingdings" w:hAnsi="Wingdings" w:hint="default"/>
+      </w:rPr>
+    </w:lvl>
+    <w:lvl w:ilvl="6" w:tplc="04090001" w:tentative="1">
+      <w:start w:val="1"/>
+      <w:numFmt w:val="bullet"/>
+      <w:lvlText w:val=""/>
+      <w:lvlJc w:val="left"/>
+      <w:pPr>
+        <w:ind w:left="5040" w:hanging="360"/>
+      </w:pPr>
+      <w:rPr>
+        <w:rFonts w:ascii="Symbol" w:hAnsi="Symbol" w:hint="default"/>
+      </w:rPr>
+    </w:lvl>
+    <w:lvl w:ilvl="7" w:tplc="04090003" w:tentative="1">
+      <w:start w:val="1"/>
+      <w:numFmt w:val="bullet"/>
+      <w:lvlText w:val="o"/>
+      <w:lvlJc w:val="left"/>
+      <w:pPr>
+        <w:ind w:left="5760" w:hanging="360"/>
+      </w:pPr>
+      <w:rPr>
+        <w:rFonts w:ascii="Courier New" w:hAnsi="Courier New" w:hint="default"/>
+      </w:rPr>
+    </w:lvl>
+    <w:lvl w:ilvl="8" w:tplc="04090005" w:tentative="1">
+      <w:start w:val="1"/>
+      <w:numFmt w:val="bullet"/>
+      <w:lvlText w:val=""/>
+      <w:lvlJc w:val="left"/>
+      <w:pPr>
+        <w:ind w:left="6480" w:hanging="360"/>
+      </w:pPr>
+      <w:rPr>
+        <w:rFonts w:ascii="Wingdings" w:hAnsi="Wingdings" w:hint="default"/>
+      </w:rPr>
+    </w:lvl>
+  </w:abstractNum>
+  <w:abstractNum w:abstractNumId="16">
     <w:nsid w:val="58627E27"/>
     <w:multiLevelType w:val="hybridMultilevel"/>
     <w:tmpl w:val="DC4CC882"/>
@@ -13373,7 +14683,7 @@
       </w:rPr>
     </w:lvl>
   </w:abstractNum>
-  <w:abstractNum w:abstractNumId="16">
+  <w:abstractNum w:abstractNumId="17">
     <w:nsid w:val="59CB7AE9"/>
     <w:multiLevelType w:val="hybridMultilevel"/>
     <w:tmpl w:val="3472613A"/>
@@ -13462,7 +14772,7 @@
       </w:pPr>
     </w:lvl>
   </w:abstractNum>
-  <w:abstractNum w:abstractNumId="17">
+  <w:abstractNum w:abstractNumId="18">
     <w:nsid w:val="59FC622E"/>
     <w:multiLevelType w:val="multilevel"/>
     <w:tmpl w:val="C7BE5382"/>
@@ -13575,7 +14885,7 @@
       </w:rPr>
     </w:lvl>
   </w:abstractNum>
-  <w:abstractNum w:abstractNumId="18">
+  <w:abstractNum w:abstractNumId="19">
     <w:nsid w:val="5A582025"/>
     <w:multiLevelType w:val="hybridMultilevel"/>
     <w:tmpl w:val="CA5226D8"/>
@@ -13664,7 +14974,7 @@
       </w:pPr>
     </w:lvl>
   </w:abstractNum>
-  <w:abstractNum w:abstractNumId="19">
+  <w:abstractNum w:abstractNumId="20">
     <w:nsid w:val="606C4D82"/>
     <w:multiLevelType w:val="hybridMultilevel"/>
     <w:tmpl w:val="6F22EA1C"/>
@@ -13776,7 +15086,7 @@
       </w:rPr>
     </w:lvl>
   </w:abstractNum>
-  <w:abstractNum w:abstractNumId="20">
+  <w:abstractNum w:abstractNumId="21">
     <w:nsid w:val="67EF7BEC"/>
     <w:multiLevelType w:val="hybridMultilevel"/>
     <w:tmpl w:val="DE200DA2"/>
@@ -13862,7 +15172,7 @@
       </w:pPr>
     </w:lvl>
   </w:abstractNum>
-  <w:abstractNum w:abstractNumId="21">
+  <w:abstractNum w:abstractNumId="22">
     <w:nsid w:val="6AAA52DE"/>
     <w:multiLevelType w:val="hybridMultilevel"/>
     <w:tmpl w:val="A39C4ADA"/>
@@ -13974,7 +15284,7 @@
       </w:rPr>
     </w:lvl>
   </w:abstractNum>
-  <w:abstractNum w:abstractNumId="22">
+  <w:abstractNum w:abstractNumId="23">
     <w:nsid w:val="6CB660E2"/>
     <w:multiLevelType w:val="hybridMultilevel"/>
     <w:tmpl w:val="FC980ACE"/>
@@ -14088,7 +15398,7 @@
       </w:rPr>
     </w:lvl>
   </w:abstractNum>
-  <w:abstractNum w:abstractNumId="23">
+  <w:abstractNum w:abstractNumId="24">
     <w:nsid w:val="6E6A30D2"/>
     <w:multiLevelType w:val="hybridMultilevel"/>
     <w:tmpl w:val="657A84AC"/>
@@ -14177,7 +15487,7 @@
       </w:pPr>
     </w:lvl>
   </w:abstractNum>
-  <w:abstractNum w:abstractNumId="24">
+  <w:abstractNum w:abstractNumId="25">
     <w:nsid w:val="725153A8"/>
     <w:multiLevelType w:val="hybridMultilevel"/>
     <w:tmpl w:val="25BE316A"/>
@@ -14270,10 +15580,10 @@
     <w:abstractNumId w:val="11"/>
   </w:num>
   <w:num w:numId="3">
-    <w:abstractNumId w:val="19"/>
+    <w:abstractNumId w:val="20"/>
   </w:num>
   <w:num w:numId="4">
-    <w:abstractNumId w:val="20"/>
+    <w:abstractNumId w:val="21"/>
   </w:num>
   <w:num w:numId="5">
     <w:abstractNumId w:val="5"/>
@@ -14291,13 +15601,13 @@
     <w:abstractNumId w:val="2"/>
   </w:num>
   <w:num w:numId="10">
-    <w:abstractNumId w:val="24"/>
+    <w:abstractNumId w:val="25"/>
   </w:num>
   <w:num w:numId="11">
     <w:abstractNumId w:val="14"/>
   </w:num>
   <w:num w:numId="12">
-    <w:abstractNumId w:val="21"/>
+    <w:abstractNumId w:val="22"/>
   </w:num>
   <w:num w:numId="13">
     <w:abstractNumId w:val="1"/>
@@ -14306,37 +15616,40 @@
     <w:abstractNumId w:val="8"/>
   </w:num>
   <w:num w:numId="15">
-    <w:abstractNumId w:val="17"/>
+    <w:abstractNumId w:val="18"/>
   </w:num>
   <w:num w:numId="16">
-    <w:abstractNumId w:val="15"/>
+    <w:abstractNumId w:val="16"/>
   </w:num>
   <w:num w:numId="17">
     <w:abstractNumId w:val="7"/>
   </w:num>
   <w:num w:numId="18">
-    <w:abstractNumId w:val="22"/>
+    <w:abstractNumId w:val="23"/>
   </w:num>
   <w:num w:numId="19">
     <w:abstractNumId w:val="3"/>
   </w:num>
   <w:num w:numId="20">
-    <w:abstractNumId w:val="23"/>
+    <w:abstractNumId w:val="24"/>
   </w:num>
   <w:num w:numId="21">
     <w:abstractNumId w:val="10"/>
   </w:num>
   <w:num w:numId="22">
-    <w:abstractNumId w:val="18"/>
+    <w:abstractNumId w:val="19"/>
   </w:num>
   <w:num w:numId="23">
     <w:abstractNumId w:val="12"/>
   </w:num>
   <w:num w:numId="24">
-    <w:abstractNumId w:val="16"/>
+    <w:abstractNumId w:val="17"/>
   </w:num>
   <w:num w:numId="25">
     <w:abstractNumId w:val="0"/>
+  </w:num>
+  <w:num w:numId="26">
+    <w:abstractNumId w:val="15"/>
   </w:num>
 </w:numbering>
 </file>
@@ -15085,6 +16398,106 @@
       <w:szCs w:val="26"/>
     </w:rPr>
   </w:style>
+  <w:style w:type="table" w:styleId="LightShading-Accent6">
+    <w:name w:val="Light Shading Accent 6"/>
+    <w:basedOn w:val="TableNormal"/>
+    <w:uiPriority w:val="60"/>
+    <w:rsid w:val="00FA5E62"/>
+    <w:rPr>
+      <w:color w:val="E36C0A" w:themeColor="accent6" w:themeShade="BF"/>
+    </w:rPr>
+    <w:tblPr>
+      <w:tblStyleRowBandSize w:val="1"/>
+      <w:tblStyleColBandSize w:val="1"/>
+      <w:tblInd w:w="0" w:type="dxa"/>
+      <w:tblBorders>
+        <w:top w:val="single" w:sz="8" w:space="0" w:color="F79646" w:themeColor="accent6"/>
+        <w:bottom w:val="single" w:sz="8" w:space="0" w:color="F79646" w:themeColor="accent6"/>
+      </w:tblBorders>
+      <w:tblCellMar>
+        <w:top w:w="0" w:type="dxa"/>
+        <w:left w:w="108" w:type="dxa"/>
+        <w:bottom w:w="0" w:type="dxa"/>
+        <w:right w:w="108" w:type="dxa"/>
+      </w:tblCellMar>
+    </w:tblPr>
+    <w:tblStylePr w:type="firstRow">
+      <w:pPr>
+        <w:spacing w:before="0" w:after="0" w:line="240" w:lineRule="auto"/>
+      </w:pPr>
+      <w:rPr>
+        <w:b/>
+        <w:bCs/>
+      </w:rPr>
+      <w:tblPr/>
+      <w:tcPr>
+        <w:tcBorders>
+          <w:top w:val="single" w:sz="8" w:space="0" w:color="F79646" w:themeColor="accent6"/>
+          <w:left w:val="nil"/>
+          <w:bottom w:val="single" w:sz="8" w:space="0" w:color="F79646" w:themeColor="accent6"/>
+          <w:right w:val="nil"/>
+          <w:insideH w:val="nil"/>
+          <w:insideV w:val="nil"/>
+        </w:tcBorders>
+      </w:tcPr>
+    </w:tblStylePr>
+    <w:tblStylePr w:type="lastRow">
+      <w:pPr>
+        <w:spacing w:before="0" w:after="0" w:line="240" w:lineRule="auto"/>
+      </w:pPr>
+      <w:rPr>
+        <w:b/>
+        <w:bCs/>
+      </w:rPr>
+      <w:tblPr/>
+      <w:tcPr>
+        <w:tcBorders>
+          <w:top w:val="single" w:sz="8" w:space="0" w:color="F79646" w:themeColor="accent6"/>
+          <w:left w:val="nil"/>
+          <w:bottom w:val="single" w:sz="8" w:space="0" w:color="F79646" w:themeColor="accent6"/>
+          <w:right w:val="nil"/>
+          <w:insideH w:val="nil"/>
+          <w:insideV w:val="nil"/>
+        </w:tcBorders>
+      </w:tcPr>
+    </w:tblStylePr>
+    <w:tblStylePr w:type="firstCol">
+      <w:rPr>
+        <w:b/>
+        <w:bCs/>
+      </w:rPr>
+    </w:tblStylePr>
+    <w:tblStylePr w:type="lastCol">
+      <w:rPr>
+        <w:b/>
+        <w:bCs/>
+      </w:rPr>
+    </w:tblStylePr>
+    <w:tblStylePr w:type="band1Vert">
+      <w:tblPr/>
+      <w:tcPr>
+        <w:tcBorders>
+          <w:left w:val="nil"/>
+          <w:right w:val="nil"/>
+          <w:insideH w:val="nil"/>
+          <w:insideV w:val="nil"/>
+        </w:tcBorders>
+        <w:shd w:val="clear" w:color="auto" w:fill="FDE4D0" w:themeFill="accent6" w:themeFillTint="3F"/>
+      </w:tcPr>
+    </w:tblStylePr>
+    <w:tblStylePr w:type="band1Horz">
+      <w:tblPr/>
+      <w:tcPr>
+        <w:tcBorders>
+          <w:left w:val="nil"/>
+          <w:right w:val="nil"/>
+          <w:insideH w:val="nil"/>
+          <w:insideV w:val="nil"/>
+        </w:tcBorders>
+        <w:shd w:val="clear" w:color="auto" w:fill="FDE4D0" w:themeFill="accent6" w:themeFillTint="3F"/>
+      </w:tcPr>
+    </w:tblStylePr>
+  </w:style>
 </w:styles>
 </file>
 
@@ -15832,6 +17245,106 @@
       <w:szCs w:val="26"/>
     </w:rPr>
   </w:style>
+  <w:style w:type="table" w:styleId="LightShading-Accent6">
+    <w:name w:val="Light Shading Accent 6"/>
+    <w:basedOn w:val="TableNormal"/>
+    <w:uiPriority w:val="60"/>
+    <w:rsid w:val="00FA5E62"/>
+    <w:rPr>
+      <w:color w:val="E36C0A" w:themeColor="accent6" w:themeShade="BF"/>
+    </w:rPr>
+    <w:tblPr>
+      <w:tblStyleRowBandSize w:val="1"/>
+      <w:tblStyleColBandSize w:val="1"/>
+      <w:tblInd w:w="0" w:type="dxa"/>
+      <w:tblBorders>
+        <w:top w:val="single" w:sz="8" w:space="0" w:color="F79646" w:themeColor="accent6"/>
+        <w:bottom w:val="single" w:sz="8" w:space="0" w:color="F79646" w:themeColor="accent6"/>
+      </w:tblBorders>
+      <w:tblCellMar>
+        <w:top w:w="0" w:type="dxa"/>
+        <w:left w:w="108" w:type="dxa"/>
+        <w:bottom w:w="0" w:type="dxa"/>
+        <w:right w:w="108" w:type="dxa"/>
+      </w:tblCellMar>
+    </w:tblPr>
+    <w:tblStylePr w:type="firstRow">
+      <w:pPr>
+        <w:spacing w:before="0" w:after="0" w:line="240" w:lineRule="auto"/>
+      </w:pPr>
+      <w:rPr>
+        <w:b/>
+        <w:bCs/>
+      </w:rPr>
+      <w:tblPr/>
+      <w:tcPr>
+        <w:tcBorders>
+          <w:top w:val="single" w:sz="8" w:space="0" w:color="F79646" w:themeColor="accent6"/>
+          <w:left w:val="nil"/>
+          <w:bottom w:val="single" w:sz="8" w:space="0" w:color="F79646" w:themeColor="accent6"/>
+          <w:right w:val="nil"/>
+          <w:insideH w:val="nil"/>
+          <w:insideV w:val="nil"/>
+        </w:tcBorders>
+      </w:tcPr>
+    </w:tblStylePr>
+    <w:tblStylePr w:type="lastRow">
+      <w:pPr>
+        <w:spacing w:before="0" w:after="0" w:line="240" w:lineRule="auto"/>
+      </w:pPr>
+      <w:rPr>
+        <w:b/>
+        <w:bCs/>
+      </w:rPr>
+      <w:tblPr/>
+      <w:tcPr>
+        <w:tcBorders>
+          <w:top w:val="single" w:sz="8" w:space="0" w:color="F79646" w:themeColor="accent6"/>
+          <w:left w:val="nil"/>
+          <w:bottom w:val="single" w:sz="8" w:space="0" w:color="F79646" w:themeColor="accent6"/>
+          <w:right w:val="nil"/>
+          <w:insideH w:val="nil"/>
+          <w:insideV w:val="nil"/>
+        </w:tcBorders>
+      </w:tcPr>
+    </w:tblStylePr>
+    <w:tblStylePr w:type="firstCol">
+      <w:rPr>
+        <w:b/>
+        <w:bCs/>
+      </w:rPr>
+    </w:tblStylePr>
+    <w:tblStylePr w:type="lastCol">
+      <w:rPr>
+        <w:b/>
+        <w:bCs/>
+      </w:rPr>
+    </w:tblStylePr>
+    <w:tblStylePr w:type="band1Vert">
+      <w:tblPr/>
+      <w:tcPr>
+        <w:tcBorders>
+          <w:left w:val="nil"/>
+          <w:right w:val="nil"/>
+          <w:insideH w:val="nil"/>
+          <w:insideV w:val="nil"/>
+        </w:tcBorders>
+        <w:shd w:val="clear" w:color="auto" w:fill="FDE4D0" w:themeFill="accent6" w:themeFillTint="3F"/>
+      </w:tcPr>
+    </w:tblStylePr>
+    <w:tblStylePr w:type="band1Horz">
+      <w:tblPr/>
+      <w:tcPr>
+        <w:tcBorders>
+          <w:left w:val="nil"/>
+          <w:right w:val="nil"/>
+          <w:insideH w:val="nil"/>
+          <w:insideV w:val="nil"/>
+        </w:tcBorders>
+        <w:shd w:val="clear" w:color="auto" w:fill="FDE4D0" w:themeFill="accent6" w:themeFillTint="3F"/>
+      </w:tcPr>
+    </w:tblStylePr>
+  </w:style>
 </w:styles>
 </file>
 
@@ -16160,7 +17673,7 @@
 </file>
 
 <file path=customXml/itemProps1.xml><?xml version="1.0" encoding="utf-8"?>
-<ds:datastoreItem xmlns:ds="http://schemas.openxmlformats.org/officeDocument/2006/customXml" ds:itemID="{4CE40B08-68D1-EF47-9E99-81AE800F7EE8}">
+<ds:datastoreItem xmlns:ds="http://schemas.openxmlformats.org/officeDocument/2006/customXml" ds:itemID="{4454D0D6-6FC0-1148-90CA-C3029F893D4A}">
   <ds:schemaRefs>
     <ds:schemaRef ds:uri="http://schemas.openxmlformats.org/officeDocument/2006/bibliography"/>
   </ds:schemaRefs>

</xml_diff>

<commit_message>
Introduce neighbor lists for 2- and 3-body interactions to md code.    + Required modification of layer logic. See manual.    + Impacts "verify forces" part of test suite. See scripts. Fix bug in logic of spline subroutines. Fix typo that introduced memory errors under certain circumstances. Improve functionality of re-fitting utility.
</commit_message>
<xml_diff>
--- a/doc/Force_Match_User_Guide.docx
+++ b/doc/Force_Match_User_Guide.docx
@@ -78,7 +78,11 @@
         <w:t xml:space="preserve"> work right </w:t>
       </w:r>
       <w:r>
-        <w:t>for non-H</w:t>
+        <w:t>for non-</w:t>
+      </w:r>
+      <w:proofErr w:type="gramStart"/>
+      <w:r>
+        <w:t>H</w:t>
       </w:r>
       <w:r>
         <w:rPr>
@@ -87,7 +91,11 @@
         <w:t>2</w:t>
       </w:r>
       <w:r>
-        <w:t xml:space="preserve">O  and </w:t>
+        <w:t>O  and</w:t>
+      </w:r>
+      <w:proofErr w:type="gramEnd"/>
+      <w:r>
+        <w:t xml:space="preserve"> </w:t>
       </w:r>
       <w:r>
         <w:t xml:space="preserve"> when multiple “to” overbonding atom types are requested</w:t>
@@ -317,11 +325,19 @@
                 <w:rFonts w:ascii="Courier" w:hAnsi="Courier"/>
               </w:rPr>
             </w:pPr>
-            <w:r>
-              <w:rPr>
-                <w:rFonts w:ascii="Courier" w:hAnsi="Courier"/>
-              </w:rPr>
-              <w:t>house_xx</w:t>
+            <w:proofErr w:type="gramStart"/>
+            <w:r>
+              <w:rPr>
+                <w:rFonts w:ascii="Courier" w:hAnsi="Courier"/>
+              </w:rPr>
+              <w:t>house</w:t>
+            </w:r>
+            <w:proofErr w:type="gramEnd"/>
+            <w:r>
+              <w:rPr>
+                <w:rFonts w:ascii="Courier" w:hAnsi="Courier"/>
+              </w:rPr>
+              <w:t>_xx</w:t>
             </w:r>
           </w:p>
         </w:tc>
@@ -361,11 +377,19 @@
                 <w:rFonts w:ascii="Courier" w:hAnsi="Courier"/>
               </w:rPr>
             </w:pPr>
-            <w:r>
-              <w:rPr>
-                <w:rFonts w:ascii="Courier" w:hAnsi="Courier"/>
-              </w:rPr>
-              <w:t>clean_xx</w:t>
+            <w:proofErr w:type="gramStart"/>
+            <w:r>
+              <w:rPr>
+                <w:rFonts w:ascii="Courier" w:hAnsi="Courier"/>
+              </w:rPr>
+              <w:t>clean</w:t>
+            </w:r>
+            <w:proofErr w:type="gramEnd"/>
+            <w:r>
+              <w:rPr>
+                <w:rFonts w:ascii="Courier" w:hAnsi="Courier"/>
+              </w:rPr>
+              <w:t>_xx</w:t>
             </w:r>
           </w:p>
         </w:tc>
@@ -402,11 +426,19 @@
                 <w:rFonts w:ascii="Courier" w:hAnsi="Courier"/>
               </w:rPr>
             </w:pPr>
-            <w:r>
-              <w:rPr>
-                <w:rFonts w:ascii="Courier" w:hAnsi="Courier"/>
-              </w:rPr>
-              <w:t>realclean_xx</w:t>
+            <w:proofErr w:type="gramStart"/>
+            <w:r>
+              <w:rPr>
+                <w:rFonts w:ascii="Courier" w:hAnsi="Courier"/>
+              </w:rPr>
+              <w:t>realclean</w:t>
+            </w:r>
+            <w:proofErr w:type="gramEnd"/>
+            <w:r>
+              <w:rPr>
+                <w:rFonts w:ascii="Courier" w:hAnsi="Courier"/>
+              </w:rPr>
+              <w:t>_xx</w:t>
             </w:r>
           </w:p>
         </w:tc>
@@ -449,11 +481,19 @@
                 <w:rFonts w:ascii="Courier" w:hAnsi="Courier"/>
               </w:rPr>
             </w:pPr>
-            <w:r>
-              <w:rPr>
-                <w:rFonts w:ascii="Courier" w:hAnsi="Courier"/>
-              </w:rPr>
-              <w:t>build_tests_xx</w:t>
+            <w:proofErr w:type="gramStart"/>
+            <w:r>
+              <w:rPr>
+                <w:rFonts w:ascii="Courier" w:hAnsi="Courier"/>
+              </w:rPr>
+              <w:t>build</w:t>
+            </w:r>
+            <w:proofErr w:type="gramEnd"/>
+            <w:r>
+              <w:rPr>
+                <w:rFonts w:ascii="Courier" w:hAnsi="Courier"/>
+              </w:rPr>
+              <w:t>_tests_xx</w:t>
             </w:r>
           </w:p>
         </w:tc>
@@ -464,11 +504,16 @@
           </w:tcPr>
           <w:p>
             <w:r>
-              <w:t xml:space="preserve">Generate fresh “correct” files for test suite </w:t>
+              <w:t xml:space="preserve">Generate fresh “correct” files for test </w:t>
+            </w:r>
+            <w:proofErr w:type="gramStart"/>
+            <w:r>
+              <w:t xml:space="preserve">suite </w:t>
             </w:r>
             <w:r>
               <w:t>.</w:t>
             </w:r>
+            <w:proofErr w:type="gramEnd"/>
           </w:p>
         </w:tc>
       </w:tr>
@@ -487,12 +532,14 @@
                 <w:rFonts w:ascii="Courier" w:hAnsi="Courier"/>
               </w:rPr>
             </w:pPr>
+            <w:proofErr w:type="gramStart"/>
             <w:r>
               <w:rPr>
                 <w:rFonts w:ascii="Courier" w:hAnsi="Courier"/>
               </w:rPr>
               <w:t>travis</w:t>
             </w:r>
+            <w:proofErr w:type="gramEnd"/>
           </w:p>
         </w:tc>
         <w:tc>
@@ -522,12 +569,14 @@
                 <w:rFonts w:ascii="Courier" w:hAnsi="Courier"/>
               </w:rPr>
             </w:pPr>
+            <w:proofErr w:type="gramStart"/>
             <w:r>
               <w:rPr>
                 <w:rFonts w:ascii="Courier" w:hAnsi="Courier"/>
               </w:rPr>
               <w:t>packmol</w:t>
             </w:r>
+            <w:proofErr w:type="gramEnd"/>
           </w:p>
         </w:tc>
         <w:tc>
@@ -917,7 +966,11 @@
         <w:t>test_suite-xx</w:t>
       </w:r>
       <w:r>
-        <w:t xml:space="preserve"> with </w:t>
+        <w:t xml:space="preserve"> </w:t>
+      </w:r>
+      <w:proofErr w:type="gramStart"/>
+      <w:r>
+        <w:t xml:space="preserve">with </w:t>
       </w:r>
       <w:r>
         <w:rPr>
@@ -925,6 +978,7 @@
         </w:rPr>
         <w:t>./</w:t>
       </w:r>
+      <w:proofErr w:type="gramEnd"/>
       <w:r>
         <w:rPr>
           <w:rFonts w:ascii="Courier" w:hAnsi="Courier"/>
@@ -955,7 +1009,11 @@
         <w:t>test_suite-xx</w:t>
       </w:r>
       <w:r>
-        <w:t xml:space="preserve"> with </w:t>
+        <w:t xml:space="preserve"> </w:t>
+      </w:r>
+      <w:proofErr w:type="gramStart"/>
+      <w:r>
+        <w:t xml:space="preserve">with </w:t>
       </w:r>
       <w:r>
         <w:rPr>
@@ -963,6 +1021,7 @@
         </w:rPr>
         <w:t>./</w:t>
       </w:r>
+      <w:proofErr w:type="gramEnd"/>
       <w:r>
         <w:rPr>
           <w:rFonts w:ascii="Courier" w:hAnsi="Courier"/>
@@ -1146,6 +1205,9 @@
         <w:t>CHECK_CHEBY_RANGE</w:t>
       </w:r>
       <w:r>
+        <w:t>:</w:t>
+      </w:r>
+      <w:r>
         <w:t xml:space="preserve"> (i.e. check for proper behavior of transformed distance at end of cheby interval)</w:t>
       </w:r>
       <w:r>
@@ -1155,6 +1217,27 @@
       <w:r>
         <w:br/>
         <w:t>1 Check (default)</w:t>
+      </w:r>
+    </w:p>
+    <w:p/>
+    <w:p>
+      <w:pPr>
+        <w:pStyle w:val="ListParagraph"/>
+        <w:numPr>
+          <w:ilvl w:val="0"/>
+          <w:numId w:val="26"/>
+        </w:numPr>
+      </w:pPr>
+      <w:r>
+        <w:t>WARN:</w:t>
+      </w:r>
+      <w:r>
+        <w:br/>
+        <w:t>TRUE when potential problems are encountered, output a warning, but do not kill the code (default)</w:t>
+      </w:r>
+      <w:r>
+        <w:br/>
+        <w:t>FALSE kill the code when potential problems are encountered</w:t>
       </w:r>
     </w:p>
     <w:p/>
@@ -1826,8 +1909,17 @@
                 <w:rFonts w:ascii="Courier" w:hAnsi="Courier"/>
                 <w:b w:val="0"/>
               </w:rPr>
-              <w:t>-c</w:t>
-            </w:r>
+              <w:t>-</w:t>
+            </w:r>
+            <w:proofErr w:type="gramStart"/>
+            <w:r>
+              <w:rPr>
+                <w:rFonts w:ascii="Courier" w:hAnsi="Courier"/>
+                <w:b w:val="0"/>
+              </w:rPr>
+              <w:t>c</w:t>
+            </w:r>
+            <w:proofErr w:type="gramEnd"/>
           </w:p>
         </w:tc>
         <w:tc>
@@ -1846,8 +1938,6 @@
         </w:tc>
       </w:tr>
     </w:tbl>
-    <w:p/>
-    <w:p/>
     <w:p>
       <w:pPr>
         <w:rPr>
@@ -2543,7 +2633,15 @@
         </w:numPr>
       </w:pPr>
       <w:r>
-        <w:t>Build a list of all possible non-unique combinations of atom pairs (i.e. list may have an entry for {OO,OH,OH}, {OH,OO,OH}, and {OH,OH, OO})</w:t>
+        <w:t>Build a list of all possible non-unique combinations of atom pairs (i.e. list may have an entry for {OO</w:t>
+      </w:r>
+      <w:proofErr w:type="gramStart"/>
+      <w:r>
+        <w:t>,OH,OH</w:t>
+      </w:r>
+      <w:proofErr w:type="gramEnd"/>
+      <w:r>
+        <w:t>}, {OH,OO,OH}, and {OH,OH, OO})</w:t>
       </w:r>
     </w:p>
     <w:p>
@@ -2555,7 +2653,15 @@
         </w:numPr>
       </w:pPr>
       <w:r>
-        <w:t>Affiliate each listed combination from above (2.) with a specifically-ordered name (i.e. {OO,OH,OH}, {OH,OO,OH}, and {OH,OH, OO} will all be associated with the name “OOOHOH”)</w:t>
+        <w:t>Affiliate each listed combination from above (2.) with a specifically-ordered name (i.e. {OO</w:t>
+      </w:r>
+      <w:proofErr w:type="gramStart"/>
+      <w:r>
+        <w:t>,OH,OH</w:t>
+      </w:r>
+      <w:proofErr w:type="gramEnd"/>
+      <w:r>
+        <w:t>}, {OH,OO,OH}, and {OH,OH, OO} will all be associated with the name “OOOHOH”)</w:t>
       </w:r>
     </w:p>
     <w:p>
@@ -2659,7 +2765,15 @@
         <w:t xml:space="preserve">Re-order each set of powers to reflect the nature of the 3 atom pairs describing the triplet. For example, if all three pairs are unique, powers do not need to be re-ordered. If two pairs are identical, re-order powers </w:t>
       </w:r>
       <w:r>
-        <w:t>as if the pair types were arranged A != B == C</w:t>
+        <w:t xml:space="preserve">as if the pair types were arranged </w:t>
+      </w:r>
+      <w:proofErr w:type="gramStart"/>
+      <w:r>
+        <w:t>A !=</w:t>
+      </w:r>
+      <w:proofErr w:type="gramEnd"/>
+      <w:r>
+        <w:t xml:space="preserve"> B == C</w:t>
       </w:r>
       <w:r>
         <w:t>. Otherwise, if all 3 pairs are identical, sort each set of powers in ascending order.</w:t>
@@ -2758,7 +2872,21 @@
         <w:rPr>
           <w:color w:val="C0504D" w:themeColor="accent2"/>
         </w:rPr>
-        <w:t xml:space="preserve">, the LSQ C++ code expects the .xyzf file to have </w:t>
+        <w:t xml:space="preserve">, the LSQ C++ code expects </w:t>
+      </w:r>
+      <w:proofErr w:type="gramStart"/>
+      <w:r>
+        <w:rPr>
+          <w:color w:val="C0504D" w:themeColor="accent2"/>
+        </w:rPr>
+        <w:t>the .xyzf</w:t>
+      </w:r>
+      <w:proofErr w:type="gramEnd"/>
+      <w:r>
+        <w:rPr>
+          <w:color w:val="C0504D" w:themeColor="accent2"/>
+        </w:rPr>
+        <w:t xml:space="preserve"> file to have </w:t>
       </w:r>
       <w:r>
         <w:rPr>
@@ -2997,13 +3125,23 @@
                 <w:szCs w:val="20"/>
               </w:rPr>
             </w:pPr>
-            <w:r>
-              <w:rPr>
-                <w:rFonts w:ascii="Courier" w:hAnsi="Courier"/>
-                <w:sz w:val="20"/>
-                <w:szCs w:val="20"/>
-              </w:rPr>
-              <w:t>any string</w:t>
+            <w:proofErr w:type="gramStart"/>
+            <w:r>
+              <w:rPr>
+                <w:rFonts w:ascii="Courier" w:hAnsi="Courier"/>
+                <w:sz w:val="20"/>
+                <w:szCs w:val="20"/>
+              </w:rPr>
+              <w:t>any</w:t>
+            </w:r>
+            <w:proofErr w:type="gramEnd"/>
+            <w:r>
+              <w:rPr>
+                <w:rFonts w:ascii="Courier" w:hAnsi="Courier"/>
+                <w:sz w:val="20"/>
+                <w:szCs w:val="20"/>
+              </w:rPr>
+              <w:t xml:space="preserve"> string</w:t>
             </w:r>
           </w:p>
         </w:tc>
@@ -3026,7 +3164,25 @@
                 <w:sz w:val="20"/>
                 <w:szCs w:val="20"/>
               </w:rPr>
-              <w:t>Provides the name of the simulation trajectory file. Files use a .xyzf format, which is like the standard .xyz format, with two exceptions: (1) after the line containing the number of atoms, the x, y, and z box lengths are given, and (2) each coordinate line has x, y, and z forces on the corresponding atom appended.</w:t>
+              <w:t xml:space="preserve">Provides the name of the simulation trajectory file. Files use </w:t>
+            </w:r>
+            <w:proofErr w:type="gramStart"/>
+            <w:r>
+              <w:rPr>
+                <w:rFonts w:ascii="Courier" w:hAnsi="Courier"/>
+                <w:sz w:val="20"/>
+                <w:szCs w:val="20"/>
+              </w:rPr>
+              <w:t>a .xyzf</w:t>
+            </w:r>
+            <w:proofErr w:type="gramEnd"/>
+            <w:r>
+              <w:rPr>
+                <w:rFonts w:ascii="Courier" w:hAnsi="Courier"/>
+                <w:sz w:val="20"/>
+                <w:szCs w:val="20"/>
+              </w:rPr>
+              <w:t xml:space="preserve"> format, which is like the standard .xyz format, with two exceptions: (1) after the line containing the number of atoms, the x, y, and z box lengths are given, and (2) each coordinate line has x, y, and z forces on the corresponding atom appended.</w:t>
             </w:r>
           </w:p>
         </w:tc>
@@ -3083,7 +3239,25 @@
                 <w:sz w:val="20"/>
                 <w:szCs w:val="20"/>
               </w:rPr>
-              <w:t>“true” or “false”</w:t>
+              <w:t>“</w:t>
+            </w:r>
+            <w:proofErr w:type="gramStart"/>
+            <w:r>
+              <w:rPr>
+                <w:rFonts w:ascii="Courier" w:hAnsi="Courier"/>
+                <w:sz w:val="20"/>
+                <w:szCs w:val="20"/>
+              </w:rPr>
+              <w:t>true</w:t>
+            </w:r>
+            <w:proofErr w:type="gramEnd"/>
+            <w:r>
+              <w:rPr>
+                <w:rFonts w:ascii="Courier" w:hAnsi="Courier"/>
+                <w:sz w:val="20"/>
+                <w:szCs w:val="20"/>
+              </w:rPr>
+              <w:t>” or “false”</w:t>
             </w:r>
           </w:p>
         </w:tc>
@@ -3186,7 +3360,25 @@
                 <w:sz w:val="20"/>
                 <w:szCs w:val="20"/>
               </w:rPr>
-              <w:t>Number of frames in the .xyzf file</w:t>
+              <w:t xml:space="preserve">Number of frames in </w:t>
+            </w:r>
+            <w:proofErr w:type="gramStart"/>
+            <w:r>
+              <w:rPr>
+                <w:rFonts w:ascii="Courier" w:hAnsi="Courier"/>
+                <w:sz w:val="20"/>
+                <w:szCs w:val="20"/>
+              </w:rPr>
+              <w:t>the .xyzf</w:t>
+            </w:r>
+            <w:proofErr w:type="gramEnd"/>
+            <w:r>
+              <w:rPr>
+                <w:rFonts w:ascii="Courier" w:hAnsi="Courier"/>
+                <w:sz w:val="20"/>
+                <w:szCs w:val="20"/>
+              </w:rPr>
+              <w:t xml:space="preserve"> file</w:t>
             </w:r>
           </w:p>
         </w:tc>
@@ -3243,7 +3435,23 @@
                 <w:sz w:val="20"/>
                 <w:szCs w:val="20"/>
               </w:rPr>
-              <w:t>Any integer &gt; 0</w:t>
+              <w:t xml:space="preserve">Any integer </w:t>
+            </w:r>
+            <w:r>
+              <w:rPr>
+                <w:rFonts w:ascii="Courier" w:hAnsi="Courier"/>
+                <w:sz w:val="20"/>
+                <w:szCs w:val="20"/>
+              </w:rPr>
+              <w:t>=</w:t>
+            </w:r>
+            <w:r>
+              <w:rPr>
+                <w:rFonts w:ascii="Courier" w:hAnsi="Courier"/>
+                <w:sz w:val="20"/>
+                <w:szCs w:val="20"/>
+              </w:rPr>
+              <w:t>&gt; 0</w:t>
             </w:r>
           </w:p>
         </w:tc>
@@ -3266,7 +3474,47 @@
                 <w:sz w:val="20"/>
                 <w:szCs w:val="20"/>
               </w:rPr>
-              <w:t>Number of supercells to create from simulation box (i.e. replicate images).</w:t>
+              <w:t>Number of supercell</w:t>
+            </w:r>
+            <w:r>
+              <w:rPr>
+                <w:rFonts w:ascii="Courier" w:hAnsi="Courier"/>
+                <w:sz w:val="20"/>
+                <w:szCs w:val="20"/>
+              </w:rPr>
+              <w:t xml:space="preserve"> layers</w:t>
+            </w:r>
+            <w:r>
+              <w:rPr>
+                <w:rFonts w:ascii="Courier" w:hAnsi="Courier"/>
+                <w:sz w:val="20"/>
+                <w:szCs w:val="20"/>
+              </w:rPr>
+              <w:t xml:space="preserve"> to create from simulation box (i.e. replicate images).</w:t>
+            </w:r>
+            <w:r>
+              <w:rPr>
+                <w:rFonts w:ascii="Courier" w:hAnsi="Courier"/>
+                <w:sz w:val="20"/>
+                <w:szCs w:val="20"/>
+              </w:rPr>
+              <w:t xml:space="preserve"> A value of 0 yields the original box.</w:t>
+            </w:r>
+            <w:r>
+              <w:rPr>
+                <w:rFonts w:ascii="Courier" w:hAnsi="Courier"/>
+                <w:sz w:val="20"/>
+                <w:szCs w:val="20"/>
+              </w:rPr>
+              <w:t xml:space="preserve"> A value of 1 yields a single shell of replicated boxes around the original box</w:t>
+            </w:r>
+            <w:r>
+              <w:rPr>
+                <w:rFonts w:ascii="Courier" w:hAnsi="Courier"/>
+                <w:sz w:val="20"/>
+                <w:szCs w:val="20"/>
+              </w:rPr>
+              <w:t xml:space="preserve"> (i.e. 27 boxes).</w:t>
             </w:r>
           </w:p>
         </w:tc>
@@ -3323,7 +3571,25 @@
                 <w:sz w:val="20"/>
                 <w:szCs w:val="20"/>
               </w:rPr>
-              <w:t>“true” or “false”</w:t>
+              <w:t>“</w:t>
+            </w:r>
+            <w:proofErr w:type="gramStart"/>
+            <w:r>
+              <w:rPr>
+                <w:rFonts w:ascii="Courier" w:hAnsi="Courier"/>
+                <w:sz w:val="20"/>
+                <w:szCs w:val="20"/>
+              </w:rPr>
+              <w:t>true</w:t>
+            </w:r>
+            <w:proofErr w:type="gramEnd"/>
+            <w:r>
+              <w:rPr>
+                <w:rFonts w:ascii="Courier" w:hAnsi="Courier"/>
+                <w:sz w:val="20"/>
+                <w:szCs w:val="20"/>
+              </w:rPr>
+              <w:t>” or “false”</w:t>
             </w:r>
           </w:p>
         </w:tc>
@@ -3481,7 +3747,25 @@
                 <w:sz w:val="20"/>
                 <w:szCs w:val="20"/>
               </w:rPr>
-              <w:t>“true” or “false”</w:t>
+              <w:t>“</w:t>
+            </w:r>
+            <w:proofErr w:type="gramStart"/>
+            <w:r>
+              <w:rPr>
+                <w:rFonts w:ascii="Courier" w:hAnsi="Courier"/>
+                <w:sz w:val="20"/>
+                <w:szCs w:val="20"/>
+              </w:rPr>
+              <w:t>true</w:t>
+            </w:r>
+            <w:proofErr w:type="gramEnd"/>
+            <w:r>
+              <w:rPr>
+                <w:rFonts w:ascii="Courier" w:hAnsi="Courier"/>
+                <w:sz w:val="20"/>
+                <w:szCs w:val="20"/>
+              </w:rPr>
+              <w:t>” or “false”</w:t>
             </w:r>
           </w:p>
         </w:tc>
@@ -3546,13 +3830,23 @@
               </w:rPr>
               <w:br/>
             </w:r>
-            <w:r>
-              <w:rPr>
-                <w:rFonts w:ascii="Courier" w:hAnsi="Courier" w:cs="Andale Mono"/>
-                <w:sz w:val="20"/>
-                <w:szCs w:val="20"/>
-              </w:rPr>
-              <w:t>#  FITPOVR #</w:t>
+            <w:proofErr w:type="gramStart"/>
+            <w:r>
+              <w:rPr>
+                <w:rFonts w:ascii="Courier" w:hAnsi="Courier" w:cs="Andale Mono"/>
+                <w:sz w:val="20"/>
+                <w:szCs w:val="20"/>
+              </w:rPr>
+              <w:t>#  FITPOVR</w:t>
+            </w:r>
+            <w:proofErr w:type="gramEnd"/>
+            <w:r>
+              <w:rPr>
+                <w:rFonts w:ascii="Courier" w:hAnsi="Courier" w:cs="Andale Mono"/>
+                <w:sz w:val="20"/>
+                <w:szCs w:val="20"/>
+              </w:rPr>
+              <w:t xml:space="preserve"> #</w:t>
             </w:r>
             <w:r>
               <w:rPr>
@@ -3590,7 +3884,27 @@
                 <w:sz w:val="20"/>
                 <w:szCs w:val="20"/>
               </w:rPr>
-              <w:t>If # FITPOVR # is set to false and at least one # USEOVRP # is set to true, program will attempt to subtract over</w:t>
+              <w:t xml:space="preserve">If # FITPOVR # is set </w:t>
+            </w:r>
+            <w:proofErr w:type="gramStart"/>
+            <w:r>
+              <w:rPr>
+                <w:rFonts w:ascii="Courier" w:hAnsi="Courier" w:cs="Andale Mono"/>
+                <w:color w:val="3366FF"/>
+                <w:sz w:val="20"/>
+                <w:szCs w:val="20"/>
+              </w:rPr>
+              <w:t>to</w:t>
+            </w:r>
+            <w:proofErr w:type="gramEnd"/>
+            <w:r>
+              <w:rPr>
+                <w:rFonts w:ascii="Courier" w:hAnsi="Courier" w:cs="Andale Mono"/>
+                <w:color w:val="3366FF"/>
+                <w:sz w:val="20"/>
+                <w:szCs w:val="20"/>
+              </w:rPr>
+              <w:t xml:space="preserve"> false and at least one # USEOVRP # is set to true, program will attempt to subtract over</w:t>
             </w:r>
             <w:r>
               <w:rPr>
@@ -3903,18 +4217,7 @@
                 <w:sz w:val="20"/>
                 <w:szCs w:val="20"/>
               </w:rPr>
-              <w:t xml:space="preserve"> Two additional numbers can be added, which specify the range for the Chebyshev distance transformation. If no values are specified, the program</w:t>
-            </w:r>
-            <w:bookmarkStart w:id="3" w:name="_GoBack"/>
-            <w:bookmarkEnd w:id="3"/>
-            <w:r>
-              <w:rPr>
-                <w:rFonts w:ascii="Courier" w:hAnsi="Courier" w:cs="Andale Mono"/>
-                <w:color w:val="3366FF"/>
-                <w:sz w:val="20"/>
-                <w:szCs w:val="20"/>
-              </w:rPr>
-              <w:t xml:space="preserve"> assumes -1 and 1. Values must fall between -1 and 1.</w:t>
+              <w:t xml:space="preserve"> Two additional numbers can be added, which specify the range for the Chebyshev distance transformation. If no values are specified, the program assumes -1 and 1. Values must fall between -1 and 1.</w:t>
             </w:r>
           </w:p>
           <w:p>
@@ -4186,8 +4489,8 @@
           <w:color w:val="000000" w:themeColor="text1"/>
         </w:rPr>
       </w:pPr>
-      <w:bookmarkStart w:id="4" w:name="_LSQ_CODE:_Topology"/>
-      <w:bookmarkEnd w:id="4"/>
+      <w:bookmarkStart w:id="3" w:name="_LSQ_CODE:_Topology"/>
+      <w:bookmarkEnd w:id="3"/>
       <w:r>
         <w:rPr>
           <w:rFonts w:asciiTheme="minorHAnsi" w:hAnsiTheme="minorHAnsi"/>
@@ -4816,7 +5119,25 @@
                 <w:sz w:val="20"/>
                 <w:szCs w:val="20"/>
               </w:rPr>
-              <w:t>true: either a positive or negative sign, to indicate how pair charge signs should be assigned.</w:t>
+              <w:t xml:space="preserve">true: either a positive or negative sign, to indicate how pair </w:t>
+            </w:r>
+            <w:proofErr w:type="gramStart"/>
+            <w:r>
+              <w:rPr>
+                <w:rFonts w:ascii="Courier" w:hAnsi="Courier" w:cs="Andale Mono"/>
+                <w:sz w:val="20"/>
+                <w:szCs w:val="20"/>
+              </w:rPr>
+              <w:t>charge</w:t>
+            </w:r>
+            <w:proofErr w:type="gramEnd"/>
+            <w:r>
+              <w:rPr>
+                <w:rFonts w:ascii="Courier" w:hAnsi="Courier" w:cs="Andale Mono"/>
+                <w:sz w:val="20"/>
+                <w:szCs w:val="20"/>
+              </w:rPr>
+              <w:t xml:space="preserve"> signs should be assigned.</w:t>
             </w:r>
           </w:p>
         </w:tc>
@@ -5808,7 +6129,25 @@
                 <w:sz w:val="20"/>
                 <w:szCs w:val="20"/>
               </w:rPr>
-              <w:t>“true” or “false”</w:t>
+              <w:t>“</w:t>
+            </w:r>
+            <w:proofErr w:type="gramStart"/>
+            <w:r>
+              <w:rPr>
+                <w:rFonts w:ascii="Courier" w:hAnsi="Courier"/>
+                <w:sz w:val="20"/>
+                <w:szCs w:val="20"/>
+              </w:rPr>
+              <w:t>true</w:t>
+            </w:r>
+            <w:proofErr w:type="gramEnd"/>
+            <w:r>
+              <w:rPr>
+                <w:rFonts w:ascii="Courier" w:hAnsi="Courier"/>
+                <w:sz w:val="20"/>
+                <w:szCs w:val="20"/>
+              </w:rPr>
+              <w:t>” or “false”</w:t>
             </w:r>
           </w:p>
         </w:tc>
@@ -6048,6 +6387,7 @@
                 <w:szCs w:val="20"/>
               </w:rPr>
             </w:pPr>
+            <w:proofErr w:type="gramStart"/>
             <w:r>
               <w:rPr>
                 <w:rFonts w:ascii="Courier" w:hAnsi="Courier"/>
@@ -6066,6 +6406,7 @@
               </w:rPr>
               <w:t>over</w:t>
             </w:r>
+            <w:proofErr w:type="gramEnd"/>
             <w:r>
               <w:rPr>
                 <w:rFonts w:ascii="Courier" w:hAnsi="Courier"/>
@@ -6190,6 +6531,7 @@
                 <w:szCs w:val="20"/>
               </w:rPr>
             </w:pPr>
+            <w:proofErr w:type="gramStart"/>
             <w:r>
               <w:rPr>
                 <w:rFonts w:ascii="Courier" w:hAnsi="Courier"/>
@@ -6208,6 +6550,7 @@
               </w:rPr>
               <w:t>0</w:t>
             </w:r>
+            <w:proofErr w:type="gramEnd"/>
             <w:r>
               <w:rPr>
                 <w:rFonts w:ascii="Courier" w:hAnsi="Courier"/>
@@ -6332,6 +6675,7 @@
                 <w:szCs w:val="20"/>
               </w:rPr>
             </w:pPr>
+            <w:proofErr w:type="gramStart"/>
             <w:r>
               <w:rPr>
                 <w:rFonts w:ascii="Courier" w:hAnsi="Courier"/>
@@ -6350,6 +6694,7 @@
               </w:rPr>
               <w:t>bX,1</w:t>
             </w:r>
+            <w:proofErr w:type="gramEnd"/>
             <w:r>
               <w:rPr>
                 <w:rFonts w:ascii="Courier" w:hAnsi="Courier"/>
@@ -6466,6 +6811,7 @@
                 <w:szCs w:val="20"/>
               </w:rPr>
             </w:pPr>
+            <w:proofErr w:type="gramStart"/>
             <w:r>
               <w:rPr>
                 <w:rFonts w:ascii="Courier" w:hAnsi="Courier"/>
@@ -6484,6 +6830,7 @@
               </w:rPr>
               <w:t>bX,2</w:t>
             </w:r>
+            <w:proofErr w:type="gramEnd"/>
             <w:r>
               <w:rPr>
                 <w:rFonts w:ascii="Courier" w:hAnsi="Courier"/>
@@ -6655,16 +7002,16 @@
           <w:rFonts w:asciiTheme="minorHAnsi" w:hAnsiTheme="minorHAnsi"/>
         </w:rPr>
       </w:pPr>
-      <w:bookmarkStart w:id="5" w:name="_LSQ_Python_Codes"/>
-      <w:bookmarkStart w:id="6" w:name="_LSQ_Python_Codes_1"/>
-      <w:bookmarkStart w:id="7" w:name="_LSQ_Python_Codes_2"/>
-      <w:bookmarkStart w:id="8" w:name="_LSQ_Python_Codes_3"/>
-      <w:bookmarkStart w:id="9" w:name="_Extras"/>
+      <w:bookmarkStart w:id="4" w:name="_LSQ_Python_Codes"/>
+      <w:bookmarkStart w:id="5" w:name="_LSQ_Python_Codes_1"/>
+      <w:bookmarkStart w:id="6" w:name="_LSQ_Python_Codes_2"/>
+      <w:bookmarkStart w:id="7" w:name="_LSQ_Python_Codes_3"/>
+      <w:bookmarkStart w:id="8" w:name="_Extras"/>
+      <w:bookmarkEnd w:id="4"/>
       <w:bookmarkEnd w:id="5"/>
       <w:bookmarkEnd w:id="6"/>
       <w:bookmarkEnd w:id="7"/>
       <w:bookmarkEnd w:id="8"/>
-      <w:bookmarkEnd w:id="9"/>
       <w:r>
         <w:rPr>
           <w:rFonts w:asciiTheme="minorHAnsi" w:hAnsiTheme="minorHAnsi"/>
@@ -6719,7 +7066,27 @@
           <w:sz w:val="24"/>
           <w:szCs w:val="24"/>
         </w:rPr>
-        <w:t>A cubic penalty function, “fpenalty” is included in most potential fits which discourages close distances according to: fpenalty = cubic_scaling(1-rlen/rmax)^3. By default, the value of cubic_scaling is set to 1, however the user can specify a different value by adding a line before the # ENDFILE # tag in the input file:</w:t>
+        <w:t>A cubic penalty function, “fpenalty” is included in most potential fits which discourages close distances according to: fpenalty = cubic_</w:t>
+      </w:r>
+      <w:proofErr w:type="gramStart"/>
+      <w:r>
+        <w:rPr>
+          <w:rFonts w:asciiTheme="minorHAnsi" w:hAnsiTheme="minorHAnsi"/>
+          <w:b w:val="0"/>
+          <w:sz w:val="24"/>
+          <w:szCs w:val="24"/>
+        </w:rPr>
+        <w:t>scaling(</w:t>
+      </w:r>
+      <w:proofErr w:type="gramEnd"/>
+      <w:r>
+        <w:rPr>
+          <w:rFonts w:asciiTheme="minorHAnsi" w:hAnsiTheme="minorHAnsi"/>
+          <w:b w:val="0"/>
+          <w:sz w:val="24"/>
+          <w:szCs w:val="24"/>
+        </w:rPr>
+        <w:t>1-rlen/rmax)^3. By default, the value of cubic_scaling is set to 1, however the user can specify a different value by adding a line before the # ENDFILE # tag in the input file:</w:t>
       </w:r>
     </w:p>
     <w:p/>
@@ -7121,14 +7488,14 @@
           <w:szCs w:val="28"/>
         </w:rPr>
       </w:pPr>
-      <w:bookmarkStart w:id="10" w:name="_LSQ_Python_Codes_4"/>
-      <w:bookmarkStart w:id="11" w:name="_LSQ_Python_Codes_5"/>
-      <w:bookmarkStart w:id="12" w:name="_LSQ_Python_Codes_6"/>
-      <w:bookmarkStart w:id="13" w:name="_LSQ_Python_Codes_7"/>
+      <w:bookmarkStart w:id="9" w:name="_LSQ_Python_Codes_4"/>
+      <w:bookmarkStart w:id="10" w:name="_LSQ_Python_Codes_5"/>
+      <w:bookmarkStart w:id="11" w:name="_LSQ_Python_Codes_6"/>
+      <w:bookmarkStart w:id="12" w:name="_LSQ_Python_Codes_7"/>
+      <w:bookmarkEnd w:id="9"/>
       <w:bookmarkEnd w:id="10"/>
       <w:bookmarkEnd w:id="11"/>
       <w:bookmarkEnd w:id="12"/>
-      <w:bookmarkEnd w:id="13"/>
       <w:r>
         <w:rPr>
           <w:b/>
@@ -7147,7 +7514,15 @@
         <w:t xml:space="preserve"> the constituent</w:t>
       </w:r>
       <w:r>
-        <w:t xml:space="preserve"> 2-body outer cutoffs, by default. One has the option of setting all outer cutoffs to an equivalent value by adding the following line to the end of the fm_setup,in file: </w:t>
+        <w:t xml:space="preserve"> 2-body outer cutoffs, by default. One has the option of setting all outer cutoffs to an equivalent value by adding the following line to the end of the fm_setup</w:t>
+      </w:r>
+      <w:proofErr w:type="gramStart"/>
+      <w:r>
+        <w:t>,in</w:t>
+      </w:r>
+      <w:proofErr w:type="gramEnd"/>
+      <w:r>
+        <w:t xml:space="preserve"> file: </w:t>
       </w:r>
     </w:p>
     <w:p/>
@@ -7336,6 +7711,7 @@
                 <w:szCs w:val="20"/>
               </w:rPr>
             </w:pPr>
+            <w:proofErr w:type="gramStart"/>
             <w:r>
               <w:rPr>
                 <w:rFonts w:ascii="Courier" w:hAnsi="Courier" w:cs="Courier"/>
@@ -7346,6 +7722,7 @@
               </w:rPr>
               <w:t>lsq.py</w:t>
             </w:r>
+            <w:proofErr w:type="gramEnd"/>
           </w:p>
         </w:tc>
         <w:tc>
@@ -7363,6 +7740,7 @@
                 <w:szCs w:val="20"/>
               </w:rPr>
             </w:pPr>
+            <w:proofErr w:type="gramStart"/>
             <w:r>
               <w:rPr>
                 <w:rFonts w:ascii="Courier" w:hAnsi="Courier"/>
@@ -7370,7 +7748,17 @@
                 <w:sz w:val="20"/>
                 <w:szCs w:val="20"/>
               </w:rPr>
-              <w:t xml:space="preserve">python lsq.py A.txt b.txt params.header </w:t>
+              <w:t>python</w:t>
+            </w:r>
+            <w:proofErr w:type="gramEnd"/>
+            <w:r>
+              <w:rPr>
+                <w:rFonts w:ascii="Courier" w:hAnsi="Courier"/>
+                <w:color w:val="000000" w:themeColor="text1"/>
+                <w:sz w:val="20"/>
+                <w:szCs w:val="20"/>
+              </w:rPr>
+              <w:t xml:space="preserve"> lsq.py A.txt b.txt params.header </w:t>
             </w:r>
             <w:r>
               <w:rPr>
@@ -7438,6 +7826,7 @@
                 <w:szCs w:val="20"/>
               </w:rPr>
             </w:pPr>
+            <w:proofErr w:type="gramStart"/>
             <w:r>
               <w:rPr>
                 <w:rFonts w:ascii="Courier" w:hAnsi="Courier" w:cs="Courier"/>
@@ -7446,7 +7835,18 @@
                 <w:sz w:val="20"/>
                 <w:szCs w:val="20"/>
               </w:rPr>
-              <w:t>lsq-new-md-fmt.py</w:t>
+              <w:t>lsq</w:t>
+            </w:r>
+            <w:proofErr w:type="gramEnd"/>
+            <w:r>
+              <w:rPr>
+                <w:rFonts w:ascii="Courier" w:hAnsi="Courier" w:cs="Courier"/>
+                <w:b w:val="0"/>
+                <w:color w:val="000000" w:themeColor="text1"/>
+                <w:sz w:val="20"/>
+                <w:szCs w:val="20"/>
+              </w:rPr>
+              <w:t>-new-md-fmt.py</w:t>
             </w:r>
           </w:p>
         </w:tc>
@@ -7465,6 +7865,7 @@
                 <w:szCs w:val="20"/>
               </w:rPr>
             </w:pPr>
+            <w:proofErr w:type="gramStart"/>
             <w:r>
               <w:rPr>
                 <w:rFonts w:ascii="Courier" w:hAnsi="Courier"/>
@@ -7472,7 +7873,17 @@
                 <w:sz w:val="20"/>
                 <w:szCs w:val="20"/>
               </w:rPr>
-              <w:t xml:space="preserve">python </w:t>
+              <w:t>python</w:t>
+            </w:r>
+            <w:proofErr w:type="gramEnd"/>
+            <w:r>
+              <w:rPr>
+                <w:rFonts w:ascii="Courier" w:hAnsi="Courier"/>
+                <w:color w:val="000000" w:themeColor="text1"/>
+                <w:sz w:val="20"/>
+                <w:szCs w:val="20"/>
+              </w:rPr>
+              <w:t xml:space="preserve"> </w:t>
             </w:r>
             <w:r>
               <w:rPr>
@@ -7540,6 +7951,7 @@
                 <w:szCs w:val="20"/>
               </w:rPr>
             </w:pPr>
+            <w:proofErr w:type="gramStart"/>
             <w:r>
               <w:rPr>
                 <w:rFonts w:ascii="Courier" w:hAnsi="Courier" w:cs="Courier"/>
@@ -7548,7 +7960,18 @@
                 <w:sz w:val="20"/>
                 <w:szCs w:val="20"/>
               </w:rPr>
-              <w:t>lsq-new-md-fmt</w:t>
+              <w:t>lsq</w:t>
+            </w:r>
+            <w:proofErr w:type="gramEnd"/>
+            <w:r>
+              <w:rPr>
+                <w:rFonts w:ascii="Courier" w:hAnsi="Courier" w:cs="Courier"/>
+                <w:b w:val="0"/>
+                <w:color w:val="000000" w:themeColor="text1"/>
+                <w:sz w:val="20"/>
+                <w:szCs w:val="20"/>
+              </w:rPr>
+              <w:t>-new-md-fmt</w:t>
             </w:r>
             <w:r>
               <w:rPr>
@@ -7587,6 +8010,7 @@
                 <w:szCs w:val="20"/>
               </w:rPr>
             </w:pPr>
+            <w:proofErr w:type="gramStart"/>
             <w:r>
               <w:rPr>
                 <w:rFonts w:ascii="Courier" w:hAnsi="Courier"/>
@@ -7594,7 +8018,17 @@
                 <w:sz w:val="20"/>
                 <w:szCs w:val="20"/>
               </w:rPr>
-              <w:t xml:space="preserve">python </w:t>
+              <w:t>python</w:t>
+            </w:r>
+            <w:proofErr w:type="gramEnd"/>
+            <w:r>
+              <w:rPr>
+                <w:rFonts w:ascii="Courier" w:hAnsi="Courier"/>
+                <w:color w:val="000000" w:themeColor="text1"/>
+                <w:sz w:val="20"/>
+                <w:szCs w:val="20"/>
+              </w:rPr>
+              <w:t xml:space="preserve"> </w:t>
             </w:r>
             <w:r>
               <w:rPr>
@@ -7691,8 +8125,8 @@
           <w:color w:val="000000" w:themeColor="text1"/>
         </w:rPr>
       </w:pPr>
-      <w:bookmarkStart w:id="14" w:name="_MD_CODE:_Main"/>
-      <w:bookmarkEnd w:id="14"/>
+      <w:bookmarkStart w:id="13" w:name="_MD_CODE:_Main"/>
+      <w:bookmarkEnd w:id="13"/>
       <w:r>
         <w:rPr>
           <w:rFonts w:asciiTheme="minorHAnsi" w:hAnsiTheme="minorHAnsi"/>
@@ -8136,13 +8570,23 @@
                 <w:szCs w:val="20"/>
               </w:rPr>
             </w:pPr>
-            <w:r>
-              <w:rPr>
-                <w:rFonts w:ascii="Courier" w:hAnsi="Courier"/>
-                <w:sz w:val="20"/>
-                <w:szCs w:val="20"/>
-              </w:rPr>
-              <w:t>float between 0 and 1</w:t>
+            <w:proofErr w:type="gramStart"/>
+            <w:r>
+              <w:rPr>
+                <w:rFonts w:ascii="Courier" w:hAnsi="Courier"/>
+                <w:sz w:val="20"/>
+                <w:szCs w:val="20"/>
+              </w:rPr>
+              <w:t>float</w:t>
+            </w:r>
+            <w:proofErr w:type="gramEnd"/>
+            <w:r>
+              <w:rPr>
+                <w:rFonts w:ascii="Courier" w:hAnsi="Courier"/>
+                <w:sz w:val="20"/>
+                <w:szCs w:val="20"/>
+              </w:rPr>
+              <w:t xml:space="preserve"> between 0 and 1</w:t>
             </w:r>
           </w:p>
         </w:tc>
@@ -8256,8 +8700,18 @@
                 <w:sz w:val="20"/>
                 <w:szCs w:val="20"/>
               </w:rPr>
-              <w:t>“true</w:t>
-            </w:r>
+              <w:t>“</w:t>
+            </w:r>
+            <w:proofErr w:type="gramStart"/>
+            <w:r>
+              <w:rPr>
+                <w:rFonts w:ascii="Courier" w:hAnsi="Courier"/>
+                <w:sz w:val="20"/>
+                <w:szCs w:val="20"/>
+              </w:rPr>
+              <w:t>true</w:t>
+            </w:r>
+            <w:proofErr w:type="gramEnd"/>
             <w:r>
               <w:rPr>
                 <w:rFonts w:ascii="Courier" w:hAnsi="Courier"/>
@@ -8312,6 +8766,14 @@
                 <w:szCs w:val="20"/>
               </w:rPr>
               <w:t xml:space="preserve">If true, forces are computed for a single time step and compared to the forces in the given file. </w:t>
+            </w:r>
+            <w:r>
+              <w:rPr>
+                <w:rFonts w:ascii="Courier" w:hAnsi="Courier"/>
+                <w:sz w:val="20"/>
+                <w:szCs w:val="20"/>
+              </w:rPr>
+              <w:t>This will only be accurate when both the fit and MD are run with 0 layers, since both approaches handle layers differently.</w:t>
             </w:r>
           </w:p>
         </w:tc>
@@ -8368,7 +8830,25 @@
                 <w:sz w:val="20"/>
                 <w:szCs w:val="20"/>
               </w:rPr>
-              <w:t>“true” or “false”</w:t>
+              <w:t>“</w:t>
+            </w:r>
+            <w:proofErr w:type="gramStart"/>
+            <w:r>
+              <w:rPr>
+                <w:rFonts w:ascii="Courier" w:hAnsi="Courier"/>
+                <w:sz w:val="20"/>
+                <w:szCs w:val="20"/>
+              </w:rPr>
+              <w:t>true</w:t>
+            </w:r>
+            <w:proofErr w:type="gramEnd"/>
+            <w:r>
+              <w:rPr>
+                <w:rFonts w:ascii="Courier" w:hAnsi="Courier"/>
+                <w:sz w:val="20"/>
+                <w:szCs w:val="20"/>
+              </w:rPr>
+              <w:t>” or “false”</w:t>
             </w:r>
           </w:p>
         </w:tc>
@@ -8678,7 +9158,23 @@
                 <w:sz w:val="20"/>
                 <w:szCs w:val="20"/>
               </w:rPr>
-              <w:t>nteger &gt; 0</w:t>
+              <w:t xml:space="preserve">nteger </w:t>
+            </w:r>
+            <w:r>
+              <w:rPr>
+                <w:rFonts w:ascii="Courier" w:hAnsi="Courier"/>
+                <w:sz w:val="20"/>
+                <w:szCs w:val="20"/>
+              </w:rPr>
+              <w:t>=</w:t>
+            </w:r>
+            <w:r>
+              <w:rPr>
+                <w:rFonts w:ascii="Courier" w:hAnsi="Courier"/>
+                <w:sz w:val="20"/>
+                <w:szCs w:val="20"/>
+              </w:rPr>
+              <w:t>&gt; 0</w:t>
             </w:r>
           </w:p>
         </w:tc>
@@ -8701,7 +9197,49 @@
                 <w:sz w:val="20"/>
                 <w:szCs w:val="20"/>
               </w:rPr>
-              <w:t>Number of supercells to create (i.e. replicate images).</w:t>
+              <w:t>Number of supercell</w:t>
+            </w:r>
+            <w:r>
+              <w:rPr>
+                <w:rFonts w:ascii="Courier" w:hAnsi="Courier"/>
+                <w:sz w:val="20"/>
+                <w:szCs w:val="20"/>
+              </w:rPr>
+              <w:t xml:space="preserve"> layers</w:t>
+            </w:r>
+            <w:r>
+              <w:rPr>
+                <w:rFonts w:ascii="Courier" w:hAnsi="Courier"/>
+                <w:sz w:val="20"/>
+                <w:szCs w:val="20"/>
+              </w:rPr>
+              <w:t xml:space="preserve"> to create from simulation box (i.e. replicate images).</w:t>
+            </w:r>
+            <w:r>
+              <w:rPr>
+                <w:rFonts w:ascii="Courier" w:hAnsi="Courier"/>
+                <w:sz w:val="20"/>
+                <w:szCs w:val="20"/>
+              </w:rPr>
+              <w:t xml:space="preserve"> A value of 0 yields the original box. A value of 1 yields a single shell of replicated boxes around the original box</w:t>
+            </w:r>
+            <w:r>
+              <w:rPr>
+                <w:rFonts w:ascii="Courier" w:hAnsi="Courier"/>
+                <w:sz w:val="20"/>
+                <w:szCs w:val="20"/>
+              </w:rPr>
+              <w:t xml:space="preserve">. </w:t>
+            </w:r>
+            <w:r>
+              <w:rPr>
+                <w:rFonts w:ascii="Courier" w:hAnsi="Courier"/>
+                <w:b/>
+                <w:color w:val="3366FF"/>
+                <w:sz w:val="20"/>
+                <w:szCs w:val="20"/>
+              </w:rPr>
+              <w:t xml:space="preserve">Use of neighbor lists is highly recommended when layers are used. </w:t>
             </w:r>
           </w:p>
         </w:tc>
@@ -8720,38 +9258,20 @@
             <w:pPr>
               <w:jc w:val="center"/>
               <w:rPr>
-                <w:rFonts w:ascii="Courier" w:hAnsi="Courier"/>
-                <w:b w:val="0"/>
-                <w:sz w:val="20"/>
-                <w:szCs w:val="20"/>
-              </w:rPr>
-            </w:pPr>
-            <w:r>
-              <w:rPr>
-                <w:rFonts w:ascii="Courier" w:hAnsi="Courier" w:cs="Andale Mono"/>
-                <w:b w:val="0"/>
-                <w:sz w:val="20"/>
-                <w:szCs w:val="20"/>
-              </w:rPr>
-              <w:t>#</w:t>
-            </w:r>
-            <w:r>
-              <w:rPr>
-                <w:rFonts w:ascii="Courier" w:hAnsi="Courier" w:cs="Andale Mono"/>
-                <w:b w:val="0"/>
-                <w:sz w:val="20"/>
-                <w:szCs w:val="20"/>
-              </w:rPr>
-              <w:t xml:space="preserve"> PRMFILE</w:t>
-            </w:r>
-            <w:r>
-              <w:rPr>
-                <w:rFonts w:ascii="Courier" w:hAnsi="Courier" w:cs="Andale Mono"/>
-                <w:b w:val="0"/>
-                <w:sz w:val="20"/>
-                <w:szCs w:val="20"/>
-              </w:rPr>
-              <w:t xml:space="preserve"> #</w:t>
+                <w:rFonts w:ascii="Courier" w:hAnsi="Courier" w:cs="Andale Mono"/>
+                <w:b w:val="0"/>
+                <w:sz w:val="20"/>
+                <w:szCs w:val="20"/>
+              </w:rPr>
+            </w:pPr>
+            <w:r>
+              <w:rPr>
+                <w:rFonts w:ascii="Courier" w:hAnsi="Courier" w:cs="Andale Mono"/>
+                <w:b w:val="0"/>
+                <w:sz w:val="20"/>
+                <w:szCs w:val="20"/>
+              </w:rPr>
+              <w:t># USENEIG #</w:t>
             </w:r>
           </w:p>
         </w:tc>
@@ -8776,7 +9296,25 @@
                 <w:sz w:val="20"/>
                 <w:szCs w:val="20"/>
               </w:rPr>
-              <w:t>A file name</w:t>
+              <w:t>“</w:t>
+            </w:r>
+            <w:proofErr w:type="gramStart"/>
+            <w:r>
+              <w:rPr>
+                <w:rFonts w:ascii="Courier" w:hAnsi="Courier"/>
+                <w:sz w:val="20"/>
+                <w:szCs w:val="20"/>
+              </w:rPr>
+              <w:t>true</w:t>
+            </w:r>
+            <w:proofErr w:type="gramEnd"/>
+            <w:r>
+              <w:rPr>
+                <w:rFonts w:ascii="Courier" w:hAnsi="Courier"/>
+                <w:sz w:val="20"/>
+                <w:szCs w:val="20"/>
+              </w:rPr>
+              <w:t>” or “false”</w:t>
             </w:r>
           </w:p>
         </w:tc>
@@ -8795,11 +9333,11 @@
             </w:pPr>
             <w:r>
               <w:rPr>
-                <w:rFonts w:ascii="Courier" w:hAnsi="Courier" w:cs="Andale Mono"/>
-                <w:sz w:val="20"/>
-                <w:szCs w:val="20"/>
-              </w:rPr>
-              <w:t>Name of the input parameter file.</w:t>
+                <w:rFonts w:ascii="Courier" w:hAnsi="Courier"/>
+                <w:sz w:val="20"/>
+                <w:szCs w:val="20"/>
+              </w:rPr>
+              <w:t>If true, neighbor lists are used. Will automatically determine padding based on velocities, and defines separate 2 and 3 body neighbors as atoms within &lt;longest n-body FF cutoff&gt; + &lt;padding&gt;. Defaults to false.</w:t>
             </w:r>
           </w:p>
         </w:tc>
@@ -8818,7 +9356,7 @@
             <w:pPr>
               <w:jc w:val="center"/>
               <w:rPr>
-                <w:rFonts w:ascii="Courier" w:hAnsi="Courier" w:cs="Andale Mono"/>
+                <w:rFonts w:ascii="Courier" w:hAnsi="Courier"/>
                 <w:b w:val="0"/>
                 <w:sz w:val="20"/>
                 <w:szCs w:val="20"/>
@@ -8840,7 +9378,7 @@
                 <w:sz w:val="20"/>
                 <w:szCs w:val="20"/>
               </w:rPr>
-              <w:t xml:space="preserve"> CRDFILE</w:t>
+              <w:t xml:space="preserve"> PRMFILE</w:t>
             </w:r>
             <w:r>
               <w:rPr>
@@ -8893,59 +9431,11 @@
             </w:pPr>
             <w:r>
               <w:rPr>
-                <w:rFonts w:ascii="Courier" w:hAnsi="Courier"/>
-                <w:sz w:val="20"/>
-                <w:szCs w:val="20"/>
-              </w:rPr>
-              <w:t xml:space="preserve">Name of file containing initial coordinates. Should be a .xyz </w:t>
-            </w:r>
-            <w:r>
-              <w:rPr>
-                <w:rFonts w:ascii="Courier" w:hAnsi="Courier"/>
-                <w:sz w:val="20"/>
-                <w:szCs w:val="20"/>
-              </w:rPr>
-              <w:t xml:space="preserve">or .xyzf </w:t>
-            </w:r>
-            <w:r>
-              <w:rPr>
-                <w:rFonts w:ascii="Courier" w:hAnsi="Courier"/>
-                <w:sz w:val="20"/>
-                <w:szCs w:val="20"/>
-              </w:rPr>
-              <w:t xml:space="preserve">file where the comment line specifies box dimensions, and each coordinate line </w:t>
-            </w:r>
-            <w:r>
-              <w:rPr>
-                <w:rFonts w:ascii="Courier" w:hAnsi="Courier"/>
-                <w:sz w:val="20"/>
-                <w:szCs w:val="20"/>
-              </w:rPr>
-              <w:t xml:space="preserve">optionally has the </w:t>
-            </w:r>
-            <w:r>
-              <w:rPr>
-                <w:rFonts w:ascii="Courier" w:hAnsi="Courier"/>
-                <w:sz w:val="20"/>
-                <w:szCs w:val="20"/>
-              </w:rPr>
-              <w:t xml:space="preserve">has the x, y, and z velocity </w:t>
-            </w:r>
-            <w:r>
-              <w:rPr>
-                <w:rFonts w:ascii="Courier" w:hAnsi="Courier"/>
-                <w:sz w:val="20"/>
-                <w:szCs w:val="20"/>
-              </w:rPr>
-              <w:t xml:space="preserve">or force </w:t>
-            </w:r>
-            <w:r>
-              <w:rPr>
-                <w:rFonts w:ascii="Courier" w:hAnsi="Courier"/>
-                <w:sz w:val="20"/>
-                <w:szCs w:val="20"/>
-              </w:rPr>
-              <w:t>components listed.</w:t>
+                <w:rFonts w:ascii="Courier" w:hAnsi="Courier" w:cs="Andale Mono"/>
+                <w:sz w:val="20"/>
+                <w:szCs w:val="20"/>
+              </w:rPr>
+              <w:t>Name of the input parameter file.</w:t>
             </w:r>
           </w:p>
         </w:tc>
@@ -8986,7 +9476,7 @@
                 <w:sz w:val="20"/>
                 <w:szCs w:val="20"/>
               </w:rPr>
-              <w:t xml:space="preserve"> VELINIT</w:t>
+              <w:t xml:space="preserve"> CRDFILE</w:t>
             </w:r>
             <w:r>
               <w:rPr>
@@ -9020,7 +9510,7 @@
                 <w:sz w:val="20"/>
                 <w:szCs w:val="20"/>
               </w:rPr>
-              <w:t>“true” or “false”</w:t>
+              <w:t>A file name</w:t>
             </w:r>
           </w:p>
         </w:tc>
@@ -9043,7 +9533,65 @@
                 <w:sz w:val="20"/>
                 <w:szCs w:val="20"/>
               </w:rPr>
-              <w:t>Initialize velocities using Box Muller, or read from coordinate file?</w:t>
+              <w:t xml:space="preserve">Name of file containing initial coordinates. Should be a .xyz </w:t>
+            </w:r>
+            <w:proofErr w:type="gramStart"/>
+            <w:r>
+              <w:rPr>
+                <w:rFonts w:ascii="Courier" w:hAnsi="Courier"/>
+                <w:sz w:val="20"/>
+                <w:szCs w:val="20"/>
+              </w:rPr>
+              <w:t>or .xyzf</w:t>
+            </w:r>
+            <w:proofErr w:type="gramEnd"/>
+            <w:r>
+              <w:rPr>
+                <w:rFonts w:ascii="Courier" w:hAnsi="Courier"/>
+                <w:sz w:val="20"/>
+                <w:szCs w:val="20"/>
+              </w:rPr>
+              <w:t xml:space="preserve"> </w:t>
+            </w:r>
+            <w:r>
+              <w:rPr>
+                <w:rFonts w:ascii="Courier" w:hAnsi="Courier"/>
+                <w:sz w:val="20"/>
+                <w:szCs w:val="20"/>
+              </w:rPr>
+              <w:t xml:space="preserve">file where the comment line specifies box dimensions, and each coordinate line </w:t>
+            </w:r>
+            <w:r>
+              <w:rPr>
+                <w:rFonts w:ascii="Courier" w:hAnsi="Courier"/>
+                <w:sz w:val="20"/>
+                <w:szCs w:val="20"/>
+              </w:rPr>
+              <w:t xml:space="preserve">optionally has the </w:t>
+            </w:r>
+            <w:r>
+              <w:rPr>
+                <w:rFonts w:ascii="Courier" w:hAnsi="Courier"/>
+                <w:sz w:val="20"/>
+                <w:szCs w:val="20"/>
+              </w:rPr>
+              <w:t xml:space="preserve">has the x, y, and z velocity </w:t>
+            </w:r>
+            <w:r>
+              <w:rPr>
+                <w:rFonts w:ascii="Courier" w:hAnsi="Courier"/>
+                <w:sz w:val="20"/>
+                <w:szCs w:val="20"/>
+              </w:rPr>
+              <w:t xml:space="preserve">or force </w:t>
+            </w:r>
+            <w:r>
+              <w:rPr>
+                <w:rFonts w:ascii="Courier" w:hAnsi="Courier"/>
+                <w:sz w:val="20"/>
+                <w:szCs w:val="20"/>
+              </w:rPr>
+              <w:t>components listed.</w:t>
             </w:r>
           </w:p>
         </w:tc>
@@ -9084,7 +9632,7 @@
                 <w:sz w:val="20"/>
                 <w:szCs w:val="20"/>
               </w:rPr>
-              <w:t xml:space="preserve"> THERMOST</w:t>
+              <w:t xml:space="preserve"> VELINIT</w:t>
             </w:r>
             <w:r>
               <w:rPr>
@@ -9118,25 +9666,25 @@
                 <w:sz w:val="20"/>
                 <w:szCs w:val="20"/>
               </w:rPr>
-              <w:t>“HOOVER &lt;Hoover time&gt;”</w:t>
-            </w:r>
-            <w:r>
-              <w:rPr>
-                <w:rFonts w:ascii="Courier" w:hAnsi="Courier"/>
-                <w:sz w:val="20"/>
-                <w:szCs w:val="20"/>
-              </w:rPr>
-              <w:br/>
-              <w:t>or</w:t>
-            </w:r>
-            <w:r>
-              <w:rPr>
-                <w:rFonts w:ascii="Courier" w:hAnsi="Courier"/>
-                <w:sz w:val="20"/>
-                <w:szCs w:val="20"/>
-              </w:rPr>
-              <w:br/>
-              <w:t>“VELSCALE &lt;scaling freq&gt;”</w:t>
+              <w:t>“</w:t>
+            </w:r>
+            <w:proofErr w:type="gramStart"/>
+            <w:r>
+              <w:rPr>
+                <w:rFonts w:ascii="Courier" w:hAnsi="Courier"/>
+                <w:sz w:val="20"/>
+                <w:szCs w:val="20"/>
+              </w:rPr>
+              <w:t>true</w:t>
+            </w:r>
+            <w:proofErr w:type="gramEnd"/>
+            <w:r>
+              <w:rPr>
+                <w:rFonts w:ascii="Courier" w:hAnsi="Courier"/>
+                <w:sz w:val="20"/>
+                <w:szCs w:val="20"/>
+              </w:rPr>
+              <w:t>” or “false”</w:t>
             </w:r>
           </w:p>
         </w:tc>
@@ -9159,7 +9707,7 @@
                 <w:sz w:val="20"/>
                 <w:szCs w:val="20"/>
               </w:rPr>
-              <w:t>Thermostat using Nose-Hoover approach, or velocity scaling.</w:t>
+              <w:t>Initialize velocities using Box Muller, or read from coordinate file?</w:t>
             </w:r>
           </w:p>
         </w:tc>
@@ -9200,7 +9748,7 @@
                 <w:sz w:val="20"/>
                 <w:szCs w:val="20"/>
               </w:rPr>
-              <w:t xml:space="preserve"> PRESSUR</w:t>
+              <w:t xml:space="preserve"> THERMOST</w:t>
             </w:r>
             <w:r>
               <w:rPr>
@@ -9234,7 +9782,25 @@
                 <w:sz w:val="20"/>
                 <w:szCs w:val="20"/>
               </w:rPr>
-              <w:t>“ANALYTICAL” or “NUMERICAL”</w:t>
+              <w:t>“HOOVER &lt;Hoover time&gt;”</w:t>
+            </w:r>
+            <w:r>
+              <w:rPr>
+                <w:rFonts w:ascii="Courier" w:hAnsi="Courier"/>
+                <w:sz w:val="20"/>
+                <w:szCs w:val="20"/>
+              </w:rPr>
+              <w:br/>
+              <w:t>or</w:t>
+            </w:r>
+            <w:r>
+              <w:rPr>
+                <w:rFonts w:ascii="Courier" w:hAnsi="Courier"/>
+                <w:sz w:val="20"/>
+                <w:szCs w:val="20"/>
+              </w:rPr>
+              <w:br/>
+              <w:t>“VELSCALE &lt;scaling freq&gt;”</w:t>
             </w:r>
           </w:p>
         </w:tc>
@@ -9257,23 +9823,7 @@
                 <w:sz w:val="20"/>
                 <w:szCs w:val="20"/>
               </w:rPr>
-              <w:t>Compute pressures analytical</w:t>
-            </w:r>
-            <w:r>
-              <w:rPr>
-                <w:rFonts w:ascii="Courier" w:hAnsi="Courier"/>
-                <w:sz w:val="20"/>
-                <w:szCs w:val="20"/>
-              </w:rPr>
-              <w:t>ly</w:t>
-            </w:r>
-            <w:r>
-              <w:rPr>
-                <w:rFonts w:ascii="Courier" w:hAnsi="Courier"/>
-                <w:sz w:val="20"/>
-                <w:szCs w:val="20"/>
-              </w:rPr>
-              <w:t xml:space="preserve"> or numerically?</w:t>
+              <w:t>Thermostat using Nose-Hoover approach, or velocity scaling.</w:t>
             </w:r>
           </w:p>
         </w:tc>
@@ -9305,7 +9855,25 @@
                 <w:sz w:val="20"/>
                 <w:szCs w:val="20"/>
               </w:rPr>
-              <w:t># WRPCRDS #</w:t>
+              <w:t>#</w:t>
+            </w:r>
+            <w:r>
+              <w:rPr>
+                <w:rFonts w:ascii="Courier" w:hAnsi="Courier" w:cs="Andale Mono"/>
+                <w:b w:val="0"/>
+                <w:sz w:val="20"/>
+                <w:szCs w:val="20"/>
+              </w:rPr>
+              <w:t xml:space="preserve"> PRESSUR</w:t>
+            </w:r>
+            <w:r>
+              <w:rPr>
+                <w:rFonts w:ascii="Courier" w:hAnsi="Courier" w:cs="Andale Mono"/>
+                <w:b w:val="0"/>
+                <w:sz w:val="20"/>
+                <w:szCs w:val="20"/>
+              </w:rPr>
+              <w:t xml:space="preserve"> #</w:t>
             </w:r>
           </w:p>
         </w:tc>
@@ -9330,7 +9898,7 @@
                 <w:sz w:val="20"/>
                 <w:szCs w:val="20"/>
               </w:rPr>
-              <w:t>true or false</w:t>
+              <w:t>“ANALYTICAL” or “NUMERICAL”</w:t>
             </w:r>
           </w:p>
         </w:tc>
@@ -9353,23 +9921,23 @@
                 <w:sz w:val="20"/>
                 <w:szCs w:val="20"/>
               </w:rPr>
-              <w:t>Apply PBC to coordinates? If not specified, simulation defaults to true. Use false if post processing for properties such as mean squared displacements</w:t>
-            </w:r>
-            <w:r>
-              <w:rPr>
-                <w:rFonts w:ascii="Courier" w:hAnsi="Courier"/>
-                <w:sz w:val="20"/>
-                <w:szCs w:val="20"/>
-              </w:rPr>
-              <w:t>. Defaults to true.</w:t>
-            </w:r>
-            <w:r>
-              <w:rPr>
-                <w:rFonts w:ascii="Courier" w:hAnsi="Courier"/>
-                <w:sz w:val="20"/>
-                <w:szCs w:val="20"/>
-              </w:rPr>
-              <w:t xml:space="preserve"> </w:t>
+              <w:t>Compute pressures analytical</w:t>
+            </w:r>
+            <w:r>
+              <w:rPr>
+                <w:rFonts w:ascii="Courier" w:hAnsi="Courier"/>
+                <w:sz w:val="20"/>
+                <w:szCs w:val="20"/>
+              </w:rPr>
+              <w:t>ly</w:t>
+            </w:r>
+            <w:r>
+              <w:rPr>
+                <w:rFonts w:ascii="Courier" w:hAnsi="Courier"/>
+                <w:sz w:val="20"/>
+                <w:szCs w:val="20"/>
+              </w:rPr>
+              <w:t xml:space="preserve"> or numerically?</w:t>
             </w:r>
           </w:p>
         </w:tc>
@@ -9401,25 +9969,7 @@
                 <w:sz w:val="20"/>
                 <w:szCs w:val="20"/>
               </w:rPr>
-              <w:t>#</w:t>
-            </w:r>
-            <w:r>
-              <w:rPr>
-                <w:rFonts w:ascii="Courier" w:hAnsi="Courier" w:cs="Andale Mono"/>
-                <w:b w:val="0"/>
-                <w:sz w:val="20"/>
-                <w:szCs w:val="20"/>
-              </w:rPr>
-              <w:t xml:space="preserve"> FRQDFTB</w:t>
-            </w:r>
-            <w:r>
-              <w:rPr>
-                <w:rFonts w:ascii="Courier" w:hAnsi="Courier" w:cs="Andale Mono"/>
-                <w:b w:val="0"/>
-                <w:sz w:val="20"/>
-                <w:szCs w:val="20"/>
-              </w:rPr>
-              <w:t xml:space="preserve"> #</w:t>
+              <w:t># WRPCRDS #</w:t>
             </w:r>
           </w:p>
         </w:tc>
@@ -9438,13 +9988,23 @@
                 <w:szCs w:val="20"/>
               </w:rPr>
             </w:pPr>
-            <w:r>
-              <w:rPr>
-                <w:rFonts w:ascii="Courier" w:hAnsi="Courier"/>
-                <w:sz w:val="20"/>
-                <w:szCs w:val="20"/>
-              </w:rPr>
-              <w:t>Any integer &gt; 0</w:t>
+            <w:proofErr w:type="gramStart"/>
+            <w:r>
+              <w:rPr>
+                <w:rFonts w:ascii="Courier" w:hAnsi="Courier"/>
+                <w:sz w:val="20"/>
+                <w:szCs w:val="20"/>
+              </w:rPr>
+              <w:t>true</w:t>
+            </w:r>
+            <w:proofErr w:type="gramEnd"/>
+            <w:r>
+              <w:rPr>
+                <w:rFonts w:ascii="Courier" w:hAnsi="Courier"/>
+                <w:sz w:val="20"/>
+                <w:szCs w:val="20"/>
+              </w:rPr>
+              <w:t xml:space="preserve"> or false</w:t>
             </w:r>
           </w:p>
         </w:tc>
@@ -9467,23 +10027,15 @@
                 <w:sz w:val="20"/>
                 <w:szCs w:val="20"/>
               </w:rPr>
-              <w:t xml:space="preserve">How frequently should the DFTB </w:t>
-            </w:r>
-            <w:r>
-              <w:rPr>
-                <w:rFonts w:ascii="Courier" w:hAnsi="Courier"/>
-                <w:sz w:val="20"/>
-                <w:szCs w:val="20"/>
-              </w:rPr>
-              <w:t>.</w:t>
-            </w:r>
-            <w:r>
-              <w:rPr>
-                <w:rFonts w:ascii="Courier" w:hAnsi="Courier"/>
-                <w:sz w:val="20"/>
-                <w:szCs w:val="20"/>
-              </w:rPr>
-              <w:t>gen file be printed?</w:t>
+              <w:t>Apply PBC to coordinates? If not specified, simulation defaults to true. Use false if post processing for properties such as mean squared displacements</w:t>
+            </w:r>
+            <w:r>
+              <w:rPr>
+                <w:rFonts w:ascii="Courier" w:hAnsi="Courier"/>
+                <w:sz w:val="20"/>
+                <w:szCs w:val="20"/>
+              </w:rPr>
+              <w:t>. Defaults to true.</w:t>
             </w:r>
             <w:r>
               <w:rPr>
@@ -9492,16 +10044,6 @@
                 <w:szCs w:val="20"/>
               </w:rPr>
               <w:t xml:space="preserve"> </w:t>
-            </w:r>
-            <w:r>
-              <w:rPr>
-                <w:rFonts w:ascii="Courier" w:hAnsi="Courier"/>
-                <w:b/>
-                <w:color w:val="3366FF"/>
-                <w:sz w:val="20"/>
-                <w:szCs w:val="20"/>
-              </w:rPr>
-              <w:t>Note: All other “FRQ” and “PRNT” type variables must be specified below this one.</w:t>
             </w:r>
           </w:p>
         </w:tc>
@@ -9542,7 +10084,7 @@
                 <w:sz w:val="20"/>
                 <w:szCs w:val="20"/>
               </w:rPr>
-              <w:t xml:space="preserve"> FRQENER</w:t>
+              <w:t xml:space="preserve"> FRQDFTB</w:t>
             </w:r>
             <w:r>
               <w:rPr>
@@ -9599,7 +10141,41 @@
                 <w:sz w:val="20"/>
                 <w:szCs w:val="20"/>
               </w:rPr>
-              <w:t>How frequently should the energies, etc be generated?</w:t>
+              <w:t xml:space="preserve">How frequently should the DFTB </w:t>
+            </w:r>
+            <w:r>
+              <w:rPr>
+                <w:rFonts w:ascii="Courier" w:hAnsi="Courier"/>
+                <w:sz w:val="20"/>
+                <w:szCs w:val="20"/>
+              </w:rPr>
+              <w:t>.</w:t>
+            </w:r>
+            <w:r>
+              <w:rPr>
+                <w:rFonts w:ascii="Courier" w:hAnsi="Courier"/>
+                <w:sz w:val="20"/>
+                <w:szCs w:val="20"/>
+              </w:rPr>
+              <w:t>gen file be printed?</w:t>
+            </w:r>
+            <w:r>
+              <w:rPr>
+                <w:rFonts w:ascii="Courier" w:hAnsi="Courier"/>
+                <w:sz w:val="20"/>
+                <w:szCs w:val="20"/>
+              </w:rPr>
+              <w:t xml:space="preserve"> </w:t>
+            </w:r>
+            <w:r>
+              <w:rPr>
+                <w:rFonts w:ascii="Courier" w:hAnsi="Courier"/>
+                <w:b/>
+                <w:color w:val="3366FF"/>
+                <w:sz w:val="20"/>
+                <w:szCs w:val="20"/>
+              </w:rPr>
+              <w:t>Note: All other “FRQ” and “PRNT” type variables must be specified below this one.</w:t>
             </w:r>
           </w:p>
         </w:tc>
@@ -9631,7 +10207,25 @@
                 <w:sz w:val="20"/>
                 <w:szCs w:val="20"/>
               </w:rPr>
-              <w:t># PRNTVEL #</w:t>
+              <w:t>#</w:t>
+            </w:r>
+            <w:r>
+              <w:rPr>
+                <w:rFonts w:ascii="Courier" w:hAnsi="Courier" w:cs="Andale Mono"/>
+                <w:b w:val="0"/>
+                <w:sz w:val="20"/>
+                <w:szCs w:val="20"/>
+              </w:rPr>
+              <w:t xml:space="preserve"> FRQENER</w:t>
+            </w:r>
+            <w:r>
+              <w:rPr>
+                <w:rFonts w:ascii="Courier" w:hAnsi="Courier" w:cs="Andale Mono"/>
+                <w:b w:val="0"/>
+                <w:sz w:val="20"/>
+                <w:szCs w:val="20"/>
+              </w:rPr>
+              <w:t xml:space="preserve"> #</w:t>
             </w:r>
           </w:p>
         </w:tc>
@@ -9656,28 +10250,16 @@
                 <w:sz w:val="20"/>
                 <w:szCs w:val="20"/>
               </w:rPr>
-              <w:t>“</w:t>
-            </w:r>
-            <w:r>
-              <w:rPr>
-                <w:rFonts w:ascii="Courier" w:hAnsi="Courier"/>
-                <w:sz w:val="20"/>
-                <w:szCs w:val="20"/>
-              </w:rPr>
-              <w:t>false</w:t>
-            </w:r>
-            <w:r>
-              <w:rPr>
-                <w:rFonts w:ascii="Courier" w:hAnsi="Courier"/>
-                <w:sz w:val="20"/>
-                <w:szCs w:val="20"/>
-              </w:rPr>
-              <w:t xml:space="preserve">” or </w:t>
-            </w:r>
-          </w:p>
-          <w:p>
-            <w:pPr>
-              <w:jc w:val="center"/>
+              <w:t>Any integer &gt; 0</w:t>
+            </w:r>
+          </w:p>
+        </w:tc>
+        <w:tc>
+          <w:tcPr>
+            <w:tcW w:w="7200" w:type="dxa"/>
+          </w:tcPr>
+          <w:p>
+            <w:pPr>
               <w:cnfStyle w:val="000000010000" w:firstRow="0" w:lastRow="0" w:firstColumn="0" w:lastColumn="0" w:oddVBand="0" w:evenVBand="0" w:oddHBand="0" w:evenHBand="1" w:firstRowFirstColumn="0" w:firstRowLastColumn="0" w:lastRowFirstColumn="0" w:lastRowLastColumn="0"/>
               <w:rPr>
                 <w:rFonts w:ascii="Courier" w:hAnsi="Courier"/>
@@ -9691,121 +10273,7 @@
                 <w:sz w:val="20"/>
                 <w:szCs w:val="20"/>
               </w:rPr>
-              <w:t>“</w:t>
-            </w:r>
-            <w:r>
-              <w:rPr>
-                <w:rFonts w:ascii="Courier" w:hAnsi="Courier"/>
-                <w:sz w:val="20"/>
-                <w:szCs w:val="20"/>
-              </w:rPr>
-              <w:t>true</w:t>
-            </w:r>
-            <w:r>
-              <w:rPr>
-                <w:rFonts w:ascii="Courier" w:hAnsi="Courier"/>
-                <w:sz w:val="20"/>
-                <w:szCs w:val="20"/>
-              </w:rPr>
-              <w:t>”</w:t>
-            </w:r>
-            <w:r>
-              <w:rPr>
-                <w:rFonts w:ascii="Courier" w:hAnsi="Courier"/>
-                <w:sz w:val="20"/>
-                <w:szCs w:val="20"/>
-              </w:rPr>
-              <w:t xml:space="preserve"> and </w:t>
-            </w:r>
-          </w:p>
-          <w:p>
-            <w:pPr>
-              <w:jc w:val="center"/>
-              <w:cnfStyle w:val="000000010000" w:firstRow="0" w:lastRow="0" w:firstColumn="0" w:lastColumn="0" w:oddVBand="0" w:evenVBand="0" w:oddHBand="0" w:evenHBand="1" w:firstRowFirstColumn="0" w:firstRowLastColumn="0" w:lastRowFirstColumn="0" w:lastRowLastColumn="0"/>
-              <w:rPr>
-                <w:rFonts w:ascii="Courier" w:hAnsi="Courier"/>
-                <w:sz w:val="20"/>
-                <w:szCs w:val="20"/>
-              </w:rPr>
-            </w:pPr>
-            <w:r>
-              <w:rPr>
-                <w:rFonts w:ascii="Courier" w:hAnsi="Courier"/>
-                <w:sz w:val="20"/>
-                <w:szCs w:val="20"/>
-              </w:rPr>
-              <w:t>“FRQDFTB” or an integer &gt; 0</w:t>
-            </w:r>
-          </w:p>
-        </w:tc>
-        <w:tc>
-          <w:tcPr>
-            <w:tcW w:w="7200" w:type="dxa"/>
-          </w:tcPr>
-          <w:p>
-            <w:pPr>
-              <w:cnfStyle w:val="000000010000" w:firstRow="0" w:lastRow="0" w:firstColumn="0" w:lastColumn="0" w:oddVBand="0" w:evenVBand="0" w:oddHBand="0" w:evenHBand="1" w:firstRowFirstColumn="0" w:firstRowLastColumn="0" w:lastRowFirstColumn="0" w:lastRowLastColumn="0"/>
-              <w:rPr>
-                <w:rFonts w:ascii="Courier" w:hAnsi="Courier"/>
-                <w:sz w:val="20"/>
-                <w:szCs w:val="20"/>
-              </w:rPr>
-            </w:pPr>
-            <w:r>
-              <w:rPr>
-                <w:rFonts w:ascii="Courier" w:hAnsi="Courier"/>
-                <w:sz w:val="20"/>
-                <w:szCs w:val="20"/>
-              </w:rPr>
-              <w:t xml:space="preserve">Should the </w:t>
-            </w:r>
-            <w:r>
-              <w:rPr>
-                <w:rFonts w:ascii="Courier" w:hAnsi="Courier"/>
-                <w:sz w:val="20"/>
-                <w:szCs w:val="20"/>
-              </w:rPr>
-              <w:t>velocities</w:t>
-            </w:r>
-            <w:r>
-              <w:rPr>
-                <w:rFonts w:ascii="Courier" w:hAnsi="Courier"/>
-                <w:sz w:val="20"/>
-                <w:szCs w:val="20"/>
-              </w:rPr>
-              <w:t xml:space="preserve"> be printed </w:t>
-            </w:r>
-            <w:r>
-              <w:rPr>
-                <w:rFonts w:ascii="Courier" w:hAnsi="Courier"/>
-                <w:sz w:val="20"/>
-                <w:szCs w:val="20"/>
-              </w:rPr>
-              <w:t>durng</w:t>
-            </w:r>
-            <w:r>
-              <w:rPr>
-                <w:rFonts w:ascii="Courier" w:hAnsi="Courier"/>
-                <w:sz w:val="20"/>
-                <w:szCs w:val="20"/>
-              </w:rPr>
-              <w:t xml:space="preserve"> the simulation?</w:t>
-            </w:r>
-            <w:r>
-              <w:rPr>
-                <w:rFonts w:ascii="Courier" w:hAnsi="Courier"/>
-                <w:sz w:val="20"/>
-                <w:szCs w:val="20"/>
-              </w:rPr>
-              <w:t xml:space="preserve"> If so, specify the frequency for output. “FRQDFTB” means to print with the same frequency as the .gen file.</w:t>
-            </w:r>
-            <w:r>
-              <w:rPr>
-                <w:rFonts w:ascii="Courier" w:hAnsi="Courier"/>
-                <w:sz w:val="20"/>
-                <w:szCs w:val="20"/>
-              </w:rPr>
-              <w:t xml:space="preserve"> Defaults to false.</w:t>
+              <w:t>How frequently should the energies, etc be generated?</w:t>
             </w:r>
           </w:p>
         </w:tc>
@@ -9837,25 +10305,7 @@
                 <w:sz w:val="20"/>
                 <w:szCs w:val="20"/>
               </w:rPr>
-              <w:t>#</w:t>
-            </w:r>
-            <w:r>
-              <w:rPr>
-                <w:rFonts w:ascii="Courier" w:hAnsi="Courier" w:cs="Andale Mono"/>
-                <w:b w:val="0"/>
-                <w:sz w:val="20"/>
-                <w:szCs w:val="20"/>
-              </w:rPr>
-              <w:t xml:space="preserve"> PRNTFRC</w:t>
-            </w:r>
-            <w:r>
-              <w:rPr>
-                <w:rFonts w:ascii="Courier" w:hAnsi="Courier" w:cs="Andale Mono"/>
-                <w:b w:val="0"/>
-                <w:sz w:val="20"/>
-                <w:szCs w:val="20"/>
-              </w:rPr>
-              <w:t xml:space="preserve"> #</w:t>
+              <w:t># PRNTVEL #</w:t>
             </w:r>
           </w:p>
         </w:tc>
@@ -9882,6 +10332,7 @@
               </w:rPr>
               <w:t>“</w:t>
             </w:r>
+            <w:proofErr w:type="gramStart"/>
             <w:r>
               <w:rPr>
                 <w:rFonts w:ascii="Courier" w:hAnsi="Courier"/>
@@ -9890,6 +10341,7 @@
               </w:rPr>
               <w:t>false</w:t>
             </w:r>
+            <w:proofErr w:type="gramEnd"/>
             <w:r>
               <w:rPr>
                 <w:rFonts w:ascii="Courier" w:hAnsi="Courier"/>
@@ -9917,6 +10369,7 @@
               </w:rPr>
               <w:t>“</w:t>
             </w:r>
+            <w:proofErr w:type="gramStart"/>
             <w:r>
               <w:rPr>
                 <w:rFonts w:ascii="Courier" w:hAnsi="Courier"/>
@@ -9925,6 +10378,7 @@
               </w:rPr>
               <w:t>true</w:t>
             </w:r>
+            <w:proofErr w:type="gramEnd"/>
             <w:r>
               <w:rPr>
                 <w:rFonts w:ascii="Courier" w:hAnsi="Courier"/>
@@ -9981,6 +10435,234 @@
                 <w:sz w:val="20"/>
                 <w:szCs w:val="20"/>
               </w:rPr>
+              <w:t xml:space="preserve">Should the </w:t>
+            </w:r>
+            <w:r>
+              <w:rPr>
+                <w:rFonts w:ascii="Courier" w:hAnsi="Courier"/>
+                <w:sz w:val="20"/>
+                <w:szCs w:val="20"/>
+              </w:rPr>
+              <w:t>velocities</w:t>
+            </w:r>
+            <w:r>
+              <w:rPr>
+                <w:rFonts w:ascii="Courier" w:hAnsi="Courier"/>
+                <w:sz w:val="20"/>
+                <w:szCs w:val="20"/>
+              </w:rPr>
+              <w:t xml:space="preserve"> be printed </w:t>
+            </w:r>
+            <w:r>
+              <w:rPr>
+                <w:rFonts w:ascii="Courier" w:hAnsi="Courier"/>
+                <w:sz w:val="20"/>
+                <w:szCs w:val="20"/>
+              </w:rPr>
+              <w:t>durng</w:t>
+            </w:r>
+            <w:r>
+              <w:rPr>
+                <w:rFonts w:ascii="Courier" w:hAnsi="Courier"/>
+                <w:sz w:val="20"/>
+                <w:szCs w:val="20"/>
+              </w:rPr>
+              <w:t xml:space="preserve"> the simulation?</w:t>
+            </w:r>
+            <w:r>
+              <w:rPr>
+                <w:rFonts w:ascii="Courier" w:hAnsi="Courier"/>
+                <w:sz w:val="20"/>
+                <w:szCs w:val="20"/>
+              </w:rPr>
+              <w:t xml:space="preserve"> If so, specify the frequency for output. “FRQDFTB” means to print with the same frequency as the .gen file.</w:t>
+            </w:r>
+            <w:r>
+              <w:rPr>
+                <w:rFonts w:ascii="Courier" w:hAnsi="Courier"/>
+                <w:sz w:val="20"/>
+                <w:szCs w:val="20"/>
+              </w:rPr>
+              <w:t xml:space="preserve"> Defaults to false.</w:t>
+            </w:r>
+          </w:p>
+        </w:tc>
+      </w:tr>
+      <w:tr>
+        <w:trPr>
+          <w:cnfStyle w:val="000000010000" w:firstRow="0" w:lastRow="0" w:firstColumn="0" w:lastColumn="0" w:oddVBand="0" w:evenVBand="0" w:oddHBand="0" w:evenHBand="1" w:firstRowFirstColumn="0" w:firstRowLastColumn="0" w:lastRowFirstColumn="0" w:lastRowLastColumn="0"/>
+        </w:trPr>
+        <w:tc>
+          <w:tcPr>
+            <w:cnfStyle w:val="001000000000" w:firstRow="0" w:lastRow="0" w:firstColumn="1" w:lastColumn="0" w:oddVBand="0" w:evenVBand="0" w:oddHBand="0" w:evenHBand="0" w:firstRowFirstColumn="0" w:firstRowLastColumn="0" w:lastRowFirstColumn="0" w:lastRowLastColumn="0"/>
+            <w:tcW w:w="3090" w:type="dxa"/>
+            <w:vAlign w:val="center"/>
+          </w:tcPr>
+          <w:p>
+            <w:pPr>
+              <w:jc w:val="center"/>
+              <w:rPr>
+                <w:rFonts w:ascii="Courier" w:hAnsi="Courier" w:cs="Andale Mono"/>
+                <w:b w:val="0"/>
+                <w:sz w:val="20"/>
+                <w:szCs w:val="20"/>
+              </w:rPr>
+            </w:pPr>
+            <w:r>
+              <w:rPr>
+                <w:rFonts w:ascii="Courier" w:hAnsi="Courier" w:cs="Andale Mono"/>
+                <w:b w:val="0"/>
+                <w:sz w:val="20"/>
+                <w:szCs w:val="20"/>
+              </w:rPr>
+              <w:t>#</w:t>
+            </w:r>
+            <w:r>
+              <w:rPr>
+                <w:rFonts w:ascii="Courier" w:hAnsi="Courier" w:cs="Andale Mono"/>
+                <w:b w:val="0"/>
+                <w:sz w:val="20"/>
+                <w:szCs w:val="20"/>
+              </w:rPr>
+              <w:t xml:space="preserve"> PRNTFRC</w:t>
+            </w:r>
+            <w:r>
+              <w:rPr>
+                <w:rFonts w:ascii="Courier" w:hAnsi="Courier" w:cs="Andale Mono"/>
+                <w:b w:val="0"/>
+                <w:sz w:val="20"/>
+                <w:szCs w:val="20"/>
+              </w:rPr>
+              <w:t xml:space="preserve"> #</w:t>
+            </w:r>
+          </w:p>
+        </w:tc>
+        <w:tc>
+          <w:tcPr>
+            <w:tcW w:w="3505" w:type="dxa"/>
+            <w:vAlign w:val="center"/>
+          </w:tcPr>
+          <w:p>
+            <w:pPr>
+              <w:jc w:val="center"/>
+              <w:cnfStyle w:val="000000010000" w:firstRow="0" w:lastRow="0" w:firstColumn="0" w:lastColumn="0" w:oddVBand="0" w:evenVBand="0" w:oddHBand="0" w:evenHBand="1" w:firstRowFirstColumn="0" w:firstRowLastColumn="0" w:lastRowFirstColumn="0" w:lastRowLastColumn="0"/>
+              <w:rPr>
+                <w:rFonts w:ascii="Courier" w:hAnsi="Courier"/>
+                <w:sz w:val="20"/>
+                <w:szCs w:val="20"/>
+              </w:rPr>
+            </w:pPr>
+            <w:r>
+              <w:rPr>
+                <w:rFonts w:ascii="Courier" w:hAnsi="Courier"/>
+                <w:sz w:val="20"/>
+                <w:szCs w:val="20"/>
+              </w:rPr>
+              <w:t>“</w:t>
+            </w:r>
+            <w:proofErr w:type="gramStart"/>
+            <w:r>
+              <w:rPr>
+                <w:rFonts w:ascii="Courier" w:hAnsi="Courier"/>
+                <w:sz w:val="20"/>
+                <w:szCs w:val="20"/>
+              </w:rPr>
+              <w:t>false</w:t>
+            </w:r>
+            <w:proofErr w:type="gramEnd"/>
+            <w:r>
+              <w:rPr>
+                <w:rFonts w:ascii="Courier" w:hAnsi="Courier"/>
+                <w:sz w:val="20"/>
+                <w:szCs w:val="20"/>
+              </w:rPr>
+              <w:t xml:space="preserve">” or </w:t>
+            </w:r>
+          </w:p>
+          <w:p>
+            <w:pPr>
+              <w:jc w:val="center"/>
+              <w:cnfStyle w:val="000000010000" w:firstRow="0" w:lastRow="0" w:firstColumn="0" w:lastColumn="0" w:oddVBand="0" w:evenVBand="0" w:oddHBand="0" w:evenHBand="1" w:firstRowFirstColumn="0" w:firstRowLastColumn="0" w:lastRowFirstColumn="0" w:lastRowLastColumn="0"/>
+              <w:rPr>
+                <w:rFonts w:ascii="Courier" w:hAnsi="Courier"/>
+                <w:sz w:val="20"/>
+                <w:szCs w:val="20"/>
+              </w:rPr>
+            </w:pPr>
+            <w:r>
+              <w:rPr>
+                <w:rFonts w:ascii="Courier" w:hAnsi="Courier"/>
+                <w:sz w:val="20"/>
+                <w:szCs w:val="20"/>
+              </w:rPr>
+              <w:t>“</w:t>
+            </w:r>
+            <w:proofErr w:type="gramStart"/>
+            <w:r>
+              <w:rPr>
+                <w:rFonts w:ascii="Courier" w:hAnsi="Courier"/>
+                <w:sz w:val="20"/>
+                <w:szCs w:val="20"/>
+              </w:rPr>
+              <w:t>true</w:t>
+            </w:r>
+            <w:proofErr w:type="gramEnd"/>
+            <w:r>
+              <w:rPr>
+                <w:rFonts w:ascii="Courier" w:hAnsi="Courier"/>
+                <w:sz w:val="20"/>
+                <w:szCs w:val="20"/>
+              </w:rPr>
+              <w:t>”</w:t>
+            </w:r>
+            <w:r>
+              <w:rPr>
+                <w:rFonts w:ascii="Courier" w:hAnsi="Courier"/>
+                <w:sz w:val="20"/>
+                <w:szCs w:val="20"/>
+              </w:rPr>
+              <w:t xml:space="preserve"> and </w:t>
+            </w:r>
+          </w:p>
+          <w:p>
+            <w:pPr>
+              <w:jc w:val="center"/>
+              <w:cnfStyle w:val="000000010000" w:firstRow="0" w:lastRow="0" w:firstColumn="0" w:lastColumn="0" w:oddVBand="0" w:evenVBand="0" w:oddHBand="0" w:evenHBand="1" w:firstRowFirstColumn="0" w:firstRowLastColumn="0" w:lastRowFirstColumn="0" w:lastRowLastColumn="0"/>
+              <w:rPr>
+                <w:rFonts w:ascii="Courier" w:hAnsi="Courier"/>
+                <w:sz w:val="20"/>
+                <w:szCs w:val="20"/>
+              </w:rPr>
+            </w:pPr>
+            <w:r>
+              <w:rPr>
+                <w:rFonts w:ascii="Courier" w:hAnsi="Courier"/>
+                <w:sz w:val="20"/>
+                <w:szCs w:val="20"/>
+              </w:rPr>
+              <w:t>“FRQDFTB” or an integer &gt; 0</w:t>
+            </w:r>
+          </w:p>
+        </w:tc>
+        <w:tc>
+          <w:tcPr>
+            <w:tcW w:w="7200" w:type="dxa"/>
+          </w:tcPr>
+          <w:p>
+            <w:pPr>
+              <w:cnfStyle w:val="000000010000" w:firstRow="0" w:lastRow="0" w:firstColumn="0" w:lastColumn="0" w:oddVBand="0" w:evenVBand="0" w:oddHBand="0" w:evenHBand="1" w:firstRowFirstColumn="0" w:firstRowLastColumn="0" w:lastRowFirstColumn="0" w:lastRowLastColumn="0"/>
+              <w:rPr>
+                <w:rFonts w:ascii="Courier" w:hAnsi="Courier"/>
+                <w:sz w:val="20"/>
+                <w:szCs w:val="20"/>
+              </w:rPr>
+            </w:pPr>
+            <w:r>
+              <w:rPr>
+                <w:rFonts w:ascii="Courier" w:hAnsi="Courier"/>
+                <w:sz w:val="20"/>
+                <w:szCs w:val="20"/>
+              </w:rPr>
               <w:t xml:space="preserve">Should the forces be printed </w:t>
             </w:r>
             <w:r>
@@ -10027,8 +10709,8 @@
           <w:color w:val="000000" w:themeColor="text1"/>
         </w:rPr>
       </w:pPr>
-      <w:bookmarkStart w:id="15" w:name="_MD_CODE:_Parameter"/>
-      <w:bookmarkEnd w:id="15"/>
+      <w:bookmarkStart w:id="14" w:name="_MD_CODE:_Parameter"/>
+      <w:bookmarkEnd w:id="14"/>
       <w:r>
         <w:rPr>
           <w:rFonts w:asciiTheme="minorHAnsi" w:hAnsiTheme="minorHAnsi"/>
@@ -10077,7 +10759,15 @@
     <w:p/>
     <w:p>
       <w:r>
-        <w:t>Note: This file is automatically generated by the LSQ C++ and python scripts. Parameter files can be generated by hand as well, but formatting is very important. If building by hand, it is easiest to start from a reference file, like those found in the test suites.</w:t>
+        <w:t xml:space="preserve">Note: </w:t>
+      </w:r>
+      <w:proofErr w:type="gramStart"/>
+      <w:r>
+        <w:t>This file is automatically generated by the LSQ C++ and python scripts</w:t>
+      </w:r>
+      <w:proofErr w:type="gramEnd"/>
+      <w:r>
+        <w:t>. Parameter files can be generated by hand as well, but formatting is very important. If building by hand, it is easiest to start from a reference file, like those found in the test suites.</w:t>
       </w:r>
     </w:p>
     <w:p/>
@@ -10236,7 +10926,15 @@
     <w:p>
       <w:r>
         <w:br/>
-        <w:t xml:space="preserve">A penalty function is added to the molecular mechanics force field to manage cases where a distance may fall below the rmin cutoff, and has the functional form: Penalty = penalty_scaling(smin + penalty_dist – rlen)^3, where parameters </w:t>
+        <w:t>A penalty function is added to the molecular mechanics force field to manage cases where a distance may fall below the rmin cutoff, and has the functional form: Penalty = penalty_</w:t>
+      </w:r>
+      <w:proofErr w:type="gramStart"/>
+      <w:r>
+        <w:t>scaling(</w:t>
+      </w:r>
+      <w:proofErr w:type="gramEnd"/>
+      <w:r>
+        <w:t xml:space="preserve">smin + penalty_dist – rlen)^3, where parameters </w:t>
       </w:r>
       <w:r>
         <w:t>penalty scaling</w:t>
@@ -10259,11 +10957,19 @@
           <w:rFonts w:ascii="Courier" w:hAnsi="Courier"/>
         </w:rPr>
       </w:pPr>
-      <w:r>
-        <w:rPr>
-          <w:rFonts w:ascii="Courier" w:hAnsi="Courier"/>
-        </w:rPr>
-        <w:t>!# PAIRIDX #</w:t>
+      <w:proofErr w:type="gramStart"/>
+      <w:r>
+        <w:rPr>
+          <w:rFonts w:ascii="Courier" w:hAnsi="Courier"/>
+        </w:rPr>
+        <w:t>!#</w:t>
+      </w:r>
+      <w:proofErr w:type="gramEnd"/>
+      <w:r>
+        <w:rPr>
+          <w:rFonts w:ascii="Courier" w:hAnsi="Courier"/>
+        </w:rPr>
+        <w:t xml:space="preserve"> PAIRIDX #</w:t>
       </w:r>
       <w:r>
         <w:rPr>
@@ -10446,8 +11152,8 @@
           <w:rFonts w:asciiTheme="minorHAnsi" w:hAnsiTheme="minorHAnsi"/>
         </w:rPr>
       </w:pPr>
-      <w:bookmarkStart w:id="16" w:name="_PES_Scan_generator"/>
-      <w:bookmarkEnd w:id="16"/>
+      <w:bookmarkStart w:id="15" w:name="_PES_Scan_generator"/>
+      <w:bookmarkEnd w:id="15"/>
       <w:r>
         <w:rPr>
           <w:rFonts w:asciiTheme="minorHAnsi" w:hAnsiTheme="minorHAnsi"/>
@@ -10483,73 +11189,99 @@
           <w:sz w:val="28"/>
           <w:szCs w:val="28"/>
         </w:rPr>
-        <w:t>house_md</w:t>
-      </w:r>
-      <w:r>
-        <w:rPr>
+        <w:t>house_</w:t>
+      </w:r>
+      <w:proofErr w:type="gramStart"/>
+      <w:r>
+        <w:rPr>
+          <w:rFonts w:ascii="Courier" w:hAnsi="Courier"/>
           <w:sz w:val="28"/>
           <w:szCs w:val="28"/>
         </w:rPr>
-        <w:t xml:space="preserve"> generates potential energy surface scans of Che</w:t>
-      </w:r>
+        <w:t>md</w:t>
+      </w:r>
+      <w:proofErr w:type="gramEnd"/>
       <w:r>
         <w:rPr>
           <w:sz w:val="28"/>
           <w:szCs w:val="28"/>
         </w:rPr>
-        <w:t>b</w:t>
+        <w:t xml:space="preserve"> generates potential energy surface scans of Che</w:t>
       </w:r>
       <w:r>
         <w:rPr>
           <w:sz w:val="28"/>
           <w:szCs w:val="28"/>
         </w:rPr>
-        <w:t xml:space="preserve">yshev-type force fields, based on an input parameter file. Below are a few examples of usage. As a word of caution, </w:t>
-      </w:r>
-      <w:r>
-        <w:rPr>
-          <w:rFonts w:ascii="Courier" w:hAnsi="Courier"/>
+        <w:t>b</w:t>
+      </w:r>
+      <w:r>
+        <w:rPr>
           <w:sz w:val="28"/>
           <w:szCs w:val="28"/>
         </w:rPr>
-        <w:t>S_MINIM</w:t>
-      </w:r>
-      <w:r>
-        <w:rPr>
+        <w:t xml:space="preserve">yshev-type force fields, based on an input parameter file. Below are a few examples of usage. As a word of caution, </w:t>
+      </w:r>
+      <w:r>
+        <w:rPr>
+          <w:rFonts w:ascii="Courier" w:hAnsi="Courier"/>
           <w:sz w:val="28"/>
           <w:szCs w:val="28"/>
         </w:rPr>
-        <w:t xml:space="preserve">, </w:t>
-      </w:r>
-      <w:r>
-        <w:rPr>
-          <w:rFonts w:ascii="Courier" w:hAnsi="Courier"/>
+        <w:t>S_MINIM</w:t>
+      </w:r>
+      <w:r>
+        <w:rPr>
           <w:sz w:val="28"/>
           <w:szCs w:val="28"/>
         </w:rPr>
-        <w:t>S_MAXIM</w:t>
-      </w:r>
-      <w:r>
-        <w:rPr>
+        <w:t xml:space="preserve">, </w:t>
+      </w:r>
+      <w:r>
+        <w:rPr>
+          <w:rFonts w:ascii="Courier" w:hAnsi="Courier"/>
           <w:sz w:val="28"/>
           <w:szCs w:val="28"/>
         </w:rPr>
-        <w:t xml:space="preserve">, and </w:t>
-      </w:r>
-      <w:r>
-        <w:rPr>
-          <w:rFonts w:ascii="Courier" w:hAnsi="Courier"/>
+        <w:t>S_MAXIM</w:t>
+      </w:r>
+      <w:r>
+        <w:rPr>
           <w:sz w:val="28"/>
           <w:szCs w:val="28"/>
         </w:rPr>
-        <w:t>S_DELTA</w:t>
-      </w:r>
-      <w:r>
-        <w:rPr>
+        <w:t xml:space="preserve">, and </w:t>
+      </w:r>
+      <w:r>
+        <w:rPr>
+          <w:rFonts w:ascii="Courier" w:hAnsi="Courier"/>
           <w:sz w:val="28"/>
           <w:szCs w:val="28"/>
         </w:rPr>
-        <w:t xml:space="preserve"> are used to define the range and spacing between scan data points.</w:t>
+        <w:t>S_DELTA</w:t>
+      </w:r>
+      <w:r>
+        <w:rPr>
+          <w:sz w:val="28"/>
+          <w:szCs w:val="28"/>
+        </w:rPr>
+        <w:t xml:space="preserve"> are used to define the range and spacing between </w:t>
+      </w:r>
+      <w:proofErr w:type="gramStart"/>
+      <w:r>
+        <w:rPr>
+          <w:sz w:val="28"/>
+          <w:szCs w:val="28"/>
+        </w:rPr>
+        <w:t>scan</w:t>
+      </w:r>
+      <w:proofErr w:type="gramEnd"/>
+      <w:r>
+        <w:rPr>
+          <w:sz w:val="28"/>
+          <w:szCs w:val="28"/>
+        </w:rPr>
+        <w:t xml:space="preserve"> data points.</w:t>
       </w:r>
     </w:p>
     <w:p>
@@ -10628,11 +11360,19 @@
           <w:rFonts w:ascii="Courier" w:hAnsi="Courier"/>
         </w:rPr>
       </w:pPr>
-      <w:r>
-        <w:rPr>
-          <w:rFonts w:ascii="Courier" w:hAnsi="Courier"/>
-        </w:rPr>
-        <w:t>true 3 params.txt-scan-2b</w:t>
+      <w:proofErr w:type="gramStart"/>
+      <w:r>
+        <w:rPr>
+          <w:rFonts w:ascii="Courier" w:hAnsi="Courier"/>
+        </w:rPr>
+        <w:t>true</w:t>
+      </w:r>
+      <w:proofErr w:type="gramEnd"/>
+      <w:r>
+        <w:rPr>
+          <w:rFonts w:ascii="Courier" w:hAnsi="Courier"/>
+        </w:rPr>
+        <w:t xml:space="preserve"> 3 params.txt-scan-2b</w:t>
       </w:r>
     </w:p>
     <w:p>
@@ -10713,6 +11453,20 @@
         <w:t xml:space="preserve"> from the parameter file, and specify the specific interaction types scan should be run for.</w:t>
       </w:r>
     </w:p>
+    <w:p/>
+    <w:p>
+      <w:pPr>
+        <w:rPr>
+          <w:color w:val="FF0000"/>
+        </w:rPr>
+      </w:pPr>
+      <w:r>
+        <w:rPr>
+          <w:color w:val="FF0000"/>
+        </w:rPr>
+        <w:t>Note: The cubic penalty function (fcut) can be excluded from 2-body scans by adding “EXCLUDE FCUT” at the end of line 2, above. This is particularly useful when re-fitting potentials.</w:t>
+      </w:r>
+    </w:p>
     <w:p>
       <w:pPr>
         <w:rPr>
@@ -10800,11 +11554,19 @@
           <w:rFonts w:ascii="Courier" w:hAnsi="Courier"/>
         </w:rPr>
       </w:pPr>
-      <w:r>
-        <w:rPr>
-          <w:rFonts w:ascii="Courier" w:hAnsi="Courier"/>
-        </w:rPr>
-        <w:t>true 4 params.txt-scan-3b</w:t>
+      <w:proofErr w:type="gramStart"/>
+      <w:r>
+        <w:rPr>
+          <w:rFonts w:ascii="Courier" w:hAnsi="Courier"/>
+        </w:rPr>
+        <w:t>true</w:t>
+      </w:r>
+      <w:proofErr w:type="gramEnd"/>
+      <w:r>
+        <w:rPr>
+          <w:rFonts w:ascii="Courier" w:hAnsi="Courier"/>
+        </w:rPr>
+        <w:t xml:space="preserve"> 4 params.txt-scan-3b</w:t>
       </w:r>
     </w:p>
     <w:p>
@@ -11189,11 +11951,19 @@
           <w:rFonts w:ascii="Courier" w:hAnsi="Courier"/>
         </w:rPr>
       </w:pPr>
-      <w:r>
-        <w:rPr>
-          <w:rFonts w:ascii="Courier" w:hAnsi="Courier"/>
-        </w:rPr>
-        <w:t>true 4 params.txt-scan-3b</w:t>
+      <w:proofErr w:type="gramStart"/>
+      <w:r>
+        <w:rPr>
+          <w:rFonts w:ascii="Courier" w:hAnsi="Courier"/>
+        </w:rPr>
+        <w:t>true</w:t>
+      </w:r>
+      <w:proofErr w:type="gramEnd"/>
+      <w:r>
+        <w:rPr>
+          <w:rFonts w:ascii="Courier" w:hAnsi="Courier"/>
+        </w:rPr>
+        <w:t xml:space="preserve"> 4 params.txt-scan-3b</w:t>
       </w:r>
     </w:p>
     <w:p>
@@ -11509,11 +12279,19 @@
           <w:rFonts w:ascii="Courier" w:hAnsi="Courier"/>
         </w:rPr>
       </w:pPr>
-      <w:r>
-        <w:rPr>
-          <w:rFonts w:ascii="Courier" w:hAnsi="Courier"/>
-        </w:rPr>
-        <w:t>true 4 params.txt-scan-3b</w:t>
+      <w:proofErr w:type="gramStart"/>
+      <w:r>
+        <w:rPr>
+          <w:rFonts w:ascii="Courier" w:hAnsi="Courier"/>
+        </w:rPr>
+        <w:t>true</w:t>
+      </w:r>
+      <w:proofErr w:type="gramEnd"/>
+      <w:r>
+        <w:rPr>
+          <w:rFonts w:ascii="Courier" w:hAnsi="Courier"/>
+        </w:rPr>
+        <w:t xml:space="preserve"> 4 params.txt-scan-3b</w:t>
       </w:r>
     </w:p>
     <w:p>
@@ -11747,8 +12525,8 @@
           <w:rFonts w:asciiTheme="minorHAnsi" w:hAnsiTheme="minorHAnsi"/>
         </w:rPr>
       </w:pPr>
-      <w:bookmarkStart w:id="17" w:name="_Small_Utilities"/>
-      <w:bookmarkEnd w:id="17"/>
+      <w:bookmarkStart w:id="16" w:name="_Small_Utilities"/>
+      <w:bookmarkEnd w:id="16"/>
       <w:r>
         <w:rPr>
           <w:rFonts w:asciiTheme="minorHAnsi" w:hAnsiTheme="minorHAnsi"/>
@@ -11890,6 +12668,7 @@
                 <w:szCs w:val="20"/>
               </w:rPr>
             </w:pPr>
+            <w:proofErr w:type="gramStart"/>
             <w:r>
               <w:rPr>
                 <w:rFonts w:ascii="Courier" w:hAnsi="Courier" w:cs="Courier"/>
@@ -11897,7 +12676,17 @@
                 <w:sz w:val="20"/>
                 <w:szCs w:val="20"/>
               </w:rPr>
-              <w:t>combine_xyz_force.py</w:t>
+              <w:t>combine</w:t>
+            </w:r>
+            <w:proofErr w:type="gramEnd"/>
+            <w:r>
+              <w:rPr>
+                <w:rFonts w:ascii="Courier" w:hAnsi="Courier" w:cs="Courier"/>
+                <w:b w:val="0"/>
+                <w:sz w:val="20"/>
+                <w:szCs w:val="20"/>
+              </w:rPr>
+              <w:t>_xyz_force.py</w:t>
             </w:r>
           </w:p>
         </w:tc>
@@ -11954,7 +12743,25 @@
                 <w:sz w:val="20"/>
                 <w:szCs w:val="20"/>
               </w:rPr>
-              <w:t xml:space="preserve"> and create a .xyzf file</w:t>
+              <w:t xml:space="preserve"> and create </w:t>
+            </w:r>
+            <w:proofErr w:type="gramStart"/>
+            <w:r>
+              <w:rPr>
+                <w:rFonts w:ascii="Courier" w:hAnsi="Courier"/>
+                <w:sz w:val="20"/>
+                <w:szCs w:val="20"/>
+              </w:rPr>
+              <w:t>a .xyzf</w:t>
+            </w:r>
+            <w:proofErr w:type="gramEnd"/>
+            <w:r>
+              <w:rPr>
+                <w:rFonts w:ascii="Courier" w:hAnsi="Courier"/>
+                <w:sz w:val="20"/>
+                <w:szCs w:val="20"/>
+              </w:rPr>
+              <w:t xml:space="preserve"> file</w:t>
             </w:r>
           </w:p>
         </w:tc>
@@ -12028,6 +12835,7 @@
                 <w:szCs w:val="20"/>
               </w:rPr>
             </w:pPr>
+            <w:proofErr w:type="gramStart"/>
             <w:r>
               <w:rPr>
                 <w:rFonts w:ascii="Courier" w:hAnsi="Courier" w:cs="Courier"/>
@@ -12035,7 +12843,17 @@
                 <w:sz w:val="20"/>
                 <w:szCs w:val="20"/>
               </w:rPr>
-              <w:t>dftbgen_to_xyz.py</w:t>
+              <w:t>dftbgen</w:t>
+            </w:r>
+            <w:proofErr w:type="gramEnd"/>
+            <w:r>
+              <w:rPr>
+                <w:rFonts w:ascii="Courier" w:hAnsi="Courier" w:cs="Courier"/>
+                <w:b w:val="0"/>
+                <w:sz w:val="20"/>
+                <w:szCs w:val="20"/>
+              </w:rPr>
+              <w:t>_to_xyz.py</w:t>
             </w:r>
           </w:p>
         </w:tc>
@@ -12134,6 +12952,7 @@
                 <w:szCs w:val="20"/>
               </w:rPr>
             </w:pPr>
+            <w:proofErr w:type="gramStart"/>
             <w:r>
               <w:rPr>
                 <w:rFonts w:ascii="Courier" w:hAnsi="Courier" w:cs="Courier"/>
@@ -12142,7 +12961,18 @@
                 <w:sz w:val="20"/>
                 <w:szCs w:val="20"/>
               </w:rPr>
-              <w:t>subtract_forces</w:t>
+              <w:t>subtract</w:t>
+            </w:r>
+            <w:proofErr w:type="gramEnd"/>
+            <w:r>
+              <w:rPr>
+                <w:rFonts w:ascii="Courier" w:hAnsi="Courier" w:cs="Courier"/>
+                <w:b w:val="0"/>
+                <w:bCs w:val="0"/>
+                <w:sz w:val="20"/>
+                <w:szCs w:val="20"/>
+              </w:rPr>
+              <w:t>_forces</w:t>
             </w:r>
             <w:r>
               <w:rPr>
@@ -12177,7 +13007,25 @@
                 <w:sz w:val="20"/>
                 <w:szCs w:val="20"/>
               </w:rPr>
-              <w:t>Subtract forces from force field specified by parameter file from a .xyzf file’s forces</w:t>
+              <w:t xml:space="preserve">Subtract forces from force field specified by parameter file from </w:t>
+            </w:r>
+            <w:proofErr w:type="gramStart"/>
+            <w:r>
+              <w:rPr>
+                <w:rFonts w:ascii="Courier" w:hAnsi="Courier"/>
+                <w:sz w:val="20"/>
+                <w:szCs w:val="20"/>
+              </w:rPr>
+              <w:t>a .xyzf</w:t>
+            </w:r>
+            <w:proofErr w:type="gramEnd"/>
+            <w:r>
+              <w:rPr>
+                <w:rFonts w:ascii="Courier" w:hAnsi="Courier"/>
+                <w:sz w:val="20"/>
+                <w:szCs w:val="20"/>
+              </w:rPr>
+              <w:t xml:space="preserve"> file’s forces</w:t>
             </w:r>
           </w:p>
         </w:tc>
@@ -12196,13 +13044,23 @@
                 <w:szCs w:val="20"/>
               </w:rPr>
             </w:pPr>
-            <w:r>
-              <w:rPr>
-                <w:rFonts w:ascii="Courier" w:hAnsi="Courier"/>
-                <w:sz w:val="20"/>
-                <w:szCs w:val="20"/>
-              </w:rPr>
-              <w:t>./subtract_forces.sh  &lt;frames&gt; &lt;inpu</w:t>
+            <w:proofErr w:type="gramStart"/>
+            <w:r>
+              <w:rPr>
+                <w:rFonts w:ascii="Courier" w:hAnsi="Courier"/>
+                <w:sz w:val="20"/>
+                <w:szCs w:val="20"/>
+              </w:rPr>
+              <w:t>./</w:t>
+            </w:r>
+            <w:proofErr w:type="gramEnd"/>
+            <w:r>
+              <w:rPr>
+                <w:rFonts w:ascii="Courier" w:hAnsi="Courier"/>
+                <w:sz w:val="20"/>
+                <w:szCs w:val="20"/>
+              </w:rPr>
+              <w:t>subtract_forces.sh  &lt;frames&gt; &lt;inpu</w:t>
             </w:r>
             <w:r>
               <w:rPr>
@@ -12253,6 +13111,7 @@
                 <w:szCs w:val="20"/>
               </w:rPr>
             </w:pPr>
+            <w:proofErr w:type="gramStart"/>
             <w:r>
               <w:rPr>
                 <w:rFonts w:ascii="Courier" w:hAnsi="Courier" w:cs="Courier"/>
@@ -12261,7 +13120,18 @@
                 <w:sz w:val="20"/>
                 <w:szCs w:val="20"/>
               </w:rPr>
-              <w:t>break_apart_xyz.py</w:t>
+              <w:t>break</w:t>
+            </w:r>
+            <w:proofErr w:type="gramEnd"/>
+            <w:r>
+              <w:rPr>
+                <w:rFonts w:ascii="Courier" w:hAnsi="Courier" w:cs="Courier"/>
+                <w:b w:val="0"/>
+                <w:bCs w:val="0"/>
+                <w:sz w:val="20"/>
+                <w:szCs w:val="20"/>
+              </w:rPr>
+              <w:t>_apart_xyz.py</w:t>
             </w:r>
           </w:p>
         </w:tc>
@@ -12286,7 +13156,25 @@
                 <w:sz w:val="20"/>
                 <w:szCs w:val="20"/>
               </w:rPr>
-              <w:t>Breaks a .xyzf trajectory file into its constituent frames</w:t>
+              <w:t xml:space="preserve">Breaks </w:t>
+            </w:r>
+            <w:proofErr w:type="gramStart"/>
+            <w:r>
+              <w:rPr>
+                <w:rFonts w:ascii="Courier" w:hAnsi="Courier"/>
+                <w:sz w:val="20"/>
+                <w:szCs w:val="20"/>
+              </w:rPr>
+              <w:t>a .xyzf</w:t>
+            </w:r>
+            <w:proofErr w:type="gramEnd"/>
+            <w:r>
+              <w:rPr>
+                <w:rFonts w:ascii="Courier" w:hAnsi="Courier"/>
+                <w:sz w:val="20"/>
+                <w:szCs w:val="20"/>
+              </w:rPr>
+              <w:t xml:space="preserve"> trajectory file into its constituent frames</w:t>
             </w:r>
           </w:p>
         </w:tc>
@@ -12305,13 +13193,23 @@
                 <w:szCs w:val="20"/>
               </w:rPr>
             </w:pPr>
-            <w:r>
-              <w:rPr>
-                <w:rFonts w:ascii="Courier" w:hAnsi="Courier"/>
-                <w:sz w:val="20"/>
-                <w:szCs w:val="20"/>
-              </w:rPr>
-              <w:t xml:space="preserve">./break_apart_xyz.py </w:t>
+            <w:proofErr w:type="gramStart"/>
+            <w:r>
+              <w:rPr>
+                <w:rFonts w:ascii="Courier" w:hAnsi="Courier"/>
+                <w:sz w:val="20"/>
+                <w:szCs w:val="20"/>
+              </w:rPr>
+              <w:t>./</w:t>
+            </w:r>
+            <w:proofErr w:type="gramEnd"/>
+            <w:r>
+              <w:rPr>
+                <w:rFonts w:ascii="Courier" w:hAnsi="Courier"/>
+                <w:sz w:val="20"/>
+                <w:szCs w:val="20"/>
+              </w:rPr>
+              <w:t xml:space="preserve">break_apart_xyz.py </w:t>
             </w:r>
             <w:r>
               <w:rPr>
@@ -12359,8 +13257,8 @@
           <w:u w:val="none"/>
         </w:rPr>
       </w:pPr>
-      <w:bookmarkStart w:id="18" w:name="_Self-consistent_force_field"/>
-      <w:bookmarkEnd w:id="18"/>
+      <w:bookmarkStart w:id="17" w:name="_Self-consistent_force_field"/>
+      <w:bookmarkEnd w:id="17"/>
       <w:r>
         <w:rPr>
           <w:rStyle w:val="Hyperlink"/>
@@ -12576,8 +13474,8 @@
           <w:u w:val="none"/>
         </w:rPr>
       </w:pPr>
-      <w:bookmarkStart w:id="19" w:name="_Fit_refitting/extrapolation"/>
-      <w:bookmarkEnd w:id="19"/>
+      <w:bookmarkStart w:id="18" w:name="_Fit_refitting/extrapolation"/>
+      <w:bookmarkEnd w:id="18"/>
       <w:r>
         <w:rPr>
           <w:rStyle w:val="Hyperlink"/>
@@ -12767,7 +13665,7 @@
         <w:t>indicates</w:t>
       </w:r>
       <w:r>
-        <w:t xml:space="preserve"> problematic behavior. The script then uses the three data </w:t>
+        <w:t xml:space="preserve"> problematic behavior. The script then uses data </w:t>
       </w:r>
       <w:r>
         <w:t>points occur</w:t>
@@ -12782,7 +13680,19 @@
         <w:t>after</w:t>
       </w:r>
       <w:r>
-        <w:t xml:space="preserve"> the problematic region to perform an exponential fit, and replaces all points of smaller distance with the extrapolated values. The code then re-fits the Chebyshev parameters to the new PES. </w:t>
+        <w:t xml:space="preserve"> the </w:t>
+      </w:r>
+      <w:r>
+        <w:t>problematic region to perform a</w:t>
+      </w:r>
+      <w:r>
+        <w:t xml:space="preserve"> </w:t>
+      </w:r>
+      <w:r>
+        <w:t>cubic</w:t>
+      </w:r>
+      <w:r>
+        <w:t xml:space="preserve"> fit, and replaces all points of smaller distance with the extrapolated values. The code then re-fits the Chebyshev parameters to the new PES. </w:t>
       </w:r>
     </w:p>
     <w:p/>
@@ -12918,6 +13828,8 @@
       <w:r>
         <w:t>outputting PES for use with this feature; otherwise, the cubic fcut function will double counted when the refit potential is run through the MD code.</w:t>
       </w:r>
+      <w:bookmarkStart w:id="19" w:name="_GoBack"/>
+      <w:bookmarkEnd w:id="19"/>
       <w:r>
         <w:t xml:space="preserve"> </w:t>
       </w:r>
@@ -17673,7 +18585,7 @@
 </file>
 
 <file path=customXml/itemProps1.xml><?xml version="1.0" encoding="utf-8"?>
-<ds:datastoreItem xmlns:ds="http://schemas.openxmlformats.org/officeDocument/2006/customXml" ds:itemID="{4454D0D6-6FC0-1148-90CA-C3029F893D4A}">
+<ds:datastoreItem xmlns:ds="http://schemas.openxmlformats.org/officeDocument/2006/customXml" ds:itemID="{8E5CDC61-95D4-984F-804A-0C831AAF19B9}">
   <ds:schemaRefs>
     <ds:schemaRef ds:uri="http://schemas.openxmlformats.org/officeDocument/2006/bibliography"/>
   </ds:schemaRefs>

</xml_diff>

<commit_message>
Update distance calculation for compatibility with unwrapped coordinates Fix bug in layers excluding pair calculations between primitive atom/its replicate Make inclusion of Coulomb energy optional for PES scans Enhance Chebyshev refitting utility Move neighbor list to own file Update/verify force comparisons for 2- and 3-body interactions
</commit_message>
<xml_diff>
--- a/doc/Force_Match_User_Guide.docx
+++ b/doc/Force_Match_User_Guide.docx
@@ -131,65 +131,6 @@
         <w:t xml:space="preserve"> false is not working.  This needs to be fixed.</w:t>
       </w:r>
     </w:p>
-    <w:p/>
-    <w:p>
-      <w:pPr>
-        <w:rPr>
-          <w:b/>
-          <w:sz w:val="28"/>
-          <w:szCs w:val="28"/>
-        </w:rPr>
-      </w:pPr>
-      <w:r>
-        <w:rPr>
-          <w:b/>
-          <w:sz w:val="28"/>
-          <w:szCs w:val="28"/>
-        </w:rPr>
-        <w:t>Compiling/running the code:</w:t>
-      </w:r>
-    </w:p>
-    <w:p>
-      <w:pPr>
-        <w:rPr>
-          <w:b/>
-          <w:sz w:val="28"/>
-          <w:szCs w:val="28"/>
-        </w:rPr>
-      </w:pPr>
-    </w:p>
-    <w:p>
-      <w:pPr>
-        <w:pStyle w:val="ListParagraph"/>
-        <w:ind w:left="360"/>
-      </w:pPr>
-      <w:r>
-        <w:t>The md code now supports both serial and MPI functionality. To switch between the two, change the “</w:t>
-      </w:r>
-      <w:r>
-        <w:rPr>
-          <w:rFonts w:ascii="Courier" w:hAnsi="Courier"/>
-        </w:rPr>
-        <w:t>CXX</w:t>
-      </w:r>
-      <w:r>
-        <w:t xml:space="preserve">” command in the </w:t>
-      </w:r>
-      <w:r>
-        <w:rPr>
-          <w:rFonts w:ascii="Courier" w:hAnsi="Courier"/>
-        </w:rPr>
-        <w:t>Makefile</w:t>
-      </w:r>
-      <w:r>
-        <w:t>. Refer to the examples therein.</w:t>
-      </w:r>
-    </w:p>
-    <w:p>
-      <w:pPr>
-        <w:pStyle w:val="ListParagraph"/>
-      </w:pPr>
-    </w:p>
     <w:p>
       <w:pPr>
         <w:pStyle w:val="ListParagraph"/>
@@ -199,7 +140,7 @@
         </w:numPr>
       </w:pPr>
       <w:r>
-        <w:t>The lsq and md codes both share source files, and have several compilation options.</w:t>
+        <w:t>LSQ C++ needs to have charges subtracted when the input charges are non-zero</w:t>
       </w:r>
     </w:p>
     <w:p>
@@ -211,16 +152,7 @@
         </w:numPr>
       </w:pPr>
       <w:r>
-        <w:t xml:space="preserve">Before compiling, navigate to the </w:t>
-      </w:r>
-      <w:r>
-        <w:rPr>
-          <w:rFonts w:ascii="Courier" w:hAnsi="Courier"/>
-        </w:rPr>
-        <w:t>src</w:t>
-      </w:r>
-      <w:r>
-        <w:t xml:space="preserve"> directory</w:t>
+        <w:t>Interfacing with LAMMPS for NPT functionality</w:t>
       </w:r>
     </w:p>
     <w:p>
@@ -232,11 +164,129 @@
         </w:numPr>
       </w:pPr>
       <w:r>
+        <w:t xml:space="preserve">Conversions of maps to integer arrays for faster access </w:t>
+      </w:r>
+    </w:p>
+    <w:p/>
+    <w:p>
+      <w:pPr>
+        <w:rPr>
+          <w:b/>
+          <w:sz w:val="28"/>
+          <w:szCs w:val="28"/>
+        </w:rPr>
+      </w:pPr>
+      <w:r>
+        <w:rPr>
+          <w:b/>
+          <w:sz w:val="28"/>
+          <w:szCs w:val="28"/>
+        </w:rPr>
+        <w:t>Compiling/running the code:</w:t>
+      </w:r>
+    </w:p>
+    <w:p>
+      <w:pPr>
+        <w:rPr>
+          <w:b/>
+          <w:sz w:val="28"/>
+          <w:szCs w:val="28"/>
+        </w:rPr>
+      </w:pPr>
+    </w:p>
+    <w:p>
+      <w:pPr>
+        <w:pStyle w:val="ListParagraph"/>
+        <w:ind w:left="360"/>
+      </w:pPr>
+      <w:r>
+        <w:t>The md code now supports both serial and MPI functionality. To switch between the two, change the “</w:t>
+      </w:r>
+      <w:r>
+        <w:rPr>
+          <w:rFonts w:ascii="Courier" w:hAnsi="Courier"/>
+        </w:rPr>
+        <w:t>CXX</w:t>
+      </w:r>
+      <w:r>
+        <w:t xml:space="preserve">” command in the </w:t>
+      </w:r>
+      <w:proofErr w:type="spellStart"/>
+      <w:r>
         <w:rPr>
           <w:rFonts w:ascii="Courier" w:hAnsi="Courier"/>
         </w:rPr>
         <w:t>Makefile</w:t>
       </w:r>
+      <w:proofErr w:type="spellEnd"/>
+      <w:r>
+        <w:t>. Refer to the examples therein.</w:t>
+      </w:r>
+    </w:p>
+    <w:p>
+      <w:pPr>
+        <w:pStyle w:val="ListParagraph"/>
+      </w:pPr>
+    </w:p>
+    <w:p>
+      <w:pPr>
+        <w:pStyle w:val="ListParagraph"/>
+        <w:numPr>
+          <w:ilvl w:val="0"/>
+          <w:numId w:val="1"/>
+        </w:numPr>
+      </w:pPr>
+      <w:r>
+        <w:t xml:space="preserve">The </w:t>
+      </w:r>
+      <w:proofErr w:type="spellStart"/>
+      <w:r>
+        <w:t>lsq</w:t>
+      </w:r>
+      <w:proofErr w:type="spellEnd"/>
+      <w:r>
+        <w:t xml:space="preserve"> and md codes both share source files, and have several compilation options.</w:t>
+      </w:r>
+    </w:p>
+    <w:p>
+      <w:pPr>
+        <w:pStyle w:val="ListParagraph"/>
+        <w:numPr>
+          <w:ilvl w:val="0"/>
+          <w:numId w:val="1"/>
+        </w:numPr>
+      </w:pPr>
+      <w:r>
+        <w:t xml:space="preserve">Before compiling, navigate to the </w:t>
+      </w:r>
+      <w:proofErr w:type="spellStart"/>
+      <w:r>
+        <w:rPr>
+          <w:rFonts w:ascii="Courier" w:hAnsi="Courier"/>
+        </w:rPr>
+        <w:t>src</w:t>
+      </w:r>
+      <w:proofErr w:type="spellEnd"/>
+      <w:r>
+        <w:t xml:space="preserve"> directory</w:t>
+      </w:r>
+    </w:p>
+    <w:p>
+      <w:pPr>
+        <w:pStyle w:val="ListParagraph"/>
+        <w:numPr>
+          <w:ilvl w:val="0"/>
+          <w:numId w:val="1"/>
+        </w:numPr>
+      </w:pPr>
+      <w:proofErr w:type="spellStart"/>
+      <w:r>
+        <w:rPr>
+          <w:rFonts w:ascii="Courier" w:hAnsi="Courier"/>
+        </w:rPr>
+        <w:t>Makefile</w:t>
+      </w:r>
+      <w:proofErr w:type="spellEnd"/>
       <w:r>
         <w:t xml:space="preserve"> options include the following tabulated values. Note that “</w:t>
       </w:r>
@@ -259,7 +309,21 @@
         <w:rPr>
           <w:rFonts w:ascii="Courier" w:hAnsi="Courier"/>
         </w:rPr>
-        <w:t xml:space="preserve"> “lsq” </w:t>
+        <w:t xml:space="preserve"> “</w:t>
+      </w:r>
+      <w:proofErr w:type="spellStart"/>
+      <w:r>
+        <w:rPr>
+          <w:rFonts w:ascii="Courier" w:hAnsi="Courier"/>
+        </w:rPr>
+        <w:t>lsq</w:t>
+      </w:r>
+      <w:proofErr w:type="spellEnd"/>
+      <w:r>
+        <w:rPr>
+          <w:rFonts w:ascii="Courier" w:hAnsi="Courier"/>
+        </w:rPr>
+        <w:t xml:space="preserve">” </w:t>
       </w:r>
       <w:r>
         <w:t>or</w:t>
@@ -268,7 +332,21 @@
         <w:rPr>
           <w:rFonts w:ascii="Courier" w:hAnsi="Courier"/>
         </w:rPr>
-        <w:t xml:space="preserve"> “md.” T</w:t>
+        <w:t xml:space="preserve"> “</w:t>
+      </w:r>
+      <w:proofErr w:type="spellStart"/>
+      <w:r>
+        <w:rPr>
+          <w:rFonts w:ascii="Courier" w:hAnsi="Courier"/>
+        </w:rPr>
+        <w:t>md.</w:t>
+      </w:r>
+      <w:proofErr w:type="spellEnd"/>
+      <w:r>
+        <w:rPr>
+          <w:rFonts w:ascii="Courier" w:hAnsi="Courier"/>
+        </w:rPr>
+        <w:t>” T</w:t>
       </w:r>
       <w:r>
         <w:t xml:space="preserve">he </w:t>
@@ -289,14 +367,24 @@
         <w:t>make &lt;options&gt;</w:t>
       </w:r>
       <w:r>
-        <w:t xml:space="preserve">.  The resulting executables are of the form </w:t>
-      </w:r>
+        <w:t xml:space="preserve">.  The resulting </w:t>
+      </w:r>
+      <w:proofErr w:type="spellStart"/>
+      <w:r>
+        <w:t>executables</w:t>
+      </w:r>
+      <w:proofErr w:type="spellEnd"/>
+      <w:r>
+        <w:t xml:space="preserve"> are of the form </w:t>
+      </w:r>
+      <w:proofErr w:type="spellStart"/>
       <w:r>
         <w:rPr>
           <w:rFonts w:ascii="Courier" w:hAnsi="Courier"/>
         </w:rPr>
         <w:t>house_xx</w:t>
       </w:r>
+      <w:proofErr w:type="spellEnd"/>
       <w:r>
         <w:t>.</w:t>
       </w:r>
@@ -325,6 +413,7 @@
                 <w:rFonts w:ascii="Courier" w:hAnsi="Courier"/>
               </w:rPr>
             </w:pPr>
+            <w:proofErr w:type="spellStart"/>
             <w:proofErr w:type="gramStart"/>
             <w:r>
               <w:rPr>
@@ -339,6 +428,7 @@
               </w:rPr>
               <w:t>_xx</w:t>
             </w:r>
+            <w:proofErr w:type="spellEnd"/>
           </w:p>
         </w:tc>
         <w:tc>
@@ -377,6 +467,7 @@
                 <w:rFonts w:ascii="Courier" w:hAnsi="Courier"/>
               </w:rPr>
             </w:pPr>
+            <w:proofErr w:type="spellStart"/>
             <w:proofErr w:type="gramStart"/>
             <w:r>
               <w:rPr>
@@ -391,6 +482,7 @@
               </w:rPr>
               <w:t>_xx</w:t>
             </w:r>
+            <w:proofErr w:type="spellEnd"/>
           </w:p>
         </w:tc>
         <w:tc>
@@ -426,6 +518,7 @@
                 <w:rFonts w:ascii="Courier" w:hAnsi="Courier"/>
               </w:rPr>
             </w:pPr>
+            <w:proofErr w:type="spellStart"/>
             <w:proofErr w:type="gramStart"/>
             <w:r>
               <w:rPr>
@@ -440,6 +533,7 @@
               </w:rPr>
               <w:t>_xx</w:t>
             </w:r>
+            <w:proofErr w:type="spellEnd"/>
           </w:p>
         </w:tc>
         <w:tc>
@@ -481,6 +575,7 @@
                 <w:rFonts w:ascii="Courier" w:hAnsi="Courier"/>
               </w:rPr>
             </w:pPr>
+            <w:proofErr w:type="spellStart"/>
             <w:proofErr w:type="gramStart"/>
             <w:r>
               <w:rPr>
@@ -495,6 +590,7 @@
               </w:rPr>
               <w:t>_tests_xx</w:t>
             </w:r>
+            <w:proofErr w:type="spellEnd"/>
           </w:p>
         </w:tc>
         <w:tc>
@@ -532,6 +628,7 @@
                 <w:rFonts w:ascii="Courier" w:hAnsi="Courier"/>
               </w:rPr>
             </w:pPr>
+            <w:proofErr w:type="spellStart"/>
             <w:proofErr w:type="gramStart"/>
             <w:r>
               <w:rPr>
@@ -539,6 +636,7 @@
               </w:rPr>
               <w:t>travis</w:t>
             </w:r>
+            <w:proofErr w:type="spellEnd"/>
             <w:proofErr w:type="gramEnd"/>
           </w:p>
         </w:tc>
@@ -549,7 +647,23 @@
           </w:tcPr>
           <w:p>
             <w:r>
-              <w:t>Compile Travis trajectory analyzer. See the .pdf file in contrib/Travis for more information.</w:t>
+              <w:t>Compile Travis trajectory analyzer. See the .</w:t>
+            </w:r>
+            <w:proofErr w:type="spellStart"/>
+            <w:r>
+              <w:t>pdf</w:t>
+            </w:r>
+            <w:proofErr w:type="spellEnd"/>
+            <w:r>
+              <w:t xml:space="preserve"> file in </w:t>
+            </w:r>
+            <w:proofErr w:type="spellStart"/>
+            <w:r>
+              <w:t>contrib</w:t>
+            </w:r>
+            <w:proofErr w:type="spellEnd"/>
+            <w:r>
+              <w:t>/Travis for more information.</w:t>
             </w:r>
           </w:p>
         </w:tc>
@@ -569,6 +683,7 @@
                 <w:rFonts w:ascii="Courier" w:hAnsi="Courier"/>
               </w:rPr>
             </w:pPr>
+            <w:proofErr w:type="spellStart"/>
             <w:proofErr w:type="gramStart"/>
             <w:r>
               <w:rPr>
@@ -576,6 +691,7 @@
               </w:rPr>
               <w:t>packmol</w:t>
             </w:r>
+            <w:proofErr w:type="spellEnd"/>
             <w:proofErr w:type="gramEnd"/>
           </w:p>
         </w:tc>
@@ -586,7 +702,23 @@
           </w:tcPr>
           <w:p>
             <w:r>
-              <w:t>Compile packmol initial configuration generator. See the packmol website for more information</w:t>
+              <w:t xml:space="preserve">Compile </w:t>
+            </w:r>
+            <w:proofErr w:type="spellStart"/>
+            <w:r>
+              <w:t>packmol</w:t>
+            </w:r>
+            <w:proofErr w:type="spellEnd"/>
+            <w:r>
+              <w:t xml:space="preserve"> initial configuration generator. See the </w:t>
+            </w:r>
+            <w:proofErr w:type="spellStart"/>
+            <w:r>
+              <w:t>packmol</w:t>
+            </w:r>
+            <w:proofErr w:type="spellEnd"/>
+            <w:r>
+              <w:t xml:space="preserve"> website for more information</w:t>
             </w:r>
           </w:p>
         </w:tc>
@@ -610,8 +742,13 @@
       <w:r>
         <w:t xml:space="preserve">he </w:t>
       </w:r>
-      <w:r>
-        <w:t xml:space="preserve">lsq and md </w:t>
+      <w:proofErr w:type="spellStart"/>
+      <w:r>
+        <w:t>lsq</w:t>
+      </w:r>
+      <w:proofErr w:type="spellEnd"/>
+      <w:r>
+        <w:t xml:space="preserve"> and md </w:t>
       </w:r>
       <w:r>
         <w:t>code</w:t>
@@ -669,7 +806,20 @@
           <w:rFonts w:ascii="Courier" w:hAnsi="Courier"/>
         </w:rPr>
         <w:br/>
-        <w:t xml:space="preserve">srun –n x </w:t>
+      </w:r>
+      <w:proofErr w:type="spellStart"/>
+      <w:r>
+        <w:rPr>
+          <w:rFonts w:ascii="Courier" w:hAnsi="Courier"/>
+        </w:rPr>
+        <w:t>srun</w:t>
+      </w:r>
+      <w:proofErr w:type="spellEnd"/>
+      <w:r>
+        <w:rPr>
+          <w:rFonts w:ascii="Courier" w:hAnsi="Courier"/>
+        </w:rPr>
+        <w:t xml:space="preserve"> –n x </w:t>
       </w:r>
       <w:r>
         <w:rPr>
@@ -693,14 +843,24 @@
         <w:t>on LLNL HPC</w:t>
       </w:r>
       <w:r>
-        <w:t xml:space="preserve"> (using slurm, and submitted to the queue). Note that the “</w:t>
-      </w:r>
+        <w:t xml:space="preserve"> (using </w:t>
+      </w:r>
+      <w:proofErr w:type="spellStart"/>
+      <w:r>
+        <w:t>slurm</w:t>
+      </w:r>
+      <w:proofErr w:type="spellEnd"/>
+      <w:r>
+        <w:t>, and submitted to the queue). Note that the “</w:t>
+      </w:r>
+      <w:proofErr w:type="spellStart"/>
       <w:r>
         <w:rPr>
           <w:rFonts w:ascii="Courier" w:hAnsi="Courier"/>
         </w:rPr>
         <w:t>mpiicc</w:t>
       </w:r>
+      <w:proofErr w:type="spellEnd"/>
       <w:r>
         <w:t>” option should be used for this compilation</w:t>
       </w:r>
@@ -709,13 +869,54 @@
           <w:rFonts w:ascii="Courier" w:hAnsi="Courier"/>
         </w:rPr>
         <w:br/>
-        <w:t>mpirun –np x</w:t>
-      </w:r>
-      <w:r>
-        <w:rPr>
-          <w:rFonts w:ascii="Courier" w:hAnsi="Courier"/>
-        </w:rPr>
-        <w:t xml:space="preserve"> –stdin all</w:t>
+      </w:r>
+      <w:proofErr w:type="spellStart"/>
+      <w:r>
+        <w:rPr>
+          <w:rFonts w:ascii="Courier" w:hAnsi="Courier"/>
+        </w:rPr>
+        <w:t>mpirun</w:t>
+      </w:r>
+      <w:proofErr w:type="spellEnd"/>
+      <w:r>
+        <w:rPr>
+          <w:rFonts w:ascii="Courier" w:hAnsi="Courier"/>
+        </w:rPr>
+        <w:t xml:space="preserve"> –</w:t>
+      </w:r>
+      <w:proofErr w:type="spellStart"/>
+      <w:r>
+        <w:rPr>
+          <w:rFonts w:ascii="Courier" w:hAnsi="Courier"/>
+        </w:rPr>
+        <w:t>np</w:t>
+      </w:r>
+      <w:proofErr w:type="spellEnd"/>
+      <w:r>
+        <w:rPr>
+          <w:rFonts w:ascii="Courier" w:hAnsi="Courier"/>
+        </w:rPr>
+        <w:t xml:space="preserve"> x</w:t>
+      </w:r>
+      <w:r>
+        <w:rPr>
+          <w:rFonts w:ascii="Courier" w:hAnsi="Courier"/>
+        </w:rPr>
+        <w:t xml:space="preserve"> –</w:t>
+      </w:r>
+      <w:proofErr w:type="spellStart"/>
+      <w:r>
+        <w:rPr>
+          <w:rFonts w:ascii="Courier" w:hAnsi="Courier"/>
+        </w:rPr>
+        <w:t>stdin</w:t>
+      </w:r>
+      <w:proofErr w:type="spellEnd"/>
+      <w:r>
+        <w:rPr>
+          <w:rFonts w:ascii="Courier" w:hAnsi="Courier"/>
+        </w:rPr>
+        <w:t xml:space="preserve"> all</w:t>
       </w:r>
       <w:r>
         <w:rPr>
@@ -748,8 +949,13 @@
         <w:t>machines</w:t>
       </w:r>
       <w:r>
-        <w:t xml:space="preserve"> that do not have slurm</w:t>
-      </w:r>
+        <w:t xml:space="preserve"> that do not have </w:t>
+      </w:r>
+      <w:proofErr w:type="spellStart"/>
+      <w:r>
+        <w:t>slurm</w:t>
+      </w:r>
+      <w:proofErr w:type="spellEnd"/>
       <w:r>
         <w:t>. The “</w:t>
       </w:r>
@@ -757,20 +963,44 @@
         <w:rPr>
           <w:rFonts w:ascii="Courier" w:hAnsi="Courier"/>
         </w:rPr>
-        <w:t>-stdin all</w:t>
-      </w:r>
-      <w:r>
-        <w:t>” flag gives all processors access to stdin.</w:t>
+        <w:t>-</w:t>
+      </w:r>
+      <w:proofErr w:type="spellStart"/>
+      <w:r>
+        <w:rPr>
+          <w:rFonts w:ascii="Courier" w:hAnsi="Courier"/>
+        </w:rPr>
+        <w:t>stdin</w:t>
+      </w:r>
+      <w:proofErr w:type="spellEnd"/>
+      <w:r>
+        <w:rPr>
+          <w:rFonts w:ascii="Courier" w:hAnsi="Courier"/>
+        </w:rPr>
+        <w:t xml:space="preserve"> all</w:t>
+      </w:r>
+      <w:r>
+        <w:t xml:space="preserve">” flag gives all processors access to </w:t>
+      </w:r>
+      <w:proofErr w:type="spellStart"/>
+      <w:r>
+        <w:t>stdin</w:t>
+      </w:r>
+      <w:proofErr w:type="spellEnd"/>
+      <w:r>
+        <w:t>.</w:t>
       </w:r>
       <w:r>
         <w:t xml:space="preserve"> For this application, the “</w:t>
       </w:r>
+      <w:proofErr w:type="spellStart"/>
       <w:r>
         <w:rPr>
           <w:rFonts w:ascii="Courier" w:hAnsi="Courier"/>
         </w:rPr>
         <w:t>mpicxx</w:t>
       </w:r>
+      <w:proofErr w:type="spellEnd"/>
       <w:r>
         <w:t xml:space="preserve">” option is recommended. </w:t>
       </w:r>
@@ -784,8 +1014,15 @@
     </w:p>
     <w:p>
       <w:r>
-        <w:lastRenderedPageBreak/>
-        <w:t>Note that a few special compiler options can be specified for the lsq and md codes. For example, by adding</w:t>
+        <w:t xml:space="preserve">Note that a few special compiler options can be specified for the </w:t>
+      </w:r>
+      <w:proofErr w:type="spellStart"/>
+      <w:r>
+        <w:t>lsq</w:t>
+      </w:r>
+      <w:proofErr w:type="spellEnd"/>
+      <w:r>
+        <w:t xml:space="preserve"> and md codes. For example, by adding</w:t>
       </w:r>
       <w:r>
         <w:rPr>
@@ -818,8 +1055,16 @@
         <w:rPr>
           <w:rFonts w:ascii="Courier" w:hAnsi="Courier"/>
         </w:rPr>
-        <w:t xml:space="preserve"> Makefile</w:t>
-      </w:r>
+        <w:t xml:space="preserve"> </w:t>
+      </w:r>
+      <w:proofErr w:type="spellStart"/>
+      <w:r>
+        <w:rPr>
+          <w:rFonts w:ascii="Courier" w:hAnsi="Courier"/>
+        </w:rPr>
+        <w:t>Makefile</w:t>
+      </w:r>
+      <w:proofErr w:type="spellEnd"/>
       <w:r>
         <w:t>, greater detail will be printed to output files. Including “</w:t>
       </w:r>
@@ -959,11 +1204,19 @@
       <w:r>
         <w:t xml:space="preserve">Run from </w:t>
       </w:r>
-      <w:r>
-        <w:rPr>
-          <w:rFonts w:ascii="Courier" w:hAnsi="Courier"/>
-        </w:rPr>
-        <w:t>test_suite-xx</w:t>
+      <w:proofErr w:type="spellStart"/>
+      <w:r>
+        <w:rPr>
+          <w:rFonts w:ascii="Courier" w:hAnsi="Courier"/>
+        </w:rPr>
+        <w:t>test_suite</w:t>
+      </w:r>
+      <w:proofErr w:type="spellEnd"/>
+      <w:r>
+        <w:rPr>
+          <w:rFonts w:ascii="Courier" w:hAnsi="Courier"/>
+        </w:rPr>
+        <w:t>-xx</w:t>
       </w:r>
       <w:r>
         <w:t xml:space="preserve"> </w:t>
@@ -1002,11 +1255,19 @@
       <w:r>
         <w:t xml:space="preserve">Run from </w:t>
       </w:r>
-      <w:r>
-        <w:rPr>
-          <w:rFonts w:ascii="Courier" w:hAnsi="Courier"/>
-        </w:rPr>
-        <w:t>test_suite-xx</w:t>
+      <w:proofErr w:type="spellStart"/>
+      <w:r>
+        <w:rPr>
+          <w:rFonts w:ascii="Courier" w:hAnsi="Courier"/>
+        </w:rPr>
+        <w:t>test_suite</w:t>
+      </w:r>
+      <w:proofErr w:type="spellEnd"/>
+      <w:r>
+        <w:rPr>
+          <w:rFonts w:ascii="Courier" w:hAnsi="Courier"/>
+        </w:rPr>
+        <w:t>-xx</w:t>
       </w:r>
       <w:r>
         <w:t xml:space="preserve"> </w:t>
@@ -1050,8 +1311,18 @@
           <w:sz w:val="28"/>
           <w:szCs w:val="28"/>
         </w:rPr>
-        <w:t>Notes for Reading the Makefile</w:t>
-      </w:r>
+        <w:t xml:space="preserve">Notes for Reading the </w:t>
+      </w:r>
+      <w:proofErr w:type="spellStart"/>
+      <w:r>
+        <w:rPr>
+          <w:b/>
+          <w:sz w:val="28"/>
+          <w:szCs w:val="28"/>
+        </w:rPr>
+        <w:t>Makefile</w:t>
+      </w:r>
+      <w:proofErr w:type="spellEnd"/>
     </w:p>
     <w:p/>
     <w:p>
@@ -1080,19 +1351,43 @@
         <w:t>PESFORMAT:</w:t>
       </w:r>
       <w:r>
-        <w:t xml:space="preserve"> (Currently, only gnuplot style is supported)</w:t>
+        <w:t xml:space="preserve"> (Currently, only </w:t>
+      </w:r>
+      <w:proofErr w:type="spellStart"/>
+      <w:r>
+        <w:t>gnuplot</w:t>
+      </w:r>
+      <w:proofErr w:type="spellEnd"/>
+      <w:r>
+        <w:t xml:space="preserve"> style is supported)</w:t>
       </w:r>
       <w:r>
         <w:br/>
       </w:r>
       <w:r>
-        <w:t>1 gnuplot style</w:t>
+        <w:t xml:space="preserve">1 </w:t>
+      </w:r>
+      <w:proofErr w:type="spellStart"/>
+      <w:r>
+        <w:t>gnuplot</w:t>
+      </w:r>
+      <w:proofErr w:type="spellEnd"/>
+      <w:r>
+        <w:t xml:space="preserve"> style</w:t>
       </w:r>
       <w:r>
         <w:br/>
       </w:r>
       <w:r>
-        <w:t>2 matlab style</w:t>
+        <w:t xml:space="preserve">2 </w:t>
+      </w:r>
+      <w:proofErr w:type="spellStart"/>
+      <w:r>
+        <w:t>matlab</w:t>
+      </w:r>
+      <w:proofErr w:type="spellEnd"/>
+      <w:r>
+        <w:t xml:space="preserve"> style</w:t>
       </w:r>
       <w:r>
         <w:br/>
@@ -1183,7 +1478,15 @@
       </w:r>
       <w:r>
         <w:br/>
-        <w:t>(Any double) The power on the fpenalty function</w:t>
+        <w:t xml:space="preserve">(Any double) The power on the </w:t>
+      </w:r>
+      <w:proofErr w:type="spellStart"/>
+      <w:r>
+        <w:t>fpenalty</w:t>
+      </w:r>
+      <w:proofErr w:type="spellEnd"/>
+      <w:r>
+        <w:t xml:space="preserve"> function</w:t>
       </w:r>
       <w:r>
         <w:t xml:space="preserve"> – 3.0 is typically </w:t>
@@ -1208,7 +1511,15 @@
         <w:t>:</w:t>
       </w:r>
       <w:r>
-        <w:t xml:space="preserve"> (i.e. check for proper behavior of transformed distance at end of cheby interval)</w:t>
+        <w:t xml:space="preserve"> (i.e. check for proper behavior of transformed distance at end of </w:t>
+      </w:r>
+      <w:proofErr w:type="spellStart"/>
+      <w:r>
+        <w:t>cheby</w:t>
+      </w:r>
+      <w:proofErr w:type="spellEnd"/>
+      <w:r>
+        <w:t xml:space="preserve"> interval)</w:t>
       </w:r>
       <w:r>
         <w:br/>
@@ -1297,7 +1608,23 @@
                 <w:rFonts w:ascii="Courier" w:hAnsi="Courier"/>
                 <w:b w:val="0"/>
               </w:rPr>
-              <w:t>CXX=mpiicc  -g -D USE_MPI</w:t>
+              <w:t>CXX=</w:t>
+            </w:r>
+            <w:proofErr w:type="spellStart"/>
+            <w:r>
+              <w:rPr>
+                <w:rFonts w:ascii="Courier" w:hAnsi="Courier"/>
+                <w:b w:val="0"/>
+              </w:rPr>
+              <w:t>mpiicc</w:t>
+            </w:r>
+            <w:proofErr w:type="spellEnd"/>
+            <w:r>
+              <w:rPr>
+                <w:rFonts w:ascii="Courier" w:hAnsi="Courier"/>
+                <w:b w:val="0"/>
+              </w:rPr>
+              <w:t xml:space="preserve">  -g -D USE_MPI</w:t>
             </w:r>
           </w:p>
         </w:tc>
@@ -1339,7 +1666,23 @@
                 <w:rFonts w:ascii="Courier" w:hAnsi="Courier"/>
                 <w:b w:val="0"/>
               </w:rPr>
-              <w:t>CXX=mpicc   -g -D USE_MPI</w:t>
+              <w:t>CXX=</w:t>
+            </w:r>
+            <w:proofErr w:type="spellStart"/>
+            <w:r>
+              <w:rPr>
+                <w:rFonts w:ascii="Courier" w:hAnsi="Courier"/>
+                <w:b w:val="0"/>
+              </w:rPr>
+              <w:t>mpicc</w:t>
+            </w:r>
+            <w:proofErr w:type="spellEnd"/>
+            <w:r>
+              <w:rPr>
+                <w:rFonts w:ascii="Courier" w:hAnsi="Courier"/>
+                <w:b w:val="0"/>
+              </w:rPr>
+              <w:t xml:space="preserve">   -g -D USE_MPI</w:t>
             </w:r>
           </w:p>
         </w:tc>
@@ -1381,7 +1724,23 @@
                 <w:rFonts w:ascii="Courier" w:hAnsi="Courier"/>
                 <w:b w:val="0"/>
               </w:rPr>
-              <w:t>CXX=mpicxx  -g -D USE_MPI</w:t>
+              <w:t>CXX=</w:t>
+            </w:r>
+            <w:proofErr w:type="spellStart"/>
+            <w:r>
+              <w:rPr>
+                <w:rFonts w:ascii="Courier" w:hAnsi="Courier"/>
+                <w:b w:val="0"/>
+              </w:rPr>
+              <w:t>mpicxx</w:t>
+            </w:r>
+            <w:proofErr w:type="spellEnd"/>
+            <w:r>
+              <w:rPr>
+                <w:rFonts w:ascii="Courier" w:hAnsi="Courier"/>
+                <w:b w:val="0"/>
+              </w:rPr>
+              <w:t xml:space="preserve">  -g -D USE_MPI</w:t>
             </w:r>
           </w:p>
         </w:tc>
@@ -1395,7 +1754,15 @@
               <w:cnfStyle w:val="000000100000" w:firstRow="0" w:lastRow="0" w:firstColumn="0" w:lastColumn="0" w:oddVBand="0" w:evenVBand="0" w:oddHBand="1" w:evenHBand="0" w:firstRowFirstColumn="0" w:firstRowLastColumn="0" w:lastRowFirstColumn="0" w:lastRowLastColumn="0"/>
             </w:pPr>
             <w:r>
-              <w:t>Use for Debian (OSX) MPI</w:t>
+              <w:t xml:space="preserve">Use for </w:t>
+            </w:r>
+            <w:proofErr w:type="spellStart"/>
+            <w:r>
+              <w:t>Debian</w:t>
+            </w:r>
+            <w:proofErr w:type="spellEnd"/>
+            <w:r>
+              <w:t xml:space="preserve"> (OSX) MPI</w:t>
             </w:r>
           </w:p>
         </w:tc>
@@ -1507,7 +1874,39 @@
                 <w:rFonts w:ascii="Courier" w:hAnsi="Courier"/>
                 <w:b w:val="0"/>
               </w:rPr>
-              <w:t>CXX=g++ -g -Wall -Wextra -Wuninitialized -O1</w:t>
+              <w:t>CXX=g++ -g -Wall -</w:t>
+            </w:r>
+            <w:proofErr w:type="spellStart"/>
+            <w:r>
+              <w:rPr>
+                <w:rFonts w:ascii="Courier" w:hAnsi="Courier"/>
+                <w:b w:val="0"/>
+              </w:rPr>
+              <w:t>Wextra</w:t>
+            </w:r>
+            <w:proofErr w:type="spellEnd"/>
+            <w:r>
+              <w:rPr>
+                <w:rFonts w:ascii="Courier" w:hAnsi="Courier"/>
+                <w:b w:val="0"/>
+              </w:rPr>
+              <w:t xml:space="preserve"> -</w:t>
+            </w:r>
+            <w:proofErr w:type="spellStart"/>
+            <w:r>
+              <w:rPr>
+                <w:rFonts w:ascii="Courier" w:hAnsi="Courier"/>
+                <w:b w:val="0"/>
+              </w:rPr>
+              <w:t>Wuninitialized</w:t>
+            </w:r>
+            <w:proofErr w:type="spellEnd"/>
+            <w:r>
+              <w:rPr>
+                <w:rFonts w:ascii="Courier" w:hAnsi="Courier"/>
+                <w:b w:val="0"/>
+              </w:rPr>
+              <w:t xml:space="preserve"> -O1</w:t>
             </w:r>
           </w:p>
         </w:tc>
@@ -1549,8 +1948,17 @@
                 <w:rFonts w:ascii="Courier" w:hAnsi="Courier"/>
                 <w:b w:val="0"/>
               </w:rPr>
-              <w:t>CXX=g++ -g # -Wall –Wextra</w:t>
-            </w:r>
+              <w:t>CXX=g++ -g # -Wall –</w:t>
+            </w:r>
+            <w:proofErr w:type="spellStart"/>
+            <w:r>
+              <w:rPr>
+                <w:rFonts w:ascii="Courier" w:hAnsi="Courier"/>
+                <w:b w:val="0"/>
+              </w:rPr>
+              <w:t>Wextra</w:t>
+            </w:r>
+            <w:proofErr w:type="spellEnd"/>
           </w:p>
         </w:tc>
         <w:tc>
@@ -1591,7 +1999,23 @@
                 <w:rFonts w:ascii="Courier" w:hAnsi="Courier"/>
                 <w:b w:val="0"/>
               </w:rPr>
-              <w:t>CXX=icpc -fast -Wall</w:t>
+              <w:t>CXX=</w:t>
+            </w:r>
+            <w:proofErr w:type="spellStart"/>
+            <w:r>
+              <w:rPr>
+                <w:rFonts w:ascii="Courier" w:hAnsi="Courier"/>
+                <w:b w:val="0"/>
+              </w:rPr>
+              <w:t>icpc</w:t>
+            </w:r>
+            <w:proofErr w:type="spellEnd"/>
+            <w:r>
+              <w:rPr>
+                <w:rFonts w:ascii="Courier" w:hAnsi="Courier"/>
+                <w:b w:val="0"/>
+              </w:rPr>
+              <w:t xml:space="preserve"> -fast -Wall</w:t>
             </w:r>
           </w:p>
         </w:tc>
@@ -1620,11 +2044,19 @@
           <w:b/>
         </w:rPr>
       </w:pPr>
+      <w:proofErr w:type="spellStart"/>
       <w:r>
         <w:rPr>
           <w:b/>
         </w:rPr>
-        <w:t>Makefile 101</w:t>
+        <w:t>Makefile</w:t>
+      </w:r>
+      <w:proofErr w:type="spellEnd"/>
+      <w:r>
+        <w:rPr>
+          <w:b/>
+        </w:rPr>
+        <w:t xml:space="preserve"> 101</w:t>
       </w:r>
     </w:p>
     <w:p/>
@@ -1675,7 +2107,15 @@
               <w:cnfStyle w:val="000000100000" w:firstRow="0" w:lastRow="0" w:firstColumn="0" w:lastColumn="0" w:oddVBand="0" w:evenVBand="0" w:oddHBand="1" w:evenHBand="0" w:firstRowFirstColumn="0" w:firstRowLastColumn="0" w:lastRowFirstColumn="0" w:lastRowLastColumn="0"/>
             </w:pPr>
             <w:r>
-              <w:t>The name of a compiled object (i.e. the "*" of "*.o", or name of an exectuable)</w:t>
+              <w:t xml:space="preserve">The name of a compiled object (i.e. the "*" of "*.o", or name of an </w:t>
+            </w:r>
+            <w:proofErr w:type="spellStart"/>
+            <w:r>
+              <w:t>exectuable</w:t>
+            </w:r>
+            <w:proofErr w:type="spellEnd"/>
+            <w:r>
+              <w:t>)</w:t>
             </w:r>
           </w:p>
         </w:tc>
@@ -1715,7 +2155,15 @@
               <w:cnfStyle w:val="000000010000" w:firstRow="0" w:lastRow="0" w:firstColumn="0" w:lastColumn="0" w:oddVBand="0" w:evenVBand="0" w:oddHBand="0" w:evenHBand="1" w:firstRowFirstColumn="0" w:firstRowLastColumn="0" w:lastRowFirstColumn="0" w:lastRowLastColumn="0"/>
             </w:pPr>
             <w:r>
-              <w:t>How to compile something, for example, g++ -o my_exec file1.cpp file2.cpp is a rule</w:t>
+              <w:t xml:space="preserve">How to compile something, for example, g++ -o </w:t>
+            </w:r>
+            <w:proofErr w:type="spellStart"/>
+            <w:r>
+              <w:t>my_exec</w:t>
+            </w:r>
+            <w:proofErr w:type="spellEnd"/>
+            <w:r>
+              <w:t xml:space="preserve"> file1.cpp file2.cpp is a rule</w:t>
             </w:r>
           </w:p>
         </w:tc>
@@ -1932,8 +2380,13 @@
               <w:cnfStyle w:val="000000100000" w:firstRow="0" w:lastRow="0" w:firstColumn="0" w:lastColumn="0" w:oddVBand="0" w:evenVBand="0" w:oddHBand="1" w:evenHBand="0" w:firstRowFirstColumn="0" w:firstRowLastColumn="0" w:lastRowFirstColumn="0" w:lastRowLastColumn="0"/>
             </w:pPr>
             <w:r>
-              <w:t>Compile file directly into an object... i.e. g++ -c myfile.cpp produces myfile.o</w:t>
-            </w:r>
+              <w:t xml:space="preserve">Compile file directly into an object... i.e. g++ -c myfile.cpp produces </w:t>
+            </w:r>
+            <w:proofErr w:type="spellStart"/>
+            <w:r>
+              <w:t>myfile.o</w:t>
+            </w:r>
+            <w:proofErr w:type="spellEnd"/>
           </w:p>
         </w:tc>
       </w:tr>
@@ -2549,9 +3002,12 @@
           <w:numId w:val="23"/>
         </w:numPr>
         <w:rPr>
+          <w:rStyle w:val="Hyperlink"/>
           <w:b/>
+          <w:color w:val="auto"/>
           <w:sz w:val="28"/>
           <w:szCs w:val="28"/>
+          <w:u w:val="none"/>
         </w:rPr>
       </w:pPr>
       <w:hyperlink w:anchor="_Important_note_on" w:history="1">
@@ -2567,6 +3023,30 @@
     </w:p>
     <w:p>
       <w:pPr>
+        <w:pStyle w:val="ListParagraph"/>
+        <w:numPr>
+          <w:ilvl w:val="0"/>
+          <w:numId w:val="23"/>
+        </w:numPr>
+        <w:rPr>
+          <w:b/>
+          <w:sz w:val="28"/>
+          <w:szCs w:val="28"/>
+        </w:rPr>
+      </w:pPr>
+      <w:hyperlink w:anchor="_On_LSQ,_MD," w:history="1">
+        <w:r>
+          <w:rPr>
+            <w:rStyle w:val="Hyperlink"/>
+            <w:sz w:val="28"/>
+            <w:szCs w:val="28"/>
+          </w:rPr>
+          <w:t>On LSQ, MD, and force-check layers</w:t>
+        </w:r>
+      </w:hyperlink>
+    </w:p>
+    <w:p>
+      <w:pPr>
         <w:pStyle w:val="Heading1"/>
         <w:rPr>
           <w:rStyle w:val="Hyperlink"/>
@@ -2621,7 +3101,15 @@
         </w:numPr>
       </w:pPr>
       <w:r>
-        <w:t>Use combinatorics to determine the number of possible unique atom triplets that can be constructed from a given set of atoms</w:t>
+        <w:t xml:space="preserve">Use </w:t>
+      </w:r>
+      <w:proofErr w:type="spellStart"/>
+      <w:r>
+        <w:t>combinatorics</w:t>
+      </w:r>
+      <w:proofErr w:type="spellEnd"/>
+      <w:r>
+        <w:t xml:space="preserve"> to determine the number of possible unique atom triplets that can be constructed from a given set of atoms</w:t>
       </w:r>
     </w:p>
     <w:p>
@@ -2879,8 +3367,16 @@
         <w:rPr>
           <w:color w:val="C0504D" w:themeColor="accent2"/>
         </w:rPr>
-        <w:t>the .xyzf</w:t>
-      </w:r>
+        <w:t>the .</w:t>
+      </w:r>
+      <w:proofErr w:type="spellStart"/>
+      <w:r>
+        <w:rPr>
+          <w:color w:val="C0504D" w:themeColor="accent2"/>
+        </w:rPr>
+        <w:t>xyzf</w:t>
+      </w:r>
+      <w:proofErr w:type="spellEnd"/>
       <w:proofErr w:type="gramEnd"/>
       <w:r>
         <w:rPr>
@@ -2893,20 +3389,45 @@
           <w:b/>
           <w:color w:val="C0504D" w:themeColor="accent2"/>
         </w:rPr>
-        <w:t>coordinates in Angstr</w:t>
-      </w:r>
-      <w:r>
-        <w:rPr>
-          <w:color w:val="C0504D" w:themeColor="accent2"/>
-        </w:rPr>
-        <w:t xml:space="preserve">, but </w:t>
-      </w:r>
+        <w:t xml:space="preserve">coordinates in </w:t>
+      </w:r>
+      <w:proofErr w:type="spellStart"/>
       <w:r>
         <w:rPr>
           <w:b/>
           <w:color w:val="C0504D" w:themeColor="accent2"/>
         </w:rPr>
-        <w:t>forces in Hartree/Bohr</w:t>
+        <w:t>Angstr</w:t>
+      </w:r>
+      <w:proofErr w:type="spellEnd"/>
+      <w:r>
+        <w:rPr>
+          <w:color w:val="C0504D" w:themeColor="accent2"/>
+        </w:rPr>
+        <w:t xml:space="preserve">, but </w:t>
+      </w:r>
+      <w:r>
+        <w:rPr>
+          <w:b/>
+          <w:color w:val="C0504D" w:themeColor="accent2"/>
+        </w:rPr>
+        <w:t xml:space="preserve">forces in </w:t>
+      </w:r>
+      <w:proofErr w:type="spellStart"/>
+      <w:r>
+        <w:rPr>
+          <w:b/>
+          <w:color w:val="C0504D" w:themeColor="accent2"/>
+        </w:rPr>
+        <w:t>Hartree</w:t>
+      </w:r>
+      <w:proofErr w:type="spellEnd"/>
+      <w:r>
+        <w:rPr>
+          <w:b/>
+          <w:color w:val="C0504D" w:themeColor="accent2"/>
+        </w:rPr>
+        <w:t>/Bohr</w:t>
       </w:r>
     </w:p>
     <w:p>
@@ -2917,9 +3438,7 @@
           <w:numId w:val="18"/>
         </w:numPr>
         <w:rPr>
-          <w:b/>
-          <w:sz w:val="28"/>
-          <w:szCs w:val="28"/>
+          <w:color w:val="C0504D" w:themeColor="accent2"/>
         </w:rPr>
       </w:pPr>
       <w:r>
@@ -2939,14 +3458,201 @@
         <w:rPr>
           <w:color w:val="C0504D" w:themeColor="accent2"/>
         </w:rPr>
-        <w:t>, the LSQ C++/Python codes output forces/potential parameters in terms of kcal/mol/Angstr and Kcal/mol</w:t>
-      </w:r>
-      <w:r>
-        <w:rPr>
-          <w:b/>
-          <w:sz w:val="28"/>
-          <w:szCs w:val="28"/>
-        </w:rPr>
+        <w:t>, the LSQ C++/Python codes output forces/potential parameters in terms of kcal/</w:t>
+      </w:r>
+      <w:proofErr w:type="spellStart"/>
+      <w:r>
+        <w:rPr>
+          <w:color w:val="C0504D" w:themeColor="accent2"/>
+        </w:rPr>
+        <w:t>mol</w:t>
+      </w:r>
+      <w:proofErr w:type="spellEnd"/>
+      <w:r>
+        <w:rPr>
+          <w:color w:val="C0504D" w:themeColor="accent2"/>
+        </w:rPr>
+        <w:t>/</w:t>
+      </w:r>
+      <w:proofErr w:type="spellStart"/>
+      <w:r>
+        <w:rPr>
+          <w:color w:val="C0504D" w:themeColor="accent2"/>
+        </w:rPr>
+        <w:t>Angstr</w:t>
+      </w:r>
+      <w:proofErr w:type="spellEnd"/>
+      <w:r>
+        <w:rPr>
+          <w:color w:val="C0504D" w:themeColor="accent2"/>
+        </w:rPr>
+        <w:t xml:space="preserve"> and Kcal/</w:t>
+      </w:r>
+      <w:proofErr w:type="spellStart"/>
+      <w:r>
+        <w:rPr>
+          <w:color w:val="C0504D" w:themeColor="accent2"/>
+        </w:rPr>
+        <w:t>mol</w:t>
+      </w:r>
+      <w:proofErr w:type="spellEnd"/>
+    </w:p>
+    <w:p>
+      <w:pPr>
+        <w:rPr>
+          <w:color w:val="C0504D" w:themeColor="accent2"/>
+        </w:rPr>
+      </w:pPr>
+    </w:p>
+    <w:p>
+      <w:pPr>
+        <w:pStyle w:val="Heading1"/>
+        <w:rPr>
+          <w:rFonts w:asciiTheme="minorHAnsi" w:hAnsiTheme="minorHAnsi"/>
+        </w:rPr>
+      </w:pPr>
+      <w:bookmarkStart w:id="2" w:name="_On_LSQ,_MD,"/>
+      <w:bookmarkEnd w:id="2"/>
+      <w:r>
+        <w:rPr>
+          <w:rFonts w:asciiTheme="minorHAnsi" w:hAnsiTheme="minorHAnsi"/>
+        </w:rPr>
+        <w:t>On LSQ, MD, and Force-check Layers</w:t>
+      </w:r>
+      <w:bookmarkStart w:id="3" w:name="_GoBack"/>
+      <w:bookmarkEnd w:id="3"/>
+    </w:p>
+    <w:p/>
+    <w:p>
+      <w:r>
+        <w:t xml:space="preserve">The layer feature in the LSQ code allows one to fit a force field using a cutoff longer than half of the primitive (input) cell length. To do so, </w:t>
+      </w:r>
+      <w:r>
+        <w:t xml:space="preserve">the system is replicated </w:t>
+      </w:r>
+      <w:proofErr w:type="spellStart"/>
+      <w:r>
+        <w:t>nlayer</w:t>
+      </w:r>
+      <w:proofErr w:type="spellEnd"/>
+      <w:r>
+        <w:t xml:space="preserve">-times in the </w:t>
+      </w:r>
+      <w:proofErr w:type="spellStart"/>
+      <w:r>
+        <w:t>x</w:t>
+      </w:r>
+      <w:proofErr w:type="gramStart"/>
+      <w:r>
+        <w:t>,y</w:t>
+      </w:r>
+      <w:proofErr w:type="spellEnd"/>
+      <w:proofErr w:type="gramEnd"/>
+      <w:r>
+        <w:t>, and z direction. Distance calculations are performed according to a set of rules (see below</w:t>
+      </w:r>
+      <w:proofErr w:type="gramStart"/>
+      <w:r>
+        <w:t>) which</w:t>
+      </w:r>
+      <w:proofErr w:type="gramEnd"/>
+      <w:r>
+        <w:t xml:space="preserve"> maintain consistence with the old method of handling layers. The same rules are applied in the MD code when computing a force comparison. </w:t>
+      </w:r>
+      <w:r>
+        <w:t>Note that the reason the LSQ code doesn’t use the same approach as the</w:t>
+      </w:r>
+      <w:r>
+        <w:t xml:space="preserve"> native</w:t>
+      </w:r>
+      <w:r>
+        <w:t xml:space="preserve"> MD code is because </w:t>
+      </w:r>
+      <w:r>
+        <w:t>the LSQ code</w:t>
+      </w:r>
+      <w:r>
+        <w:t xml:space="preserve"> only </w:t>
+      </w:r>
+      <w:r>
+        <w:t>has</w:t>
+      </w:r>
+      <w:r>
+        <w:t xml:space="preserve"> forces for the primitive cell atoms.</w:t>
+      </w:r>
+    </w:p>
+    <w:p/>
+    <w:p>
+      <w:r>
+        <w:t xml:space="preserve">Below are the rules applied when fitting or performing a force comparison </w:t>
+      </w:r>
+      <w:r>
+        <w:t>(rules have been written in terms of pair interactions for simplicity):</w:t>
+      </w:r>
+    </w:p>
+    <w:p/>
+    <w:p>
+      <w:pPr>
+        <w:pStyle w:val="ListParagraph"/>
+        <w:numPr>
+          <w:ilvl w:val="0"/>
+          <w:numId w:val="29"/>
+        </w:numPr>
+      </w:pPr>
+      <w:r>
+        <w:t>In the double loop over atoms, the outer (“I”) loop goes over atoms in the primitive cell, while the inner loop (“j”) goes over i+1 to the total number of atoms in the system, including replicates</w:t>
+      </w:r>
+    </w:p>
+    <w:p>
+      <w:pPr>
+        <w:pStyle w:val="ListParagraph"/>
+        <w:numPr>
+          <w:ilvl w:val="0"/>
+          <w:numId w:val="29"/>
+        </w:numPr>
+      </w:pPr>
+      <w:r>
+        <w:t xml:space="preserve">Interactions where the parent atoms of j is less than </w:t>
+      </w:r>
+      <w:proofErr w:type="spellStart"/>
+      <w:r>
+        <w:t>i</w:t>
+      </w:r>
+      <w:proofErr w:type="spellEnd"/>
+      <w:r>
+        <w:t xml:space="preserve"> are excluded</w:t>
+      </w:r>
+    </w:p>
+    <w:p>
+      <w:pPr>
+        <w:pStyle w:val="ListParagraph"/>
+        <w:numPr>
+          <w:ilvl w:val="0"/>
+          <w:numId w:val="29"/>
+        </w:numPr>
+      </w:pPr>
+      <w:r>
+        <w:t>PBC are applied based on the distance between parent atoms and the primitive cell size</w:t>
+      </w:r>
+    </w:p>
+    <w:p>
+      <w:pPr>
+        <w:pStyle w:val="ListParagraph"/>
+        <w:numPr>
+          <w:ilvl w:val="0"/>
+          <w:numId w:val="29"/>
+        </w:numPr>
+      </w:pPr>
+      <w:r>
+        <w:t>Forces computed for replicate atoms are attributed to that ato</w:t>
+      </w:r>
+      <w:r>
+        <w:t>3</w:t>
+      </w:r>
+      <w:r>
+        <w:t>m’s parent</w:t>
+      </w:r>
+      <w:r>
         <w:br w:type="page"/>
       </w:r>
     </w:p>
@@ -2958,8 +3664,8 @@
           <w:color w:val="000000" w:themeColor="text1"/>
         </w:rPr>
       </w:pPr>
-      <w:bookmarkStart w:id="2" w:name="_LSQ_CODE:_Main"/>
-      <w:bookmarkEnd w:id="2"/>
+      <w:bookmarkStart w:id="4" w:name="_LSQ_CODE:_Main"/>
+      <w:bookmarkEnd w:id="4"/>
       <w:r>
         <w:rPr>
           <w:rFonts w:asciiTheme="minorHAnsi" w:hAnsiTheme="minorHAnsi"/>
@@ -3173,8 +3879,18 @@
                 <w:sz w:val="20"/>
                 <w:szCs w:val="20"/>
               </w:rPr>
-              <w:t>a .xyzf</w:t>
-            </w:r>
+              <w:t>a .</w:t>
+            </w:r>
+            <w:proofErr w:type="spellStart"/>
+            <w:r>
+              <w:rPr>
+                <w:rFonts w:ascii="Courier" w:hAnsi="Courier"/>
+                <w:sz w:val="20"/>
+                <w:szCs w:val="20"/>
+              </w:rPr>
+              <w:t>xyzf</w:t>
+            </w:r>
+            <w:proofErr w:type="spellEnd"/>
             <w:proofErr w:type="gramEnd"/>
             <w:r>
               <w:rPr>
@@ -3369,8 +4085,18 @@
                 <w:sz w:val="20"/>
                 <w:szCs w:val="20"/>
               </w:rPr>
-              <w:t>the .xyzf</w:t>
-            </w:r>
+              <w:t>the .</w:t>
+            </w:r>
+            <w:proofErr w:type="spellStart"/>
+            <w:r>
+              <w:rPr>
+                <w:rFonts w:ascii="Courier" w:hAnsi="Courier"/>
+                <w:sz w:val="20"/>
+                <w:szCs w:val="20"/>
+              </w:rPr>
+              <w:t>xyzf</w:t>
+            </w:r>
+            <w:proofErr w:type="spellEnd"/>
             <w:proofErr w:type="gramEnd"/>
             <w:r>
               <w:rPr>
@@ -3474,8 +4200,18 @@
                 <w:sz w:val="20"/>
                 <w:szCs w:val="20"/>
               </w:rPr>
-              <w:t>Number of supercell</w:t>
-            </w:r>
+              <w:t xml:space="preserve">Number of </w:t>
+            </w:r>
+            <w:proofErr w:type="spellStart"/>
+            <w:r>
+              <w:rPr>
+                <w:rFonts w:ascii="Courier" w:hAnsi="Courier"/>
+                <w:sz w:val="20"/>
+                <w:szCs w:val="20"/>
+              </w:rPr>
+              <w:t>supercell</w:t>
+            </w:r>
+            <w:proofErr w:type="spellEnd"/>
             <w:r>
               <w:rPr>
                 <w:rFonts w:ascii="Courier" w:hAnsi="Courier"/>
@@ -4489,8 +5225,8 @@
           <w:color w:val="000000" w:themeColor="text1"/>
         </w:rPr>
       </w:pPr>
-      <w:bookmarkStart w:id="3" w:name="_LSQ_CODE:_Topology"/>
-      <w:bookmarkEnd w:id="3"/>
+      <w:bookmarkStart w:id="5" w:name="_LSQ_CODE:_Topology"/>
+      <w:bookmarkEnd w:id="5"/>
       <w:r>
         <w:rPr>
           <w:rFonts w:asciiTheme="minorHAnsi" w:hAnsiTheme="minorHAnsi"/>
@@ -6387,6 +7123,7 @@
                 <w:szCs w:val="20"/>
               </w:rPr>
             </w:pPr>
+            <w:proofErr w:type="spellStart"/>
             <w:proofErr w:type="gramStart"/>
             <w:r>
               <w:rPr>
@@ -6406,6 +7143,7 @@
               </w:rPr>
               <w:t>over</w:t>
             </w:r>
+            <w:proofErr w:type="spellEnd"/>
             <w:proofErr w:type="gramEnd"/>
             <w:r>
               <w:rPr>
@@ -7002,16 +7740,16 @@
           <w:rFonts w:asciiTheme="minorHAnsi" w:hAnsiTheme="minorHAnsi"/>
         </w:rPr>
       </w:pPr>
-      <w:bookmarkStart w:id="4" w:name="_LSQ_Python_Codes"/>
-      <w:bookmarkStart w:id="5" w:name="_LSQ_Python_Codes_1"/>
-      <w:bookmarkStart w:id="6" w:name="_LSQ_Python_Codes_2"/>
-      <w:bookmarkStart w:id="7" w:name="_LSQ_Python_Codes_3"/>
-      <w:bookmarkStart w:id="8" w:name="_Extras"/>
-      <w:bookmarkEnd w:id="4"/>
-      <w:bookmarkEnd w:id="5"/>
+      <w:bookmarkStart w:id="6" w:name="_LSQ_Python_Codes"/>
+      <w:bookmarkStart w:id="7" w:name="_LSQ_Python_Codes_1"/>
+      <w:bookmarkStart w:id="8" w:name="_LSQ_Python_Codes_2"/>
+      <w:bookmarkStart w:id="9" w:name="_LSQ_Python_Codes_3"/>
+      <w:bookmarkStart w:id="10" w:name="_Extras"/>
       <w:bookmarkEnd w:id="6"/>
       <w:bookmarkEnd w:id="7"/>
       <w:bookmarkEnd w:id="8"/>
+      <w:bookmarkEnd w:id="9"/>
+      <w:bookmarkEnd w:id="10"/>
       <w:r>
         <w:rPr>
           <w:rFonts w:asciiTheme="minorHAnsi" w:hAnsiTheme="minorHAnsi"/>
@@ -7066,9 +7804,9 @@
           <w:sz w:val="24"/>
           <w:szCs w:val="24"/>
         </w:rPr>
-        <w:t>A cubic penalty function, “fpenalty” is included in most potential fits which discourages close distances according to: fpenalty = cubic_</w:t>
-      </w:r>
-      <w:proofErr w:type="gramStart"/>
+        <w:t>A cubic penalty function, “</w:t>
+      </w:r>
+      <w:proofErr w:type="spellStart"/>
       <w:r>
         <w:rPr>
           <w:rFonts w:asciiTheme="minorHAnsi" w:hAnsiTheme="minorHAnsi"/>
@@ -7076,9 +7814,9 @@
           <w:sz w:val="24"/>
           <w:szCs w:val="24"/>
         </w:rPr>
-        <w:t>scaling(</w:t>
-      </w:r>
-      <w:proofErr w:type="gramEnd"/>
+        <w:t>fpenalty</w:t>
+      </w:r>
+      <w:proofErr w:type="spellEnd"/>
       <w:r>
         <w:rPr>
           <w:rFonts w:asciiTheme="minorHAnsi" w:hAnsiTheme="minorHAnsi"/>
@@ -7086,7 +7824,107 @@
           <w:sz w:val="24"/>
           <w:szCs w:val="24"/>
         </w:rPr>
-        <w:t>1-rlen/rmax)^3. By default, the value of cubic_scaling is set to 1, however the user can specify a different value by adding a line before the # ENDFILE # tag in the input file:</w:t>
+        <w:t xml:space="preserve">” is included in most potential fits which discourages close distances according to: </w:t>
+      </w:r>
+      <w:proofErr w:type="spellStart"/>
+      <w:r>
+        <w:rPr>
+          <w:rFonts w:asciiTheme="minorHAnsi" w:hAnsiTheme="minorHAnsi"/>
+          <w:b w:val="0"/>
+          <w:sz w:val="24"/>
+          <w:szCs w:val="24"/>
+        </w:rPr>
+        <w:t>fpenalty</w:t>
+      </w:r>
+      <w:proofErr w:type="spellEnd"/>
+      <w:r>
+        <w:rPr>
+          <w:rFonts w:asciiTheme="minorHAnsi" w:hAnsiTheme="minorHAnsi"/>
+          <w:b w:val="0"/>
+          <w:sz w:val="24"/>
+          <w:szCs w:val="24"/>
+        </w:rPr>
+        <w:t xml:space="preserve"> = </w:t>
+      </w:r>
+      <w:proofErr w:type="spellStart"/>
+      <w:r>
+        <w:rPr>
+          <w:rFonts w:asciiTheme="minorHAnsi" w:hAnsiTheme="minorHAnsi"/>
+          <w:b w:val="0"/>
+          <w:sz w:val="24"/>
+          <w:szCs w:val="24"/>
+        </w:rPr>
+        <w:t>cubic_</w:t>
+      </w:r>
+      <w:proofErr w:type="gramStart"/>
+      <w:r>
+        <w:rPr>
+          <w:rFonts w:asciiTheme="minorHAnsi" w:hAnsiTheme="minorHAnsi"/>
+          <w:b w:val="0"/>
+          <w:sz w:val="24"/>
+          <w:szCs w:val="24"/>
+        </w:rPr>
+        <w:t>scaling</w:t>
+      </w:r>
+      <w:proofErr w:type="spellEnd"/>
+      <w:r>
+        <w:rPr>
+          <w:rFonts w:asciiTheme="minorHAnsi" w:hAnsiTheme="minorHAnsi"/>
+          <w:b w:val="0"/>
+          <w:sz w:val="24"/>
+          <w:szCs w:val="24"/>
+        </w:rPr>
+        <w:t>(</w:t>
+      </w:r>
+      <w:proofErr w:type="gramEnd"/>
+      <w:r>
+        <w:rPr>
+          <w:rFonts w:asciiTheme="minorHAnsi" w:hAnsiTheme="minorHAnsi"/>
+          <w:b w:val="0"/>
+          <w:sz w:val="24"/>
+          <w:szCs w:val="24"/>
+        </w:rPr>
+        <w:t>1-rlen/</w:t>
+      </w:r>
+      <w:proofErr w:type="spellStart"/>
+      <w:r>
+        <w:rPr>
+          <w:rFonts w:asciiTheme="minorHAnsi" w:hAnsiTheme="minorHAnsi"/>
+          <w:b w:val="0"/>
+          <w:sz w:val="24"/>
+          <w:szCs w:val="24"/>
+        </w:rPr>
+        <w:t>rmax</w:t>
+      </w:r>
+      <w:proofErr w:type="spellEnd"/>
+      <w:r>
+        <w:rPr>
+          <w:rFonts w:asciiTheme="minorHAnsi" w:hAnsiTheme="minorHAnsi"/>
+          <w:b w:val="0"/>
+          <w:sz w:val="24"/>
+          <w:szCs w:val="24"/>
+        </w:rPr>
+        <w:t xml:space="preserve">)^3. By default, the value of </w:t>
+      </w:r>
+      <w:proofErr w:type="spellStart"/>
+      <w:r>
+        <w:rPr>
+          <w:rFonts w:asciiTheme="minorHAnsi" w:hAnsiTheme="minorHAnsi"/>
+          <w:b w:val="0"/>
+          <w:sz w:val="24"/>
+          <w:szCs w:val="24"/>
+        </w:rPr>
+        <w:t>cubic_scaling</w:t>
+      </w:r>
+      <w:proofErr w:type="spellEnd"/>
+      <w:r>
+        <w:rPr>
+          <w:rFonts w:asciiTheme="minorHAnsi" w:hAnsiTheme="minorHAnsi"/>
+          <w:b w:val="0"/>
+          <w:sz w:val="24"/>
+          <w:szCs w:val="24"/>
+        </w:rPr>
+        <w:t xml:space="preserve"> is set to 1, however the user can specify a different value by adding a line before the # ENDFILE # tag in the input file:</w:t>
       </w:r>
     </w:p>
     <w:p/>
@@ -7235,7 +8073,15 @@
     <w:p/>
     <w:p>
       <w:r>
-        <w:t xml:space="preserve">If the user desires to fit charges during the force matching process, they can either do so with no constraints (the default option), or by specifying n_atom_pairs -1 </w:t>
+        <w:t xml:space="preserve">If the user desires to fit charges during the force matching process, they can either do so with no constraints (the default option), or by specifying </w:t>
+      </w:r>
+      <w:proofErr w:type="spellStart"/>
+      <w:r>
+        <w:t>n_atom_pairs</w:t>
+      </w:r>
+      <w:proofErr w:type="spellEnd"/>
+      <w:r>
+        <w:t xml:space="preserve"> -1 </w:t>
       </w:r>
       <w:r>
         <w:t>constraints</w:t>
@@ -7405,13 +8251,41 @@
         <w:rPr>
           <w:rFonts w:ascii="Courier" w:hAnsi="Courier"/>
         </w:rPr>
-        <w:t>1000*qOqO -</w:t>
-      </w:r>
-      <w:r>
-        <w:rPr>
-          <w:rFonts w:ascii="Courier" w:hAnsi="Courier"/>
-        </w:rPr>
-        <w:t xml:space="preserve"> 4000*qHqH = 0</w:t>
+        <w:t>1000*</w:t>
+      </w:r>
+      <w:proofErr w:type="spellStart"/>
+      <w:r>
+        <w:rPr>
+          <w:rFonts w:ascii="Courier" w:hAnsi="Courier"/>
+        </w:rPr>
+        <w:t>qOqO</w:t>
+      </w:r>
+      <w:proofErr w:type="spellEnd"/>
+      <w:r>
+        <w:rPr>
+          <w:rFonts w:ascii="Courier" w:hAnsi="Courier"/>
+        </w:rPr>
+        <w:t xml:space="preserve"> -</w:t>
+      </w:r>
+      <w:r>
+        <w:rPr>
+          <w:rFonts w:ascii="Courier" w:hAnsi="Courier"/>
+        </w:rPr>
+        <w:t xml:space="preserve"> 4000*</w:t>
+      </w:r>
+      <w:proofErr w:type="spellStart"/>
+      <w:r>
+        <w:rPr>
+          <w:rFonts w:ascii="Courier" w:hAnsi="Courier"/>
+        </w:rPr>
+        <w:t>qHqH</w:t>
+      </w:r>
+      <w:proofErr w:type="spellEnd"/>
+      <w:r>
+        <w:rPr>
+          <w:rFonts w:ascii="Courier" w:hAnsi="Courier"/>
+        </w:rPr>
+        <w:t xml:space="preserve"> = 0</w:t>
       </w:r>
       <w:r>
         <w:rPr>
@@ -7420,7 +8294,11 @@
         <w:t xml:space="preserve">, </w:t>
       </w:r>
       <w:r>
-        <w:t>and enforces the relationship that |q</w:t>
+        <w:t>and enforces the relationship that |</w:t>
+      </w:r>
+      <w:proofErr w:type="spellStart"/>
+      <w:r>
+        <w:t>q</w:t>
       </w:r>
       <w:r>
         <w:rPr>
@@ -7428,6 +8306,7 @@
         </w:rPr>
         <w:t>O</w:t>
       </w:r>
+      <w:proofErr w:type="spellEnd"/>
       <w:r>
         <w:t>| = 2|q</w:t>
       </w:r>
@@ -7449,10 +8328,80 @@
         <w:rPr>
           <w:rFonts w:ascii="Courier" w:hAnsi="Courier"/>
         </w:rPr>
-        <w:t>1000*qOqO + 4000*qHqH + 4000*qOqH = 0</w:t>
-      </w:r>
-      <w:r>
-        <w:t>, and enforces that the sign of qOH needs to be opposite of qHH and qOH (i.e. negative), and the relationship |q</w:t>
+        <w:t>1000*</w:t>
+      </w:r>
+      <w:proofErr w:type="spellStart"/>
+      <w:r>
+        <w:rPr>
+          <w:rFonts w:ascii="Courier" w:hAnsi="Courier"/>
+        </w:rPr>
+        <w:t>qOqO</w:t>
+      </w:r>
+      <w:proofErr w:type="spellEnd"/>
+      <w:r>
+        <w:rPr>
+          <w:rFonts w:ascii="Courier" w:hAnsi="Courier"/>
+        </w:rPr>
+        <w:t xml:space="preserve"> + 4000*</w:t>
+      </w:r>
+      <w:proofErr w:type="spellStart"/>
+      <w:r>
+        <w:rPr>
+          <w:rFonts w:ascii="Courier" w:hAnsi="Courier"/>
+        </w:rPr>
+        <w:t>qHqH</w:t>
+      </w:r>
+      <w:proofErr w:type="spellEnd"/>
+      <w:r>
+        <w:rPr>
+          <w:rFonts w:ascii="Courier" w:hAnsi="Courier"/>
+        </w:rPr>
+        <w:t xml:space="preserve"> + 4000*</w:t>
+      </w:r>
+      <w:proofErr w:type="spellStart"/>
+      <w:r>
+        <w:rPr>
+          <w:rFonts w:ascii="Courier" w:hAnsi="Courier"/>
+        </w:rPr>
+        <w:t>qOqH</w:t>
+      </w:r>
+      <w:proofErr w:type="spellEnd"/>
+      <w:r>
+        <w:rPr>
+          <w:rFonts w:ascii="Courier" w:hAnsi="Courier"/>
+        </w:rPr>
+        <w:t xml:space="preserve"> = 0</w:t>
+      </w:r>
+      <w:r>
+        <w:t xml:space="preserve">, and enforces that the sign of </w:t>
+      </w:r>
+      <w:proofErr w:type="spellStart"/>
+      <w:r>
+        <w:t>qOH</w:t>
+      </w:r>
+      <w:proofErr w:type="spellEnd"/>
+      <w:r>
+        <w:t xml:space="preserve"> needs to be opposite of </w:t>
+      </w:r>
+      <w:proofErr w:type="spellStart"/>
+      <w:r>
+        <w:t>qHH</w:t>
+      </w:r>
+      <w:proofErr w:type="spellEnd"/>
+      <w:r>
+        <w:t xml:space="preserve"> and </w:t>
+      </w:r>
+      <w:proofErr w:type="spellStart"/>
+      <w:r>
+        <w:t>qOH</w:t>
+      </w:r>
+      <w:proofErr w:type="spellEnd"/>
+      <w:r>
+        <w:t xml:space="preserve"> (i.e. negative), and the relationship |</w:t>
+      </w:r>
+      <w:proofErr w:type="spellStart"/>
+      <w:r>
+        <w:t>q</w:t>
       </w:r>
       <w:r>
         <w:rPr>
@@ -7460,6 +8409,7 @@
         </w:rPr>
         <w:t>OH</w:t>
       </w:r>
+      <w:proofErr w:type="spellEnd"/>
       <w:r>
         <w:t>| = 2|q</w:t>
       </w:r>
@@ -7488,14 +8438,14 @@
           <w:szCs w:val="28"/>
         </w:rPr>
       </w:pPr>
-      <w:bookmarkStart w:id="9" w:name="_LSQ_Python_Codes_4"/>
-      <w:bookmarkStart w:id="10" w:name="_LSQ_Python_Codes_5"/>
-      <w:bookmarkStart w:id="11" w:name="_LSQ_Python_Codes_6"/>
-      <w:bookmarkStart w:id="12" w:name="_LSQ_Python_Codes_7"/>
-      <w:bookmarkEnd w:id="9"/>
-      <w:bookmarkEnd w:id="10"/>
+      <w:bookmarkStart w:id="11" w:name="_LSQ_Python_Codes_4"/>
+      <w:bookmarkStart w:id="12" w:name="_LSQ_Python_Codes_5"/>
+      <w:bookmarkStart w:id="13" w:name="_LSQ_Python_Codes_6"/>
+      <w:bookmarkStart w:id="14" w:name="_LSQ_Python_Codes_7"/>
       <w:bookmarkEnd w:id="11"/>
       <w:bookmarkEnd w:id="12"/>
+      <w:bookmarkEnd w:id="13"/>
+      <w:bookmarkEnd w:id="14"/>
       <w:r>
         <w:rPr>
           <w:b/>
@@ -7514,12 +8464,17 @@
         <w:t xml:space="preserve"> the constituent</w:t>
       </w:r>
       <w:r>
-        <w:t xml:space="preserve"> 2-body outer cutoffs, by default. One has the option of setting all outer cutoffs to an equivalent value by adding the following line to the end of the fm_setup</w:t>
+        <w:t xml:space="preserve"> 2-body outer cutoffs, by default. One has the option of setting all outer cutoffs to an equivalent value by adding the following line to the end of the </w:t>
+      </w:r>
+      <w:proofErr w:type="spellStart"/>
+      <w:r>
+        <w:t>fm_setup</w:t>
       </w:r>
       <w:proofErr w:type="gramStart"/>
       <w:r>
         <w:t>,in</w:t>
       </w:r>
+      <w:proofErr w:type="spellEnd"/>
       <w:proofErr w:type="gramEnd"/>
       <w:r>
         <w:t xml:space="preserve"> file: </w:t>
@@ -7758,7 +8713,27 @@
                 <w:sz w:val="20"/>
                 <w:szCs w:val="20"/>
               </w:rPr>
-              <w:t xml:space="preserve"> lsq.py A.txt b.txt params.header </w:t>
+              <w:t xml:space="preserve"> lsq.py A.txt b.txt </w:t>
+            </w:r>
+            <w:proofErr w:type="spellStart"/>
+            <w:r>
+              <w:rPr>
+                <w:rFonts w:ascii="Courier" w:hAnsi="Courier"/>
+                <w:color w:val="000000" w:themeColor="text1"/>
+                <w:sz w:val="20"/>
+                <w:szCs w:val="20"/>
+              </w:rPr>
+              <w:t>params.header</w:t>
+            </w:r>
+            <w:proofErr w:type="spellEnd"/>
+            <w:r>
+              <w:rPr>
+                <w:rFonts w:ascii="Courier" w:hAnsi="Courier"/>
+                <w:color w:val="000000" w:themeColor="text1"/>
+                <w:sz w:val="20"/>
+                <w:szCs w:val="20"/>
+              </w:rPr>
+              <w:t xml:space="preserve"> </w:t>
             </w:r>
             <w:r>
               <w:rPr>
@@ -7901,7 +8876,47 @@
                 <w:sz w:val="20"/>
                 <w:szCs w:val="20"/>
               </w:rPr>
-              <w:t>lsq.py A.txt b.txt params.header ff_groups.map  &gt; params.txt</w:t>
+              <w:t xml:space="preserve">lsq.py A.txt b.txt </w:t>
+            </w:r>
+            <w:proofErr w:type="spellStart"/>
+            <w:r>
+              <w:rPr>
+                <w:rFonts w:ascii="Courier" w:hAnsi="Courier"/>
+                <w:color w:val="000000" w:themeColor="text1"/>
+                <w:sz w:val="20"/>
+                <w:szCs w:val="20"/>
+              </w:rPr>
+              <w:t>params.header</w:t>
+            </w:r>
+            <w:proofErr w:type="spellEnd"/>
+            <w:r>
+              <w:rPr>
+                <w:rFonts w:ascii="Courier" w:hAnsi="Courier"/>
+                <w:color w:val="000000" w:themeColor="text1"/>
+                <w:sz w:val="20"/>
+                <w:szCs w:val="20"/>
+              </w:rPr>
+              <w:t xml:space="preserve"> </w:t>
+            </w:r>
+            <w:proofErr w:type="spellStart"/>
+            <w:r>
+              <w:rPr>
+                <w:rFonts w:ascii="Courier" w:hAnsi="Courier"/>
+                <w:color w:val="000000" w:themeColor="text1"/>
+                <w:sz w:val="20"/>
+                <w:szCs w:val="20"/>
+              </w:rPr>
+              <w:t>ff_groups.map</w:t>
+            </w:r>
+            <w:proofErr w:type="spellEnd"/>
+            <w:r>
+              <w:rPr>
+                <w:rFonts w:ascii="Courier" w:hAnsi="Courier"/>
+                <w:color w:val="000000" w:themeColor="text1"/>
+                <w:sz w:val="20"/>
+                <w:szCs w:val="20"/>
+              </w:rPr>
+              <w:t xml:space="preserve">  &gt; params.txt</w:t>
             </w:r>
           </w:p>
         </w:tc>
@@ -8046,7 +9061,47 @@
                 <w:sz w:val="20"/>
                 <w:szCs w:val="20"/>
               </w:rPr>
-              <w:t xml:space="preserve">lsq.py A.txt b.txt params.header ff_groups.map </w:t>
+              <w:t xml:space="preserve">lsq.py A.txt b.txt </w:t>
+            </w:r>
+            <w:proofErr w:type="spellStart"/>
+            <w:r>
+              <w:rPr>
+                <w:rFonts w:ascii="Courier" w:hAnsi="Courier"/>
+                <w:color w:val="000000" w:themeColor="text1"/>
+                <w:sz w:val="20"/>
+                <w:szCs w:val="20"/>
+              </w:rPr>
+              <w:t>params.header</w:t>
+            </w:r>
+            <w:proofErr w:type="spellEnd"/>
+            <w:r>
+              <w:rPr>
+                <w:rFonts w:ascii="Courier" w:hAnsi="Courier"/>
+                <w:color w:val="000000" w:themeColor="text1"/>
+                <w:sz w:val="20"/>
+                <w:szCs w:val="20"/>
+              </w:rPr>
+              <w:t xml:space="preserve"> </w:t>
+            </w:r>
+            <w:proofErr w:type="spellStart"/>
+            <w:r>
+              <w:rPr>
+                <w:rFonts w:ascii="Courier" w:hAnsi="Courier"/>
+                <w:color w:val="000000" w:themeColor="text1"/>
+                <w:sz w:val="20"/>
+                <w:szCs w:val="20"/>
+              </w:rPr>
+              <w:t>ff_groups.map</w:t>
+            </w:r>
+            <w:proofErr w:type="spellEnd"/>
+            <w:r>
+              <w:rPr>
+                <w:rFonts w:ascii="Courier" w:hAnsi="Courier"/>
+                <w:color w:val="000000" w:themeColor="text1"/>
+                <w:sz w:val="20"/>
+                <w:szCs w:val="20"/>
+              </w:rPr>
+              <w:t xml:space="preserve"> </w:t>
             </w:r>
             <w:r>
               <w:rPr>
@@ -8088,7 +9143,43 @@
                 <w:sz w:val="20"/>
                 <w:szCs w:val="20"/>
               </w:rPr>
-              <w:t>Located in the contrib/hist_forces directory. Allows weights to be specified for forces. The input weight file should have one line for each in b.txt that specifies the weight to be applied.</w:t>
+              <w:t xml:space="preserve">Located in the </w:t>
+            </w:r>
+            <w:proofErr w:type="spellStart"/>
+            <w:r>
+              <w:rPr>
+                <w:rFonts w:ascii="Courier" w:hAnsi="Courier"/>
+                <w:sz w:val="20"/>
+                <w:szCs w:val="20"/>
+              </w:rPr>
+              <w:t>contrib</w:t>
+            </w:r>
+            <w:proofErr w:type="spellEnd"/>
+            <w:r>
+              <w:rPr>
+                <w:rFonts w:ascii="Courier" w:hAnsi="Courier"/>
+                <w:sz w:val="20"/>
+                <w:szCs w:val="20"/>
+              </w:rPr>
+              <w:t>/</w:t>
+            </w:r>
+            <w:proofErr w:type="spellStart"/>
+            <w:r>
+              <w:rPr>
+                <w:rFonts w:ascii="Courier" w:hAnsi="Courier"/>
+                <w:sz w:val="20"/>
+                <w:szCs w:val="20"/>
+              </w:rPr>
+              <w:t>hist_forces</w:t>
+            </w:r>
+            <w:proofErr w:type="spellEnd"/>
+            <w:r>
+              <w:rPr>
+                <w:rFonts w:ascii="Courier" w:hAnsi="Courier"/>
+                <w:sz w:val="20"/>
+                <w:szCs w:val="20"/>
+              </w:rPr>
+              <w:t xml:space="preserve"> directory. Allows weights to be specified for forces. The input weight file should have one line for each in b.txt that specifies the weight to be applied.</w:t>
             </w:r>
             <w:r>
               <w:rPr>
@@ -8125,8 +9216,8 @@
           <w:color w:val="000000" w:themeColor="text1"/>
         </w:rPr>
       </w:pPr>
-      <w:bookmarkStart w:id="13" w:name="_MD_CODE:_Main"/>
-      <w:bookmarkEnd w:id="13"/>
+      <w:bookmarkStart w:id="15" w:name="_MD_CODE:_Main"/>
+      <w:bookmarkEnd w:id="15"/>
       <w:r>
         <w:rPr>
           <w:rFonts w:asciiTheme="minorHAnsi" w:hAnsiTheme="minorHAnsi"/>
@@ -8969,7 +10060,25 @@
                 <w:sz w:val="20"/>
                 <w:szCs w:val="20"/>
               </w:rPr>
-              <w:t>MD time step in femtoseconds (fs).</w:t>
+              <w:t>MD time step in femtoseconds (</w:t>
+            </w:r>
+            <w:proofErr w:type="spellStart"/>
+            <w:r>
+              <w:rPr>
+                <w:rFonts w:ascii="Courier" w:hAnsi="Courier"/>
+                <w:sz w:val="20"/>
+                <w:szCs w:val="20"/>
+              </w:rPr>
+              <w:t>fs</w:t>
+            </w:r>
+            <w:proofErr w:type="spellEnd"/>
+            <w:r>
+              <w:rPr>
+                <w:rFonts w:ascii="Courier" w:hAnsi="Courier"/>
+                <w:sz w:val="20"/>
+                <w:szCs w:val="20"/>
+              </w:rPr>
+              <w:t>).</w:t>
             </w:r>
           </w:p>
         </w:tc>
@@ -9197,8 +10306,18 @@
                 <w:sz w:val="20"/>
                 <w:szCs w:val="20"/>
               </w:rPr>
-              <w:t>Number of supercell</w:t>
-            </w:r>
+              <w:t xml:space="preserve">Number of </w:t>
+            </w:r>
+            <w:proofErr w:type="spellStart"/>
+            <w:r>
+              <w:rPr>
+                <w:rFonts w:ascii="Courier" w:hAnsi="Courier"/>
+                <w:sz w:val="20"/>
+                <w:szCs w:val="20"/>
+              </w:rPr>
+              <w:t>supercell</w:t>
+            </w:r>
+            <w:proofErr w:type="spellEnd"/>
             <w:r>
               <w:rPr>
                 <w:rFonts w:ascii="Courier" w:hAnsi="Courier"/>
@@ -9239,7 +10358,27 @@
                 <w:sz w:val="20"/>
                 <w:szCs w:val="20"/>
               </w:rPr>
-              <w:t xml:space="preserve">Use of neighbor lists is highly recommended when layers are used. </w:t>
+              <w:t>Use of neighbor lists is highly recommended when layers are used.</w:t>
+            </w:r>
+            <w:r>
+              <w:rPr>
+                <w:rFonts w:ascii="Courier" w:hAnsi="Courier"/>
+                <w:b/>
+                <w:color w:val="3366FF"/>
+                <w:sz w:val="20"/>
+                <w:szCs w:val="20"/>
+              </w:rPr>
+              <w:t xml:space="preserve"> LJ pair type does not use layers.</w:t>
+            </w:r>
+            <w:r>
+              <w:rPr>
+                <w:rFonts w:ascii="Courier" w:hAnsi="Courier"/>
+                <w:b/>
+                <w:color w:val="3366FF"/>
+                <w:sz w:val="20"/>
+                <w:szCs w:val="20"/>
+              </w:rPr>
+              <w:t xml:space="preserve"> </w:t>
             </w:r>
           </w:p>
         </w:tc>
@@ -9542,8 +10681,18 @@
                 <w:sz w:val="20"/>
                 <w:szCs w:val="20"/>
               </w:rPr>
-              <w:t>or .xyzf</w:t>
-            </w:r>
+              <w:t>or .</w:t>
+            </w:r>
+            <w:proofErr w:type="spellStart"/>
+            <w:r>
+              <w:rPr>
+                <w:rFonts w:ascii="Courier" w:hAnsi="Courier"/>
+                <w:sz w:val="20"/>
+                <w:szCs w:val="20"/>
+              </w:rPr>
+              <w:t>xyzf</w:t>
+            </w:r>
+            <w:proofErr w:type="spellEnd"/>
             <w:proofErr w:type="gramEnd"/>
             <w:r>
               <w:rPr>
@@ -9800,7 +10949,25 @@
                 <w:szCs w:val="20"/>
               </w:rPr>
               <w:br/>
-              <w:t>“VELSCALE &lt;scaling freq&gt;”</w:t>
+              <w:t xml:space="preserve">“VELSCALE &lt;scaling </w:t>
+            </w:r>
+            <w:proofErr w:type="spellStart"/>
+            <w:r>
+              <w:rPr>
+                <w:rFonts w:ascii="Courier" w:hAnsi="Courier"/>
+                <w:sz w:val="20"/>
+                <w:szCs w:val="20"/>
+              </w:rPr>
+              <w:t>freq</w:t>
+            </w:r>
+            <w:proofErr w:type="spellEnd"/>
+            <w:r>
+              <w:rPr>
+                <w:rFonts w:ascii="Courier" w:hAnsi="Courier"/>
+                <w:sz w:val="20"/>
+                <w:szCs w:val="20"/>
+              </w:rPr>
+              <w:t>&gt;”</w:t>
             </w:r>
           </w:p>
         </w:tc>
@@ -10273,7 +11440,25 @@
                 <w:sz w:val="20"/>
                 <w:szCs w:val="20"/>
               </w:rPr>
-              <w:t>How frequently should the energies, etc be generated?</w:t>
+              <w:t xml:space="preserve">How frequently should the energies, </w:t>
+            </w:r>
+            <w:proofErr w:type="spellStart"/>
+            <w:r>
+              <w:rPr>
+                <w:rFonts w:ascii="Courier" w:hAnsi="Courier"/>
+                <w:sz w:val="20"/>
+                <w:szCs w:val="20"/>
+              </w:rPr>
+              <w:t>etc</w:t>
+            </w:r>
+            <w:proofErr w:type="spellEnd"/>
+            <w:r>
+              <w:rPr>
+                <w:rFonts w:ascii="Courier" w:hAnsi="Courier"/>
+                <w:sz w:val="20"/>
+                <w:szCs w:val="20"/>
+              </w:rPr>
+              <w:t xml:space="preserve"> be generated?</w:t>
             </w:r>
           </w:p>
         </w:tc>
@@ -10453,6 +11638,7 @@
               </w:rPr>
               <w:t xml:space="preserve"> be printed </w:t>
             </w:r>
+            <w:proofErr w:type="spellStart"/>
             <w:r>
               <w:rPr>
                 <w:rFonts w:ascii="Courier" w:hAnsi="Courier"/>
@@ -10461,6 +11647,7 @@
               </w:rPr>
               <w:t>durng</w:t>
             </w:r>
+            <w:proofErr w:type="spellEnd"/>
             <w:r>
               <w:rPr>
                 <w:rFonts w:ascii="Courier" w:hAnsi="Courier"/>
@@ -10709,8 +11896,8 @@
           <w:color w:val="000000" w:themeColor="text1"/>
         </w:rPr>
       </w:pPr>
-      <w:bookmarkStart w:id="14" w:name="_MD_CODE:_Parameter"/>
-      <w:bookmarkEnd w:id="14"/>
+      <w:bookmarkStart w:id="16" w:name="_MD_CODE:_Parameter"/>
+      <w:bookmarkEnd w:id="16"/>
       <w:r>
         <w:rPr>
           <w:rFonts w:asciiTheme="minorHAnsi" w:hAnsiTheme="minorHAnsi"/>
@@ -10914,8 +12101,13 @@
         </w:numPr>
       </w:pPr>
       <w:r>
-        <w:t>Charges are given in e, atom masses in amu</w:t>
-      </w:r>
+        <w:t xml:space="preserve">Charges are given in e, atom masses in </w:t>
+      </w:r>
+      <w:proofErr w:type="spellStart"/>
+      <w:r>
+        <w:t>amu</w:t>
+      </w:r>
+      <w:proofErr w:type="spellEnd"/>
     </w:p>
     <w:p/>
     <w:p>
@@ -10926,21 +12118,66 @@
     <w:p>
       <w:r>
         <w:br/>
-        <w:t>A penalty function is added to the molecular mechanics force field to manage cases where a distance may fall below the rmin cutoff, and has the functional form: Penalty = penalty_</w:t>
+        <w:t xml:space="preserve">A penalty function is added to the molecular mechanics force field to manage cases where a distance may fall below the </w:t>
+      </w:r>
+      <w:proofErr w:type="spellStart"/>
+      <w:r>
+        <w:t>rmin</w:t>
+      </w:r>
+      <w:proofErr w:type="spellEnd"/>
+      <w:r>
+        <w:t xml:space="preserve"> cutoff, and has the functional form: Penalty = </w:t>
+      </w:r>
+      <w:proofErr w:type="spellStart"/>
+      <w:r>
+        <w:t>penalty_</w:t>
       </w:r>
       <w:proofErr w:type="gramStart"/>
       <w:r>
-        <w:t>scaling(</w:t>
-      </w:r>
+        <w:t>scaling</w:t>
+      </w:r>
+      <w:proofErr w:type="spellEnd"/>
+      <w:r>
+        <w:t>(</w:t>
+      </w:r>
+      <w:proofErr w:type="spellStart"/>
       <w:proofErr w:type="gramEnd"/>
       <w:r>
-        <w:t xml:space="preserve">smin + penalty_dist – rlen)^3, where parameters </w:t>
+        <w:t>smin</w:t>
+      </w:r>
+      <w:proofErr w:type="spellEnd"/>
+      <w:r>
+        <w:t xml:space="preserve"> + </w:t>
+      </w:r>
+      <w:proofErr w:type="spellStart"/>
+      <w:r>
+        <w:t>penalty_dist</w:t>
+      </w:r>
+      <w:proofErr w:type="spellEnd"/>
+      <w:r>
+        <w:t xml:space="preserve"> – </w:t>
+      </w:r>
+      <w:proofErr w:type="spellStart"/>
+      <w:r>
+        <w:t>rlen</w:t>
+      </w:r>
+      <w:proofErr w:type="spellEnd"/>
+      <w:r>
+        <w:t xml:space="preserve">)^3, where parameters </w:t>
       </w:r>
       <w:r>
         <w:t>penalty scaling</w:t>
       </w:r>
       <w:r>
-        <w:t xml:space="preserve"> and penalty_dist can be user-specified by adding the following lines above the “ATOM PAIR TRIPLETS” line</w:t>
+        <w:t xml:space="preserve"> and </w:t>
+      </w:r>
+      <w:proofErr w:type="spellStart"/>
+      <w:r>
+        <w:t>penalty_dist</w:t>
+      </w:r>
+      <w:proofErr w:type="spellEnd"/>
+      <w:r>
+        <w:t xml:space="preserve"> can be user-specified by adding the following lines above the “ATOM PAIR TRIPLETS” line</w:t>
       </w:r>
       <w:r>
         <w:t>, for</w:t>
@@ -11018,7 +12255,21 @@
           <w:rFonts w:ascii="Courier" w:hAnsi="Courier"/>
         </w:rPr>
         <w:tab/>
-        <w:t>0               C               C               1               4.</w:t>
+        <w:t xml:space="preserve">0               C               </w:t>
+      </w:r>
+      <w:proofErr w:type="spellStart"/>
+      <w:r>
+        <w:rPr>
+          <w:rFonts w:ascii="Courier" w:hAnsi="Courier"/>
+        </w:rPr>
+        <w:t>C</w:t>
+      </w:r>
+      <w:proofErr w:type="spellEnd"/>
+      <w:r>
+        <w:rPr>
+          <w:rFonts w:ascii="Courier" w:hAnsi="Courier"/>
+        </w:rPr>
+        <w:t xml:space="preserve">               1               4.</w:t>
       </w:r>
       <w:r>
         <w:rPr>
@@ -11126,12 +12377,14 @@
       <w:r>
         <w:t>:” also controls a penalty function (“</w:t>
       </w:r>
+      <w:proofErr w:type="spellStart"/>
       <w:r>
         <w:rPr>
           <w:rFonts w:ascii="Courier" w:hAnsi="Courier"/>
         </w:rPr>
         <w:t>fpenalty</w:t>
       </w:r>
+      <w:proofErr w:type="spellEnd"/>
       <w:r>
         <w:t xml:space="preserve">” in the code), which helps to discourage </w:t>
       </w:r>
@@ -11152,8 +12405,8 @@
           <w:rFonts w:asciiTheme="minorHAnsi" w:hAnsiTheme="minorHAnsi"/>
         </w:rPr>
       </w:pPr>
-      <w:bookmarkStart w:id="15" w:name="_PES_Scan_generator"/>
-      <w:bookmarkEnd w:id="15"/>
+      <w:bookmarkStart w:id="17" w:name="_PES_Scan_generator"/>
+      <w:bookmarkEnd w:id="17"/>
       <w:r>
         <w:rPr>
           <w:rFonts w:asciiTheme="minorHAnsi" w:hAnsiTheme="minorHAnsi"/>
@@ -11183,6 +12436,7 @@
         </w:rPr>
         <w:t xml:space="preserve">This utility, which is built into the </w:t>
       </w:r>
+      <w:proofErr w:type="spellStart"/>
       <w:r>
         <w:rPr>
           <w:rFonts w:ascii="Courier" w:hAnsi="Courier"/>
@@ -11200,6 +12454,7 @@
         </w:rPr>
         <w:t>md</w:t>
       </w:r>
+      <w:proofErr w:type="spellEnd"/>
       <w:proofErr w:type="gramEnd"/>
       <w:r>
         <w:rPr>
@@ -11464,7 +12719,71 @@
         <w:rPr>
           <w:color w:val="FF0000"/>
         </w:rPr>
-        <w:t>Note: The cubic penalty function (fcut) can be excluded from 2-body scans by adding “EXCLUDE FCUT” at the end of line 2, above. This is particularly useful when re-fitting potentials.</w:t>
+        <w:t>Note: The cubic penalty function (</w:t>
+      </w:r>
+      <w:proofErr w:type="spellStart"/>
+      <w:r>
+        <w:rPr>
+          <w:color w:val="FF0000"/>
+        </w:rPr>
+        <w:t>fcut</w:t>
+      </w:r>
+      <w:proofErr w:type="spellEnd"/>
+      <w:r>
+        <w:rPr>
+          <w:color w:val="FF0000"/>
+        </w:rPr>
+        <w:t>) can be excluded from 2-body scans by adding “EXCLUDE FCU</w:t>
+      </w:r>
+      <w:r>
+        <w:rPr>
+          <w:color w:val="FF0000"/>
+        </w:rPr>
+        <w:t>T” at the end of line 2, above</w:t>
+      </w:r>
+      <w:proofErr w:type="gramStart"/>
+      <w:r>
+        <w:rPr>
+          <w:color w:val="FF0000"/>
+        </w:rPr>
+        <w:t>.,</w:t>
+      </w:r>
+      <w:proofErr w:type="gramEnd"/>
+      <w:r>
+        <w:rPr>
+          <w:color w:val="FF0000"/>
+        </w:rPr>
+        <w:t xml:space="preserve"> and charges can be excluded by adding “EXCLUDE CHARGES</w:t>
+      </w:r>
+      <w:r>
+        <w:rPr>
+          <w:color w:val="FF0000"/>
+        </w:rPr>
+        <w:t>.</w:t>
+      </w:r>
+      <w:r>
+        <w:rPr>
+          <w:color w:val="FF0000"/>
+        </w:rPr>
+        <w:t>”</w:t>
+      </w:r>
+      <w:r>
+        <w:rPr>
+          <w:color w:val="FF0000"/>
+        </w:rPr>
+        <w:t xml:space="preserve"> Any combination of these two options can be used, and order does not matter. </w:t>
+      </w:r>
+      <w:r>
+        <w:rPr>
+          <w:color w:val="FF0000"/>
+        </w:rPr>
+        <w:t>This is particularly useful when re-fitting potentials.</w:t>
+      </w:r>
+      <w:r>
+        <w:rPr>
+          <w:color w:val="FF0000"/>
+        </w:rPr>
+        <w:t xml:space="preserve"> </w:t>
       </w:r>
     </w:p>
     <w:p>
@@ -12525,8 +13844,8 @@
           <w:rFonts w:asciiTheme="minorHAnsi" w:hAnsiTheme="minorHAnsi"/>
         </w:rPr>
       </w:pPr>
-      <w:bookmarkStart w:id="16" w:name="_Small_Utilities"/>
-      <w:bookmarkEnd w:id="16"/>
+      <w:bookmarkStart w:id="18" w:name="_Small_Utilities"/>
+      <w:bookmarkEnd w:id="18"/>
       <w:r>
         <w:rPr>
           <w:rFonts w:asciiTheme="minorHAnsi" w:hAnsiTheme="minorHAnsi"/>
@@ -12537,8 +13856,13 @@
     <w:p/>
     <w:p>
       <w:r>
-        <w:t>These utilities can be found in the contrib</w:t>
-      </w:r>
+        <w:t xml:space="preserve">These utilities can be found in the </w:t>
+      </w:r>
+      <w:proofErr w:type="spellStart"/>
+      <w:r>
+        <w:t>contrib</w:t>
+      </w:r>
+      <w:proofErr w:type="spellEnd"/>
       <w:r>
         <w:t xml:space="preserve"> (and sub-)</w:t>
       </w:r>
@@ -12752,8 +14076,18 @@
                 <w:sz w:val="20"/>
                 <w:szCs w:val="20"/>
               </w:rPr>
-              <w:t>a .xyzf</w:t>
-            </w:r>
+              <w:t>a .</w:t>
+            </w:r>
+            <w:proofErr w:type="spellStart"/>
+            <w:r>
+              <w:rPr>
+                <w:rFonts w:ascii="Courier" w:hAnsi="Courier"/>
+                <w:sz w:val="20"/>
+                <w:szCs w:val="20"/>
+              </w:rPr>
+              <w:t>xyzf</w:t>
+            </w:r>
+            <w:proofErr w:type="spellEnd"/>
             <w:proofErr w:type="gramEnd"/>
             <w:r>
               <w:rPr>
@@ -12878,7 +14212,25 @@
                 <w:sz w:val="20"/>
                 <w:szCs w:val="20"/>
               </w:rPr>
-              <w:t>Convert a dftbgen .gen file to a .xyz file</w:t>
+              <w:t xml:space="preserve">Convert a </w:t>
+            </w:r>
+            <w:proofErr w:type="spellStart"/>
+            <w:r>
+              <w:rPr>
+                <w:rFonts w:ascii="Courier" w:hAnsi="Courier"/>
+                <w:sz w:val="20"/>
+                <w:szCs w:val="20"/>
+              </w:rPr>
+              <w:t>dftbgen</w:t>
+            </w:r>
+            <w:proofErr w:type="spellEnd"/>
+            <w:r>
+              <w:rPr>
+                <w:rFonts w:ascii="Courier" w:hAnsi="Courier"/>
+                <w:sz w:val="20"/>
+                <w:szCs w:val="20"/>
+              </w:rPr>
+              <w:t xml:space="preserve"> .gen file to a .xyz file</w:t>
             </w:r>
           </w:p>
         </w:tc>
@@ -13016,8 +14368,18 @@
                 <w:sz w:val="20"/>
                 <w:szCs w:val="20"/>
               </w:rPr>
-              <w:t>a .xyzf</w:t>
-            </w:r>
+              <w:t>a .</w:t>
+            </w:r>
+            <w:proofErr w:type="spellStart"/>
+            <w:r>
+              <w:rPr>
+                <w:rFonts w:ascii="Courier" w:hAnsi="Courier"/>
+                <w:sz w:val="20"/>
+                <w:szCs w:val="20"/>
+              </w:rPr>
+              <w:t>xyzf</w:t>
+            </w:r>
+            <w:proofErr w:type="spellEnd"/>
             <w:proofErr w:type="gramEnd"/>
             <w:r>
               <w:rPr>
@@ -13060,15 +14422,33 @@
                 <w:sz w:val="20"/>
                 <w:szCs w:val="20"/>
               </w:rPr>
-              <w:t>subtract_forces.sh  &lt;frames&gt; &lt;inpu</w:t>
-            </w:r>
-            <w:r>
-              <w:rPr>
-                <w:rFonts w:ascii="Courier" w:hAnsi="Courier"/>
-                <w:sz w:val="20"/>
-                <w:szCs w:val="20"/>
-              </w:rPr>
-              <w:t xml:space="preserve">t.xyzf file&gt; </w:t>
+              <w:t>subtract_forces.sh  &lt;frames&gt; &lt;</w:t>
+            </w:r>
+            <w:proofErr w:type="spellStart"/>
+            <w:r>
+              <w:rPr>
+                <w:rFonts w:ascii="Courier" w:hAnsi="Courier"/>
+                <w:sz w:val="20"/>
+                <w:szCs w:val="20"/>
+              </w:rPr>
+              <w:t>inpu</w:t>
+            </w:r>
+            <w:r>
+              <w:rPr>
+                <w:rFonts w:ascii="Courier" w:hAnsi="Courier"/>
+                <w:sz w:val="20"/>
+                <w:szCs w:val="20"/>
+              </w:rPr>
+              <w:t>t.xyzf</w:t>
+            </w:r>
+            <w:proofErr w:type="spellEnd"/>
+            <w:r>
+              <w:rPr>
+                <w:rFonts w:ascii="Courier" w:hAnsi="Courier"/>
+                <w:sz w:val="20"/>
+                <w:szCs w:val="20"/>
+              </w:rPr>
+              <w:t xml:space="preserve"> file&gt; </w:t>
             </w:r>
             <w:r>
               <w:rPr>
@@ -13165,8 +14545,18 @@
                 <w:sz w:val="20"/>
                 <w:szCs w:val="20"/>
               </w:rPr>
-              <w:t>a .xyzf</w:t>
-            </w:r>
+              <w:t>a .</w:t>
+            </w:r>
+            <w:proofErr w:type="spellStart"/>
+            <w:r>
+              <w:rPr>
+                <w:rFonts w:ascii="Courier" w:hAnsi="Courier"/>
+                <w:sz w:val="20"/>
+                <w:szCs w:val="20"/>
+              </w:rPr>
+              <w:t>xyzf</w:t>
+            </w:r>
+            <w:proofErr w:type="spellEnd"/>
             <w:proofErr w:type="gramEnd"/>
             <w:r>
               <w:rPr>
@@ -13217,15 +14607,33 @@
                 <w:sz w:val="20"/>
                 <w:szCs w:val="20"/>
               </w:rPr>
-              <w:t>&lt;frames&gt; &lt;inpu</w:t>
-            </w:r>
-            <w:r>
-              <w:rPr>
-                <w:rFonts w:ascii="Courier" w:hAnsi="Courier"/>
-                <w:sz w:val="20"/>
-                <w:szCs w:val="20"/>
-              </w:rPr>
-              <w:t xml:space="preserve">t.xyzf file&gt; </w:t>
+              <w:t>&lt;frames&gt; &lt;</w:t>
+            </w:r>
+            <w:proofErr w:type="spellStart"/>
+            <w:r>
+              <w:rPr>
+                <w:rFonts w:ascii="Courier" w:hAnsi="Courier"/>
+                <w:sz w:val="20"/>
+                <w:szCs w:val="20"/>
+              </w:rPr>
+              <w:t>inpu</w:t>
+            </w:r>
+            <w:r>
+              <w:rPr>
+                <w:rFonts w:ascii="Courier" w:hAnsi="Courier"/>
+                <w:sz w:val="20"/>
+                <w:szCs w:val="20"/>
+              </w:rPr>
+              <w:t>t.xyzf</w:t>
+            </w:r>
+            <w:proofErr w:type="spellEnd"/>
+            <w:r>
+              <w:rPr>
+                <w:rFonts w:ascii="Courier" w:hAnsi="Courier"/>
+                <w:sz w:val="20"/>
+                <w:szCs w:val="20"/>
+              </w:rPr>
+              <w:t xml:space="preserve"> file&gt; </w:t>
             </w:r>
             <w:r>
               <w:rPr>
@@ -13257,8 +14665,8 @@
           <w:u w:val="none"/>
         </w:rPr>
       </w:pPr>
-      <w:bookmarkStart w:id="17" w:name="_Self-consistent_force_field"/>
-      <w:bookmarkEnd w:id="17"/>
+      <w:bookmarkStart w:id="19" w:name="_Self-consistent_force_field"/>
+      <w:bookmarkEnd w:id="19"/>
       <w:r>
         <w:rPr>
           <w:rStyle w:val="Hyperlink"/>
@@ -13317,7 +14725,25 @@
           <w:b/>
           <w:color w:val="3366FF"/>
         </w:rPr>
-        <w:t>/contrib/submit_self_consist.sh</w:t>
+        <w:t>/</w:t>
+      </w:r>
+      <w:proofErr w:type="spellStart"/>
+      <w:r>
+        <w:rPr>
+          <w:rFonts w:ascii="Courier" w:hAnsi="Courier"/>
+          <w:b/>
+          <w:color w:val="3366FF"/>
+        </w:rPr>
+        <w:t>contrib</w:t>
+      </w:r>
+      <w:proofErr w:type="spellEnd"/>
+      <w:r>
+        <w:rPr>
+          <w:rFonts w:ascii="Courier" w:hAnsi="Courier"/>
+          <w:b/>
+          <w:color w:val="3366FF"/>
+        </w:rPr>
+        <w:t>/submit_self_consist.sh</w:t>
       </w:r>
       <w:r>
         <w:t xml:space="preserve">, and requires </w:t>
@@ -13474,8 +14900,8 @@
           <w:u w:val="none"/>
         </w:rPr>
       </w:pPr>
-      <w:bookmarkStart w:id="18" w:name="_Fit_refitting/extrapolation"/>
-      <w:bookmarkEnd w:id="18"/>
+      <w:bookmarkStart w:id="20" w:name="_Fit_refitting/extrapolation"/>
+      <w:bookmarkEnd w:id="20"/>
       <w:r>
         <w:rPr>
           <w:rStyle w:val="Hyperlink"/>
@@ -13713,6 +15139,7 @@
       <w:r>
         <w:t xml:space="preserve">The range over which the extrapolation/refitting occurs. For example, the user may choose to only re-fit between </w:t>
       </w:r>
+      <w:proofErr w:type="spellStart"/>
       <w:r>
         <w:rPr>
           <w:i/>
@@ -13725,9 +15152,11 @@
         </w:rPr>
         <w:t>min</w:t>
       </w:r>
+      <w:proofErr w:type="spellEnd"/>
       <w:r>
         <w:t xml:space="preserve"> and </w:t>
       </w:r>
+      <w:proofErr w:type="spellStart"/>
       <w:r>
         <w:rPr>
           <w:i/>
@@ -13740,9 +15169,11 @@
         </w:rPr>
         <w:t>max</w:t>
       </w:r>
+      <w:proofErr w:type="spellEnd"/>
       <w:r>
         <w:t xml:space="preserve">, and still use penalty functions to control behavior below </w:t>
       </w:r>
+      <w:proofErr w:type="spellStart"/>
       <w:r>
         <w:rPr>
           <w:i/>
@@ -13755,8 +15186,13 @@
         </w:rPr>
         <w:t>min</w:t>
       </w:r>
-      <w:r>
-        <w:t>. Alternatively, the user can have the exponential extrapolation continue to some product of k</w:t>
+      <w:proofErr w:type="spellEnd"/>
+      <w:r>
+        <w:t xml:space="preserve">. Alternatively, the user can have the exponential extrapolation continue to some product of </w:t>
+      </w:r>
+      <w:proofErr w:type="spellStart"/>
+      <w:r>
+        <w:t>k</w:t>
       </w:r>
       <w:r>
         <w:rPr>
@@ -13770,9 +15206,11 @@
         </w:rPr>
         <w:t>T</w:t>
       </w:r>
+      <w:proofErr w:type="spellEnd"/>
       <w:r>
         <w:t xml:space="preserve"> (a new </w:t>
       </w:r>
+      <w:proofErr w:type="spellStart"/>
       <w:r>
         <w:rPr>
           <w:i/>
@@ -13785,6 +15223,7 @@
         </w:rPr>
         <w:t>min</w:t>
       </w:r>
+      <w:proofErr w:type="spellEnd"/>
       <w:r>
         <w:t xml:space="preserve"> will be output), or even to zero.</w:t>
       </w:r>
@@ -13803,34 +15242,47 @@
     </w:p>
     <w:p/>
     <w:p>
-      <w:r>
-        <w:t xml:space="preserve">NOTE: Compile the code with </w:t>
-      </w:r>
-      <w:r>
-        <w:rPr>
-          <w:rFonts w:ascii="Courier" w:hAnsi="Courier"/>
+      <w:pPr>
+        <w:rPr>
           <w:b/>
-          <w:color w:val="3366FF"/>
-        </w:rPr>
-        <w:t>FPENALTY_POWER=0.0</w:t>
-      </w:r>
-      <w:r>
-        <w:rPr>
-          <w:rFonts w:ascii="Courier" w:hAnsi="Courier"/>
+          <w:color w:val="C0504D" w:themeColor="accent2"/>
+        </w:rPr>
+      </w:pPr>
+      <w:r>
+        <w:rPr>
           <w:b/>
-          <w:color w:val="3366FF"/>
-        </w:rPr>
-        <w:t xml:space="preserve"> </w:t>
-      </w:r>
-      <w:r>
-        <w:t xml:space="preserve">when </w:t>
-      </w:r>
-      <w:r>
-        <w:t>outputting PES for use with this feature; otherwise, the cubic fcut function will double counted when the refit potential is run through the MD code.</w:t>
-      </w:r>
-      <w:bookmarkStart w:id="19" w:name="_GoBack"/>
-      <w:bookmarkEnd w:id="19"/>
-      <w:r>
+          <w:color w:val="C0504D" w:themeColor="accent2"/>
+        </w:rPr>
+        <w:t xml:space="preserve">NOTE: </w:t>
+      </w:r>
+      <w:r>
+        <w:rPr>
+          <w:b/>
+          <w:color w:val="C0504D" w:themeColor="accent2"/>
+        </w:rPr>
+        <w:t xml:space="preserve">The </w:t>
+      </w:r>
+      <w:proofErr w:type="spellStart"/>
+      <w:r>
+        <w:rPr>
+          <w:b/>
+          <w:color w:val="C0504D" w:themeColor="accent2"/>
+        </w:rPr>
+        <w:t>fcut</w:t>
+      </w:r>
+      <w:proofErr w:type="spellEnd"/>
+      <w:r>
+        <w:rPr>
+          <w:b/>
+          <w:color w:val="C0504D" w:themeColor="accent2"/>
+        </w:rPr>
+        <w:t xml:space="preserve"> penalty function should be turned off when producing scans to refit to. See the red note in the scans section for further instruction.</w:t>
+      </w:r>
+      <w:r>
+        <w:rPr>
+          <w:b/>
+          <w:color w:val="C0504D" w:themeColor="accent2"/>
+        </w:rPr>
         <w:t xml:space="preserve"> </w:t>
       </w:r>
     </w:p>
@@ -14348,6 +15800,92 @@
     </w:lvl>
   </w:abstractNum>
   <w:abstractNum w:abstractNumId="5">
+    <w:nsid w:val="1C22799C"/>
+    <w:multiLevelType w:val="hybridMultilevel"/>
+    <w:tmpl w:val="3CBA103A"/>
+    <w:lvl w:ilvl="0" w:tplc="0409000F">
+      <w:start w:val="1"/>
+      <w:numFmt w:val="decimal"/>
+      <w:lvlText w:val="%1."/>
+      <w:lvlJc w:val="left"/>
+      <w:pPr>
+        <w:ind w:left="1080" w:hanging="360"/>
+      </w:pPr>
+    </w:lvl>
+    <w:lvl w:ilvl="1" w:tplc="04090019" w:tentative="1">
+      <w:start w:val="1"/>
+      <w:numFmt w:val="lowerLetter"/>
+      <w:lvlText w:val="%2."/>
+      <w:lvlJc w:val="left"/>
+      <w:pPr>
+        <w:ind w:left="1800" w:hanging="360"/>
+      </w:pPr>
+    </w:lvl>
+    <w:lvl w:ilvl="2" w:tplc="0409001B" w:tentative="1">
+      <w:start w:val="1"/>
+      <w:numFmt w:val="lowerRoman"/>
+      <w:lvlText w:val="%3."/>
+      <w:lvlJc w:val="right"/>
+      <w:pPr>
+        <w:ind w:left="2520" w:hanging="180"/>
+      </w:pPr>
+    </w:lvl>
+    <w:lvl w:ilvl="3" w:tplc="0409000F" w:tentative="1">
+      <w:start w:val="1"/>
+      <w:numFmt w:val="decimal"/>
+      <w:lvlText w:val="%4."/>
+      <w:lvlJc w:val="left"/>
+      <w:pPr>
+        <w:ind w:left="3240" w:hanging="360"/>
+      </w:pPr>
+    </w:lvl>
+    <w:lvl w:ilvl="4" w:tplc="04090019" w:tentative="1">
+      <w:start w:val="1"/>
+      <w:numFmt w:val="lowerLetter"/>
+      <w:lvlText w:val="%5."/>
+      <w:lvlJc w:val="left"/>
+      <w:pPr>
+        <w:ind w:left="3960" w:hanging="360"/>
+      </w:pPr>
+    </w:lvl>
+    <w:lvl w:ilvl="5" w:tplc="0409001B" w:tentative="1">
+      <w:start w:val="1"/>
+      <w:numFmt w:val="lowerRoman"/>
+      <w:lvlText w:val="%6."/>
+      <w:lvlJc w:val="right"/>
+      <w:pPr>
+        <w:ind w:left="4680" w:hanging="180"/>
+      </w:pPr>
+    </w:lvl>
+    <w:lvl w:ilvl="6" w:tplc="0409000F" w:tentative="1">
+      <w:start w:val="1"/>
+      <w:numFmt w:val="decimal"/>
+      <w:lvlText w:val="%7."/>
+      <w:lvlJc w:val="left"/>
+      <w:pPr>
+        <w:ind w:left="5400" w:hanging="360"/>
+      </w:pPr>
+    </w:lvl>
+    <w:lvl w:ilvl="7" w:tplc="04090019" w:tentative="1">
+      <w:start w:val="1"/>
+      <w:numFmt w:val="lowerLetter"/>
+      <w:lvlText w:val="%8."/>
+      <w:lvlJc w:val="left"/>
+      <w:pPr>
+        <w:ind w:left="6120" w:hanging="360"/>
+      </w:pPr>
+    </w:lvl>
+    <w:lvl w:ilvl="8" w:tplc="0409001B" w:tentative="1">
+      <w:start w:val="1"/>
+      <w:numFmt w:val="lowerRoman"/>
+      <w:lvlText w:val="%9."/>
+      <w:lvlJc w:val="right"/>
+      <w:pPr>
+        <w:ind w:left="6840" w:hanging="180"/>
+      </w:pPr>
+    </w:lvl>
+  </w:abstractNum>
+  <w:abstractNum w:abstractNumId="6">
     <w:nsid w:val="20022387"/>
     <w:multiLevelType w:val="multilevel"/>
     <w:tmpl w:val="DE200DA2"/>
@@ -14433,7 +15971,7 @@
       </w:pPr>
     </w:lvl>
   </w:abstractNum>
-  <w:abstractNum w:abstractNumId="6">
+  <w:abstractNum w:abstractNumId="7">
     <w:nsid w:val="20C431F9"/>
     <w:multiLevelType w:val="hybridMultilevel"/>
     <w:tmpl w:val="DA42CC86"/>
@@ -14545,7 +16083,7 @@
       </w:rPr>
     </w:lvl>
   </w:abstractNum>
-  <w:abstractNum w:abstractNumId="7">
+  <w:abstractNum w:abstractNumId="8">
     <w:nsid w:val="296662AA"/>
     <w:multiLevelType w:val="multilevel"/>
     <w:tmpl w:val="DC4CC882"/>
@@ -14658,7 +16196,7 @@
       </w:rPr>
     </w:lvl>
   </w:abstractNum>
-  <w:abstractNum w:abstractNumId="8">
+  <w:abstractNum w:abstractNumId="9">
     <w:nsid w:val="2EE40F91"/>
     <w:multiLevelType w:val="hybridMultilevel"/>
     <w:tmpl w:val="E3A839D0"/>
@@ -14770,7 +16308,7 @@
       </w:rPr>
     </w:lvl>
   </w:abstractNum>
-  <w:abstractNum w:abstractNumId="9">
+  <w:abstractNum w:abstractNumId="10">
     <w:nsid w:val="38A72F39"/>
     <w:multiLevelType w:val="multilevel"/>
     <w:tmpl w:val="DE200DA2"/>
@@ -14856,7 +16394,120 @@
       </w:pPr>
     </w:lvl>
   </w:abstractNum>
-  <w:abstractNum w:abstractNumId="10">
+  <w:abstractNum w:abstractNumId="11">
+    <w:nsid w:val="4673747F"/>
+    <w:multiLevelType w:val="hybridMultilevel"/>
+    <w:tmpl w:val="FCD2B1DE"/>
+    <w:lvl w:ilvl="0" w:tplc="04090001">
+      <w:start w:val="1"/>
+      <w:numFmt w:val="bullet"/>
+      <w:lvlText w:val=""/>
+      <w:lvlJc w:val="left"/>
+      <w:pPr>
+        <w:ind w:left="1080" w:hanging="360"/>
+      </w:pPr>
+      <w:rPr>
+        <w:rFonts w:ascii="Symbol" w:hAnsi="Symbol" w:hint="default"/>
+      </w:rPr>
+    </w:lvl>
+    <w:lvl w:ilvl="1" w:tplc="04090003" w:tentative="1">
+      <w:start w:val="1"/>
+      <w:numFmt w:val="bullet"/>
+      <w:lvlText w:val="o"/>
+      <w:lvlJc w:val="left"/>
+      <w:pPr>
+        <w:ind w:left="1800" w:hanging="360"/>
+      </w:pPr>
+      <w:rPr>
+        <w:rFonts w:ascii="Courier New" w:hAnsi="Courier New" w:hint="default"/>
+      </w:rPr>
+    </w:lvl>
+    <w:lvl w:ilvl="2" w:tplc="04090005" w:tentative="1">
+      <w:start w:val="1"/>
+      <w:numFmt w:val="bullet"/>
+      <w:lvlText w:val=""/>
+      <w:lvlJc w:val="left"/>
+      <w:pPr>
+        <w:ind w:left="2520" w:hanging="360"/>
+      </w:pPr>
+      <w:rPr>
+        <w:rFonts w:ascii="Wingdings" w:hAnsi="Wingdings" w:hint="default"/>
+      </w:rPr>
+    </w:lvl>
+    <w:lvl w:ilvl="3" w:tplc="04090001" w:tentative="1">
+      <w:start w:val="1"/>
+      <w:numFmt w:val="bullet"/>
+      <w:lvlText w:val=""/>
+      <w:lvlJc w:val="left"/>
+      <w:pPr>
+        <w:ind w:left="3240" w:hanging="360"/>
+      </w:pPr>
+      <w:rPr>
+        <w:rFonts w:ascii="Symbol" w:hAnsi="Symbol" w:hint="default"/>
+      </w:rPr>
+    </w:lvl>
+    <w:lvl w:ilvl="4" w:tplc="04090003" w:tentative="1">
+      <w:start w:val="1"/>
+      <w:numFmt w:val="bullet"/>
+      <w:lvlText w:val="o"/>
+      <w:lvlJc w:val="left"/>
+      <w:pPr>
+        <w:ind w:left="3960" w:hanging="360"/>
+      </w:pPr>
+      <w:rPr>
+        <w:rFonts w:ascii="Courier New" w:hAnsi="Courier New" w:hint="default"/>
+      </w:rPr>
+    </w:lvl>
+    <w:lvl w:ilvl="5" w:tplc="04090005" w:tentative="1">
+      <w:start w:val="1"/>
+      <w:numFmt w:val="bullet"/>
+      <w:lvlText w:val=""/>
+      <w:lvlJc w:val="left"/>
+      <w:pPr>
+        <w:ind w:left="4680" w:hanging="360"/>
+      </w:pPr>
+      <w:rPr>
+        <w:rFonts w:ascii="Wingdings" w:hAnsi="Wingdings" w:hint="default"/>
+      </w:rPr>
+    </w:lvl>
+    <w:lvl w:ilvl="6" w:tplc="04090001" w:tentative="1">
+      <w:start w:val="1"/>
+      <w:numFmt w:val="bullet"/>
+      <w:lvlText w:val=""/>
+      <w:lvlJc w:val="left"/>
+      <w:pPr>
+        <w:ind w:left="5400" w:hanging="360"/>
+      </w:pPr>
+      <w:rPr>
+        <w:rFonts w:ascii="Symbol" w:hAnsi="Symbol" w:hint="default"/>
+      </w:rPr>
+    </w:lvl>
+    <w:lvl w:ilvl="7" w:tplc="04090003" w:tentative="1">
+      <w:start w:val="1"/>
+      <w:numFmt w:val="bullet"/>
+      <w:lvlText w:val="o"/>
+      <w:lvlJc w:val="left"/>
+      <w:pPr>
+        <w:ind w:left="6120" w:hanging="360"/>
+      </w:pPr>
+      <w:rPr>
+        <w:rFonts w:ascii="Courier New" w:hAnsi="Courier New" w:hint="default"/>
+      </w:rPr>
+    </w:lvl>
+    <w:lvl w:ilvl="8" w:tplc="04090005" w:tentative="1">
+      <w:start w:val="1"/>
+      <w:numFmt w:val="bullet"/>
+      <w:lvlText w:val=""/>
+      <w:lvlJc w:val="left"/>
+      <w:pPr>
+        <w:ind w:left="6840" w:hanging="360"/>
+      </w:pPr>
+      <w:rPr>
+        <w:rFonts w:ascii="Wingdings" w:hAnsi="Wingdings" w:hint="default"/>
+      </w:rPr>
+    </w:lvl>
+  </w:abstractNum>
+  <w:abstractNum w:abstractNumId="12">
     <w:nsid w:val="4B3328AB"/>
     <w:multiLevelType w:val="hybridMultilevel"/>
     <w:tmpl w:val="A15E1316"/>
@@ -14945,7 +16596,7 @@
       </w:pPr>
     </w:lvl>
   </w:abstractNum>
-  <w:abstractNum w:abstractNumId="11">
+  <w:abstractNum w:abstractNumId="13">
     <w:nsid w:val="4C1D49B1"/>
     <w:multiLevelType w:val="hybridMultilevel"/>
     <w:tmpl w:val="A6E41A9C"/>
@@ -15057,7 +16708,7 @@
       </w:rPr>
     </w:lvl>
   </w:abstractNum>
-  <w:abstractNum w:abstractNumId="12">
+  <w:abstractNum w:abstractNumId="14">
     <w:nsid w:val="4FF81A2F"/>
     <w:multiLevelType w:val="hybridMultilevel"/>
     <w:tmpl w:val="AEF21EA4"/>
@@ -15171,7 +16822,7 @@
       </w:rPr>
     </w:lvl>
   </w:abstractNum>
-  <w:abstractNum w:abstractNumId="13">
+  <w:abstractNum w:abstractNumId="15">
     <w:nsid w:val="50D6611A"/>
     <w:multiLevelType w:val="hybridMultilevel"/>
     <w:tmpl w:val="E9C6DCE4"/>
@@ -15257,7 +16908,7 @@
       </w:pPr>
     </w:lvl>
   </w:abstractNum>
-  <w:abstractNum w:abstractNumId="14">
+  <w:abstractNum w:abstractNumId="16">
     <w:nsid w:val="548F3334"/>
     <w:multiLevelType w:val="hybridMultilevel"/>
     <w:tmpl w:val="0D3E711C"/>
@@ -15369,7 +17020,7 @@
       </w:rPr>
     </w:lvl>
   </w:abstractNum>
-  <w:abstractNum w:abstractNumId="15">
+  <w:abstractNum w:abstractNumId="17">
     <w:nsid w:val="57CA31FB"/>
     <w:multiLevelType w:val="hybridMultilevel"/>
     <w:tmpl w:val="AE1C1C1A"/>
@@ -15482,7 +17133,7 @@
       </w:rPr>
     </w:lvl>
   </w:abstractNum>
-  <w:abstractNum w:abstractNumId="16">
+  <w:abstractNum w:abstractNumId="18">
     <w:nsid w:val="58627E27"/>
     <w:multiLevelType w:val="hybridMultilevel"/>
     <w:tmpl w:val="DC4CC882"/>
@@ -15595,7 +17246,7 @@
       </w:rPr>
     </w:lvl>
   </w:abstractNum>
-  <w:abstractNum w:abstractNumId="17">
+  <w:abstractNum w:abstractNumId="19">
     <w:nsid w:val="59CB7AE9"/>
     <w:multiLevelType w:val="hybridMultilevel"/>
     <w:tmpl w:val="3472613A"/>
@@ -15684,7 +17335,7 @@
       </w:pPr>
     </w:lvl>
   </w:abstractNum>
-  <w:abstractNum w:abstractNumId="18">
+  <w:abstractNum w:abstractNumId="20">
     <w:nsid w:val="59FC622E"/>
     <w:multiLevelType w:val="multilevel"/>
     <w:tmpl w:val="C7BE5382"/>
@@ -15797,7 +17448,7 @@
       </w:rPr>
     </w:lvl>
   </w:abstractNum>
-  <w:abstractNum w:abstractNumId="19">
+  <w:abstractNum w:abstractNumId="21">
     <w:nsid w:val="5A582025"/>
     <w:multiLevelType w:val="hybridMultilevel"/>
     <w:tmpl w:val="CA5226D8"/>
@@ -15886,7 +17537,7 @@
       </w:pPr>
     </w:lvl>
   </w:abstractNum>
-  <w:abstractNum w:abstractNumId="20">
+  <w:abstractNum w:abstractNumId="22">
     <w:nsid w:val="606C4D82"/>
     <w:multiLevelType w:val="hybridMultilevel"/>
     <w:tmpl w:val="6F22EA1C"/>
@@ -15998,7 +17649,7 @@
       </w:rPr>
     </w:lvl>
   </w:abstractNum>
-  <w:abstractNum w:abstractNumId="21">
+  <w:abstractNum w:abstractNumId="23">
     <w:nsid w:val="67EF7BEC"/>
     <w:multiLevelType w:val="hybridMultilevel"/>
     <w:tmpl w:val="DE200DA2"/>
@@ -16084,7 +17735,7 @@
       </w:pPr>
     </w:lvl>
   </w:abstractNum>
-  <w:abstractNum w:abstractNumId="22">
+  <w:abstractNum w:abstractNumId="24">
     <w:nsid w:val="6AAA52DE"/>
     <w:multiLevelType w:val="hybridMultilevel"/>
     <w:tmpl w:val="A39C4ADA"/>
@@ -16196,7 +17847,7 @@
       </w:rPr>
     </w:lvl>
   </w:abstractNum>
-  <w:abstractNum w:abstractNumId="23">
+  <w:abstractNum w:abstractNumId="25">
     <w:nsid w:val="6CB660E2"/>
     <w:multiLevelType w:val="hybridMultilevel"/>
     <w:tmpl w:val="FC980ACE"/>
@@ -16310,7 +17961,7 @@
       </w:rPr>
     </w:lvl>
   </w:abstractNum>
-  <w:abstractNum w:abstractNumId="24">
+  <w:abstractNum w:abstractNumId="26">
     <w:nsid w:val="6E6A30D2"/>
     <w:multiLevelType w:val="hybridMultilevel"/>
     <w:tmpl w:val="657A84AC"/>
@@ -16399,7 +18050,7 @@
       </w:pPr>
     </w:lvl>
   </w:abstractNum>
-  <w:abstractNum w:abstractNumId="25">
+  <w:abstractNum w:abstractNumId="27">
     <w:nsid w:val="725153A8"/>
     <w:multiLevelType w:val="hybridMultilevel"/>
     <w:tmpl w:val="25BE316A"/>
@@ -16485,83 +18136,178 @@
       </w:pPr>
     </w:lvl>
   </w:abstractNum>
+  <w:abstractNum w:abstractNumId="28">
+    <w:nsid w:val="76602159"/>
+    <w:multiLevelType w:val="hybridMultilevel"/>
+    <w:tmpl w:val="007A951A"/>
+    <w:lvl w:ilvl="0" w:tplc="0409000F">
+      <w:start w:val="1"/>
+      <w:numFmt w:val="decimal"/>
+      <w:lvlText w:val="%1."/>
+      <w:lvlJc w:val="left"/>
+      <w:pPr>
+        <w:ind w:left="720" w:hanging="360"/>
+      </w:pPr>
+    </w:lvl>
+    <w:lvl w:ilvl="1" w:tplc="04090019" w:tentative="1">
+      <w:start w:val="1"/>
+      <w:numFmt w:val="lowerLetter"/>
+      <w:lvlText w:val="%2."/>
+      <w:lvlJc w:val="left"/>
+      <w:pPr>
+        <w:ind w:left="1440" w:hanging="360"/>
+      </w:pPr>
+    </w:lvl>
+    <w:lvl w:ilvl="2" w:tplc="0409001B" w:tentative="1">
+      <w:start w:val="1"/>
+      <w:numFmt w:val="lowerRoman"/>
+      <w:lvlText w:val="%3."/>
+      <w:lvlJc w:val="right"/>
+      <w:pPr>
+        <w:ind w:left="2160" w:hanging="180"/>
+      </w:pPr>
+    </w:lvl>
+    <w:lvl w:ilvl="3" w:tplc="0409000F" w:tentative="1">
+      <w:start w:val="1"/>
+      <w:numFmt w:val="decimal"/>
+      <w:lvlText w:val="%4."/>
+      <w:lvlJc w:val="left"/>
+      <w:pPr>
+        <w:ind w:left="2880" w:hanging="360"/>
+      </w:pPr>
+    </w:lvl>
+    <w:lvl w:ilvl="4" w:tplc="04090019" w:tentative="1">
+      <w:start w:val="1"/>
+      <w:numFmt w:val="lowerLetter"/>
+      <w:lvlText w:val="%5."/>
+      <w:lvlJc w:val="left"/>
+      <w:pPr>
+        <w:ind w:left="3600" w:hanging="360"/>
+      </w:pPr>
+    </w:lvl>
+    <w:lvl w:ilvl="5" w:tplc="0409001B" w:tentative="1">
+      <w:start w:val="1"/>
+      <w:numFmt w:val="lowerRoman"/>
+      <w:lvlText w:val="%6."/>
+      <w:lvlJc w:val="right"/>
+      <w:pPr>
+        <w:ind w:left="4320" w:hanging="180"/>
+      </w:pPr>
+    </w:lvl>
+    <w:lvl w:ilvl="6" w:tplc="0409000F" w:tentative="1">
+      <w:start w:val="1"/>
+      <w:numFmt w:val="decimal"/>
+      <w:lvlText w:val="%7."/>
+      <w:lvlJc w:val="left"/>
+      <w:pPr>
+        <w:ind w:left="5040" w:hanging="360"/>
+      </w:pPr>
+    </w:lvl>
+    <w:lvl w:ilvl="7" w:tplc="04090019" w:tentative="1">
+      <w:start w:val="1"/>
+      <w:numFmt w:val="lowerLetter"/>
+      <w:lvlText w:val="%8."/>
+      <w:lvlJc w:val="left"/>
+      <w:pPr>
+        <w:ind w:left="5760" w:hanging="360"/>
+      </w:pPr>
+    </w:lvl>
+    <w:lvl w:ilvl="8" w:tplc="0409001B" w:tentative="1">
+      <w:start w:val="1"/>
+      <w:numFmt w:val="lowerRoman"/>
+      <w:lvlText w:val="%9."/>
+      <w:lvlJc w:val="right"/>
+      <w:pPr>
+        <w:ind w:left="6480" w:hanging="180"/>
+      </w:pPr>
+    </w:lvl>
+  </w:abstractNum>
   <w:num w:numId="1">
-    <w:abstractNumId w:val="6"/>
+    <w:abstractNumId w:val="7"/>
   </w:num>
   <w:num w:numId="2">
-    <w:abstractNumId w:val="11"/>
+    <w:abstractNumId w:val="13"/>
   </w:num>
   <w:num w:numId="3">
-    <w:abstractNumId w:val="20"/>
+    <w:abstractNumId w:val="22"/>
   </w:num>
   <w:num w:numId="4">
-    <w:abstractNumId w:val="21"/>
+    <w:abstractNumId w:val="23"/>
   </w:num>
   <w:num w:numId="5">
-    <w:abstractNumId w:val="5"/>
+    <w:abstractNumId w:val="6"/>
   </w:num>
   <w:num w:numId="6">
     <w:abstractNumId w:val="4"/>
   </w:num>
   <w:num w:numId="7">
-    <w:abstractNumId w:val="9"/>
+    <w:abstractNumId w:val="10"/>
   </w:num>
   <w:num w:numId="8">
-    <w:abstractNumId w:val="13"/>
+    <w:abstractNumId w:val="15"/>
   </w:num>
   <w:num w:numId="9">
     <w:abstractNumId w:val="2"/>
   </w:num>
   <w:num w:numId="10">
-    <w:abstractNumId w:val="25"/>
+    <w:abstractNumId w:val="27"/>
   </w:num>
   <w:num w:numId="11">
-    <w:abstractNumId w:val="14"/>
+    <w:abstractNumId w:val="16"/>
   </w:num>
   <w:num w:numId="12">
-    <w:abstractNumId w:val="22"/>
+    <w:abstractNumId w:val="24"/>
   </w:num>
   <w:num w:numId="13">
     <w:abstractNumId w:val="1"/>
   </w:num>
   <w:num w:numId="14">
+    <w:abstractNumId w:val="9"/>
+  </w:num>
+  <w:num w:numId="15">
+    <w:abstractNumId w:val="20"/>
+  </w:num>
+  <w:num w:numId="16">
+    <w:abstractNumId w:val="18"/>
+  </w:num>
+  <w:num w:numId="17">
     <w:abstractNumId w:val="8"/>
   </w:num>
-  <w:num w:numId="15">
-    <w:abstractNumId w:val="18"/>
-  </w:num>
-  <w:num w:numId="16">
-    <w:abstractNumId w:val="16"/>
-  </w:num>
-  <w:num w:numId="17">
-    <w:abstractNumId w:val="7"/>
-  </w:num>
   <w:num w:numId="18">
-    <w:abstractNumId w:val="23"/>
+    <w:abstractNumId w:val="25"/>
   </w:num>
   <w:num w:numId="19">
     <w:abstractNumId w:val="3"/>
   </w:num>
   <w:num w:numId="20">
-    <w:abstractNumId w:val="24"/>
+    <w:abstractNumId w:val="26"/>
   </w:num>
   <w:num w:numId="21">
-    <w:abstractNumId w:val="10"/>
+    <w:abstractNumId w:val="12"/>
   </w:num>
   <w:num w:numId="22">
-    <w:abstractNumId w:val="19"/>
+    <w:abstractNumId w:val="21"/>
   </w:num>
   <w:num w:numId="23">
-    <w:abstractNumId w:val="12"/>
+    <w:abstractNumId w:val="14"/>
   </w:num>
   <w:num w:numId="24">
-    <w:abstractNumId w:val="17"/>
+    <w:abstractNumId w:val="19"/>
   </w:num>
   <w:num w:numId="25">
     <w:abstractNumId w:val="0"/>
   </w:num>
   <w:num w:numId="26">
-    <w:abstractNumId w:val="15"/>
+    <w:abstractNumId w:val="17"/>
+  </w:num>
+  <w:num w:numId="27">
+    <w:abstractNumId w:val="5"/>
+  </w:num>
+  <w:num w:numId="28">
+    <w:abstractNumId w:val="11"/>
+  </w:num>
+  <w:num w:numId="29">
+    <w:abstractNumId w:val="28"/>
   </w:num>
 </w:numbering>
 </file>
@@ -18585,7 +20331,7 @@
 </file>
 
 <file path=customXml/itemProps1.xml><?xml version="1.0" encoding="utf-8"?>
-<ds:datastoreItem xmlns:ds="http://schemas.openxmlformats.org/officeDocument/2006/customXml" ds:itemID="{8E5CDC61-95D4-984F-804A-0C831AAF19B9}">
+<ds:datastoreItem xmlns:ds="http://schemas.openxmlformats.org/officeDocument/2006/customXml" ds:itemID="{58AF95DA-23D2-0B47-98DE-49290AA2D839}">
   <ds:schemaRefs>
     <ds:schemaRef ds:uri="http://schemas.openxmlformats.org/officeDocument/2006/bibliography"/>
   </ds:schemaRefs>

</xml_diff>

<commit_message>
Introduce special inner cutoffs for 3-body interactions. This functionality is particularly useful when 2-body components are refit and exrapolated to distances smaller than the original rmin.
</commit_message>
<xml_diff>
--- a/doc/Force_Match_User_Guide.docx
+++ b/doc/Force_Match_User_Guide.docx
@@ -3519,8 +3519,6 @@
         </w:rPr>
         <w:t>On LSQ, MD, and Force-check Layers</w:t>
       </w:r>
-      <w:bookmarkStart w:id="3" w:name="_GoBack"/>
-      <w:bookmarkEnd w:id="3"/>
     </w:p>
     <w:p/>
     <w:p>
@@ -3664,8 +3662,8 @@
           <w:color w:val="000000" w:themeColor="text1"/>
         </w:rPr>
       </w:pPr>
-      <w:bookmarkStart w:id="4" w:name="_LSQ_CODE:_Main"/>
-      <w:bookmarkEnd w:id="4"/>
+      <w:bookmarkStart w:id="3" w:name="_LSQ_CODE:_Main"/>
+      <w:bookmarkEnd w:id="3"/>
       <w:r>
         <w:rPr>
           <w:rFonts w:asciiTheme="minorHAnsi" w:hAnsiTheme="minorHAnsi"/>
@@ -5225,8 +5223,8 @@
           <w:color w:val="000000" w:themeColor="text1"/>
         </w:rPr>
       </w:pPr>
-      <w:bookmarkStart w:id="5" w:name="_LSQ_CODE:_Topology"/>
-      <w:bookmarkEnd w:id="5"/>
+      <w:bookmarkStart w:id="4" w:name="_LSQ_CODE:_Topology"/>
+      <w:bookmarkEnd w:id="4"/>
       <w:r>
         <w:rPr>
           <w:rFonts w:asciiTheme="minorHAnsi" w:hAnsiTheme="minorHAnsi"/>
@@ -7740,16 +7738,16 @@
           <w:rFonts w:asciiTheme="minorHAnsi" w:hAnsiTheme="minorHAnsi"/>
         </w:rPr>
       </w:pPr>
-      <w:bookmarkStart w:id="6" w:name="_LSQ_Python_Codes"/>
-      <w:bookmarkStart w:id="7" w:name="_LSQ_Python_Codes_1"/>
-      <w:bookmarkStart w:id="8" w:name="_LSQ_Python_Codes_2"/>
-      <w:bookmarkStart w:id="9" w:name="_LSQ_Python_Codes_3"/>
-      <w:bookmarkStart w:id="10" w:name="_Extras"/>
+      <w:bookmarkStart w:id="5" w:name="_LSQ_Python_Codes"/>
+      <w:bookmarkStart w:id="6" w:name="_LSQ_Python_Codes_1"/>
+      <w:bookmarkStart w:id="7" w:name="_LSQ_Python_Codes_2"/>
+      <w:bookmarkStart w:id="8" w:name="_LSQ_Python_Codes_3"/>
+      <w:bookmarkStart w:id="9" w:name="_Extras"/>
+      <w:bookmarkEnd w:id="5"/>
       <w:bookmarkEnd w:id="6"/>
       <w:bookmarkEnd w:id="7"/>
       <w:bookmarkEnd w:id="8"/>
       <w:bookmarkEnd w:id="9"/>
-      <w:bookmarkEnd w:id="10"/>
       <w:r>
         <w:rPr>
           <w:rFonts w:asciiTheme="minorHAnsi" w:hAnsiTheme="minorHAnsi"/>
@@ -8430,6 +8428,11 @@
       </w:r>
     </w:p>
     <w:p/>
+    <w:p/>
+    <w:p/>
+    <w:p/>
+    <w:p/>
+    <w:p/>
     <w:p>
       <w:pPr>
         <w:rPr>
@@ -8438,21 +8441,55 @@
           <w:szCs w:val="28"/>
         </w:rPr>
       </w:pPr>
-      <w:bookmarkStart w:id="11" w:name="_LSQ_Python_Codes_4"/>
-      <w:bookmarkStart w:id="12" w:name="_LSQ_Python_Codes_5"/>
-      <w:bookmarkStart w:id="13" w:name="_LSQ_Python_Codes_6"/>
-      <w:bookmarkStart w:id="14" w:name="_LSQ_Python_Codes_7"/>
+      <w:bookmarkStart w:id="10" w:name="_LSQ_Python_Codes_4"/>
+      <w:bookmarkStart w:id="11" w:name="_LSQ_Python_Codes_5"/>
+      <w:bookmarkStart w:id="12" w:name="_LSQ_Python_Codes_6"/>
+      <w:bookmarkStart w:id="13" w:name="_LSQ_Python_Codes_7"/>
+      <w:bookmarkEnd w:id="10"/>
       <w:bookmarkEnd w:id="11"/>
       <w:bookmarkEnd w:id="12"/>
       <w:bookmarkEnd w:id="13"/>
-      <w:bookmarkEnd w:id="14"/>
       <w:r>
         <w:rPr>
           <w:b/>
           <w:sz w:val="28"/>
           <w:szCs w:val="28"/>
         </w:rPr>
-        <w:t>Separating 2-body and 3-body outer cutoffs</w:t>
+        <w:t>Separating 2-body and 3-</w:t>
+      </w:r>
+      <w:proofErr w:type="gramStart"/>
+      <w:r>
+        <w:rPr>
+          <w:b/>
+          <w:sz w:val="28"/>
+          <w:szCs w:val="28"/>
+        </w:rPr>
+        <w:t xml:space="preserve">body </w:t>
+      </w:r>
+      <w:r>
+        <w:rPr>
+          <w:b/>
+          <w:sz w:val="28"/>
+          <w:szCs w:val="28"/>
+        </w:rPr>
+        <w:t xml:space="preserve"> inner</w:t>
+      </w:r>
+      <w:proofErr w:type="gramEnd"/>
+      <w:r>
+        <w:rPr>
+          <w:b/>
+          <w:sz w:val="28"/>
+          <w:szCs w:val="28"/>
+        </w:rPr>
+        <w:t xml:space="preserve"> and </w:t>
+      </w:r>
+      <w:r>
+        <w:rPr>
+          <w:b/>
+          <w:sz w:val="28"/>
+          <w:szCs w:val="28"/>
+        </w:rPr>
+        <w:t>outer cutoffs</w:t>
       </w:r>
     </w:p>
     <w:p/>
@@ -8569,6 +8606,285 @@
       </w:r>
     </w:p>
     <w:p/>
+    <w:p>
+      <w:r>
+        <w:t>Similarly, special inner cutoffs can be requested, which is particularly useful when extrapolating the 2-body interactions</w:t>
+      </w:r>
+      <w:r>
+        <w:t>. Keep in mind that separate values need to be specified for each pair within the triplet, when the “</w:t>
+      </w:r>
+      <w:r>
+        <w:rPr>
+          <w:rFonts w:ascii="Courier" w:hAnsi="Courier"/>
+        </w:rPr>
+        <w:t>SPECIFIC</w:t>
+      </w:r>
+      <w:r>
+        <w:t>” keyword is used</w:t>
+      </w:r>
+      <w:r>
+        <w:t>:</w:t>
+      </w:r>
+    </w:p>
+    <w:p/>
+    <w:p>
+      <w:pPr>
+        <w:rPr>
+          <w:rFonts w:ascii="Courier" w:hAnsi="Courier"/>
+        </w:rPr>
+      </w:pPr>
+      <w:r>
+        <w:rPr>
+          <w:rFonts w:ascii="Courier" w:hAnsi="Courier"/>
+        </w:rPr>
+        <w:t>SPECIAL 3B S_M</w:t>
+      </w:r>
+      <w:r>
+        <w:rPr>
+          <w:rFonts w:ascii="Courier" w:hAnsi="Courier"/>
+        </w:rPr>
+        <w:t>INIM</w:t>
+      </w:r>
+      <w:r>
+        <w:rPr>
+          <w:rFonts w:ascii="Courier" w:hAnsi="Courier"/>
+        </w:rPr>
+        <w:t>: ALL</w:t>
+      </w:r>
+      <w:r>
+        <w:rPr>
+          <w:rFonts w:ascii="Courier" w:hAnsi="Courier"/>
+        </w:rPr>
+        <w:t xml:space="preserve"> </w:t>
+      </w:r>
+      <w:r>
+        <w:rPr>
+          <w:rFonts w:ascii="Courier" w:hAnsi="Courier"/>
+        </w:rPr>
+        <w:t>0.0</w:t>
+      </w:r>
+    </w:p>
+    <w:p/>
+    <w:p>
+      <w:proofErr w:type="gramStart"/>
+      <w:r>
+        <w:t>or</w:t>
+      </w:r>
+      <w:proofErr w:type="gramEnd"/>
+    </w:p>
+    <w:p/>
+    <w:p>
+      <w:pPr>
+        <w:rPr>
+          <w:rFonts w:ascii="Courier" w:hAnsi="Courier"/>
+        </w:rPr>
+      </w:pPr>
+      <w:r>
+        <w:rPr>
+          <w:rFonts w:ascii="Courier" w:hAnsi="Courier"/>
+        </w:rPr>
+        <w:t>SPECIAL 3B S_MINIM: SPECIFIC 4</w:t>
+      </w:r>
+    </w:p>
+    <w:p>
+      <w:pPr>
+        <w:rPr>
+          <w:rFonts w:ascii="Courier" w:hAnsi="Courier"/>
+        </w:rPr>
+      </w:pPr>
+      <w:r>
+        <w:rPr>
+          <w:rFonts w:ascii="Courier" w:hAnsi="Courier"/>
+        </w:rPr>
+        <w:t xml:space="preserve">OOOOOO OO </w:t>
+      </w:r>
+      <w:proofErr w:type="spellStart"/>
+      <w:r>
+        <w:rPr>
+          <w:rFonts w:ascii="Courier" w:hAnsi="Courier"/>
+        </w:rPr>
+        <w:t>OO</w:t>
+      </w:r>
+      <w:proofErr w:type="spellEnd"/>
+      <w:r>
+        <w:rPr>
+          <w:rFonts w:ascii="Courier" w:hAnsi="Courier"/>
+        </w:rPr>
+        <w:t xml:space="preserve"> </w:t>
+      </w:r>
+      <w:proofErr w:type="spellStart"/>
+      <w:r>
+        <w:rPr>
+          <w:rFonts w:ascii="Courier" w:hAnsi="Courier"/>
+        </w:rPr>
+        <w:t>OO</w:t>
+      </w:r>
+      <w:proofErr w:type="spellEnd"/>
+      <w:r>
+        <w:rPr>
+          <w:rFonts w:ascii="Courier" w:hAnsi="Courier"/>
+        </w:rPr>
+        <w:t xml:space="preserve"> 2.00000 </w:t>
+      </w:r>
+      <w:proofErr w:type="spellStart"/>
+      <w:r>
+        <w:rPr>
+          <w:rFonts w:ascii="Courier" w:hAnsi="Courier"/>
+        </w:rPr>
+        <w:t>2.00000</w:t>
+      </w:r>
+      <w:proofErr w:type="spellEnd"/>
+      <w:r>
+        <w:rPr>
+          <w:rFonts w:ascii="Courier" w:hAnsi="Courier"/>
+        </w:rPr>
+        <w:t xml:space="preserve"> </w:t>
+      </w:r>
+      <w:proofErr w:type="spellStart"/>
+      <w:r>
+        <w:rPr>
+          <w:rFonts w:ascii="Courier" w:hAnsi="Courier"/>
+        </w:rPr>
+        <w:t>2.00000</w:t>
+      </w:r>
+      <w:proofErr w:type="spellEnd"/>
+    </w:p>
+    <w:p>
+      <w:pPr>
+        <w:rPr>
+          <w:rFonts w:ascii="Courier" w:hAnsi="Courier"/>
+        </w:rPr>
+      </w:pPr>
+      <w:r>
+        <w:rPr>
+          <w:rFonts w:ascii="Courier" w:hAnsi="Courier"/>
+        </w:rPr>
+        <w:t xml:space="preserve">OOOHOH OO OH </w:t>
+      </w:r>
+      <w:proofErr w:type="spellStart"/>
+      <w:r>
+        <w:rPr>
+          <w:rFonts w:ascii="Courier" w:hAnsi="Courier"/>
+        </w:rPr>
+        <w:t>OH</w:t>
+      </w:r>
+      <w:proofErr w:type="spellEnd"/>
+      <w:r>
+        <w:rPr>
+          <w:rFonts w:ascii="Courier" w:hAnsi="Courier"/>
+        </w:rPr>
+        <w:t xml:space="preserve"> 2.00000 0.80000 </w:t>
+      </w:r>
+      <w:proofErr w:type="spellStart"/>
+      <w:r>
+        <w:rPr>
+          <w:rFonts w:ascii="Courier" w:hAnsi="Courier"/>
+        </w:rPr>
+        <w:t>0.80000</w:t>
+      </w:r>
+      <w:proofErr w:type="spellEnd"/>
+    </w:p>
+    <w:p>
+      <w:pPr>
+        <w:rPr>
+          <w:rFonts w:ascii="Courier" w:hAnsi="Courier"/>
+        </w:rPr>
+      </w:pPr>
+      <w:r>
+        <w:rPr>
+          <w:rFonts w:ascii="Courier" w:hAnsi="Courier"/>
+        </w:rPr>
+        <w:t xml:space="preserve">HHOHOH OH </w:t>
+      </w:r>
+      <w:proofErr w:type="spellStart"/>
+      <w:r>
+        <w:rPr>
+          <w:rFonts w:ascii="Courier" w:hAnsi="Courier"/>
+        </w:rPr>
+        <w:t>OH</w:t>
+      </w:r>
+      <w:proofErr w:type="spellEnd"/>
+      <w:r>
+        <w:rPr>
+          <w:rFonts w:ascii="Courier" w:hAnsi="Courier"/>
+        </w:rPr>
+        <w:t xml:space="preserve"> HH 0.80000 </w:t>
+      </w:r>
+      <w:proofErr w:type="spellStart"/>
+      <w:r>
+        <w:rPr>
+          <w:rFonts w:ascii="Courier" w:hAnsi="Courier"/>
+        </w:rPr>
+        <w:t>0.80000</w:t>
+      </w:r>
+      <w:proofErr w:type="spellEnd"/>
+      <w:r>
+        <w:rPr>
+          <w:rFonts w:ascii="Courier" w:hAnsi="Courier"/>
+        </w:rPr>
+        <w:t xml:space="preserve"> 1.00000</w:t>
+      </w:r>
+    </w:p>
+    <w:p>
+      <w:bookmarkStart w:id="14" w:name="_GoBack"/>
+      <w:bookmarkEnd w:id="14"/>
+      <w:r>
+        <w:rPr>
+          <w:rFonts w:ascii="Courier" w:hAnsi="Courier"/>
+        </w:rPr>
+        <w:t xml:space="preserve">HHHHHH HH </w:t>
+      </w:r>
+      <w:proofErr w:type="spellStart"/>
+      <w:r>
+        <w:rPr>
+          <w:rFonts w:ascii="Courier" w:hAnsi="Courier"/>
+        </w:rPr>
+        <w:t>HH</w:t>
+      </w:r>
+      <w:proofErr w:type="spellEnd"/>
+      <w:r>
+        <w:rPr>
+          <w:rFonts w:ascii="Courier" w:hAnsi="Courier"/>
+        </w:rPr>
+        <w:t xml:space="preserve"> </w:t>
+      </w:r>
+      <w:proofErr w:type="spellStart"/>
+      <w:r>
+        <w:rPr>
+          <w:rFonts w:ascii="Courier" w:hAnsi="Courier"/>
+        </w:rPr>
+        <w:t>HH</w:t>
+      </w:r>
+      <w:proofErr w:type="spellEnd"/>
+      <w:r>
+        <w:rPr>
+          <w:rFonts w:ascii="Courier" w:hAnsi="Courier"/>
+        </w:rPr>
+        <w:t xml:space="preserve"> 1.00000 </w:t>
+      </w:r>
+      <w:proofErr w:type="spellStart"/>
+      <w:r>
+        <w:rPr>
+          <w:rFonts w:ascii="Courier" w:hAnsi="Courier"/>
+        </w:rPr>
+        <w:t>1.00000</w:t>
+      </w:r>
+      <w:proofErr w:type="spellEnd"/>
+      <w:r>
+        <w:rPr>
+          <w:rFonts w:ascii="Courier" w:hAnsi="Courier"/>
+        </w:rPr>
+        <w:t xml:space="preserve"> </w:t>
+      </w:r>
+      <w:proofErr w:type="spellStart"/>
+      <w:r>
+        <w:rPr>
+          <w:rFonts w:ascii="Courier" w:hAnsi="Courier"/>
+        </w:rPr>
+        <w:t>1.00000</w:t>
+      </w:r>
+      <w:proofErr w:type="spellEnd"/>
+    </w:p>
     <w:p/>
     <w:p>
       <w:pPr>
@@ -12779,11 +13095,128 @@
         </w:rPr>
         <w:t>This is particularly useful when re-fitting potentials.</w:t>
       </w:r>
-      <w:r>
+    </w:p>
+    <w:p>
+      <w:pPr>
         <w:rPr>
           <w:color w:val="FF0000"/>
         </w:rPr>
+      </w:pPr>
+    </w:p>
+    <w:p>
+      <w:pPr>
+        <w:rPr>
+          <w:rFonts w:ascii="Courier" w:hAnsi="Courier"/>
+          <w:color w:val="FF0000"/>
+        </w:rPr>
+      </w:pPr>
+      <w:r>
+        <w:rPr>
+          <w:color w:val="FF0000"/>
+        </w:rPr>
+        <w:t xml:space="preserve">Note: the “FIX” distances for the 2-body interactions MUST fall between </w:t>
+      </w:r>
+      <w:r>
+        <w:rPr>
+          <w:rFonts w:ascii="Courier" w:hAnsi="Courier"/>
+          <w:color w:val="FF0000"/>
+        </w:rPr>
+        <w:t>S_MINIM</w:t>
+      </w:r>
+      <w:r>
+        <w:rPr>
+          <w:color w:val="FF0000"/>
+        </w:rPr>
+        <w:t xml:space="preserve"> + </w:t>
+      </w:r>
+      <w:r>
+        <w:rPr>
+          <w:rFonts w:ascii="Courier" w:hAnsi="Courier"/>
+          <w:color w:val="FF0000"/>
+        </w:rPr>
+        <w:t>S_DELTA</w:t>
+      </w:r>
+      <w:r>
+        <w:rPr>
+          <w:color w:val="FF0000"/>
+        </w:rPr>
         <w:t xml:space="preserve"> </w:t>
+      </w:r>
+      <w:proofErr w:type="gramStart"/>
+      <w:r>
+        <w:rPr>
+          <w:color w:val="FF0000"/>
+        </w:rPr>
+        <w:t xml:space="preserve">and  </w:t>
+      </w:r>
+      <w:r>
+        <w:rPr>
+          <w:rFonts w:ascii="Courier" w:hAnsi="Courier"/>
+          <w:color w:val="FF0000"/>
+        </w:rPr>
+        <w:t>S</w:t>
+      </w:r>
+      <w:proofErr w:type="gramEnd"/>
+      <w:r>
+        <w:rPr>
+          <w:rFonts w:ascii="Courier" w:hAnsi="Courier"/>
+          <w:color w:val="FF0000"/>
+        </w:rPr>
+        <w:t xml:space="preserve">_MAXIM + S_DELTA, </w:t>
+      </w:r>
+      <w:r>
+        <w:rPr>
+          <w:color w:val="FF0000"/>
+        </w:rPr>
+        <w:t>and must be in increments of</w:t>
+      </w:r>
+      <w:r>
+        <w:rPr>
+          <w:rFonts w:ascii="Courier" w:hAnsi="Courier"/>
+          <w:color w:val="FF0000"/>
+        </w:rPr>
+        <w:t xml:space="preserve"> S_DELTA</w:t>
+      </w:r>
+      <w:r>
+        <w:rPr>
+          <w:rFonts w:ascii="Courier" w:hAnsi="Courier"/>
+          <w:color w:val="FF0000"/>
+        </w:rPr>
+        <w:t>.</w:t>
+      </w:r>
+    </w:p>
+    <w:p>
+      <w:pPr>
+        <w:rPr>
+          <w:color w:val="FF0000"/>
+        </w:rPr>
+      </w:pPr>
+    </w:p>
+    <w:p>
+      <w:pPr>
+        <w:rPr>
+          <w:color w:val="FF0000"/>
+        </w:rPr>
+      </w:pPr>
+      <w:r>
+        <w:rPr>
+          <w:color w:val="FF0000"/>
+        </w:rPr>
+        <w:t xml:space="preserve">Note: When 2-body distances are held fixed for 2+3 body </w:t>
+      </w:r>
+      <w:proofErr w:type="gramStart"/>
+      <w:r>
+        <w:rPr>
+          <w:color w:val="FF0000"/>
+        </w:rPr>
+        <w:t>scans,</w:t>
+      </w:r>
+      <w:proofErr w:type="gramEnd"/>
+      <w:r>
+        <w:rPr>
+          <w:color w:val="FF0000"/>
+        </w:rPr>
+        <w:t xml:space="preserve"> the PES will be offset by the energy at the fixed distances for the fixed 2-body pairs.</w:t>
       </w:r>
     </w:p>
     <w:p>
@@ -20331,7 +20764,7 @@
 </file>
 
 <file path=customXml/itemProps1.xml><?xml version="1.0" encoding="utf-8"?>
-<ds:datastoreItem xmlns:ds="http://schemas.openxmlformats.org/officeDocument/2006/customXml" ds:itemID="{58AF95DA-23D2-0B47-98DE-49290AA2D839}">
+<ds:datastoreItem xmlns:ds="http://schemas.openxmlformats.org/officeDocument/2006/customXml" ds:itemID="{E9237D91-855D-284B-8971-F02FBFE2A783}">
   <ds:schemaRefs>
     <ds:schemaRef ds:uri="http://schemas.openxmlformats.org/officeDocument/2006/bibliography"/>
   </ds:schemaRefs>

</xml_diff>

<commit_message>
+ Add support for weighting into main lsq python code + Introduce a smoothing function for 3-body interactions below inner cutoff + Allow exclusion of specific 3-body interactions in fitting and MD + Add output to C++ python code to provide number of observed pairs and triplets   of a given type within user-specified cutoffs
</commit_message>
<xml_diff>
--- a/doc/Force_Match_User_Guide.docx
+++ b/doc/Force_Match_User_Guide.docx
@@ -7781,147 +7781,181 @@
           <w:sz w:val="28"/>
           <w:szCs w:val="28"/>
         </w:rPr>
+        <w:t>Excluding 3-body Interactions</w:t>
+      </w:r>
+    </w:p>
+    <w:p>
+      <w:pPr>
+        <w:rPr>
+          <w:b/>
+          <w:sz w:val="28"/>
+          <w:szCs w:val="28"/>
+        </w:rPr>
+      </w:pPr>
+    </w:p>
+    <w:p>
+      <w:r>
+        <w:t xml:space="preserve">Interactions corresponding to specific atom triplets can be excluded </w:t>
+      </w:r>
+      <w:r>
+        <w:t xml:space="preserve">from the fitting process </w:t>
+      </w:r>
+      <w:r>
+        <w:t xml:space="preserve">by including the following lines above the </w:t>
+      </w:r>
+      <w:r>
+        <w:rPr>
+          <w:rFonts w:ascii="Courier" w:hAnsi="Courier" w:cs="Courier"/>
+          <w:color w:val="262626"/>
+        </w:rPr>
+        <w:t># N</w:t>
+      </w:r>
+      <w:r>
+        <w:rPr>
+          <w:rFonts w:ascii="Courier" w:hAnsi="Courier" w:cs="Courier"/>
+          <w:color w:val="262626"/>
+        </w:rPr>
+        <w:t>ATMTYP</w:t>
+      </w:r>
+      <w:r>
+        <w:rPr>
+          <w:rFonts w:ascii="Courier" w:hAnsi="Courier" w:cs="Courier"/>
+          <w:color w:val="262626"/>
+        </w:rPr>
+        <w:t xml:space="preserve"> #</w:t>
+      </w:r>
+      <w:r>
+        <w:t xml:space="preserve"> </w:t>
+      </w:r>
+      <w:r>
+        <w:t>entry in the input file:</w:t>
+      </w:r>
+    </w:p>
+    <w:p/>
+    <w:p>
+      <w:pPr>
+        <w:ind w:left="720"/>
+        <w:rPr>
+          <w:rFonts w:ascii="Courier" w:hAnsi="Courier"/>
+        </w:rPr>
+      </w:pPr>
+      <w:r>
+        <w:rPr>
+          <w:rFonts w:ascii="Courier" w:hAnsi="Courier"/>
+        </w:rPr>
+        <w:t>EXLUDE 3B INTERACTION: 2</w:t>
+      </w:r>
+    </w:p>
+    <w:p>
+      <w:pPr>
+        <w:ind w:left="720"/>
+        <w:rPr>
+          <w:rFonts w:ascii="Courier" w:hAnsi="Courier"/>
+        </w:rPr>
+      </w:pPr>
+      <w:r>
+        <w:rPr>
+          <w:rFonts w:ascii="Courier" w:hAnsi="Courier"/>
+        </w:rPr>
+        <w:t>OOOOOO</w:t>
+      </w:r>
+    </w:p>
+    <w:p>
+      <w:pPr>
+        <w:ind w:left="720"/>
+        <w:rPr>
+          <w:rFonts w:ascii="Courier" w:hAnsi="Courier"/>
+        </w:rPr>
+      </w:pPr>
+      <w:r>
+        <w:rPr>
+          <w:rFonts w:ascii="Courier" w:hAnsi="Courier"/>
+        </w:rPr>
+        <w:t>COCOOO</w:t>
+      </w:r>
+    </w:p>
+    <w:p/>
+    <w:p>
+      <w:pPr>
+        <w:rPr>
+          <w:b/>
+          <w:sz w:val="28"/>
+          <w:szCs w:val="28"/>
+        </w:rPr>
+      </w:pPr>
+      <w:r>
+        <w:rPr>
+          <w:b/>
+          <w:sz w:val="28"/>
+          <w:szCs w:val="28"/>
+        </w:rPr>
         <w:t>Modifying the Penalty Function</w:t>
       </w:r>
     </w:p>
     <w:p>
       <w:pPr>
-        <w:pStyle w:val="Heading1"/>
-        <w:ind w:left="720"/>
-        <w:rPr>
-          <w:rFonts w:asciiTheme="minorHAnsi" w:hAnsiTheme="minorHAnsi"/>
-          <w:b w:val="0"/>
-          <w:sz w:val="24"/>
-          <w:szCs w:val="24"/>
-        </w:rPr>
-      </w:pPr>
-      <w:r>
-        <w:rPr>
-          <w:rFonts w:asciiTheme="minorHAnsi" w:hAnsiTheme="minorHAnsi"/>
-          <w:b w:val="0"/>
-          <w:sz w:val="24"/>
-          <w:szCs w:val="24"/>
-        </w:rPr>
+        <w:rPr>
+          <w:b/>
+          <w:sz w:val="28"/>
+          <w:szCs w:val="28"/>
+        </w:rPr>
+      </w:pPr>
+    </w:p>
+    <w:p>
+      <w:pPr>
+        <w:rPr>
+          <w:b/>
+        </w:rPr>
+      </w:pPr>
+      <w:r>
         <w:t>A cubic penalty function, “</w:t>
       </w:r>
       <w:proofErr w:type="spellStart"/>
       <w:r>
-        <w:rPr>
-          <w:rFonts w:asciiTheme="minorHAnsi" w:hAnsiTheme="minorHAnsi"/>
-          <w:b w:val="0"/>
-          <w:sz w:val="24"/>
-          <w:szCs w:val="24"/>
-        </w:rPr>
         <w:t>fpenalty</w:t>
       </w:r>
       <w:proofErr w:type="spellEnd"/>
       <w:r>
-        <w:rPr>
-          <w:rFonts w:asciiTheme="minorHAnsi" w:hAnsiTheme="minorHAnsi"/>
-          <w:b w:val="0"/>
-          <w:sz w:val="24"/>
-          <w:szCs w:val="24"/>
-        </w:rPr>
         <w:t xml:space="preserve">” is included in most potential fits which discourages close distances according to: </w:t>
       </w:r>
       <w:proofErr w:type="spellStart"/>
       <w:r>
-        <w:rPr>
-          <w:rFonts w:asciiTheme="minorHAnsi" w:hAnsiTheme="minorHAnsi"/>
-          <w:b w:val="0"/>
-          <w:sz w:val="24"/>
-          <w:szCs w:val="24"/>
-        </w:rPr>
         <w:t>fpenalty</w:t>
       </w:r>
       <w:proofErr w:type="spellEnd"/>
       <w:r>
-        <w:rPr>
-          <w:rFonts w:asciiTheme="minorHAnsi" w:hAnsiTheme="minorHAnsi"/>
-          <w:b w:val="0"/>
-          <w:sz w:val="24"/>
-          <w:szCs w:val="24"/>
-        </w:rPr>
         <w:t xml:space="preserve"> = </w:t>
       </w:r>
       <w:proofErr w:type="spellStart"/>
       <w:r>
-        <w:rPr>
-          <w:rFonts w:asciiTheme="minorHAnsi" w:hAnsiTheme="minorHAnsi"/>
-          <w:b w:val="0"/>
-          <w:sz w:val="24"/>
-          <w:szCs w:val="24"/>
-        </w:rPr>
         <w:t>cubic_</w:t>
       </w:r>
       <w:proofErr w:type="gramStart"/>
       <w:r>
-        <w:rPr>
-          <w:rFonts w:asciiTheme="minorHAnsi" w:hAnsiTheme="minorHAnsi"/>
-          <w:b w:val="0"/>
-          <w:sz w:val="24"/>
-          <w:szCs w:val="24"/>
-        </w:rPr>
         <w:t>scaling</w:t>
       </w:r>
       <w:proofErr w:type="spellEnd"/>
       <w:r>
-        <w:rPr>
-          <w:rFonts w:asciiTheme="minorHAnsi" w:hAnsiTheme="minorHAnsi"/>
-          <w:b w:val="0"/>
-          <w:sz w:val="24"/>
-          <w:szCs w:val="24"/>
-        </w:rPr>
         <w:t>(</w:t>
       </w:r>
       <w:proofErr w:type="gramEnd"/>
       <w:r>
-        <w:rPr>
-          <w:rFonts w:asciiTheme="minorHAnsi" w:hAnsiTheme="minorHAnsi"/>
-          <w:b w:val="0"/>
-          <w:sz w:val="24"/>
-          <w:szCs w:val="24"/>
-        </w:rPr>
         <w:t>1-rlen/</w:t>
       </w:r>
       <w:proofErr w:type="spellStart"/>
       <w:r>
-        <w:rPr>
-          <w:rFonts w:asciiTheme="minorHAnsi" w:hAnsiTheme="minorHAnsi"/>
-          <w:b w:val="0"/>
-          <w:sz w:val="24"/>
-          <w:szCs w:val="24"/>
-        </w:rPr>
         <w:t>rmax</w:t>
       </w:r>
       <w:proofErr w:type="spellEnd"/>
       <w:r>
-        <w:rPr>
-          <w:rFonts w:asciiTheme="minorHAnsi" w:hAnsiTheme="minorHAnsi"/>
-          <w:b w:val="0"/>
-          <w:sz w:val="24"/>
-          <w:szCs w:val="24"/>
-        </w:rPr>
         <w:t xml:space="preserve">)^3. By default, the value of </w:t>
       </w:r>
       <w:proofErr w:type="spellStart"/>
       <w:r>
-        <w:rPr>
-          <w:rFonts w:asciiTheme="minorHAnsi" w:hAnsiTheme="minorHAnsi"/>
-          <w:b w:val="0"/>
-          <w:sz w:val="24"/>
-          <w:szCs w:val="24"/>
-        </w:rPr>
         <w:t>cubic_scaling</w:t>
       </w:r>
       <w:proofErr w:type="spellEnd"/>
       <w:r>
-        <w:rPr>
-          <w:rFonts w:asciiTheme="minorHAnsi" w:hAnsiTheme="minorHAnsi"/>
-          <w:b w:val="0"/>
-          <w:sz w:val="24"/>
-          <w:szCs w:val="24"/>
-        </w:rPr>
         <w:t xml:space="preserve"> is set to 1, however the user can specify a different value by adding a line before the # ENDFILE # tag in the input file:</w:t>
       </w:r>
     </w:p>
@@ -7946,7 +7980,7 @@
         <w:autoSpaceDE w:val="0"/>
         <w:autoSpaceDN w:val="0"/>
         <w:adjustRightInd w:val="0"/>
-        <w:ind w:left="1440"/>
+        <w:ind w:left="720"/>
         <w:rPr>
           <w:rFonts w:ascii="Courier" w:hAnsi="Courier" w:cs="Courier"/>
           <w:color w:val="262626"/>
@@ -7987,7 +8021,7 @@
         <w:autoSpaceDE w:val="0"/>
         <w:autoSpaceDN w:val="0"/>
         <w:adjustRightInd w:val="0"/>
-        <w:ind w:left="1440"/>
+        <w:ind w:left="720"/>
         <w:rPr>
           <w:rFonts w:ascii="Courier" w:hAnsi="Courier" w:cs="Courier"/>
           <w:color w:val="262626"/>
@@ -8000,56 +8034,6 @@
         </w:rPr>
         <w:t># ENDFILE #</w:t>
       </w:r>
-    </w:p>
-    <w:p>
-      <w:pPr>
-        <w:widowControl w:val="0"/>
-        <w:tabs>
-          <w:tab w:val="left" w:pos="560"/>
-          <w:tab w:val="left" w:pos="1120"/>
-          <w:tab w:val="left" w:pos="1680"/>
-          <w:tab w:val="left" w:pos="2240"/>
-          <w:tab w:val="left" w:pos="2800"/>
-          <w:tab w:val="left" w:pos="3360"/>
-          <w:tab w:val="left" w:pos="3920"/>
-          <w:tab w:val="left" w:pos="4480"/>
-          <w:tab w:val="left" w:pos="5040"/>
-          <w:tab w:val="left" w:pos="5600"/>
-          <w:tab w:val="left" w:pos="6160"/>
-          <w:tab w:val="left" w:pos="6720"/>
-        </w:tabs>
-        <w:autoSpaceDE w:val="0"/>
-        <w:autoSpaceDN w:val="0"/>
-        <w:adjustRightInd w:val="0"/>
-        <w:ind w:left="1440"/>
-        <w:rPr>
-          <w:rFonts w:ascii="Courier" w:hAnsi="Courier" w:cs="Courier"/>
-          <w:color w:val="262626"/>
-        </w:rPr>
-      </w:pPr>
-    </w:p>
-    <w:p>
-      <w:pPr>
-        <w:widowControl w:val="0"/>
-        <w:tabs>
-          <w:tab w:val="left" w:pos="560"/>
-          <w:tab w:val="left" w:pos="1120"/>
-          <w:tab w:val="left" w:pos="1680"/>
-          <w:tab w:val="left" w:pos="2240"/>
-          <w:tab w:val="left" w:pos="2800"/>
-          <w:tab w:val="left" w:pos="3360"/>
-          <w:tab w:val="left" w:pos="3920"/>
-          <w:tab w:val="left" w:pos="4480"/>
-          <w:tab w:val="left" w:pos="5040"/>
-          <w:tab w:val="left" w:pos="5600"/>
-          <w:tab w:val="left" w:pos="6160"/>
-          <w:tab w:val="left" w:pos="6720"/>
-        </w:tabs>
-        <w:autoSpaceDE w:val="0"/>
-        <w:autoSpaceDN w:val="0"/>
-        <w:adjustRightInd w:val="0"/>
-        <w:ind w:left="1440"/>
-      </w:pPr>
     </w:p>
     <w:p>
       <w:pPr>
@@ -8059,12 +8043,21 @@
           <w:szCs w:val="28"/>
         </w:rPr>
       </w:pPr>
-      <w:r>
+    </w:p>
+    <w:p>
+      <w:pPr>
         <w:rPr>
           <w:b/>
           <w:sz w:val="28"/>
           <w:szCs w:val="28"/>
         </w:rPr>
+      </w:pPr>
+      <w:r>
+        <w:rPr>
+          <w:b/>
+          <w:sz w:val="28"/>
+          <w:szCs w:val="28"/>
+        </w:rPr>
         <w:t>Adding Charge Constraints</w:t>
       </w:r>
     </w:p>
@@ -8102,7 +8095,19 @@
         <w:rPr>
           <w:rFonts w:ascii="Courier" w:hAnsi="Courier"/>
         </w:rPr>
-        <w:t>CHARGE CONSTRAINTS:</w:t>
+        <w:t>C</w:t>
+      </w:r>
+      <w:r>
+        <w:rPr>
+          <w:rFonts w:ascii="Courier" w:hAnsi="Courier"/>
+        </w:rPr>
+        <w:t>HARG</w:t>
+      </w:r>
+      <w:r>
+        <w:rPr>
+          <w:rFonts w:ascii="Courier" w:hAnsi="Courier"/>
+        </w:rPr>
+        <w:t>E CONSTRAINTS:</w:t>
       </w:r>
     </w:p>
     <w:p>
@@ -8655,49 +8660,57 @@
         <w:rPr>
           <w:rFonts w:ascii="Courier" w:hAnsi="Courier"/>
         </w:rPr>
+        <w:t xml:space="preserve"> 0.0</w:t>
+      </w:r>
+    </w:p>
+    <w:p/>
+    <w:p>
+      <w:proofErr w:type="gramStart"/>
+      <w:r>
+        <w:t>or</w:t>
+      </w:r>
+      <w:proofErr w:type="gramEnd"/>
+    </w:p>
+    <w:p/>
+    <w:p>
+      <w:pPr>
+        <w:rPr>
+          <w:rFonts w:ascii="Courier" w:hAnsi="Courier"/>
+        </w:rPr>
+      </w:pPr>
+      <w:r>
+        <w:rPr>
+          <w:rFonts w:ascii="Courier" w:hAnsi="Courier"/>
+        </w:rPr>
+        <w:t>SPECIAL 3B S_MINIM: SPECIFIC 4</w:t>
+      </w:r>
+    </w:p>
+    <w:p>
+      <w:pPr>
+        <w:rPr>
+          <w:rFonts w:ascii="Courier" w:hAnsi="Courier"/>
+        </w:rPr>
+      </w:pPr>
+      <w:r>
+        <w:rPr>
+          <w:rFonts w:ascii="Courier" w:hAnsi="Courier"/>
+        </w:rPr>
+        <w:t xml:space="preserve">OOOOOO OO </w:t>
+      </w:r>
+      <w:proofErr w:type="spellStart"/>
+      <w:r>
+        <w:rPr>
+          <w:rFonts w:ascii="Courier" w:hAnsi="Courier"/>
+        </w:rPr>
+        <w:t>OO</w:t>
+      </w:r>
+      <w:proofErr w:type="spellEnd"/>
+      <w:r>
+        <w:rPr>
+          <w:rFonts w:ascii="Courier" w:hAnsi="Courier"/>
+        </w:rPr>
         <w:t xml:space="preserve"> </w:t>
       </w:r>
-      <w:r>
-        <w:rPr>
-          <w:rFonts w:ascii="Courier" w:hAnsi="Courier"/>
-        </w:rPr>
-        <w:t>0.0</w:t>
-      </w:r>
-    </w:p>
-    <w:p/>
-    <w:p>
-      <w:proofErr w:type="gramStart"/>
-      <w:r>
-        <w:t>or</w:t>
-      </w:r>
-      <w:proofErr w:type="gramEnd"/>
-    </w:p>
-    <w:p/>
-    <w:p>
-      <w:pPr>
-        <w:rPr>
-          <w:rFonts w:ascii="Courier" w:hAnsi="Courier"/>
-        </w:rPr>
-      </w:pPr>
-      <w:r>
-        <w:rPr>
-          <w:rFonts w:ascii="Courier" w:hAnsi="Courier"/>
-        </w:rPr>
-        <w:t>SPECIAL 3B S_MINIM: SPECIFIC 4</w:t>
-      </w:r>
-    </w:p>
-    <w:p>
-      <w:pPr>
-        <w:rPr>
-          <w:rFonts w:ascii="Courier" w:hAnsi="Courier"/>
-        </w:rPr>
-      </w:pPr>
-      <w:r>
-        <w:rPr>
-          <w:rFonts w:ascii="Courier" w:hAnsi="Courier"/>
-        </w:rPr>
-        <w:t xml:space="preserve">OOOOOO OO </w:t>
-      </w:r>
       <w:proofErr w:type="spellStart"/>
       <w:r>
         <w:rPr>
@@ -8710,6 +8723,20 @@
         <w:rPr>
           <w:rFonts w:ascii="Courier" w:hAnsi="Courier"/>
         </w:rPr>
+        <w:t xml:space="preserve"> 2.00000 </w:t>
+      </w:r>
+      <w:proofErr w:type="spellStart"/>
+      <w:r>
+        <w:rPr>
+          <w:rFonts w:ascii="Courier" w:hAnsi="Courier"/>
+        </w:rPr>
+        <w:t>2.00000</w:t>
+      </w:r>
+      <w:proofErr w:type="spellEnd"/>
+      <w:r>
+        <w:rPr>
+          <w:rFonts w:ascii="Courier" w:hAnsi="Courier"/>
+        </w:rPr>
         <w:t xml:space="preserve"> </w:t>
       </w:r>
       <w:proofErr w:type="spellStart"/>
@@ -8717,35 +8744,42 @@
         <w:rPr>
           <w:rFonts w:ascii="Courier" w:hAnsi="Courier"/>
         </w:rPr>
-        <w:t>OO</w:t>
+        <w:t>2.00000</w:t>
       </w:r>
       <w:proofErr w:type="spellEnd"/>
-      <w:r>
-        <w:rPr>
-          <w:rFonts w:ascii="Courier" w:hAnsi="Courier"/>
-        </w:rPr>
-        <w:t xml:space="preserve"> 2.00000 </w:t>
+    </w:p>
+    <w:p>
+      <w:pPr>
+        <w:rPr>
+          <w:rFonts w:ascii="Courier" w:hAnsi="Courier"/>
+        </w:rPr>
+      </w:pPr>
+      <w:r>
+        <w:rPr>
+          <w:rFonts w:ascii="Courier" w:hAnsi="Courier"/>
+        </w:rPr>
+        <w:t xml:space="preserve">OOOHOH OO OH </w:t>
       </w:r>
       <w:proofErr w:type="spellStart"/>
       <w:r>
         <w:rPr>
           <w:rFonts w:ascii="Courier" w:hAnsi="Courier"/>
         </w:rPr>
-        <w:t>2.00000</w:t>
+        <w:t>OH</w:t>
       </w:r>
       <w:proofErr w:type="spellEnd"/>
       <w:r>
         <w:rPr>
           <w:rFonts w:ascii="Courier" w:hAnsi="Courier"/>
         </w:rPr>
-        <w:t xml:space="preserve"> </w:t>
+        <w:t xml:space="preserve"> 2.00000 0.80000 </w:t>
       </w:r>
       <w:proofErr w:type="spellStart"/>
       <w:r>
         <w:rPr>
           <w:rFonts w:ascii="Courier" w:hAnsi="Courier"/>
         </w:rPr>
-        <w:t>2.00000</w:t>
+        <w:t>0.80000</w:t>
       </w:r>
       <w:proofErr w:type="spellEnd"/>
     </w:p>
@@ -8759,7 +8793,7 @@
         <w:rPr>
           <w:rFonts w:ascii="Courier" w:hAnsi="Courier"/>
         </w:rPr>
-        <w:t xml:space="preserve">OOOHOH OO OH </w:t>
+        <w:t xml:space="preserve">HHOHOH OH </w:t>
       </w:r>
       <w:proofErr w:type="spellStart"/>
       <w:r>
@@ -8773,7 +8807,7 @@
         <w:rPr>
           <w:rFonts w:ascii="Courier" w:hAnsi="Courier"/>
         </w:rPr>
-        <w:t xml:space="preserve"> 2.00000 0.80000 </w:t>
+        <w:t xml:space="preserve"> HH 0.80000 </w:t>
       </w:r>
       <w:proofErr w:type="spellStart"/>
       <w:r>
@@ -8783,41 +8817,6 @@
         <w:t>0.80000</w:t>
       </w:r>
       <w:proofErr w:type="spellEnd"/>
-    </w:p>
-    <w:p>
-      <w:pPr>
-        <w:rPr>
-          <w:rFonts w:ascii="Courier" w:hAnsi="Courier"/>
-        </w:rPr>
-      </w:pPr>
-      <w:r>
-        <w:rPr>
-          <w:rFonts w:ascii="Courier" w:hAnsi="Courier"/>
-        </w:rPr>
-        <w:t xml:space="preserve">HHOHOH OH </w:t>
-      </w:r>
-      <w:proofErr w:type="spellStart"/>
-      <w:r>
-        <w:rPr>
-          <w:rFonts w:ascii="Courier" w:hAnsi="Courier"/>
-        </w:rPr>
-        <w:t>OH</w:t>
-      </w:r>
-      <w:proofErr w:type="spellEnd"/>
-      <w:r>
-        <w:rPr>
-          <w:rFonts w:ascii="Courier" w:hAnsi="Courier"/>
-        </w:rPr>
-        <w:t xml:space="preserve"> HH 0.80000 </w:t>
-      </w:r>
-      <w:proofErr w:type="spellStart"/>
-      <w:r>
-        <w:rPr>
-          <w:rFonts w:ascii="Courier" w:hAnsi="Courier"/>
-        </w:rPr>
-        <w:t>0.80000</w:t>
-      </w:r>
-      <w:proofErr w:type="spellEnd"/>
       <w:r>
         <w:rPr>
           <w:rFonts w:ascii="Courier" w:hAnsi="Courier"/>
@@ -8826,8 +8825,6 @@
       </w:r>
     </w:p>
     <w:p>
-      <w:bookmarkStart w:id="14" w:name="_GoBack"/>
-      <w:bookmarkEnd w:id="14"/>
       <w:r>
         <w:rPr>
           <w:rFonts w:ascii="Courier" w:hAnsi="Courier"/>
@@ -9532,8 +9529,8 @@
           <w:color w:val="000000" w:themeColor="text1"/>
         </w:rPr>
       </w:pPr>
-      <w:bookmarkStart w:id="15" w:name="_MD_CODE:_Main"/>
-      <w:bookmarkEnd w:id="15"/>
+      <w:bookmarkStart w:id="14" w:name="_MD_CODE:_Main"/>
+      <w:bookmarkEnd w:id="14"/>
       <w:r>
         <w:rPr>
           <w:rFonts w:asciiTheme="minorHAnsi" w:hAnsiTheme="minorHAnsi"/>
@@ -12212,8 +12209,8 @@
           <w:color w:val="000000" w:themeColor="text1"/>
         </w:rPr>
       </w:pPr>
-      <w:bookmarkStart w:id="16" w:name="_MD_CODE:_Parameter"/>
-      <w:bookmarkEnd w:id="16"/>
+      <w:bookmarkStart w:id="15" w:name="_MD_CODE:_Parameter"/>
+      <w:bookmarkEnd w:id="15"/>
       <w:r>
         <w:rPr>
           <w:rFonts w:asciiTheme="minorHAnsi" w:hAnsiTheme="minorHAnsi"/>
@@ -12275,9 +12272,24 @@
     </w:p>
     <w:p/>
     <w:p>
-      <w:r>
+      <w:pPr>
+        <w:rPr>
+          <w:b/>
+        </w:rPr>
+      </w:pPr>
+      <w:r>
+        <w:rPr>
+          <w:b/>
+        </w:rPr>
         <w:t>Features:</w:t>
       </w:r>
+    </w:p>
+    <w:p>
+      <w:pPr>
+        <w:rPr>
+          <w:b/>
+        </w:rPr>
+      </w:pPr>
     </w:p>
     <w:p>
       <w:pPr>
@@ -12427,7 +12439,15 @@
     </w:p>
     <w:p/>
     <w:p>
-      <w:r>
+      <w:pPr>
+        <w:rPr>
+          <w:b/>
+        </w:rPr>
+      </w:pPr>
+      <w:r>
+        <w:rPr>
+          <w:b/>
+        </w:rPr>
         <w:t>Special Controls:</w:t>
       </w:r>
     </w:p>
@@ -12714,6 +12734,339 @@
         <w:t>.</w:t>
       </w:r>
     </w:p>
+    <w:p/>
+    <w:p>
+      <w:pPr>
+        <w:rPr>
+          <w:b/>
+        </w:rPr>
+      </w:pPr>
+      <w:r>
+        <w:rPr>
+          <w:b/>
+        </w:rPr>
+        <w:t>Smoothing 3-Body Interactions Below Inner Cutoff</w:t>
+      </w:r>
+    </w:p>
+    <w:p>
+      <w:pPr>
+        <w:rPr>
+          <w:b/>
+        </w:rPr>
+      </w:pPr>
+    </w:p>
+    <w:p>
+      <w:r>
+        <w:t xml:space="preserve">Previously, the 3-body contributions were set to zero below the inner cutoff. This behavior is problematic whether the built-in penalty function or </w:t>
+      </w:r>
+      <w:proofErr w:type="gramStart"/>
+      <w:r>
+        <w:t>extrapolation-refitting</w:t>
+      </w:r>
+      <w:proofErr w:type="gramEnd"/>
+      <w:r>
+        <w:t xml:space="preserve"> is used for the 2-body part of the force field, as it introduces a discontinuity in the overall potential energy surface. This problematic behavior has been resolved by introducing a smoothing function to the 3-body interaction, that takes the form:</w:t>
+      </w:r>
+    </w:p>
+    <w:p/>
+    <w:p>
+      <m:oMathPara>
+        <m:oMath>
+          <m:sSub>
+            <m:sSubPr>
+              <m:ctrlPr>
+                <w:rPr>
+                  <w:rFonts w:ascii="Cambria Math" w:hAnsi="Cambria Math"/>
+                  <w:i/>
+                </w:rPr>
+              </m:ctrlPr>
+            </m:sSubPr>
+            <m:e>
+              <m:r>
+                <w:rPr>
+                  <w:rFonts w:ascii="Cambria Math" w:hAnsi="Cambria Math"/>
+                </w:rPr>
+                <m:t>E</m:t>
+              </m:r>
+            </m:e>
+            <m:sub>
+              <w:proofErr w:type="spellStart"/>
+              <m:r>
+                <m:rPr>
+                  <m:nor/>
+                </m:rPr>
+                <w:rPr>
+                  <w:rFonts w:ascii="Cambria Math" w:hAnsi="Cambria Math"/>
+                </w:rPr>
+                <m:t>smooth</m:t>
+              </m:r>
+              <m:r>
+                <m:rPr>
+                  <m:nor/>
+                </m:rPr>
+                <w:rPr>
+                  <w:rFonts w:ascii="Cambria Math" w:hAnsi="Cambria Math"/>
+                </w:rPr>
+                <m:t>,</m:t>
+              </m:r>
+              <w:proofErr w:type="spellEnd"/>
+              <m:r>
+                <w:rPr>
+                  <w:rFonts w:ascii="Cambria Math" w:hAnsi="Cambria Math"/>
+                </w:rPr>
+                <m:t>ij</m:t>
+              </m:r>
+            </m:sub>
+          </m:sSub>
+          <m:r>
+            <w:rPr>
+              <w:rFonts w:ascii="Cambria Math" w:hAnsi="Cambria Math"/>
+            </w:rPr>
+            <m:t>=A</m:t>
+          </m:r>
+          <m:func>
+            <m:funcPr>
+              <m:ctrlPr>
+                <w:rPr>
+                  <w:rFonts w:ascii="Cambria Math" w:hAnsi="Cambria Math"/>
+                  <w:i/>
+                </w:rPr>
+              </m:ctrlPr>
+            </m:funcPr>
+            <m:fName>
+              <m:r>
+                <m:rPr>
+                  <m:sty m:val="p"/>
+                </m:rPr>
+                <w:rPr>
+                  <w:rFonts w:ascii="Cambria Math" w:hAnsi="Cambria Math"/>
+                </w:rPr>
+                <m:t>tanh</m:t>
+              </m:r>
+            </m:fName>
+            <m:e>
+              <m:d>
+                <m:dPr>
+                  <m:begChr m:val="["/>
+                  <m:endChr m:val="]"/>
+                  <m:ctrlPr>
+                    <w:rPr>
+                      <w:rFonts w:ascii="Cambria Math" w:hAnsi="Cambria Math"/>
+                      <w:i/>
+                    </w:rPr>
+                  </m:ctrlPr>
+                </m:dPr>
+                <m:e>
+                  <m:r>
+                    <w:rPr>
+                      <w:rFonts w:ascii="Cambria Math" w:hAnsi="Cambria Math"/>
+                    </w:rPr>
+                    <m:t>2</m:t>
+                  </m:r>
+                  <m:d>
+                    <m:dPr>
+                      <m:ctrlPr>
+                        <w:rPr>
+                          <w:rFonts w:ascii="Cambria Math" w:hAnsi="Cambria Math"/>
+                          <w:i/>
+                        </w:rPr>
+                      </m:ctrlPr>
+                    </m:dPr>
+                    <m:e>
+                      <m:sSub>
+                        <m:sSubPr>
+                          <m:ctrlPr>
+                            <w:rPr>
+                              <w:rFonts w:ascii="Cambria Math" w:hAnsi="Cambria Math"/>
+                              <w:i/>
+                            </w:rPr>
+                          </m:ctrlPr>
+                        </m:sSubPr>
+                        <m:e>
+                          <m:r>
+                            <w:rPr>
+                              <w:rFonts w:ascii="Cambria Math" w:hAnsi="Cambria Math"/>
+                            </w:rPr>
+                            <m:t>r</m:t>
+                          </m:r>
+                        </m:e>
+                        <m:sub>
+                          <m:r>
+                            <m:rPr>
+                              <m:nor/>
+                            </m:rPr>
+                            <w:rPr>
+                              <w:rFonts w:ascii="Cambria Math" w:hAnsi="Cambria Math"/>
+                            </w:rPr>
+                            <m:t>min,3B</m:t>
+                          </m:r>
+                          <m:r>
+                            <w:rPr>
+                              <w:rFonts w:ascii="Cambria Math" w:hAnsi="Cambria Math"/>
+                            </w:rPr>
+                            <m:t>,ij</m:t>
+                          </m:r>
+                        </m:sub>
+                      </m:sSub>
+                      <m:r>
+                        <w:rPr>
+                          <w:rFonts w:ascii="Cambria Math" w:hAnsi="Cambria Math"/>
+                        </w:rPr>
+                        <m:t>-</m:t>
+                      </m:r>
+                      <m:sSub>
+                        <m:sSubPr>
+                          <m:ctrlPr>
+                            <w:rPr>
+                              <w:rFonts w:ascii="Cambria Math" w:hAnsi="Cambria Math"/>
+                              <w:i/>
+                            </w:rPr>
+                          </m:ctrlPr>
+                        </m:sSubPr>
+                        <m:e>
+                          <m:r>
+                            <w:rPr>
+                              <w:rFonts w:ascii="Cambria Math" w:hAnsi="Cambria Math"/>
+                            </w:rPr>
+                            <m:t>r</m:t>
+                          </m:r>
+                        </m:e>
+                        <m:sub>
+                          <m:r>
+                            <w:rPr>
+                              <w:rFonts w:ascii="Cambria Math" w:hAnsi="Cambria Math"/>
+                            </w:rPr>
+                            <m:t>ij</m:t>
+                          </m:r>
+                        </m:sub>
+                      </m:sSub>
+                    </m:e>
+                  </m:d>
+                </m:e>
+              </m:d>
+            </m:e>
+          </m:func>
+        </m:oMath>
+      </m:oMathPara>
+    </w:p>
+    <w:p/>
+    <w:p>
+      <w:r>
+        <w:t>It is worth noting that the “A” parameter is the same used in for the default 2-body penalty function. It is advised to set this value to 1 by adding:</w:t>
+      </w:r>
+    </w:p>
+    <w:p/>
+    <w:p>
+      <w:pPr>
+        <w:ind w:firstLine="720"/>
+      </w:pPr>
+      <w:r>
+        <w:rPr>
+          <w:rFonts w:ascii="Courier" w:hAnsi="Courier"/>
+        </w:rPr>
+        <w:t>PAIR CHEBYSHEV PENALTY SCALING: 2E8</w:t>
+      </w:r>
+    </w:p>
+    <w:p/>
+    <w:p>
+      <w:proofErr w:type="gramStart"/>
+      <w:r>
+        <w:t>to</w:t>
+      </w:r>
+      <w:proofErr w:type="gramEnd"/>
+      <w:r>
+        <w:t xml:space="preserve"> the penalty function to the parameter file as discussed above.</w:t>
+      </w:r>
+    </w:p>
+    <w:p/>
+    <w:p>
+      <w:pPr>
+        <w:rPr>
+          <w:color w:val="FF0000"/>
+        </w:rPr>
+      </w:pPr>
+      <w:r>
+        <w:rPr>
+          <w:color w:val="FF0000"/>
+        </w:rPr>
+        <w:t xml:space="preserve">Note: It is </w:t>
+      </w:r>
+      <w:r>
+        <w:rPr>
+          <w:i/>
+          <w:color w:val="FF0000"/>
+        </w:rPr>
+        <w:t>highly</w:t>
+      </w:r>
+      <w:r>
+        <w:rPr>
+          <w:color w:val="FF0000"/>
+        </w:rPr>
+        <w:t xml:space="preserve"> recommended to check the 3-body scans to ensure physical behavior at small separation distance (i.e. energy should increase as distance approaches zero. If unphysical behavior is present, use of the smoothing function will only exacerbate issues. </w:t>
+      </w:r>
+    </w:p>
+    <w:p>
+      <w:pPr>
+        <w:rPr>
+          <w:color w:val="FF0000"/>
+        </w:rPr>
+      </w:pPr>
+    </w:p>
+    <w:p>
+      <w:pPr>
+        <w:rPr>
+          <w:b/>
+        </w:rPr>
+      </w:pPr>
+      <w:r>
+        <w:rPr>
+          <w:b/>
+        </w:rPr>
+        <w:t>Excluding 3-body Interactions</w:t>
+      </w:r>
+    </w:p>
+    <w:p>
+      <w:pPr>
+        <w:rPr>
+          <w:b/>
+          <w:sz w:val="28"/>
+          <w:szCs w:val="28"/>
+        </w:rPr>
+      </w:pPr>
+    </w:p>
+    <w:p>
+      <w:r>
+        <w:t xml:space="preserve">Interactions corresponding to specific atom triplets can be excluded from the simulation. If the parameter file was generated by the </w:t>
+      </w:r>
+      <w:proofErr w:type="spellStart"/>
+      <w:r>
+        <w:t>house_lsq</w:t>
+      </w:r>
+      <w:proofErr w:type="spellEnd"/>
+      <w:r>
+        <w:t xml:space="preserve"> code, and triplet exclusion was requested during the fitting process, nothing more needs to be done to turn off specific 3-body interactions. Otherwise, the number of triplet types needs to be updated to reflect the smaller number of triplets, triplet parameters for the excluded types need to be removed, and map keys for all variants of the excluded type need to be set to -2.</w:t>
+      </w:r>
+    </w:p>
+    <w:p/>
+    <w:p>
+      <w:pPr>
+        <w:rPr>
+          <w:color w:val="FF0000"/>
+        </w:rPr>
+      </w:pPr>
+      <w:r>
+        <w:rPr>
+          <w:color w:val="FF0000"/>
+        </w:rPr>
+        <w:t xml:space="preserve">Note: If triplet types are excluded, it is important that </w:t>
+      </w:r>
+      <w:r>
+        <w:rPr>
+          <w:color w:val="FF0000"/>
+        </w:rPr>
+        <w:t>they are not included in any special 3-body inner or outer cutoff lists.</w:t>
+      </w:r>
+    </w:p>
     <w:p>
       <w:pPr>
         <w:pStyle w:val="Heading1"/>
@@ -12721,8 +13074,8 @@
           <w:rFonts w:asciiTheme="minorHAnsi" w:hAnsiTheme="minorHAnsi"/>
         </w:rPr>
       </w:pPr>
-      <w:bookmarkStart w:id="17" w:name="_PES_Scan_generator"/>
-      <w:bookmarkEnd w:id="17"/>
+      <w:bookmarkStart w:id="16" w:name="_PES_Scan_generator"/>
+      <w:bookmarkEnd w:id="16"/>
       <w:r>
         <w:rPr>
           <w:rFonts w:asciiTheme="minorHAnsi" w:hAnsiTheme="minorHAnsi"/>
@@ -13666,7 +14019,10 @@
         </w:rPr>
       </w:pPr>
     </w:p>
-    <w:p/>
+    <w:p>
+      <w:bookmarkStart w:id="17" w:name="_GoBack"/>
+      <w:bookmarkEnd w:id="17"/>
+    </w:p>
     <w:p>
       <w:pPr>
         <w:rPr>
@@ -19589,6 +19945,16 @@
       </w:tcPr>
     </w:tblStylePr>
   </w:style>
+  <w:style w:type="character" w:styleId="PlaceholderText">
+    <w:name w:val="Placeholder Text"/>
+    <w:basedOn w:val="DefaultParagraphFont"/>
+    <w:uiPriority w:val="99"/>
+    <w:semiHidden/>
+    <w:rsid w:val="0083421A"/>
+    <w:rPr>
+      <w:color w:val="808080"/>
+    </w:rPr>
+  </w:style>
 </w:styles>
 </file>
 
@@ -20436,6 +20802,16 @@
       </w:tcPr>
     </w:tblStylePr>
   </w:style>
+  <w:style w:type="character" w:styleId="PlaceholderText">
+    <w:name w:val="Placeholder Text"/>
+    <w:basedOn w:val="DefaultParagraphFont"/>
+    <w:uiPriority w:val="99"/>
+    <w:semiHidden/>
+    <w:rsid w:val="0083421A"/>
+    <w:rPr>
+      <w:color w:val="808080"/>
+    </w:rPr>
+  </w:style>
 </w:styles>
 </file>
 
@@ -20764,7 +21140,7 @@
 </file>
 
 <file path=customXml/itemProps1.xml><?xml version="1.0" encoding="utf-8"?>
-<ds:datastoreItem xmlns:ds="http://schemas.openxmlformats.org/officeDocument/2006/customXml" ds:itemID="{E9237D91-855D-284B-8971-F02FBFE2A783}">
+<ds:datastoreItem xmlns:ds="http://schemas.openxmlformats.org/officeDocument/2006/customXml" ds:itemID="{33F0EB13-DAA6-7249-A2B7-E27AECAC8FC4}">
   <ds:schemaRefs>
     <ds:schemaRef ds:uri="http://schemas.openxmlformats.org/officeDocument/2006/bibliography"/>
   </ds:schemaRefs>

</xml_diff>

<commit_message>
Make small updates to the user manual.
</commit_message>
<xml_diff>
--- a/doc/Force_Match_User_Guide.docx
+++ b/doc/Force_Match_User_Guide.docx
@@ -51,16 +51,7 @@
           <w:sz w:val="40"/>
           <w:szCs w:val="40"/>
         </w:rPr>
-        <w:t xml:space="preserve"> </w:t>
-      </w:r>
-      <w:r>
-        <w:rPr>
-          <w:rFonts w:ascii="Cambria" w:hAnsi="Cambria"/>
-          <w:b/>
-          <w:sz w:val="40"/>
-          <w:szCs w:val="40"/>
-        </w:rPr>
-        <w:t>ChIMES LSQ and ChIMES MD User Guide</w:t>
+        <w:t xml:space="preserve"> ChIMES LSQ and ChIMES MD User Guide</w:t>
       </w:r>
     </w:p>
     <w:p>
@@ -475,10 +466,7 @@
         </w:numPr>
       </w:pPr>
       <w:r>
-        <w:t>Update the test suite</w:t>
-      </w:r>
-      <w:r>
-        <w:t>/manual text surrounding test suite</w:t>
+        <w:t>Update the test suite/manual text surrounding test suite</w:t>
       </w:r>
     </w:p>
     <w:p>
@@ -526,10 +514,7 @@
         </w:numPr>
       </w:pPr>
       <w:r>
-        <w:t xml:space="preserve">Excluding many-body interactions from </w:t>
-      </w:r>
-      <w:r>
-        <w:t>(LSQ and MD Codes)</w:t>
+        <w:t>Excluding many-body interactions from (LSQ and MD Codes)</w:t>
       </w:r>
     </w:p>
     <w:p>
@@ -627,16 +612,11 @@
       <w:r>
         <w:t xml:space="preserve">O </w:t>
       </w:r>
-      <w:proofErr w:type="gramStart"/>
       <w:r>
         <w:t xml:space="preserve">and </w:t>
       </w:r>
       <w:r>
-        <w:t xml:space="preserve"> when</w:t>
-      </w:r>
-      <w:proofErr w:type="gramEnd"/>
-      <w:r>
-        <w:t xml:space="preserve"> multiple “to” overbonding atom types are requested</w:t>
+        <w:t>when multiple “to” overbonding atom types are requested</w:t>
       </w:r>
     </w:p>
     <w:p>
@@ -964,7 +944,23 @@
             <w:sz w:val="28"/>
             <w:szCs w:val="28"/>
           </w:rPr>
-          <w:t>Main Control Variabl</w:t>
+          <w:t>Main Co</w:t>
+        </w:r>
+        <w:r>
+          <w:rPr>
+            <w:rStyle w:val="Hyperlink"/>
+            <w:sz w:val="28"/>
+            <w:szCs w:val="28"/>
+          </w:rPr>
+          <w:t>n</w:t>
+        </w:r>
+        <w:r>
+          <w:rPr>
+            <w:rStyle w:val="Hyperlink"/>
+            <w:sz w:val="28"/>
+            <w:szCs w:val="28"/>
+          </w:rPr>
+          <w:t>trol Variabl</w:t>
         </w:r>
         <w:r>
           <w:rPr>
@@ -1124,7 +1120,23 @@
             <w:sz w:val="28"/>
             <w:szCs w:val="28"/>
           </w:rPr>
-          <w:t>Main Input File</w:t>
+          <w:t>Main Inp</w:t>
+        </w:r>
+        <w:r>
+          <w:rPr>
+            <w:rStyle w:val="Hyperlink"/>
+            <w:sz w:val="28"/>
+            <w:szCs w:val="28"/>
+          </w:rPr>
+          <w:t>u</w:t>
+        </w:r>
+        <w:r>
+          <w:rPr>
+            <w:rStyle w:val="Hyperlink"/>
+            <w:sz w:val="28"/>
+            <w:szCs w:val="28"/>
+          </w:rPr>
+          <w:t>t File</w:t>
         </w:r>
       </w:hyperlink>
     </w:p>
@@ -1228,14 +1240,46 @@
           <w:u w:val="none"/>
         </w:rPr>
       </w:pPr>
-      <w:hyperlink w:anchor="_Small_Utilities" w:history="1">
+      <w:hyperlink w:anchor="Small Utilities – ANCILLARY SUPPORT" w:history="1">
         <w:r>
           <w:rPr>
             <w:rStyle w:val="Hyperlink"/>
             <w:sz w:val="28"/>
             <w:szCs w:val="28"/>
           </w:rPr>
-          <w:t>Small utilities</w:t>
+          <w:t>Small utili</w:t>
+        </w:r>
+        <w:r>
+          <w:rPr>
+            <w:rStyle w:val="Hyperlink"/>
+            <w:sz w:val="28"/>
+            <w:szCs w:val="28"/>
+          </w:rPr>
+          <w:t>t</w:t>
+        </w:r>
+        <w:r>
+          <w:rPr>
+            <w:rStyle w:val="Hyperlink"/>
+            <w:sz w:val="28"/>
+            <w:szCs w:val="28"/>
+          </w:rPr>
+          <w:t>i</w:t>
+        </w:r>
+        <w:r>
+          <w:rPr>
+            <w:rStyle w:val="Hyperlink"/>
+            <w:sz w:val="28"/>
+            <w:szCs w:val="28"/>
+          </w:rPr>
+          <w:t>e</w:t>
+        </w:r>
+        <w:r>
+          <w:rPr>
+            <w:rStyle w:val="Hyperlink"/>
+            <w:sz w:val="28"/>
+            <w:szCs w:val="28"/>
+          </w:rPr>
+          <w:t>s</w:t>
         </w:r>
       </w:hyperlink>
     </w:p>
@@ -2011,13 +2055,7 @@
         <w:rPr>
           <w:rFonts w:ascii="Courier" w:hAnsi="Courier"/>
         </w:rPr>
-        <w:t xml:space="preserve"> </w:t>
-      </w:r>
-      <w:r>
-        <w:rPr>
-          <w:rFonts w:ascii="Courier" w:hAnsi="Courier"/>
-        </w:rPr>
-        <w:t xml:space="preserve"> &gt;</w:t>
+        <w:t xml:space="preserve">  &gt;</w:t>
       </w:r>
       <w:proofErr w:type="gramEnd"/>
       <w:r>
@@ -4089,10 +4127,7 @@
       </w:r>
       <w:proofErr w:type="gramEnd"/>
       <w:r>
-        <w:t xml:space="preserve">,O} </w:t>
-      </w:r>
-      <w:r>
-        <w:t xml:space="preserve">= </w:t>
+        <w:t xml:space="preserve">,O} = </w:t>
       </w:r>
       <w:r>
         <w:rPr>
@@ -4107,10 +4142,7 @@
         <w:t>p0</w:t>
       </w:r>
       <w:r>
-        <w:t>; which yields pairs {CC, CO, CO}</w:t>
-      </w:r>
-      <w:r>
-        <w:t>; sorting pairs by alpha. Order: {CC, CO, CO}</w:t>
+        <w:t>; which yields pairs {CC, CO, CO}; sorting pairs by alpha. Order: {CC, CO, CO}</w:t>
       </w:r>
     </w:p>
     <w:p>
@@ -4135,34 +4167,7 @@
       </w:r>
       <w:proofErr w:type="gramEnd"/>
       <w:r>
-        <w:t>,C}</w:t>
-      </w:r>
-      <w:r>
-        <w:t xml:space="preserve">; </w:t>
-      </w:r>
-      <w:r>
-        <w:t xml:space="preserve">          </w:t>
-      </w:r>
-      <w:r>
-        <w:t>which yields pairs {</w:t>
-      </w:r>
-      <w:r>
-        <w:t>CO, CC, OC}</w:t>
-      </w:r>
-      <w:r>
-        <w:t>; sorting pairs by alpha. Order: {</w:t>
-      </w:r>
-      <w:r>
-        <w:t xml:space="preserve">CO, CC, </w:t>
-      </w:r>
-      <w:r>
-        <w:t>C</w:t>
-      </w:r>
-      <w:r>
-        <w:t>O</w:t>
-      </w:r>
-      <w:r>
-        <w:t>}</w:t>
+        <w:t>,C};           which yields pairs {CO, CC, OC}; sorting pairs by alpha. Order: {CO, CC, CO}</w:t>
       </w:r>
     </w:p>
     <w:p>
@@ -4187,43 +4192,13 @@
       </w:r>
       <w:proofErr w:type="gramEnd"/>
       <w:r>
-        <w:t>,C}</w:t>
-      </w:r>
-      <w:r>
-        <w:t xml:space="preserve">; </w:t>
-      </w:r>
-      <w:r>
-        <w:t xml:space="preserve">          </w:t>
-      </w:r>
-      <w:r>
-        <w:t>which yields pairs {</w:t>
-      </w:r>
-      <w:r>
-        <w:t xml:space="preserve">OC, OC, CC}; sorting pairs by alpha. Order: </w:t>
-      </w:r>
-      <w:r>
-        <w:t>{</w:t>
-      </w:r>
-      <w:r>
-        <w:t>CO</w:t>
-      </w:r>
-      <w:r>
-        <w:t xml:space="preserve">, </w:t>
-      </w:r>
-      <w:r>
-        <w:t>CO</w:t>
-      </w:r>
-      <w:r>
-        <w:t>, CC}</w:t>
+        <w:t>,C};           which yields pairs {OC, OC, CC}; sorting pairs by alpha. Order: {CO, CO, CC}</w:t>
       </w:r>
     </w:p>
     <w:p/>
     <w:p>
       <w:r>
-        <w:t xml:space="preserve">So for the set of 3 atoms, </w:t>
-      </w:r>
-      <w:r>
-        <w:t>{</w:t>
+        <w:t>So for the set of 3 atoms, {</w:t>
       </w:r>
       <w:proofErr w:type="gramStart"/>
       <w:r>
@@ -4231,31 +4206,13 @@
       </w:r>
       <w:proofErr w:type="gramEnd"/>
       <w:r>
-        <w:t>,O}</w:t>
-      </w:r>
-      <w:r>
-        <w:t xml:space="preserve">, we determine the possible (equivalent) sets of pairs: </w:t>
-      </w:r>
-      <w:r>
-        <w:t>{CC, CO, CO}</w:t>
-      </w:r>
-      <w:r>
-        <w:t xml:space="preserve">, </w:t>
-      </w:r>
-      <w:r>
-        <w:t>{CO, CC, CO}</w:t>
-      </w:r>
-      <w:r>
-        <w:t xml:space="preserve">, </w:t>
+        <w:t xml:space="preserve">,O}, we determine the possible (equivalent) sets of pairs: {CC, CO, CO}, {CO, CC, CO}, </w:t>
       </w:r>
       <w:r>
         <w:t xml:space="preserve"> </w:t>
       </w:r>
       <w:r>
-        <w:t>{CO, CO, CC}</w:t>
-      </w:r>
-      <w:r>
-        <w:t>.</w:t>
+        <w:t>{CO, CO, CC}.</w:t>
       </w:r>
     </w:p>
     <w:p>
@@ -4894,15 +4851,7 @@
                 <w:sz w:val="20"/>
                 <w:szCs w:val="20"/>
               </w:rPr>
-              <w:t xml:space="preserve"> </w:t>
-            </w:r>
-            <w:r>
-              <w:rPr>
-                <w:rFonts w:ascii="Courier" w:hAnsi="Courier"/>
-                <w:sz w:val="20"/>
-                <w:szCs w:val="20"/>
-              </w:rPr>
-              <w:t xml:space="preserve">Files use </w:t>
+              <w:t xml:space="preserve"> Files use </w:t>
             </w:r>
             <w:proofErr w:type="gramStart"/>
             <w:r>
@@ -5020,7 +4969,73 @@
                 <w:sz w:val="20"/>
                 <w:szCs w:val="20"/>
               </w:rPr>
-              <w:t>Option “ORTHO” means the trajectory parser will expect the line following the atom number line to be formatted like:</w:t>
+              <w:t>Option</w:t>
+            </w:r>
+            <w:r>
+              <w:rPr>
+                <w:rFonts w:ascii="Courier" w:hAnsi="Courier"/>
+                <w:sz w:val="20"/>
+                <w:szCs w:val="20"/>
+              </w:rPr>
+              <w:t xml:space="preserve"> “</w:t>
+            </w:r>
+            <w:r>
+              <w:rPr>
+                <w:rFonts w:ascii="Courier" w:hAnsi="Courier"/>
+                <w:sz w:val="20"/>
+                <w:szCs w:val="20"/>
+              </w:rPr>
+              <w:t>&lt;any string&gt;</w:t>
+            </w:r>
+            <w:r>
+              <w:rPr>
+                <w:rFonts w:ascii="Courier" w:hAnsi="Courier"/>
+                <w:sz w:val="20"/>
+                <w:szCs w:val="20"/>
+              </w:rPr>
+              <w:t xml:space="preserve">” and </w:t>
+            </w:r>
+            <w:proofErr w:type="gramStart"/>
+            <w:r>
+              <w:rPr>
+                <w:rFonts w:ascii="Courier" w:hAnsi="Courier"/>
+                <w:sz w:val="20"/>
+                <w:szCs w:val="20"/>
+              </w:rPr>
+              <w:t xml:space="preserve">option </w:t>
+            </w:r>
+            <w:r>
+              <w:rPr>
+                <w:rFonts w:ascii="Courier" w:hAnsi="Courier"/>
+                <w:sz w:val="20"/>
+                <w:szCs w:val="20"/>
+              </w:rPr>
+              <w:t xml:space="preserve"> “</w:t>
+            </w:r>
+            <w:proofErr w:type="gramEnd"/>
+            <w:r>
+              <w:rPr>
+                <w:rFonts w:ascii="Courier" w:hAnsi="Courier"/>
+                <w:sz w:val="20"/>
+                <w:szCs w:val="20"/>
+              </w:rPr>
+              <w:t>&lt;any string&gt;</w:t>
+            </w:r>
+            <w:r>
+              <w:rPr>
+                <w:rFonts w:ascii="Courier" w:hAnsi="Courier"/>
+                <w:sz w:val="20"/>
+                <w:szCs w:val="20"/>
+              </w:rPr>
+              <w:t xml:space="preserve"> </w:t>
+            </w:r>
+            <w:r>
+              <w:rPr>
+                <w:rFonts w:ascii="Courier" w:hAnsi="Courier"/>
+                <w:sz w:val="20"/>
+                <w:szCs w:val="20"/>
+              </w:rPr>
+              <w:t>ORTHO” means the trajectory parser will expect the line following the atom number line to be formatted like:</w:t>
             </w:r>
           </w:p>
           <w:p>
@@ -5138,47 +5153,7 @@
                 <w:sz w:val="20"/>
                 <w:szCs w:val="20"/>
               </w:rPr>
-              <w:t>the line following the atom number line to be formatted like:</w:t>
-            </w:r>
-            <w:r>
-              <w:rPr>
-                <w:rFonts w:ascii="Courier" w:hAnsi="Courier"/>
-                <w:sz w:val="20"/>
-                <w:szCs w:val="20"/>
-              </w:rPr>
-              <w:t xml:space="preserve"> &lt;latvec-1_x&gt; &lt;latvec-1_y&gt; &lt;latvec-1_z&gt; &lt;latvec-2_x&gt; &lt;latvec-2_y&gt; &lt;latvec-2</w:t>
-            </w:r>
-            <w:r>
-              <w:rPr>
-                <w:rFonts w:ascii="Courier" w:hAnsi="Courier"/>
-                <w:sz w:val="20"/>
-                <w:szCs w:val="20"/>
-              </w:rPr>
-              <w:t>_z&gt;</w:t>
-            </w:r>
-            <w:r>
-              <w:rPr>
-                <w:rFonts w:ascii="Courier" w:hAnsi="Courier"/>
-                <w:sz w:val="20"/>
-                <w:szCs w:val="20"/>
-              </w:rPr>
-              <w:t xml:space="preserve"> &lt;latvec-3_x&gt; &lt;latvec-3_y&gt; &lt;latvec-3</w:t>
-            </w:r>
-            <w:r>
-              <w:rPr>
-                <w:rFonts w:ascii="Courier" w:hAnsi="Courier"/>
-                <w:sz w:val="20"/>
-                <w:szCs w:val="20"/>
-              </w:rPr>
-              <w:t>_z&gt;</w:t>
-            </w:r>
-            <w:r>
-              <w:rPr>
-                <w:rFonts w:ascii="Courier" w:hAnsi="Courier"/>
-                <w:sz w:val="20"/>
-                <w:szCs w:val="20"/>
-              </w:rPr>
-              <w:t>, where “</w:t>
+              <w:t>the line following the atom number line to be formatted like: &lt;latvec-1_x&gt; &lt;latvec-1_y&gt; &lt;latvec-1_z&gt; &lt;latvec-2_x&gt; &lt;latvec-2_y&gt; &lt;latvec-2_z&gt; &lt;latvec-3_x&gt; &lt;latvec-3_y&gt; &lt;latvec-3_z&gt;, where “</w:t>
             </w:r>
             <w:proofErr w:type="spellStart"/>
             <w:r>
@@ -5262,6 +5237,46 @@
                 <w:szCs w:val="20"/>
               </w:rPr>
             </w:pPr>
+          </w:p>
+          <w:p>
+            <w:pPr>
+              <w:cnfStyle w:val="000000100000" w:firstRow="0" w:lastRow="0" w:firstColumn="0" w:lastColumn="0" w:oddVBand="0" w:evenVBand="0" w:oddHBand="1" w:evenHBand="0" w:firstRowFirstColumn="0" w:firstRowLastColumn="0" w:lastRowFirstColumn="0" w:lastRowLastColumn="0"/>
+              <w:rPr>
+                <w:rFonts w:ascii="Courier" w:hAnsi="Courier"/>
+                <w:b/>
+                <w:sz w:val="20"/>
+                <w:szCs w:val="20"/>
+              </w:rPr>
+            </w:pPr>
+            <w:bookmarkStart w:id="4" w:name="_GoBack"/>
+            <w:r>
+              <w:rPr>
+                <w:rFonts w:ascii="Courier" w:hAnsi="Courier"/>
+                <w:b/>
+                <w:sz w:val="20"/>
+                <w:szCs w:val="20"/>
+              </w:rPr>
+              <w:t>Currently only option “</w:t>
+            </w:r>
+            <w:r>
+              <w:rPr>
+                <w:rFonts w:ascii="Courier" w:hAnsi="Courier"/>
+                <w:b/>
+                <w:sz w:val="20"/>
+                <w:szCs w:val="20"/>
+              </w:rPr>
+              <w:t>&lt;any string&gt;</w:t>
+            </w:r>
+            <w:r>
+              <w:rPr>
+                <w:rFonts w:ascii="Courier" w:hAnsi="Courier"/>
+                <w:b/>
+                <w:sz w:val="20"/>
+                <w:szCs w:val="20"/>
+              </w:rPr>
+              <w:t>” is implemented.</w:t>
+            </w:r>
+            <w:bookmarkEnd w:id="4"/>
           </w:p>
         </w:tc>
       </w:tr>
@@ -5704,7 +5719,16 @@
                 <w:sz w:val="20"/>
                 <w:szCs w:val="20"/>
               </w:rPr>
-              <w:t xml:space="preserve"> Note that currently, functionality is only supported when </w:t>
+              <w:t xml:space="preserve"> Note that currently, functionality is </w:t>
+            </w:r>
+            <w:r>
+              <w:rPr>
+                <w:rFonts w:ascii="Courier" w:hAnsi="Courier"/>
+                <w:sz w:val="20"/>
+                <w:szCs w:val="20"/>
+              </w:rPr>
+              <w:lastRenderedPageBreak/>
+              <w:t xml:space="preserve">only supported when </w:t>
             </w:r>
             <w:r>
               <w:rPr>
@@ -5764,7 +5788,6 @@
                 <w:sz w:val="20"/>
                 <w:szCs w:val="20"/>
               </w:rPr>
-              <w:lastRenderedPageBreak/>
               <w:t>If # FITCOUL # is false, but charges are non-zero, program will attempt to subtract charge contributions from forces.</w:t>
             </w:r>
           </w:p>
@@ -6051,15 +6074,7 @@
                 <w:sz w:val="20"/>
                 <w:szCs w:val="20"/>
               </w:rPr>
-              <w:t xml:space="preserve"> file. </w:t>
-            </w:r>
-            <w:r>
-              <w:rPr>
-                <w:rFonts w:ascii="Courier" w:hAnsi="Courier"/>
-                <w:sz w:val="20"/>
-                <w:szCs w:val="20"/>
-              </w:rPr>
-              <w:t xml:space="preserve">For DFTPOLY pair types, tensors are expected in atomic units, otherwise, tensors are expected in </w:t>
+              <w:t xml:space="preserve"> file. For DFTPOLY pair types, tensors are expected in atomic units, otherwise, tensors are expected in </w:t>
             </w:r>
             <w:proofErr w:type="spellStart"/>
             <w:r>
@@ -6301,15 +6316,7 @@
                 <w:sz w:val="20"/>
                 <w:szCs w:val="20"/>
               </w:rPr>
-              <w:t xml:space="preserve"> </w:t>
-            </w:r>
-            <w:r>
-              <w:rPr>
-                <w:rFonts w:ascii="Courier" w:hAnsi="Courier"/>
-                <w:sz w:val="20"/>
-                <w:szCs w:val="20"/>
-              </w:rPr>
-              <w:t xml:space="preserve">tensors should be listed at the end of the box dimension line in the </w:t>
+              <w:t xml:space="preserve"> tensors should be listed at the end of the box dimension line in the </w:t>
             </w:r>
             <w:proofErr w:type="spellStart"/>
             <w:r>
@@ -6355,23 +6362,7 @@
                 <w:sz w:val="20"/>
                 <w:szCs w:val="20"/>
               </w:rPr>
-              <w:t>Option “</w:t>
-            </w:r>
-            <w:r>
-              <w:rPr>
-                <w:rFonts w:ascii="Courier" w:hAnsi="Courier"/>
-                <w:sz w:val="20"/>
-                <w:szCs w:val="20"/>
-              </w:rPr>
-              <w:t>FIRST &lt;integer&gt;”</w:t>
-            </w:r>
-            <w:r>
-              <w:rPr>
-                <w:rFonts w:ascii="Courier" w:hAnsi="Courier"/>
-                <w:sz w:val="20"/>
-                <w:szCs w:val="20"/>
-              </w:rPr>
-              <w:t xml:space="preserve"> is like option “true,” but tensors are only read/processed for the first &lt;integer&gt; frames. Do not include tensors for the other frames.</w:t>
+              <w:t>Option “FIRST &lt;integer&gt;” is like option “true,” but tensors are only read/processed for the first &lt;integer&gt; frames. Do not include tensors for the other frames.</w:t>
             </w:r>
           </w:p>
           <w:p>
@@ -6648,15 +6639,7 @@
                 <w:sz w:val="20"/>
                 <w:szCs w:val="20"/>
               </w:rPr>
-              <w:t xml:space="preserve">Functionality has not been verified for compatibility with </w:t>
-            </w:r>
-            <w:r>
-              <w:rPr>
-                <w:rFonts w:ascii="Courier" w:hAnsi="Courier"/>
-                <w:sz w:val="20"/>
-                <w:szCs w:val="20"/>
-              </w:rPr>
-              <w:t>Ewald functionality.</w:t>
+              <w:t>Functionality has not been verified for compatibility with Ewald functionality.</w:t>
             </w:r>
           </w:p>
           <w:p>
@@ -6698,6 +6681,7 @@
                 <w:sz w:val="20"/>
                 <w:szCs w:val="20"/>
               </w:rPr>
+              <w:lastRenderedPageBreak/>
               <w:t># FITPOVR #</w:t>
             </w:r>
           </w:p>
@@ -6746,16 +6730,7 @@
                 <w:sz w:val="20"/>
                 <w:szCs w:val="20"/>
               </w:rPr>
-              <w:t xml:space="preserve">Defines whether a ReaxFF type over-coordination force </w:t>
-            </w:r>
-            <w:r>
-              <w:rPr>
-                <w:rFonts w:ascii="Courier" w:hAnsi="Courier"/>
-                <w:sz w:val="20"/>
-                <w:szCs w:val="20"/>
-              </w:rPr>
-              <w:lastRenderedPageBreak/>
-              <w:t xml:space="preserve">should be applied. </w:t>
+              <w:t xml:space="preserve">Defines whether a ReaxFF type over-coordination force should be applied. </w:t>
             </w:r>
             <w:r>
               <w:rPr>
@@ -7541,8 +7516,8 @@
           <w:color w:val="000000" w:themeColor="text1"/>
         </w:rPr>
       </w:pPr>
-      <w:bookmarkStart w:id="4" w:name="_LSQ_CODE:_Topology"/>
-      <w:bookmarkEnd w:id="4"/>
+      <w:bookmarkStart w:id="5" w:name="_LSQ_CODE:_Topology"/>
+      <w:bookmarkEnd w:id="5"/>
       <w:r>
         <w:rPr>
           <w:rFonts w:asciiTheme="minorHAnsi" w:hAnsiTheme="minorHAnsi"/>
@@ -10457,16 +10432,16 @@
           <w:rFonts w:asciiTheme="minorHAnsi" w:hAnsiTheme="minorHAnsi"/>
         </w:rPr>
       </w:pPr>
-      <w:bookmarkStart w:id="5" w:name="_LSQ_Python_Codes"/>
-      <w:bookmarkStart w:id="6" w:name="_LSQ_Python_Codes_1"/>
-      <w:bookmarkStart w:id="7" w:name="_LSQ_Python_Codes_2"/>
-      <w:bookmarkStart w:id="8" w:name="_LSQ_Python_Codes_3"/>
-      <w:bookmarkStart w:id="9" w:name="_Extras"/>
-      <w:bookmarkEnd w:id="5"/>
+      <w:bookmarkStart w:id="6" w:name="_LSQ_Python_Codes"/>
+      <w:bookmarkStart w:id="7" w:name="_LSQ_Python_Codes_1"/>
+      <w:bookmarkStart w:id="8" w:name="_LSQ_Python_Codes_2"/>
+      <w:bookmarkStart w:id="9" w:name="_LSQ_Python_Codes_3"/>
+      <w:bookmarkStart w:id="10" w:name="_Extras"/>
       <w:bookmarkEnd w:id="6"/>
       <w:bookmarkEnd w:id="7"/>
       <w:bookmarkEnd w:id="8"/>
       <w:bookmarkEnd w:id="9"/>
+      <w:bookmarkEnd w:id="10"/>
       <w:r>
         <w:rPr>
           <w:rFonts w:asciiTheme="minorHAnsi" w:hAnsiTheme="minorHAnsi"/>
@@ -10478,8 +10453,8 @@
       <w:pPr>
         <w:pStyle w:val="Heading1"/>
       </w:pPr>
-      <w:bookmarkStart w:id="10" w:name="_Extras_1"/>
-      <w:bookmarkEnd w:id="10"/>
+      <w:bookmarkStart w:id="11" w:name="_Extras_1"/>
+      <w:bookmarkEnd w:id="11"/>
       <w:r>
         <w:rPr>
           <w:rFonts w:asciiTheme="minorHAnsi" w:hAnsiTheme="minorHAnsi"/>
@@ -11182,14 +11157,14 @@
           <w:szCs w:val="28"/>
         </w:rPr>
       </w:pPr>
-      <w:bookmarkStart w:id="11" w:name="_LSQ_Python_Codes_4"/>
-      <w:bookmarkStart w:id="12" w:name="_LSQ_Python_Codes_5"/>
-      <w:bookmarkStart w:id="13" w:name="_LSQ_Python_Codes_6"/>
-      <w:bookmarkStart w:id="14" w:name="_LSQ_Python_Codes_7"/>
-      <w:bookmarkEnd w:id="11"/>
+      <w:bookmarkStart w:id="12" w:name="_LSQ_Python_Codes_4"/>
+      <w:bookmarkStart w:id="13" w:name="_LSQ_Python_Codes_5"/>
+      <w:bookmarkStart w:id="14" w:name="_LSQ_Python_Codes_6"/>
+      <w:bookmarkStart w:id="15" w:name="_LSQ_Python_Codes_7"/>
       <w:bookmarkEnd w:id="12"/>
       <w:bookmarkEnd w:id="13"/>
       <w:bookmarkEnd w:id="14"/>
+      <w:bookmarkEnd w:id="15"/>
       <w:r>
         <w:rPr>
           <w:b/>
@@ -11820,18 +11795,7 @@
                 <w:sz w:val="20"/>
                 <w:szCs w:val="20"/>
               </w:rPr>
-              <w:t>See script “help”. Uses several defaults. For our standard</w:t>
-            </w:r>
-            <w:bookmarkStart w:id="15" w:name="_GoBack"/>
-            <w:bookmarkEnd w:id="15"/>
-            <w:r>
-              <w:rPr>
-                <w:rFonts w:ascii="Courier" w:hAnsi="Courier"/>
-                <w:color w:val="000000" w:themeColor="text1"/>
-                <w:sz w:val="20"/>
-                <w:szCs w:val="20"/>
-              </w:rPr>
-              <w:t xml:space="preserve"> SVD fit, using our standard file names:</w:t>
+              <w:t>See script “help”. Uses several defaults. For our standard SVD fit, using our standard file names:</w:t>
             </w:r>
           </w:p>
           <w:p>
@@ -12545,15 +12509,7 @@
                 <w:sz w:val="20"/>
                 <w:szCs w:val="20"/>
               </w:rPr>
-              <w:t xml:space="preserve"> for an NPT ensemble simulation. </w:t>
-            </w:r>
-            <w:r>
-              <w:rPr>
-                <w:rFonts w:ascii="Courier" w:hAnsi="Courier"/>
-                <w:sz w:val="20"/>
-                <w:szCs w:val="20"/>
-              </w:rPr>
-              <w:t>See section “</w:t>
+              <w:t xml:space="preserve"> for an NPT ensemble simulation. See section “</w:t>
             </w:r>
             <w:hyperlink w:anchor="_MD_CODE:_Ensembles" w:history="1">
               <w:r>
@@ -14991,6 +14947,14 @@
               </w:rPr>
               <w:lastRenderedPageBreak/>
               <w:t>interfacing with visualization software, as many features file format features will be interpreted natively.</w:t>
+            </w:r>
+            <w:r>
+              <w:rPr>
+                <w:rFonts w:ascii="Courier" w:hAnsi="Courier"/>
+                <w:sz w:val="20"/>
+                <w:szCs w:val="20"/>
+              </w:rPr>
+              <w:t xml:space="preserve"> Default value is “GEN”.</w:t>
             </w:r>
           </w:p>
         </w:tc>
@@ -16169,28 +16133,7 @@
                 <w:rFonts w:ascii="Courier" w:hAnsi="Courier"/>
                 <w:b w:val="0"/>
               </w:rPr>
-              <w:t>NVT-MTK</w:t>
-            </w:r>
-            <w:r>
-              <w:rPr>
-                <w:rFonts w:ascii="Courier" w:hAnsi="Courier"/>
-                <w:b w:val="0"/>
-              </w:rPr>
-              <w:t xml:space="preserve"> </w:t>
-            </w:r>
-            <w:r>
-              <w:rPr>
-                <w:rFonts w:ascii="Courier" w:hAnsi="Courier"/>
-                <w:b w:val="0"/>
-              </w:rPr>
-              <w:t xml:space="preserve">HOOVER </w:t>
-            </w:r>
-            <w:r>
-              <w:rPr>
-                <w:rFonts w:ascii="Courier" w:hAnsi="Courier"/>
-                <w:b w:val="0"/>
-              </w:rPr>
-              <w:t>&lt;TTC&gt;</w:t>
+              <w:t>NVT-MTK HOOVER &lt;TTC&gt;</w:t>
             </w:r>
           </w:p>
         </w:tc>
@@ -16333,15 +16276,7 @@
                 <w:b w:val="0"/>
                 <w:i/>
               </w:rPr>
-              <w:t>NPT-MTK</w:t>
-            </w:r>
-            <w:r>
-              <w:rPr>
-                <w:rFonts w:ascii="Courier" w:hAnsi="Courier"/>
-                <w:b w:val="0"/>
-                <w:i/>
-              </w:rPr>
-              <w:t xml:space="preserve"> HOOVER &lt;TTC&gt; &lt;BTC&gt;</w:t>
+              <w:t>NPT-MTK HOOVER &lt;TTC&gt; &lt;BTC&gt;</w:t>
             </w:r>
           </w:p>
         </w:tc>
@@ -16413,39 +16348,7 @@
                 <w:b w:val="0"/>
                 <w:i/>
               </w:rPr>
-              <w:t>NPT-BEREND &lt;</w:t>
-            </w:r>
-            <w:r>
-              <w:rPr>
-                <w:rFonts w:ascii="Courier" w:hAnsi="Courier"/>
-                <w:b w:val="0"/>
-                <w:i/>
-              </w:rPr>
-              <w:t>TTC</w:t>
-            </w:r>
-            <w:r>
-              <w:rPr>
-                <w:rFonts w:ascii="Courier" w:hAnsi="Courier"/>
-                <w:b w:val="0"/>
-                <w:i/>
-              </w:rPr>
-              <w:t>&gt; &lt;</w:t>
-            </w:r>
-            <w:r>
-              <w:rPr>
-                <w:rFonts w:ascii="Courier" w:hAnsi="Courier"/>
-                <w:b w:val="0"/>
-                <w:i/>
-              </w:rPr>
-              <w:t>BTC</w:t>
-            </w:r>
-            <w:r>
-              <w:rPr>
-                <w:rFonts w:ascii="Courier" w:hAnsi="Courier"/>
-                <w:b w:val="0"/>
-                <w:i/>
-              </w:rPr>
-              <w:t>&gt;</w:t>
+              <w:t>NPT-BEREND &lt;TTC&gt; &lt;BTC&gt;</w:t>
             </w:r>
           </w:p>
         </w:tc>
@@ -16514,21 +16417,7 @@
                 <w:rFonts w:ascii="Courier" w:hAnsi="Courier"/>
                 <w:b w:val="0"/>
               </w:rPr>
-              <w:t>NVT-BEREND &lt;</w:t>
-            </w:r>
-            <w:r>
-              <w:rPr>
-                <w:rFonts w:ascii="Courier" w:hAnsi="Courier"/>
-                <w:b w:val="0"/>
-              </w:rPr>
-              <w:t>TTC</w:t>
-            </w:r>
-            <w:r>
-              <w:rPr>
-                <w:rFonts w:ascii="Courier" w:hAnsi="Courier"/>
-                <w:b w:val="0"/>
-              </w:rPr>
-              <w:t xml:space="preserve">&gt; </w:t>
+              <w:t xml:space="preserve">NVT-BEREND &lt;TTC&gt; </w:t>
             </w:r>
           </w:p>
         </w:tc>
@@ -16600,55 +16489,7 @@
                 <w:b w:val="0"/>
                 <w:i/>
               </w:rPr>
-              <w:t>NPT-BEREND-ANISO</w:t>
-            </w:r>
-            <w:r>
-              <w:rPr>
-                <w:rFonts w:ascii="Courier" w:hAnsi="Courier"/>
-                <w:b w:val="0"/>
-                <w:i/>
-              </w:rPr>
-              <w:t xml:space="preserve"> </w:t>
-            </w:r>
-            <w:r>
-              <w:rPr>
-                <w:rFonts w:ascii="Courier" w:hAnsi="Courier"/>
-                <w:b w:val="0"/>
-                <w:i/>
-              </w:rPr>
-              <w:t>&lt;</w:t>
-            </w:r>
-            <w:r>
-              <w:rPr>
-                <w:rFonts w:ascii="Courier" w:hAnsi="Courier"/>
-                <w:b w:val="0"/>
-                <w:i/>
-              </w:rPr>
-              <w:t>TTC</w:t>
-            </w:r>
-            <w:r>
-              <w:rPr>
-                <w:rFonts w:ascii="Courier" w:hAnsi="Courier"/>
-                <w:b w:val="0"/>
-                <w:i/>
-              </w:rPr>
-              <w:t>&gt; &lt;</w:t>
-            </w:r>
-            <w:r>
-              <w:rPr>
-                <w:rFonts w:ascii="Courier" w:hAnsi="Courier"/>
-                <w:b w:val="0"/>
-                <w:i/>
-              </w:rPr>
-              <w:t>BTC</w:t>
-            </w:r>
-            <w:r>
-              <w:rPr>
-                <w:rFonts w:ascii="Courier" w:hAnsi="Courier"/>
-                <w:b w:val="0"/>
-                <w:i/>
-              </w:rPr>
-              <w:t>&gt;</w:t>
+              <w:t>NPT-BEREND-ANISO &lt;TTC&gt; &lt;BTC&gt;</w:t>
             </w:r>
           </w:p>
         </w:tc>
@@ -16717,35 +16558,7 @@
                 <w:rFonts w:ascii="Courier" w:hAnsi="Courier"/>
                 <w:b w:val="0"/>
               </w:rPr>
-              <w:t>LMP-NVT</w:t>
-            </w:r>
-            <w:r>
-              <w:rPr>
-                <w:rFonts w:ascii="Courier" w:hAnsi="Courier"/>
-                <w:b w:val="0"/>
-              </w:rPr>
-              <w:t xml:space="preserve"> </w:t>
-            </w:r>
-            <w:r>
-              <w:rPr>
-                <w:rFonts w:ascii="Courier" w:hAnsi="Courier"/>
-                <w:b w:val="0"/>
-              </w:rPr>
-              <w:t>&lt;</w:t>
-            </w:r>
-            <w:r>
-              <w:rPr>
-                <w:rFonts w:ascii="Courier" w:hAnsi="Courier"/>
-                <w:b w:val="0"/>
-              </w:rPr>
-              <w:t>TTC</w:t>
-            </w:r>
-            <w:r>
-              <w:rPr>
-                <w:rFonts w:ascii="Courier" w:hAnsi="Courier"/>
-                <w:b w:val="0"/>
-              </w:rPr>
-              <w:t>&gt;</w:t>
+              <w:t>LMP-NVT &lt;TTC&gt;</w:t>
             </w:r>
           </w:p>
         </w:tc>
@@ -16823,42 +16636,7 @@
                 <w:rFonts w:ascii="Courier" w:hAnsi="Courier"/>
                 <w:b w:val="0"/>
               </w:rPr>
-              <w:t xml:space="preserve">LMP-NPT </w:t>
-            </w:r>
-            <w:r>
-              <w:rPr>
-                <w:rFonts w:ascii="Courier" w:hAnsi="Courier"/>
-                <w:b w:val="0"/>
-              </w:rPr>
-              <w:t>&lt;</w:t>
-            </w:r>
-            <w:r>
-              <w:rPr>
-                <w:rFonts w:ascii="Courier" w:hAnsi="Courier"/>
-                <w:b w:val="0"/>
-              </w:rPr>
-              <w:t>TTC</w:t>
-            </w:r>
-            <w:r>
-              <w:rPr>
-                <w:rFonts w:ascii="Courier" w:hAnsi="Courier"/>
-                <w:b w:val="0"/>
-              </w:rPr>
-              <w:t>&gt; &lt;</w:t>
-            </w:r>
-            <w:r>
-              <w:rPr>
-                <w:rFonts w:ascii="Courier" w:hAnsi="Courier"/>
-                <w:b w:val="0"/>
-              </w:rPr>
-              <w:t>BTC</w:t>
-            </w:r>
-            <w:r>
-              <w:rPr>
-                <w:rFonts w:ascii="Courier" w:hAnsi="Courier"/>
-                <w:b w:val="0"/>
-              </w:rPr>
-              <w:t>&gt;</w:t>
+              <w:t>LMP-NPT &lt;TTC&gt; &lt;BTC&gt;</w:t>
             </w:r>
           </w:p>
         </w:tc>
@@ -17011,13 +16789,7 @@
       </w:r>
       <w:proofErr w:type="spellEnd"/>
       <w:r>
-        <w:t xml:space="preserve"> file where the comment line specifies box dimensions, and each coordinate line optionally has the has the x, y, and z velocity or force components listed.  The CRDFILE can also be a restart file</w:t>
-      </w:r>
-      <w:r>
-        <w:t>.  See documentation for VELINIT</w:t>
-      </w:r>
-      <w:r>
-        <w:t>.</w:t>
+        <w:t xml:space="preserve"> file where the comment line specifies box dimensions, and each coordinate line optionally has the has the x, y, and z velocity or force components listed.  The CRDFILE can also be a restart file.  See documentation for VELINIT.</w:t>
       </w:r>
     </w:p>
     <w:p>
@@ -17105,10 +16877,7 @@
       </w:r>
       <w:proofErr w:type="spellEnd"/>
       <w:r>
-        <w:t>&gt; files (</w:t>
-      </w:r>
-      <w:r>
-        <w:t>&lt;string #1&gt; … &lt;string #</w:t>
+        <w:t>&gt; files (&lt;string #1&gt; … &lt;string #</w:t>
       </w:r>
       <w:proofErr w:type="spellStart"/>
       <w:r>
@@ -17116,10 +16885,7 @@
       </w:r>
       <w:proofErr w:type="spellEnd"/>
       <w:r>
-        <w:t>&gt;</w:t>
-      </w:r>
-      <w:r>
-        <w:t xml:space="preserve">) along the z-axis. Assumes an orthorhombic box and that all files have the same x- and y-dimensions. Expects files in </w:t>
+        <w:t xml:space="preserve">&gt;) along the z-axis. Assumes an orthorhombic box and that all files have the same x- and y-dimensions. Expects files in </w:t>
       </w:r>
       <w:proofErr w:type="gramStart"/>
       <w:r>
@@ -17184,10 +16950,7 @@
         <w:cnfStyle w:val="000000010000" w:firstRow="0" w:lastRow="0" w:firstColumn="0" w:lastColumn="0" w:oddVBand="0" w:evenVBand="0" w:oddHBand="0" w:evenHBand="1" w:firstRowFirstColumn="0" w:firstRowLastColumn="0" w:lastRowFirstColumn="0" w:lastRowLastColumn="0"/>
       </w:pPr>
       <w:r>
-        <w:t xml:space="preserve">Scale coordinates of input file &lt;string&gt; by a factor of &lt;double&gt;. </w:t>
-      </w:r>
-      <w:r>
-        <w:t xml:space="preserve">Expects files in </w:t>
+        <w:t xml:space="preserve">Scale coordinates of input file &lt;string&gt; by a factor of &lt;double&gt;. Expects files in </w:t>
       </w:r>
       <w:proofErr w:type="gramStart"/>
       <w:r>
@@ -19767,6 +19530,63 @@
                 <w:szCs w:val="20"/>
               </w:rPr>
               <w:t xml:space="preserve"> trajectory file into its constituent frames</w:t>
+            </w:r>
+          </w:p>
+        </w:tc>
+      </w:tr>
+      <w:tr>
+        <w:trPr>
+          <w:cnfStyle w:val="000000100000" w:firstRow="0" w:lastRow="0" w:firstColumn="0" w:lastColumn="0" w:oddVBand="0" w:evenVBand="0" w:oddHBand="1" w:evenHBand="0" w:firstRowFirstColumn="0" w:firstRowLastColumn="0" w:lastRowFirstColumn="0" w:lastRowLastColumn="0"/>
+        </w:trPr>
+        <w:tc>
+          <w:tcPr>
+            <w:cnfStyle w:val="001000000000" w:firstRow="0" w:lastRow="0" w:firstColumn="1" w:lastColumn="0" w:oddVBand="0" w:evenVBand="0" w:oddHBand="0" w:evenHBand="0" w:firstRowFirstColumn="0" w:firstRowLastColumn="0" w:lastRowFirstColumn="0" w:lastRowLastColumn="0"/>
+            <w:tcW w:w="3090" w:type="dxa"/>
+            <w:vAlign w:val="center"/>
+          </w:tcPr>
+          <w:p>
+            <w:pPr>
+              <w:jc w:val="center"/>
+              <w:rPr>
+                <w:rFonts w:ascii="Courier" w:hAnsi="Courier" w:cs="Courier"/>
+                <w:b w:val="0"/>
+                <w:sz w:val="20"/>
+                <w:szCs w:val="20"/>
+              </w:rPr>
+            </w:pPr>
+            <w:r>
+              <w:rPr>
+                <w:rFonts w:ascii="Courier" w:hAnsi="Courier" w:cs="Courier"/>
+                <w:b w:val="0"/>
+                <w:sz w:val="20"/>
+                <w:szCs w:val="20"/>
+              </w:rPr>
+              <w:t>post_proc_lsq2.py</w:t>
+            </w:r>
+          </w:p>
+        </w:tc>
+        <w:tc>
+          <w:tcPr>
+            <w:tcW w:w="9445" w:type="dxa"/>
+            <w:vAlign w:val="center"/>
+          </w:tcPr>
+          <w:p>
+            <w:pPr>
+              <w:jc w:val="center"/>
+              <w:cnfStyle w:val="000000100000" w:firstRow="0" w:lastRow="0" w:firstColumn="0" w:lastColumn="0" w:oddVBand="0" w:evenVBand="0" w:oddHBand="1" w:evenHBand="0" w:firstRowFirstColumn="0" w:firstRowLastColumn="0" w:lastRowFirstColumn="0" w:lastRowLastColumn="0"/>
+              <w:rPr>
+                <w:rFonts w:ascii="Courier" w:hAnsi="Courier"/>
+                <w:sz w:val="20"/>
+                <w:szCs w:val="20"/>
+              </w:rPr>
+            </w:pPr>
+            <w:r>
+              <w:rPr>
+                <w:rFonts w:ascii="Courier" w:hAnsi="Courier"/>
+                <w:sz w:val="20"/>
+                <w:szCs w:val="20"/>
+              </w:rPr>
+              <w:t>Scrubs parameter files of interactions with coefficients = 0</w:t>
             </w:r>
           </w:p>
         </w:tc>
@@ -24795,7 +24615,7 @@
 </file>
 
 <file path=customXml/itemProps1.xml><?xml version="1.0" encoding="utf-8"?>
-<ds:datastoreItem xmlns:ds="http://schemas.openxmlformats.org/officeDocument/2006/customXml" ds:itemID="{30EFB3E8-4979-F349-9493-177DD32BB949}">
+<ds:datastoreItem xmlns:ds="http://schemas.openxmlformats.org/officeDocument/2006/customXml" ds:itemID="{F80FF5F2-3577-9742-9867-FFC2E66F7F86}">
   <ds:schemaRefs>
     <ds:schemaRef ds:uri="http://schemas.openxmlformats.org/officeDocument/2006/bibliography"/>
   </ds:schemaRefs>

</xml_diff>

<commit_message>
Added an option to use the serial chimes calculator to obtain forces in Chimes_md, for compatibility testing. Updated the clone-all.sh script because of changes to LC environment variables. Added an md test that uses the serial-chimes interface.
</commit_message>
<xml_diff>
--- a/doc/Force_Match_User_Guide.docx
+++ b/doc/Force_Match_User_Guide.docx
@@ -293,31 +293,7 @@
         <w:rPr>
           <w:i/>
         </w:rPr>
-        <w:t xml:space="preserve">Manual last updated: </w:t>
-      </w:r>
-      <w:r>
-        <w:rPr>
-          <w:i/>
-        </w:rPr>
-        <w:t>June 28 2021</w:t>
-      </w:r>
-      <w:r>
-        <w:rPr>
-          <w:i/>
-        </w:rPr>
-        <w:t>(</w:t>
-      </w:r>
-      <w:r>
-        <w:rPr>
-          <w:i/>
-        </w:rPr>
-        <w:t>LEF</w:t>
-      </w:r>
-      <w:r>
-        <w:rPr>
-          <w:i/>
-        </w:rPr>
-        <w:t>)</w:t>
+        <w:t>Manual last updated: June 28 2021(LEF)</w:t>
       </w:r>
     </w:p>
     <w:p>
@@ -1409,13 +1385,7 @@
         <w:rPr>
           <w:rFonts w:ascii="Cambria" w:hAnsi="Cambria" w:asciiTheme="minorHAnsi" w:hAnsiTheme="minorHAnsi"/>
         </w:rPr>
-        <w:t>R</w:t>
-      </w:r>
-      <w:r>
-        <w:rPr>
-          <w:rFonts w:ascii="Cambria" w:hAnsi="Cambria" w:asciiTheme="minorHAnsi" w:hAnsiTheme="minorHAnsi"/>
-        </w:rPr>
-        <w:t xml:space="preserve">unning the test suites/generating “correct” test suite reference files </w:t>
+        <w:t xml:space="preserve">Running the test suites/generating “correct” test suite reference files </w:t>
       </w:r>
     </w:p>
     <w:p>
@@ -1542,7 +1512,7 @@
     <w:p>
       <w:pPr>
         <w:pStyle w:val="ListParagraph"/>
-        <w:ind w:hanging="0"/>
+        <w:ind w:left="720" w:hanging="0"/>
         <w:rPr>
           <w:rFonts w:ascii="DejaVu Serif" w:hAnsi="DejaVu Serif"/>
           <w:b w:val="false"/>
@@ -1565,7 +1535,7 @@
     <w:p>
       <w:pPr>
         <w:pStyle w:val="ListParagraph"/>
-        <w:ind w:hanging="0"/>
+        <w:ind w:left="720" w:hanging="0"/>
         <w:rPr>
           <w:rFonts w:ascii="DejaVu Serif" w:hAnsi="DejaVu Serif"/>
           <w:b w:val="false"/>
@@ -1940,10 +1910,10 @@
         <w:tblStyle w:val="MediumShading1-Accent6"/>
         <w:tblW w:w="13428" w:type="dxa"/>
         <w:jc w:val="left"/>
-        <w:tblInd w:w="448" w:type="dxa"/>
+        <w:tblInd w:w="438" w:type="dxa"/>
         <w:tblCellMar>
           <w:top w:w="0" w:type="dxa"/>
-          <w:left w:w="87" w:type="dxa"/>
+          <w:left w:w="77" w:type="dxa"/>
           <w:bottom w:w="0" w:type="dxa"/>
           <w:right w:w="108" w:type="dxa"/>
         </w:tblCellMar>
@@ -1970,7 +1940,7 @@
             </w:tcBorders>
             <w:shd w:color="auto" w:fill="FDE4D0" w:themeFill="accent6" w:themeFillTint="3f" w:val="clear"/>
             <w:tcMar>
-              <w:left w:w="87" w:type="dxa"/>
+              <w:left w:w="77" w:type="dxa"/>
             </w:tcMar>
             <w:vAlign w:val="center"/>
           </w:tcPr>
@@ -2038,7 +2008,7 @@
             </w:tcBorders>
             <w:shd w:fill="auto" w:val="clear"/>
             <w:tcMar>
-              <w:left w:w="87" w:type="dxa"/>
+              <w:left w:w="77" w:type="dxa"/>
             </w:tcMar>
             <w:vAlign w:val="center"/>
           </w:tcPr>
@@ -2107,7 +2077,7 @@
             </w:tcBorders>
             <w:shd w:color="auto" w:fill="FDE4D0" w:themeFill="accent6" w:themeFillTint="3f" w:val="clear"/>
             <w:tcMar>
-              <w:left w:w="87" w:type="dxa"/>
+              <w:left w:w="77" w:type="dxa"/>
             </w:tcMar>
             <w:vAlign w:val="center"/>
           </w:tcPr>
@@ -2176,7 +2146,7 @@
             </w:tcBorders>
             <w:shd w:fill="auto" w:val="clear"/>
             <w:tcMar>
-              <w:left w:w="87" w:type="dxa"/>
+              <w:left w:w="77" w:type="dxa"/>
             </w:tcMar>
             <w:vAlign w:val="center"/>
           </w:tcPr>
@@ -2245,7 +2215,7 @@
             </w:tcBorders>
             <w:shd w:color="auto" w:fill="FDE4D0" w:themeFill="accent6" w:themeFillTint="3f" w:val="clear"/>
             <w:tcMar>
-              <w:left w:w="87" w:type="dxa"/>
+              <w:left w:w="77" w:type="dxa"/>
             </w:tcMar>
             <w:vAlign w:val="center"/>
           </w:tcPr>
@@ -2314,7 +2284,7 @@
             </w:tcBorders>
             <w:shd w:fill="auto" w:val="clear"/>
             <w:tcMar>
-              <w:left w:w="87" w:type="dxa"/>
+              <w:left w:w="77" w:type="dxa"/>
             </w:tcMar>
             <w:vAlign w:val="center"/>
           </w:tcPr>
@@ -2383,7 +2353,7 @@
             </w:tcBorders>
             <w:shd w:color="auto" w:fill="FDE4D0" w:themeFill="accent6" w:themeFillTint="3f" w:val="clear"/>
             <w:tcMar>
-              <w:left w:w="87" w:type="dxa"/>
+              <w:left w:w="77" w:type="dxa"/>
             </w:tcMar>
             <w:vAlign w:val="center"/>
           </w:tcPr>
@@ -2450,7 +2420,7 @@
             </w:tcBorders>
             <w:shd w:fill="auto" w:val="clear"/>
             <w:tcMar>
-              <w:left w:w="87" w:type="dxa"/>
+              <w:left w:w="77" w:type="dxa"/>
             </w:tcMar>
             <w:vAlign w:val="center"/>
           </w:tcPr>
@@ -2564,10 +2534,10 @@
         <w:tblStyle w:val="MediumShading1-Accent6"/>
         <w:tblW w:w="13428" w:type="dxa"/>
         <w:jc w:val="left"/>
-        <w:tblInd w:w="448" w:type="dxa"/>
+        <w:tblInd w:w="438" w:type="dxa"/>
         <w:tblCellMar>
           <w:top w:w="0" w:type="dxa"/>
-          <w:left w:w="87" w:type="dxa"/>
+          <w:left w:w="77" w:type="dxa"/>
           <w:bottom w:w="0" w:type="dxa"/>
           <w:right w:w="108" w:type="dxa"/>
         </w:tblCellMar>
@@ -2594,7 +2564,7 @@
             </w:tcBorders>
             <w:shd w:color="auto" w:fill="FDE4D0" w:themeFill="accent6" w:themeFillTint="3f" w:val="clear"/>
             <w:tcMar>
-              <w:left w:w="87" w:type="dxa"/>
+              <w:left w:w="77" w:type="dxa"/>
             </w:tcMar>
             <w:vAlign w:val="center"/>
           </w:tcPr>
@@ -2667,7 +2637,7 @@
             </w:tcBorders>
             <w:shd w:fill="auto" w:val="clear"/>
             <w:tcMar>
-              <w:left w:w="87" w:type="dxa"/>
+              <w:left w:w="77" w:type="dxa"/>
             </w:tcMar>
             <w:vAlign w:val="center"/>
           </w:tcPr>
@@ -2741,7 +2711,7 @@
             </w:tcBorders>
             <w:shd w:color="auto" w:fill="FDE4D0" w:themeFill="accent6" w:themeFillTint="3f" w:val="clear"/>
             <w:tcMar>
-              <w:left w:w="87" w:type="dxa"/>
+              <w:left w:w="77" w:type="dxa"/>
             </w:tcMar>
             <w:vAlign w:val="center"/>
           </w:tcPr>
@@ -2815,7 +2785,7 @@
             </w:tcBorders>
             <w:shd w:fill="auto" w:val="clear"/>
             <w:tcMar>
-              <w:left w:w="87" w:type="dxa"/>
+              <w:left w:w="77" w:type="dxa"/>
             </w:tcMar>
             <w:vAlign w:val="center"/>
           </w:tcPr>
@@ -2884,7 +2854,7 @@
             </w:tcBorders>
             <w:shd w:color="auto" w:fill="FDE4D0" w:themeFill="accent6" w:themeFillTint="3f" w:val="clear"/>
             <w:tcMar>
-              <w:left w:w="87" w:type="dxa"/>
+              <w:left w:w="77" w:type="dxa"/>
             </w:tcMar>
             <w:vAlign w:val="center"/>
           </w:tcPr>
@@ -2953,7 +2923,7 @@
             </w:tcBorders>
             <w:shd w:fill="auto" w:val="clear"/>
             <w:tcMar>
-              <w:left w:w="87" w:type="dxa"/>
+              <w:left w:w="77" w:type="dxa"/>
             </w:tcMar>
             <w:vAlign w:val="center"/>
           </w:tcPr>
@@ -3020,7 +2990,7 @@
             </w:tcBorders>
             <w:shd w:color="auto" w:fill="FDE4D0" w:themeFill="accent6" w:themeFillTint="3f" w:val="clear"/>
             <w:tcMar>
-              <w:left w:w="87" w:type="dxa"/>
+              <w:left w:w="77" w:type="dxa"/>
             </w:tcMar>
             <w:vAlign w:val="center"/>
           </w:tcPr>
@@ -3695,7 +3665,7 @@
                 <wp:positionV relativeFrom="page">
                   <wp:posOffset>1143635</wp:posOffset>
                 </wp:positionV>
-                <wp:extent cx="8761095" cy="19951700"/>
+                <wp:extent cx="8761730" cy="19951700"/>
                 <wp:effectExtent l="0" t="0" r="0" b="0"/>
                 <wp:wrapSquare wrapText="bothSides"/>
                 <wp:docPr id="1" name="Frame1"/>
@@ -3706,7 +3676,7 @@
                       <wps:spPr>
                         <a:xfrm>
                           <a:off x="0" y="0"/>
-                          <a:ext cx="8760600" cy="19951200"/>
+                          <a:ext cx="8760960" cy="19951200"/>
                         </a:xfrm>
                         <a:prstGeom prst="rect">
                           <a:avLst/>
@@ -3729,10 +3699,10 @@
                               <w:tblStyle w:val="MediumShading1-Accent6"/>
                               <w:tblW w:w="13795" w:type="dxa"/>
                               <w:jc w:val="left"/>
-                              <w:tblInd w:w="96" w:type="dxa"/>
+                              <w:tblInd w:w="86" w:type="dxa"/>
                               <w:tblCellMar>
                                 <w:top w:w="115" w:type="dxa"/>
-                                <w:left w:w="85" w:type="dxa"/>
+                                <w:left w:w="75" w:type="dxa"/>
                                 <w:bottom w:w="115" w:type="dxa"/>
                                 <w:right w:w="115" w:type="dxa"/>
                               </w:tblCellMar>
@@ -3754,7 +3724,7 @@
                                   <w:tcBorders/>
                                   <w:shd w:color="auto" w:fill="F79646" w:themeFill="accent6" w:val="clear"/>
                                   <w:tcMar>
-                                    <w:left w:w="85" w:type="dxa"/>
+                                    <w:left w:w="75" w:type="dxa"/>
                                   </w:tcMar>
                                 </w:tcPr>
                                 <w:p>
@@ -3788,7 +3758,7 @@
                                   <w:tcBorders/>
                                   <w:shd w:color="auto" w:fill="F79646" w:themeFill="accent6" w:val="clear"/>
                                   <w:tcMar>
-                                    <w:left w:w="85" w:type="dxa"/>
+                                    <w:left w:w="75" w:type="dxa"/>
                                   </w:tcMar>
                                 </w:tcPr>
                                 <w:p>
@@ -3823,7 +3793,7 @@
                                   <w:tcBorders/>
                                   <w:shd w:color="auto" w:fill="F79646" w:themeFill="accent6" w:val="clear"/>
                                   <w:tcMar>
-                                    <w:left w:w="85" w:type="dxa"/>
+                                    <w:left w:w="75" w:type="dxa"/>
                                   </w:tcMar>
                                 </w:tcPr>
                                 <w:p>
@@ -3870,7 +3840,7 @@
                                   </w:tcBorders>
                                   <w:shd w:color="auto" w:fill="FDE4D0" w:themeFill="accent6" w:themeFillTint="3f" w:val="clear"/>
                                   <w:tcMar>
-                                    <w:left w:w="85" w:type="dxa"/>
+                                    <w:left w:w="75" w:type="dxa"/>
                                   </w:tcMar>
                                   <w:vAlign w:val="center"/>
                                 </w:tcPr>
@@ -4423,7 +4393,7 @@
                                   </w:tcBorders>
                                   <w:shd w:fill="auto" w:val="clear"/>
                                   <w:tcMar>
-                                    <w:left w:w="85" w:type="dxa"/>
+                                    <w:left w:w="75" w:type="dxa"/>
                                   </w:tcMar>
                                   <w:vAlign w:val="center"/>
                                 </w:tcPr>
@@ -4537,7 +4507,7 @@
                                   </w:tcBorders>
                                   <w:shd w:color="auto" w:fill="FDE4D0" w:themeFill="accent6" w:themeFillTint="3f" w:val="clear"/>
                                   <w:tcMar>
-                                    <w:left w:w="85" w:type="dxa"/>
+                                    <w:left w:w="75" w:type="dxa"/>
                                   </w:tcMar>
                                   <w:vAlign w:val="center"/>
                                 </w:tcPr>
@@ -4643,7 +4613,7 @@
                                   </w:tcBorders>
                                   <w:shd w:fill="auto" w:val="clear"/>
                                   <w:tcMar>
-                                    <w:left w:w="85" w:type="dxa"/>
+                                    <w:left w:w="75" w:type="dxa"/>
                                   </w:tcMar>
                                   <w:vAlign w:val="center"/>
                                 </w:tcPr>
@@ -4749,7 +4719,7 @@
                                   </w:tcBorders>
                                   <w:shd w:color="auto" w:fill="FDE4D0" w:themeFill="accent6" w:themeFillTint="3f" w:val="clear"/>
                                   <w:tcMar>
-                                    <w:left w:w="85" w:type="dxa"/>
+                                    <w:left w:w="75" w:type="dxa"/>
                                   </w:tcMar>
                                   <w:vAlign w:val="center"/>
                                 </w:tcPr>
@@ -4889,7 +4859,7 @@
                                   </w:tcBorders>
                                   <w:shd w:fill="auto" w:val="clear"/>
                                   <w:tcMar>
-                                    <w:left w:w="85" w:type="dxa"/>
+                                    <w:left w:w="75" w:type="dxa"/>
                                   </w:tcMar>
                                   <w:vAlign w:val="center"/>
                                 </w:tcPr>
@@ -5022,7 +4992,7 @@
                                   </w:tcBorders>
                                   <w:shd w:color="auto" w:fill="FDE4D0" w:themeFill="accent6" w:themeFillTint="3f" w:val="clear"/>
                                   <w:tcMar>
-                                    <w:left w:w="85" w:type="dxa"/>
+                                    <w:left w:w="75" w:type="dxa"/>
                                   </w:tcMar>
                                   <w:vAlign w:val="center"/>
                                 </w:tcPr>
@@ -5355,7 +5325,7 @@
                                   </w:tcBorders>
                                   <w:shd w:fill="auto" w:val="clear"/>
                                   <w:tcMar>
-                                    <w:left w:w="85" w:type="dxa"/>
+                                    <w:left w:w="75" w:type="dxa"/>
                                   </w:tcMar>
                                   <w:vAlign w:val="center"/>
                                 </w:tcPr>
@@ -5536,7 +5506,7 @@
                                   </w:tcBorders>
                                   <w:shd w:color="auto" w:fill="FDE4D0" w:themeFill="accent6" w:themeFillTint="3f" w:val="clear"/>
                                   <w:tcMar>
-                                    <w:left w:w="85" w:type="dxa"/>
+                                    <w:left w:w="75" w:type="dxa"/>
                                   </w:tcMar>
                                   <w:vAlign w:val="center"/>
                                 </w:tcPr>
@@ -5694,7 +5664,7 @@
                                   </w:tcBorders>
                                   <w:shd w:fill="auto" w:val="clear"/>
                                   <w:tcMar>
-                                    <w:left w:w="85" w:type="dxa"/>
+                                    <w:left w:w="75" w:type="dxa"/>
                                   </w:tcMar>
                                   <w:vAlign w:val="center"/>
                                 </w:tcPr>
@@ -6014,7 +5984,7 @@
                                   </w:tcBorders>
                                   <w:shd w:color="auto" w:fill="FDE4D0" w:themeFill="accent6" w:themeFillTint="3f" w:val="clear"/>
                                   <w:tcMar>
-                                    <w:left w:w="85" w:type="dxa"/>
+                                    <w:left w:w="75" w:type="dxa"/>
                                   </w:tcMar>
                                   <w:vAlign w:val="center"/>
                                 </w:tcPr>
@@ -6155,14 +6125,10 @@
                           <w:p>
                             <w:pPr>
                               <w:pStyle w:val="FrameContents"/>
-                              <w:rPr>
-                                <w:color w:val="000000"/>
-                              </w:rPr>
+                              <w:rPr/>
                             </w:pPr>
                             <w:r>
-                              <w:rPr>
-                                <w:color w:val="000000"/>
-                              </w:rPr>
+                              <w:rPr/>
                             </w:r>
                           </w:p>
                         </w:txbxContent>
@@ -6178,7 +6144,7 @@
           </mc:Choice>
           <mc:Fallback>
             <w:pict>
-              <v:rect id="shape_0" ID="Frame1" stroked="f" style="position:absolute;margin-left:53.55pt;margin-top:90.05pt;width:689.75pt;height:1570.9pt;mso-position-horizontal-relative:page;mso-position-vertical-relative:page">
+              <v:rect id="shape_0" ID="Frame1" stroked="f" style="position:absolute;margin-left:53.55pt;margin-top:90.05pt;width:689.8pt;height:1570.9pt;mso-position-horizontal-relative:page;mso-position-vertical-relative:page">
                 <w10:wrap type="none"/>
                 <v:fill o:detectmouseclick="t" on="false"/>
                 <v:stroke color="#3465a4" joinstyle="round" endcap="flat"/>
@@ -6189,10 +6155,10 @@
                         <w:tblStyle w:val="MediumShading1-Accent6"/>
                         <w:tblW w:w="13795" w:type="dxa"/>
                         <w:jc w:val="left"/>
-                        <w:tblInd w:w="96" w:type="dxa"/>
+                        <w:tblInd w:w="86" w:type="dxa"/>
                         <w:tblCellMar>
                           <w:top w:w="115" w:type="dxa"/>
-                          <w:left w:w="85" w:type="dxa"/>
+                          <w:left w:w="75" w:type="dxa"/>
                           <w:bottom w:w="115" w:type="dxa"/>
                           <w:right w:w="115" w:type="dxa"/>
                         </w:tblCellMar>
@@ -6214,7 +6180,7 @@
                             <w:tcBorders/>
                             <w:shd w:color="auto" w:fill="F79646" w:themeFill="accent6" w:val="clear"/>
                             <w:tcMar>
-                              <w:left w:w="85" w:type="dxa"/>
+                              <w:left w:w="75" w:type="dxa"/>
                             </w:tcMar>
                           </w:tcPr>
                           <w:p>
@@ -6248,7 +6214,7 @@
                             <w:tcBorders/>
                             <w:shd w:color="auto" w:fill="F79646" w:themeFill="accent6" w:val="clear"/>
                             <w:tcMar>
-                              <w:left w:w="85" w:type="dxa"/>
+                              <w:left w:w="75" w:type="dxa"/>
                             </w:tcMar>
                           </w:tcPr>
                           <w:p>
@@ -6283,7 +6249,7 @@
                             <w:tcBorders/>
                             <w:shd w:color="auto" w:fill="F79646" w:themeFill="accent6" w:val="clear"/>
                             <w:tcMar>
-                              <w:left w:w="85" w:type="dxa"/>
+                              <w:left w:w="75" w:type="dxa"/>
                             </w:tcMar>
                           </w:tcPr>
                           <w:p>
@@ -6330,7 +6296,7 @@
                             </w:tcBorders>
                             <w:shd w:color="auto" w:fill="FDE4D0" w:themeFill="accent6" w:themeFillTint="3f" w:val="clear"/>
                             <w:tcMar>
-                              <w:left w:w="85" w:type="dxa"/>
+                              <w:left w:w="75" w:type="dxa"/>
                             </w:tcMar>
                             <w:vAlign w:val="center"/>
                           </w:tcPr>
@@ -6883,7 +6849,7 @@
                             </w:tcBorders>
                             <w:shd w:fill="auto" w:val="clear"/>
                             <w:tcMar>
-                              <w:left w:w="85" w:type="dxa"/>
+                              <w:left w:w="75" w:type="dxa"/>
                             </w:tcMar>
                             <w:vAlign w:val="center"/>
                           </w:tcPr>
@@ -6997,7 +6963,7 @@
                             </w:tcBorders>
                             <w:shd w:color="auto" w:fill="FDE4D0" w:themeFill="accent6" w:themeFillTint="3f" w:val="clear"/>
                             <w:tcMar>
-                              <w:left w:w="85" w:type="dxa"/>
+                              <w:left w:w="75" w:type="dxa"/>
                             </w:tcMar>
                             <w:vAlign w:val="center"/>
                           </w:tcPr>
@@ -7103,7 +7069,7 @@
                             </w:tcBorders>
                             <w:shd w:fill="auto" w:val="clear"/>
                             <w:tcMar>
-                              <w:left w:w="85" w:type="dxa"/>
+                              <w:left w:w="75" w:type="dxa"/>
                             </w:tcMar>
                             <w:vAlign w:val="center"/>
                           </w:tcPr>
@@ -7209,7 +7175,7 @@
                             </w:tcBorders>
                             <w:shd w:color="auto" w:fill="FDE4D0" w:themeFill="accent6" w:themeFillTint="3f" w:val="clear"/>
                             <w:tcMar>
-                              <w:left w:w="85" w:type="dxa"/>
+                              <w:left w:w="75" w:type="dxa"/>
                             </w:tcMar>
                             <w:vAlign w:val="center"/>
                           </w:tcPr>
@@ -7349,7 +7315,7 @@
                             </w:tcBorders>
                             <w:shd w:fill="auto" w:val="clear"/>
                             <w:tcMar>
-                              <w:left w:w="85" w:type="dxa"/>
+                              <w:left w:w="75" w:type="dxa"/>
                             </w:tcMar>
                             <w:vAlign w:val="center"/>
                           </w:tcPr>
@@ -7482,7 +7448,7 @@
                             </w:tcBorders>
                             <w:shd w:color="auto" w:fill="FDE4D0" w:themeFill="accent6" w:themeFillTint="3f" w:val="clear"/>
                             <w:tcMar>
-                              <w:left w:w="85" w:type="dxa"/>
+                              <w:left w:w="75" w:type="dxa"/>
                             </w:tcMar>
                             <w:vAlign w:val="center"/>
                           </w:tcPr>
@@ -7815,7 +7781,7 @@
                             </w:tcBorders>
                             <w:shd w:fill="auto" w:val="clear"/>
                             <w:tcMar>
-                              <w:left w:w="85" w:type="dxa"/>
+                              <w:left w:w="75" w:type="dxa"/>
                             </w:tcMar>
                             <w:vAlign w:val="center"/>
                           </w:tcPr>
@@ -7996,7 +7962,7 @@
                             </w:tcBorders>
                             <w:shd w:color="auto" w:fill="FDE4D0" w:themeFill="accent6" w:themeFillTint="3f" w:val="clear"/>
                             <w:tcMar>
-                              <w:left w:w="85" w:type="dxa"/>
+                              <w:left w:w="75" w:type="dxa"/>
                             </w:tcMar>
                             <w:vAlign w:val="center"/>
                           </w:tcPr>
@@ -8154,7 +8120,7 @@
                             </w:tcBorders>
                             <w:shd w:fill="auto" w:val="clear"/>
                             <w:tcMar>
-                              <w:left w:w="85" w:type="dxa"/>
+                              <w:left w:w="75" w:type="dxa"/>
                             </w:tcMar>
                             <w:vAlign w:val="center"/>
                           </w:tcPr>
@@ -8474,7 +8440,7 @@
                             </w:tcBorders>
                             <w:shd w:color="auto" w:fill="FDE4D0" w:themeFill="accent6" w:themeFillTint="3f" w:val="clear"/>
                             <w:tcMar>
-                              <w:left w:w="85" w:type="dxa"/>
+                              <w:left w:w="75" w:type="dxa"/>
                             </w:tcMar>
                             <w:vAlign w:val="center"/>
                           </w:tcPr>
@@ -8615,14 +8581,10 @@
                     <w:p>
                       <w:pPr>
                         <w:pStyle w:val="FrameContents"/>
-                        <w:rPr>
-                          <w:color w:val="000000"/>
-                        </w:rPr>
+                        <w:rPr/>
                       </w:pPr>
                       <w:r>
-                        <w:rPr>
-                          <w:color w:val="000000"/>
-                        </w:rPr>
+                        <w:rPr/>
                       </w:r>
                     </w:p>
                   </w:txbxContent>
@@ -8701,16 +8663,16 @@
           <w:rFonts w:ascii="Cambria" w:hAnsi="Cambria" w:asciiTheme="minorHAnsi" w:hAnsiTheme="minorHAnsi"/>
         </w:rPr>
       </w:pPr>
-      <w:bookmarkStart w:id="10" w:name="_Extras"/>
-      <w:bookmarkStart w:id="11" w:name="_LSQ_Python_Codes_3"/>
+      <w:bookmarkStart w:id="10" w:name="_LSQ_Python_Codes"/>
+      <w:bookmarkStart w:id="11" w:name="_LSQ_Python_Codes_1"/>
       <w:bookmarkStart w:id="12" w:name="_LSQ_Python_Codes_2"/>
-      <w:bookmarkStart w:id="13" w:name="_LSQ_Python_Codes_1"/>
-      <w:bookmarkStart w:id="14" w:name="_LSQ_Python_Codes"/>
-      <w:bookmarkStart w:id="15" w:name="_Extras"/>
-      <w:bookmarkStart w:id="16" w:name="_LSQ_Python_Codes_3"/>
+      <w:bookmarkStart w:id="13" w:name="_LSQ_Python_Codes_3"/>
+      <w:bookmarkStart w:id="14" w:name="_Extras"/>
+      <w:bookmarkStart w:id="15" w:name="_LSQ_Python_Codes"/>
+      <w:bookmarkStart w:id="16" w:name="_LSQ_Python_Codes_1"/>
       <w:bookmarkStart w:id="17" w:name="_LSQ_Python_Codes_2"/>
-      <w:bookmarkStart w:id="18" w:name="_LSQ_Python_Codes_1"/>
-      <w:bookmarkStart w:id="19" w:name="_LSQ_Python_Codes"/>
+      <w:bookmarkStart w:id="18" w:name="_LSQ_Python_Codes_3"/>
+      <w:bookmarkStart w:id="19" w:name="_Extras"/>
       <w:bookmarkEnd w:id="15"/>
       <w:bookmarkEnd w:id="16"/>
       <w:bookmarkEnd w:id="17"/>
@@ -8743,7 +8705,7 @@
                 <wp:positionV relativeFrom="page">
                   <wp:posOffset>1143635</wp:posOffset>
                 </wp:positionV>
-                <wp:extent cx="8761095" cy="11223625"/>
+                <wp:extent cx="8761730" cy="10615295"/>
                 <wp:effectExtent l="0" t="0" r="0" b="0"/>
                 <wp:wrapSquare wrapText="bothSides"/>
                 <wp:docPr id="3" name="Frame2"/>
@@ -8754,7 +8716,7 @@
                       <wps:spPr>
                         <a:xfrm>
                           <a:off x="0" y="0"/>
-                          <a:ext cx="8760600" cy="11223000"/>
+                          <a:ext cx="8760960" cy="10614600"/>
                         </a:xfrm>
                         <a:prstGeom prst="rect">
                           <a:avLst/>
@@ -8777,10 +8739,10 @@
                               <w:tblStyle w:val="MediumShading1-Accent6"/>
                               <w:tblW w:w="13795" w:type="dxa"/>
                               <w:jc w:val="left"/>
-                              <w:tblInd w:w="96" w:type="dxa"/>
+                              <w:tblInd w:w="86" w:type="dxa"/>
                               <w:tblCellMar>
                                 <w:top w:w="115" w:type="dxa"/>
-                                <w:left w:w="85" w:type="dxa"/>
+                                <w:left w:w="75" w:type="dxa"/>
                                 <w:bottom w:w="115" w:type="dxa"/>
                                 <w:right w:w="115" w:type="dxa"/>
                               </w:tblCellMar>
@@ -8802,7 +8764,7 @@
                                   <w:tcBorders/>
                                   <w:shd w:color="auto" w:fill="F79646" w:themeFill="accent6" w:val="clear"/>
                                   <w:tcMar>
-                                    <w:left w:w="85" w:type="dxa"/>
+                                    <w:left w:w="75" w:type="dxa"/>
                                   </w:tcMar>
                                 </w:tcPr>
                                 <w:p>
@@ -8836,7 +8798,7 @@
                                   <w:tcBorders/>
                                   <w:shd w:color="auto" w:fill="F79646" w:themeFill="accent6" w:val="clear"/>
                                   <w:tcMar>
-                                    <w:left w:w="85" w:type="dxa"/>
+                                    <w:left w:w="75" w:type="dxa"/>
                                   </w:tcMar>
                                 </w:tcPr>
                                 <w:p>
@@ -8871,7 +8833,7 @@
                                   <w:tcBorders/>
                                   <w:shd w:color="auto" w:fill="F79646" w:themeFill="accent6" w:val="clear"/>
                                   <w:tcMar>
-                                    <w:left w:w="85" w:type="dxa"/>
+                                    <w:left w:w="75" w:type="dxa"/>
                                   </w:tcMar>
                                 </w:tcPr>
                                 <w:p>
@@ -8918,7 +8880,7 @@
                                   </w:tcBorders>
                                   <w:shd w:color="auto" w:fill="FDE4D0" w:themeFill="accent6" w:themeFillTint="3f" w:val="clear"/>
                                   <w:tcMar>
-                                    <w:left w:w="85" w:type="dxa"/>
+                                    <w:left w:w="75" w:type="dxa"/>
                                   </w:tcMar>
                                   <w:vAlign w:val="center"/>
                                 </w:tcPr>
@@ -9046,7 +9008,7 @@
                                   </w:tcBorders>
                                   <w:shd w:fill="auto" w:val="clear"/>
                                   <w:tcMar>
-                                    <w:left w:w="85" w:type="dxa"/>
+                                    <w:left w:w="75" w:type="dxa"/>
                                   </w:tcMar>
                                   <w:vAlign w:val="center"/>
                                 </w:tcPr>
@@ -9177,7 +9139,7 @@
                                   </w:tcBorders>
                                   <w:shd w:color="auto" w:fill="FDE4D0" w:themeFill="accent6" w:themeFillTint="3f" w:val="clear"/>
                                   <w:tcMar>
-                                    <w:left w:w="85" w:type="dxa"/>
+                                    <w:left w:w="75" w:type="dxa"/>
                                   </w:tcMar>
                                   <w:vAlign w:val="center"/>
                                 </w:tcPr>
@@ -9293,7 +9255,7 @@
                                   </w:tcBorders>
                                   <w:shd w:fill="auto" w:val="clear"/>
                                   <w:tcMar>
-                                    <w:left w:w="85" w:type="dxa"/>
+                                    <w:left w:w="75" w:type="dxa"/>
                                   </w:tcMar>
                                   <w:vAlign w:val="center"/>
                                 </w:tcPr>
@@ -9427,7 +9389,7 @@
                                   </w:tcBorders>
                                   <w:shd w:color="auto" w:fill="FDE4D0" w:themeFill="accent6" w:themeFillTint="3f" w:val="clear"/>
                                   <w:tcMar>
-                                    <w:left w:w="85" w:type="dxa"/>
+                                    <w:left w:w="75" w:type="dxa"/>
                                   </w:tcMar>
                                   <w:vAlign w:val="center"/>
                                 </w:tcPr>
@@ -9545,7 +9507,7 @@
                                   </w:tcBorders>
                                   <w:shd w:fill="auto" w:val="clear"/>
                                   <w:tcMar>
-                                    <w:left w:w="85" w:type="dxa"/>
+                                    <w:left w:w="75" w:type="dxa"/>
                                   </w:tcMar>
                                   <w:vAlign w:val="center"/>
                                 </w:tcPr>
@@ -9660,7 +9622,7 @@
                                   </w:tcBorders>
                                   <w:shd w:color="auto" w:fill="FDE4D0" w:themeFill="accent6" w:themeFillTint="3f" w:val="clear"/>
                                   <w:tcMar>
-                                    <w:left w:w="85" w:type="dxa"/>
+                                    <w:left w:w="75" w:type="dxa"/>
                                   </w:tcMar>
                                   <w:vAlign w:val="center"/>
                                 </w:tcPr>
@@ -9768,7 +9730,7 @@
                                   </w:tcBorders>
                                   <w:shd w:fill="auto" w:val="clear"/>
                                   <w:tcMar>
-                                    <w:left w:w="85" w:type="dxa"/>
+                                    <w:left w:w="75" w:type="dxa"/>
                                   </w:tcMar>
                                   <w:vAlign w:val="center"/>
                                 </w:tcPr>
@@ -9874,7 +9836,7 @@
                                   </w:tcBorders>
                                   <w:shd w:color="auto" w:fill="FDE4D0" w:themeFill="accent6" w:themeFillTint="3f" w:val="clear"/>
                                   <w:tcMar>
-                                    <w:left w:w="85" w:type="dxa"/>
+                                    <w:left w:w="75" w:type="dxa"/>
                                   </w:tcMar>
                                   <w:vAlign w:val="center"/>
                                 </w:tcPr>
@@ -9980,7 +9942,7 @@
                                   </w:tcBorders>
                                   <w:shd w:fill="auto" w:val="clear"/>
                                   <w:tcMar>
-                                    <w:left w:w="85" w:type="dxa"/>
+                                    <w:left w:w="75" w:type="dxa"/>
                                   </w:tcMar>
                                   <w:vAlign w:val="center"/>
                                 </w:tcPr>
@@ -10060,55 +10022,12 @@
                                   </w:pPr>
                                   <w:r>
                                     <w:rPr>
-                                      <w:rFonts w:ascii="Courier" w:hAnsi="Courier"/>
-                                      <w:sz w:val="20"/>
-                                      <w:szCs w:val="20"/>
-                                    </w:rPr>
-                                    <w:t>Grid spacing for splines. Number of splines for a given pair type is (</w:t>
-                                  </w:r>
-                                  <w:r>
-                                    <w:rPr>
-                                      <w:rFonts w:cs="Andale Mono" w:ascii="Courier" w:hAnsi="Courier"/>
-                                      <w:sz w:val="20"/>
-                                      <w:szCs w:val="20"/>
-                                    </w:rPr>
-                                    <w:t xml:space="preserve"># S_MAXIM # – # S_MINIM #)/# S_DELTA #. </w:t>
-                                  </w:r>
-                                  <w:r>
-                                    <w:rPr>
-                                      <w:rFonts w:ascii="Courier" w:hAnsi="Courier"/>
-                                      <w:color w:val="3366FF"/>
-                                      <w:sz w:val="20"/>
-                                      <w:szCs w:val="20"/>
-                                    </w:rPr>
-                                    <w:t xml:space="preserve"> Only used if </w:t>
-                                  </w:r>
-                                  <w:r>
-                                    <w:rPr>
                                       <w:rFonts w:cs="Andale Mono" w:ascii="Courier" w:hAnsi="Courier"/>
                                       <w:color w:val="3366FF"/>
                                       <w:sz w:val="20"/>
                                       <w:szCs w:val="20"/>
                                     </w:rPr>
-                                    <w:t xml:space="preserve"># PAIRTYP # is </w:t>
-                                  </w:r>
-                                  <w:r>
-                                    <w:rPr>
-                                      <w:rFonts w:ascii="Courier" w:hAnsi="Courier"/>
-                                      <w:color w:val="3366FF"/>
-                                      <w:sz w:val="20"/>
-                                      <w:szCs w:val="20"/>
-                                    </w:rPr>
-                                    <w:t>SPLINE</w:t>
-                                  </w:r>
-                                  <w:r>
-                                    <w:rPr>
-                                      <w:rFonts w:cs="Andale Mono" w:ascii="Courier" w:hAnsi="Courier"/>
-                                      <w:color w:val="3366FF"/>
-                                      <w:sz w:val="20"/>
-                                      <w:szCs w:val="20"/>
-                                    </w:rPr>
-                                    <w:t>, but regardless, something (such as “NA”) still needs to be entered in this field.</w:t>
+                                    <w:t>No longer used.</w:t>
                                   </w:r>
                                 </w:p>
                               </w:tc>
@@ -10130,7 +10049,7 @@
                                   </w:tcBorders>
                                   <w:shd w:color="auto" w:fill="FDE4D0" w:themeFill="accent6" w:themeFillTint="3f" w:val="clear"/>
                                   <w:tcMar>
-                                    <w:left w:w="85" w:type="dxa"/>
+                                    <w:left w:w="75" w:type="dxa"/>
                                   </w:tcMar>
                                   <w:vAlign w:val="center"/>
                                 </w:tcPr>
@@ -10272,7 +10191,7 @@
                                   </w:tcBorders>
                                   <w:shd w:fill="auto" w:val="clear"/>
                                   <w:tcMar>
-                                    <w:left w:w="85" w:type="dxa"/>
+                                    <w:left w:w="75" w:type="dxa"/>
                                   </w:tcMar>
                                   <w:vAlign w:val="center"/>
                                 </w:tcPr>
@@ -10386,7 +10305,7 @@
                                   </w:tcBorders>
                                   <w:shd w:color="auto" w:fill="FDE4D0" w:themeFill="accent6" w:themeFillTint="3f" w:val="clear"/>
                                   <w:tcMar>
-                                    <w:left w:w="85" w:type="dxa"/>
+                                    <w:left w:w="75" w:type="dxa"/>
                                   </w:tcMar>
                                   <w:vAlign w:val="center"/>
                                 </w:tcPr>
@@ -10512,7 +10431,7 @@
                                   </w:tcBorders>
                                   <w:shd w:fill="auto" w:val="clear"/>
                                   <w:tcMar>
-                                    <w:left w:w="85" w:type="dxa"/>
+                                    <w:left w:w="75" w:type="dxa"/>
                                   </w:tcMar>
                                   <w:vAlign w:val="center"/>
                                 </w:tcPr>
@@ -10654,7 +10573,7 @@
                                   </w:tcBorders>
                                   <w:shd w:color="auto" w:fill="FDE4D0" w:themeFill="accent6" w:themeFillTint="3f" w:val="clear"/>
                                   <w:tcMar>
-                                    <w:left w:w="85" w:type="dxa"/>
+                                    <w:left w:w="75" w:type="dxa"/>
                                   </w:tcMar>
                                   <w:vAlign w:val="center"/>
                                 </w:tcPr>
@@ -10796,7 +10715,7 @@
                                   </w:tcBorders>
                                   <w:shd w:fill="auto" w:val="clear"/>
                                   <w:tcMar>
-                                    <w:left w:w="85" w:type="dxa"/>
+                                    <w:left w:w="75" w:type="dxa"/>
                                   </w:tcMar>
                                   <w:vAlign w:val="center"/>
                                 </w:tcPr>
@@ -10938,7 +10857,7 @@
                                   </w:tcBorders>
                                   <w:shd w:color="auto" w:fill="FDE4D0" w:themeFill="accent6" w:themeFillTint="3f" w:val="clear"/>
                                   <w:tcMar>
-                                    <w:left w:w="85" w:type="dxa"/>
+                                    <w:left w:w="75" w:type="dxa"/>
                                   </w:tcMar>
                                   <w:vAlign w:val="center"/>
                                 </w:tcPr>
@@ -11080,7 +10999,7 @@
                                   </w:tcBorders>
                                   <w:shd w:fill="auto" w:val="clear"/>
                                   <w:tcMar>
-                                    <w:left w:w="85" w:type="dxa"/>
+                                    <w:left w:w="75" w:type="dxa"/>
                                   </w:tcMar>
                                   <w:vAlign w:val="center"/>
                                 </w:tcPr>
@@ -11222,7 +11141,7 @@
                                   </w:tcBorders>
                                   <w:shd w:color="auto" w:fill="FDE4D0" w:themeFill="accent6" w:themeFillTint="3f" w:val="clear"/>
                                   <w:tcMar>
-                                    <w:left w:w="85" w:type="dxa"/>
+                                    <w:left w:w="75" w:type="dxa"/>
                                   </w:tcMar>
                                   <w:vAlign w:val="center"/>
                                 </w:tcPr>
@@ -11364,7 +11283,7 @@
                                   </w:tcBorders>
                                   <w:shd w:fill="auto" w:val="clear"/>
                                   <w:tcMar>
-                                    <w:left w:w="85" w:type="dxa"/>
+                                    <w:left w:w="75" w:type="dxa"/>
                                   </w:tcMar>
                                   <w:vAlign w:val="center"/>
                                 </w:tcPr>
@@ -11465,14 +11384,10 @@
                           <w:p>
                             <w:pPr>
                               <w:pStyle w:val="FrameContents"/>
-                              <w:rPr>
-                                <w:color w:val="000000"/>
-                              </w:rPr>
+                              <w:rPr/>
                             </w:pPr>
                             <w:r>
-                              <w:rPr>
-                                <w:color w:val="000000"/>
-                              </w:rPr>
+                              <w:rPr/>
                             </w:r>
                           </w:p>
                         </w:txbxContent>
@@ -11488,7 +11403,7 @@
           </mc:Choice>
           <mc:Fallback>
             <w:pict>
-              <v:rect id="shape_0" ID="Frame2" stroked="f" style="position:absolute;margin-left:53.55pt;margin-top:90.05pt;width:689.75pt;height:883.65pt;mso-position-horizontal-relative:page;mso-position-vertical-relative:page">
+              <v:rect id="shape_0" ID="Frame2" stroked="f" style="position:absolute;margin-left:53.55pt;margin-top:90.05pt;width:689.8pt;height:835.75pt;mso-position-horizontal-relative:page;mso-position-vertical-relative:page">
                 <w10:wrap type="none"/>
                 <v:fill o:detectmouseclick="t" on="false"/>
                 <v:stroke color="#3465a4" joinstyle="round" endcap="flat"/>
@@ -11499,10 +11414,10 @@
                         <w:tblStyle w:val="MediumShading1-Accent6"/>
                         <w:tblW w:w="13795" w:type="dxa"/>
                         <w:jc w:val="left"/>
-                        <w:tblInd w:w="96" w:type="dxa"/>
+                        <w:tblInd w:w="86" w:type="dxa"/>
                         <w:tblCellMar>
                           <w:top w:w="115" w:type="dxa"/>
-                          <w:left w:w="85" w:type="dxa"/>
+                          <w:left w:w="75" w:type="dxa"/>
                           <w:bottom w:w="115" w:type="dxa"/>
                           <w:right w:w="115" w:type="dxa"/>
                         </w:tblCellMar>
@@ -11524,7 +11439,7 @@
                             <w:tcBorders/>
                             <w:shd w:color="auto" w:fill="F79646" w:themeFill="accent6" w:val="clear"/>
                             <w:tcMar>
-                              <w:left w:w="85" w:type="dxa"/>
+                              <w:left w:w="75" w:type="dxa"/>
                             </w:tcMar>
                           </w:tcPr>
                           <w:p>
@@ -11558,7 +11473,7 @@
                             <w:tcBorders/>
                             <w:shd w:color="auto" w:fill="F79646" w:themeFill="accent6" w:val="clear"/>
                             <w:tcMar>
-                              <w:left w:w="85" w:type="dxa"/>
+                              <w:left w:w="75" w:type="dxa"/>
                             </w:tcMar>
                           </w:tcPr>
                           <w:p>
@@ -11593,7 +11508,7 @@
                             <w:tcBorders/>
                             <w:shd w:color="auto" w:fill="F79646" w:themeFill="accent6" w:val="clear"/>
                             <w:tcMar>
-                              <w:left w:w="85" w:type="dxa"/>
+                              <w:left w:w="75" w:type="dxa"/>
                             </w:tcMar>
                           </w:tcPr>
                           <w:p>
@@ -11640,7 +11555,7 @@
                             </w:tcBorders>
                             <w:shd w:color="auto" w:fill="FDE4D0" w:themeFill="accent6" w:themeFillTint="3f" w:val="clear"/>
                             <w:tcMar>
-                              <w:left w:w="85" w:type="dxa"/>
+                              <w:left w:w="75" w:type="dxa"/>
                             </w:tcMar>
                             <w:vAlign w:val="center"/>
                           </w:tcPr>
@@ -11768,7 +11683,7 @@
                             </w:tcBorders>
                             <w:shd w:fill="auto" w:val="clear"/>
                             <w:tcMar>
-                              <w:left w:w="85" w:type="dxa"/>
+                              <w:left w:w="75" w:type="dxa"/>
                             </w:tcMar>
                             <w:vAlign w:val="center"/>
                           </w:tcPr>
@@ -11899,7 +11814,7 @@
                             </w:tcBorders>
                             <w:shd w:color="auto" w:fill="FDE4D0" w:themeFill="accent6" w:themeFillTint="3f" w:val="clear"/>
                             <w:tcMar>
-                              <w:left w:w="85" w:type="dxa"/>
+                              <w:left w:w="75" w:type="dxa"/>
                             </w:tcMar>
                             <w:vAlign w:val="center"/>
                           </w:tcPr>
@@ -12015,7 +11930,7 @@
                             </w:tcBorders>
                             <w:shd w:fill="auto" w:val="clear"/>
                             <w:tcMar>
-                              <w:left w:w="85" w:type="dxa"/>
+                              <w:left w:w="75" w:type="dxa"/>
                             </w:tcMar>
                             <w:vAlign w:val="center"/>
                           </w:tcPr>
@@ -12149,7 +12064,7 @@
                             </w:tcBorders>
                             <w:shd w:color="auto" w:fill="FDE4D0" w:themeFill="accent6" w:themeFillTint="3f" w:val="clear"/>
                             <w:tcMar>
-                              <w:left w:w="85" w:type="dxa"/>
+                              <w:left w:w="75" w:type="dxa"/>
                             </w:tcMar>
                             <w:vAlign w:val="center"/>
                           </w:tcPr>
@@ -12267,7 +12182,7 @@
                             </w:tcBorders>
                             <w:shd w:fill="auto" w:val="clear"/>
                             <w:tcMar>
-                              <w:left w:w="85" w:type="dxa"/>
+                              <w:left w:w="75" w:type="dxa"/>
                             </w:tcMar>
                             <w:vAlign w:val="center"/>
                           </w:tcPr>
@@ -12382,7 +12297,7 @@
                             </w:tcBorders>
                             <w:shd w:color="auto" w:fill="FDE4D0" w:themeFill="accent6" w:themeFillTint="3f" w:val="clear"/>
                             <w:tcMar>
-                              <w:left w:w="85" w:type="dxa"/>
+                              <w:left w:w="75" w:type="dxa"/>
                             </w:tcMar>
                             <w:vAlign w:val="center"/>
                           </w:tcPr>
@@ -12490,7 +12405,7 @@
                             </w:tcBorders>
                             <w:shd w:fill="auto" w:val="clear"/>
                             <w:tcMar>
-                              <w:left w:w="85" w:type="dxa"/>
+                              <w:left w:w="75" w:type="dxa"/>
                             </w:tcMar>
                             <w:vAlign w:val="center"/>
                           </w:tcPr>
@@ -12596,7 +12511,7 @@
                             </w:tcBorders>
                             <w:shd w:color="auto" w:fill="FDE4D0" w:themeFill="accent6" w:themeFillTint="3f" w:val="clear"/>
                             <w:tcMar>
-                              <w:left w:w="85" w:type="dxa"/>
+                              <w:left w:w="75" w:type="dxa"/>
                             </w:tcMar>
                             <w:vAlign w:val="center"/>
                           </w:tcPr>
@@ -12702,7 +12617,7 @@
                             </w:tcBorders>
                             <w:shd w:fill="auto" w:val="clear"/>
                             <w:tcMar>
-                              <w:left w:w="85" w:type="dxa"/>
+                              <w:left w:w="75" w:type="dxa"/>
                             </w:tcMar>
                             <w:vAlign w:val="center"/>
                           </w:tcPr>
@@ -12782,55 +12697,12 @@
                             </w:pPr>
                             <w:r>
                               <w:rPr>
-                                <w:rFonts w:ascii="Courier" w:hAnsi="Courier"/>
-                                <w:sz w:val="20"/>
-                                <w:szCs w:val="20"/>
-                              </w:rPr>
-                              <w:t>Grid spacing for splines. Number of splines for a given pair type is (</w:t>
-                            </w:r>
-                            <w:r>
-                              <w:rPr>
-                                <w:rFonts w:cs="Andale Mono" w:ascii="Courier" w:hAnsi="Courier"/>
-                                <w:sz w:val="20"/>
-                                <w:szCs w:val="20"/>
-                              </w:rPr>
-                              <w:t xml:space="preserve"># S_MAXIM # – # S_MINIM #)/# S_DELTA #. </w:t>
-                            </w:r>
-                            <w:r>
-                              <w:rPr>
-                                <w:rFonts w:ascii="Courier" w:hAnsi="Courier"/>
-                                <w:color w:val="3366FF"/>
-                                <w:sz w:val="20"/>
-                                <w:szCs w:val="20"/>
-                              </w:rPr>
-                              <w:t xml:space="preserve"> Only used if </w:t>
-                            </w:r>
-                            <w:r>
-                              <w:rPr>
                                 <w:rFonts w:cs="Andale Mono" w:ascii="Courier" w:hAnsi="Courier"/>
                                 <w:color w:val="3366FF"/>
                                 <w:sz w:val="20"/>
                                 <w:szCs w:val="20"/>
                               </w:rPr>
-                              <w:t xml:space="preserve"># PAIRTYP # is </w:t>
-                            </w:r>
-                            <w:r>
-                              <w:rPr>
-                                <w:rFonts w:ascii="Courier" w:hAnsi="Courier"/>
-                                <w:color w:val="3366FF"/>
-                                <w:sz w:val="20"/>
-                                <w:szCs w:val="20"/>
-                              </w:rPr>
-                              <w:t>SPLINE</w:t>
-                            </w:r>
-                            <w:r>
-                              <w:rPr>
-                                <w:rFonts w:cs="Andale Mono" w:ascii="Courier" w:hAnsi="Courier"/>
-                                <w:color w:val="3366FF"/>
-                                <w:sz w:val="20"/>
-                                <w:szCs w:val="20"/>
-                              </w:rPr>
-                              <w:t>, but regardless, something (such as “NA”) still needs to be entered in this field.</w:t>
+                              <w:t>No longer used.</w:t>
                             </w:r>
                           </w:p>
                         </w:tc>
@@ -12852,7 +12724,7 @@
                             </w:tcBorders>
                             <w:shd w:color="auto" w:fill="FDE4D0" w:themeFill="accent6" w:themeFillTint="3f" w:val="clear"/>
                             <w:tcMar>
-                              <w:left w:w="85" w:type="dxa"/>
+                              <w:left w:w="75" w:type="dxa"/>
                             </w:tcMar>
                             <w:vAlign w:val="center"/>
                           </w:tcPr>
@@ -12994,7 +12866,7 @@
                             </w:tcBorders>
                             <w:shd w:fill="auto" w:val="clear"/>
                             <w:tcMar>
-                              <w:left w:w="85" w:type="dxa"/>
+                              <w:left w:w="75" w:type="dxa"/>
                             </w:tcMar>
                             <w:vAlign w:val="center"/>
                           </w:tcPr>
@@ -13108,7 +12980,7 @@
                             </w:tcBorders>
                             <w:shd w:color="auto" w:fill="FDE4D0" w:themeFill="accent6" w:themeFillTint="3f" w:val="clear"/>
                             <w:tcMar>
-                              <w:left w:w="85" w:type="dxa"/>
+                              <w:left w:w="75" w:type="dxa"/>
                             </w:tcMar>
                             <w:vAlign w:val="center"/>
                           </w:tcPr>
@@ -13234,7 +13106,7 @@
                             </w:tcBorders>
                             <w:shd w:fill="auto" w:val="clear"/>
                             <w:tcMar>
-                              <w:left w:w="85" w:type="dxa"/>
+                              <w:left w:w="75" w:type="dxa"/>
                             </w:tcMar>
                             <w:vAlign w:val="center"/>
                           </w:tcPr>
@@ -13376,7 +13248,7 @@
                             </w:tcBorders>
                             <w:shd w:color="auto" w:fill="FDE4D0" w:themeFill="accent6" w:themeFillTint="3f" w:val="clear"/>
                             <w:tcMar>
-                              <w:left w:w="85" w:type="dxa"/>
+                              <w:left w:w="75" w:type="dxa"/>
                             </w:tcMar>
                             <w:vAlign w:val="center"/>
                           </w:tcPr>
@@ -13518,7 +13390,7 @@
                             </w:tcBorders>
                             <w:shd w:fill="auto" w:val="clear"/>
                             <w:tcMar>
-                              <w:left w:w="85" w:type="dxa"/>
+                              <w:left w:w="75" w:type="dxa"/>
                             </w:tcMar>
                             <w:vAlign w:val="center"/>
                           </w:tcPr>
@@ -13660,7 +13532,7 @@
                             </w:tcBorders>
                             <w:shd w:color="auto" w:fill="FDE4D0" w:themeFill="accent6" w:themeFillTint="3f" w:val="clear"/>
                             <w:tcMar>
-                              <w:left w:w="85" w:type="dxa"/>
+                              <w:left w:w="75" w:type="dxa"/>
                             </w:tcMar>
                             <w:vAlign w:val="center"/>
                           </w:tcPr>
@@ -13802,7 +13674,7 @@
                             </w:tcBorders>
                             <w:shd w:fill="auto" w:val="clear"/>
                             <w:tcMar>
-                              <w:left w:w="85" w:type="dxa"/>
+                              <w:left w:w="75" w:type="dxa"/>
                             </w:tcMar>
                             <w:vAlign w:val="center"/>
                           </w:tcPr>
@@ -13944,7 +13816,7 @@
                             </w:tcBorders>
                             <w:shd w:color="auto" w:fill="FDE4D0" w:themeFill="accent6" w:themeFillTint="3f" w:val="clear"/>
                             <w:tcMar>
-                              <w:left w:w="85" w:type="dxa"/>
+                              <w:left w:w="75" w:type="dxa"/>
                             </w:tcMar>
                             <w:vAlign w:val="center"/>
                           </w:tcPr>
@@ -14086,7 +13958,7 @@
                             </w:tcBorders>
                             <w:shd w:fill="auto" w:val="clear"/>
                             <w:tcMar>
-                              <w:left w:w="85" w:type="dxa"/>
+                              <w:left w:w="75" w:type="dxa"/>
                             </w:tcMar>
                             <w:vAlign w:val="center"/>
                           </w:tcPr>
@@ -14187,14 +14059,10 @@
                     <w:p>
                       <w:pPr>
                         <w:pStyle w:val="FrameContents"/>
-                        <w:rPr>
-                          <w:color w:val="000000"/>
-                        </w:rPr>
+                        <w:rPr/>
                       </w:pPr>
                       <w:r>
-                        <w:rPr>
-                          <w:color w:val="000000"/>
-                        </w:rPr>
+                        <w:rPr/>
                       </w:r>
                     </w:p>
                   </w:txbxContent>
@@ -14688,10 +14556,10 @@
           <w:szCs w:val="28"/>
         </w:rPr>
       </w:pPr>
-      <w:bookmarkStart w:id="21" w:name="_LSQ_Python_Codes_7"/>
-      <w:bookmarkStart w:id="22" w:name="_LSQ_Python_Codes_6"/>
-      <w:bookmarkStart w:id="23" w:name="_LSQ_Python_Codes_5"/>
-      <w:bookmarkStart w:id="24" w:name="_LSQ_Python_Codes_4"/>
+      <w:bookmarkStart w:id="21" w:name="_LSQ_Python_Codes_4"/>
+      <w:bookmarkStart w:id="22" w:name="_LSQ_Python_Codes_5"/>
+      <w:bookmarkStart w:id="23" w:name="_LSQ_Python_Codes_6"/>
+      <w:bookmarkStart w:id="24" w:name="_LSQ_Python_Codes_7"/>
       <w:bookmarkEnd w:id="21"/>
       <w:bookmarkEnd w:id="22"/>
       <w:bookmarkEnd w:id="23"/>
@@ -15071,10 +14939,10 @@
         <w:tblStyle w:val="LightList-Accent6"/>
         <w:tblW w:w="13878" w:type="dxa"/>
         <w:jc w:val="left"/>
-        <w:tblInd w:w="-20" w:type="dxa"/>
+        <w:tblInd w:w="-29" w:type="dxa"/>
         <w:tblCellMar>
           <w:top w:w="0" w:type="dxa"/>
-          <w:left w:w="87" w:type="dxa"/>
+          <w:left w:w="77" w:type="dxa"/>
           <w:bottom w:w="0" w:type="dxa"/>
           <w:right w:w="108" w:type="dxa"/>
         </w:tblCellMar>
@@ -15101,7 +14969,7 @@
             </w:tcBorders>
             <w:shd w:color="auto" w:fill="F79646" w:themeFill="accent6" w:val="clear"/>
             <w:tcMar>
-              <w:left w:w="87" w:type="dxa"/>
+              <w:left w:w="77" w:type="dxa"/>
             </w:tcMar>
           </w:tcPr>
           <w:p>
@@ -15210,7 +15078,7 @@
             <w:tcBorders/>
             <w:shd w:fill="auto" w:val="clear"/>
             <w:tcMar>
-              <w:left w:w="87" w:type="dxa"/>
+              <w:left w:w="77" w:type="dxa"/>
             </w:tcMar>
             <w:vAlign w:val="center"/>
           </w:tcPr>
@@ -15243,7 +15111,7 @@
             <w:tcBorders/>
             <w:shd w:fill="auto" w:val="clear"/>
             <w:tcMar>
-              <w:left w:w="87" w:type="dxa"/>
+              <w:left w:w="77" w:type="dxa"/>
             </w:tcMar>
             <w:vAlign w:val="center"/>
           </w:tcPr>
@@ -15296,7 +15164,7 @@
             <w:tcBorders/>
             <w:shd w:fill="auto" w:val="clear"/>
             <w:tcMar>
-              <w:left w:w="87" w:type="dxa"/>
+              <w:left w:w="77" w:type="dxa"/>
             </w:tcMar>
             <w:vAlign w:val="center"/>
           </w:tcPr>
@@ -15336,7 +15204,7 @@
             </w:tcBorders>
             <w:shd w:fill="auto" w:val="clear"/>
             <w:tcMar>
-              <w:left w:w="87" w:type="dxa"/>
+              <w:left w:w="77" w:type="dxa"/>
             </w:tcMar>
             <w:vAlign w:val="center"/>
           </w:tcPr>
@@ -15501,10 +15369,10 @@
         <w:tblStyle w:val="MediumShading1-Accent6"/>
         <w:tblW w:w="13795" w:type="dxa"/>
         <w:jc w:val="left"/>
-        <w:tblInd w:w="-20" w:type="dxa"/>
+        <w:tblInd w:w="-30" w:type="dxa"/>
         <w:tblCellMar>
           <w:top w:w="115" w:type="dxa"/>
-          <w:left w:w="95" w:type="dxa"/>
+          <w:left w:w="85" w:type="dxa"/>
           <w:bottom w:w="115" w:type="dxa"/>
           <w:right w:w="115" w:type="dxa"/>
         </w:tblCellMar>
@@ -15526,7 +15394,7 @@
             <w:tcBorders/>
             <w:shd w:color="auto" w:fill="F79646" w:themeFill="accent6" w:val="clear"/>
             <w:tcMar>
-              <w:left w:w="95" w:type="dxa"/>
+              <w:left w:w="85" w:type="dxa"/>
             </w:tcMar>
           </w:tcPr>
           <w:p>
@@ -15559,7 +15427,7 @@
             <w:tcBorders/>
             <w:shd w:color="auto" w:fill="F79646" w:themeFill="accent6" w:val="clear"/>
             <w:tcMar>
-              <w:left w:w="95" w:type="dxa"/>
+              <w:left w:w="85" w:type="dxa"/>
             </w:tcMar>
           </w:tcPr>
           <w:p>
@@ -15593,7 +15461,7 @@
             <w:tcBorders/>
             <w:shd w:color="auto" w:fill="F79646" w:themeFill="accent6" w:val="clear"/>
             <w:tcMar>
-              <w:left w:w="95" w:type="dxa"/>
+              <w:left w:w="85" w:type="dxa"/>
             </w:tcMar>
           </w:tcPr>
           <w:p>
@@ -15639,7 +15507,7 @@
             </w:tcBorders>
             <w:shd w:color="auto" w:fill="FDE4D0" w:themeFill="accent6" w:themeFillTint="3f" w:val="clear"/>
             <w:tcMar>
-              <w:left w:w="95" w:type="dxa"/>
+              <w:left w:w="85" w:type="dxa"/>
             </w:tcMar>
             <w:vAlign w:val="center"/>
           </w:tcPr>
@@ -15767,7 +15635,7 @@
             </w:tcBorders>
             <w:shd w:fill="auto" w:val="clear"/>
             <w:tcMar>
-              <w:left w:w="95" w:type="dxa"/>
+              <w:left w:w="85" w:type="dxa"/>
             </w:tcMar>
             <w:vAlign w:val="center"/>
           </w:tcPr>
@@ -15905,7 +15773,7 @@
             </w:tcBorders>
             <w:shd w:color="auto" w:fill="FDE4D0" w:themeFill="accent6" w:themeFillTint="3f" w:val="clear"/>
             <w:tcMar>
-              <w:left w:w="95" w:type="dxa"/>
+              <w:left w:w="85" w:type="dxa"/>
             </w:tcMar>
             <w:vAlign w:val="center"/>
           </w:tcPr>
@@ -16023,7 +15891,7 @@
             </w:tcBorders>
             <w:shd w:fill="auto" w:val="clear"/>
             <w:tcMar>
-              <w:left w:w="95" w:type="dxa"/>
+              <w:left w:w="85" w:type="dxa"/>
             </w:tcMar>
             <w:vAlign w:val="center"/>
           </w:tcPr>
@@ -16156,7 +16024,7 @@
             </w:tcBorders>
             <w:shd w:color="auto" w:fill="FDE4D0" w:themeFill="accent6" w:themeFillTint="3f" w:val="clear"/>
             <w:tcMar>
-              <w:left w:w="95" w:type="dxa"/>
+              <w:left w:w="85" w:type="dxa"/>
             </w:tcMar>
             <w:vAlign w:val="center"/>
           </w:tcPr>
@@ -16274,7 +16142,7 @@
             </w:tcBorders>
             <w:shd w:fill="auto" w:val="clear"/>
             <w:tcMar>
-              <w:left w:w="95" w:type="dxa"/>
+              <w:left w:w="85" w:type="dxa"/>
             </w:tcMar>
             <w:vAlign w:val="center"/>
           </w:tcPr>
@@ -16402,7 +16270,7 @@
             </w:tcBorders>
             <w:shd w:color="auto" w:fill="FDE4D0" w:themeFill="accent6" w:themeFillTint="3f" w:val="clear"/>
             <w:tcMar>
-              <w:left w:w="95" w:type="dxa"/>
+              <w:left w:w="85" w:type="dxa"/>
             </w:tcMar>
             <w:vAlign w:val="center"/>
           </w:tcPr>
@@ -16526,7 +16394,7 @@
             </w:tcBorders>
             <w:shd w:fill="auto" w:val="clear"/>
             <w:tcMar>
-              <w:left w:w="95" w:type="dxa"/>
+              <w:left w:w="85" w:type="dxa"/>
             </w:tcMar>
             <w:vAlign w:val="center"/>
           </w:tcPr>
@@ -16662,7 +16530,7 @@
             </w:tcBorders>
             <w:shd w:color="auto" w:fill="FDE4D0" w:themeFill="accent6" w:themeFillTint="3f" w:val="clear"/>
             <w:tcMar>
-              <w:left w:w="95" w:type="dxa"/>
+              <w:left w:w="85" w:type="dxa"/>
             </w:tcMar>
             <w:vAlign w:val="center"/>
           </w:tcPr>
@@ -16780,7 +16648,7 @@
             </w:tcBorders>
             <w:shd w:fill="auto" w:val="clear"/>
             <w:tcMar>
-              <w:left w:w="95" w:type="dxa"/>
+              <w:left w:w="85" w:type="dxa"/>
             </w:tcMar>
             <w:vAlign w:val="center"/>
           </w:tcPr>
@@ -16904,7 +16772,7 @@
             </w:tcBorders>
             <w:shd w:color="auto" w:fill="FDE4D0" w:themeFill="accent6" w:themeFillTint="3f" w:val="clear"/>
             <w:tcMar>
-              <w:left w:w="95" w:type="dxa"/>
+              <w:left w:w="85" w:type="dxa"/>
             </w:tcMar>
             <w:vAlign w:val="center"/>
           </w:tcPr>
@@ -17027,7 +16895,7 @@
             </w:tcBorders>
             <w:shd w:fill="auto" w:val="clear"/>
             <w:tcMar>
-              <w:left w:w="95" w:type="dxa"/>
+              <w:left w:w="85" w:type="dxa"/>
             </w:tcMar>
             <w:vAlign w:val="center"/>
           </w:tcPr>
@@ -17219,7 +17087,7 @@
             </w:tcBorders>
             <w:shd w:color="auto" w:fill="FDE4D0" w:themeFill="accent6" w:themeFillTint="3f" w:val="clear"/>
             <w:tcMar>
-              <w:left w:w="95" w:type="dxa"/>
+              <w:left w:w="85" w:type="dxa"/>
             </w:tcMar>
             <w:vAlign w:val="center"/>
           </w:tcPr>
@@ -17345,7 +17213,7 @@
             </w:tcBorders>
             <w:shd w:fill="auto" w:val="clear"/>
             <w:tcMar>
-              <w:left w:w="95" w:type="dxa"/>
+              <w:left w:w="85" w:type="dxa"/>
             </w:tcMar>
             <w:vAlign w:val="center"/>
           </w:tcPr>
@@ -17463,7 +17331,7 @@
             </w:tcBorders>
             <w:shd w:color="auto" w:fill="FDE4D0" w:themeFill="accent6" w:themeFillTint="3f" w:val="clear"/>
             <w:tcMar>
-              <w:left w:w="95" w:type="dxa"/>
+              <w:left w:w="85" w:type="dxa"/>
             </w:tcMar>
             <w:vAlign w:val="center"/>
           </w:tcPr>
@@ -17596,7 +17464,7 @@
             </w:tcBorders>
             <w:shd w:fill="auto" w:val="clear"/>
             <w:tcMar>
-              <w:left w:w="95" w:type="dxa"/>
+              <w:left w:w="85" w:type="dxa"/>
             </w:tcMar>
             <w:vAlign w:val="center"/>
           </w:tcPr>
@@ -17746,7 +17614,7 @@
             </w:tcBorders>
             <w:shd w:color="auto" w:fill="FDE4D0" w:themeFill="accent6" w:themeFillTint="3f" w:val="clear"/>
             <w:tcMar>
-              <w:left w:w="95" w:type="dxa"/>
+              <w:left w:w="85" w:type="dxa"/>
             </w:tcMar>
             <w:vAlign w:val="center"/>
           </w:tcPr>
@@ -17879,7 +17747,7 @@
             </w:tcBorders>
             <w:shd w:fill="auto" w:val="clear"/>
             <w:tcMar>
-              <w:left w:w="95" w:type="dxa"/>
+              <w:left w:w="85" w:type="dxa"/>
             </w:tcMar>
             <w:vAlign w:val="center"/>
           </w:tcPr>
@@ -18005,7 +17873,7 @@
             </w:tcBorders>
             <w:shd w:color="auto" w:fill="FDE4D0" w:themeFill="accent6" w:themeFillTint="3f" w:val="clear"/>
             <w:tcMar>
-              <w:left w:w="95" w:type="dxa"/>
+              <w:left w:w="85" w:type="dxa"/>
             </w:tcMar>
             <w:vAlign w:val="center"/>
           </w:tcPr>
@@ -18123,7 +17991,7 @@
             </w:tcBorders>
             <w:shd w:fill="auto" w:val="clear"/>
             <w:tcMar>
-              <w:left w:w="95" w:type="dxa"/>
+              <w:left w:w="85" w:type="dxa"/>
             </w:tcMar>
             <w:vAlign w:val="center"/>
           </w:tcPr>
@@ -18274,7 +18142,7 @@
             </w:tcBorders>
             <w:shd w:color="auto" w:fill="FDE4D0" w:themeFill="accent6" w:themeFillTint="3f" w:val="clear"/>
             <w:tcMar>
-              <w:left w:w="95" w:type="dxa"/>
+              <w:left w:w="85" w:type="dxa"/>
             </w:tcMar>
             <w:vAlign w:val="center"/>
           </w:tcPr>
@@ -18400,7 +18268,7 @@
             </w:tcBorders>
             <w:shd w:fill="auto" w:val="clear"/>
             <w:tcMar>
-              <w:left w:w="95" w:type="dxa"/>
+              <w:left w:w="85" w:type="dxa"/>
             </w:tcMar>
             <w:vAlign w:val="center"/>
           </w:tcPr>
@@ -18516,7 +18384,7 @@
             </w:tcBorders>
             <w:shd w:color="auto" w:fill="FDE4D0" w:themeFill="accent6" w:themeFillTint="3f" w:val="clear"/>
             <w:tcMar>
-              <w:left w:w="95" w:type="dxa"/>
+              <w:left w:w="85" w:type="dxa"/>
             </w:tcMar>
             <w:vAlign w:val="center"/>
           </w:tcPr>
@@ -18698,7 +18566,7 @@
             </w:tcBorders>
             <w:shd w:fill="auto" w:val="clear"/>
             <w:tcMar>
-              <w:left w:w="95" w:type="dxa"/>
+              <w:left w:w="85" w:type="dxa"/>
             </w:tcMar>
             <w:vAlign w:val="center"/>
           </w:tcPr>
@@ -18888,7 +18756,7 @@
             </w:tcBorders>
             <w:shd w:color="auto" w:fill="FDE4D0" w:themeFill="accent6" w:themeFillTint="3f" w:val="clear"/>
             <w:tcMar>
-              <w:left w:w="95" w:type="dxa"/>
+              <w:left w:w="85" w:type="dxa"/>
             </w:tcMar>
             <w:vAlign w:val="center"/>
           </w:tcPr>
@@ -19014,7 +18882,7 @@
             </w:tcBorders>
             <w:shd w:fill="auto" w:val="clear"/>
             <w:tcMar>
-              <w:left w:w="95" w:type="dxa"/>
+              <w:left w:w="85" w:type="dxa"/>
             </w:tcMar>
             <w:vAlign w:val="center"/>
           </w:tcPr>
@@ -19130,7 +18998,7 @@
             </w:tcBorders>
             <w:shd w:color="auto" w:fill="FDE4D0" w:themeFill="accent6" w:themeFillTint="3f" w:val="clear"/>
             <w:tcMar>
-              <w:left w:w="95" w:type="dxa"/>
+              <w:left w:w="85" w:type="dxa"/>
             </w:tcMar>
             <w:vAlign w:val="center"/>
           </w:tcPr>
@@ -19140,9 +19008,9 @@
               <w:jc w:val="center"/>
               <w:rPr>
                 <w:rFonts w:ascii="Courier" w:hAnsi="Courier" w:cs="Andale Mono"/>
-                <w:b/>
-                <w:b/>
-                <w:bCs/>
+                <w:b w:val="false"/>
+                <w:b w:val="false"/>
+                <w:bCs w:val="false"/>
                 <w:sz w:val="20"/>
                 <w:szCs w:val="20"/>
               </w:rPr>
@@ -19150,11 +19018,12 @@
             <w:r>
               <w:rPr>
                 <w:rFonts w:cs="Andale Mono" w:ascii="Courier" w:hAnsi="Courier"/>
-                <w:b/>
-                <w:bCs/>
-                <w:sz w:val="20"/>
-                <w:szCs w:val="20"/>
-              </w:rPr>
+                <w:b w:val="false"/>
+                <w:bCs w:val="false"/>
+                <w:sz w:val="20"/>
+                <w:szCs w:val="20"/>
+              </w:rPr>
+              <w:t># SERIAL_CHIMES #</w:t>
             </w:r>
           </w:p>
         </w:tc>
@@ -19190,6 +19059,15 @@
                 <w:sz w:val="20"/>
                 <w:szCs w:val="20"/>
               </w:rPr>
+              <w:t>“</w:t>
+            </w:r>
+            <w:r>
+              <w:rPr>
+                <w:rFonts w:ascii="Courier" w:hAnsi="Courier"/>
+                <w:sz w:val="20"/>
+                <w:szCs w:val="20"/>
+              </w:rPr>
+              <w:t>false” or “true”</w:t>
             </w:r>
           </w:p>
         </w:tc>
@@ -19221,6 +19099,7 @@
                 <w:sz w:val="20"/>
                 <w:szCs w:val="20"/>
               </w:rPr>
+              <w:t>If true, use the serial chimes calculator to determine forces.  This is intended for code testing purposes only, and will substantially slow down calculations.  The default is false.</w:t>
             </w:r>
           </w:p>
         </w:tc>
@@ -19298,10 +19177,10 @@
         <w:tblStyle w:val="LightList-Accent6"/>
         <w:tblW w:w="13878" w:type="dxa"/>
         <w:jc w:val="left"/>
-        <w:tblInd w:w="-20" w:type="dxa"/>
+        <w:tblInd w:w="-29" w:type="dxa"/>
         <w:tblCellMar>
           <w:top w:w="0" w:type="dxa"/>
-          <w:left w:w="87" w:type="dxa"/>
+          <w:left w:w="77" w:type="dxa"/>
           <w:bottom w:w="0" w:type="dxa"/>
           <w:right w:w="108" w:type="dxa"/>
         </w:tblCellMar>
@@ -19328,7 +19207,7 @@
             </w:tcBorders>
             <w:shd w:color="auto" w:fill="F79646" w:themeFill="accent6" w:val="clear"/>
             <w:tcMar>
-              <w:left w:w="87" w:type="dxa"/>
+              <w:left w:w="77" w:type="dxa"/>
             </w:tcMar>
           </w:tcPr>
           <w:p>
@@ -19437,7 +19316,7 @@
             <w:tcBorders/>
             <w:shd w:fill="auto" w:val="clear"/>
             <w:tcMar>
-              <w:left w:w="87" w:type="dxa"/>
+              <w:left w:w="77" w:type="dxa"/>
             </w:tcMar>
             <w:vAlign w:val="center"/>
           </w:tcPr>
@@ -19469,7 +19348,7 @@
             <w:tcBorders/>
             <w:shd w:fill="auto" w:val="clear"/>
             <w:tcMar>
-              <w:left w:w="87" w:type="dxa"/>
+              <w:left w:w="77" w:type="dxa"/>
             </w:tcMar>
             <w:vAlign w:val="center"/>
           </w:tcPr>
@@ -19501,7 +19380,7 @@
             <w:tcBorders/>
             <w:shd w:fill="auto" w:val="clear"/>
             <w:tcMar>
-              <w:left w:w="87" w:type="dxa"/>
+              <w:left w:w="77" w:type="dxa"/>
             </w:tcMar>
             <w:vAlign w:val="center"/>
           </w:tcPr>
@@ -19542,7 +19421,7 @@
             </w:tcBorders>
             <w:shd w:fill="auto" w:val="clear"/>
             <w:tcMar>
-              <w:left w:w="87" w:type="dxa"/>
+              <w:left w:w="77" w:type="dxa"/>
             </w:tcMar>
             <w:vAlign w:val="center"/>
           </w:tcPr>
@@ -19651,7 +19530,7 @@
             <w:tcBorders/>
             <w:shd w:fill="auto" w:val="clear"/>
             <w:tcMar>
-              <w:left w:w="87" w:type="dxa"/>
+              <w:left w:w="77" w:type="dxa"/>
             </w:tcMar>
             <w:vAlign w:val="center"/>
           </w:tcPr>
@@ -19680,7 +19559,7 @@
             <w:tcBorders/>
             <w:shd w:fill="auto" w:val="clear"/>
             <w:tcMar>
-              <w:left w:w="87" w:type="dxa"/>
+              <w:left w:w="77" w:type="dxa"/>
             </w:tcMar>
             <w:vAlign w:val="center"/>
           </w:tcPr>
@@ -19712,7 +19591,7 @@
             <w:tcBorders/>
             <w:shd w:fill="auto" w:val="clear"/>
             <w:tcMar>
-              <w:left w:w="87" w:type="dxa"/>
+              <w:left w:w="77" w:type="dxa"/>
             </w:tcMar>
             <w:vAlign w:val="center"/>
           </w:tcPr>
@@ -19753,7 +19632,7 @@
             </w:tcBorders>
             <w:shd w:fill="auto" w:val="clear"/>
             <w:tcMar>
-              <w:left w:w="87" w:type="dxa"/>
+              <w:left w:w="77" w:type="dxa"/>
             </w:tcMar>
             <w:vAlign w:val="center"/>
           </w:tcPr>
@@ -19861,7 +19740,7 @@
             <w:tcBorders/>
             <w:shd w:fill="auto" w:val="clear"/>
             <w:tcMar>
-              <w:left w:w="87" w:type="dxa"/>
+              <w:left w:w="77" w:type="dxa"/>
             </w:tcMar>
             <w:vAlign w:val="center"/>
           </w:tcPr>
@@ -19893,7 +19772,7 @@
             <w:tcBorders/>
             <w:shd w:fill="auto" w:val="clear"/>
             <w:tcMar>
-              <w:left w:w="87" w:type="dxa"/>
+              <w:left w:w="77" w:type="dxa"/>
             </w:tcMar>
             <w:vAlign w:val="center"/>
           </w:tcPr>
@@ -19920,7 +19799,7 @@
             <w:tcBorders/>
             <w:shd w:fill="auto" w:val="clear"/>
             <w:tcMar>
-              <w:left w:w="87" w:type="dxa"/>
+              <w:left w:w="77" w:type="dxa"/>
             </w:tcMar>
             <w:vAlign w:val="center"/>
           </w:tcPr>
@@ -19975,7 +19854,7 @@
             </w:tcBorders>
             <w:shd w:fill="auto" w:val="clear"/>
             <w:tcMar>
-              <w:left w:w="87" w:type="dxa"/>
+              <w:left w:w="77" w:type="dxa"/>
             </w:tcMar>
             <w:vAlign w:val="center"/>
           </w:tcPr>
@@ -20084,7 +19963,7 @@
             <w:tcBorders/>
             <w:shd w:fill="auto" w:val="clear"/>
             <w:tcMar>
-              <w:left w:w="87" w:type="dxa"/>
+              <w:left w:w="77" w:type="dxa"/>
             </w:tcMar>
             <w:vAlign w:val="center"/>
           </w:tcPr>
@@ -20116,7 +19995,7 @@
             <w:tcBorders/>
             <w:shd w:fill="auto" w:val="clear"/>
             <w:tcMar>
-              <w:left w:w="87" w:type="dxa"/>
+              <w:left w:w="77" w:type="dxa"/>
             </w:tcMar>
             <w:vAlign w:val="center"/>
           </w:tcPr>
@@ -20143,7 +20022,7 @@
             <w:tcBorders/>
             <w:shd w:fill="auto" w:val="clear"/>
             <w:tcMar>
-              <w:left w:w="87" w:type="dxa"/>
+              <w:left w:w="77" w:type="dxa"/>
             </w:tcMar>
             <w:vAlign w:val="center"/>
           </w:tcPr>
@@ -20198,7 +20077,7 @@
             </w:tcBorders>
             <w:shd w:fill="auto" w:val="clear"/>
             <w:tcMar>
-              <w:left w:w="87" w:type="dxa"/>
+              <w:left w:w="77" w:type="dxa"/>
             </w:tcMar>
             <w:vAlign w:val="center"/>
           </w:tcPr>
@@ -20308,7 +20187,7 @@
             <w:tcBorders/>
             <w:shd w:fill="auto" w:val="clear"/>
             <w:tcMar>
-              <w:left w:w="87" w:type="dxa"/>
+              <w:left w:w="77" w:type="dxa"/>
             </w:tcMar>
             <w:vAlign w:val="center"/>
           </w:tcPr>
@@ -20337,7 +20216,7 @@
             <w:tcBorders/>
             <w:shd w:fill="auto" w:val="clear"/>
             <w:tcMar>
-              <w:left w:w="87" w:type="dxa"/>
+              <w:left w:w="77" w:type="dxa"/>
             </w:tcMar>
             <w:vAlign w:val="center"/>
           </w:tcPr>
@@ -20369,7 +20248,7 @@
             <w:tcBorders/>
             <w:shd w:fill="auto" w:val="clear"/>
             <w:tcMar>
-              <w:left w:w="87" w:type="dxa"/>
+              <w:left w:w="77" w:type="dxa"/>
             </w:tcMar>
             <w:vAlign w:val="center"/>
           </w:tcPr>
@@ -21960,10 +21839,10 @@
         <w:tblStyle w:val="MediumShading1-Accent6"/>
         <w:tblW w:w="12535" w:type="dxa"/>
         <w:jc w:val="left"/>
-        <w:tblInd w:w="-20" w:type="dxa"/>
+        <w:tblInd w:w="-30" w:type="dxa"/>
         <w:tblCellMar>
           <w:top w:w="115" w:type="dxa"/>
-          <w:left w:w="95" w:type="dxa"/>
+          <w:left w:w="85" w:type="dxa"/>
           <w:bottom w:w="115" w:type="dxa"/>
           <w:right w:w="115" w:type="dxa"/>
         </w:tblCellMar>
@@ -21984,7 +21863,7 @@
             <w:tcBorders/>
             <w:shd w:color="auto" w:fill="F79646" w:themeFill="accent6" w:val="clear"/>
             <w:tcMar>
-              <w:left w:w="95" w:type="dxa"/>
+              <w:left w:w="85" w:type="dxa"/>
             </w:tcMar>
           </w:tcPr>
           <w:p>
@@ -22017,7 +21896,7 @@
             <w:tcBorders/>
             <w:shd w:color="auto" w:fill="F79646" w:themeFill="accent6" w:val="clear"/>
             <w:tcMar>
-              <w:left w:w="95" w:type="dxa"/>
+              <w:left w:w="85" w:type="dxa"/>
             </w:tcMar>
           </w:tcPr>
           <w:p>
@@ -22063,7 +21942,7 @@
             </w:tcBorders>
             <w:shd w:color="auto" w:fill="FDE4D0" w:themeFill="accent6" w:themeFillTint="3f" w:val="clear"/>
             <w:tcMar>
-              <w:left w:w="95" w:type="dxa"/>
+              <w:left w:w="85" w:type="dxa"/>
             </w:tcMar>
             <w:vAlign w:val="center"/>
           </w:tcPr>
@@ -22145,7 +22024,7 @@
             </w:tcBorders>
             <w:shd w:fill="auto" w:val="clear"/>
             <w:tcMar>
-              <w:left w:w="95" w:type="dxa"/>
+              <w:left w:w="85" w:type="dxa"/>
             </w:tcMar>
             <w:vAlign w:val="center"/>
           </w:tcPr>
@@ -22227,7 +22106,7 @@
             </w:tcBorders>
             <w:shd w:color="auto" w:fill="FDE4D0" w:themeFill="accent6" w:themeFillTint="3f" w:val="clear"/>
             <w:tcMar>
-              <w:left w:w="95" w:type="dxa"/>
+              <w:left w:w="85" w:type="dxa"/>
             </w:tcMar>
             <w:vAlign w:val="center"/>
           </w:tcPr>
@@ -22309,7 +22188,7 @@
             </w:tcBorders>
             <w:shd w:fill="auto" w:val="clear"/>
             <w:tcMar>
-              <w:left w:w="95" w:type="dxa"/>
+              <w:left w:w="85" w:type="dxa"/>
             </w:tcMar>
             <w:vAlign w:val="center"/>
           </w:tcPr>
@@ -22391,7 +22270,7 @@
             </w:tcBorders>
             <w:shd w:color="auto" w:fill="FDE4D0" w:themeFill="accent6" w:themeFillTint="3f" w:val="clear"/>
             <w:tcMar>
-              <w:left w:w="95" w:type="dxa"/>
+              <w:left w:w="85" w:type="dxa"/>
             </w:tcMar>
             <w:vAlign w:val="center"/>
           </w:tcPr>
@@ -22473,7 +22352,7 @@
             </w:tcBorders>
             <w:shd w:fill="auto" w:val="clear"/>
             <w:tcMar>
-              <w:left w:w="95" w:type="dxa"/>
+              <w:left w:w="85" w:type="dxa"/>
             </w:tcMar>
             <w:vAlign w:val="center"/>
           </w:tcPr>
@@ -22555,7 +22434,7 @@
             </w:tcBorders>
             <w:shd w:color="auto" w:fill="FDE4D0" w:themeFill="accent6" w:themeFillTint="3f" w:val="clear"/>
             <w:tcMar>
-              <w:left w:w="95" w:type="dxa"/>
+              <w:left w:w="85" w:type="dxa"/>
             </w:tcMar>
             <w:vAlign w:val="center"/>
           </w:tcPr>
@@ -22637,7 +22516,7 @@
             </w:tcBorders>
             <w:shd w:fill="auto" w:val="clear"/>
             <w:tcMar>
-              <w:left w:w="95" w:type="dxa"/>
+              <w:left w:w="85" w:type="dxa"/>
             </w:tcMar>
             <w:vAlign w:val="center"/>
           </w:tcPr>
@@ -22718,7 +22597,7 @@
             </w:tcBorders>
             <w:shd w:color="auto" w:fill="FDE4D0" w:themeFill="accent6" w:themeFillTint="3f" w:val="clear"/>
             <w:tcMar>
-              <w:left w:w="95" w:type="dxa"/>
+              <w:left w:w="85" w:type="dxa"/>
             </w:tcMar>
             <w:vAlign w:val="center"/>
           </w:tcPr>
@@ -22818,7 +22697,7 @@
       <w:rPr>
         <w:rFonts w:ascii="Symbol" w:hAnsi="Symbol" w:cs="Symbol" w:hint="default"/>
         <w:sz w:val="28"/>
-        <w:b/>
+        <w:b w:val="false"/>
         <w:rFonts w:cs=""/>
       </w:rPr>
     </w:lvl>
@@ -25360,6 +25239,326 @@
       <w:rFonts w:cs="Wingdings"/>
     </w:rPr>
   </w:style>
+  <w:style w:type="character" w:styleId="ListLabel132">
+    <w:name w:val="ListLabel 132"/>
+    <w:qFormat/>
+    <w:rPr>
+      <w:rFonts w:cs=""/>
+      <w:b w:val="false"/>
+      <w:sz w:val="28"/>
+    </w:rPr>
+  </w:style>
+  <w:style w:type="character" w:styleId="ListLabel133">
+    <w:name w:val="ListLabel 133"/>
+    <w:qFormat/>
+    <w:rPr>
+      <w:rFonts w:cs="Courier New"/>
+    </w:rPr>
+  </w:style>
+  <w:style w:type="character" w:styleId="ListLabel134">
+    <w:name w:val="ListLabel 134"/>
+    <w:qFormat/>
+    <w:rPr>
+      <w:rFonts w:cs="Wingdings"/>
+    </w:rPr>
+  </w:style>
+  <w:style w:type="character" w:styleId="ListLabel135">
+    <w:name w:val="ListLabel 135"/>
+    <w:qFormat/>
+    <w:rPr>
+      <w:rFonts w:cs="Symbol"/>
+    </w:rPr>
+  </w:style>
+  <w:style w:type="character" w:styleId="ListLabel136">
+    <w:name w:val="ListLabel 136"/>
+    <w:qFormat/>
+    <w:rPr>
+      <w:rFonts w:cs="Courier New"/>
+    </w:rPr>
+  </w:style>
+  <w:style w:type="character" w:styleId="ListLabel137">
+    <w:name w:val="ListLabel 137"/>
+    <w:qFormat/>
+    <w:rPr>
+      <w:rFonts w:cs="Wingdings"/>
+    </w:rPr>
+  </w:style>
+  <w:style w:type="character" w:styleId="ListLabel138">
+    <w:name w:val="ListLabel 138"/>
+    <w:qFormat/>
+    <w:rPr>
+      <w:rFonts w:cs="Symbol"/>
+    </w:rPr>
+  </w:style>
+  <w:style w:type="character" w:styleId="ListLabel139">
+    <w:name w:val="ListLabel 139"/>
+    <w:qFormat/>
+    <w:rPr>
+      <w:rFonts w:cs="Courier New"/>
+    </w:rPr>
+  </w:style>
+  <w:style w:type="character" w:styleId="ListLabel140">
+    <w:name w:val="ListLabel 140"/>
+    <w:qFormat/>
+    <w:rPr>
+      <w:rFonts w:cs="Wingdings"/>
+    </w:rPr>
+  </w:style>
+  <w:style w:type="character" w:styleId="ListLabel141">
+    <w:name w:val="ListLabel 141"/>
+    <w:qFormat/>
+    <w:rPr>
+      <w:rFonts w:cs="Symbol"/>
+      <w:color w:val="00000A"/>
+    </w:rPr>
+  </w:style>
+  <w:style w:type="character" w:styleId="ListLabel142">
+    <w:name w:val="ListLabel 142"/>
+    <w:qFormat/>
+    <w:rPr>
+      <w:rFonts w:cs="Courier New"/>
+    </w:rPr>
+  </w:style>
+  <w:style w:type="character" w:styleId="ListLabel143">
+    <w:name w:val="ListLabel 143"/>
+    <w:qFormat/>
+    <w:rPr>
+      <w:rFonts w:cs="Wingdings"/>
+    </w:rPr>
+  </w:style>
+  <w:style w:type="character" w:styleId="ListLabel144">
+    <w:name w:val="ListLabel 144"/>
+    <w:qFormat/>
+    <w:rPr>
+      <w:rFonts w:cs="Symbol"/>
+    </w:rPr>
+  </w:style>
+  <w:style w:type="character" w:styleId="ListLabel145">
+    <w:name w:val="ListLabel 145"/>
+    <w:qFormat/>
+    <w:rPr>
+      <w:rFonts w:cs="Courier New"/>
+    </w:rPr>
+  </w:style>
+  <w:style w:type="character" w:styleId="ListLabel146">
+    <w:name w:val="ListLabel 146"/>
+    <w:qFormat/>
+    <w:rPr>
+      <w:rFonts w:cs="Wingdings"/>
+    </w:rPr>
+  </w:style>
+  <w:style w:type="character" w:styleId="ListLabel147">
+    <w:name w:val="ListLabel 147"/>
+    <w:qFormat/>
+    <w:rPr>
+      <w:rFonts w:cs="Symbol"/>
+    </w:rPr>
+  </w:style>
+  <w:style w:type="character" w:styleId="ListLabel148">
+    <w:name w:val="ListLabel 148"/>
+    <w:qFormat/>
+    <w:rPr>
+      <w:rFonts w:cs="Courier New"/>
+    </w:rPr>
+  </w:style>
+  <w:style w:type="character" w:styleId="ListLabel149">
+    <w:name w:val="ListLabel 149"/>
+    <w:qFormat/>
+    <w:rPr>
+      <w:rFonts w:cs="Wingdings"/>
+    </w:rPr>
+  </w:style>
+  <w:style w:type="character" w:styleId="ListLabel150">
+    <w:name w:val="ListLabel 150"/>
+    <w:qFormat/>
+    <w:rPr>
+      <w:rFonts w:cs="Symbol"/>
+      <w:color w:val="00000A"/>
+      <w:sz w:val="28"/>
+    </w:rPr>
+  </w:style>
+  <w:style w:type="character" w:styleId="ListLabel151">
+    <w:name w:val="ListLabel 151"/>
+    <w:qFormat/>
+    <w:rPr>
+      <w:rFonts w:cs="Courier New"/>
+    </w:rPr>
+  </w:style>
+  <w:style w:type="character" w:styleId="ListLabel152">
+    <w:name w:val="ListLabel 152"/>
+    <w:qFormat/>
+    <w:rPr>
+      <w:rFonts w:cs="Wingdings"/>
+    </w:rPr>
+  </w:style>
+  <w:style w:type="character" w:styleId="ListLabel153">
+    <w:name w:val="ListLabel 153"/>
+    <w:qFormat/>
+    <w:rPr>
+      <w:rFonts w:cs="Symbol"/>
+    </w:rPr>
+  </w:style>
+  <w:style w:type="character" w:styleId="ListLabel154">
+    <w:name w:val="ListLabel 154"/>
+    <w:qFormat/>
+    <w:rPr>
+      <w:rFonts w:cs="Courier New"/>
+    </w:rPr>
+  </w:style>
+  <w:style w:type="character" w:styleId="ListLabel155">
+    <w:name w:val="ListLabel 155"/>
+    <w:qFormat/>
+    <w:rPr>
+      <w:rFonts w:cs="Wingdings"/>
+    </w:rPr>
+  </w:style>
+  <w:style w:type="character" w:styleId="ListLabel156">
+    <w:name w:val="ListLabel 156"/>
+    <w:qFormat/>
+    <w:rPr>
+      <w:rFonts w:cs="Symbol"/>
+    </w:rPr>
+  </w:style>
+  <w:style w:type="character" w:styleId="ListLabel157">
+    <w:name w:val="ListLabel 157"/>
+    <w:qFormat/>
+    <w:rPr>
+      <w:rFonts w:cs="Courier New"/>
+    </w:rPr>
+  </w:style>
+  <w:style w:type="character" w:styleId="ListLabel158">
+    <w:name w:val="ListLabel 158"/>
+    <w:qFormat/>
+    <w:rPr>
+      <w:rFonts w:cs="Wingdings"/>
+    </w:rPr>
+  </w:style>
+  <w:style w:type="character" w:styleId="ListLabel159">
+    <w:name w:val="ListLabel 159"/>
+    <w:qFormat/>
+    <w:rPr>
+      <w:rFonts w:cs="Symbol"/>
+    </w:rPr>
+  </w:style>
+  <w:style w:type="character" w:styleId="ListLabel160">
+    <w:name w:val="ListLabel 160"/>
+    <w:qFormat/>
+    <w:rPr>
+      <w:rFonts w:cs="Courier New"/>
+    </w:rPr>
+  </w:style>
+  <w:style w:type="character" w:styleId="ListLabel161">
+    <w:name w:val="ListLabel 161"/>
+    <w:qFormat/>
+    <w:rPr>
+      <w:rFonts w:cs="Wingdings"/>
+    </w:rPr>
+  </w:style>
+  <w:style w:type="character" w:styleId="ListLabel162">
+    <w:name w:val="ListLabel 162"/>
+    <w:qFormat/>
+    <w:rPr>
+      <w:rFonts w:cs="Symbol"/>
+    </w:rPr>
+  </w:style>
+  <w:style w:type="character" w:styleId="ListLabel163">
+    <w:name w:val="ListLabel 163"/>
+    <w:qFormat/>
+    <w:rPr>
+      <w:rFonts w:cs="Courier New"/>
+    </w:rPr>
+  </w:style>
+  <w:style w:type="character" w:styleId="ListLabel164">
+    <w:name w:val="ListLabel 164"/>
+    <w:qFormat/>
+    <w:rPr>
+      <w:rFonts w:cs="Wingdings"/>
+    </w:rPr>
+  </w:style>
+  <w:style w:type="character" w:styleId="ListLabel165">
+    <w:name w:val="ListLabel 165"/>
+    <w:qFormat/>
+    <w:rPr>
+      <w:rFonts w:cs="Symbol"/>
+    </w:rPr>
+  </w:style>
+  <w:style w:type="character" w:styleId="ListLabel166">
+    <w:name w:val="ListLabel 166"/>
+    <w:qFormat/>
+    <w:rPr>
+      <w:rFonts w:cs="Courier New"/>
+    </w:rPr>
+  </w:style>
+  <w:style w:type="character" w:styleId="ListLabel167">
+    <w:name w:val="ListLabel 167"/>
+    <w:qFormat/>
+    <w:rPr>
+      <w:rFonts w:cs="Wingdings"/>
+    </w:rPr>
+  </w:style>
+  <w:style w:type="character" w:styleId="ListLabel168">
+    <w:name w:val="ListLabel 168"/>
+    <w:qFormat/>
+    <w:rPr>
+      <w:rFonts w:cs="Symbol"/>
+    </w:rPr>
+  </w:style>
+  <w:style w:type="character" w:styleId="ListLabel169">
+    <w:name w:val="ListLabel 169"/>
+    <w:qFormat/>
+    <w:rPr>
+      <w:rFonts w:cs="Courier New"/>
+    </w:rPr>
+  </w:style>
+  <w:style w:type="character" w:styleId="ListLabel170">
+    <w:name w:val="ListLabel 170"/>
+    <w:qFormat/>
+    <w:rPr>
+      <w:rFonts w:cs="Wingdings"/>
+    </w:rPr>
+  </w:style>
+  <w:style w:type="character" w:styleId="ListLabel171">
+    <w:name w:val="ListLabel 171"/>
+    <w:qFormat/>
+    <w:rPr>
+      <w:rFonts w:cs="Symbol"/>
+    </w:rPr>
+  </w:style>
+  <w:style w:type="character" w:styleId="ListLabel172">
+    <w:name w:val="ListLabel 172"/>
+    <w:qFormat/>
+    <w:rPr>
+      <w:rFonts w:cs="Courier New"/>
+    </w:rPr>
+  </w:style>
+  <w:style w:type="character" w:styleId="ListLabel173">
+    <w:name w:val="ListLabel 173"/>
+    <w:qFormat/>
+    <w:rPr>
+      <w:rFonts w:cs="Wingdings"/>
+    </w:rPr>
+  </w:style>
+  <w:style w:type="character" w:styleId="ListLabel174">
+    <w:name w:val="ListLabel 174"/>
+    <w:qFormat/>
+    <w:rPr>
+      <w:rFonts w:cs="Symbol"/>
+    </w:rPr>
+  </w:style>
+  <w:style w:type="character" w:styleId="ListLabel175">
+    <w:name w:val="ListLabel 175"/>
+    <w:qFormat/>
+    <w:rPr>
+      <w:rFonts w:cs="Courier New"/>
+    </w:rPr>
+  </w:style>
+  <w:style w:type="character" w:styleId="ListLabel176">
+    <w:name w:val="ListLabel 176"/>
+    <w:qFormat/>
+    <w:rPr>
+      <w:rFonts w:cs="Wingdings"/>
+    </w:rPr>
+  </w:style>
   <w:style w:type="paragraph" w:styleId="Heading">
     <w:name w:val="Heading"/>
     <w:basedOn w:val="Normal"/>

</xml_diff>

<commit_message>
Updated documentation with CHEBYFIX parameter.
</commit_message>
<xml_diff>
--- a/doc/Force_Match_User_Guide.docx
+++ b/doc/Force_Match_User_Guide.docx
@@ -293,7 +293,19 @@
         <w:rPr>
           <w:i/>
         </w:rPr>
-        <w:t>Manual last updated: June 28 2021(LEF)</w:t>
+        <w:t xml:space="preserve">Manual last updated: </w:t>
+      </w:r>
+      <w:r>
+        <w:rPr>
+          <w:i/>
+        </w:rPr>
+        <w:t xml:space="preserve">Sept. </w:t>
+      </w:r>
+      <w:r>
+        <w:rPr>
+          <w:i/>
+        </w:rPr>
+        <w:t>28 2021(LEF)</w:t>
       </w:r>
     </w:p>
     <w:p>
@@ -1910,10 +1922,10 @@
         <w:tblStyle w:val="MediumShading1-Accent6"/>
         <w:tblW w:w="13428" w:type="dxa"/>
         <w:jc w:val="left"/>
-        <w:tblInd w:w="438" w:type="dxa"/>
+        <w:tblInd w:w="428" w:type="dxa"/>
         <w:tblCellMar>
           <w:top w:w="0" w:type="dxa"/>
-          <w:left w:w="77" w:type="dxa"/>
+          <w:left w:w="67" w:type="dxa"/>
           <w:bottom w:w="0" w:type="dxa"/>
           <w:right w:w="108" w:type="dxa"/>
         </w:tblCellMar>
@@ -1940,7 +1952,7 @@
             </w:tcBorders>
             <w:shd w:color="auto" w:fill="FDE4D0" w:themeFill="accent6" w:themeFillTint="3f" w:val="clear"/>
             <w:tcMar>
-              <w:left w:w="77" w:type="dxa"/>
+              <w:left w:w="67" w:type="dxa"/>
             </w:tcMar>
             <w:vAlign w:val="center"/>
           </w:tcPr>
@@ -2008,7 +2020,7 @@
             </w:tcBorders>
             <w:shd w:fill="auto" w:val="clear"/>
             <w:tcMar>
-              <w:left w:w="77" w:type="dxa"/>
+              <w:left w:w="67" w:type="dxa"/>
             </w:tcMar>
             <w:vAlign w:val="center"/>
           </w:tcPr>
@@ -2077,7 +2089,7 @@
             </w:tcBorders>
             <w:shd w:color="auto" w:fill="FDE4D0" w:themeFill="accent6" w:themeFillTint="3f" w:val="clear"/>
             <w:tcMar>
-              <w:left w:w="77" w:type="dxa"/>
+              <w:left w:w="67" w:type="dxa"/>
             </w:tcMar>
             <w:vAlign w:val="center"/>
           </w:tcPr>
@@ -2146,7 +2158,7 @@
             </w:tcBorders>
             <w:shd w:fill="auto" w:val="clear"/>
             <w:tcMar>
-              <w:left w:w="77" w:type="dxa"/>
+              <w:left w:w="67" w:type="dxa"/>
             </w:tcMar>
             <w:vAlign w:val="center"/>
           </w:tcPr>
@@ -2215,7 +2227,7 @@
             </w:tcBorders>
             <w:shd w:color="auto" w:fill="FDE4D0" w:themeFill="accent6" w:themeFillTint="3f" w:val="clear"/>
             <w:tcMar>
-              <w:left w:w="77" w:type="dxa"/>
+              <w:left w:w="67" w:type="dxa"/>
             </w:tcMar>
             <w:vAlign w:val="center"/>
           </w:tcPr>
@@ -2284,7 +2296,7 @@
             </w:tcBorders>
             <w:shd w:fill="auto" w:val="clear"/>
             <w:tcMar>
-              <w:left w:w="77" w:type="dxa"/>
+              <w:left w:w="67" w:type="dxa"/>
             </w:tcMar>
             <w:vAlign w:val="center"/>
           </w:tcPr>
@@ -2353,7 +2365,7 @@
             </w:tcBorders>
             <w:shd w:color="auto" w:fill="FDE4D0" w:themeFill="accent6" w:themeFillTint="3f" w:val="clear"/>
             <w:tcMar>
-              <w:left w:w="77" w:type="dxa"/>
+              <w:left w:w="67" w:type="dxa"/>
             </w:tcMar>
             <w:vAlign w:val="center"/>
           </w:tcPr>
@@ -2420,7 +2432,7 @@
             </w:tcBorders>
             <w:shd w:fill="auto" w:val="clear"/>
             <w:tcMar>
-              <w:left w:w="77" w:type="dxa"/>
+              <w:left w:w="67" w:type="dxa"/>
             </w:tcMar>
             <w:vAlign w:val="center"/>
           </w:tcPr>
@@ -2534,10 +2546,10 @@
         <w:tblStyle w:val="MediumShading1-Accent6"/>
         <w:tblW w:w="13428" w:type="dxa"/>
         <w:jc w:val="left"/>
-        <w:tblInd w:w="438" w:type="dxa"/>
+        <w:tblInd w:w="428" w:type="dxa"/>
         <w:tblCellMar>
           <w:top w:w="0" w:type="dxa"/>
-          <w:left w:w="77" w:type="dxa"/>
+          <w:left w:w="67" w:type="dxa"/>
           <w:bottom w:w="0" w:type="dxa"/>
           <w:right w:w="108" w:type="dxa"/>
         </w:tblCellMar>
@@ -2564,7 +2576,7 @@
             </w:tcBorders>
             <w:shd w:color="auto" w:fill="FDE4D0" w:themeFill="accent6" w:themeFillTint="3f" w:val="clear"/>
             <w:tcMar>
-              <w:left w:w="77" w:type="dxa"/>
+              <w:left w:w="67" w:type="dxa"/>
             </w:tcMar>
             <w:vAlign w:val="center"/>
           </w:tcPr>
@@ -2637,7 +2649,7 @@
             </w:tcBorders>
             <w:shd w:fill="auto" w:val="clear"/>
             <w:tcMar>
-              <w:left w:w="77" w:type="dxa"/>
+              <w:left w:w="67" w:type="dxa"/>
             </w:tcMar>
             <w:vAlign w:val="center"/>
           </w:tcPr>
@@ -2711,7 +2723,7 @@
             </w:tcBorders>
             <w:shd w:color="auto" w:fill="FDE4D0" w:themeFill="accent6" w:themeFillTint="3f" w:val="clear"/>
             <w:tcMar>
-              <w:left w:w="77" w:type="dxa"/>
+              <w:left w:w="67" w:type="dxa"/>
             </w:tcMar>
             <w:vAlign w:val="center"/>
           </w:tcPr>
@@ -2785,7 +2797,7 @@
             </w:tcBorders>
             <w:shd w:fill="auto" w:val="clear"/>
             <w:tcMar>
-              <w:left w:w="77" w:type="dxa"/>
+              <w:left w:w="67" w:type="dxa"/>
             </w:tcMar>
             <w:vAlign w:val="center"/>
           </w:tcPr>
@@ -2854,7 +2866,7 @@
             </w:tcBorders>
             <w:shd w:color="auto" w:fill="FDE4D0" w:themeFill="accent6" w:themeFillTint="3f" w:val="clear"/>
             <w:tcMar>
-              <w:left w:w="77" w:type="dxa"/>
+              <w:left w:w="67" w:type="dxa"/>
             </w:tcMar>
             <w:vAlign w:val="center"/>
           </w:tcPr>
@@ -2923,7 +2935,7 @@
             </w:tcBorders>
             <w:shd w:fill="auto" w:val="clear"/>
             <w:tcMar>
-              <w:left w:w="77" w:type="dxa"/>
+              <w:left w:w="67" w:type="dxa"/>
             </w:tcMar>
             <w:vAlign w:val="center"/>
           </w:tcPr>
@@ -2990,7 +3002,7 @@
             </w:tcBorders>
             <w:shd w:color="auto" w:fill="FDE4D0" w:themeFill="accent6" w:themeFillTint="3f" w:val="clear"/>
             <w:tcMar>
-              <w:left w:w="77" w:type="dxa"/>
+              <w:left w:w="67" w:type="dxa"/>
             </w:tcMar>
             <w:vAlign w:val="center"/>
           </w:tcPr>
@@ -3665,7 +3677,7 @@
                 <wp:positionV relativeFrom="page">
                   <wp:posOffset>1143635</wp:posOffset>
                 </wp:positionV>
-                <wp:extent cx="8761730" cy="19951700"/>
+                <wp:extent cx="8762365" cy="19951700"/>
                 <wp:effectExtent l="0" t="0" r="0" b="0"/>
                 <wp:wrapSquare wrapText="bothSides"/>
                 <wp:docPr id="1" name="Frame1"/>
@@ -3676,7 +3688,7 @@
                       <wps:spPr>
                         <a:xfrm>
                           <a:off x="0" y="0"/>
-                          <a:ext cx="8760960" cy="19951200"/>
+                          <a:ext cx="8761680" cy="19951200"/>
                         </a:xfrm>
                         <a:prstGeom prst="rect">
                           <a:avLst/>
@@ -3699,10 +3711,10 @@
                               <w:tblStyle w:val="MediumShading1-Accent6"/>
                               <w:tblW w:w="13795" w:type="dxa"/>
                               <w:jc w:val="left"/>
-                              <w:tblInd w:w="86" w:type="dxa"/>
+                              <w:tblInd w:w="77" w:type="dxa"/>
                               <w:tblCellMar>
                                 <w:top w:w="115" w:type="dxa"/>
-                                <w:left w:w="75" w:type="dxa"/>
+                                <w:left w:w="65" w:type="dxa"/>
                                 <w:bottom w:w="115" w:type="dxa"/>
                                 <w:right w:w="115" w:type="dxa"/>
                               </w:tblCellMar>
@@ -3724,7 +3736,7 @@
                                   <w:tcBorders/>
                                   <w:shd w:color="auto" w:fill="F79646" w:themeFill="accent6" w:val="clear"/>
                                   <w:tcMar>
-                                    <w:left w:w="75" w:type="dxa"/>
+                                    <w:left w:w="65" w:type="dxa"/>
                                   </w:tcMar>
                                 </w:tcPr>
                                 <w:p>
@@ -3758,7 +3770,7 @@
                                   <w:tcBorders/>
                                   <w:shd w:color="auto" w:fill="F79646" w:themeFill="accent6" w:val="clear"/>
                                   <w:tcMar>
-                                    <w:left w:w="75" w:type="dxa"/>
+                                    <w:left w:w="65" w:type="dxa"/>
                                   </w:tcMar>
                                 </w:tcPr>
                                 <w:p>
@@ -3793,7 +3805,7 @@
                                   <w:tcBorders/>
                                   <w:shd w:color="auto" w:fill="F79646" w:themeFill="accent6" w:val="clear"/>
                                   <w:tcMar>
-                                    <w:left w:w="75" w:type="dxa"/>
+                                    <w:left w:w="65" w:type="dxa"/>
                                   </w:tcMar>
                                 </w:tcPr>
                                 <w:p>
@@ -3840,7 +3852,7 @@
                                   </w:tcBorders>
                                   <w:shd w:color="auto" w:fill="FDE4D0" w:themeFill="accent6" w:themeFillTint="3f" w:val="clear"/>
                                   <w:tcMar>
-                                    <w:left w:w="75" w:type="dxa"/>
+                                    <w:left w:w="65" w:type="dxa"/>
                                   </w:tcMar>
                                   <w:vAlign w:val="center"/>
                                 </w:tcPr>
@@ -4393,7 +4405,7 @@
                                   </w:tcBorders>
                                   <w:shd w:fill="auto" w:val="clear"/>
                                   <w:tcMar>
-                                    <w:left w:w="75" w:type="dxa"/>
+                                    <w:left w:w="65" w:type="dxa"/>
                                   </w:tcMar>
                                   <w:vAlign w:val="center"/>
                                 </w:tcPr>
@@ -4507,7 +4519,7 @@
                                   </w:tcBorders>
                                   <w:shd w:color="auto" w:fill="FDE4D0" w:themeFill="accent6" w:themeFillTint="3f" w:val="clear"/>
                                   <w:tcMar>
-                                    <w:left w:w="75" w:type="dxa"/>
+                                    <w:left w:w="65" w:type="dxa"/>
                                   </w:tcMar>
                                   <w:vAlign w:val="center"/>
                                 </w:tcPr>
@@ -4613,7 +4625,7 @@
                                   </w:tcBorders>
                                   <w:shd w:fill="auto" w:val="clear"/>
                                   <w:tcMar>
-                                    <w:left w:w="75" w:type="dxa"/>
+                                    <w:left w:w="65" w:type="dxa"/>
                                   </w:tcMar>
                                   <w:vAlign w:val="center"/>
                                 </w:tcPr>
@@ -4719,7 +4731,7 @@
                                   </w:tcBorders>
                                   <w:shd w:color="auto" w:fill="FDE4D0" w:themeFill="accent6" w:themeFillTint="3f" w:val="clear"/>
                                   <w:tcMar>
-                                    <w:left w:w="75" w:type="dxa"/>
+                                    <w:left w:w="65" w:type="dxa"/>
                                   </w:tcMar>
                                   <w:vAlign w:val="center"/>
                                 </w:tcPr>
@@ -4859,7 +4871,7 @@
                                   </w:tcBorders>
                                   <w:shd w:fill="auto" w:val="clear"/>
                                   <w:tcMar>
-                                    <w:left w:w="75" w:type="dxa"/>
+                                    <w:left w:w="65" w:type="dxa"/>
                                   </w:tcMar>
                                   <w:vAlign w:val="center"/>
                                 </w:tcPr>
@@ -4992,7 +5004,7 @@
                                   </w:tcBorders>
                                   <w:shd w:color="auto" w:fill="FDE4D0" w:themeFill="accent6" w:themeFillTint="3f" w:val="clear"/>
                                   <w:tcMar>
-                                    <w:left w:w="75" w:type="dxa"/>
+                                    <w:left w:w="65" w:type="dxa"/>
                                   </w:tcMar>
                                   <w:vAlign w:val="center"/>
                                 </w:tcPr>
@@ -5325,7 +5337,7 @@
                                   </w:tcBorders>
                                   <w:shd w:fill="auto" w:val="clear"/>
                                   <w:tcMar>
-                                    <w:left w:w="75" w:type="dxa"/>
+                                    <w:left w:w="65" w:type="dxa"/>
                                   </w:tcMar>
                                   <w:vAlign w:val="center"/>
                                 </w:tcPr>
@@ -5506,7 +5518,7 @@
                                   </w:tcBorders>
                                   <w:shd w:color="auto" w:fill="FDE4D0" w:themeFill="accent6" w:themeFillTint="3f" w:val="clear"/>
                                   <w:tcMar>
-                                    <w:left w:w="75" w:type="dxa"/>
+                                    <w:left w:w="65" w:type="dxa"/>
                                   </w:tcMar>
                                   <w:vAlign w:val="center"/>
                                 </w:tcPr>
@@ -5664,7 +5676,7 @@
                                   </w:tcBorders>
                                   <w:shd w:fill="auto" w:val="clear"/>
                                   <w:tcMar>
-                                    <w:left w:w="75" w:type="dxa"/>
+                                    <w:left w:w="65" w:type="dxa"/>
                                   </w:tcMar>
                                   <w:vAlign w:val="center"/>
                                 </w:tcPr>
@@ -5984,7 +5996,7 @@
                                   </w:tcBorders>
                                   <w:shd w:color="auto" w:fill="FDE4D0" w:themeFill="accent6" w:themeFillTint="3f" w:val="clear"/>
                                   <w:tcMar>
-                                    <w:left w:w="75" w:type="dxa"/>
+                                    <w:left w:w="65" w:type="dxa"/>
                                   </w:tcMar>
                                   <w:vAlign w:val="center"/>
                                 </w:tcPr>
@@ -6125,10 +6137,14 @@
                           <w:p>
                             <w:pPr>
                               <w:pStyle w:val="FrameContents"/>
-                              <w:rPr/>
+                              <w:rPr>
+                                <w:color w:val="000000"/>
+                              </w:rPr>
                             </w:pPr>
                             <w:r>
-                              <w:rPr/>
+                              <w:rPr>
+                                <w:color w:val="000000"/>
+                              </w:rPr>
                             </w:r>
                           </w:p>
                         </w:txbxContent>
@@ -6144,7 +6160,7 @@
           </mc:Choice>
           <mc:Fallback>
             <w:pict>
-              <v:rect id="shape_0" ID="Frame1" stroked="f" style="position:absolute;margin-left:53.55pt;margin-top:90.05pt;width:689.8pt;height:1570.9pt;mso-position-horizontal-relative:page;mso-position-vertical-relative:page">
+              <v:rect id="shape_0" ID="Frame1" stroked="f" style="position:absolute;margin-left:53.55pt;margin-top:90.05pt;width:689.85pt;height:1570.9pt;mso-position-horizontal-relative:page;mso-position-vertical-relative:page">
                 <w10:wrap type="none"/>
                 <v:fill o:detectmouseclick="t" on="false"/>
                 <v:stroke color="#3465a4" joinstyle="round" endcap="flat"/>
@@ -6155,10 +6171,10 @@
                         <w:tblStyle w:val="MediumShading1-Accent6"/>
                         <w:tblW w:w="13795" w:type="dxa"/>
                         <w:jc w:val="left"/>
-                        <w:tblInd w:w="86" w:type="dxa"/>
+                        <w:tblInd w:w="77" w:type="dxa"/>
                         <w:tblCellMar>
                           <w:top w:w="115" w:type="dxa"/>
-                          <w:left w:w="75" w:type="dxa"/>
+                          <w:left w:w="65" w:type="dxa"/>
                           <w:bottom w:w="115" w:type="dxa"/>
                           <w:right w:w="115" w:type="dxa"/>
                         </w:tblCellMar>
@@ -6180,7 +6196,7 @@
                             <w:tcBorders/>
                             <w:shd w:color="auto" w:fill="F79646" w:themeFill="accent6" w:val="clear"/>
                             <w:tcMar>
-                              <w:left w:w="75" w:type="dxa"/>
+                              <w:left w:w="65" w:type="dxa"/>
                             </w:tcMar>
                           </w:tcPr>
                           <w:p>
@@ -6214,7 +6230,7 @@
                             <w:tcBorders/>
                             <w:shd w:color="auto" w:fill="F79646" w:themeFill="accent6" w:val="clear"/>
                             <w:tcMar>
-                              <w:left w:w="75" w:type="dxa"/>
+                              <w:left w:w="65" w:type="dxa"/>
                             </w:tcMar>
                           </w:tcPr>
                           <w:p>
@@ -6249,7 +6265,7 @@
                             <w:tcBorders/>
                             <w:shd w:color="auto" w:fill="F79646" w:themeFill="accent6" w:val="clear"/>
                             <w:tcMar>
-                              <w:left w:w="75" w:type="dxa"/>
+                              <w:left w:w="65" w:type="dxa"/>
                             </w:tcMar>
                           </w:tcPr>
                           <w:p>
@@ -6296,7 +6312,7 @@
                             </w:tcBorders>
                             <w:shd w:color="auto" w:fill="FDE4D0" w:themeFill="accent6" w:themeFillTint="3f" w:val="clear"/>
                             <w:tcMar>
-                              <w:left w:w="75" w:type="dxa"/>
+                              <w:left w:w="65" w:type="dxa"/>
                             </w:tcMar>
                             <w:vAlign w:val="center"/>
                           </w:tcPr>
@@ -6849,7 +6865,7 @@
                             </w:tcBorders>
                             <w:shd w:fill="auto" w:val="clear"/>
                             <w:tcMar>
-                              <w:left w:w="75" w:type="dxa"/>
+                              <w:left w:w="65" w:type="dxa"/>
                             </w:tcMar>
                             <w:vAlign w:val="center"/>
                           </w:tcPr>
@@ -6963,7 +6979,7 @@
                             </w:tcBorders>
                             <w:shd w:color="auto" w:fill="FDE4D0" w:themeFill="accent6" w:themeFillTint="3f" w:val="clear"/>
                             <w:tcMar>
-                              <w:left w:w="75" w:type="dxa"/>
+                              <w:left w:w="65" w:type="dxa"/>
                             </w:tcMar>
                             <w:vAlign w:val="center"/>
                           </w:tcPr>
@@ -7069,7 +7085,7 @@
                             </w:tcBorders>
                             <w:shd w:fill="auto" w:val="clear"/>
                             <w:tcMar>
-                              <w:left w:w="75" w:type="dxa"/>
+                              <w:left w:w="65" w:type="dxa"/>
                             </w:tcMar>
                             <w:vAlign w:val="center"/>
                           </w:tcPr>
@@ -7175,7 +7191,7 @@
                             </w:tcBorders>
                             <w:shd w:color="auto" w:fill="FDE4D0" w:themeFill="accent6" w:themeFillTint="3f" w:val="clear"/>
                             <w:tcMar>
-                              <w:left w:w="75" w:type="dxa"/>
+                              <w:left w:w="65" w:type="dxa"/>
                             </w:tcMar>
                             <w:vAlign w:val="center"/>
                           </w:tcPr>
@@ -7315,7 +7331,7 @@
                             </w:tcBorders>
                             <w:shd w:fill="auto" w:val="clear"/>
                             <w:tcMar>
-                              <w:left w:w="75" w:type="dxa"/>
+                              <w:left w:w="65" w:type="dxa"/>
                             </w:tcMar>
                             <w:vAlign w:val="center"/>
                           </w:tcPr>
@@ -7448,7 +7464,7 @@
                             </w:tcBorders>
                             <w:shd w:color="auto" w:fill="FDE4D0" w:themeFill="accent6" w:themeFillTint="3f" w:val="clear"/>
                             <w:tcMar>
-                              <w:left w:w="75" w:type="dxa"/>
+                              <w:left w:w="65" w:type="dxa"/>
                             </w:tcMar>
                             <w:vAlign w:val="center"/>
                           </w:tcPr>
@@ -7781,7 +7797,7 @@
                             </w:tcBorders>
                             <w:shd w:fill="auto" w:val="clear"/>
                             <w:tcMar>
-                              <w:left w:w="75" w:type="dxa"/>
+                              <w:left w:w="65" w:type="dxa"/>
                             </w:tcMar>
                             <w:vAlign w:val="center"/>
                           </w:tcPr>
@@ -7962,7 +7978,7 @@
                             </w:tcBorders>
                             <w:shd w:color="auto" w:fill="FDE4D0" w:themeFill="accent6" w:themeFillTint="3f" w:val="clear"/>
                             <w:tcMar>
-                              <w:left w:w="75" w:type="dxa"/>
+                              <w:left w:w="65" w:type="dxa"/>
                             </w:tcMar>
                             <w:vAlign w:val="center"/>
                           </w:tcPr>
@@ -8120,7 +8136,7 @@
                             </w:tcBorders>
                             <w:shd w:fill="auto" w:val="clear"/>
                             <w:tcMar>
-                              <w:left w:w="75" w:type="dxa"/>
+                              <w:left w:w="65" w:type="dxa"/>
                             </w:tcMar>
                             <w:vAlign w:val="center"/>
                           </w:tcPr>
@@ -8440,7 +8456,7 @@
                             </w:tcBorders>
                             <w:shd w:color="auto" w:fill="FDE4D0" w:themeFill="accent6" w:themeFillTint="3f" w:val="clear"/>
                             <w:tcMar>
-                              <w:left w:w="75" w:type="dxa"/>
+                              <w:left w:w="65" w:type="dxa"/>
                             </w:tcMar>
                             <w:vAlign w:val="center"/>
                           </w:tcPr>
@@ -8581,10 +8597,14 @@
                     <w:p>
                       <w:pPr>
                         <w:pStyle w:val="FrameContents"/>
-                        <w:rPr/>
+                        <w:rPr>
+                          <w:color w:val="000000"/>
+                        </w:rPr>
                       </w:pPr>
                       <w:r>
-                        <w:rPr/>
+                        <w:rPr>
+                          <w:color w:val="000000"/>
+                        </w:rPr>
                       </w:r>
                     </w:p>
                   </w:txbxContent>
@@ -8663,16 +8683,16 @@
           <w:rFonts w:ascii="Cambria" w:hAnsi="Cambria" w:asciiTheme="minorHAnsi" w:hAnsiTheme="minorHAnsi"/>
         </w:rPr>
       </w:pPr>
-      <w:bookmarkStart w:id="10" w:name="_LSQ_Python_Codes"/>
-      <w:bookmarkStart w:id="11" w:name="_LSQ_Python_Codes_1"/>
+      <w:bookmarkStart w:id="10" w:name="_Extras"/>
+      <w:bookmarkStart w:id="11" w:name="_LSQ_Python_Codes_3"/>
       <w:bookmarkStart w:id="12" w:name="_LSQ_Python_Codes_2"/>
-      <w:bookmarkStart w:id="13" w:name="_LSQ_Python_Codes_3"/>
-      <w:bookmarkStart w:id="14" w:name="_Extras"/>
-      <w:bookmarkStart w:id="15" w:name="_LSQ_Python_Codes"/>
-      <w:bookmarkStart w:id="16" w:name="_LSQ_Python_Codes_1"/>
+      <w:bookmarkStart w:id="13" w:name="_LSQ_Python_Codes_1"/>
+      <w:bookmarkStart w:id="14" w:name="_LSQ_Python_Codes"/>
+      <w:bookmarkStart w:id="15" w:name="_Extras"/>
+      <w:bookmarkStart w:id="16" w:name="_LSQ_Python_Codes_3"/>
       <w:bookmarkStart w:id="17" w:name="_LSQ_Python_Codes_2"/>
-      <w:bookmarkStart w:id="18" w:name="_LSQ_Python_Codes_3"/>
-      <w:bookmarkStart w:id="19" w:name="_Extras"/>
+      <w:bookmarkStart w:id="18" w:name="_LSQ_Python_Codes_1"/>
+      <w:bookmarkStart w:id="19" w:name="_LSQ_Python_Codes"/>
       <w:bookmarkEnd w:id="15"/>
       <w:bookmarkEnd w:id="16"/>
       <w:bookmarkEnd w:id="17"/>
@@ -8705,7 +8725,7 @@
                 <wp:positionV relativeFrom="page">
                   <wp:posOffset>1143635</wp:posOffset>
                 </wp:positionV>
-                <wp:extent cx="8761730" cy="10615295"/>
+                <wp:extent cx="8762365" cy="11355705"/>
                 <wp:effectExtent l="0" t="0" r="0" b="0"/>
                 <wp:wrapSquare wrapText="bothSides"/>
                 <wp:docPr id="3" name="Frame2"/>
@@ -8716,7 +8736,7 @@
                       <wps:spPr>
                         <a:xfrm>
                           <a:off x="0" y="0"/>
-                          <a:ext cx="8760960" cy="10614600"/>
+                          <a:ext cx="8761680" cy="11355120"/>
                         </a:xfrm>
                         <a:prstGeom prst="rect">
                           <a:avLst/>
@@ -8739,10 +8759,10 @@
                               <w:tblStyle w:val="MediumShading1-Accent6"/>
                               <w:tblW w:w="13795" w:type="dxa"/>
                               <w:jc w:val="left"/>
-                              <w:tblInd w:w="86" w:type="dxa"/>
+                              <w:tblInd w:w="77" w:type="dxa"/>
                               <w:tblCellMar>
                                 <w:top w:w="115" w:type="dxa"/>
-                                <w:left w:w="75" w:type="dxa"/>
+                                <w:left w:w="65" w:type="dxa"/>
                                 <w:bottom w:w="115" w:type="dxa"/>
                                 <w:right w:w="115" w:type="dxa"/>
                               </w:tblCellMar>
@@ -8764,7 +8784,7 @@
                                   <w:tcBorders/>
                                   <w:shd w:color="auto" w:fill="F79646" w:themeFill="accent6" w:val="clear"/>
                                   <w:tcMar>
-                                    <w:left w:w="75" w:type="dxa"/>
+                                    <w:left w:w="65" w:type="dxa"/>
                                   </w:tcMar>
                                 </w:tcPr>
                                 <w:p>
@@ -8798,7 +8818,7 @@
                                   <w:tcBorders/>
                                   <w:shd w:color="auto" w:fill="F79646" w:themeFill="accent6" w:val="clear"/>
                                   <w:tcMar>
-                                    <w:left w:w="75" w:type="dxa"/>
+                                    <w:left w:w="65" w:type="dxa"/>
                                   </w:tcMar>
                                 </w:tcPr>
                                 <w:p>
@@ -8833,7 +8853,7 @@
                                   <w:tcBorders/>
                                   <w:shd w:color="auto" w:fill="F79646" w:themeFill="accent6" w:val="clear"/>
                                   <w:tcMar>
-                                    <w:left w:w="75" w:type="dxa"/>
+                                    <w:left w:w="65" w:type="dxa"/>
                                   </w:tcMar>
                                 </w:tcPr>
                                 <w:p>
@@ -8880,7 +8900,7 @@
                                   </w:tcBorders>
                                   <w:shd w:color="auto" w:fill="FDE4D0" w:themeFill="accent6" w:themeFillTint="3f" w:val="clear"/>
                                   <w:tcMar>
-                                    <w:left w:w="75" w:type="dxa"/>
+                                    <w:left w:w="65" w:type="dxa"/>
                                   </w:tcMar>
                                   <w:vAlign w:val="center"/>
                                 </w:tcPr>
@@ -9008,7 +9028,7 @@
                                   </w:tcBorders>
                                   <w:shd w:fill="auto" w:val="clear"/>
                                   <w:tcMar>
-                                    <w:left w:w="75" w:type="dxa"/>
+                                    <w:left w:w="65" w:type="dxa"/>
                                   </w:tcMar>
                                   <w:vAlign w:val="center"/>
                                 </w:tcPr>
@@ -9139,7 +9159,7 @@
                                   </w:tcBorders>
                                   <w:shd w:color="auto" w:fill="FDE4D0" w:themeFill="accent6" w:themeFillTint="3f" w:val="clear"/>
                                   <w:tcMar>
-                                    <w:left w:w="75" w:type="dxa"/>
+                                    <w:left w:w="65" w:type="dxa"/>
                                   </w:tcMar>
                                   <w:vAlign w:val="center"/>
                                 </w:tcPr>
@@ -9255,7 +9275,7 @@
                                   </w:tcBorders>
                                   <w:shd w:fill="auto" w:val="clear"/>
                                   <w:tcMar>
-                                    <w:left w:w="75" w:type="dxa"/>
+                                    <w:left w:w="65" w:type="dxa"/>
                                   </w:tcMar>
                                   <w:vAlign w:val="center"/>
                                 </w:tcPr>
@@ -9389,7 +9409,7 @@
                                   </w:tcBorders>
                                   <w:shd w:color="auto" w:fill="FDE4D0" w:themeFill="accent6" w:themeFillTint="3f" w:val="clear"/>
                                   <w:tcMar>
-                                    <w:left w:w="75" w:type="dxa"/>
+                                    <w:left w:w="65" w:type="dxa"/>
                                   </w:tcMar>
                                   <w:vAlign w:val="center"/>
                                 </w:tcPr>
@@ -9507,7 +9527,7 @@
                                   </w:tcBorders>
                                   <w:shd w:fill="auto" w:val="clear"/>
                                   <w:tcMar>
-                                    <w:left w:w="75" w:type="dxa"/>
+                                    <w:left w:w="65" w:type="dxa"/>
                                   </w:tcMar>
                                   <w:vAlign w:val="center"/>
                                 </w:tcPr>
@@ -9622,7 +9642,7 @@
                                   </w:tcBorders>
                                   <w:shd w:color="auto" w:fill="FDE4D0" w:themeFill="accent6" w:themeFillTint="3f" w:val="clear"/>
                                   <w:tcMar>
-                                    <w:left w:w="75" w:type="dxa"/>
+                                    <w:left w:w="65" w:type="dxa"/>
                                   </w:tcMar>
                                   <w:vAlign w:val="center"/>
                                 </w:tcPr>
@@ -9730,7 +9750,7 @@
                                   </w:tcBorders>
                                   <w:shd w:fill="auto" w:val="clear"/>
                                   <w:tcMar>
-                                    <w:left w:w="75" w:type="dxa"/>
+                                    <w:left w:w="65" w:type="dxa"/>
                                   </w:tcMar>
                                   <w:vAlign w:val="center"/>
                                 </w:tcPr>
@@ -9836,7 +9856,7 @@
                                   </w:tcBorders>
                                   <w:shd w:color="auto" w:fill="FDE4D0" w:themeFill="accent6" w:themeFillTint="3f" w:val="clear"/>
                                   <w:tcMar>
-                                    <w:left w:w="75" w:type="dxa"/>
+                                    <w:left w:w="65" w:type="dxa"/>
                                   </w:tcMar>
                                   <w:vAlign w:val="center"/>
                                 </w:tcPr>
@@ -9942,7 +9962,7 @@
                                   </w:tcBorders>
                                   <w:shd w:fill="auto" w:val="clear"/>
                                   <w:tcMar>
-                                    <w:left w:w="75" w:type="dxa"/>
+                                    <w:left w:w="65" w:type="dxa"/>
                                   </w:tcMar>
                                   <w:vAlign w:val="center"/>
                                 </w:tcPr>
@@ -10034,6 +10054,119 @@
                             </w:tr>
                             <w:tr>
                               <w:trPr>
+                                <w:cnfStyle w:val="000000010000" w:firstRow="0" w:lastRow="0" w:firstColumn="0" w:lastColumn="0" w:oddVBand="0" w:evenVBand="0" w:oddHBand="0" w:evenHBand="1" w:firstRowFirstColumn="0" w:firstRowLastColumn="0" w:lastRowFirstColumn="0" w:lastRowLastColumn="0"/>
+                              </w:trPr>
+                              <w:tc>
+                                <w:tcPr>
+                                  <w:tcW w:w="3090" w:type="dxa"/>
+                                  <w:cnfStyle w:val="001000000000" w:firstRow="0" w:lastRow="0" w:firstColumn="1" w:lastColumn="0" w:oddVBand="0" w:evenVBand="0" w:oddHBand="0" w:evenHBand="0" w:firstRowFirstColumn="0" w:firstRowLastColumn="0" w:lastRowFirstColumn="0" w:lastRowLastColumn="0"/>
+                                  <w:tcBorders>
+                                    <w:top w:val="nil"/>
+                                    <w:bottom w:val="nil"/>
+                                    <w:right w:val="nil"/>
+                                    <w:insideH w:val="nil"/>
+                                    <w:insideV w:val="nil"/>
+                                  </w:tcBorders>
+                                  <w:shd w:fill="auto" w:val="clear"/>
+                                  <w:tcMar>
+                                    <w:left w:w="65" w:type="dxa"/>
+                                  </w:tcMar>
+                                  <w:vAlign w:val="center"/>
+                                </w:tcPr>
+                                <w:p>
+                                  <w:pPr>
+                                    <w:pStyle w:val="Normal"/>
+                                    <w:jc w:val="center"/>
+                                    <w:rPr/>
+                                  </w:pPr>
+                                  <w:r>
+                                    <w:rPr/>
+                                    <w:t xml:space="preserve"># </w:t>
+                                  </w:r>
+                                  <w:r>
+                                    <w:rPr>
+                                      <w:sz w:val="20"/>
+                                      <w:szCs w:val="20"/>
+                                    </w:rPr>
+                                    <w:t>CHEBYFIX</w:t>
+                                  </w:r>
+                                  <w:r>
+                                    <w:rPr/>
+                                    <w:t xml:space="preserve"> #</w:t>
+                                  </w:r>
+                                </w:p>
+                              </w:tc>
+                              <w:tc>
+                                <w:tcPr>
+                                  <w:tcW w:w="3505" w:type="dxa"/>
+                                  <w:tcBorders>
+                                    <w:top w:val="nil"/>
+                                    <w:left w:val="nil"/>
+                                    <w:bottom w:val="nil"/>
+                                    <w:right w:val="nil"/>
+                                    <w:insideH w:val="nil"/>
+                                    <w:insideV w:val="nil"/>
+                                  </w:tcBorders>
+                                  <w:shd w:fill="auto" w:val="clear"/>
+                                  <w:tcMar>
+                                    <w:left w:w="115" w:type="dxa"/>
+                                  </w:tcMar>
+                                  <w:vAlign w:val="center"/>
+                                </w:tcPr>
+                                <w:p>
+                                  <w:pPr>
+                                    <w:pStyle w:val="Normal"/>
+                                    <w:jc w:val="center"/>
+                                    <w:cnfStyle w:val="000000010000" w:firstRow="0" w:lastRow="0" w:firstColumn="0" w:lastColumn="0" w:oddVBand="0" w:evenVBand="0" w:oddHBand="0" w:evenHBand="1" w:firstRowFirstColumn="0" w:firstRowLastColumn="0" w:lastRowFirstColumn="0" w:lastRowLastColumn="0"/>
+                                    <w:rPr>
+                                      <w:sz w:val="20"/>
+                                      <w:szCs w:val="20"/>
+                                    </w:rPr>
+                                  </w:pPr>
+                                  <w:r>
+                                    <w:rPr>
+                                      <w:sz w:val="20"/>
+                                      <w:szCs w:val="20"/>
+                                    </w:rPr>
+                                    <w:t>ZERO_DERIV, CONSTANT_DERIV, or SMOOTH</w:t>
+                                  </w:r>
+                                </w:p>
+                              </w:tc>
+                              <w:tc>
+                                <w:tcPr>
+                                  <w:tcW w:w="7200" w:type="dxa"/>
+                                  <w:tcBorders>
+                                    <w:top w:val="nil"/>
+                                    <w:left w:val="nil"/>
+                                    <w:bottom w:val="nil"/>
+                                    <w:insideH w:val="nil"/>
+                                  </w:tcBorders>
+                                  <w:shd w:fill="auto" w:val="clear"/>
+                                  <w:tcMar>
+                                    <w:left w:w="115" w:type="dxa"/>
+                                  </w:tcMar>
+                                </w:tcPr>
+                                <w:p>
+                                  <w:pPr>
+                                    <w:pStyle w:val="Normal"/>
+                                    <w:cnfStyle w:val="000000010000" w:firstRow="0" w:lastRow="0" w:firstColumn="0" w:lastColumn="0" w:oddVBand="0" w:evenVBand="0" w:oddHBand="0" w:evenHBand="1" w:firstRowFirstColumn="0" w:firstRowLastColumn="0" w:lastRowFirstColumn="0" w:lastRowLastColumn="0"/>
+                                    <w:rPr>
+                                      <w:sz w:val="20"/>
+                                      <w:szCs w:val="20"/>
+                                    </w:rPr>
+                                  </w:pPr>
+                                  <w:r>
+                                    <w:rPr>
+                                      <w:sz w:val="20"/>
+                                      <w:szCs w:val="20"/>
+                                    </w:rPr>
+                                    <w:t>Specifies behavior of the Chebyshev polynomial for r &lt; S_MINIM.  ZERO_DERIV  sets the derivative with respect to rij to 0.  CONSTANT_DERIV uses the derivative at the cutoff.  SMOOTH exponentially damps the derivative to 0.  A damping distance (float) must be specified for the SMOOTH option.</w:t>
+                                  </w:r>
+                                </w:p>
+                              </w:tc>
+                            </w:tr>
+                            <w:tr>
+                              <w:trPr>
                                 <w:cnfStyle w:val="000000100000" w:firstRow="0" w:lastRow="0" w:firstColumn="0" w:lastColumn="0" w:oddVBand="0" w:evenVBand="0" w:oddHBand="1" w:evenHBand="0" w:firstRowFirstColumn="0" w:firstRowLastColumn="0" w:lastRowFirstColumn="0" w:lastRowLastColumn="0"/>
                               </w:trPr>
                               <w:tc>
@@ -10049,7 +10182,7 @@
                                   </w:tcBorders>
                                   <w:shd w:color="auto" w:fill="FDE4D0" w:themeFill="accent6" w:themeFillTint="3f" w:val="clear"/>
                                   <w:tcMar>
-                                    <w:left w:w="75" w:type="dxa"/>
+                                    <w:left w:w="65" w:type="dxa"/>
                                   </w:tcMar>
                                   <w:vAlign w:val="center"/>
                                 </w:tcPr>
@@ -10191,7 +10324,7 @@
                                   </w:tcBorders>
                                   <w:shd w:fill="auto" w:val="clear"/>
                                   <w:tcMar>
-                                    <w:left w:w="75" w:type="dxa"/>
+                                    <w:left w:w="65" w:type="dxa"/>
                                   </w:tcMar>
                                   <w:vAlign w:val="center"/>
                                 </w:tcPr>
@@ -10305,7 +10438,7 @@
                                   </w:tcBorders>
                                   <w:shd w:color="auto" w:fill="FDE4D0" w:themeFill="accent6" w:themeFillTint="3f" w:val="clear"/>
                                   <w:tcMar>
-                                    <w:left w:w="75" w:type="dxa"/>
+                                    <w:left w:w="65" w:type="dxa"/>
                                   </w:tcMar>
                                   <w:vAlign w:val="center"/>
                                 </w:tcPr>
@@ -10431,7 +10564,7 @@
                                   </w:tcBorders>
                                   <w:shd w:fill="auto" w:val="clear"/>
                                   <w:tcMar>
-                                    <w:left w:w="75" w:type="dxa"/>
+                                    <w:left w:w="65" w:type="dxa"/>
                                   </w:tcMar>
                                   <w:vAlign w:val="center"/>
                                 </w:tcPr>
@@ -10573,7 +10706,7 @@
                                   </w:tcBorders>
                                   <w:shd w:color="auto" w:fill="FDE4D0" w:themeFill="accent6" w:themeFillTint="3f" w:val="clear"/>
                                   <w:tcMar>
-                                    <w:left w:w="75" w:type="dxa"/>
+                                    <w:left w:w="65" w:type="dxa"/>
                                   </w:tcMar>
                                   <w:vAlign w:val="center"/>
                                 </w:tcPr>
@@ -10715,7 +10848,7 @@
                                   </w:tcBorders>
                                   <w:shd w:fill="auto" w:val="clear"/>
                                   <w:tcMar>
-                                    <w:left w:w="75" w:type="dxa"/>
+                                    <w:left w:w="65" w:type="dxa"/>
                                   </w:tcMar>
                                   <w:vAlign w:val="center"/>
                                 </w:tcPr>
@@ -10857,7 +10990,7 @@
                                   </w:tcBorders>
                                   <w:shd w:color="auto" w:fill="FDE4D0" w:themeFill="accent6" w:themeFillTint="3f" w:val="clear"/>
                                   <w:tcMar>
-                                    <w:left w:w="75" w:type="dxa"/>
+                                    <w:left w:w="65" w:type="dxa"/>
                                   </w:tcMar>
                                   <w:vAlign w:val="center"/>
                                 </w:tcPr>
@@ -10999,7 +11132,7 @@
                                   </w:tcBorders>
                                   <w:shd w:fill="auto" w:val="clear"/>
                                   <w:tcMar>
-                                    <w:left w:w="75" w:type="dxa"/>
+                                    <w:left w:w="65" w:type="dxa"/>
                                   </w:tcMar>
                                   <w:vAlign w:val="center"/>
                                 </w:tcPr>
@@ -11141,7 +11274,7 @@
                                   </w:tcBorders>
                                   <w:shd w:color="auto" w:fill="FDE4D0" w:themeFill="accent6" w:themeFillTint="3f" w:val="clear"/>
                                   <w:tcMar>
-                                    <w:left w:w="75" w:type="dxa"/>
+                                    <w:left w:w="65" w:type="dxa"/>
                                   </w:tcMar>
                                   <w:vAlign w:val="center"/>
                                 </w:tcPr>
@@ -11283,7 +11416,7 @@
                                   </w:tcBorders>
                                   <w:shd w:fill="auto" w:val="clear"/>
                                   <w:tcMar>
-                                    <w:left w:w="75" w:type="dxa"/>
+                                    <w:left w:w="65" w:type="dxa"/>
                                   </w:tcMar>
                                   <w:vAlign w:val="center"/>
                                 </w:tcPr>
@@ -11384,10 +11517,14 @@
                           <w:p>
                             <w:pPr>
                               <w:pStyle w:val="FrameContents"/>
-                              <w:rPr/>
+                              <w:rPr>
+                                <w:color w:val="000000"/>
+                              </w:rPr>
                             </w:pPr>
                             <w:r>
-                              <w:rPr/>
+                              <w:rPr>
+                                <w:color w:val="000000"/>
+                              </w:rPr>
                             </w:r>
                           </w:p>
                         </w:txbxContent>
@@ -11403,7 +11540,7 @@
           </mc:Choice>
           <mc:Fallback>
             <w:pict>
-              <v:rect id="shape_0" ID="Frame2" stroked="f" style="position:absolute;margin-left:53.55pt;margin-top:90.05pt;width:689.8pt;height:835.75pt;mso-position-horizontal-relative:page;mso-position-vertical-relative:page">
+              <v:rect id="shape_0" ID="Frame2" stroked="f" style="position:absolute;margin-left:53.55pt;margin-top:90.05pt;width:689.85pt;height:894.05pt;mso-position-horizontal-relative:page;mso-position-vertical-relative:page">
                 <w10:wrap type="none"/>
                 <v:fill o:detectmouseclick="t" on="false"/>
                 <v:stroke color="#3465a4" joinstyle="round" endcap="flat"/>
@@ -11414,10 +11551,10 @@
                         <w:tblStyle w:val="MediumShading1-Accent6"/>
                         <w:tblW w:w="13795" w:type="dxa"/>
                         <w:jc w:val="left"/>
-                        <w:tblInd w:w="86" w:type="dxa"/>
+                        <w:tblInd w:w="77" w:type="dxa"/>
                         <w:tblCellMar>
                           <w:top w:w="115" w:type="dxa"/>
-                          <w:left w:w="75" w:type="dxa"/>
+                          <w:left w:w="65" w:type="dxa"/>
                           <w:bottom w:w="115" w:type="dxa"/>
                           <w:right w:w="115" w:type="dxa"/>
                         </w:tblCellMar>
@@ -11439,7 +11576,7 @@
                             <w:tcBorders/>
                             <w:shd w:color="auto" w:fill="F79646" w:themeFill="accent6" w:val="clear"/>
                             <w:tcMar>
-                              <w:left w:w="75" w:type="dxa"/>
+                              <w:left w:w="65" w:type="dxa"/>
                             </w:tcMar>
                           </w:tcPr>
                           <w:p>
@@ -11473,7 +11610,7 @@
                             <w:tcBorders/>
                             <w:shd w:color="auto" w:fill="F79646" w:themeFill="accent6" w:val="clear"/>
                             <w:tcMar>
-                              <w:left w:w="75" w:type="dxa"/>
+                              <w:left w:w="65" w:type="dxa"/>
                             </w:tcMar>
                           </w:tcPr>
                           <w:p>
@@ -11508,7 +11645,7 @@
                             <w:tcBorders/>
                             <w:shd w:color="auto" w:fill="F79646" w:themeFill="accent6" w:val="clear"/>
                             <w:tcMar>
-                              <w:left w:w="75" w:type="dxa"/>
+                              <w:left w:w="65" w:type="dxa"/>
                             </w:tcMar>
                           </w:tcPr>
                           <w:p>
@@ -11555,7 +11692,7 @@
                             </w:tcBorders>
                             <w:shd w:color="auto" w:fill="FDE4D0" w:themeFill="accent6" w:themeFillTint="3f" w:val="clear"/>
                             <w:tcMar>
-                              <w:left w:w="75" w:type="dxa"/>
+                              <w:left w:w="65" w:type="dxa"/>
                             </w:tcMar>
                             <w:vAlign w:val="center"/>
                           </w:tcPr>
@@ -11683,7 +11820,7 @@
                             </w:tcBorders>
                             <w:shd w:fill="auto" w:val="clear"/>
                             <w:tcMar>
-                              <w:left w:w="75" w:type="dxa"/>
+                              <w:left w:w="65" w:type="dxa"/>
                             </w:tcMar>
                             <w:vAlign w:val="center"/>
                           </w:tcPr>
@@ -11814,7 +11951,7 @@
                             </w:tcBorders>
                             <w:shd w:color="auto" w:fill="FDE4D0" w:themeFill="accent6" w:themeFillTint="3f" w:val="clear"/>
                             <w:tcMar>
-                              <w:left w:w="75" w:type="dxa"/>
+                              <w:left w:w="65" w:type="dxa"/>
                             </w:tcMar>
                             <w:vAlign w:val="center"/>
                           </w:tcPr>
@@ -11930,7 +12067,7 @@
                             </w:tcBorders>
                             <w:shd w:fill="auto" w:val="clear"/>
                             <w:tcMar>
-                              <w:left w:w="75" w:type="dxa"/>
+                              <w:left w:w="65" w:type="dxa"/>
                             </w:tcMar>
                             <w:vAlign w:val="center"/>
                           </w:tcPr>
@@ -12064,7 +12201,7 @@
                             </w:tcBorders>
                             <w:shd w:color="auto" w:fill="FDE4D0" w:themeFill="accent6" w:themeFillTint="3f" w:val="clear"/>
                             <w:tcMar>
-                              <w:left w:w="75" w:type="dxa"/>
+                              <w:left w:w="65" w:type="dxa"/>
                             </w:tcMar>
                             <w:vAlign w:val="center"/>
                           </w:tcPr>
@@ -12182,7 +12319,7 @@
                             </w:tcBorders>
                             <w:shd w:fill="auto" w:val="clear"/>
                             <w:tcMar>
-                              <w:left w:w="75" w:type="dxa"/>
+                              <w:left w:w="65" w:type="dxa"/>
                             </w:tcMar>
                             <w:vAlign w:val="center"/>
                           </w:tcPr>
@@ -12297,7 +12434,7 @@
                             </w:tcBorders>
                             <w:shd w:color="auto" w:fill="FDE4D0" w:themeFill="accent6" w:themeFillTint="3f" w:val="clear"/>
                             <w:tcMar>
-                              <w:left w:w="75" w:type="dxa"/>
+                              <w:left w:w="65" w:type="dxa"/>
                             </w:tcMar>
                             <w:vAlign w:val="center"/>
                           </w:tcPr>
@@ -12405,7 +12542,7 @@
                             </w:tcBorders>
                             <w:shd w:fill="auto" w:val="clear"/>
                             <w:tcMar>
-                              <w:left w:w="75" w:type="dxa"/>
+                              <w:left w:w="65" w:type="dxa"/>
                             </w:tcMar>
                             <w:vAlign w:val="center"/>
                           </w:tcPr>
@@ -12511,7 +12648,7 @@
                             </w:tcBorders>
                             <w:shd w:color="auto" w:fill="FDE4D0" w:themeFill="accent6" w:themeFillTint="3f" w:val="clear"/>
                             <w:tcMar>
-                              <w:left w:w="75" w:type="dxa"/>
+                              <w:left w:w="65" w:type="dxa"/>
                             </w:tcMar>
                             <w:vAlign w:val="center"/>
                           </w:tcPr>
@@ -12617,7 +12754,7 @@
                             </w:tcBorders>
                             <w:shd w:fill="auto" w:val="clear"/>
                             <w:tcMar>
-                              <w:left w:w="75" w:type="dxa"/>
+                              <w:left w:w="65" w:type="dxa"/>
                             </w:tcMar>
                             <w:vAlign w:val="center"/>
                           </w:tcPr>
@@ -12709,6 +12846,119 @@
                       </w:tr>
                       <w:tr>
                         <w:trPr>
+                          <w:cnfStyle w:val="000000010000" w:firstRow="0" w:lastRow="0" w:firstColumn="0" w:lastColumn="0" w:oddVBand="0" w:evenVBand="0" w:oddHBand="0" w:evenHBand="1" w:firstRowFirstColumn="0" w:firstRowLastColumn="0" w:lastRowFirstColumn="0" w:lastRowLastColumn="0"/>
+                        </w:trPr>
+                        <w:tc>
+                          <w:tcPr>
+                            <w:tcW w:w="3090" w:type="dxa"/>
+                            <w:cnfStyle w:val="001000000000" w:firstRow="0" w:lastRow="0" w:firstColumn="1" w:lastColumn="0" w:oddVBand="0" w:evenVBand="0" w:oddHBand="0" w:evenHBand="0" w:firstRowFirstColumn="0" w:firstRowLastColumn="0" w:lastRowFirstColumn="0" w:lastRowLastColumn="0"/>
+                            <w:tcBorders>
+                              <w:top w:val="nil"/>
+                              <w:bottom w:val="nil"/>
+                              <w:right w:val="nil"/>
+                              <w:insideH w:val="nil"/>
+                              <w:insideV w:val="nil"/>
+                            </w:tcBorders>
+                            <w:shd w:fill="auto" w:val="clear"/>
+                            <w:tcMar>
+                              <w:left w:w="65" w:type="dxa"/>
+                            </w:tcMar>
+                            <w:vAlign w:val="center"/>
+                          </w:tcPr>
+                          <w:p>
+                            <w:pPr>
+                              <w:pStyle w:val="Normal"/>
+                              <w:jc w:val="center"/>
+                              <w:rPr/>
+                            </w:pPr>
+                            <w:r>
+                              <w:rPr/>
+                              <w:t xml:space="preserve"># </w:t>
+                            </w:r>
+                            <w:r>
+                              <w:rPr>
+                                <w:sz w:val="20"/>
+                                <w:szCs w:val="20"/>
+                              </w:rPr>
+                              <w:t>CHEBYFIX</w:t>
+                            </w:r>
+                            <w:r>
+                              <w:rPr/>
+                              <w:t xml:space="preserve"> #</w:t>
+                            </w:r>
+                          </w:p>
+                        </w:tc>
+                        <w:tc>
+                          <w:tcPr>
+                            <w:tcW w:w="3505" w:type="dxa"/>
+                            <w:tcBorders>
+                              <w:top w:val="nil"/>
+                              <w:left w:val="nil"/>
+                              <w:bottom w:val="nil"/>
+                              <w:right w:val="nil"/>
+                              <w:insideH w:val="nil"/>
+                              <w:insideV w:val="nil"/>
+                            </w:tcBorders>
+                            <w:shd w:fill="auto" w:val="clear"/>
+                            <w:tcMar>
+                              <w:left w:w="115" w:type="dxa"/>
+                            </w:tcMar>
+                            <w:vAlign w:val="center"/>
+                          </w:tcPr>
+                          <w:p>
+                            <w:pPr>
+                              <w:pStyle w:val="Normal"/>
+                              <w:jc w:val="center"/>
+                              <w:cnfStyle w:val="000000010000" w:firstRow="0" w:lastRow="0" w:firstColumn="0" w:lastColumn="0" w:oddVBand="0" w:evenVBand="0" w:oddHBand="0" w:evenHBand="1" w:firstRowFirstColumn="0" w:firstRowLastColumn="0" w:lastRowFirstColumn="0" w:lastRowLastColumn="0"/>
+                              <w:rPr>
+                                <w:sz w:val="20"/>
+                                <w:szCs w:val="20"/>
+                              </w:rPr>
+                            </w:pPr>
+                            <w:r>
+                              <w:rPr>
+                                <w:sz w:val="20"/>
+                                <w:szCs w:val="20"/>
+                              </w:rPr>
+                              <w:t>ZERO_DERIV, CONSTANT_DERIV, or SMOOTH</w:t>
+                            </w:r>
+                          </w:p>
+                        </w:tc>
+                        <w:tc>
+                          <w:tcPr>
+                            <w:tcW w:w="7200" w:type="dxa"/>
+                            <w:tcBorders>
+                              <w:top w:val="nil"/>
+                              <w:left w:val="nil"/>
+                              <w:bottom w:val="nil"/>
+                              <w:insideH w:val="nil"/>
+                            </w:tcBorders>
+                            <w:shd w:fill="auto" w:val="clear"/>
+                            <w:tcMar>
+                              <w:left w:w="115" w:type="dxa"/>
+                            </w:tcMar>
+                          </w:tcPr>
+                          <w:p>
+                            <w:pPr>
+                              <w:pStyle w:val="Normal"/>
+                              <w:cnfStyle w:val="000000010000" w:firstRow="0" w:lastRow="0" w:firstColumn="0" w:lastColumn="0" w:oddVBand="0" w:evenVBand="0" w:oddHBand="0" w:evenHBand="1" w:firstRowFirstColumn="0" w:firstRowLastColumn="0" w:lastRowFirstColumn="0" w:lastRowLastColumn="0"/>
+                              <w:rPr>
+                                <w:sz w:val="20"/>
+                                <w:szCs w:val="20"/>
+                              </w:rPr>
+                            </w:pPr>
+                            <w:r>
+                              <w:rPr>
+                                <w:sz w:val="20"/>
+                                <w:szCs w:val="20"/>
+                              </w:rPr>
+                              <w:t>Specifies behavior of the Chebyshev polynomial for r &lt; S_MINIM.  ZERO_DERIV  sets the derivative with respect to rij to 0.  CONSTANT_DERIV uses the derivative at the cutoff.  SMOOTH exponentially damps the derivative to 0.  A damping distance (float) must be specified for the SMOOTH option.</w:t>
+                            </w:r>
+                          </w:p>
+                        </w:tc>
+                      </w:tr>
+                      <w:tr>
+                        <w:trPr>
                           <w:cnfStyle w:val="000000100000" w:firstRow="0" w:lastRow="0" w:firstColumn="0" w:lastColumn="0" w:oddVBand="0" w:evenVBand="0" w:oddHBand="1" w:evenHBand="0" w:firstRowFirstColumn="0" w:firstRowLastColumn="0" w:lastRowFirstColumn="0" w:lastRowLastColumn="0"/>
                         </w:trPr>
                         <w:tc>
@@ -12724,7 +12974,7 @@
                             </w:tcBorders>
                             <w:shd w:color="auto" w:fill="FDE4D0" w:themeFill="accent6" w:themeFillTint="3f" w:val="clear"/>
                             <w:tcMar>
-                              <w:left w:w="75" w:type="dxa"/>
+                              <w:left w:w="65" w:type="dxa"/>
                             </w:tcMar>
                             <w:vAlign w:val="center"/>
                           </w:tcPr>
@@ -12866,7 +13116,7 @@
                             </w:tcBorders>
                             <w:shd w:fill="auto" w:val="clear"/>
                             <w:tcMar>
-                              <w:left w:w="75" w:type="dxa"/>
+                              <w:left w:w="65" w:type="dxa"/>
                             </w:tcMar>
                             <w:vAlign w:val="center"/>
                           </w:tcPr>
@@ -12980,7 +13230,7 @@
                             </w:tcBorders>
                             <w:shd w:color="auto" w:fill="FDE4D0" w:themeFill="accent6" w:themeFillTint="3f" w:val="clear"/>
                             <w:tcMar>
-                              <w:left w:w="75" w:type="dxa"/>
+                              <w:left w:w="65" w:type="dxa"/>
                             </w:tcMar>
                             <w:vAlign w:val="center"/>
                           </w:tcPr>
@@ -13106,7 +13356,7 @@
                             </w:tcBorders>
                             <w:shd w:fill="auto" w:val="clear"/>
                             <w:tcMar>
-                              <w:left w:w="75" w:type="dxa"/>
+                              <w:left w:w="65" w:type="dxa"/>
                             </w:tcMar>
                             <w:vAlign w:val="center"/>
                           </w:tcPr>
@@ -13248,7 +13498,7 @@
                             </w:tcBorders>
                             <w:shd w:color="auto" w:fill="FDE4D0" w:themeFill="accent6" w:themeFillTint="3f" w:val="clear"/>
                             <w:tcMar>
-                              <w:left w:w="75" w:type="dxa"/>
+                              <w:left w:w="65" w:type="dxa"/>
                             </w:tcMar>
                             <w:vAlign w:val="center"/>
                           </w:tcPr>
@@ -13390,7 +13640,7 @@
                             </w:tcBorders>
                             <w:shd w:fill="auto" w:val="clear"/>
                             <w:tcMar>
-                              <w:left w:w="75" w:type="dxa"/>
+                              <w:left w:w="65" w:type="dxa"/>
                             </w:tcMar>
                             <w:vAlign w:val="center"/>
                           </w:tcPr>
@@ -13532,7 +13782,7 @@
                             </w:tcBorders>
                             <w:shd w:color="auto" w:fill="FDE4D0" w:themeFill="accent6" w:themeFillTint="3f" w:val="clear"/>
                             <w:tcMar>
-                              <w:left w:w="75" w:type="dxa"/>
+                              <w:left w:w="65" w:type="dxa"/>
                             </w:tcMar>
                             <w:vAlign w:val="center"/>
                           </w:tcPr>
@@ -13674,7 +13924,7 @@
                             </w:tcBorders>
                             <w:shd w:fill="auto" w:val="clear"/>
                             <w:tcMar>
-                              <w:left w:w="75" w:type="dxa"/>
+                              <w:left w:w="65" w:type="dxa"/>
                             </w:tcMar>
                             <w:vAlign w:val="center"/>
                           </w:tcPr>
@@ -13816,7 +14066,7 @@
                             </w:tcBorders>
                             <w:shd w:color="auto" w:fill="FDE4D0" w:themeFill="accent6" w:themeFillTint="3f" w:val="clear"/>
                             <w:tcMar>
-                              <w:left w:w="75" w:type="dxa"/>
+                              <w:left w:w="65" w:type="dxa"/>
                             </w:tcMar>
                             <w:vAlign w:val="center"/>
                           </w:tcPr>
@@ -13958,7 +14208,7 @@
                             </w:tcBorders>
                             <w:shd w:fill="auto" w:val="clear"/>
                             <w:tcMar>
-                              <w:left w:w="75" w:type="dxa"/>
+                              <w:left w:w="65" w:type="dxa"/>
                             </w:tcMar>
                             <w:vAlign w:val="center"/>
                           </w:tcPr>
@@ -14059,10 +14309,14 @@
                     <w:p>
                       <w:pPr>
                         <w:pStyle w:val="FrameContents"/>
-                        <w:rPr/>
+                        <w:rPr>
+                          <w:color w:val="000000"/>
+                        </w:rPr>
                       </w:pPr>
                       <w:r>
-                        <w:rPr/>
+                        <w:rPr>
+                          <w:color w:val="000000"/>
+                        </w:rPr>
                       </w:r>
                     </w:p>
                   </w:txbxContent>
@@ -14556,10 +14810,10 @@
           <w:szCs w:val="28"/>
         </w:rPr>
       </w:pPr>
-      <w:bookmarkStart w:id="21" w:name="_LSQ_Python_Codes_4"/>
-      <w:bookmarkStart w:id="22" w:name="_LSQ_Python_Codes_5"/>
-      <w:bookmarkStart w:id="23" w:name="_LSQ_Python_Codes_6"/>
-      <w:bookmarkStart w:id="24" w:name="_LSQ_Python_Codes_7"/>
+      <w:bookmarkStart w:id="21" w:name="_LSQ_Python_Codes_7"/>
+      <w:bookmarkStart w:id="22" w:name="_LSQ_Python_Codes_6"/>
+      <w:bookmarkStart w:id="23" w:name="_LSQ_Python_Codes_5"/>
+      <w:bookmarkStart w:id="24" w:name="_LSQ_Python_Codes_4"/>
       <w:bookmarkEnd w:id="21"/>
       <w:bookmarkEnd w:id="22"/>
       <w:bookmarkEnd w:id="23"/>
@@ -14939,10 +15193,10 @@
         <w:tblStyle w:val="LightList-Accent6"/>
         <w:tblW w:w="13878" w:type="dxa"/>
         <w:jc w:val="left"/>
-        <w:tblInd w:w="-29" w:type="dxa"/>
+        <w:tblInd w:w="-39" w:type="dxa"/>
         <w:tblCellMar>
           <w:top w:w="0" w:type="dxa"/>
-          <w:left w:w="77" w:type="dxa"/>
+          <w:left w:w="67" w:type="dxa"/>
           <w:bottom w:w="0" w:type="dxa"/>
           <w:right w:w="108" w:type="dxa"/>
         </w:tblCellMar>
@@ -14969,7 +15223,7 @@
             </w:tcBorders>
             <w:shd w:color="auto" w:fill="F79646" w:themeFill="accent6" w:val="clear"/>
             <w:tcMar>
-              <w:left w:w="77" w:type="dxa"/>
+              <w:left w:w="67" w:type="dxa"/>
             </w:tcMar>
           </w:tcPr>
           <w:p>
@@ -15078,7 +15332,7 @@
             <w:tcBorders/>
             <w:shd w:fill="auto" w:val="clear"/>
             <w:tcMar>
-              <w:left w:w="77" w:type="dxa"/>
+              <w:left w:w="67" w:type="dxa"/>
             </w:tcMar>
             <w:vAlign w:val="center"/>
           </w:tcPr>
@@ -15111,7 +15365,7 @@
             <w:tcBorders/>
             <w:shd w:fill="auto" w:val="clear"/>
             <w:tcMar>
-              <w:left w:w="77" w:type="dxa"/>
+              <w:left w:w="67" w:type="dxa"/>
             </w:tcMar>
             <w:vAlign w:val="center"/>
           </w:tcPr>
@@ -15164,7 +15418,7 @@
             <w:tcBorders/>
             <w:shd w:fill="auto" w:val="clear"/>
             <w:tcMar>
-              <w:left w:w="77" w:type="dxa"/>
+              <w:left w:w="67" w:type="dxa"/>
             </w:tcMar>
             <w:vAlign w:val="center"/>
           </w:tcPr>
@@ -15204,7 +15458,7 @@
             </w:tcBorders>
             <w:shd w:fill="auto" w:val="clear"/>
             <w:tcMar>
-              <w:left w:w="77" w:type="dxa"/>
+              <w:left w:w="67" w:type="dxa"/>
             </w:tcMar>
             <w:vAlign w:val="center"/>
           </w:tcPr>
@@ -15369,10 +15623,10 @@
         <w:tblStyle w:val="MediumShading1-Accent6"/>
         <w:tblW w:w="13795" w:type="dxa"/>
         <w:jc w:val="left"/>
-        <w:tblInd w:w="-30" w:type="dxa"/>
+        <w:tblInd w:w="-40" w:type="dxa"/>
         <w:tblCellMar>
           <w:top w:w="115" w:type="dxa"/>
-          <w:left w:w="85" w:type="dxa"/>
+          <w:left w:w="75" w:type="dxa"/>
           <w:bottom w:w="115" w:type="dxa"/>
           <w:right w:w="115" w:type="dxa"/>
         </w:tblCellMar>
@@ -15394,7 +15648,7 @@
             <w:tcBorders/>
             <w:shd w:color="auto" w:fill="F79646" w:themeFill="accent6" w:val="clear"/>
             <w:tcMar>
-              <w:left w:w="85" w:type="dxa"/>
+              <w:left w:w="75" w:type="dxa"/>
             </w:tcMar>
           </w:tcPr>
           <w:p>
@@ -15427,7 +15681,7 @@
             <w:tcBorders/>
             <w:shd w:color="auto" w:fill="F79646" w:themeFill="accent6" w:val="clear"/>
             <w:tcMar>
-              <w:left w:w="85" w:type="dxa"/>
+              <w:left w:w="75" w:type="dxa"/>
             </w:tcMar>
           </w:tcPr>
           <w:p>
@@ -15461,7 +15715,7 @@
             <w:tcBorders/>
             <w:shd w:color="auto" w:fill="F79646" w:themeFill="accent6" w:val="clear"/>
             <w:tcMar>
-              <w:left w:w="85" w:type="dxa"/>
+              <w:left w:w="75" w:type="dxa"/>
             </w:tcMar>
           </w:tcPr>
           <w:p>
@@ -15507,7 +15761,7 @@
             </w:tcBorders>
             <w:shd w:color="auto" w:fill="FDE4D0" w:themeFill="accent6" w:themeFillTint="3f" w:val="clear"/>
             <w:tcMar>
-              <w:left w:w="85" w:type="dxa"/>
+              <w:left w:w="75" w:type="dxa"/>
             </w:tcMar>
             <w:vAlign w:val="center"/>
           </w:tcPr>
@@ -15635,7 +15889,7 @@
             </w:tcBorders>
             <w:shd w:fill="auto" w:val="clear"/>
             <w:tcMar>
-              <w:left w:w="85" w:type="dxa"/>
+              <w:left w:w="75" w:type="dxa"/>
             </w:tcMar>
             <w:vAlign w:val="center"/>
           </w:tcPr>
@@ -15773,7 +16027,7 @@
             </w:tcBorders>
             <w:shd w:color="auto" w:fill="FDE4D0" w:themeFill="accent6" w:themeFillTint="3f" w:val="clear"/>
             <w:tcMar>
-              <w:left w:w="85" w:type="dxa"/>
+              <w:left w:w="75" w:type="dxa"/>
             </w:tcMar>
             <w:vAlign w:val="center"/>
           </w:tcPr>
@@ -15891,7 +16145,7 @@
             </w:tcBorders>
             <w:shd w:fill="auto" w:val="clear"/>
             <w:tcMar>
-              <w:left w:w="85" w:type="dxa"/>
+              <w:left w:w="75" w:type="dxa"/>
             </w:tcMar>
             <w:vAlign w:val="center"/>
           </w:tcPr>
@@ -16024,7 +16278,7 @@
             </w:tcBorders>
             <w:shd w:color="auto" w:fill="FDE4D0" w:themeFill="accent6" w:themeFillTint="3f" w:val="clear"/>
             <w:tcMar>
-              <w:left w:w="85" w:type="dxa"/>
+              <w:left w:w="75" w:type="dxa"/>
             </w:tcMar>
             <w:vAlign w:val="center"/>
           </w:tcPr>
@@ -16142,7 +16396,7 @@
             </w:tcBorders>
             <w:shd w:fill="auto" w:val="clear"/>
             <w:tcMar>
-              <w:left w:w="85" w:type="dxa"/>
+              <w:left w:w="75" w:type="dxa"/>
             </w:tcMar>
             <w:vAlign w:val="center"/>
           </w:tcPr>
@@ -16270,7 +16524,7 @@
             </w:tcBorders>
             <w:shd w:color="auto" w:fill="FDE4D0" w:themeFill="accent6" w:themeFillTint="3f" w:val="clear"/>
             <w:tcMar>
-              <w:left w:w="85" w:type="dxa"/>
+              <w:left w:w="75" w:type="dxa"/>
             </w:tcMar>
             <w:vAlign w:val="center"/>
           </w:tcPr>
@@ -16394,7 +16648,7 @@
             </w:tcBorders>
             <w:shd w:fill="auto" w:val="clear"/>
             <w:tcMar>
-              <w:left w:w="85" w:type="dxa"/>
+              <w:left w:w="75" w:type="dxa"/>
             </w:tcMar>
             <w:vAlign w:val="center"/>
           </w:tcPr>
@@ -16530,7 +16784,7 @@
             </w:tcBorders>
             <w:shd w:color="auto" w:fill="FDE4D0" w:themeFill="accent6" w:themeFillTint="3f" w:val="clear"/>
             <w:tcMar>
-              <w:left w:w="85" w:type="dxa"/>
+              <w:left w:w="75" w:type="dxa"/>
             </w:tcMar>
             <w:vAlign w:val="center"/>
           </w:tcPr>
@@ -16648,7 +16902,7 @@
             </w:tcBorders>
             <w:shd w:fill="auto" w:val="clear"/>
             <w:tcMar>
-              <w:left w:w="85" w:type="dxa"/>
+              <w:left w:w="75" w:type="dxa"/>
             </w:tcMar>
             <w:vAlign w:val="center"/>
           </w:tcPr>
@@ -16772,7 +17026,7 @@
             </w:tcBorders>
             <w:shd w:color="auto" w:fill="FDE4D0" w:themeFill="accent6" w:themeFillTint="3f" w:val="clear"/>
             <w:tcMar>
-              <w:left w:w="85" w:type="dxa"/>
+              <w:left w:w="75" w:type="dxa"/>
             </w:tcMar>
             <w:vAlign w:val="center"/>
           </w:tcPr>
@@ -16895,7 +17149,7 @@
             </w:tcBorders>
             <w:shd w:fill="auto" w:val="clear"/>
             <w:tcMar>
-              <w:left w:w="85" w:type="dxa"/>
+              <w:left w:w="75" w:type="dxa"/>
             </w:tcMar>
             <w:vAlign w:val="center"/>
           </w:tcPr>
@@ -17087,7 +17341,7 @@
             </w:tcBorders>
             <w:shd w:color="auto" w:fill="FDE4D0" w:themeFill="accent6" w:themeFillTint="3f" w:val="clear"/>
             <w:tcMar>
-              <w:left w:w="85" w:type="dxa"/>
+              <w:left w:w="75" w:type="dxa"/>
             </w:tcMar>
             <w:vAlign w:val="center"/>
           </w:tcPr>
@@ -17213,7 +17467,7 @@
             </w:tcBorders>
             <w:shd w:fill="auto" w:val="clear"/>
             <w:tcMar>
-              <w:left w:w="85" w:type="dxa"/>
+              <w:left w:w="75" w:type="dxa"/>
             </w:tcMar>
             <w:vAlign w:val="center"/>
           </w:tcPr>
@@ -17331,7 +17585,7 @@
             </w:tcBorders>
             <w:shd w:color="auto" w:fill="FDE4D0" w:themeFill="accent6" w:themeFillTint="3f" w:val="clear"/>
             <w:tcMar>
-              <w:left w:w="85" w:type="dxa"/>
+              <w:left w:w="75" w:type="dxa"/>
             </w:tcMar>
             <w:vAlign w:val="center"/>
           </w:tcPr>
@@ -17464,7 +17718,7 @@
             </w:tcBorders>
             <w:shd w:fill="auto" w:val="clear"/>
             <w:tcMar>
-              <w:left w:w="85" w:type="dxa"/>
+              <w:left w:w="75" w:type="dxa"/>
             </w:tcMar>
             <w:vAlign w:val="center"/>
           </w:tcPr>
@@ -17614,7 +17868,7 @@
             </w:tcBorders>
             <w:shd w:color="auto" w:fill="FDE4D0" w:themeFill="accent6" w:themeFillTint="3f" w:val="clear"/>
             <w:tcMar>
-              <w:left w:w="85" w:type="dxa"/>
+              <w:left w:w="75" w:type="dxa"/>
             </w:tcMar>
             <w:vAlign w:val="center"/>
           </w:tcPr>
@@ -17747,7 +18001,7 @@
             </w:tcBorders>
             <w:shd w:fill="auto" w:val="clear"/>
             <w:tcMar>
-              <w:left w:w="85" w:type="dxa"/>
+              <w:left w:w="75" w:type="dxa"/>
             </w:tcMar>
             <w:vAlign w:val="center"/>
           </w:tcPr>
@@ -17873,7 +18127,7 @@
             </w:tcBorders>
             <w:shd w:color="auto" w:fill="FDE4D0" w:themeFill="accent6" w:themeFillTint="3f" w:val="clear"/>
             <w:tcMar>
-              <w:left w:w="85" w:type="dxa"/>
+              <w:left w:w="75" w:type="dxa"/>
             </w:tcMar>
             <w:vAlign w:val="center"/>
           </w:tcPr>
@@ -17991,7 +18245,7 @@
             </w:tcBorders>
             <w:shd w:fill="auto" w:val="clear"/>
             <w:tcMar>
-              <w:left w:w="85" w:type="dxa"/>
+              <w:left w:w="75" w:type="dxa"/>
             </w:tcMar>
             <w:vAlign w:val="center"/>
           </w:tcPr>
@@ -18142,7 +18396,7 @@
             </w:tcBorders>
             <w:shd w:color="auto" w:fill="FDE4D0" w:themeFill="accent6" w:themeFillTint="3f" w:val="clear"/>
             <w:tcMar>
-              <w:left w:w="85" w:type="dxa"/>
+              <w:left w:w="75" w:type="dxa"/>
             </w:tcMar>
             <w:vAlign w:val="center"/>
           </w:tcPr>
@@ -18268,7 +18522,7 @@
             </w:tcBorders>
             <w:shd w:fill="auto" w:val="clear"/>
             <w:tcMar>
-              <w:left w:w="85" w:type="dxa"/>
+              <w:left w:w="75" w:type="dxa"/>
             </w:tcMar>
             <w:vAlign w:val="center"/>
           </w:tcPr>
@@ -18384,7 +18638,7 @@
             </w:tcBorders>
             <w:shd w:color="auto" w:fill="FDE4D0" w:themeFill="accent6" w:themeFillTint="3f" w:val="clear"/>
             <w:tcMar>
-              <w:left w:w="85" w:type="dxa"/>
+              <w:left w:w="75" w:type="dxa"/>
             </w:tcMar>
             <w:vAlign w:val="center"/>
           </w:tcPr>
@@ -18566,7 +18820,7 @@
             </w:tcBorders>
             <w:shd w:fill="auto" w:val="clear"/>
             <w:tcMar>
-              <w:left w:w="85" w:type="dxa"/>
+              <w:left w:w="75" w:type="dxa"/>
             </w:tcMar>
             <w:vAlign w:val="center"/>
           </w:tcPr>
@@ -18756,7 +19010,7 @@
             </w:tcBorders>
             <w:shd w:color="auto" w:fill="FDE4D0" w:themeFill="accent6" w:themeFillTint="3f" w:val="clear"/>
             <w:tcMar>
-              <w:left w:w="85" w:type="dxa"/>
+              <w:left w:w="75" w:type="dxa"/>
             </w:tcMar>
             <w:vAlign w:val="center"/>
           </w:tcPr>
@@ -18882,7 +19136,7 @@
             </w:tcBorders>
             <w:shd w:fill="auto" w:val="clear"/>
             <w:tcMar>
-              <w:left w:w="85" w:type="dxa"/>
+              <w:left w:w="75" w:type="dxa"/>
             </w:tcMar>
             <w:vAlign w:val="center"/>
           </w:tcPr>
@@ -18998,7 +19252,7 @@
             </w:tcBorders>
             <w:shd w:color="auto" w:fill="FDE4D0" w:themeFill="accent6" w:themeFillTint="3f" w:val="clear"/>
             <w:tcMar>
-              <w:left w:w="85" w:type="dxa"/>
+              <w:left w:w="75" w:type="dxa"/>
             </w:tcMar>
             <w:vAlign w:val="center"/>
           </w:tcPr>
@@ -19104,6 +19358,113 @@
           </w:p>
         </w:tc>
       </w:tr>
+      <w:tr>
+        <w:trPr>
+          <w:cnfStyle w:val="000000100000" w:firstRow="0" w:lastRow="0" w:firstColumn="0" w:lastColumn="0" w:oddVBand="0" w:evenVBand="0" w:oddHBand="1" w:evenHBand="0" w:firstRowFirstColumn="0" w:firstRowLastColumn="0" w:lastRowFirstColumn="0" w:lastRowLastColumn="0"/>
+        </w:trPr>
+        <w:tc>
+          <w:tcPr>
+            <w:tcW w:w="3090" w:type="dxa"/>
+            <w:cnfStyle w:val="001000000000" w:firstRow="0" w:lastRow="0" w:firstColumn="1" w:lastColumn="0" w:oddVBand="0" w:evenVBand="0" w:oddHBand="0" w:evenHBand="0" w:firstRowFirstColumn="0" w:firstRowLastColumn="0" w:lastRowFirstColumn="0" w:lastRowLastColumn="0"/>
+            <w:tcBorders>
+              <w:top w:val="nil"/>
+              <w:right w:val="nil"/>
+              <w:insideV w:val="nil"/>
+            </w:tcBorders>
+            <w:shd w:color="auto" w:fill="FDE4D0" w:themeFill="accent6" w:themeFillTint="3f" w:val="clear"/>
+            <w:tcMar>
+              <w:left w:w="75" w:type="dxa"/>
+            </w:tcMar>
+            <w:vAlign w:val="center"/>
+          </w:tcPr>
+          <w:p>
+            <w:pPr>
+              <w:pStyle w:val="Normal"/>
+              <w:jc w:val="center"/>
+              <w:rPr/>
+            </w:pPr>
+            <w:r>
+              <w:rPr/>
+              <w:t xml:space="preserve"># </w:t>
+            </w:r>
+            <w:r>
+              <w:rPr>
+                <w:sz w:val="20"/>
+                <w:szCs w:val="20"/>
+              </w:rPr>
+              <w:t>CHEBYFIX</w:t>
+            </w:r>
+            <w:r>
+              <w:rPr/>
+              <w:t xml:space="preserve"> #</w:t>
+            </w:r>
+          </w:p>
+        </w:tc>
+        <w:tc>
+          <w:tcPr>
+            <w:tcW w:w="3505" w:type="dxa"/>
+            <w:tcBorders>
+              <w:top w:val="nil"/>
+              <w:left w:val="nil"/>
+              <w:right w:val="nil"/>
+              <w:insideV w:val="nil"/>
+            </w:tcBorders>
+            <w:shd w:color="auto" w:fill="FDE4D0" w:themeFill="accent6" w:themeFillTint="3f" w:val="clear"/>
+            <w:tcMar>
+              <w:left w:w="125" w:type="dxa"/>
+            </w:tcMar>
+            <w:vAlign w:val="center"/>
+          </w:tcPr>
+          <w:p>
+            <w:pPr>
+              <w:pStyle w:val="Normal"/>
+              <w:jc w:val="center"/>
+              <w:cnfStyle w:val="000000010000" w:firstRow="0" w:lastRow="0" w:firstColumn="0" w:lastColumn="0" w:oddVBand="0" w:evenVBand="0" w:oddHBand="0" w:evenHBand="1" w:firstRowFirstColumn="0" w:firstRowLastColumn="0" w:lastRowFirstColumn="0" w:lastRowLastColumn="0"/>
+              <w:rPr>
+                <w:sz w:val="20"/>
+                <w:szCs w:val="20"/>
+              </w:rPr>
+            </w:pPr>
+            <w:r>
+              <w:rPr>
+                <w:sz w:val="20"/>
+                <w:szCs w:val="20"/>
+              </w:rPr>
+              <w:t>ZERO_DERIV, CONSTANT_DERIV, or SMOOTH</w:t>
+            </w:r>
+          </w:p>
+        </w:tc>
+        <w:tc>
+          <w:tcPr>
+            <w:tcW w:w="7200" w:type="dxa"/>
+            <w:tcBorders>
+              <w:top w:val="nil"/>
+              <w:left w:val="nil"/>
+            </w:tcBorders>
+            <w:shd w:color="auto" w:fill="FDE4D0" w:themeFill="accent6" w:themeFillTint="3f" w:val="clear"/>
+            <w:tcMar>
+              <w:left w:w="125" w:type="dxa"/>
+            </w:tcMar>
+          </w:tcPr>
+          <w:p>
+            <w:pPr>
+              <w:pStyle w:val="Normal"/>
+              <w:cnfStyle w:val="000000010000" w:firstRow="0" w:lastRow="0" w:firstColumn="0" w:lastColumn="0" w:oddVBand="0" w:evenVBand="0" w:oddHBand="0" w:evenHBand="1" w:firstRowFirstColumn="0" w:firstRowLastColumn="0" w:lastRowFirstColumn="0" w:lastRowLastColumn="0"/>
+              <w:rPr>
+                <w:sz w:val="20"/>
+                <w:szCs w:val="20"/>
+              </w:rPr>
+            </w:pPr>
+            <w:r>
+              <w:rPr>
+                <w:sz w:val="20"/>
+                <w:szCs w:val="20"/>
+              </w:rPr>
+              <w:t>Specifies behavior of the Chebyshev polynomial for r &lt; S_MINIM.  ZERO_DERIV  sets the derivative with respect to rij to 0.  CONSTANT_DERIV uses the derivative at the cutoff.  SMOOTH exponentially damps the derivative to 0.  A damping distance (float) must be specified for the SMOOTH option.</w:t>
+            </w:r>
+          </w:p>
+        </w:tc>
+      </w:tr>
     </w:tbl>
     <w:p>
       <w:pPr>
@@ -19177,10 +19538,10 @@
         <w:tblStyle w:val="LightList-Accent6"/>
         <w:tblW w:w="13878" w:type="dxa"/>
         <w:jc w:val="left"/>
-        <w:tblInd w:w="-29" w:type="dxa"/>
+        <w:tblInd w:w="-39" w:type="dxa"/>
         <w:tblCellMar>
           <w:top w:w="0" w:type="dxa"/>
-          <w:left w:w="77" w:type="dxa"/>
+          <w:left w:w="67" w:type="dxa"/>
           <w:bottom w:w="0" w:type="dxa"/>
           <w:right w:w="108" w:type="dxa"/>
         </w:tblCellMar>
@@ -19207,7 +19568,7 @@
             </w:tcBorders>
             <w:shd w:color="auto" w:fill="F79646" w:themeFill="accent6" w:val="clear"/>
             <w:tcMar>
-              <w:left w:w="77" w:type="dxa"/>
+              <w:left w:w="67" w:type="dxa"/>
             </w:tcMar>
           </w:tcPr>
           <w:p>
@@ -19316,7 +19677,7 @@
             <w:tcBorders/>
             <w:shd w:fill="auto" w:val="clear"/>
             <w:tcMar>
-              <w:left w:w="77" w:type="dxa"/>
+              <w:left w:w="67" w:type="dxa"/>
             </w:tcMar>
             <w:vAlign w:val="center"/>
           </w:tcPr>
@@ -19348,7 +19709,7 @@
             <w:tcBorders/>
             <w:shd w:fill="auto" w:val="clear"/>
             <w:tcMar>
-              <w:left w:w="77" w:type="dxa"/>
+              <w:left w:w="67" w:type="dxa"/>
             </w:tcMar>
             <w:vAlign w:val="center"/>
           </w:tcPr>
@@ -19380,7 +19741,7 @@
             <w:tcBorders/>
             <w:shd w:fill="auto" w:val="clear"/>
             <w:tcMar>
-              <w:left w:w="77" w:type="dxa"/>
+              <w:left w:w="67" w:type="dxa"/>
             </w:tcMar>
             <w:vAlign w:val="center"/>
           </w:tcPr>
@@ -19421,7 +19782,7 @@
             </w:tcBorders>
             <w:shd w:fill="auto" w:val="clear"/>
             <w:tcMar>
-              <w:left w:w="77" w:type="dxa"/>
+              <w:left w:w="67" w:type="dxa"/>
             </w:tcMar>
             <w:vAlign w:val="center"/>
           </w:tcPr>
@@ -19530,7 +19891,7 @@
             <w:tcBorders/>
             <w:shd w:fill="auto" w:val="clear"/>
             <w:tcMar>
-              <w:left w:w="77" w:type="dxa"/>
+              <w:left w:w="67" w:type="dxa"/>
             </w:tcMar>
             <w:vAlign w:val="center"/>
           </w:tcPr>
@@ -19559,7 +19920,7 @@
             <w:tcBorders/>
             <w:shd w:fill="auto" w:val="clear"/>
             <w:tcMar>
-              <w:left w:w="77" w:type="dxa"/>
+              <w:left w:w="67" w:type="dxa"/>
             </w:tcMar>
             <w:vAlign w:val="center"/>
           </w:tcPr>
@@ -19591,7 +19952,7 @@
             <w:tcBorders/>
             <w:shd w:fill="auto" w:val="clear"/>
             <w:tcMar>
-              <w:left w:w="77" w:type="dxa"/>
+              <w:left w:w="67" w:type="dxa"/>
             </w:tcMar>
             <w:vAlign w:val="center"/>
           </w:tcPr>
@@ -19632,7 +19993,7 @@
             </w:tcBorders>
             <w:shd w:fill="auto" w:val="clear"/>
             <w:tcMar>
-              <w:left w:w="77" w:type="dxa"/>
+              <w:left w:w="67" w:type="dxa"/>
             </w:tcMar>
             <w:vAlign w:val="center"/>
           </w:tcPr>
@@ -19740,7 +20101,7 @@
             <w:tcBorders/>
             <w:shd w:fill="auto" w:val="clear"/>
             <w:tcMar>
-              <w:left w:w="77" w:type="dxa"/>
+              <w:left w:w="67" w:type="dxa"/>
             </w:tcMar>
             <w:vAlign w:val="center"/>
           </w:tcPr>
@@ -19772,7 +20133,7 @@
             <w:tcBorders/>
             <w:shd w:fill="auto" w:val="clear"/>
             <w:tcMar>
-              <w:left w:w="77" w:type="dxa"/>
+              <w:left w:w="67" w:type="dxa"/>
             </w:tcMar>
             <w:vAlign w:val="center"/>
           </w:tcPr>
@@ -19799,7 +20160,7 @@
             <w:tcBorders/>
             <w:shd w:fill="auto" w:val="clear"/>
             <w:tcMar>
-              <w:left w:w="77" w:type="dxa"/>
+              <w:left w:w="67" w:type="dxa"/>
             </w:tcMar>
             <w:vAlign w:val="center"/>
           </w:tcPr>
@@ -19854,7 +20215,7 @@
             </w:tcBorders>
             <w:shd w:fill="auto" w:val="clear"/>
             <w:tcMar>
-              <w:left w:w="77" w:type="dxa"/>
+              <w:left w:w="67" w:type="dxa"/>
             </w:tcMar>
             <w:vAlign w:val="center"/>
           </w:tcPr>
@@ -19963,7 +20324,7 @@
             <w:tcBorders/>
             <w:shd w:fill="auto" w:val="clear"/>
             <w:tcMar>
-              <w:left w:w="77" w:type="dxa"/>
+              <w:left w:w="67" w:type="dxa"/>
             </w:tcMar>
             <w:vAlign w:val="center"/>
           </w:tcPr>
@@ -19995,7 +20356,7 @@
             <w:tcBorders/>
             <w:shd w:fill="auto" w:val="clear"/>
             <w:tcMar>
-              <w:left w:w="77" w:type="dxa"/>
+              <w:left w:w="67" w:type="dxa"/>
             </w:tcMar>
             <w:vAlign w:val="center"/>
           </w:tcPr>
@@ -20022,7 +20383,7 @@
             <w:tcBorders/>
             <w:shd w:fill="auto" w:val="clear"/>
             <w:tcMar>
-              <w:left w:w="77" w:type="dxa"/>
+              <w:left w:w="67" w:type="dxa"/>
             </w:tcMar>
             <w:vAlign w:val="center"/>
           </w:tcPr>
@@ -20077,7 +20438,7 @@
             </w:tcBorders>
             <w:shd w:fill="auto" w:val="clear"/>
             <w:tcMar>
-              <w:left w:w="77" w:type="dxa"/>
+              <w:left w:w="67" w:type="dxa"/>
             </w:tcMar>
             <w:vAlign w:val="center"/>
           </w:tcPr>
@@ -20187,7 +20548,7 @@
             <w:tcBorders/>
             <w:shd w:fill="auto" w:val="clear"/>
             <w:tcMar>
-              <w:left w:w="77" w:type="dxa"/>
+              <w:left w:w="67" w:type="dxa"/>
             </w:tcMar>
             <w:vAlign w:val="center"/>
           </w:tcPr>
@@ -20216,7 +20577,7 @@
             <w:tcBorders/>
             <w:shd w:fill="auto" w:val="clear"/>
             <w:tcMar>
-              <w:left w:w="77" w:type="dxa"/>
+              <w:left w:w="67" w:type="dxa"/>
             </w:tcMar>
             <w:vAlign w:val="center"/>
           </w:tcPr>
@@ -20248,7 +20609,7 @@
             <w:tcBorders/>
             <w:shd w:fill="auto" w:val="clear"/>
             <w:tcMar>
-              <w:left w:w="77" w:type="dxa"/>
+              <w:left w:w="67" w:type="dxa"/>
             </w:tcMar>
             <w:vAlign w:val="center"/>
           </w:tcPr>
@@ -21839,10 +22200,10 @@
         <w:tblStyle w:val="MediumShading1-Accent6"/>
         <w:tblW w:w="12535" w:type="dxa"/>
         <w:jc w:val="left"/>
-        <w:tblInd w:w="-30" w:type="dxa"/>
+        <w:tblInd w:w="-40" w:type="dxa"/>
         <w:tblCellMar>
           <w:top w:w="115" w:type="dxa"/>
-          <w:left w:w="85" w:type="dxa"/>
+          <w:left w:w="75" w:type="dxa"/>
           <w:bottom w:w="115" w:type="dxa"/>
           <w:right w:w="115" w:type="dxa"/>
         </w:tblCellMar>
@@ -21863,7 +22224,7 @@
             <w:tcBorders/>
             <w:shd w:color="auto" w:fill="F79646" w:themeFill="accent6" w:val="clear"/>
             <w:tcMar>
-              <w:left w:w="85" w:type="dxa"/>
+              <w:left w:w="75" w:type="dxa"/>
             </w:tcMar>
           </w:tcPr>
           <w:p>
@@ -21896,7 +22257,7 @@
             <w:tcBorders/>
             <w:shd w:color="auto" w:fill="F79646" w:themeFill="accent6" w:val="clear"/>
             <w:tcMar>
-              <w:left w:w="85" w:type="dxa"/>
+              <w:left w:w="75" w:type="dxa"/>
             </w:tcMar>
           </w:tcPr>
           <w:p>
@@ -21942,7 +22303,7 @@
             </w:tcBorders>
             <w:shd w:color="auto" w:fill="FDE4D0" w:themeFill="accent6" w:themeFillTint="3f" w:val="clear"/>
             <w:tcMar>
-              <w:left w:w="85" w:type="dxa"/>
+              <w:left w:w="75" w:type="dxa"/>
             </w:tcMar>
             <w:vAlign w:val="center"/>
           </w:tcPr>
@@ -22024,7 +22385,7 @@
             </w:tcBorders>
             <w:shd w:fill="auto" w:val="clear"/>
             <w:tcMar>
-              <w:left w:w="85" w:type="dxa"/>
+              <w:left w:w="75" w:type="dxa"/>
             </w:tcMar>
             <w:vAlign w:val="center"/>
           </w:tcPr>
@@ -22106,7 +22467,7 @@
             </w:tcBorders>
             <w:shd w:color="auto" w:fill="FDE4D0" w:themeFill="accent6" w:themeFillTint="3f" w:val="clear"/>
             <w:tcMar>
-              <w:left w:w="85" w:type="dxa"/>
+              <w:left w:w="75" w:type="dxa"/>
             </w:tcMar>
             <w:vAlign w:val="center"/>
           </w:tcPr>
@@ -22188,7 +22549,7 @@
             </w:tcBorders>
             <w:shd w:fill="auto" w:val="clear"/>
             <w:tcMar>
-              <w:left w:w="85" w:type="dxa"/>
+              <w:left w:w="75" w:type="dxa"/>
             </w:tcMar>
             <w:vAlign w:val="center"/>
           </w:tcPr>
@@ -22270,7 +22631,7 @@
             </w:tcBorders>
             <w:shd w:color="auto" w:fill="FDE4D0" w:themeFill="accent6" w:themeFillTint="3f" w:val="clear"/>
             <w:tcMar>
-              <w:left w:w="85" w:type="dxa"/>
+              <w:left w:w="75" w:type="dxa"/>
             </w:tcMar>
             <w:vAlign w:val="center"/>
           </w:tcPr>
@@ -22352,7 +22713,7 @@
             </w:tcBorders>
             <w:shd w:fill="auto" w:val="clear"/>
             <w:tcMar>
-              <w:left w:w="85" w:type="dxa"/>
+              <w:left w:w="75" w:type="dxa"/>
             </w:tcMar>
             <w:vAlign w:val="center"/>
           </w:tcPr>
@@ -22434,7 +22795,7 @@
             </w:tcBorders>
             <w:shd w:color="auto" w:fill="FDE4D0" w:themeFill="accent6" w:themeFillTint="3f" w:val="clear"/>
             <w:tcMar>
-              <w:left w:w="85" w:type="dxa"/>
+              <w:left w:w="75" w:type="dxa"/>
             </w:tcMar>
             <w:vAlign w:val="center"/>
           </w:tcPr>
@@ -22516,7 +22877,7 @@
             </w:tcBorders>
             <w:shd w:fill="auto" w:val="clear"/>
             <w:tcMar>
-              <w:left w:w="85" w:type="dxa"/>
+              <w:left w:w="75" w:type="dxa"/>
             </w:tcMar>
             <w:vAlign w:val="center"/>
           </w:tcPr>
@@ -22597,7 +22958,7 @@
             </w:tcBorders>
             <w:shd w:color="auto" w:fill="FDE4D0" w:themeFill="accent6" w:themeFillTint="3f" w:val="clear"/>
             <w:tcMar>
-              <w:left w:w="85" w:type="dxa"/>
+              <w:left w:w="75" w:type="dxa"/>
             </w:tcMar>
             <w:vAlign w:val="center"/>
           </w:tcPr>
@@ -25559,6 +25920,326 @@
       <w:rFonts w:cs="Wingdings"/>
     </w:rPr>
   </w:style>
+  <w:style w:type="character" w:styleId="ListLabel177">
+    <w:name w:val="ListLabel 177"/>
+    <w:qFormat/>
+    <w:rPr>
+      <w:rFonts w:cs=""/>
+      <w:b w:val="false"/>
+      <w:sz w:val="28"/>
+    </w:rPr>
+  </w:style>
+  <w:style w:type="character" w:styleId="ListLabel178">
+    <w:name w:val="ListLabel 178"/>
+    <w:qFormat/>
+    <w:rPr>
+      <w:rFonts w:cs="Courier New"/>
+    </w:rPr>
+  </w:style>
+  <w:style w:type="character" w:styleId="ListLabel179">
+    <w:name w:val="ListLabel 179"/>
+    <w:qFormat/>
+    <w:rPr>
+      <w:rFonts w:cs="Wingdings"/>
+    </w:rPr>
+  </w:style>
+  <w:style w:type="character" w:styleId="ListLabel180">
+    <w:name w:val="ListLabel 180"/>
+    <w:qFormat/>
+    <w:rPr>
+      <w:rFonts w:cs="Symbol"/>
+    </w:rPr>
+  </w:style>
+  <w:style w:type="character" w:styleId="ListLabel181">
+    <w:name w:val="ListLabel 181"/>
+    <w:qFormat/>
+    <w:rPr>
+      <w:rFonts w:cs="Courier New"/>
+    </w:rPr>
+  </w:style>
+  <w:style w:type="character" w:styleId="ListLabel182">
+    <w:name w:val="ListLabel 182"/>
+    <w:qFormat/>
+    <w:rPr>
+      <w:rFonts w:cs="Wingdings"/>
+    </w:rPr>
+  </w:style>
+  <w:style w:type="character" w:styleId="ListLabel183">
+    <w:name w:val="ListLabel 183"/>
+    <w:qFormat/>
+    <w:rPr>
+      <w:rFonts w:cs="Symbol"/>
+    </w:rPr>
+  </w:style>
+  <w:style w:type="character" w:styleId="ListLabel184">
+    <w:name w:val="ListLabel 184"/>
+    <w:qFormat/>
+    <w:rPr>
+      <w:rFonts w:cs="Courier New"/>
+    </w:rPr>
+  </w:style>
+  <w:style w:type="character" w:styleId="ListLabel185">
+    <w:name w:val="ListLabel 185"/>
+    <w:qFormat/>
+    <w:rPr>
+      <w:rFonts w:cs="Wingdings"/>
+    </w:rPr>
+  </w:style>
+  <w:style w:type="character" w:styleId="ListLabel186">
+    <w:name w:val="ListLabel 186"/>
+    <w:qFormat/>
+    <w:rPr>
+      <w:rFonts w:cs="Symbol"/>
+      <w:color w:val="00000A"/>
+    </w:rPr>
+  </w:style>
+  <w:style w:type="character" w:styleId="ListLabel187">
+    <w:name w:val="ListLabel 187"/>
+    <w:qFormat/>
+    <w:rPr>
+      <w:rFonts w:cs="Courier New"/>
+    </w:rPr>
+  </w:style>
+  <w:style w:type="character" w:styleId="ListLabel188">
+    <w:name w:val="ListLabel 188"/>
+    <w:qFormat/>
+    <w:rPr>
+      <w:rFonts w:cs="Wingdings"/>
+    </w:rPr>
+  </w:style>
+  <w:style w:type="character" w:styleId="ListLabel189">
+    <w:name w:val="ListLabel 189"/>
+    <w:qFormat/>
+    <w:rPr>
+      <w:rFonts w:cs="Symbol"/>
+    </w:rPr>
+  </w:style>
+  <w:style w:type="character" w:styleId="ListLabel190">
+    <w:name w:val="ListLabel 190"/>
+    <w:qFormat/>
+    <w:rPr>
+      <w:rFonts w:cs="Courier New"/>
+    </w:rPr>
+  </w:style>
+  <w:style w:type="character" w:styleId="ListLabel191">
+    <w:name w:val="ListLabel 191"/>
+    <w:qFormat/>
+    <w:rPr>
+      <w:rFonts w:cs="Wingdings"/>
+    </w:rPr>
+  </w:style>
+  <w:style w:type="character" w:styleId="ListLabel192">
+    <w:name w:val="ListLabel 192"/>
+    <w:qFormat/>
+    <w:rPr>
+      <w:rFonts w:cs="Symbol"/>
+    </w:rPr>
+  </w:style>
+  <w:style w:type="character" w:styleId="ListLabel193">
+    <w:name w:val="ListLabel 193"/>
+    <w:qFormat/>
+    <w:rPr>
+      <w:rFonts w:cs="Courier New"/>
+    </w:rPr>
+  </w:style>
+  <w:style w:type="character" w:styleId="ListLabel194">
+    <w:name w:val="ListLabel 194"/>
+    <w:qFormat/>
+    <w:rPr>
+      <w:rFonts w:cs="Wingdings"/>
+    </w:rPr>
+  </w:style>
+  <w:style w:type="character" w:styleId="ListLabel195">
+    <w:name w:val="ListLabel 195"/>
+    <w:qFormat/>
+    <w:rPr>
+      <w:rFonts w:cs="Symbol"/>
+      <w:color w:val="00000A"/>
+      <w:sz w:val="28"/>
+    </w:rPr>
+  </w:style>
+  <w:style w:type="character" w:styleId="ListLabel196">
+    <w:name w:val="ListLabel 196"/>
+    <w:qFormat/>
+    <w:rPr>
+      <w:rFonts w:cs="Courier New"/>
+    </w:rPr>
+  </w:style>
+  <w:style w:type="character" w:styleId="ListLabel197">
+    <w:name w:val="ListLabel 197"/>
+    <w:qFormat/>
+    <w:rPr>
+      <w:rFonts w:cs="Wingdings"/>
+    </w:rPr>
+  </w:style>
+  <w:style w:type="character" w:styleId="ListLabel198">
+    <w:name w:val="ListLabel 198"/>
+    <w:qFormat/>
+    <w:rPr>
+      <w:rFonts w:cs="Symbol"/>
+    </w:rPr>
+  </w:style>
+  <w:style w:type="character" w:styleId="ListLabel199">
+    <w:name w:val="ListLabel 199"/>
+    <w:qFormat/>
+    <w:rPr>
+      <w:rFonts w:cs="Courier New"/>
+    </w:rPr>
+  </w:style>
+  <w:style w:type="character" w:styleId="ListLabel200">
+    <w:name w:val="ListLabel 200"/>
+    <w:qFormat/>
+    <w:rPr>
+      <w:rFonts w:cs="Wingdings"/>
+    </w:rPr>
+  </w:style>
+  <w:style w:type="character" w:styleId="ListLabel201">
+    <w:name w:val="ListLabel 201"/>
+    <w:qFormat/>
+    <w:rPr>
+      <w:rFonts w:cs="Symbol"/>
+    </w:rPr>
+  </w:style>
+  <w:style w:type="character" w:styleId="ListLabel202">
+    <w:name w:val="ListLabel 202"/>
+    <w:qFormat/>
+    <w:rPr>
+      <w:rFonts w:cs="Courier New"/>
+    </w:rPr>
+  </w:style>
+  <w:style w:type="character" w:styleId="ListLabel203">
+    <w:name w:val="ListLabel 203"/>
+    <w:qFormat/>
+    <w:rPr>
+      <w:rFonts w:cs="Wingdings"/>
+    </w:rPr>
+  </w:style>
+  <w:style w:type="character" w:styleId="ListLabel204">
+    <w:name w:val="ListLabel 204"/>
+    <w:qFormat/>
+    <w:rPr>
+      <w:rFonts w:cs="Symbol"/>
+    </w:rPr>
+  </w:style>
+  <w:style w:type="character" w:styleId="ListLabel205">
+    <w:name w:val="ListLabel 205"/>
+    <w:qFormat/>
+    <w:rPr>
+      <w:rFonts w:cs="Courier New"/>
+    </w:rPr>
+  </w:style>
+  <w:style w:type="character" w:styleId="ListLabel206">
+    <w:name w:val="ListLabel 206"/>
+    <w:qFormat/>
+    <w:rPr>
+      <w:rFonts w:cs="Wingdings"/>
+    </w:rPr>
+  </w:style>
+  <w:style w:type="character" w:styleId="ListLabel207">
+    <w:name w:val="ListLabel 207"/>
+    <w:qFormat/>
+    <w:rPr>
+      <w:rFonts w:cs="Symbol"/>
+    </w:rPr>
+  </w:style>
+  <w:style w:type="character" w:styleId="ListLabel208">
+    <w:name w:val="ListLabel 208"/>
+    <w:qFormat/>
+    <w:rPr>
+      <w:rFonts w:cs="Courier New"/>
+    </w:rPr>
+  </w:style>
+  <w:style w:type="character" w:styleId="ListLabel209">
+    <w:name w:val="ListLabel 209"/>
+    <w:qFormat/>
+    <w:rPr>
+      <w:rFonts w:cs="Wingdings"/>
+    </w:rPr>
+  </w:style>
+  <w:style w:type="character" w:styleId="ListLabel210">
+    <w:name w:val="ListLabel 210"/>
+    <w:qFormat/>
+    <w:rPr>
+      <w:rFonts w:cs="Symbol"/>
+    </w:rPr>
+  </w:style>
+  <w:style w:type="character" w:styleId="ListLabel211">
+    <w:name w:val="ListLabel 211"/>
+    <w:qFormat/>
+    <w:rPr>
+      <w:rFonts w:cs="Courier New"/>
+    </w:rPr>
+  </w:style>
+  <w:style w:type="character" w:styleId="ListLabel212">
+    <w:name w:val="ListLabel 212"/>
+    <w:qFormat/>
+    <w:rPr>
+      <w:rFonts w:cs="Wingdings"/>
+    </w:rPr>
+  </w:style>
+  <w:style w:type="character" w:styleId="ListLabel213">
+    <w:name w:val="ListLabel 213"/>
+    <w:qFormat/>
+    <w:rPr>
+      <w:rFonts w:cs="Symbol"/>
+    </w:rPr>
+  </w:style>
+  <w:style w:type="character" w:styleId="ListLabel214">
+    <w:name w:val="ListLabel 214"/>
+    <w:qFormat/>
+    <w:rPr>
+      <w:rFonts w:cs="Courier New"/>
+    </w:rPr>
+  </w:style>
+  <w:style w:type="character" w:styleId="ListLabel215">
+    <w:name w:val="ListLabel 215"/>
+    <w:qFormat/>
+    <w:rPr>
+      <w:rFonts w:cs="Wingdings"/>
+    </w:rPr>
+  </w:style>
+  <w:style w:type="character" w:styleId="ListLabel216">
+    <w:name w:val="ListLabel 216"/>
+    <w:qFormat/>
+    <w:rPr>
+      <w:rFonts w:cs="Symbol"/>
+    </w:rPr>
+  </w:style>
+  <w:style w:type="character" w:styleId="ListLabel217">
+    <w:name w:val="ListLabel 217"/>
+    <w:qFormat/>
+    <w:rPr>
+      <w:rFonts w:cs="Courier New"/>
+    </w:rPr>
+  </w:style>
+  <w:style w:type="character" w:styleId="ListLabel218">
+    <w:name w:val="ListLabel 218"/>
+    <w:qFormat/>
+    <w:rPr>
+      <w:rFonts w:cs="Wingdings"/>
+    </w:rPr>
+  </w:style>
+  <w:style w:type="character" w:styleId="ListLabel219">
+    <w:name w:val="ListLabel 219"/>
+    <w:qFormat/>
+    <w:rPr>
+      <w:rFonts w:cs="Symbol"/>
+    </w:rPr>
+  </w:style>
+  <w:style w:type="character" w:styleId="ListLabel220">
+    <w:name w:val="ListLabel 220"/>
+    <w:qFormat/>
+    <w:rPr>
+      <w:rFonts w:cs="Courier New"/>
+    </w:rPr>
+  </w:style>
+  <w:style w:type="character" w:styleId="ListLabel221">
+    <w:name w:val="ListLabel 221"/>
+    <w:qFormat/>
+    <w:rPr>
+      <w:rFonts w:cs="Wingdings"/>
+    </w:rPr>
+  </w:style>
   <w:style w:type="paragraph" w:styleId="Heading">
     <w:name w:val="Heading"/>
     <w:basedOn w:val="Normal"/>
@@ -25846,6 +26527,20 @@
   <w:style w:type="paragraph" w:styleId="FrameContents">
     <w:name w:val="Frame Contents"/>
     <w:basedOn w:val="Normal"/>
+    <w:qFormat/>
+    <w:pPr/>
+    <w:rPr/>
+  </w:style>
+  <w:style w:type="paragraph" w:styleId="TableContents">
+    <w:name w:val="Table Contents"/>
+    <w:basedOn w:val="Normal"/>
+    <w:qFormat/>
+    <w:pPr/>
+    <w:rPr/>
+  </w:style>
+  <w:style w:type="paragraph" w:styleId="TableHeading">
+    <w:name w:val="Table Heading"/>
+    <w:basedOn w:val="TableContents"/>
     <w:qFormat/>
     <w:pPr/>
     <w:rPr/>

</xml_diff>

<commit_message>
Added a STRESS_ENERGY option to print stress and energy at the top of forceout.txt.  This allows for generation of chimes calculator tests output. Changed the default to report total energies that include the specified atomic energies. Updated reference output.
</commit_message>
<xml_diff>
--- a/doc/Force_Match_User_Guide.docx
+++ b/doc/Force_Match_User_Guide.docx
@@ -293,19 +293,7 @@
         <w:rPr>
           <w:i/>
         </w:rPr>
-        <w:t xml:space="preserve">Manual last updated: </w:t>
-      </w:r>
-      <w:r>
-        <w:rPr>
-          <w:i/>
-        </w:rPr>
-        <w:t xml:space="preserve">Sept. </w:t>
-      </w:r>
-      <w:r>
-        <w:rPr>
-          <w:i/>
-        </w:rPr>
-        <w:t>28 2021(LEF)</w:t>
+        <w:t>Manual last updated: Jan. 13 2022 (LEF)</w:t>
       </w:r>
     </w:p>
     <w:p>
@@ -1501,6 +1489,23 @@
           <w:numId w:val="0"/>
         </w:numPr>
         <w:ind w:left="720" w:hanging="0"/>
+        <w:rPr/>
+      </w:pPr>
+      <w:r>
+        <w:rPr>
+          <w:rFonts w:ascii="DejaVu Serif" w:hAnsi="DejaVu Serif"/>
+          <w:b w:val="false"/>
+          <w:bCs w:val="false"/>
+          <w:sz w:val="24"/>
+          <w:szCs w:val="24"/>
+        </w:rPr>
+        <w:t>All tests should normally pass in the master branch of the git repo.  This verifies a correct build of the code.  A single test can be run by specifying a command line argument to run_test_suite.sh.</w:t>
+      </w:r>
+    </w:p>
+    <w:p>
+      <w:pPr>
+        <w:pStyle w:val="ListParagraph"/>
+        <w:ind w:left="720" w:hanging="0"/>
         <w:rPr>
           <w:rFonts w:ascii="DejaVu Serif" w:hAnsi="DejaVu Serif"/>
           <w:b w:val="false"/>
@@ -1518,7 +1523,6 @@
           <w:sz w:val="24"/>
           <w:szCs w:val="24"/>
         </w:rPr>
-        <w:t>All tests should normally pass in the master branch of the git repo.  This verifies a correct build of the code.</w:t>
       </w:r>
     </w:p>
     <w:p>
@@ -1542,29 +1546,6 @@
           <w:sz w:val="24"/>
           <w:szCs w:val="24"/>
         </w:rPr>
-      </w:r>
-    </w:p>
-    <w:p>
-      <w:pPr>
-        <w:pStyle w:val="ListParagraph"/>
-        <w:ind w:left="720" w:hanging="0"/>
-        <w:rPr>
-          <w:rFonts w:ascii="DejaVu Serif" w:hAnsi="DejaVu Serif"/>
-          <w:b w:val="false"/>
-          <w:b w:val="false"/>
-          <w:bCs w:val="false"/>
-          <w:sz w:val="24"/>
-          <w:szCs w:val="24"/>
-        </w:rPr>
-      </w:pPr>
-      <w:r>
-        <w:rPr>
-          <w:rFonts w:ascii="DejaVu Serif" w:hAnsi="DejaVu Serif"/>
-          <w:b w:val="false"/>
-          <w:bCs w:val="false"/>
-          <w:sz w:val="24"/>
-          <w:szCs w:val="24"/>
-        </w:rPr>
         <w:t>After editing the source code, run the test suites again to check for code regressions.  Some code changes may modify the correct output of tests.  Once the outputs in current_output directories have been inspected for correctness, the reference output may be changed as follows:</w:t>
       </w:r>
     </w:p>
@@ -1595,7 +1576,13 @@
         <w:rPr>
           <w:rFonts w:ascii="Courier" w:hAnsi="Courier"/>
         </w:rPr>
-        <w:t>./generate_test_suite.sh</w:t>
+        <w:t xml:space="preserve">./generate_test_suite.sh.  </w:t>
+      </w:r>
+      <w:r>
+        <w:rPr>
+          <w:rFonts w:ascii="DejaVu Serif" w:hAnsi="DejaVu Serif"/>
+        </w:rPr>
+        <w:t>A single test can be updated by specifying a command line argument to generate_test_suite.sh.</w:t>
       </w:r>
     </w:p>
     <w:p>
@@ -1922,10 +1909,10 @@
         <w:tblStyle w:val="MediumShading1-Accent6"/>
         <w:tblW w:w="13428" w:type="dxa"/>
         <w:jc w:val="left"/>
-        <w:tblInd w:w="428" w:type="dxa"/>
+        <w:tblInd w:w="408" w:type="dxa"/>
         <w:tblCellMar>
           <w:top w:w="0" w:type="dxa"/>
-          <w:left w:w="67" w:type="dxa"/>
+          <w:left w:w="47" w:type="dxa"/>
           <w:bottom w:w="0" w:type="dxa"/>
           <w:right w:w="108" w:type="dxa"/>
         </w:tblCellMar>
@@ -1952,7 +1939,7 @@
             </w:tcBorders>
             <w:shd w:color="auto" w:fill="FDE4D0" w:themeFill="accent6" w:themeFillTint="3f" w:val="clear"/>
             <w:tcMar>
-              <w:left w:w="67" w:type="dxa"/>
+              <w:left w:w="47" w:type="dxa"/>
             </w:tcMar>
             <w:vAlign w:val="center"/>
           </w:tcPr>
@@ -2020,7 +2007,7 @@
             </w:tcBorders>
             <w:shd w:fill="auto" w:val="clear"/>
             <w:tcMar>
-              <w:left w:w="67" w:type="dxa"/>
+              <w:left w:w="47" w:type="dxa"/>
             </w:tcMar>
             <w:vAlign w:val="center"/>
           </w:tcPr>
@@ -2089,7 +2076,7 @@
             </w:tcBorders>
             <w:shd w:color="auto" w:fill="FDE4D0" w:themeFill="accent6" w:themeFillTint="3f" w:val="clear"/>
             <w:tcMar>
-              <w:left w:w="67" w:type="dxa"/>
+              <w:left w:w="47" w:type="dxa"/>
             </w:tcMar>
             <w:vAlign w:val="center"/>
           </w:tcPr>
@@ -2158,7 +2145,7 @@
             </w:tcBorders>
             <w:shd w:fill="auto" w:val="clear"/>
             <w:tcMar>
-              <w:left w:w="67" w:type="dxa"/>
+              <w:left w:w="47" w:type="dxa"/>
             </w:tcMar>
             <w:vAlign w:val="center"/>
           </w:tcPr>
@@ -2227,7 +2214,7 @@
             </w:tcBorders>
             <w:shd w:color="auto" w:fill="FDE4D0" w:themeFill="accent6" w:themeFillTint="3f" w:val="clear"/>
             <w:tcMar>
-              <w:left w:w="67" w:type="dxa"/>
+              <w:left w:w="47" w:type="dxa"/>
             </w:tcMar>
             <w:vAlign w:val="center"/>
           </w:tcPr>
@@ -2296,7 +2283,7 @@
             </w:tcBorders>
             <w:shd w:fill="auto" w:val="clear"/>
             <w:tcMar>
-              <w:left w:w="67" w:type="dxa"/>
+              <w:left w:w="47" w:type="dxa"/>
             </w:tcMar>
             <w:vAlign w:val="center"/>
           </w:tcPr>
@@ -2365,7 +2352,7 @@
             </w:tcBorders>
             <w:shd w:color="auto" w:fill="FDE4D0" w:themeFill="accent6" w:themeFillTint="3f" w:val="clear"/>
             <w:tcMar>
-              <w:left w:w="67" w:type="dxa"/>
+              <w:left w:w="47" w:type="dxa"/>
             </w:tcMar>
             <w:vAlign w:val="center"/>
           </w:tcPr>
@@ -2432,7 +2419,7 @@
             </w:tcBorders>
             <w:shd w:fill="auto" w:val="clear"/>
             <w:tcMar>
-              <w:left w:w="67" w:type="dxa"/>
+              <w:left w:w="47" w:type="dxa"/>
             </w:tcMar>
             <w:vAlign w:val="center"/>
           </w:tcPr>
@@ -2546,10 +2533,10 @@
         <w:tblStyle w:val="MediumShading1-Accent6"/>
         <w:tblW w:w="13428" w:type="dxa"/>
         <w:jc w:val="left"/>
-        <w:tblInd w:w="428" w:type="dxa"/>
+        <w:tblInd w:w="408" w:type="dxa"/>
         <w:tblCellMar>
           <w:top w:w="0" w:type="dxa"/>
-          <w:left w:w="67" w:type="dxa"/>
+          <w:left w:w="47" w:type="dxa"/>
           <w:bottom w:w="0" w:type="dxa"/>
           <w:right w:w="108" w:type="dxa"/>
         </w:tblCellMar>
@@ -2576,7 +2563,7 @@
             </w:tcBorders>
             <w:shd w:color="auto" w:fill="FDE4D0" w:themeFill="accent6" w:themeFillTint="3f" w:val="clear"/>
             <w:tcMar>
-              <w:left w:w="67" w:type="dxa"/>
+              <w:left w:w="47" w:type="dxa"/>
             </w:tcMar>
             <w:vAlign w:val="center"/>
           </w:tcPr>
@@ -2649,7 +2636,7 @@
             </w:tcBorders>
             <w:shd w:fill="auto" w:val="clear"/>
             <w:tcMar>
-              <w:left w:w="67" w:type="dxa"/>
+              <w:left w:w="47" w:type="dxa"/>
             </w:tcMar>
             <w:vAlign w:val="center"/>
           </w:tcPr>
@@ -2723,7 +2710,7 @@
             </w:tcBorders>
             <w:shd w:color="auto" w:fill="FDE4D0" w:themeFill="accent6" w:themeFillTint="3f" w:val="clear"/>
             <w:tcMar>
-              <w:left w:w="67" w:type="dxa"/>
+              <w:left w:w="47" w:type="dxa"/>
             </w:tcMar>
             <w:vAlign w:val="center"/>
           </w:tcPr>
@@ -2797,7 +2784,7 @@
             </w:tcBorders>
             <w:shd w:fill="auto" w:val="clear"/>
             <w:tcMar>
-              <w:left w:w="67" w:type="dxa"/>
+              <w:left w:w="47" w:type="dxa"/>
             </w:tcMar>
             <w:vAlign w:val="center"/>
           </w:tcPr>
@@ -2866,7 +2853,7 @@
             </w:tcBorders>
             <w:shd w:color="auto" w:fill="FDE4D0" w:themeFill="accent6" w:themeFillTint="3f" w:val="clear"/>
             <w:tcMar>
-              <w:left w:w="67" w:type="dxa"/>
+              <w:left w:w="47" w:type="dxa"/>
             </w:tcMar>
             <w:vAlign w:val="center"/>
           </w:tcPr>
@@ -2935,7 +2922,7 @@
             </w:tcBorders>
             <w:shd w:fill="auto" w:val="clear"/>
             <w:tcMar>
-              <w:left w:w="67" w:type="dxa"/>
+              <w:left w:w="47" w:type="dxa"/>
             </w:tcMar>
             <w:vAlign w:val="center"/>
           </w:tcPr>
@@ -3002,7 +2989,7 @@
             </w:tcBorders>
             <w:shd w:color="auto" w:fill="FDE4D0" w:themeFill="accent6" w:themeFillTint="3f" w:val="clear"/>
             <w:tcMar>
-              <w:left w:w="67" w:type="dxa"/>
+              <w:left w:w="47" w:type="dxa"/>
             </w:tcMar>
             <w:vAlign w:val="center"/>
           </w:tcPr>
@@ -3677,7 +3664,7 @@
                 <wp:positionV relativeFrom="page">
                   <wp:posOffset>1143635</wp:posOffset>
                 </wp:positionV>
-                <wp:extent cx="8762365" cy="19951700"/>
+                <wp:extent cx="8763635" cy="19951700"/>
                 <wp:effectExtent l="0" t="0" r="0" b="0"/>
                 <wp:wrapSquare wrapText="bothSides"/>
                 <wp:docPr id="1" name="Frame1"/>
@@ -3688,7 +3675,7 @@
                       <wps:spPr>
                         <a:xfrm>
                           <a:off x="0" y="0"/>
-                          <a:ext cx="8761680" cy="19951200"/>
+                          <a:ext cx="8763120" cy="19951200"/>
                         </a:xfrm>
                         <a:prstGeom prst="rect">
                           <a:avLst/>
@@ -3711,10 +3698,10 @@
                               <w:tblStyle w:val="MediumShading1-Accent6"/>
                               <w:tblW w:w="13795" w:type="dxa"/>
                               <w:jc w:val="left"/>
-                              <w:tblInd w:w="77" w:type="dxa"/>
+                              <w:tblInd w:w="57" w:type="dxa"/>
                               <w:tblCellMar>
                                 <w:top w:w="115" w:type="dxa"/>
-                                <w:left w:w="65" w:type="dxa"/>
+                                <w:left w:w="45" w:type="dxa"/>
                                 <w:bottom w:w="115" w:type="dxa"/>
                                 <w:right w:w="115" w:type="dxa"/>
                               </w:tblCellMar>
@@ -3736,7 +3723,7 @@
                                   <w:tcBorders/>
                                   <w:shd w:color="auto" w:fill="F79646" w:themeFill="accent6" w:val="clear"/>
                                   <w:tcMar>
-                                    <w:left w:w="65" w:type="dxa"/>
+                                    <w:left w:w="45" w:type="dxa"/>
                                   </w:tcMar>
                                 </w:tcPr>
                                 <w:p>
@@ -3770,7 +3757,7 @@
                                   <w:tcBorders/>
                                   <w:shd w:color="auto" w:fill="F79646" w:themeFill="accent6" w:val="clear"/>
                                   <w:tcMar>
-                                    <w:left w:w="65" w:type="dxa"/>
+                                    <w:left w:w="45" w:type="dxa"/>
                                   </w:tcMar>
                                 </w:tcPr>
                                 <w:p>
@@ -3805,7 +3792,7 @@
                                   <w:tcBorders/>
                                   <w:shd w:color="auto" w:fill="F79646" w:themeFill="accent6" w:val="clear"/>
                                   <w:tcMar>
-                                    <w:left w:w="65" w:type="dxa"/>
+                                    <w:left w:w="45" w:type="dxa"/>
                                   </w:tcMar>
                                 </w:tcPr>
                                 <w:p>
@@ -3852,7 +3839,7 @@
                                   </w:tcBorders>
                                   <w:shd w:color="auto" w:fill="FDE4D0" w:themeFill="accent6" w:themeFillTint="3f" w:val="clear"/>
                                   <w:tcMar>
-                                    <w:left w:w="65" w:type="dxa"/>
+                                    <w:left w:w="45" w:type="dxa"/>
                                   </w:tcMar>
                                   <w:vAlign w:val="center"/>
                                 </w:tcPr>
@@ -4405,7 +4392,7 @@
                                   </w:tcBorders>
                                   <w:shd w:fill="auto" w:val="clear"/>
                                   <w:tcMar>
-                                    <w:left w:w="65" w:type="dxa"/>
+                                    <w:left w:w="45" w:type="dxa"/>
                                   </w:tcMar>
                                   <w:vAlign w:val="center"/>
                                 </w:tcPr>
@@ -4519,7 +4506,7 @@
                                   </w:tcBorders>
                                   <w:shd w:color="auto" w:fill="FDE4D0" w:themeFill="accent6" w:themeFillTint="3f" w:val="clear"/>
                                   <w:tcMar>
-                                    <w:left w:w="65" w:type="dxa"/>
+                                    <w:left w:w="45" w:type="dxa"/>
                                   </w:tcMar>
                                   <w:vAlign w:val="center"/>
                                 </w:tcPr>
@@ -4625,7 +4612,7 @@
                                   </w:tcBorders>
                                   <w:shd w:fill="auto" w:val="clear"/>
                                   <w:tcMar>
-                                    <w:left w:w="65" w:type="dxa"/>
+                                    <w:left w:w="45" w:type="dxa"/>
                                   </w:tcMar>
                                   <w:vAlign w:val="center"/>
                                 </w:tcPr>
@@ -4731,7 +4718,7 @@
                                   </w:tcBorders>
                                   <w:shd w:color="auto" w:fill="FDE4D0" w:themeFill="accent6" w:themeFillTint="3f" w:val="clear"/>
                                   <w:tcMar>
-                                    <w:left w:w="65" w:type="dxa"/>
+                                    <w:left w:w="45" w:type="dxa"/>
                                   </w:tcMar>
                                   <w:vAlign w:val="center"/>
                                 </w:tcPr>
@@ -4871,7 +4858,7 @@
                                   </w:tcBorders>
                                   <w:shd w:fill="auto" w:val="clear"/>
                                   <w:tcMar>
-                                    <w:left w:w="65" w:type="dxa"/>
+                                    <w:left w:w="45" w:type="dxa"/>
                                   </w:tcMar>
                                   <w:vAlign w:val="center"/>
                                 </w:tcPr>
@@ -5004,7 +4991,7 @@
                                   </w:tcBorders>
                                   <w:shd w:color="auto" w:fill="FDE4D0" w:themeFill="accent6" w:themeFillTint="3f" w:val="clear"/>
                                   <w:tcMar>
-                                    <w:left w:w="65" w:type="dxa"/>
+                                    <w:left w:w="45" w:type="dxa"/>
                                   </w:tcMar>
                                   <w:vAlign w:val="center"/>
                                 </w:tcPr>
@@ -5337,7 +5324,7 @@
                                   </w:tcBorders>
                                   <w:shd w:fill="auto" w:val="clear"/>
                                   <w:tcMar>
-                                    <w:left w:w="65" w:type="dxa"/>
+                                    <w:left w:w="45" w:type="dxa"/>
                                   </w:tcMar>
                                   <w:vAlign w:val="center"/>
                                 </w:tcPr>
@@ -5518,7 +5505,7 @@
                                   </w:tcBorders>
                                   <w:shd w:color="auto" w:fill="FDE4D0" w:themeFill="accent6" w:themeFillTint="3f" w:val="clear"/>
                                   <w:tcMar>
-                                    <w:left w:w="65" w:type="dxa"/>
+                                    <w:left w:w="45" w:type="dxa"/>
                                   </w:tcMar>
                                   <w:vAlign w:val="center"/>
                                 </w:tcPr>
@@ -5676,7 +5663,7 @@
                                   </w:tcBorders>
                                   <w:shd w:fill="auto" w:val="clear"/>
                                   <w:tcMar>
-                                    <w:left w:w="65" w:type="dxa"/>
+                                    <w:left w:w="45" w:type="dxa"/>
                                   </w:tcMar>
                                   <w:vAlign w:val="center"/>
                                 </w:tcPr>
@@ -5996,7 +5983,7 @@
                                   </w:tcBorders>
                                   <w:shd w:color="auto" w:fill="FDE4D0" w:themeFill="accent6" w:themeFillTint="3f" w:val="clear"/>
                                   <w:tcMar>
-                                    <w:left w:w="65" w:type="dxa"/>
+                                    <w:left w:w="45" w:type="dxa"/>
                                   </w:tcMar>
                                   <w:vAlign w:val="center"/>
                                 </w:tcPr>
@@ -6160,7 +6147,7 @@
           </mc:Choice>
           <mc:Fallback>
             <w:pict>
-              <v:rect id="shape_0" ID="Frame1" stroked="f" style="position:absolute;margin-left:53.55pt;margin-top:90.05pt;width:689.85pt;height:1570.9pt;mso-position-horizontal-relative:page;mso-position-vertical-relative:page">
+              <v:rect id="shape_0" ID="Frame1" stroked="f" style="position:absolute;margin-left:53.55pt;margin-top:90.05pt;width:689.95pt;height:1570.9pt;mso-position-horizontal-relative:page;mso-position-vertical-relative:page">
                 <w10:wrap type="none"/>
                 <v:fill o:detectmouseclick="t" on="false"/>
                 <v:stroke color="#3465a4" joinstyle="round" endcap="flat"/>
@@ -6171,10 +6158,10 @@
                         <w:tblStyle w:val="MediumShading1-Accent6"/>
                         <w:tblW w:w="13795" w:type="dxa"/>
                         <w:jc w:val="left"/>
-                        <w:tblInd w:w="77" w:type="dxa"/>
+                        <w:tblInd w:w="57" w:type="dxa"/>
                         <w:tblCellMar>
                           <w:top w:w="115" w:type="dxa"/>
-                          <w:left w:w="65" w:type="dxa"/>
+                          <w:left w:w="45" w:type="dxa"/>
                           <w:bottom w:w="115" w:type="dxa"/>
                           <w:right w:w="115" w:type="dxa"/>
                         </w:tblCellMar>
@@ -6196,7 +6183,7 @@
                             <w:tcBorders/>
                             <w:shd w:color="auto" w:fill="F79646" w:themeFill="accent6" w:val="clear"/>
                             <w:tcMar>
-                              <w:left w:w="65" w:type="dxa"/>
+                              <w:left w:w="45" w:type="dxa"/>
                             </w:tcMar>
                           </w:tcPr>
                           <w:p>
@@ -6230,7 +6217,7 @@
                             <w:tcBorders/>
                             <w:shd w:color="auto" w:fill="F79646" w:themeFill="accent6" w:val="clear"/>
                             <w:tcMar>
-                              <w:left w:w="65" w:type="dxa"/>
+                              <w:left w:w="45" w:type="dxa"/>
                             </w:tcMar>
                           </w:tcPr>
                           <w:p>
@@ -6265,7 +6252,7 @@
                             <w:tcBorders/>
                             <w:shd w:color="auto" w:fill="F79646" w:themeFill="accent6" w:val="clear"/>
                             <w:tcMar>
-                              <w:left w:w="65" w:type="dxa"/>
+                              <w:left w:w="45" w:type="dxa"/>
                             </w:tcMar>
                           </w:tcPr>
                           <w:p>
@@ -6312,7 +6299,7 @@
                             </w:tcBorders>
                             <w:shd w:color="auto" w:fill="FDE4D0" w:themeFill="accent6" w:themeFillTint="3f" w:val="clear"/>
                             <w:tcMar>
-                              <w:left w:w="65" w:type="dxa"/>
+                              <w:left w:w="45" w:type="dxa"/>
                             </w:tcMar>
                             <w:vAlign w:val="center"/>
                           </w:tcPr>
@@ -6865,7 +6852,7 @@
                             </w:tcBorders>
                             <w:shd w:fill="auto" w:val="clear"/>
                             <w:tcMar>
-                              <w:left w:w="65" w:type="dxa"/>
+                              <w:left w:w="45" w:type="dxa"/>
                             </w:tcMar>
                             <w:vAlign w:val="center"/>
                           </w:tcPr>
@@ -6979,7 +6966,7 @@
                             </w:tcBorders>
                             <w:shd w:color="auto" w:fill="FDE4D0" w:themeFill="accent6" w:themeFillTint="3f" w:val="clear"/>
                             <w:tcMar>
-                              <w:left w:w="65" w:type="dxa"/>
+                              <w:left w:w="45" w:type="dxa"/>
                             </w:tcMar>
                             <w:vAlign w:val="center"/>
                           </w:tcPr>
@@ -7085,7 +7072,7 @@
                             </w:tcBorders>
                             <w:shd w:fill="auto" w:val="clear"/>
                             <w:tcMar>
-                              <w:left w:w="65" w:type="dxa"/>
+                              <w:left w:w="45" w:type="dxa"/>
                             </w:tcMar>
                             <w:vAlign w:val="center"/>
                           </w:tcPr>
@@ -7191,7 +7178,7 @@
                             </w:tcBorders>
                             <w:shd w:color="auto" w:fill="FDE4D0" w:themeFill="accent6" w:themeFillTint="3f" w:val="clear"/>
                             <w:tcMar>
-                              <w:left w:w="65" w:type="dxa"/>
+                              <w:left w:w="45" w:type="dxa"/>
                             </w:tcMar>
                             <w:vAlign w:val="center"/>
                           </w:tcPr>
@@ -7331,7 +7318,7 @@
                             </w:tcBorders>
                             <w:shd w:fill="auto" w:val="clear"/>
                             <w:tcMar>
-                              <w:left w:w="65" w:type="dxa"/>
+                              <w:left w:w="45" w:type="dxa"/>
                             </w:tcMar>
                             <w:vAlign w:val="center"/>
                           </w:tcPr>
@@ -7464,7 +7451,7 @@
                             </w:tcBorders>
                             <w:shd w:color="auto" w:fill="FDE4D0" w:themeFill="accent6" w:themeFillTint="3f" w:val="clear"/>
                             <w:tcMar>
-                              <w:left w:w="65" w:type="dxa"/>
+                              <w:left w:w="45" w:type="dxa"/>
                             </w:tcMar>
                             <w:vAlign w:val="center"/>
                           </w:tcPr>
@@ -7797,7 +7784,7 @@
                             </w:tcBorders>
                             <w:shd w:fill="auto" w:val="clear"/>
                             <w:tcMar>
-                              <w:left w:w="65" w:type="dxa"/>
+                              <w:left w:w="45" w:type="dxa"/>
                             </w:tcMar>
                             <w:vAlign w:val="center"/>
                           </w:tcPr>
@@ -7978,7 +7965,7 @@
                             </w:tcBorders>
                             <w:shd w:color="auto" w:fill="FDE4D0" w:themeFill="accent6" w:themeFillTint="3f" w:val="clear"/>
                             <w:tcMar>
-                              <w:left w:w="65" w:type="dxa"/>
+                              <w:left w:w="45" w:type="dxa"/>
                             </w:tcMar>
                             <w:vAlign w:val="center"/>
                           </w:tcPr>
@@ -8136,7 +8123,7 @@
                             </w:tcBorders>
                             <w:shd w:fill="auto" w:val="clear"/>
                             <w:tcMar>
-                              <w:left w:w="65" w:type="dxa"/>
+                              <w:left w:w="45" w:type="dxa"/>
                             </w:tcMar>
                             <w:vAlign w:val="center"/>
                           </w:tcPr>
@@ -8456,7 +8443,7 @@
                             </w:tcBorders>
                             <w:shd w:color="auto" w:fill="FDE4D0" w:themeFill="accent6" w:themeFillTint="3f" w:val="clear"/>
                             <w:tcMar>
-                              <w:left w:w="65" w:type="dxa"/>
+                              <w:left w:w="45" w:type="dxa"/>
                             </w:tcMar>
                             <w:vAlign w:val="center"/>
                           </w:tcPr>
@@ -8643,10 +8630,7 @@
     <w:p>
       <w:pPr>
         <w:pStyle w:val="Heading1"/>
-        <w:rPr>
-          <w:rFonts w:ascii="Cambria" w:hAnsi="Cambria" w:asciiTheme="minorHAnsi" w:hAnsiTheme="minorHAnsi"/>
-          <w:color w:val="000000" w:themeColor="text1"/>
-        </w:rPr>
+        <w:rPr/>
       </w:pPr>
       <w:bookmarkStart w:id="9" w:name="_LSQ_CODE:_Topology"/>
       <w:bookmarkEnd w:id="9"/>
@@ -8725,7 +8709,7 @@
                 <wp:positionV relativeFrom="page">
                   <wp:posOffset>1143635</wp:posOffset>
                 </wp:positionV>
-                <wp:extent cx="8762365" cy="11355705"/>
+                <wp:extent cx="8763635" cy="11354435"/>
                 <wp:effectExtent l="0" t="0" r="0" b="0"/>
                 <wp:wrapSquare wrapText="bothSides"/>
                 <wp:docPr id="3" name="Frame2"/>
@@ -8736,7 +8720,7 @@
                       <wps:spPr>
                         <a:xfrm>
                           <a:off x="0" y="0"/>
-                          <a:ext cx="8761680" cy="11355120"/>
+                          <a:ext cx="8763120" cy="11353680"/>
                         </a:xfrm>
                         <a:prstGeom prst="rect">
                           <a:avLst/>
@@ -8759,10 +8743,10 @@
                               <w:tblStyle w:val="MediumShading1-Accent6"/>
                               <w:tblW w:w="13795" w:type="dxa"/>
                               <w:jc w:val="left"/>
-                              <w:tblInd w:w="77" w:type="dxa"/>
+                              <w:tblInd w:w="57" w:type="dxa"/>
                               <w:tblCellMar>
                                 <w:top w:w="115" w:type="dxa"/>
-                                <w:left w:w="65" w:type="dxa"/>
+                                <w:left w:w="45" w:type="dxa"/>
                                 <w:bottom w:w="115" w:type="dxa"/>
                                 <w:right w:w="115" w:type="dxa"/>
                               </w:tblCellMar>
@@ -8784,7 +8768,7 @@
                                   <w:tcBorders/>
                                   <w:shd w:color="auto" w:fill="F79646" w:themeFill="accent6" w:val="clear"/>
                                   <w:tcMar>
-                                    <w:left w:w="65" w:type="dxa"/>
+                                    <w:left w:w="45" w:type="dxa"/>
                                   </w:tcMar>
                                 </w:tcPr>
                                 <w:p>
@@ -8818,7 +8802,7 @@
                                   <w:tcBorders/>
                                   <w:shd w:color="auto" w:fill="F79646" w:themeFill="accent6" w:val="clear"/>
                                   <w:tcMar>
-                                    <w:left w:w="65" w:type="dxa"/>
+                                    <w:left w:w="45" w:type="dxa"/>
                                   </w:tcMar>
                                 </w:tcPr>
                                 <w:p>
@@ -8853,7 +8837,7 @@
                                   <w:tcBorders/>
                                   <w:shd w:color="auto" w:fill="F79646" w:themeFill="accent6" w:val="clear"/>
                                   <w:tcMar>
-                                    <w:left w:w="65" w:type="dxa"/>
+                                    <w:left w:w="45" w:type="dxa"/>
                                   </w:tcMar>
                                 </w:tcPr>
                                 <w:p>
@@ -8900,7 +8884,7 @@
                                   </w:tcBorders>
                                   <w:shd w:color="auto" w:fill="FDE4D0" w:themeFill="accent6" w:themeFillTint="3f" w:val="clear"/>
                                   <w:tcMar>
-                                    <w:left w:w="65" w:type="dxa"/>
+                                    <w:left w:w="45" w:type="dxa"/>
                                   </w:tcMar>
                                   <w:vAlign w:val="center"/>
                                 </w:tcPr>
@@ -9028,7 +9012,7 @@
                                   </w:tcBorders>
                                   <w:shd w:fill="auto" w:val="clear"/>
                                   <w:tcMar>
-                                    <w:left w:w="65" w:type="dxa"/>
+                                    <w:left w:w="45" w:type="dxa"/>
                                   </w:tcMar>
                                   <w:vAlign w:val="center"/>
                                 </w:tcPr>
@@ -9159,7 +9143,7 @@
                                   </w:tcBorders>
                                   <w:shd w:color="auto" w:fill="FDE4D0" w:themeFill="accent6" w:themeFillTint="3f" w:val="clear"/>
                                   <w:tcMar>
-                                    <w:left w:w="65" w:type="dxa"/>
+                                    <w:left w:w="45" w:type="dxa"/>
                                   </w:tcMar>
                                   <w:vAlign w:val="center"/>
                                 </w:tcPr>
@@ -9275,7 +9259,7 @@
                                   </w:tcBorders>
                                   <w:shd w:fill="auto" w:val="clear"/>
                                   <w:tcMar>
-                                    <w:left w:w="65" w:type="dxa"/>
+                                    <w:left w:w="45" w:type="dxa"/>
                                   </w:tcMar>
                                   <w:vAlign w:val="center"/>
                                 </w:tcPr>
@@ -9409,7 +9393,7 @@
                                   </w:tcBorders>
                                   <w:shd w:color="auto" w:fill="FDE4D0" w:themeFill="accent6" w:themeFillTint="3f" w:val="clear"/>
                                   <w:tcMar>
-                                    <w:left w:w="65" w:type="dxa"/>
+                                    <w:left w:w="45" w:type="dxa"/>
                                   </w:tcMar>
                                   <w:vAlign w:val="center"/>
                                 </w:tcPr>
@@ -9527,7 +9511,7 @@
                                   </w:tcBorders>
                                   <w:shd w:fill="auto" w:val="clear"/>
                                   <w:tcMar>
-                                    <w:left w:w="65" w:type="dxa"/>
+                                    <w:left w:w="45" w:type="dxa"/>
                                   </w:tcMar>
                                   <w:vAlign w:val="center"/>
                                 </w:tcPr>
@@ -9642,7 +9626,7 @@
                                   </w:tcBorders>
                                   <w:shd w:color="auto" w:fill="FDE4D0" w:themeFill="accent6" w:themeFillTint="3f" w:val="clear"/>
                                   <w:tcMar>
-                                    <w:left w:w="65" w:type="dxa"/>
+                                    <w:left w:w="45" w:type="dxa"/>
                                   </w:tcMar>
                                   <w:vAlign w:val="center"/>
                                 </w:tcPr>
@@ -9750,7 +9734,7 @@
                                   </w:tcBorders>
                                   <w:shd w:fill="auto" w:val="clear"/>
                                   <w:tcMar>
-                                    <w:left w:w="65" w:type="dxa"/>
+                                    <w:left w:w="45" w:type="dxa"/>
                                   </w:tcMar>
                                   <w:vAlign w:val="center"/>
                                 </w:tcPr>
@@ -9856,7 +9840,7 @@
                                   </w:tcBorders>
                                   <w:shd w:color="auto" w:fill="FDE4D0" w:themeFill="accent6" w:themeFillTint="3f" w:val="clear"/>
                                   <w:tcMar>
-                                    <w:left w:w="65" w:type="dxa"/>
+                                    <w:left w:w="45" w:type="dxa"/>
                                   </w:tcMar>
                                   <w:vAlign w:val="center"/>
                                 </w:tcPr>
@@ -9962,7 +9946,7 @@
                                   </w:tcBorders>
                                   <w:shd w:fill="auto" w:val="clear"/>
                                   <w:tcMar>
-                                    <w:left w:w="65" w:type="dxa"/>
+                                    <w:left w:w="45" w:type="dxa"/>
                                   </w:tcMar>
                                   <w:vAlign w:val="center"/>
                                 </w:tcPr>
@@ -10069,7 +10053,7 @@
                                   </w:tcBorders>
                                   <w:shd w:fill="auto" w:val="clear"/>
                                   <w:tcMar>
-                                    <w:left w:w="65" w:type="dxa"/>
+                                    <w:left w:w="45" w:type="dxa"/>
                                   </w:tcMar>
                                   <w:vAlign w:val="center"/>
                                 </w:tcPr>
@@ -10077,21 +10061,33 @@
                                   <w:pPr>
                                     <w:pStyle w:val="Normal"/>
                                     <w:jc w:val="center"/>
-                                    <w:rPr/>
+                                    <w:rPr>
+                                      <w:b w:val="false"/>
+                                      <w:b w:val="false"/>
+                                      <w:bCs w:val="false"/>
+                                    </w:rPr>
                                   </w:pPr>
                                   <w:r>
-                                    <w:rPr/>
+                                    <w:rPr>
+                                      <w:b/>
+                                      <w:bCs/>
+                                    </w:rPr>
                                     <w:t xml:space="preserve"># </w:t>
                                   </w:r>
                                   <w:r>
                                     <w:rPr>
+                                      <w:b/>
+                                      <w:bCs/>
                                       <w:sz w:val="20"/>
                                       <w:szCs w:val="20"/>
                                     </w:rPr>
                                     <w:t>CHEBYFIX</w:t>
                                   </w:r>
                                   <w:r>
-                                    <w:rPr/>
+                                    <w:rPr>
+                                      <w:b/>
+                                      <w:bCs/>
+                                    </w:rPr>
                                     <w:t xml:space="preserve"> #</w:t>
                                   </w:r>
                                 </w:p>
@@ -10182,7 +10178,7 @@
                                   </w:tcBorders>
                                   <w:shd w:color="auto" w:fill="FDE4D0" w:themeFill="accent6" w:themeFillTint="3f" w:val="clear"/>
                                   <w:tcMar>
-                                    <w:left w:w="65" w:type="dxa"/>
+                                    <w:left w:w="45" w:type="dxa"/>
                                   </w:tcMar>
                                   <w:vAlign w:val="center"/>
                                 </w:tcPr>
@@ -10324,7 +10320,7 @@
                                   </w:tcBorders>
                                   <w:shd w:fill="auto" w:val="clear"/>
                                   <w:tcMar>
-                                    <w:left w:w="65" w:type="dxa"/>
+                                    <w:left w:w="45" w:type="dxa"/>
                                   </w:tcMar>
                                   <w:vAlign w:val="center"/>
                                 </w:tcPr>
@@ -10438,7 +10434,7 @@
                                   </w:tcBorders>
                                   <w:shd w:color="auto" w:fill="FDE4D0" w:themeFill="accent6" w:themeFillTint="3f" w:val="clear"/>
                                   <w:tcMar>
-                                    <w:left w:w="65" w:type="dxa"/>
+                                    <w:left w:w="45" w:type="dxa"/>
                                   </w:tcMar>
                                   <w:vAlign w:val="center"/>
                                 </w:tcPr>
@@ -10564,7 +10560,7 @@
                                   </w:tcBorders>
                                   <w:shd w:fill="auto" w:val="clear"/>
                                   <w:tcMar>
-                                    <w:left w:w="65" w:type="dxa"/>
+                                    <w:left w:w="45" w:type="dxa"/>
                                   </w:tcMar>
                                   <w:vAlign w:val="center"/>
                                 </w:tcPr>
@@ -10706,7 +10702,7 @@
                                   </w:tcBorders>
                                   <w:shd w:color="auto" w:fill="FDE4D0" w:themeFill="accent6" w:themeFillTint="3f" w:val="clear"/>
                                   <w:tcMar>
-                                    <w:left w:w="65" w:type="dxa"/>
+                                    <w:left w:w="45" w:type="dxa"/>
                                   </w:tcMar>
                                   <w:vAlign w:val="center"/>
                                 </w:tcPr>
@@ -10848,7 +10844,7 @@
                                   </w:tcBorders>
                                   <w:shd w:fill="auto" w:val="clear"/>
                                   <w:tcMar>
-                                    <w:left w:w="65" w:type="dxa"/>
+                                    <w:left w:w="45" w:type="dxa"/>
                                   </w:tcMar>
                                   <w:vAlign w:val="center"/>
                                 </w:tcPr>
@@ -10990,7 +10986,7 @@
                                   </w:tcBorders>
                                   <w:shd w:color="auto" w:fill="FDE4D0" w:themeFill="accent6" w:themeFillTint="3f" w:val="clear"/>
                                   <w:tcMar>
-                                    <w:left w:w="65" w:type="dxa"/>
+                                    <w:left w:w="45" w:type="dxa"/>
                                   </w:tcMar>
                                   <w:vAlign w:val="center"/>
                                 </w:tcPr>
@@ -11132,7 +11128,7 @@
                                   </w:tcBorders>
                                   <w:shd w:fill="auto" w:val="clear"/>
                                   <w:tcMar>
-                                    <w:left w:w="65" w:type="dxa"/>
+                                    <w:left w:w="45" w:type="dxa"/>
                                   </w:tcMar>
                                   <w:vAlign w:val="center"/>
                                 </w:tcPr>
@@ -11274,7 +11270,7 @@
                                   </w:tcBorders>
                                   <w:shd w:color="auto" w:fill="FDE4D0" w:themeFill="accent6" w:themeFillTint="3f" w:val="clear"/>
                                   <w:tcMar>
-                                    <w:left w:w="65" w:type="dxa"/>
+                                    <w:left w:w="45" w:type="dxa"/>
                                   </w:tcMar>
                                   <w:vAlign w:val="center"/>
                                 </w:tcPr>
@@ -11416,7 +11412,7 @@
                                   </w:tcBorders>
                                   <w:shd w:fill="auto" w:val="clear"/>
                                   <w:tcMar>
-                                    <w:left w:w="65" w:type="dxa"/>
+                                    <w:left w:w="45" w:type="dxa"/>
                                   </w:tcMar>
                                   <w:vAlign w:val="center"/>
                                 </w:tcPr>
@@ -11540,7 +11536,7 @@
           </mc:Choice>
           <mc:Fallback>
             <w:pict>
-              <v:rect id="shape_0" ID="Frame2" stroked="f" style="position:absolute;margin-left:53.55pt;margin-top:90.05pt;width:689.85pt;height:894.05pt;mso-position-horizontal-relative:page;mso-position-vertical-relative:page">
+              <v:rect id="shape_0" ID="Frame2" stroked="f" style="position:absolute;margin-left:53.55pt;margin-top:90.05pt;width:689.95pt;height:893.95pt;mso-position-horizontal-relative:page;mso-position-vertical-relative:page">
                 <w10:wrap type="none"/>
                 <v:fill o:detectmouseclick="t" on="false"/>
                 <v:stroke color="#3465a4" joinstyle="round" endcap="flat"/>
@@ -11551,10 +11547,10 @@
                         <w:tblStyle w:val="MediumShading1-Accent6"/>
                         <w:tblW w:w="13795" w:type="dxa"/>
                         <w:jc w:val="left"/>
-                        <w:tblInd w:w="77" w:type="dxa"/>
+                        <w:tblInd w:w="57" w:type="dxa"/>
                         <w:tblCellMar>
                           <w:top w:w="115" w:type="dxa"/>
-                          <w:left w:w="65" w:type="dxa"/>
+                          <w:left w:w="45" w:type="dxa"/>
                           <w:bottom w:w="115" w:type="dxa"/>
                           <w:right w:w="115" w:type="dxa"/>
                         </w:tblCellMar>
@@ -11576,7 +11572,7 @@
                             <w:tcBorders/>
                             <w:shd w:color="auto" w:fill="F79646" w:themeFill="accent6" w:val="clear"/>
                             <w:tcMar>
-                              <w:left w:w="65" w:type="dxa"/>
+                              <w:left w:w="45" w:type="dxa"/>
                             </w:tcMar>
                           </w:tcPr>
                           <w:p>
@@ -11610,7 +11606,7 @@
                             <w:tcBorders/>
                             <w:shd w:color="auto" w:fill="F79646" w:themeFill="accent6" w:val="clear"/>
                             <w:tcMar>
-                              <w:left w:w="65" w:type="dxa"/>
+                              <w:left w:w="45" w:type="dxa"/>
                             </w:tcMar>
                           </w:tcPr>
                           <w:p>
@@ -11645,7 +11641,7 @@
                             <w:tcBorders/>
                             <w:shd w:color="auto" w:fill="F79646" w:themeFill="accent6" w:val="clear"/>
                             <w:tcMar>
-                              <w:left w:w="65" w:type="dxa"/>
+                              <w:left w:w="45" w:type="dxa"/>
                             </w:tcMar>
                           </w:tcPr>
                           <w:p>
@@ -11692,7 +11688,7 @@
                             </w:tcBorders>
                             <w:shd w:color="auto" w:fill="FDE4D0" w:themeFill="accent6" w:themeFillTint="3f" w:val="clear"/>
                             <w:tcMar>
-                              <w:left w:w="65" w:type="dxa"/>
+                              <w:left w:w="45" w:type="dxa"/>
                             </w:tcMar>
                             <w:vAlign w:val="center"/>
                           </w:tcPr>
@@ -11820,7 +11816,7 @@
                             </w:tcBorders>
                             <w:shd w:fill="auto" w:val="clear"/>
                             <w:tcMar>
-                              <w:left w:w="65" w:type="dxa"/>
+                              <w:left w:w="45" w:type="dxa"/>
                             </w:tcMar>
                             <w:vAlign w:val="center"/>
                           </w:tcPr>
@@ -11951,7 +11947,7 @@
                             </w:tcBorders>
                             <w:shd w:color="auto" w:fill="FDE4D0" w:themeFill="accent6" w:themeFillTint="3f" w:val="clear"/>
                             <w:tcMar>
-                              <w:left w:w="65" w:type="dxa"/>
+                              <w:left w:w="45" w:type="dxa"/>
                             </w:tcMar>
                             <w:vAlign w:val="center"/>
                           </w:tcPr>
@@ -12067,7 +12063,7 @@
                             </w:tcBorders>
                             <w:shd w:fill="auto" w:val="clear"/>
                             <w:tcMar>
-                              <w:left w:w="65" w:type="dxa"/>
+                              <w:left w:w="45" w:type="dxa"/>
                             </w:tcMar>
                             <w:vAlign w:val="center"/>
                           </w:tcPr>
@@ -12201,7 +12197,7 @@
                             </w:tcBorders>
                             <w:shd w:color="auto" w:fill="FDE4D0" w:themeFill="accent6" w:themeFillTint="3f" w:val="clear"/>
                             <w:tcMar>
-                              <w:left w:w="65" w:type="dxa"/>
+                              <w:left w:w="45" w:type="dxa"/>
                             </w:tcMar>
                             <w:vAlign w:val="center"/>
                           </w:tcPr>
@@ -12319,7 +12315,7 @@
                             </w:tcBorders>
                             <w:shd w:fill="auto" w:val="clear"/>
                             <w:tcMar>
-                              <w:left w:w="65" w:type="dxa"/>
+                              <w:left w:w="45" w:type="dxa"/>
                             </w:tcMar>
                             <w:vAlign w:val="center"/>
                           </w:tcPr>
@@ -12434,7 +12430,7 @@
                             </w:tcBorders>
                             <w:shd w:color="auto" w:fill="FDE4D0" w:themeFill="accent6" w:themeFillTint="3f" w:val="clear"/>
                             <w:tcMar>
-                              <w:left w:w="65" w:type="dxa"/>
+                              <w:left w:w="45" w:type="dxa"/>
                             </w:tcMar>
                             <w:vAlign w:val="center"/>
                           </w:tcPr>
@@ -12542,7 +12538,7 @@
                             </w:tcBorders>
                             <w:shd w:fill="auto" w:val="clear"/>
                             <w:tcMar>
-                              <w:left w:w="65" w:type="dxa"/>
+                              <w:left w:w="45" w:type="dxa"/>
                             </w:tcMar>
                             <w:vAlign w:val="center"/>
                           </w:tcPr>
@@ -12648,7 +12644,7 @@
                             </w:tcBorders>
                             <w:shd w:color="auto" w:fill="FDE4D0" w:themeFill="accent6" w:themeFillTint="3f" w:val="clear"/>
                             <w:tcMar>
-                              <w:left w:w="65" w:type="dxa"/>
+                              <w:left w:w="45" w:type="dxa"/>
                             </w:tcMar>
                             <w:vAlign w:val="center"/>
                           </w:tcPr>
@@ -12754,7 +12750,7 @@
                             </w:tcBorders>
                             <w:shd w:fill="auto" w:val="clear"/>
                             <w:tcMar>
-                              <w:left w:w="65" w:type="dxa"/>
+                              <w:left w:w="45" w:type="dxa"/>
                             </w:tcMar>
                             <w:vAlign w:val="center"/>
                           </w:tcPr>
@@ -12861,7 +12857,7 @@
                             </w:tcBorders>
                             <w:shd w:fill="auto" w:val="clear"/>
                             <w:tcMar>
-                              <w:left w:w="65" w:type="dxa"/>
+                              <w:left w:w="45" w:type="dxa"/>
                             </w:tcMar>
                             <w:vAlign w:val="center"/>
                           </w:tcPr>
@@ -12869,21 +12865,33 @@
                             <w:pPr>
                               <w:pStyle w:val="Normal"/>
                               <w:jc w:val="center"/>
-                              <w:rPr/>
+                              <w:rPr>
+                                <w:b w:val="false"/>
+                                <w:b w:val="false"/>
+                                <w:bCs w:val="false"/>
+                              </w:rPr>
                             </w:pPr>
                             <w:r>
-                              <w:rPr/>
+                              <w:rPr>
+                                <w:b/>
+                                <w:bCs/>
+                              </w:rPr>
                               <w:t xml:space="preserve"># </w:t>
                             </w:r>
                             <w:r>
                               <w:rPr>
+                                <w:b/>
+                                <w:bCs/>
                                 <w:sz w:val="20"/>
                                 <w:szCs w:val="20"/>
                               </w:rPr>
                               <w:t>CHEBYFIX</w:t>
                             </w:r>
                             <w:r>
-                              <w:rPr/>
+                              <w:rPr>
+                                <w:b/>
+                                <w:bCs/>
+                              </w:rPr>
                               <w:t xml:space="preserve"> #</w:t>
                             </w:r>
                           </w:p>
@@ -12974,7 +12982,7 @@
                             </w:tcBorders>
                             <w:shd w:color="auto" w:fill="FDE4D0" w:themeFill="accent6" w:themeFillTint="3f" w:val="clear"/>
                             <w:tcMar>
-                              <w:left w:w="65" w:type="dxa"/>
+                              <w:left w:w="45" w:type="dxa"/>
                             </w:tcMar>
                             <w:vAlign w:val="center"/>
                           </w:tcPr>
@@ -13116,7 +13124,7 @@
                             </w:tcBorders>
                             <w:shd w:fill="auto" w:val="clear"/>
                             <w:tcMar>
-                              <w:left w:w="65" w:type="dxa"/>
+                              <w:left w:w="45" w:type="dxa"/>
                             </w:tcMar>
                             <w:vAlign w:val="center"/>
                           </w:tcPr>
@@ -13230,7 +13238,7 @@
                             </w:tcBorders>
                             <w:shd w:color="auto" w:fill="FDE4D0" w:themeFill="accent6" w:themeFillTint="3f" w:val="clear"/>
                             <w:tcMar>
-                              <w:left w:w="65" w:type="dxa"/>
+                              <w:left w:w="45" w:type="dxa"/>
                             </w:tcMar>
                             <w:vAlign w:val="center"/>
                           </w:tcPr>
@@ -13356,7 +13364,7 @@
                             </w:tcBorders>
                             <w:shd w:fill="auto" w:val="clear"/>
                             <w:tcMar>
-                              <w:left w:w="65" w:type="dxa"/>
+                              <w:left w:w="45" w:type="dxa"/>
                             </w:tcMar>
                             <w:vAlign w:val="center"/>
                           </w:tcPr>
@@ -13498,7 +13506,7 @@
                             </w:tcBorders>
                             <w:shd w:color="auto" w:fill="FDE4D0" w:themeFill="accent6" w:themeFillTint="3f" w:val="clear"/>
                             <w:tcMar>
-                              <w:left w:w="65" w:type="dxa"/>
+                              <w:left w:w="45" w:type="dxa"/>
                             </w:tcMar>
                             <w:vAlign w:val="center"/>
                           </w:tcPr>
@@ -13640,7 +13648,7 @@
                             </w:tcBorders>
                             <w:shd w:fill="auto" w:val="clear"/>
                             <w:tcMar>
-                              <w:left w:w="65" w:type="dxa"/>
+                              <w:left w:w="45" w:type="dxa"/>
                             </w:tcMar>
                             <w:vAlign w:val="center"/>
                           </w:tcPr>
@@ -13782,7 +13790,7 @@
                             </w:tcBorders>
                             <w:shd w:color="auto" w:fill="FDE4D0" w:themeFill="accent6" w:themeFillTint="3f" w:val="clear"/>
                             <w:tcMar>
-                              <w:left w:w="65" w:type="dxa"/>
+                              <w:left w:w="45" w:type="dxa"/>
                             </w:tcMar>
                             <w:vAlign w:val="center"/>
                           </w:tcPr>
@@ -13924,7 +13932,7 @@
                             </w:tcBorders>
                             <w:shd w:fill="auto" w:val="clear"/>
                             <w:tcMar>
-                              <w:left w:w="65" w:type="dxa"/>
+                              <w:left w:w="45" w:type="dxa"/>
                             </w:tcMar>
                             <w:vAlign w:val="center"/>
                           </w:tcPr>
@@ -14066,7 +14074,7 @@
                             </w:tcBorders>
                             <w:shd w:color="auto" w:fill="FDE4D0" w:themeFill="accent6" w:themeFillTint="3f" w:val="clear"/>
                             <w:tcMar>
-                              <w:left w:w="65" w:type="dxa"/>
+                              <w:left w:w="45" w:type="dxa"/>
                             </w:tcMar>
                             <w:vAlign w:val="center"/>
                           </w:tcPr>
@@ -14208,7 +14216,7 @@
                             </w:tcBorders>
                             <w:shd w:fill="auto" w:val="clear"/>
                             <w:tcMar>
-                              <w:left w:w="65" w:type="dxa"/>
+                              <w:left w:w="45" w:type="dxa"/>
                             </w:tcMar>
                             <w:vAlign w:val="center"/>
                           </w:tcPr>
@@ -14332,8 +14340,6 @@
         <w:pStyle w:val="Heading1"/>
         <w:rPr/>
       </w:pPr>
-      <w:bookmarkStart w:id="20" w:name="_Extras_1"/>
-      <w:bookmarkEnd w:id="20"/>
       <w:r>
         <w:rPr>
           <w:rFonts w:ascii="Cambria" w:hAnsi="Cambria" w:asciiTheme="minorHAnsi" w:hAnsiTheme="minorHAnsi"/>
@@ -14810,14 +14816,14 @@
           <w:szCs w:val="28"/>
         </w:rPr>
       </w:pPr>
-      <w:bookmarkStart w:id="21" w:name="_LSQ_Python_Codes_7"/>
-      <w:bookmarkStart w:id="22" w:name="_LSQ_Python_Codes_6"/>
-      <w:bookmarkStart w:id="23" w:name="_LSQ_Python_Codes_5"/>
-      <w:bookmarkStart w:id="24" w:name="_LSQ_Python_Codes_4"/>
+      <w:bookmarkStart w:id="20" w:name="_LSQ_Python_Codes_7"/>
+      <w:bookmarkStart w:id="21" w:name="_LSQ_Python_Codes_6"/>
+      <w:bookmarkStart w:id="22" w:name="_LSQ_Python_Codes_5"/>
+      <w:bookmarkStart w:id="23" w:name="_LSQ_Python_Codes_4"/>
+      <w:bookmarkEnd w:id="20"/>
       <w:bookmarkEnd w:id="21"/>
       <w:bookmarkEnd w:id="22"/>
       <w:bookmarkEnd w:id="23"/>
-      <w:bookmarkEnd w:id="24"/>
       <w:r>
         <w:rPr>
           <w:b/>
@@ -15193,10 +15199,10 @@
         <w:tblStyle w:val="LightList-Accent6"/>
         <w:tblW w:w="13878" w:type="dxa"/>
         <w:jc w:val="left"/>
-        <w:tblInd w:w="-39" w:type="dxa"/>
+        <w:tblInd w:w="-59" w:type="dxa"/>
         <w:tblCellMar>
           <w:top w:w="0" w:type="dxa"/>
-          <w:left w:w="67" w:type="dxa"/>
+          <w:left w:w="47" w:type="dxa"/>
           <w:bottom w:w="0" w:type="dxa"/>
           <w:right w:w="108" w:type="dxa"/>
         </w:tblCellMar>
@@ -15223,7 +15229,7 @@
             </w:tcBorders>
             <w:shd w:color="auto" w:fill="F79646" w:themeFill="accent6" w:val="clear"/>
             <w:tcMar>
-              <w:left w:w="67" w:type="dxa"/>
+              <w:left w:w="47" w:type="dxa"/>
             </w:tcMar>
           </w:tcPr>
           <w:p>
@@ -15332,7 +15338,7 @@
             <w:tcBorders/>
             <w:shd w:fill="auto" w:val="clear"/>
             <w:tcMar>
-              <w:left w:w="67" w:type="dxa"/>
+              <w:left w:w="47" w:type="dxa"/>
             </w:tcMar>
             <w:vAlign w:val="center"/>
           </w:tcPr>
@@ -15365,7 +15371,7 @@
             <w:tcBorders/>
             <w:shd w:fill="auto" w:val="clear"/>
             <w:tcMar>
-              <w:left w:w="67" w:type="dxa"/>
+              <w:left w:w="47" w:type="dxa"/>
             </w:tcMar>
             <w:vAlign w:val="center"/>
           </w:tcPr>
@@ -15418,7 +15424,7 @@
             <w:tcBorders/>
             <w:shd w:fill="auto" w:val="clear"/>
             <w:tcMar>
-              <w:left w:w="67" w:type="dxa"/>
+              <w:left w:w="47" w:type="dxa"/>
             </w:tcMar>
             <w:vAlign w:val="center"/>
           </w:tcPr>
@@ -15458,7 +15464,7 @@
             </w:tcBorders>
             <w:shd w:fill="auto" w:val="clear"/>
             <w:tcMar>
-              <w:left w:w="67" w:type="dxa"/>
+              <w:left w:w="47" w:type="dxa"/>
             </w:tcMar>
             <w:vAlign w:val="center"/>
           </w:tcPr>
@@ -15590,8 +15596,8 @@
           <w:color w:val="000000" w:themeColor="text1"/>
         </w:rPr>
       </w:pPr>
-      <w:bookmarkStart w:id="25" w:name="_MD_CODE:_Main"/>
-      <w:bookmarkEnd w:id="25"/>
+      <w:bookmarkStart w:id="24" w:name="_MD_CODE:_Main"/>
+      <w:bookmarkEnd w:id="24"/>
       <w:r>
         <w:rPr>
           <w:rFonts w:ascii="Cambria" w:hAnsi="Cambria" w:asciiTheme="minorHAnsi" w:hAnsiTheme="minorHAnsi"/>
@@ -15623,10 +15629,10 @@
         <w:tblStyle w:val="MediumShading1-Accent6"/>
         <w:tblW w:w="13795" w:type="dxa"/>
         <w:jc w:val="left"/>
-        <w:tblInd w:w="-40" w:type="dxa"/>
+        <w:tblInd w:w="-60" w:type="dxa"/>
         <w:tblCellMar>
           <w:top w:w="115" w:type="dxa"/>
-          <w:left w:w="75" w:type="dxa"/>
+          <w:left w:w="55" w:type="dxa"/>
           <w:bottom w:w="115" w:type="dxa"/>
           <w:right w:w="115" w:type="dxa"/>
         </w:tblCellMar>
@@ -15648,7 +15654,7 @@
             <w:tcBorders/>
             <w:shd w:color="auto" w:fill="F79646" w:themeFill="accent6" w:val="clear"/>
             <w:tcMar>
-              <w:left w:w="75" w:type="dxa"/>
+              <w:left w:w="55" w:type="dxa"/>
             </w:tcMar>
           </w:tcPr>
           <w:p>
@@ -15681,7 +15687,7 @@
             <w:tcBorders/>
             <w:shd w:color="auto" w:fill="F79646" w:themeFill="accent6" w:val="clear"/>
             <w:tcMar>
-              <w:left w:w="75" w:type="dxa"/>
+              <w:left w:w="55" w:type="dxa"/>
             </w:tcMar>
           </w:tcPr>
           <w:p>
@@ -15715,7 +15721,7 @@
             <w:tcBorders/>
             <w:shd w:color="auto" w:fill="F79646" w:themeFill="accent6" w:val="clear"/>
             <w:tcMar>
-              <w:left w:w="75" w:type="dxa"/>
+              <w:left w:w="55" w:type="dxa"/>
             </w:tcMar>
           </w:tcPr>
           <w:p>
@@ -15761,7 +15767,7 @@
             </w:tcBorders>
             <w:shd w:color="auto" w:fill="FDE4D0" w:themeFill="accent6" w:themeFillTint="3f" w:val="clear"/>
             <w:tcMar>
-              <w:left w:w="75" w:type="dxa"/>
+              <w:left w:w="55" w:type="dxa"/>
             </w:tcMar>
             <w:vAlign w:val="center"/>
           </w:tcPr>
@@ -15889,7 +15895,7 @@
             </w:tcBorders>
             <w:shd w:fill="auto" w:val="clear"/>
             <w:tcMar>
-              <w:left w:w="75" w:type="dxa"/>
+              <w:left w:w="55" w:type="dxa"/>
             </w:tcMar>
             <w:vAlign w:val="center"/>
           </w:tcPr>
@@ -16027,7 +16033,7 @@
             </w:tcBorders>
             <w:shd w:color="auto" w:fill="FDE4D0" w:themeFill="accent6" w:themeFillTint="3f" w:val="clear"/>
             <w:tcMar>
-              <w:left w:w="75" w:type="dxa"/>
+              <w:left w:w="55" w:type="dxa"/>
             </w:tcMar>
             <w:vAlign w:val="center"/>
           </w:tcPr>
@@ -16145,7 +16151,7 @@
             </w:tcBorders>
             <w:shd w:fill="auto" w:val="clear"/>
             <w:tcMar>
-              <w:left w:w="75" w:type="dxa"/>
+              <w:left w:w="55" w:type="dxa"/>
             </w:tcMar>
             <w:vAlign w:val="center"/>
           </w:tcPr>
@@ -16278,7 +16284,7 @@
             </w:tcBorders>
             <w:shd w:color="auto" w:fill="FDE4D0" w:themeFill="accent6" w:themeFillTint="3f" w:val="clear"/>
             <w:tcMar>
-              <w:left w:w="75" w:type="dxa"/>
+              <w:left w:w="55" w:type="dxa"/>
             </w:tcMar>
             <w:vAlign w:val="center"/>
           </w:tcPr>
@@ -16396,7 +16402,7 @@
             </w:tcBorders>
             <w:shd w:fill="auto" w:val="clear"/>
             <w:tcMar>
-              <w:left w:w="75" w:type="dxa"/>
+              <w:left w:w="55" w:type="dxa"/>
             </w:tcMar>
             <w:vAlign w:val="center"/>
           </w:tcPr>
@@ -16524,7 +16530,7 @@
             </w:tcBorders>
             <w:shd w:color="auto" w:fill="FDE4D0" w:themeFill="accent6" w:themeFillTint="3f" w:val="clear"/>
             <w:tcMar>
-              <w:left w:w="75" w:type="dxa"/>
+              <w:left w:w="55" w:type="dxa"/>
             </w:tcMar>
             <w:vAlign w:val="center"/>
           </w:tcPr>
@@ -16648,7 +16654,7 @@
             </w:tcBorders>
             <w:shd w:fill="auto" w:val="clear"/>
             <w:tcMar>
-              <w:left w:w="75" w:type="dxa"/>
+              <w:left w:w="55" w:type="dxa"/>
             </w:tcMar>
             <w:vAlign w:val="center"/>
           </w:tcPr>
@@ -16784,7 +16790,7 @@
             </w:tcBorders>
             <w:shd w:color="auto" w:fill="FDE4D0" w:themeFill="accent6" w:themeFillTint="3f" w:val="clear"/>
             <w:tcMar>
-              <w:left w:w="75" w:type="dxa"/>
+              <w:left w:w="55" w:type="dxa"/>
             </w:tcMar>
             <w:vAlign w:val="center"/>
           </w:tcPr>
@@ -16902,7 +16908,7 @@
             </w:tcBorders>
             <w:shd w:fill="auto" w:val="clear"/>
             <w:tcMar>
-              <w:left w:w="75" w:type="dxa"/>
+              <w:left w:w="55" w:type="dxa"/>
             </w:tcMar>
             <w:vAlign w:val="center"/>
           </w:tcPr>
@@ -17026,7 +17032,7 @@
             </w:tcBorders>
             <w:shd w:color="auto" w:fill="FDE4D0" w:themeFill="accent6" w:themeFillTint="3f" w:val="clear"/>
             <w:tcMar>
-              <w:left w:w="75" w:type="dxa"/>
+              <w:left w:w="55" w:type="dxa"/>
             </w:tcMar>
             <w:vAlign w:val="center"/>
           </w:tcPr>
@@ -17149,7 +17155,7 @@
             </w:tcBorders>
             <w:shd w:fill="auto" w:val="clear"/>
             <w:tcMar>
-              <w:left w:w="75" w:type="dxa"/>
+              <w:left w:w="55" w:type="dxa"/>
             </w:tcMar>
             <w:vAlign w:val="center"/>
           </w:tcPr>
@@ -17341,7 +17347,7 @@
             </w:tcBorders>
             <w:shd w:color="auto" w:fill="FDE4D0" w:themeFill="accent6" w:themeFillTint="3f" w:val="clear"/>
             <w:tcMar>
-              <w:left w:w="75" w:type="dxa"/>
+              <w:left w:w="55" w:type="dxa"/>
             </w:tcMar>
             <w:vAlign w:val="center"/>
           </w:tcPr>
@@ -17467,7 +17473,7 @@
             </w:tcBorders>
             <w:shd w:fill="auto" w:val="clear"/>
             <w:tcMar>
-              <w:left w:w="75" w:type="dxa"/>
+              <w:left w:w="55" w:type="dxa"/>
             </w:tcMar>
             <w:vAlign w:val="center"/>
           </w:tcPr>
@@ -17585,7 +17591,7 @@
             </w:tcBorders>
             <w:shd w:color="auto" w:fill="FDE4D0" w:themeFill="accent6" w:themeFillTint="3f" w:val="clear"/>
             <w:tcMar>
-              <w:left w:w="75" w:type="dxa"/>
+              <w:left w:w="55" w:type="dxa"/>
             </w:tcMar>
             <w:vAlign w:val="center"/>
           </w:tcPr>
@@ -17718,7 +17724,7 @@
             </w:tcBorders>
             <w:shd w:fill="auto" w:val="clear"/>
             <w:tcMar>
-              <w:left w:w="75" w:type="dxa"/>
+              <w:left w:w="55" w:type="dxa"/>
             </w:tcMar>
             <w:vAlign w:val="center"/>
           </w:tcPr>
@@ -17868,7 +17874,7 @@
             </w:tcBorders>
             <w:shd w:color="auto" w:fill="FDE4D0" w:themeFill="accent6" w:themeFillTint="3f" w:val="clear"/>
             <w:tcMar>
-              <w:left w:w="75" w:type="dxa"/>
+              <w:left w:w="55" w:type="dxa"/>
             </w:tcMar>
             <w:vAlign w:val="center"/>
           </w:tcPr>
@@ -18001,7 +18007,7 @@
             </w:tcBorders>
             <w:shd w:fill="auto" w:val="clear"/>
             <w:tcMar>
-              <w:left w:w="75" w:type="dxa"/>
+              <w:left w:w="55" w:type="dxa"/>
             </w:tcMar>
             <w:vAlign w:val="center"/>
           </w:tcPr>
@@ -18127,7 +18133,7 @@
             </w:tcBorders>
             <w:shd w:color="auto" w:fill="FDE4D0" w:themeFill="accent6" w:themeFillTint="3f" w:val="clear"/>
             <w:tcMar>
-              <w:left w:w="75" w:type="dxa"/>
+              <w:left w:w="55" w:type="dxa"/>
             </w:tcMar>
             <w:vAlign w:val="center"/>
           </w:tcPr>
@@ -18245,7 +18251,7 @@
             </w:tcBorders>
             <w:shd w:fill="auto" w:val="clear"/>
             <w:tcMar>
-              <w:left w:w="75" w:type="dxa"/>
+              <w:left w:w="55" w:type="dxa"/>
             </w:tcMar>
             <w:vAlign w:val="center"/>
           </w:tcPr>
@@ -18396,7 +18402,7 @@
             </w:tcBorders>
             <w:shd w:color="auto" w:fill="FDE4D0" w:themeFill="accent6" w:themeFillTint="3f" w:val="clear"/>
             <w:tcMar>
-              <w:left w:w="75" w:type="dxa"/>
+              <w:left w:w="55" w:type="dxa"/>
             </w:tcMar>
             <w:vAlign w:val="center"/>
           </w:tcPr>
@@ -18522,7 +18528,7 @@
             </w:tcBorders>
             <w:shd w:fill="auto" w:val="clear"/>
             <w:tcMar>
-              <w:left w:w="75" w:type="dxa"/>
+              <w:left w:w="55" w:type="dxa"/>
             </w:tcMar>
             <w:vAlign w:val="center"/>
           </w:tcPr>
@@ -18638,7 +18644,7 @@
             </w:tcBorders>
             <w:shd w:color="auto" w:fill="FDE4D0" w:themeFill="accent6" w:themeFillTint="3f" w:val="clear"/>
             <w:tcMar>
-              <w:left w:w="75" w:type="dxa"/>
+              <w:left w:w="55" w:type="dxa"/>
             </w:tcMar>
             <w:vAlign w:val="center"/>
           </w:tcPr>
@@ -18820,7 +18826,7 @@
             </w:tcBorders>
             <w:shd w:fill="auto" w:val="clear"/>
             <w:tcMar>
-              <w:left w:w="75" w:type="dxa"/>
+              <w:left w:w="55" w:type="dxa"/>
             </w:tcMar>
             <w:vAlign w:val="center"/>
           </w:tcPr>
@@ -18926,11 +18932,23 @@
               <w:pStyle w:val="Normal"/>
               <w:jc w:val="center"/>
               <w:cnfStyle w:val="000000010000" w:firstRow="0" w:lastRow="0" w:firstColumn="0" w:lastColumn="0" w:oddVBand="0" w:evenVBand="0" w:oddHBand="0" w:evenHBand="1" w:firstRowFirstColumn="0" w:firstRowLastColumn="0" w:lastRowFirstColumn="0" w:lastRowLastColumn="0"/>
+              <w:rPr/>
+            </w:pPr>
+            <w:r>
               <w:rPr>
                 <w:rFonts w:ascii="Courier" w:hAnsi="Courier"/>
                 <w:sz w:val="20"/>
                 <w:szCs w:val="20"/>
               </w:rPr>
+              <w:t>(“FRQDFTB” or an integer &gt; 0) or</w:t>
+            </w:r>
+          </w:p>
+          <w:p>
+            <w:pPr>
+              <w:pStyle w:val="Normal"/>
+              <w:jc w:val="center"/>
+              <w:cnfStyle w:val="000000010000" w:firstRow="0" w:lastRow="0" w:firstColumn="0" w:lastColumn="0" w:oddVBand="0" w:evenVBand="0" w:oddHBand="0" w:evenHBand="1" w:firstRowFirstColumn="0" w:firstRowLastColumn="0" w:lastRowFirstColumn="0" w:lastRowLastColumn="0"/>
+              <w:rPr/>
             </w:pPr>
             <w:r>
               <w:rPr>
@@ -18946,7 +18964,26 @@
                 <w:sz w:val="20"/>
                 <w:szCs w:val="20"/>
               </w:rPr>
-              <w:t>FRQDFTB” or an integer &gt; 0</w:t>
+              <w:t>true” and ENERGY_STRESS and an integer &gt; 0</w:t>
+            </w:r>
+          </w:p>
+          <w:p>
+            <w:pPr>
+              <w:pStyle w:val="Normal"/>
+              <w:jc w:val="center"/>
+              <w:cnfStyle w:val="000000010000" w:firstRow="0" w:lastRow="0" w:firstColumn="0" w:lastColumn="0" w:oddVBand="0" w:evenVBand="0" w:oddHBand="0" w:evenHBand="1" w:firstRowFirstColumn="0" w:firstRowLastColumn="0" w:lastRowFirstColumn="0" w:lastRowLastColumn="0"/>
+              <w:rPr>
+                <w:rFonts w:ascii="Courier" w:hAnsi="Courier"/>
+                <w:sz w:val="20"/>
+                <w:szCs w:val="20"/>
+              </w:rPr>
+            </w:pPr>
+            <w:r>
+              <w:rPr>
+                <w:rFonts w:ascii="Courier" w:hAnsi="Courier"/>
+                <w:sz w:val="20"/>
+                <w:szCs w:val="20"/>
+              </w:rPr>
             </w:r>
           </w:p>
         </w:tc>
@@ -18968,11 +19005,7 @@
             <w:pPr>
               <w:pStyle w:val="Normal"/>
               <w:cnfStyle w:val="000000010000" w:firstRow="0" w:lastRow="0" w:firstColumn="0" w:lastColumn="0" w:oddVBand="0" w:evenVBand="0" w:oddHBand="0" w:evenHBand="1" w:firstRowFirstColumn="0" w:firstRowLastColumn="0" w:lastRowFirstColumn="0" w:lastRowLastColumn="0"/>
-              <w:rPr>
-                <w:rFonts w:ascii="Courier" w:hAnsi="Courier"/>
-                <w:sz w:val="20"/>
-                <w:szCs w:val="20"/>
-              </w:rPr>
+              <w:rPr/>
             </w:pPr>
             <w:r>
               <w:rPr>
@@ -18988,7 +19021,22 @@
                 <w:sz w:val="20"/>
                 <w:szCs w:val="20"/>
               </w:rPr>
-              <w:t># PRNTVEL #</w:t>
+              <w:t xml:space="preserve"># PRNTVEL #  The integer defines how often output should occur.  FRQDFTB specifies the same output file as the .gen file.  </w:t>
+            </w:r>
+          </w:p>
+          <w:p>
+            <w:pPr>
+              <w:pStyle w:val="Normal"/>
+              <w:cnfStyle w:val="000000010000" w:firstRow="0" w:lastRow="0" w:firstColumn="0" w:lastColumn="0" w:oddVBand="0" w:evenVBand="0" w:oddHBand="0" w:evenHBand="1" w:firstRowFirstColumn="0" w:firstRowLastColumn="0" w:lastRowFirstColumn="0" w:lastRowLastColumn="0"/>
+              <w:rPr/>
+            </w:pPr>
+            <w:r>
+              <w:rPr>
+                <w:rFonts w:cs="Andale Mono" w:ascii="Courier" w:hAnsi="Courier"/>
+                <w:sz w:val="20"/>
+                <w:szCs w:val="20"/>
+              </w:rPr>
+              <w:t>ENERGY_STRESS will print potential energy and configurational stresses to the file prior to the atomic forces.  This creates a file in the expected_output format used in testing chimes_calculator forces.</w:t>
             </w:r>
           </w:p>
         </w:tc>
@@ -19010,7 +19058,7 @@
             </w:tcBorders>
             <w:shd w:color="auto" w:fill="FDE4D0" w:themeFill="accent6" w:themeFillTint="3f" w:val="clear"/>
             <w:tcMar>
-              <w:left w:w="75" w:type="dxa"/>
+              <w:left w:w="55" w:type="dxa"/>
             </w:tcMar>
             <w:vAlign w:val="center"/>
           </w:tcPr>
@@ -19136,7 +19184,7 @@
             </w:tcBorders>
             <w:shd w:fill="auto" w:val="clear"/>
             <w:tcMar>
-              <w:left w:w="75" w:type="dxa"/>
+              <w:left w:w="55" w:type="dxa"/>
             </w:tcMar>
             <w:vAlign w:val="center"/>
           </w:tcPr>
@@ -19247,12 +19295,14 @@
             <w:cnfStyle w:val="001000000000" w:firstRow="0" w:lastRow="0" w:firstColumn="1" w:lastColumn="0" w:oddVBand="0" w:evenVBand="0" w:oddHBand="0" w:evenHBand="0" w:firstRowFirstColumn="0" w:firstRowLastColumn="0" w:lastRowFirstColumn="0" w:lastRowLastColumn="0"/>
             <w:tcBorders>
               <w:top w:val="nil"/>
+              <w:bottom w:val="nil"/>
               <w:right w:val="nil"/>
+              <w:insideH w:val="nil"/>
               <w:insideV w:val="nil"/>
             </w:tcBorders>
             <w:shd w:color="auto" w:fill="FDE4D0" w:themeFill="accent6" w:themeFillTint="3f" w:val="clear"/>
             <w:tcMar>
-              <w:left w:w="75" w:type="dxa"/>
+              <w:left w:w="55" w:type="dxa"/>
             </w:tcMar>
             <w:vAlign w:val="center"/>
           </w:tcPr>
@@ -19287,7 +19337,9 @@
             <w:tcBorders>
               <w:top w:val="nil"/>
               <w:left w:val="nil"/>
+              <w:bottom w:val="nil"/>
               <w:right w:val="nil"/>
+              <w:insideH w:val="nil"/>
               <w:insideV w:val="nil"/>
             </w:tcBorders>
             <w:shd w:color="auto" w:fill="FDE4D0" w:themeFill="accent6" w:themeFillTint="3f" w:val="clear"/>
@@ -19331,6 +19383,8 @@
             <w:tcBorders>
               <w:top w:val="nil"/>
               <w:left w:val="nil"/>
+              <w:bottom w:val="nil"/>
+              <w:insideH w:val="nil"/>
             </w:tcBorders>
             <w:shd w:color="auto" w:fill="FDE4D0" w:themeFill="accent6" w:themeFillTint="3f" w:val="clear"/>
             <w:tcMar>
@@ -19373,7 +19427,7 @@
             </w:tcBorders>
             <w:shd w:color="auto" w:fill="FDE4D0" w:themeFill="accent6" w:themeFillTint="3f" w:val="clear"/>
             <w:tcMar>
-              <w:left w:w="75" w:type="dxa"/>
+              <w:left w:w="55" w:type="dxa"/>
             </w:tcMar>
             <w:vAlign w:val="center"/>
           </w:tcPr>
@@ -19381,21 +19435,36 @@
             <w:pPr>
               <w:pStyle w:val="Normal"/>
               <w:jc w:val="center"/>
-              <w:rPr/>
+              <w:rPr>
+                <w:b/>
+                <w:b/>
+                <w:bCs/>
+              </w:rPr>
             </w:pPr>
             <w:r>
-              <w:rPr/>
+              <w:rPr>
+                <w:rFonts w:ascii="FreeMono" w:hAnsi="FreeMono"/>
+                <w:b w:val="false"/>
+                <w:bCs w:val="false"/>
+              </w:rPr>
               <w:t xml:space="preserve"># </w:t>
             </w:r>
             <w:r>
               <w:rPr>
+                <w:rFonts w:ascii="FreeMono" w:hAnsi="FreeMono"/>
+                <w:b w:val="false"/>
+                <w:bCs w:val="false"/>
                 <w:sz w:val="20"/>
                 <w:szCs w:val="20"/>
               </w:rPr>
               <w:t>CHEBYFIX</w:t>
             </w:r>
             <w:r>
-              <w:rPr/>
+              <w:rPr>
+                <w:rFonts w:ascii="FreeMono" w:hAnsi="FreeMono"/>
+                <w:b w:val="false"/>
+                <w:bCs w:val="false"/>
+              </w:rPr>
               <w:t xml:space="preserve"> #</w:t>
             </w:r>
           </w:p>
@@ -19427,6 +19496,7 @@
             </w:pPr>
             <w:r>
               <w:rPr>
+                <w:rFonts w:ascii="FreeMono" w:hAnsi="FreeMono"/>
                 <w:sz w:val="20"/>
                 <w:szCs w:val="20"/>
               </w:rPr>
@@ -19457,6 +19527,7 @@
             </w:pPr>
             <w:r>
               <w:rPr>
+                <w:rFonts w:ascii="FreeMono" w:hAnsi="FreeMono"/>
                 <w:sz w:val="20"/>
                 <w:szCs w:val="20"/>
               </w:rPr>
@@ -19465,6 +19536,108 @@
           </w:p>
         </w:tc>
       </w:tr>
+      <w:tr>
+        <w:trPr>
+          <w:cnfStyle w:val="000000100000" w:firstRow="0" w:lastRow="0" w:firstColumn="0" w:lastColumn="0" w:oddVBand="0" w:evenVBand="0" w:oddHBand="1" w:evenHBand="0" w:firstRowFirstColumn="0" w:firstRowLastColumn="0" w:lastRowFirstColumn="0" w:lastRowLastColumn="0"/>
+        </w:trPr>
+        <w:tc>
+          <w:tcPr>
+            <w:tcW w:w="3090" w:type="dxa"/>
+            <w:cnfStyle w:val="001000000000" w:firstRow="0" w:lastRow="0" w:firstColumn="1" w:lastColumn="0" w:oddVBand="0" w:evenVBand="0" w:oddHBand="0" w:evenHBand="0" w:firstRowFirstColumn="0" w:firstRowLastColumn="0" w:lastRowFirstColumn="0" w:lastRowLastColumn="0"/>
+            <w:tcBorders>
+              <w:top w:val="nil"/>
+              <w:right w:val="nil"/>
+              <w:insideV w:val="nil"/>
+            </w:tcBorders>
+            <w:shd w:color="auto" w:fill="FDE4D0" w:themeFill="accent6" w:themeFillTint="3f" w:val="clear"/>
+            <w:tcMar>
+              <w:left w:w="55" w:type="dxa"/>
+            </w:tcMar>
+            <w:vAlign w:val="center"/>
+          </w:tcPr>
+          <w:p>
+            <w:pPr>
+              <w:pStyle w:val="Normal"/>
+              <w:jc w:val="center"/>
+              <w:rPr>
+                <w:rFonts w:ascii="FreeMono" w:hAnsi="FreeMono"/>
+              </w:rPr>
+            </w:pPr>
+            <w:r>
+              <w:rPr>
+                <w:rFonts w:ascii="FreeMono" w:hAnsi="FreeMono"/>
+              </w:rPr>
+              <w:t># ATMENER #</w:t>
+            </w:r>
+          </w:p>
+        </w:tc>
+        <w:tc>
+          <w:tcPr>
+            <w:tcW w:w="3505" w:type="dxa"/>
+            <w:tcBorders>
+              <w:top w:val="nil"/>
+              <w:left w:val="nil"/>
+              <w:right w:val="nil"/>
+              <w:insideV w:val="nil"/>
+            </w:tcBorders>
+            <w:shd w:color="auto" w:fill="FDE4D0" w:themeFill="accent6" w:themeFillTint="3f" w:val="clear"/>
+            <w:tcMar>
+              <w:left w:w="125" w:type="dxa"/>
+            </w:tcMar>
+            <w:vAlign w:val="center"/>
+          </w:tcPr>
+          <w:p>
+            <w:pPr>
+              <w:pStyle w:val="Normal"/>
+              <w:jc w:val="center"/>
+              <w:cnfStyle w:val="000000010000" w:firstRow="0" w:lastRow="0" w:firstColumn="0" w:lastColumn="0" w:oddVBand="0" w:evenVBand="0" w:oddHBand="0" w:evenHBand="1" w:firstRowFirstColumn="0" w:firstRowLastColumn="0" w:lastRowFirstColumn="0" w:lastRowLastColumn="0"/>
+              <w:rPr>
+                <w:rFonts w:ascii="FreeMono" w:hAnsi="FreeMono"/>
+              </w:rPr>
+            </w:pPr>
+            <w:r>
+              <w:rPr>
+                <w:rFonts w:ascii="FreeMono" w:hAnsi="FreeMono"/>
+              </w:rPr>
+              <w:t>“</w:t>
+            </w:r>
+            <w:r>
+              <w:rPr>
+                <w:rFonts w:ascii="FreeMono" w:hAnsi="FreeMono"/>
+              </w:rPr>
+              <w:t>true” or “false”</w:t>
+            </w:r>
+          </w:p>
+        </w:tc>
+        <w:tc>
+          <w:tcPr>
+            <w:tcW w:w="7200" w:type="dxa"/>
+            <w:tcBorders>
+              <w:top w:val="nil"/>
+              <w:left w:val="nil"/>
+            </w:tcBorders>
+            <w:shd w:color="auto" w:fill="FDE4D0" w:themeFill="accent6" w:themeFillTint="3f" w:val="clear"/>
+            <w:tcMar>
+              <w:left w:w="125" w:type="dxa"/>
+            </w:tcMar>
+          </w:tcPr>
+          <w:p>
+            <w:pPr>
+              <w:pStyle w:val="Normal"/>
+              <w:cnfStyle w:val="000000010000" w:firstRow="0" w:lastRow="0" w:firstColumn="0" w:lastColumn="0" w:oddVBand="0" w:evenVBand="0" w:oddHBand="0" w:evenHBand="1" w:firstRowFirstColumn="0" w:firstRowLastColumn="0" w:lastRowFirstColumn="0" w:lastRowLastColumn="0"/>
+              <w:rPr>
+                <w:rFonts w:ascii="FreeMono" w:hAnsi="FreeMono"/>
+              </w:rPr>
+            </w:pPr>
+            <w:r>
+              <w:rPr>
+                <w:rFonts w:ascii="FreeMono" w:hAnsi="FreeMono"/>
+              </w:rPr>
+              <w:t>If TRUE, use atomic energies defined in the force field definition file to offset reported potential energies.  This is useful when matching to energies from a quantum code.  If FALSE, the atomic energies in the force field definition file are ignored.  The default is TRUE.</w:t>
+            </w:r>
+          </w:p>
+        </w:tc>
+      </w:tr>
     </w:tbl>
     <w:p>
       <w:pPr>
@@ -19474,9 +19647,9 @@
           <w:color w:val="000000" w:themeColor="text1"/>
         </w:rPr>
       </w:pPr>
+      <w:bookmarkStart w:id="25" w:name="_MD_CODE:_Parameter"/>
       <w:bookmarkStart w:id="26" w:name="_MD_CODE:_Parameter"/>
-      <w:bookmarkStart w:id="27" w:name="_MD_CODE:_Parameter"/>
-      <w:bookmarkEnd w:id="27"/>
+      <w:bookmarkEnd w:id="26"/>
       <w:r>
         <w:rPr>
           <w:rFonts w:asciiTheme="minorHAnsi" w:hAnsiTheme="minorHAnsi" w:ascii="Cambria" w:hAnsi="Cambria"/>
@@ -19495,8 +19668,8 @@
           <w:color w:val="000000" w:themeColor="text1"/>
         </w:rPr>
       </w:pPr>
-      <w:bookmarkStart w:id="28" w:name="_MD_CODE:_Ensembles"/>
-      <w:bookmarkEnd w:id="28"/>
+      <w:bookmarkStart w:id="27" w:name="_MD_CODE:_Ensembles"/>
+      <w:bookmarkEnd w:id="27"/>
       <w:r>
         <w:rPr>
           <w:rFonts w:ascii="Cambria" w:hAnsi="Cambria" w:asciiTheme="minorHAnsi" w:hAnsiTheme="minorHAnsi"/>
@@ -19538,10 +19711,10 @@
         <w:tblStyle w:val="LightList-Accent6"/>
         <w:tblW w:w="13878" w:type="dxa"/>
         <w:jc w:val="left"/>
-        <w:tblInd w:w="-39" w:type="dxa"/>
+        <w:tblInd w:w="-59" w:type="dxa"/>
         <w:tblCellMar>
           <w:top w:w="0" w:type="dxa"/>
-          <w:left w:w="67" w:type="dxa"/>
+          <w:left w:w="47" w:type="dxa"/>
           <w:bottom w:w="0" w:type="dxa"/>
           <w:right w:w="108" w:type="dxa"/>
         </w:tblCellMar>
@@ -19568,7 +19741,7 @@
             </w:tcBorders>
             <w:shd w:color="auto" w:fill="F79646" w:themeFill="accent6" w:val="clear"/>
             <w:tcMar>
-              <w:left w:w="67" w:type="dxa"/>
+              <w:left w:w="47" w:type="dxa"/>
             </w:tcMar>
           </w:tcPr>
           <w:p>
@@ -19677,7 +19850,7 @@
             <w:tcBorders/>
             <w:shd w:fill="auto" w:val="clear"/>
             <w:tcMar>
-              <w:left w:w="67" w:type="dxa"/>
+              <w:left w:w="47" w:type="dxa"/>
             </w:tcMar>
             <w:vAlign w:val="center"/>
           </w:tcPr>
@@ -19709,7 +19882,7 @@
             <w:tcBorders/>
             <w:shd w:fill="auto" w:val="clear"/>
             <w:tcMar>
-              <w:left w:w="67" w:type="dxa"/>
+              <w:left w:w="47" w:type="dxa"/>
             </w:tcMar>
             <w:vAlign w:val="center"/>
           </w:tcPr>
@@ -19741,7 +19914,7 @@
             <w:tcBorders/>
             <w:shd w:fill="auto" w:val="clear"/>
             <w:tcMar>
-              <w:left w:w="67" w:type="dxa"/>
+              <w:left w:w="47" w:type="dxa"/>
             </w:tcMar>
             <w:vAlign w:val="center"/>
           </w:tcPr>
@@ -19782,7 +19955,7 @@
             </w:tcBorders>
             <w:shd w:fill="auto" w:val="clear"/>
             <w:tcMar>
-              <w:left w:w="67" w:type="dxa"/>
+              <w:left w:w="47" w:type="dxa"/>
             </w:tcMar>
             <w:vAlign w:val="center"/>
           </w:tcPr>
@@ -19891,7 +20064,7 @@
             <w:tcBorders/>
             <w:shd w:fill="auto" w:val="clear"/>
             <w:tcMar>
-              <w:left w:w="67" w:type="dxa"/>
+              <w:left w:w="47" w:type="dxa"/>
             </w:tcMar>
             <w:vAlign w:val="center"/>
           </w:tcPr>
@@ -19920,7 +20093,7 @@
             <w:tcBorders/>
             <w:shd w:fill="auto" w:val="clear"/>
             <w:tcMar>
-              <w:left w:w="67" w:type="dxa"/>
+              <w:left w:w="47" w:type="dxa"/>
             </w:tcMar>
             <w:vAlign w:val="center"/>
           </w:tcPr>
@@ -19952,7 +20125,7 @@
             <w:tcBorders/>
             <w:shd w:fill="auto" w:val="clear"/>
             <w:tcMar>
-              <w:left w:w="67" w:type="dxa"/>
+              <w:left w:w="47" w:type="dxa"/>
             </w:tcMar>
             <w:vAlign w:val="center"/>
           </w:tcPr>
@@ -19993,7 +20166,7 @@
             </w:tcBorders>
             <w:shd w:fill="auto" w:val="clear"/>
             <w:tcMar>
-              <w:left w:w="67" w:type="dxa"/>
+              <w:left w:w="47" w:type="dxa"/>
             </w:tcMar>
             <w:vAlign w:val="center"/>
           </w:tcPr>
@@ -20101,7 +20274,7 @@
             <w:tcBorders/>
             <w:shd w:fill="auto" w:val="clear"/>
             <w:tcMar>
-              <w:left w:w="67" w:type="dxa"/>
+              <w:left w:w="47" w:type="dxa"/>
             </w:tcMar>
             <w:vAlign w:val="center"/>
           </w:tcPr>
@@ -20133,7 +20306,7 @@
             <w:tcBorders/>
             <w:shd w:fill="auto" w:val="clear"/>
             <w:tcMar>
-              <w:left w:w="67" w:type="dxa"/>
+              <w:left w:w="47" w:type="dxa"/>
             </w:tcMar>
             <w:vAlign w:val="center"/>
           </w:tcPr>
@@ -20160,7 +20333,7 @@
             <w:tcBorders/>
             <w:shd w:fill="auto" w:val="clear"/>
             <w:tcMar>
-              <w:left w:w="67" w:type="dxa"/>
+              <w:left w:w="47" w:type="dxa"/>
             </w:tcMar>
             <w:vAlign w:val="center"/>
           </w:tcPr>
@@ -20215,7 +20388,7 @@
             </w:tcBorders>
             <w:shd w:fill="auto" w:val="clear"/>
             <w:tcMar>
-              <w:left w:w="67" w:type="dxa"/>
+              <w:left w:w="47" w:type="dxa"/>
             </w:tcMar>
             <w:vAlign w:val="center"/>
           </w:tcPr>
@@ -20324,7 +20497,7 @@
             <w:tcBorders/>
             <w:shd w:fill="auto" w:val="clear"/>
             <w:tcMar>
-              <w:left w:w="67" w:type="dxa"/>
+              <w:left w:w="47" w:type="dxa"/>
             </w:tcMar>
             <w:vAlign w:val="center"/>
           </w:tcPr>
@@ -20356,7 +20529,7 @@
             <w:tcBorders/>
             <w:shd w:fill="auto" w:val="clear"/>
             <w:tcMar>
-              <w:left w:w="67" w:type="dxa"/>
+              <w:left w:w="47" w:type="dxa"/>
             </w:tcMar>
             <w:vAlign w:val="center"/>
           </w:tcPr>
@@ -20383,7 +20556,7 @@
             <w:tcBorders/>
             <w:shd w:fill="auto" w:val="clear"/>
             <w:tcMar>
-              <w:left w:w="67" w:type="dxa"/>
+              <w:left w:w="47" w:type="dxa"/>
             </w:tcMar>
             <w:vAlign w:val="center"/>
           </w:tcPr>
@@ -20438,7 +20611,7 @@
             </w:tcBorders>
             <w:shd w:fill="auto" w:val="clear"/>
             <w:tcMar>
-              <w:left w:w="67" w:type="dxa"/>
+              <w:left w:w="47" w:type="dxa"/>
             </w:tcMar>
             <w:vAlign w:val="center"/>
           </w:tcPr>
@@ -20548,7 +20721,7 @@
             <w:tcBorders/>
             <w:shd w:fill="auto" w:val="clear"/>
             <w:tcMar>
-              <w:left w:w="67" w:type="dxa"/>
+              <w:left w:w="47" w:type="dxa"/>
             </w:tcMar>
             <w:vAlign w:val="center"/>
           </w:tcPr>
@@ -20577,7 +20750,7 @@
             <w:tcBorders/>
             <w:shd w:fill="auto" w:val="clear"/>
             <w:tcMar>
-              <w:left w:w="67" w:type="dxa"/>
+              <w:left w:w="47" w:type="dxa"/>
             </w:tcMar>
             <w:vAlign w:val="center"/>
           </w:tcPr>
@@ -20609,7 +20782,7 @@
             <w:tcBorders/>
             <w:shd w:fill="auto" w:val="clear"/>
             <w:tcMar>
-              <w:left w:w="67" w:type="dxa"/>
+              <w:left w:w="47" w:type="dxa"/>
             </w:tcMar>
             <w:vAlign w:val="center"/>
           </w:tcPr>
@@ -21430,8 +21603,8 @@
           <w:rFonts w:ascii="Cambria" w:hAnsi="Cambria"/>
         </w:rPr>
       </w:pPr>
-      <w:bookmarkStart w:id="29" w:name="_PES_Scan_generator"/>
-      <w:bookmarkEnd w:id="29"/>
+      <w:bookmarkStart w:id="28" w:name="_PES_Scan_generator"/>
+      <w:bookmarkEnd w:id="28"/>
       <w:r>
         <w:rPr>
           <w:rFonts w:ascii="Cambria" w:hAnsi="Cambria" w:asciiTheme="minorHAnsi" w:hAnsiTheme="minorHAnsi"/>
@@ -22111,9 +22284,9 @@
           <w:szCs w:val="28"/>
         </w:rPr>
       </w:pPr>
+      <w:bookmarkStart w:id="29" w:name="_Small_Utilities"/>
       <w:bookmarkStart w:id="30" w:name="_Small_Utilities"/>
-      <w:bookmarkStart w:id="31" w:name="_Small_Utilities"/>
-      <w:bookmarkEnd w:id="31"/>
+      <w:bookmarkEnd w:id="30"/>
       <w:r>
         <w:rPr>
           <w:rFonts w:eastAsia="ＭＳ ゴシック" w:cs="" w:cstheme="majorBidi" w:eastAsiaTheme="majorEastAsia"/>
@@ -22200,10 +22373,10 @@
         <w:tblStyle w:val="MediumShading1-Accent6"/>
         <w:tblW w:w="12535" w:type="dxa"/>
         <w:jc w:val="left"/>
-        <w:tblInd w:w="-40" w:type="dxa"/>
+        <w:tblInd w:w="-60" w:type="dxa"/>
         <w:tblCellMar>
           <w:top w:w="115" w:type="dxa"/>
-          <w:left w:w="75" w:type="dxa"/>
+          <w:left w:w="55" w:type="dxa"/>
           <w:bottom w:w="115" w:type="dxa"/>
           <w:right w:w="115" w:type="dxa"/>
         </w:tblCellMar>
@@ -22224,7 +22397,7 @@
             <w:tcBorders/>
             <w:shd w:color="auto" w:fill="F79646" w:themeFill="accent6" w:val="clear"/>
             <w:tcMar>
-              <w:left w:w="75" w:type="dxa"/>
+              <w:left w:w="55" w:type="dxa"/>
             </w:tcMar>
           </w:tcPr>
           <w:p>
@@ -22257,7 +22430,7 @@
             <w:tcBorders/>
             <w:shd w:color="auto" w:fill="F79646" w:themeFill="accent6" w:val="clear"/>
             <w:tcMar>
-              <w:left w:w="75" w:type="dxa"/>
+              <w:left w:w="55" w:type="dxa"/>
             </w:tcMar>
           </w:tcPr>
           <w:p>
@@ -22303,7 +22476,7 @@
             </w:tcBorders>
             <w:shd w:color="auto" w:fill="FDE4D0" w:themeFill="accent6" w:themeFillTint="3f" w:val="clear"/>
             <w:tcMar>
-              <w:left w:w="75" w:type="dxa"/>
+              <w:left w:w="55" w:type="dxa"/>
             </w:tcMar>
             <w:vAlign w:val="center"/>
           </w:tcPr>
@@ -22385,7 +22558,7 @@
             </w:tcBorders>
             <w:shd w:fill="auto" w:val="clear"/>
             <w:tcMar>
-              <w:left w:w="75" w:type="dxa"/>
+              <w:left w:w="55" w:type="dxa"/>
             </w:tcMar>
             <w:vAlign w:val="center"/>
           </w:tcPr>
@@ -22467,7 +22640,7 @@
             </w:tcBorders>
             <w:shd w:color="auto" w:fill="FDE4D0" w:themeFill="accent6" w:themeFillTint="3f" w:val="clear"/>
             <w:tcMar>
-              <w:left w:w="75" w:type="dxa"/>
+              <w:left w:w="55" w:type="dxa"/>
             </w:tcMar>
             <w:vAlign w:val="center"/>
           </w:tcPr>
@@ -22549,7 +22722,7 @@
             </w:tcBorders>
             <w:shd w:fill="auto" w:val="clear"/>
             <w:tcMar>
-              <w:left w:w="75" w:type="dxa"/>
+              <w:left w:w="55" w:type="dxa"/>
             </w:tcMar>
             <w:vAlign w:val="center"/>
           </w:tcPr>
@@ -22631,7 +22804,7 @@
             </w:tcBorders>
             <w:shd w:color="auto" w:fill="FDE4D0" w:themeFill="accent6" w:themeFillTint="3f" w:val="clear"/>
             <w:tcMar>
-              <w:left w:w="75" w:type="dxa"/>
+              <w:left w:w="55" w:type="dxa"/>
             </w:tcMar>
             <w:vAlign w:val="center"/>
           </w:tcPr>
@@ -22713,7 +22886,7 @@
             </w:tcBorders>
             <w:shd w:fill="auto" w:val="clear"/>
             <w:tcMar>
-              <w:left w:w="75" w:type="dxa"/>
+              <w:left w:w="55" w:type="dxa"/>
             </w:tcMar>
             <w:vAlign w:val="center"/>
           </w:tcPr>
@@ -22795,7 +22968,7 @@
             </w:tcBorders>
             <w:shd w:color="auto" w:fill="FDE4D0" w:themeFill="accent6" w:themeFillTint="3f" w:val="clear"/>
             <w:tcMar>
-              <w:left w:w="75" w:type="dxa"/>
+              <w:left w:w="55" w:type="dxa"/>
             </w:tcMar>
             <w:vAlign w:val="center"/>
           </w:tcPr>
@@ -22877,7 +23050,7 @@
             </w:tcBorders>
             <w:shd w:fill="auto" w:val="clear"/>
             <w:tcMar>
-              <w:left w:w="75" w:type="dxa"/>
+              <w:left w:w="55" w:type="dxa"/>
             </w:tcMar>
             <w:vAlign w:val="center"/>
           </w:tcPr>
@@ -22958,7 +23131,7 @@
             </w:tcBorders>
             <w:shd w:color="auto" w:fill="FDE4D0" w:themeFill="accent6" w:themeFillTint="3f" w:val="clear"/>
             <w:tcMar>
-              <w:left w:w="75" w:type="dxa"/>
+              <w:left w:w="55" w:type="dxa"/>
             </w:tcMar>
             <w:vAlign w:val="center"/>
           </w:tcPr>
@@ -26240,6 +26413,646 @@
       <w:rFonts w:cs="Wingdings"/>
     </w:rPr>
   </w:style>
+  <w:style w:type="character" w:styleId="ListLabel222">
+    <w:name w:val="ListLabel 222"/>
+    <w:qFormat/>
+    <w:rPr>
+      <w:rFonts w:cs=""/>
+      <w:b w:val="false"/>
+      <w:sz w:val="28"/>
+    </w:rPr>
+  </w:style>
+  <w:style w:type="character" w:styleId="ListLabel223">
+    <w:name w:val="ListLabel 223"/>
+    <w:qFormat/>
+    <w:rPr>
+      <w:rFonts w:cs="Courier New"/>
+    </w:rPr>
+  </w:style>
+  <w:style w:type="character" w:styleId="ListLabel224">
+    <w:name w:val="ListLabel 224"/>
+    <w:qFormat/>
+    <w:rPr>
+      <w:rFonts w:cs="Wingdings"/>
+    </w:rPr>
+  </w:style>
+  <w:style w:type="character" w:styleId="ListLabel225">
+    <w:name w:val="ListLabel 225"/>
+    <w:qFormat/>
+    <w:rPr>
+      <w:rFonts w:cs="Symbol"/>
+    </w:rPr>
+  </w:style>
+  <w:style w:type="character" w:styleId="ListLabel226">
+    <w:name w:val="ListLabel 226"/>
+    <w:qFormat/>
+    <w:rPr>
+      <w:rFonts w:cs="Courier New"/>
+    </w:rPr>
+  </w:style>
+  <w:style w:type="character" w:styleId="ListLabel227">
+    <w:name w:val="ListLabel 227"/>
+    <w:qFormat/>
+    <w:rPr>
+      <w:rFonts w:cs="Wingdings"/>
+    </w:rPr>
+  </w:style>
+  <w:style w:type="character" w:styleId="ListLabel228">
+    <w:name w:val="ListLabel 228"/>
+    <w:qFormat/>
+    <w:rPr>
+      <w:rFonts w:cs="Symbol"/>
+    </w:rPr>
+  </w:style>
+  <w:style w:type="character" w:styleId="ListLabel229">
+    <w:name w:val="ListLabel 229"/>
+    <w:qFormat/>
+    <w:rPr>
+      <w:rFonts w:cs="Courier New"/>
+    </w:rPr>
+  </w:style>
+  <w:style w:type="character" w:styleId="ListLabel230">
+    <w:name w:val="ListLabel 230"/>
+    <w:qFormat/>
+    <w:rPr>
+      <w:rFonts w:cs="Wingdings"/>
+    </w:rPr>
+  </w:style>
+  <w:style w:type="character" w:styleId="ListLabel231">
+    <w:name w:val="ListLabel 231"/>
+    <w:qFormat/>
+    <w:rPr>
+      <w:rFonts w:cs="Symbol"/>
+      <w:color w:val="00000A"/>
+    </w:rPr>
+  </w:style>
+  <w:style w:type="character" w:styleId="ListLabel232">
+    <w:name w:val="ListLabel 232"/>
+    <w:qFormat/>
+    <w:rPr>
+      <w:rFonts w:cs="Courier New"/>
+    </w:rPr>
+  </w:style>
+  <w:style w:type="character" w:styleId="ListLabel233">
+    <w:name w:val="ListLabel 233"/>
+    <w:qFormat/>
+    <w:rPr>
+      <w:rFonts w:cs="Wingdings"/>
+    </w:rPr>
+  </w:style>
+  <w:style w:type="character" w:styleId="ListLabel234">
+    <w:name w:val="ListLabel 234"/>
+    <w:qFormat/>
+    <w:rPr>
+      <w:rFonts w:cs="Symbol"/>
+    </w:rPr>
+  </w:style>
+  <w:style w:type="character" w:styleId="ListLabel235">
+    <w:name w:val="ListLabel 235"/>
+    <w:qFormat/>
+    <w:rPr>
+      <w:rFonts w:cs="Courier New"/>
+    </w:rPr>
+  </w:style>
+  <w:style w:type="character" w:styleId="ListLabel236">
+    <w:name w:val="ListLabel 236"/>
+    <w:qFormat/>
+    <w:rPr>
+      <w:rFonts w:cs="Wingdings"/>
+    </w:rPr>
+  </w:style>
+  <w:style w:type="character" w:styleId="ListLabel237">
+    <w:name w:val="ListLabel 237"/>
+    <w:qFormat/>
+    <w:rPr>
+      <w:rFonts w:cs="Symbol"/>
+    </w:rPr>
+  </w:style>
+  <w:style w:type="character" w:styleId="ListLabel238">
+    <w:name w:val="ListLabel 238"/>
+    <w:qFormat/>
+    <w:rPr>
+      <w:rFonts w:cs="Courier New"/>
+    </w:rPr>
+  </w:style>
+  <w:style w:type="character" w:styleId="ListLabel239">
+    <w:name w:val="ListLabel 239"/>
+    <w:qFormat/>
+    <w:rPr>
+      <w:rFonts w:cs="Wingdings"/>
+    </w:rPr>
+  </w:style>
+  <w:style w:type="character" w:styleId="ListLabel240">
+    <w:name w:val="ListLabel 240"/>
+    <w:qFormat/>
+    <w:rPr>
+      <w:rFonts w:cs="Symbol"/>
+      <w:color w:val="00000A"/>
+      <w:sz w:val="28"/>
+    </w:rPr>
+  </w:style>
+  <w:style w:type="character" w:styleId="ListLabel241">
+    <w:name w:val="ListLabel 241"/>
+    <w:qFormat/>
+    <w:rPr>
+      <w:rFonts w:cs="Courier New"/>
+    </w:rPr>
+  </w:style>
+  <w:style w:type="character" w:styleId="ListLabel242">
+    <w:name w:val="ListLabel 242"/>
+    <w:qFormat/>
+    <w:rPr>
+      <w:rFonts w:cs="Wingdings"/>
+    </w:rPr>
+  </w:style>
+  <w:style w:type="character" w:styleId="ListLabel243">
+    <w:name w:val="ListLabel 243"/>
+    <w:qFormat/>
+    <w:rPr>
+      <w:rFonts w:cs="Symbol"/>
+    </w:rPr>
+  </w:style>
+  <w:style w:type="character" w:styleId="ListLabel244">
+    <w:name w:val="ListLabel 244"/>
+    <w:qFormat/>
+    <w:rPr>
+      <w:rFonts w:cs="Courier New"/>
+    </w:rPr>
+  </w:style>
+  <w:style w:type="character" w:styleId="ListLabel245">
+    <w:name w:val="ListLabel 245"/>
+    <w:qFormat/>
+    <w:rPr>
+      <w:rFonts w:cs="Wingdings"/>
+    </w:rPr>
+  </w:style>
+  <w:style w:type="character" w:styleId="ListLabel246">
+    <w:name w:val="ListLabel 246"/>
+    <w:qFormat/>
+    <w:rPr>
+      <w:rFonts w:cs="Symbol"/>
+    </w:rPr>
+  </w:style>
+  <w:style w:type="character" w:styleId="ListLabel247">
+    <w:name w:val="ListLabel 247"/>
+    <w:qFormat/>
+    <w:rPr>
+      <w:rFonts w:cs="Courier New"/>
+    </w:rPr>
+  </w:style>
+  <w:style w:type="character" w:styleId="ListLabel248">
+    <w:name w:val="ListLabel 248"/>
+    <w:qFormat/>
+    <w:rPr>
+      <w:rFonts w:cs="Wingdings"/>
+    </w:rPr>
+  </w:style>
+  <w:style w:type="character" w:styleId="ListLabel249">
+    <w:name w:val="ListLabel 249"/>
+    <w:qFormat/>
+    <w:rPr>
+      <w:rFonts w:cs="Symbol"/>
+    </w:rPr>
+  </w:style>
+  <w:style w:type="character" w:styleId="ListLabel250">
+    <w:name w:val="ListLabel 250"/>
+    <w:qFormat/>
+    <w:rPr>
+      <w:rFonts w:cs="Courier New"/>
+    </w:rPr>
+  </w:style>
+  <w:style w:type="character" w:styleId="ListLabel251">
+    <w:name w:val="ListLabel 251"/>
+    <w:qFormat/>
+    <w:rPr>
+      <w:rFonts w:cs="Wingdings"/>
+    </w:rPr>
+  </w:style>
+  <w:style w:type="character" w:styleId="ListLabel252">
+    <w:name w:val="ListLabel 252"/>
+    <w:qFormat/>
+    <w:rPr>
+      <w:rFonts w:cs="Symbol"/>
+    </w:rPr>
+  </w:style>
+  <w:style w:type="character" w:styleId="ListLabel253">
+    <w:name w:val="ListLabel 253"/>
+    <w:qFormat/>
+    <w:rPr>
+      <w:rFonts w:cs="Courier New"/>
+    </w:rPr>
+  </w:style>
+  <w:style w:type="character" w:styleId="ListLabel254">
+    <w:name w:val="ListLabel 254"/>
+    <w:qFormat/>
+    <w:rPr>
+      <w:rFonts w:cs="Wingdings"/>
+    </w:rPr>
+  </w:style>
+  <w:style w:type="character" w:styleId="ListLabel255">
+    <w:name w:val="ListLabel 255"/>
+    <w:qFormat/>
+    <w:rPr>
+      <w:rFonts w:cs="Symbol"/>
+    </w:rPr>
+  </w:style>
+  <w:style w:type="character" w:styleId="ListLabel256">
+    <w:name w:val="ListLabel 256"/>
+    <w:qFormat/>
+    <w:rPr>
+      <w:rFonts w:cs="Courier New"/>
+    </w:rPr>
+  </w:style>
+  <w:style w:type="character" w:styleId="ListLabel257">
+    <w:name w:val="ListLabel 257"/>
+    <w:qFormat/>
+    <w:rPr>
+      <w:rFonts w:cs="Wingdings"/>
+    </w:rPr>
+  </w:style>
+  <w:style w:type="character" w:styleId="ListLabel258">
+    <w:name w:val="ListLabel 258"/>
+    <w:qFormat/>
+    <w:rPr>
+      <w:rFonts w:cs="Symbol"/>
+    </w:rPr>
+  </w:style>
+  <w:style w:type="character" w:styleId="ListLabel259">
+    <w:name w:val="ListLabel 259"/>
+    <w:qFormat/>
+    <w:rPr>
+      <w:rFonts w:cs="Courier New"/>
+    </w:rPr>
+  </w:style>
+  <w:style w:type="character" w:styleId="ListLabel260">
+    <w:name w:val="ListLabel 260"/>
+    <w:qFormat/>
+    <w:rPr>
+      <w:rFonts w:cs="Wingdings"/>
+    </w:rPr>
+  </w:style>
+  <w:style w:type="character" w:styleId="ListLabel261">
+    <w:name w:val="ListLabel 261"/>
+    <w:qFormat/>
+    <w:rPr>
+      <w:rFonts w:cs="Symbol"/>
+    </w:rPr>
+  </w:style>
+  <w:style w:type="character" w:styleId="ListLabel262">
+    <w:name w:val="ListLabel 262"/>
+    <w:qFormat/>
+    <w:rPr>
+      <w:rFonts w:cs="Courier New"/>
+    </w:rPr>
+  </w:style>
+  <w:style w:type="character" w:styleId="ListLabel263">
+    <w:name w:val="ListLabel 263"/>
+    <w:qFormat/>
+    <w:rPr>
+      <w:rFonts w:cs="Wingdings"/>
+    </w:rPr>
+  </w:style>
+  <w:style w:type="character" w:styleId="ListLabel264">
+    <w:name w:val="ListLabel 264"/>
+    <w:qFormat/>
+    <w:rPr>
+      <w:rFonts w:cs="Symbol"/>
+    </w:rPr>
+  </w:style>
+  <w:style w:type="character" w:styleId="ListLabel265">
+    <w:name w:val="ListLabel 265"/>
+    <w:qFormat/>
+    <w:rPr>
+      <w:rFonts w:cs="Courier New"/>
+    </w:rPr>
+  </w:style>
+  <w:style w:type="character" w:styleId="ListLabel266">
+    <w:name w:val="ListLabel 266"/>
+    <w:qFormat/>
+    <w:rPr>
+      <w:rFonts w:cs="Wingdings"/>
+    </w:rPr>
+  </w:style>
+  <w:style w:type="character" w:styleId="ListLabel267">
+    <w:name w:val="ListLabel 267"/>
+    <w:qFormat/>
+    <w:rPr>
+      <w:rFonts w:cs=""/>
+      <w:b w:val="false"/>
+      <w:sz w:val="28"/>
+    </w:rPr>
+  </w:style>
+  <w:style w:type="character" w:styleId="ListLabel268">
+    <w:name w:val="ListLabel 268"/>
+    <w:qFormat/>
+    <w:rPr>
+      <w:rFonts w:cs="Courier New"/>
+    </w:rPr>
+  </w:style>
+  <w:style w:type="character" w:styleId="ListLabel269">
+    <w:name w:val="ListLabel 269"/>
+    <w:qFormat/>
+    <w:rPr>
+      <w:rFonts w:cs="Wingdings"/>
+    </w:rPr>
+  </w:style>
+  <w:style w:type="character" w:styleId="ListLabel270">
+    <w:name w:val="ListLabel 270"/>
+    <w:qFormat/>
+    <w:rPr>
+      <w:rFonts w:cs="Symbol"/>
+    </w:rPr>
+  </w:style>
+  <w:style w:type="character" w:styleId="ListLabel271">
+    <w:name w:val="ListLabel 271"/>
+    <w:qFormat/>
+    <w:rPr>
+      <w:rFonts w:cs="Courier New"/>
+    </w:rPr>
+  </w:style>
+  <w:style w:type="character" w:styleId="ListLabel272">
+    <w:name w:val="ListLabel 272"/>
+    <w:qFormat/>
+    <w:rPr>
+      <w:rFonts w:cs="Wingdings"/>
+    </w:rPr>
+  </w:style>
+  <w:style w:type="character" w:styleId="ListLabel273">
+    <w:name w:val="ListLabel 273"/>
+    <w:qFormat/>
+    <w:rPr>
+      <w:rFonts w:cs="Symbol"/>
+    </w:rPr>
+  </w:style>
+  <w:style w:type="character" w:styleId="ListLabel274">
+    <w:name w:val="ListLabel 274"/>
+    <w:qFormat/>
+    <w:rPr>
+      <w:rFonts w:cs="Courier New"/>
+    </w:rPr>
+  </w:style>
+  <w:style w:type="character" w:styleId="ListLabel275">
+    <w:name w:val="ListLabel 275"/>
+    <w:qFormat/>
+    <w:rPr>
+      <w:rFonts w:cs="Wingdings"/>
+    </w:rPr>
+  </w:style>
+  <w:style w:type="character" w:styleId="ListLabel276">
+    <w:name w:val="ListLabel 276"/>
+    <w:qFormat/>
+    <w:rPr>
+      <w:rFonts w:cs="Symbol"/>
+      <w:color w:val="00000A"/>
+    </w:rPr>
+  </w:style>
+  <w:style w:type="character" w:styleId="ListLabel277">
+    <w:name w:val="ListLabel 277"/>
+    <w:qFormat/>
+    <w:rPr>
+      <w:rFonts w:cs="Courier New"/>
+    </w:rPr>
+  </w:style>
+  <w:style w:type="character" w:styleId="ListLabel278">
+    <w:name w:val="ListLabel 278"/>
+    <w:qFormat/>
+    <w:rPr>
+      <w:rFonts w:cs="Wingdings"/>
+    </w:rPr>
+  </w:style>
+  <w:style w:type="character" w:styleId="ListLabel279">
+    <w:name w:val="ListLabel 279"/>
+    <w:qFormat/>
+    <w:rPr>
+      <w:rFonts w:cs="Symbol"/>
+    </w:rPr>
+  </w:style>
+  <w:style w:type="character" w:styleId="ListLabel280">
+    <w:name w:val="ListLabel 280"/>
+    <w:qFormat/>
+    <w:rPr>
+      <w:rFonts w:cs="Courier New"/>
+    </w:rPr>
+  </w:style>
+  <w:style w:type="character" w:styleId="ListLabel281">
+    <w:name w:val="ListLabel 281"/>
+    <w:qFormat/>
+    <w:rPr>
+      <w:rFonts w:cs="Wingdings"/>
+    </w:rPr>
+  </w:style>
+  <w:style w:type="character" w:styleId="ListLabel282">
+    <w:name w:val="ListLabel 282"/>
+    <w:qFormat/>
+    <w:rPr>
+      <w:rFonts w:cs="Symbol"/>
+    </w:rPr>
+  </w:style>
+  <w:style w:type="character" w:styleId="ListLabel283">
+    <w:name w:val="ListLabel 283"/>
+    <w:qFormat/>
+    <w:rPr>
+      <w:rFonts w:cs="Courier New"/>
+    </w:rPr>
+  </w:style>
+  <w:style w:type="character" w:styleId="ListLabel284">
+    <w:name w:val="ListLabel 284"/>
+    <w:qFormat/>
+    <w:rPr>
+      <w:rFonts w:cs="Wingdings"/>
+    </w:rPr>
+  </w:style>
+  <w:style w:type="character" w:styleId="ListLabel285">
+    <w:name w:val="ListLabel 285"/>
+    <w:qFormat/>
+    <w:rPr>
+      <w:rFonts w:cs="Symbol"/>
+      <w:color w:val="00000A"/>
+      <w:sz w:val="28"/>
+    </w:rPr>
+  </w:style>
+  <w:style w:type="character" w:styleId="ListLabel286">
+    <w:name w:val="ListLabel 286"/>
+    <w:qFormat/>
+    <w:rPr>
+      <w:rFonts w:cs="Courier New"/>
+    </w:rPr>
+  </w:style>
+  <w:style w:type="character" w:styleId="ListLabel287">
+    <w:name w:val="ListLabel 287"/>
+    <w:qFormat/>
+    <w:rPr>
+      <w:rFonts w:cs="Wingdings"/>
+    </w:rPr>
+  </w:style>
+  <w:style w:type="character" w:styleId="ListLabel288">
+    <w:name w:val="ListLabel 288"/>
+    <w:qFormat/>
+    <w:rPr>
+      <w:rFonts w:cs="Symbol"/>
+    </w:rPr>
+  </w:style>
+  <w:style w:type="character" w:styleId="ListLabel289">
+    <w:name w:val="ListLabel 289"/>
+    <w:qFormat/>
+    <w:rPr>
+      <w:rFonts w:cs="Courier New"/>
+    </w:rPr>
+  </w:style>
+  <w:style w:type="character" w:styleId="ListLabel290">
+    <w:name w:val="ListLabel 290"/>
+    <w:qFormat/>
+    <w:rPr>
+      <w:rFonts w:cs="Wingdings"/>
+    </w:rPr>
+  </w:style>
+  <w:style w:type="character" w:styleId="ListLabel291">
+    <w:name w:val="ListLabel 291"/>
+    <w:qFormat/>
+    <w:rPr>
+      <w:rFonts w:cs="Symbol"/>
+    </w:rPr>
+  </w:style>
+  <w:style w:type="character" w:styleId="ListLabel292">
+    <w:name w:val="ListLabel 292"/>
+    <w:qFormat/>
+    <w:rPr>
+      <w:rFonts w:cs="Courier New"/>
+    </w:rPr>
+  </w:style>
+  <w:style w:type="character" w:styleId="ListLabel293">
+    <w:name w:val="ListLabel 293"/>
+    <w:qFormat/>
+    <w:rPr>
+      <w:rFonts w:cs="Wingdings"/>
+    </w:rPr>
+  </w:style>
+  <w:style w:type="character" w:styleId="ListLabel294">
+    <w:name w:val="ListLabel 294"/>
+    <w:qFormat/>
+    <w:rPr>
+      <w:rFonts w:cs="Symbol"/>
+    </w:rPr>
+  </w:style>
+  <w:style w:type="character" w:styleId="ListLabel295">
+    <w:name w:val="ListLabel 295"/>
+    <w:qFormat/>
+    <w:rPr>
+      <w:rFonts w:cs="Courier New"/>
+    </w:rPr>
+  </w:style>
+  <w:style w:type="character" w:styleId="ListLabel296">
+    <w:name w:val="ListLabel 296"/>
+    <w:qFormat/>
+    <w:rPr>
+      <w:rFonts w:cs="Wingdings"/>
+    </w:rPr>
+  </w:style>
+  <w:style w:type="character" w:styleId="ListLabel297">
+    <w:name w:val="ListLabel 297"/>
+    <w:qFormat/>
+    <w:rPr>
+      <w:rFonts w:cs="Symbol"/>
+    </w:rPr>
+  </w:style>
+  <w:style w:type="character" w:styleId="ListLabel298">
+    <w:name w:val="ListLabel 298"/>
+    <w:qFormat/>
+    <w:rPr>
+      <w:rFonts w:cs="Courier New"/>
+    </w:rPr>
+  </w:style>
+  <w:style w:type="character" w:styleId="ListLabel299">
+    <w:name w:val="ListLabel 299"/>
+    <w:qFormat/>
+    <w:rPr>
+      <w:rFonts w:cs="Wingdings"/>
+    </w:rPr>
+  </w:style>
+  <w:style w:type="character" w:styleId="ListLabel300">
+    <w:name w:val="ListLabel 300"/>
+    <w:qFormat/>
+    <w:rPr>
+      <w:rFonts w:cs="Symbol"/>
+    </w:rPr>
+  </w:style>
+  <w:style w:type="character" w:styleId="ListLabel301">
+    <w:name w:val="ListLabel 301"/>
+    <w:qFormat/>
+    <w:rPr>
+      <w:rFonts w:cs="Courier New"/>
+    </w:rPr>
+  </w:style>
+  <w:style w:type="character" w:styleId="ListLabel302">
+    <w:name w:val="ListLabel 302"/>
+    <w:qFormat/>
+    <w:rPr>
+      <w:rFonts w:cs="Wingdings"/>
+    </w:rPr>
+  </w:style>
+  <w:style w:type="character" w:styleId="ListLabel303">
+    <w:name w:val="ListLabel 303"/>
+    <w:qFormat/>
+    <w:rPr>
+      <w:rFonts w:cs="Symbol"/>
+    </w:rPr>
+  </w:style>
+  <w:style w:type="character" w:styleId="ListLabel304">
+    <w:name w:val="ListLabel 304"/>
+    <w:qFormat/>
+    <w:rPr>
+      <w:rFonts w:cs="Courier New"/>
+    </w:rPr>
+  </w:style>
+  <w:style w:type="character" w:styleId="ListLabel305">
+    <w:name w:val="ListLabel 305"/>
+    <w:qFormat/>
+    <w:rPr>
+      <w:rFonts w:cs="Wingdings"/>
+    </w:rPr>
+  </w:style>
+  <w:style w:type="character" w:styleId="ListLabel306">
+    <w:name w:val="ListLabel 306"/>
+    <w:qFormat/>
+    <w:rPr>
+      <w:rFonts w:cs="Symbol"/>
+    </w:rPr>
+  </w:style>
+  <w:style w:type="character" w:styleId="ListLabel307">
+    <w:name w:val="ListLabel 307"/>
+    <w:qFormat/>
+    <w:rPr>
+      <w:rFonts w:cs="Courier New"/>
+    </w:rPr>
+  </w:style>
+  <w:style w:type="character" w:styleId="ListLabel308">
+    <w:name w:val="ListLabel 308"/>
+    <w:qFormat/>
+    <w:rPr>
+      <w:rFonts w:cs="Wingdings"/>
+    </w:rPr>
+  </w:style>
+  <w:style w:type="character" w:styleId="ListLabel309">
+    <w:name w:val="ListLabel 309"/>
+    <w:qFormat/>
+    <w:rPr>
+      <w:rFonts w:cs="Symbol"/>
+    </w:rPr>
+  </w:style>
+  <w:style w:type="character" w:styleId="ListLabel310">
+    <w:name w:val="ListLabel 310"/>
+    <w:qFormat/>
+    <w:rPr>
+      <w:rFonts w:cs="Courier New"/>
+    </w:rPr>
+  </w:style>
+  <w:style w:type="character" w:styleId="ListLabel311">
+    <w:name w:val="ListLabel 311"/>
+    <w:qFormat/>
+    <w:rPr>
+      <w:rFonts w:cs="Wingdings"/>
+    </w:rPr>
+  </w:style>
   <w:style w:type="paragraph" w:styleId="Heading">
     <w:name w:val="Heading"/>
     <w:basedOn w:val="Normal"/>

</xml_diff>

<commit_message>
Added support for round-robin ordering of frames in parallel LSQ execution.
</commit_message>
<xml_diff>
--- a/doc/Force_Match_User_Guide.docx
+++ b/doc/Force_Match_User_Guide.docx
@@ -1909,10 +1909,10 @@
         <w:tblStyle w:val="MediumShading1-Accent6"/>
         <w:tblW w:w="13428" w:type="dxa"/>
         <w:jc w:val="left"/>
-        <w:tblInd w:w="408" w:type="dxa"/>
+        <w:tblInd w:w="398" w:type="dxa"/>
         <w:tblCellMar>
           <w:top w:w="0" w:type="dxa"/>
-          <w:left w:w="47" w:type="dxa"/>
+          <w:left w:w="37" w:type="dxa"/>
           <w:bottom w:w="0" w:type="dxa"/>
           <w:right w:w="108" w:type="dxa"/>
         </w:tblCellMar>
@@ -1939,7 +1939,7 @@
             </w:tcBorders>
             <w:shd w:color="auto" w:fill="FDE4D0" w:themeFill="accent6" w:themeFillTint="3f" w:val="clear"/>
             <w:tcMar>
-              <w:left w:w="47" w:type="dxa"/>
+              <w:left w:w="37" w:type="dxa"/>
             </w:tcMar>
             <w:vAlign w:val="center"/>
           </w:tcPr>
@@ -2007,7 +2007,7 @@
             </w:tcBorders>
             <w:shd w:fill="auto" w:val="clear"/>
             <w:tcMar>
-              <w:left w:w="47" w:type="dxa"/>
+              <w:left w:w="37" w:type="dxa"/>
             </w:tcMar>
             <w:vAlign w:val="center"/>
           </w:tcPr>
@@ -2076,7 +2076,7 @@
             </w:tcBorders>
             <w:shd w:color="auto" w:fill="FDE4D0" w:themeFill="accent6" w:themeFillTint="3f" w:val="clear"/>
             <w:tcMar>
-              <w:left w:w="47" w:type="dxa"/>
+              <w:left w:w="37" w:type="dxa"/>
             </w:tcMar>
             <w:vAlign w:val="center"/>
           </w:tcPr>
@@ -2145,7 +2145,7 @@
             </w:tcBorders>
             <w:shd w:fill="auto" w:val="clear"/>
             <w:tcMar>
-              <w:left w:w="47" w:type="dxa"/>
+              <w:left w:w="37" w:type="dxa"/>
             </w:tcMar>
             <w:vAlign w:val="center"/>
           </w:tcPr>
@@ -2214,7 +2214,7 @@
             </w:tcBorders>
             <w:shd w:color="auto" w:fill="FDE4D0" w:themeFill="accent6" w:themeFillTint="3f" w:val="clear"/>
             <w:tcMar>
-              <w:left w:w="47" w:type="dxa"/>
+              <w:left w:w="37" w:type="dxa"/>
             </w:tcMar>
             <w:vAlign w:val="center"/>
           </w:tcPr>
@@ -2283,7 +2283,7 @@
             </w:tcBorders>
             <w:shd w:fill="auto" w:val="clear"/>
             <w:tcMar>
-              <w:left w:w="47" w:type="dxa"/>
+              <w:left w:w="37" w:type="dxa"/>
             </w:tcMar>
             <w:vAlign w:val="center"/>
           </w:tcPr>
@@ -2352,7 +2352,7 @@
             </w:tcBorders>
             <w:shd w:color="auto" w:fill="FDE4D0" w:themeFill="accent6" w:themeFillTint="3f" w:val="clear"/>
             <w:tcMar>
-              <w:left w:w="47" w:type="dxa"/>
+              <w:left w:w="37" w:type="dxa"/>
             </w:tcMar>
             <w:vAlign w:val="center"/>
           </w:tcPr>
@@ -2419,7 +2419,7 @@
             </w:tcBorders>
             <w:shd w:fill="auto" w:val="clear"/>
             <w:tcMar>
-              <w:left w:w="47" w:type="dxa"/>
+              <w:left w:w="37" w:type="dxa"/>
             </w:tcMar>
             <w:vAlign w:val="center"/>
           </w:tcPr>
@@ -2533,10 +2533,10 @@
         <w:tblStyle w:val="MediumShading1-Accent6"/>
         <w:tblW w:w="13428" w:type="dxa"/>
         <w:jc w:val="left"/>
-        <w:tblInd w:w="408" w:type="dxa"/>
+        <w:tblInd w:w="398" w:type="dxa"/>
         <w:tblCellMar>
           <w:top w:w="0" w:type="dxa"/>
-          <w:left w:w="47" w:type="dxa"/>
+          <w:left w:w="37" w:type="dxa"/>
           <w:bottom w:w="0" w:type="dxa"/>
           <w:right w:w="108" w:type="dxa"/>
         </w:tblCellMar>
@@ -2563,7 +2563,7 @@
             </w:tcBorders>
             <w:shd w:color="auto" w:fill="FDE4D0" w:themeFill="accent6" w:themeFillTint="3f" w:val="clear"/>
             <w:tcMar>
-              <w:left w:w="47" w:type="dxa"/>
+              <w:left w:w="37" w:type="dxa"/>
             </w:tcMar>
             <w:vAlign w:val="center"/>
           </w:tcPr>
@@ -2636,7 +2636,7 @@
             </w:tcBorders>
             <w:shd w:fill="auto" w:val="clear"/>
             <w:tcMar>
-              <w:left w:w="47" w:type="dxa"/>
+              <w:left w:w="37" w:type="dxa"/>
             </w:tcMar>
             <w:vAlign w:val="center"/>
           </w:tcPr>
@@ -2710,7 +2710,7 @@
             </w:tcBorders>
             <w:shd w:color="auto" w:fill="FDE4D0" w:themeFill="accent6" w:themeFillTint="3f" w:val="clear"/>
             <w:tcMar>
-              <w:left w:w="47" w:type="dxa"/>
+              <w:left w:w="37" w:type="dxa"/>
             </w:tcMar>
             <w:vAlign w:val="center"/>
           </w:tcPr>
@@ -2784,7 +2784,7 @@
             </w:tcBorders>
             <w:shd w:fill="auto" w:val="clear"/>
             <w:tcMar>
-              <w:left w:w="47" w:type="dxa"/>
+              <w:left w:w="37" w:type="dxa"/>
             </w:tcMar>
             <w:vAlign w:val="center"/>
           </w:tcPr>
@@ -2853,7 +2853,7 @@
             </w:tcBorders>
             <w:shd w:color="auto" w:fill="FDE4D0" w:themeFill="accent6" w:themeFillTint="3f" w:val="clear"/>
             <w:tcMar>
-              <w:left w:w="47" w:type="dxa"/>
+              <w:left w:w="37" w:type="dxa"/>
             </w:tcMar>
             <w:vAlign w:val="center"/>
           </w:tcPr>
@@ -2922,7 +2922,7 @@
             </w:tcBorders>
             <w:shd w:fill="auto" w:val="clear"/>
             <w:tcMar>
-              <w:left w:w="47" w:type="dxa"/>
+              <w:left w:w="37" w:type="dxa"/>
             </w:tcMar>
             <w:vAlign w:val="center"/>
           </w:tcPr>
@@ -2989,7 +2989,7 @@
             </w:tcBorders>
             <w:shd w:color="auto" w:fill="FDE4D0" w:themeFill="accent6" w:themeFillTint="3f" w:val="clear"/>
             <w:tcMar>
-              <w:left w:w="47" w:type="dxa"/>
+              <w:left w:w="37" w:type="dxa"/>
             </w:tcMar>
             <w:vAlign w:val="center"/>
           </w:tcPr>
@@ -3664,7 +3664,7 @@
                 <wp:positionV relativeFrom="page">
                   <wp:posOffset>1143635</wp:posOffset>
                 </wp:positionV>
-                <wp:extent cx="8763635" cy="19951700"/>
+                <wp:extent cx="8764270" cy="20351750"/>
                 <wp:effectExtent l="0" t="0" r="0" b="0"/>
                 <wp:wrapSquare wrapText="bothSides"/>
                 <wp:docPr id="1" name="Frame1"/>
@@ -3675,7 +3675,7 @@
                       <wps:spPr>
                         <a:xfrm>
                           <a:off x="0" y="0"/>
-                          <a:ext cx="8763120" cy="19951200"/>
+                          <a:ext cx="8763480" cy="20351160"/>
                         </a:xfrm>
                         <a:prstGeom prst="rect">
                           <a:avLst/>
@@ -3698,10 +3698,10 @@
                               <w:tblStyle w:val="MediumShading1-Accent6"/>
                               <w:tblW w:w="13795" w:type="dxa"/>
                               <w:jc w:val="left"/>
-                              <w:tblInd w:w="57" w:type="dxa"/>
+                              <w:tblInd w:w="48" w:type="dxa"/>
                               <w:tblCellMar>
                                 <w:top w:w="115" w:type="dxa"/>
-                                <w:left w:w="45" w:type="dxa"/>
+                                <w:left w:w="35" w:type="dxa"/>
                                 <w:bottom w:w="115" w:type="dxa"/>
                                 <w:right w:w="115" w:type="dxa"/>
                               </w:tblCellMar>
@@ -3723,7 +3723,7 @@
                                   <w:tcBorders/>
                                   <w:shd w:color="auto" w:fill="F79646" w:themeFill="accent6" w:val="clear"/>
                                   <w:tcMar>
-                                    <w:left w:w="45" w:type="dxa"/>
+                                    <w:left w:w="35" w:type="dxa"/>
                                   </w:tcMar>
                                 </w:tcPr>
                                 <w:p>
@@ -3757,7 +3757,7 @@
                                   <w:tcBorders/>
                                   <w:shd w:color="auto" w:fill="F79646" w:themeFill="accent6" w:val="clear"/>
                                   <w:tcMar>
-                                    <w:left w:w="45" w:type="dxa"/>
+                                    <w:left w:w="35" w:type="dxa"/>
                                   </w:tcMar>
                                 </w:tcPr>
                                 <w:p>
@@ -3792,7 +3792,7 @@
                                   <w:tcBorders/>
                                   <w:shd w:color="auto" w:fill="F79646" w:themeFill="accent6" w:val="clear"/>
                                   <w:tcMar>
-                                    <w:left w:w="45" w:type="dxa"/>
+                                    <w:left w:w="35" w:type="dxa"/>
                                   </w:tcMar>
                                 </w:tcPr>
                                 <w:p>
@@ -3839,7 +3839,7 @@
                                   </w:tcBorders>
                                   <w:shd w:color="auto" w:fill="FDE4D0" w:themeFill="accent6" w:themeFillTint="3f" w:val="clear"/>
                                   <w:tcMar>
-                                    <w:left w:w="45" w:type="dxa"/>
+                                    <w:left w:w="35" w:type="dxa"/>
                                   </w:tcMar>
                                   <w:vAlign w:val="center"/>
                                 </w:tcPr>
@@ -4392,7 +4392,7 @@
                                   </w:tcBorders>
                                   <w:shd w:fill="auto" w:val="clear"/>
                                   <w:tcMar>
-                                    <w:left w:w="45" w:type="dxa"/>
+                                    <w:left w:w="35" w:type="dxa"/>
                                   </w:tcMar>
                                   <w:vAlign w:val="center"/>
                                 </w:tcPr>
@@ -4506,7 +4506,7 @@
                                   </w:tcBorders>
                                   <w:shd w:color="auto" w:fill="FDE4D0" w:themeFill="accent6" w:themeFillTint="3f" w:val="clear"/>
                                   <w:tcMar>
-                                    <w:left w:w="45" w:type="dxa"/>
+                                    <w:left w:w="35" w:type="dxa"/>
                                   </w:tcMar>
                                   <w:vAlign w:val="center"/>
                                 </w:tcPr>
@@ -4597,6 +4597,128 @@
                             </w:tr>
                             <w:tr>
                               <w:trPr>
+                                <w:cnfStyle w:val="000000100000" w:firstRow="0" w:lastRow="0" w:firstColumn="0" w:lastColumn="0" w:oddVBand="0" w:evenVBand="0" w:oddHBand="1" w:evenHBand="0" w:firstRowFirstColumn="0" w:firstRowLastColumn="0" w:lastRowFirstColumn="0" w:lastRowLastColumn="0"/>
+                              </w:trPr>
+                              <w:tc>
+                                <w:tcPr>
+                                  <w:tcW w:w="3090" w:type="dxa"/>
+                                  <w:cnfStyle w:val="001000000000" w:firstRow="0" w:lastRow="0" w:firstColumn="1" w:lastColumn="0" w:oddVBand="0" w:evenVBand="0" w:oddHBand="0" w:evenHBand="0" w:firstRowFirstColumn="0" w:firstRowLastColumn="0" w:lastRowFirstColumn="0" w:lastRowLastColumn="0"/>
+                                  <w:tcBorders>
+                                    <w:top w:val="nil"/>
+                                    <w:bottom w:val="nil"/>
+                                    <w:right w:val="nil"/>
+                                    <w:insideH w:val="nil"/>
+                                    <w:insideV w:val="nil"/>
+                                  </w:tcBorders>
+                                  <w:shd w:color="auto" w:fill="FDE4D0" w:themeFill="accent6" w:themeFillTint="3f" w:val="clear"/>
+                                  <w:tcMar>
+                                    <w:left w:w="35" w:type="dxa"/>
+                                  </w:tcMar>
+                                  <w:vAlign w:val="center"/>
+                                </w:tcPr>
+                                <w:p>
+                                  <w:pPr>
+                                    <w:pStyle w:val="Normal"/>
+                                    <w:jc w:val="center"/>
+                                    <w:rPr>
+                                      <w:rFonts w:ascii="FreeMono" w:hAnsi="FreeMono"/>
+                                      <w:sz w:val="20"/>
+                                      <w:szCs w:val="20"/>
+                                    </w:rPr>
+                                  </w:pPr>
+                                  <w:r>
+                                    <w:rPr>
+                                      <w:rFonts w:ascii="FreeMono" w:hAnsi="FreeMono"/>
+                                      <w:sz w:val="20"/>
+                                      <w:szCs w:val="20"/>
+                                    </w:rPr>
+                                    <w:t># SKIP_FRAMES #</w:t>
+                                  </w:r>
+                                </w:p>
+                              </w:tc>
+                              <w:tc>
+                                <w:tcPr>
+                                  <w:tcW w:w="3505" w:type="dxa"/>
+                                  <w:tcBorders>
+                                    <w:top w:val="nil"/>
+                                    <w:left w:val="nil"/>
+                                    <w:bottom w:val="nil"/>
+                                    <w:right w:val="nil"/>
+                                    <w:insideH w:val="nil"/>
+                                    <w:insideV w:val="nil"/>
+                                  </w:tcBorders>
+                                  <w:shd w:color="auto" w:fill="FDE4D0" w:themeFill="accent6" w:themeFillTint="3f" w:val="clear"/>
+                                  <w:tcMar>
+                                    <w:left w:w="115" w:type="dxa"/>
+                                  </w:tcMar>
+                                  <w:vAlign w:val="center"/>
+                                </w:tcPr>
+                                <w:p>
+                                  <w:pPr>
+                                    <w:pStyle w:val="Normal"/>
+                                    <w:jc w:val="center"/>
+                                    <w:cnfStyle w:val="000000100000" w:firstRow="0" w:lastRow="0" w:firstColumn="0" w:lastColumn="0" w:oddVBand="0" w:evenVBand="0" w:oddHBand="1" w:evenHBand="0" w:firstRowFirstColumn="0" w:firstRowLastColumn="0" w:lastRowFirstColumn="0" w:lastRowLastColumn="0"/>
+                                    <w:rPr>
+                                      <w:rFonts w:ascii="FreeMono" w:hAnsi="FreeMono"/>
+                                      <w:sz w:val="20"/>
+                                      <w:szCs w:val="20"/>
+                                    </w:rPr>
+                                  </w:pPr>
+                                  <w:r>
+                                    <w:rPr>
+                                      <w:rFonts w:ascii="FreeMono" w:hAnsi="FreeMono"/>
+                                      <w:sz w:val="20"/>
+                                      <w:szCs w:val="20"/>
+                                    </w:rPr>
+                                    <w:t>“</w:t>
+                                  </w:r>
+                                  <w:r>
+                                    <w:rPr>
+                                      <w:rFonts w:ascii="FreeMono" w:hAnsi="FreeMono"/>
+                                      <w:sz w:val="20"/>
+                                      <w:szCs w:val="20"/>
+                                    </w:rPr>
+                                    <w:t>true” or “false”</w:t>
+                                  </w:r>
+                                </w:p>
+                              </w:tc>
+                              <w:tc>
+                                <w:tcPr>
+                                  <w:tcW w:w="7200" w:type="dxa"/>
+                                  <w:tcBorders>
+                                    <w:top w:val="nil"/>
+                                    <w:left w:val="nil"/>
+                                    <w:bottom w:val="nil"/>
+                                    <w:insideH w:val="nil"/>
+                                  </w:tcBorders>
+                                  <w:shd w:color="auto" w:fill="FDE4D0" w:themeFill="accent6" w:themeFillTint="3f" w:val="clear"/>
+                                  <w:tcMar>
+                                    <w:left w:w="115" w:type="dxa"/>
+                                  </w:tcMar>
+                                </w:tcPr>
+                                <w:p>
+                                  <w:pPr>
+                                    <w:pStyle w:val="Normal"/>
+                                    <w:cnfStyle w:val="000000100000" w:firstRow="0" w:lastRow="0" w:firstColumn="0" w:lastColumn="0" w:oddVBand="0" w:evenVBand="0" w:oddHBand="1" w:evenHBand="0" w:firstRowFirstColumn="0" w:firstRowLastColumn="0" w:lastRowFirstColumn="0" w:lastRowLastColumn="0"/>
+                                    <w:rPr>
+                                      <w:rFonts w:ascii="FreeMono" w:hAnsi="FreeMono"/>
+                                      <w:sz w:val="20"/>
+                                      <w:szCs w:val="20"/>
+                                    </w:rPr>
+                                  </w:pPr>
+                                  <w:r>
+                                    <w:rPr>
+                                      <w:rFonts w:ascii="FreeMono" w:hAnsi="FreeMono"/>
+                                      <w:sz w:val="20"/>
+                                      <w:szCs w:val="20"/>
+                                    </w:rPr>
+                                    <w:t>If “true”, use round-robin ordering in parallel execution of frames.</w:t>
+                                  </w:r>
+                                </w:p>
+                              </w:tc>
+                            </w:tr>
+                            <w:tr>
+                              <w:trPr>
                                 <w:cnfStyle w:val="000000010000" w:firstRow="0" w:lastRow="0" w:firstColumn="0" w:lastColumn="0" w:oddVBand="0" w:evenVBand="0" w:oddHBand="0" w:evenHBand="1" w:firstRowFirstColumn="0" w:firstRowLastColumn="0" w:lastRowFirstColumn="0" w:lastRowLastColumn="0"/>
                               </w:trPr>
                               <w:tc>
@@ -4612,7 +4734,7 @@
                                   </w:tcBorders>
                                   <w:shd w:fill="auto" w:val="clear"/>
                                   <w:tcMar>
-                                    <w:left w:w="45" w:type="dxa"/>
+                                    <w:left w:w="35" w:type="dxa"/>
                                   </w:tcMar>
                                   <w:vAlign w:val="center"/>
                                 </w:tcPr>
@@ -4718,7 +4840,7 @@
                                   </w:tcBorders>
                                   <w:shd w:color="auto" w:fill="FDE4D0" w:themeFill="accent6" w:themeFillTint="3f" w:val="clear"/>
                                   <w:tcMar>
-                                    <w:left w:w="45" w:type="dxa"/>
+                                    <w:left w:w="35" w:type="dxa"/>
                                   </w:tcMar>
                                   <w:vAlign w:val="center"/>
                                 </w:tcPr>
@@ -4858,7 +4980,7 @@
                                   </w:tcBorders>
                                   <w:shd w:fill="auto" w:val="clear"/>
                                   <w:tcMar>
-                                    <w:left w:w="45" w:type="dxa"/>
+                                    <w:left w:w="35" w:type="dxa"/>
                                   </w:tcMar>
                                   <w:vAlign w:val="center"/>
                                 </w:tcPr>
@@ -4991,7 +5113,7 @@
                                   </w:tcBorders>
                                   <w:shd w:color="auto" w:fill="FDE4D0" w:themeFill="accent6" w:themeFillTint="3f" w:val="clear"/>
                                   <w:tcMar>
-                                    <w:left w:w="45" w:type="dxa"/>
+                                    <w:left w:w="35" w:type="dxa"/>
                                   </w:tcMar>
                                   <w:vAlign w:val="center"/>
                                 </w:tcPr>
@@ -5324,7 +5446,7 @@
                                   </w:tcBorders>
                                   <w:shd w:fill="auto" w:val="clear"/>
                                   <w:tcMar>
-                                    <w:left w:w="45" w:type="dxa"/>
+                                    <w:left w:w="35" w:type="dxa"/>
                                   </w:tcMar>
                                   <w:vAlign w:val="center"/>
                                 </w:tcPr>
@@ -5505,7 +5627,7 @@
                                   </w:tcBorders>
                                   <w:shd w:color="auto" w:fill="FDE4D0" w:themeFill="accent6" w:themeFillTint="3f" w:val="clear"/>
                                   <w:tcMar>
-                                    <w:left w:w="45" w:type="dxa"/>
+                                    <w:left w:w="35" w:type="dxa"/>
                                   </w:tcMar>
                                   <w:vAlign w:val="center"/>
                                 </w:tcPr>
@@ -5663,7 +5785,7 @@
                                   </w:tcBorders>
                                   <w:shd w:fill="auto" w:val="clear"/>
                                   <w:tcMar>
-                                    <w:left w:w="45" w:type="dxa"/>
+                                    <w:left w:w="35" w:type="dxa"/>
                                   </w:tcMar>
                                   <w:vAlign w:val="center"/>
                                 </w:tcPr>
@@ -5983,7 +6105,7 @@
                                   </w:tcBorders>
                                   <w:shd w:color="auto" w:fill="FDE4D0" w:themeFill="accent6" w:themeFillTint="3f" w:val="clear"/>
                                   <w:tcMar>
-                                    <w:left w:w="45" w:type="dxa"/>
+                                    <w:left w:w="35" w:type="dxa"/>
                                   </w:tcMar>
                                   <w:vAlign w:val="center"/>
                                 </w:tcPr>
@@ -6124,14 +6246,10 @@
                           <w:p>
                             <w:pPr>
                               <w:pStyle w:val="FrameContents"/>
-                              <w:rPr>
-                                <w:color w:val="000000"/>
-                              </w:rPr>
+                              <w:rPr/>
                             </w:pPr>
                             <w:r>
-                              <w:rPr>
-                                <w:color w:val="000000"/>
-                              </w:rPr>
+                              <w:rPr/>
                             </w:r>
                           </w:p>
                         </w:txbxContent>
@@ -6147,7 +6265,7 @@
           </mc:Choice>
           <mc:Fallback>
             <w:pict>
-              <v:rect id="shape_0" ID="Frame1" stroked="f" style="position:absolute;margin-left:53.55pt;margin-top:90.05pt;width:689.95pt;height:1570.9pt;mso-position-horizontal-relative:page;mso-position-vertical-relative:page">
+              <v:rect id="shape_0" ID="Frame1" stroked="f" style="position:absolute;margin-left:53.55pt;margin-top:90.05pt;width:690pt;height:1602.4pt;mso-position-horizontal-relative:page;mso-position-vertical-relative:page">
                 <w10:wrap type="none"/>
                 <v:fill o:detectmouseclick="t" on="false"/>
                 <v:stroke color="#3465a4" joinstyle="round" endcap="flat"/>
@@ -6158,10 +6276,10 @@
                         <w:tblStyle w:val="MediumShading1-Accent6"/>
                         <w:tblW w:w="13795" w:type="dxa"/>
                         <w:jc w:val="left"/>
-                        <w:tblInd w:w="57" w:type="dxa"/>
+                        <w:tblInd w:w="48" w:type="dxa"/>
                         <w:tblCellMar>
                           <w:top w:w="115" w:type="dxa"/>
-                          <w:left w:w="45" w:type="dxa"/>
+                          <w:left w:w="35" w:type="dxa"/>
                           <w:bottom w:w="115" w:type="dxa"/>
                           <w:right w:w="115" w:type="dxa"/>
                         </w:tblCellMar>
@@ -6183,7 +6301,7 @@
                             <w:tcBorders/>
                             <w:shd w:color="auto" w:fill="F79646" w:themeFill="accent6" w:val="clear"/>
                             <w:tcMar>
-                              <w:left w:w="45" w:type="dxa"/>
+                              <w:left w:w="35" w:type="dxa"/>
                             </w:tcMar>
                           </w:tcPr>
                           <w:p>
@@ -6217,7 +6335,7 @@
                             <w:tcBorders/>
                             <w:shd w:color="auto" w:fill="F79646" w:themeFill="accent6" w:val="clear"/>
                             <w:tcMar>
-                              <w:left w:w="45" w:type="dxa"/>
+                              <w:left w:w="35" w:type="dxa"/>
                             </w:tcMar>
                           </w:tcPr>
                           <w:p>
@@ -6252,7 +6370,7 @@
                             <w:tcBorders/>
                             <w:shd w:color="auto" w:fill="F79646" w:themeFill="accent6" w:val="clear"/>
                             <w:tcMar>
-                              <w:left w:w="45" w:type="dxa"/>
+                              <w:left w:w="35" w:type="dxa"/>
                             </w:tcMar>
                           </w:tcPr>
                           <w:p>
@@ -6299,7 +6417,7 @@
                             </w:tcBorders>
                             <w:shd w:color="auto" w:fill="FDE4D0" w:themeFill="accent6" w:themeFillTint="3f" w:val="clear"/>
                             <w:tcMar>
-                              <w:left w:w="45" w:type="dxa"/>
+                              <w:left w:w="35" w:type="dxa"/>
                             </w:tcMar>
                             <w:vAlign w:val="center"/>
                           </w:tcPr>
@@ -6852,7 +6970,7 @@
                             </w:tcBorders>
                             <w:shd w:fill="auto" w:val="clear"/>
                             <w:tcMar>
-                              <w:left w:w="45" w:type="dxa"/>
+                              <w:left w:w="35" w:type="dxa"/>
                             </w:tcMar>
                             <w:vAlign w:val="center"/>
                           </w:tcPr>
@@ -6966,7 +7084,7 @@
                             </w:tcBorders>
                             <w:shd w:color="auto" w:fill="FDE4D0" w:themeFill="accent6" w:themeFillTint="3f" w:val="clear"/>
                             <w:tcMar>
-                              <w:left w:w="45" w:type="dxa"/>
+                              <w:left w:w="35" w:type="dxa"/>
                             </w:tcMar>
                             <w:vAlign w:val="center"/>
                           </w:tcPr>
@@ -7057,6 +7175,128 @@
                       </w:tr>
                       <w:tr>
                         <w:trPr>
+                          <w:cnfStyle w:val="000000100000" w:firstRow="0" w:lastRow="0" w:firstColumn="0" w:lastColumn="0" w:oddVBand="0" w:evenVBand="0" w:oddHBand="1" w:evenHBand="0" w:firstRowFirstColumn="0" w:firstRowLastColumn="0" w:lastRowFirstColumn="0" w:lastRowLastColumn="0"/>
+                        </w:trPr>
+                        <w:tc>
+                          <w:tcPr>
+                            <w:tcW w:w="3090" w:type="dxa"/>
+                            <w:cnfStyle w:val="001000000000" w:firstRow="0" w:lastRow="0" w:firstColumn="1" w:lastColumn="0" w:oddVBand="0" w:evenVBand="0" w:oddHBand="0" w:evenHBand="0" w:firstRowFirstColumn="0" w:firstRowLastColumn="0" w:lastRowFirstColumn="0" w:lastRowLastColumn="0"/>
+                            <w:tcBorders>
+                              <w:top w:val="nil"/>
+                              <w:bottom w:val="nil"/>
+                              <w:right w:val="nil"/>
+                              <w:insideH w:val="nil"/>
+                              <w:insideV w:val="nil"/>
+                            </w:tcBorders>
+                            <w:shd w:color="auto" w:fill="FDE4D0" w:themeFill="accent6" w:themeFillTint="3f" w:val="clear"/>
+                            <w:tcMar>
+                              <w:left w:w="35" w:type="dxa"/>
+                            </w:tcMar>
+                            <w:vAlign w:val="center"/>
+                          </w:tcPr>
+                          <w:p>
+                            <w:pPr>
+                              <w:pStyle w:val="Normal"/>
+                              <w:jc w:val="center"/>
+                              <w:rPr>
+                                <w:rFonts w:ascii="FreeMono" w:hAnsi="FreeMono"/>
+                                <w:sz w:val="20"/>
+                                <w:szCs w:val="20"/>
+                              </w:rPr>
+                            </w:pPr>
+                            <w:r>
+                              <w:rPr>
+                                <w:rFonts w:ascii="FreeMono" w:hAnsi="FreeMono"/>
+                                <w:sz w:val="20"/>
+                                <w:szCs w:val="20"/>
+                              </w:rPr>
+                              <w:t># SKIP_FRAMES #</w:t>
+                            </w:r>
+                          </w:p>
+                        </w:tc>
+                        <w:tc>
+                          <w:tcPr>
+                            <w:tcW w:w="3505" w:type="dxa"/>
+                            <w:tcBorders>
+                              <w:top w:val="nil"/>
+                              <w:left w:val="nil"/>
+                              <w:bottom w:val="nil"/>
+                              <w:right w:val="nil"/>
+                              <w:insideH w:val="nil"/>
+                              <w:insideV w:val="nil"/>
+                            </w:tcBorders>
+                            <w:shd w:color="auto" w:fill="FDE4D0" w:themeFill="accent6" w:themeFillTint="3f" w:val="clear"/>
+                            <w:tcMar>
+                              <w:left w:w="115" w:type="dxa"/>
+                            </w:tcMar>
+                            <w:vAlign w:val="center"/>
+                          </w:tcPr>
+                          <w:p>
+                            <w:pPr>
+                              <w:pStyle w:val="Normal"/>
+                              <w:jc w:val="center"/>
+                              <w:cnfStyle w:val="000000100000" w:firstRow="0" w:lastRow="0" w:firstColumn="0" w:lastColumn="0" w:oddVBand="0" w:evenVBand="0" w:oddHBand="1" w:evenHBand="0" w:firstRowFirstColumn="0" w:firstRowLastColumn="0" w:lastRowFirstColumn="0" w:lastRowLastColumn="0"/>
+                              <w:rPr>
+                                <w:rFonts w:ascii="FreeMono" w:hAnsi="FreeMono"/>
+                                <w:sz w:val="20"/>
+                                <w:szCs w:val="20"/>
+                              </w:rPr>
+                            </w:pPr>
+                            <w:r>
+                              <w:rPr>
+                                <w:rFonts w:ascii="FreeMono" w:hAnsi="FreeMono"/>
+                                <w:sz w:val="20"/>
+                                <w:szCs w:val="20"/>
+                              </w:rPr>
+                              <w:t>“</w:t>
+                            </w:r>
+                            <w:r>
+                              <w:rPr>
+                                <w:rFonts w:ascii="FreeMono" w:hAnsi="FreeMono"/>
+                                <w:sz w:val="20"/>
+                                <w:szCs w:val="20"/>
+                              </w:rPr>
+                              <w:t>true” or “false”</w:t>
+                            </w:r>
+                          </w:p>
+                        </w:tc>
+                        <w:tc>
+                          <w:tcPr>
+                            <w:tcW w:w="7200" w:type="dxa"/>
+                            <w:tcBorders>
+                              <w:top w:val="nil"/>
+                              <w:left w:val="nil"/>
+                              <w:bottom w:val="nil"/>
+                              <w:insideH w:val="nil"/>
+                            </w:tcBorders>
+                            <w:shd w:color="auto" w:fill="FDE4D0" w:themeFill="accent6" w:themeFillTint="3f" w:val="clear"/>
+                            <w:tcMar>
+                              <w:left w:w="115" w:type="dxa"/>
+                            </w:tcMar>
+                          </w:tcPr>
+                          <w:p>
+                            <w:pPr>
+                              <w:pStyle w:val="Normal"/>
+                              <w:cnfStyle w:val="000000100000" w:firstRow="0" w:lastRow="0" w:firstColumn="0" w:lastColumn="0" w:oddVBand="0" w:evenVBand="0" w:oddHBand="1" w:evenHBand="0" w:firstRowFirstColumn="0" w:firstRowLastColumn="0" w:lastRowFirstColumn="0" w:lastRowLastColumn="0"/>
+                              <w:rPr>
+                                <w:rFonts w:ascii="FreeMono" w:hAnsi="FreeMono"/>
+                                <w:sz w:val="20"/>
+                                <w:szCs w:val="20"/>
+                              </w:rPr>
+                            </w:pPr>
+                            <w:r>
+                              <w:rPr>
+                                <w:rFonts w:ascii="FreeMono" w:hAnsi="FreeMono"/>
+                                <w:sz w:val="20"/>
+                                <w:szCs w:val="20"/>
+                              </w:rPr>
+                              <w:t>If “true”, use round-robin ordering in parallel execution of frames.</w:t>
+                            </w:r>
+                          </w:p>
+                        </w:tc>
+                      </w:tr>
+                      <w:tr>
+                        <w:trPr>
                           <w:cnfStyle w:val="000000010000" w:firstRow="0" w:lastRow="0" w:firstColumn="0" w:lastColumn="0" w:oddVBand="0" w:evenVBand="0" w:oddHBand="0" w:evenHBand="1" w:firstRowFirstColumn="0" w:firstRowLastColumn="0" w:lastRowFirstColumn="0" w:lastRowLastColumn="0"/>
                         </w:trPr>
                         <w:tc>
@@ -7072,7 +7312,7 @@
                             </w:tcBorders>
                             <w:shd w:fill="auto" w:val="clear"/>
                             <w:tcMar>
-                              <w:left w:w="45" w:type="dxa"/>
+                              <w:left w:w="35" w:type="dxa"/>
                             </w:tcMar>
                             <w:vAlign w:val="center"/>
                           </w:tcPr>
@@ -7178,7 +7418,7 @@
                             </w:tcBorders>
                             <w:shd w:color="auto" w:fill="FDE4D0" w:themeFill="accent6" w:themeFillTint="3f" w:val="clear"/>
                             <w:tcMar>
-                              <w:left w:w="45" w:type="dxa"/>
+                              <w:left w:w="35" w:type="dxa"/>
                             </w:tcMar>
                             <w:vAlign w:val="center"/>
                           </w:tcPr>
@@ -7318,7 +7558,7 @@
                             </w:tcBorders>
                             <w:shd w:fill="auto" w:val="clear"/>
                             <w:tcMar>
-                              <w:left w:w="45" w:type="dxa"/>
+                              <w:left w:w="35" w:type="dxa"/>
                             </w:tcMar>
                             <w:vAlign w:val="center"/>
                           </w:tcPr>
@@ -7451,7 +7691,7 @@
                             </w:tcBorders>
                             <w:shd w:color="auto" w:fill="FDE4D0" w:themeFill="accent6" w:themeFillTint="3f" w:val="clear"/>
                             <w:tcMar>
-                              <w:left w:w="45" w:type="dxa"/>
+                              <w:left w:w="35" w:type="dxa"/>
                             </w:tcMar>
                             <w:vAlign w:val="center"/>
                           </w:tcPr>
@@ -7784,7 +8024,7 @@
                             </w:tcBorders>
                             <w:shd w:fill="auto" w:val="clear"/>
                             <w:tcMar>
-                              <w:left w:w="45" w:type="dxa"/>
+                              <w:left w:w="35" w:type="dxa"/>
                             </w:tcMar>
                             <w:vAlign w:val="center"/>
                           </w:tcPr>
@@ -7965,7 +8205,7 @@
                             </w:tcBorders>
                             <w:shd w:color="auto" w:fill="FDE4D0" w:themeFill="accent6" w:themeFillTint="3f" w:val="clear"/>
                             <w:tcMar>
-                              <w:left w:w="45" w:type="dxa"/>
+                              <w:left w:w="35" w:type="dxa"/>
                             </w:tcMar>
                             <w:vAlign w:val="center"/>
                           </w:tcPr>
@@ -8123,7 +8363,7 @@
                             </w:tcBorders>
                             <w:shd w:fill="auto" w:val="clear"/>
                             <w:tcMar>
-                              <w:left w:w="45" w:type="dxa"/>
+                              <w:left w:w="35" w:type="dxa"/>
                             </w:tcMar>
                             <w:vAlign w:val="center"/>
                           </w:tcPr>
@@ -8443,7 +8683,7 @@
                             </w:tcBorders>
                             <w:shd w:color="auto" w:fill="FDE4D0" w:themeFill="accent6" w:themeFillTint="3f" w:val="clear"/>
                             <w:tcMar>
-                              <w:left w:w="45" w:type="dxa"/>
+                              <w:left w:w="35" w:type="dxa"/>
                             </w:tcMar>
                             <w:vAlign w:val="center"/>
                           </w:tcPr>
@@ -8584,14 +8824,10 @@
                     <w:p>
                       <w:pPr>
                         <w:pStyle w:val="FrameContents"/>
-                        <w:rPr>
-                          <w:color w:val="000000"/>
-                        </w:rPr>
+                        <w:rPr/>
                       </w:pPr>
                       <w:r>
-                        <w:rPr>
-                          <w:color w:val="000000"/>
-                        </w:rPr>
+                        <w:rPr/>
                       </w:r>
                     </w:p>
                   </w:txbxContent>
@@ -8667,16 +8903,16 @@
           <w:rFonts w:ascii="Cambria" w:hAnsi="Cambria" w:asciiTheme="minorHAnsi" w:hAnsiTheme="minorHAnsi"/>
         </w:rPr>
       </w:pPr>
-      <w:bookmarkStart w:id="10" w:name="_Extras"/>
-      <w:bookmarkStart w:id="11" w:name="_LSQ_Python_Codes_3"/>
+      <w:bookmarkStart w:id="10" w:name="_LSQ_Python_Codes"/>
+      <w:bookmarkStart w:id="11" w:name="_LSQ_Python_Codes_1"/>
       <w:bookmarkStart w:id="12" w:name="_LSQ_Python_Codes_2"/>
-      <w:bookmarkStart w:id="13" w:name="_LSQ_Python_Codes_1"/>
-      <w:bookmarkStart w:id="14" w:name="_LSQ_Python_Codes"/>
-      <w:bookmarkStart w:id="15" w:name="_Extras"/>
-      <w:bookmarkStart w:id="16" w:name="_LSQ_Python_Codes_3"/>
+      <w:bookmarkStart w:id="13" w:name="_LSQ_Python_Codes_3"/>
+      <w:bookmarkStart w:id="14" w:name="_Extras"/>
+      <w:bookmarkStart w:id="15" w:name="_LSQ_Python_Codes"/>
+      <w:bookmarkStart w:id="16" w:name="_LSQ_Python_Codes_1"/>
       <w:bookmarkStart w:id="17" w:name="_LSQ_Python_Codes_2"/>
-      <w:bookmarkStart w:id="18" w:name="_LSQ_Python_Codes_1"/>
-      <w:bookmarkStart w:id="19" w:name="_LSQ_Python_Codes"/>
+      <w:bookmarkStart w:id="18" w:name="_LSQ_Python_Codes_3"/>
+      <w:bookmarkStart w:id="19" w:name="_Extras"/>
       <w:bookmarkEnd w:id="15"/>
       <w:bookmarkEnd w:id="16"/>
       <w:bookmarkEnd w:id="17"/>
@@ -8709,7 +8945,7 @@
                 <wp:positionV relativeFrom="page">
                   <wp:posOffset>1143635</wp:posOffset>
                 </wp:positionV>
-                <wp:extent cx="8763635" cy="11354435"/>
+                <wp:extent cx="8764270" cy="11354435"/>
                 <wp:effectExtent l="0" t="0" r="0" b="0"/>
                 <wp:wrapSquare wrapText="bothSides"/>
                 <wp:docPr id="3" name="Frame2"/>
@@ -8720,7 +8956,7 @@
                       <wps:spPr>
                         <a:xfrm>
                           <a:off x="0" y="0"/>
-                          <a:ext cx="8763120" cy="11353680"/>
+                          <a:ext cx="8763480" cy="11353680"/>
                         </a:xfrm>
                         <a:prstGeom prst="rect">
                           <a:avLst/>
@@ -8743,10 +8979,10 @@
                               <w:tblStyle w:val="MediumShading1-Accent6"/>
                               <w:tblW w:w="13795" w:type="dxa"/>
                               <w:jc w:val="left"/>
-                              <w:tblInd w:w="57" w:type="dxa"/>
+                              <w:tblInd w:w="48" w:type="dxa"/>
                               <w:tblCellMar>
                                 <w:top w:w="115" w:type="dxa"/>
-                                <w:left w:w="45" w:type="dxa"/>
+                                <w:left w:w="35" w:type="dxa"/>
                                 <w:bottom w:w="115" w:type="dxa"/>
                                 <w:right w:w="115" w:type="dxa"/>
                               </w:tblCellMar>
@@ -8768,7 +9004,7 @@
                                   <w:tcBorders/>
                                   <w:shd w:color="auto" w:fill="F79646" w:themeFill="accent6" w:val="clear"/>
                                   <w:tcMar>
-                                    <w:left w:w="45" w:type="dxa"/>
+                                    <w:left w:w="35" w:type="dxa"/>
                                   </w:tcMar>
                                 </w:tcPr>
                                 <w:p>
@@ -8802,7 +9038,7 @@
                                   <w:tcBorders/>
                                   <w:shd w:color="auto" w:fill="F79646" w:themeFill="accent6" w:val="clear"/>
                                   <w:tcMar>
-                                    <w:left w:w="45" w:type="dxa"/>
+                                    <w:left w:w="35" w:type="dxa"/>
                                   </w:tcMar>
                                 </w:tcPr>
                                 <w:p>
@@ -8837,7 +9073,7 @@
                                   <w:tcBorders/>
                                   <w:shd w:color="auto" w:fill="F79646" w:themeFill="accent6" w:val="clear"/>
                                   <w:tcMar>
-                                    <w:left w:w="45" w:type="dxa"/>
+                                    <w:left w:w="35" w:type="dxa"/>
                                   </w:tcMar>
                                 </w:tcPr>
                                 <w:p>
@@ -8884,7 +9120,7 @@
                                   </w:tcBorders>
                                   <w:shd w:color="auto" w:fill="FDE4D0" w:themeFill="accent6" w:themeFillTint="3f" w:val="clear"/>
                                   <w:tcMar>
-                                    <w:left w:w="45" w:type="dxa"/>
+                                    <w:left w:w="35" w:type="dxa"/>
                                   </w:tcMar>
                                   <w:vAlign w:val="center"/>
                                 </w:tcPr>
@@ -9012,7 +9248,7 @@
                                   </w:tcBorders>
                                   <w:shd w:fill="auto" w:val="clear"/>
                                   <w:tcMar>
-                                    <w:left w:w="45" w:type="dxa"/>
+                                    <w:left w:w="35" w:type="dxa"/>
                                   </w:tcMar>
                                   <w:vAlign w:val="center"/>
                                 </w:tcPr>
@@ -9143,7 +9379,7 @@
                                   </w:tcBorders>
                                   <w:shd w:color="auto" w:fill="FDE4D0" w:themeFill="accent6" w:themeFillTint="3f" w:val="clear"/>
                                   <w:tcMar>
-                                    <w:left w:w="45" w:type="dxa"/>
+                                    <w:left w:w="35" w:type="dxa"/>
                                   </w:tcMar>
                                   <w:vAlign w:val="center"/>
                                 </w:tcPr>
@@ -9259,7 +9495,7 @@
                                   </w:tcBorders>
                                   <w:shd w:fill="auto" w:val="clear"/>
                                   <w:tcMar>
-                                    <w:left w:w="45" w:type="dxa"/>
+                                    <w:left w:w="35" w:type="dxa"/>
                                   </w:tcMar>
                                   <w:vAlign w:val="center"/>
                                 </w:tcPr>
@@ -9393,7 +9629,7 @@
                                   </w:tcBorders>
                                   <w:shd w:color="auto" w:fill="FDE4D0" w:themeFill="accent6" w:themeFillTint="3f" w:val="clear"/>
                                   <w:tcMar>
-                                    <w:left w:w="45" w:type="dxa"/>
+                                    <w:left w:w="35" w:type="dxa"/>
                                   </w:tcMar>
                                   <w:vAlign w:val="center"/>
                                 </w:tcPr>
@@ -9511,7 +9747,7 @@
                                   </w:tcBorders>
                                   <w:shd w:fill="auto" w:val="clear"/>
                                   <w:tcMar>
-                                    <w:left w:w="45" w:type="dxa"/>
+                                    <w:left w:w="35" w:type="dxa"/>
                                   </w:tcMar>
                                   <w:vAlign w:val="center"/>
                                 </w:tcPr>
@@ -9626,7 +9862,7 @@
                                   </w:tcBorders>
                                   <w:shd w:color="auto" w:fill="FDE4D0" w:themeFill="accent6" w:themeFillTint="3f" w:val="clear"/>
                                   <w:tcMar>
-                                    <w:left w:w="45" w:type="dxa"/>
+                                    <w:left w:w="35" w:type="dxa"/>
                                   </w:tcMar>
                                   <w:vAlign w:val="center"/>
                                 </w:tcPr>
@@ -9734,7 +9970,7 @@
                                   </w:tcBorders>
                                   <w:shd w:fill="auto" w:val="clear"/>
                                   <w:tcMar>
-                                    <w:left w:w="45" w:type="dxa"/>
+                                    <w:left w:w="35" w:type="dxa"/>
                                   </w:tcMar>
                                   <w:vAlign w:val="center"/>
                                 </w:tcPr>
@@ -9840,7 +10076,7 @@
                                   </w:tcBorders>
                                   <w:shd w:color="auto" w:fill="FDE4D0" w:themeFill="accent6" w:themeFillTint="3f" w:val="clear"/>
                                   <w:tcMar>
-                                    <w:left w:w="45" w:type="dxa"/>
+                                    <w:left w:w="35" w:type="dxa"/>
                                   </w:tcMar>
                                   <w:vAlign w:val="center"/>
                                 </w:tcPr>
@@ -9946,7 +10182,7 @@
                                   </w:tcBorders>
                                   <w:shd w:fill="auto" w:val="clear"/>
                                   <w:tcMar>
-                                    <w:left w:w="45" w:type="dxa"/>
+                                    <w:left w:w="35" w:type="dxa"/>
                                   </w:tcMar>
                                   <w:vAlign w:val="center"/>
                                 </w:tcPr>
@@ -10053,7 +10289,7 @@
                                   </w:tcBorders>
                                   <w:shd w:fill="auto" w:val="clear"/>
                                   <w:tcMar>
-                                    <w:left w:w="45" w:type="dxa"/>
+                                    <w:left w:w="35" w:type="dxa"/>
                                   </w:tcMar>
                                   <w:vAlign w:val="center"/>
                                 </w:tcPr>
@@ -10178,7 +10414,7 @@
                                   </w:tcBorders>
                                   <w:shd w:color="auto" w:fill="FDE4D0" w:themeFill="accent6" w:themeFillTint="3f" w:val="clear"/>
                                   <w:tcMar>
-                                    <w:left w:w="45" w:type="dxa"/>
+                                    <w:left w:w="35" w:type="dxa"/>
                                   </w:tcMar>
                                   <w:vAlign w:val="center"/>
                                 </w:tcPr>
@@ -10320,7 +10556,7 @@
                                   </w:tcBorders>
                                   <w:shd w:fill="auto" w:val="clear"/>
                                   <w:tcMar>
-                                    <w:left w:w="45" w:type="dxa"/>
+                                    <w:left w:w="35" w:type="dxa"/>
                                   </w:tcMar>
                                   <w:vAlign w:val="center"/>
                                 </w:tcPr>
@@ -10434,7 +10670,7 @@
                                   </w:tcBorders>
                                   <w:shd w:color="auto" w:fill="FDE4D0" w:themeFill="accent6" w:themeFillTint="3f" w:val="clear"/>
                                   <w:tcMar>
-                                    <w:left w:w="45" w:type="dxa"/>
+                                    <w:left w:w="35" w:type="dxa"/>
                                   </w:tcMar>
                                   <w:vAlign w:val="center"/>
                                 </w:tcPr>
@@ -10560,7 +10796,7 @@
                                   </w:tcBorders>
                                   <w:shd w:fill="auto" w:val="clear"/>
                                   <w:tcMar>
-                                    <w:left w:w="45" w:type="dxa"/>
+                                    <w:left w:w="35" w:type="dxa"/>
                                   </w:tcMar>
                                   <w:vAlign w:val="center"/>
                                 </w:tcPr>
@@ -10702,7 +10938,7 @@
                                   </w:tcBorders>
                                   <w:shd w:color="auto" w:fill="FDE4D0" w:themeFill="accent6" w:themeFillTint="3f" w:val="clear"/>
                                   <w:tcMar>
-                                    <w:left w:w="45" w:type="dxa"/>
+                                    <w:left w:w="35" w:type="dxa"/>
                                   </w:tcMar>
                                   <w:vAlign w:val="center"/>
                                 </w:tcPr>
@@ -10844,7 +11080,7 @@
                                   </w:tcBorders>
                                   <w:shd w:fill="auto" w:val="clear"/>
                                   <w:tcMar>
-                                    <w:left w:w="45" w:type="dxa"/>
+                                    <w:left w:w="35" w:type="dxa"/>
                                   </w:tcMar>
                                   <w:vAlign w:val="center"/>
                                 </w:tcPr>
@@ -10986,7 +11222,7 @@
                                   </w:tcBorders>
                                   <w:shd w:color="auto" w:fill="FDE4D0" w:themeFill="accent6" w:themeFillTint="3f" w:val="clear"/>
                                   <w:tcMar>
-                                    <w:left w:w="45" w:type="dxa"/>
+                                    <w:left w:w="35" w:type="dxa"/>
                                   </w:tcMar>
                                   <w:vAlign w:val="center"/>
                                 </w:tcPr>
@@ -11128,7 +11364,7 @@
                                   </w:tcBorders>
                                   <w:shd w:fill="auto" w:val="clear"/>
                                   <w:tcMar>
-                                    <w:left w:w="45" w:type="dxa"/>
+                                    <w:left w:w="35" w:type="dxa"/>
                                   </w:tcMar>
                                   <w:vAlign w:val="center"/>
                                 </w:tcPr>
@@ -11270,7 +11506,7 @@
                                   </w:tcBorders>
                                   <w:shd w:color="auto" w:fill="FDE4D0" w:themeFill="accent6" w:themeFillTint="3f" w:val="clear"/>
                                   <w:tcMar>
-                                    <w:left w:w="45" w:type="dxa"/>
+                                    <w:left w:w="35" w:type="dxa"/>
                                   </w:tcMar>
                                   <w:vAlign w:val="center"/>
                                 </w:tcPr>
@@ -11412,7 +11648,7 @@
                                   </w:tcBorders>
                                   <w:shd w:fill="auto" w:val="clear"/>
                                   <w:tcMar>
-                                    <w:left w:w="45" w:type="dxa"/>
+                                    <w:left w:w="35" w:type="dxa"/>
                                   </w:tcMar>
                                   <w:vAlign w:val="center"/>
                                 </w:tcPr>
@@ -11513,14 +11749,10 @@
                           <w:p>
                             <w:pPr>
                               <w:pStyle w:val="FrameContents"/>
-                              <w:rPr>
-                                <w:color w:val="000000"/>
-                              </w:rPr>
+                              <w:rPr/>
                             </w:pPr>
                             <w:r>
-                              <w:rPr>
-                                <w:color w:val="000000"/>
-                              </w:rPr>
+                              <w:rPr/>
                             </w:r>
                           </w:p>
                         </w:txbxContent>
@@ -11536,7 +11768,7 @@
           </mc:Choice>
           <mc:Fallback>
             <w:pict>
-              <v:rect id="shape_0" ID="Frame2" stroked="f" style="position:absolute;margin-left:53.55pt;margin-top:90.05pt;width:689.95pt;height:893.95pt;mso-position-horizontal-relative:page;mso-position-vertical-relative:page">
+              <v:rect id="shape_0" ID="Frame2" stroked="f" style="position:absolute;margin-left:53.55pt;margin-top:90.05pt;width:690pt;height:893.95pt;mso-position-horizontal-relative:page;mso-position-vertical-relative:page">
                 <w10:wrap type="none"/>
                 <v:fill o:detectmouseclick="t" on="false"/>
                 <v:stroke color="#3465a4" joinstyle="round" endcap="flat"/>
@@ -11547,10 +11779,10 @@
                         <w:tblStyle w:val="MediumShading1-Accent6"/>
                         <w:tblW w:w="13795" w:type="dxa"/>
                         <w:jc w:val="left"/>
-                        <w:tblInd w:w="57" w:type="dxa"/>
+                        <w:tblInd w:w="48" w:type="dxa"/>
                         <w:tblCellMar>
                           <w:top w:w="115" w:type="dxa"/>
-                          <w:left w:w="45" w:type="dxa"/>
+                          <w:left w:w="35" w:type="dxa"/>
                           <w:bottom w:w="115" w:type="dxa"/>
                           <w:right w:w="115" w:type="dxa"/>
                         </w:tblCellMar>
@@ -11572,7 +11804,7 @@
                             <w:tcBorders/>
                             <w:shd w:color="auto" w:fill="F79646" w:themeFill="accent6" w:val="clear"/>
                             <w:tcMar>
-                              <w:left w:w="45" w:type="dxa"/>
+                              <w:left w:w="35" w:type="dxa"/>
                             </w:tcMar>
                           </w:tcPr>
                           <w:p>
@@ -11606,7 +11838,7 @@
                             <w:tcBorders/>
                             <w:shd w:color="auto" w:fill="F79646" w:themeFill="accent6" w:val="clear"/>
                             <w:tcMar>
-                              <w:left w:w="45" w:type="dxa"/>
+                              <w:left w:w="35" w:type="dxa"/>
                             </w:tcMar>
                           </w:tcPr>
                           <w:p>
@@ -11641,7 +11873,7 @@
                             <w:tcBorders/>
                             <w:shd w:color="auto" w:fill="F79646" w:themeFill="accent6" w:val="clear"/>
                             <w:tcMar>
-                              <w:left w:w="45" w:type="dxa"/>
+                              <w:left w:w="35" w:type="dxa"/>
                             </w:tcMar>
                           </w:tcPr>
                           <w:p>
@@ -11688,7 +11920,7 @@
                             </w:tcBorders>
                             <w:shd w:color="auto" w:fill="FDE4D0" w:themeFill="accent6" w:themeFillTint="3f" w:val="clear"/>
                             <w:tcMar>
-                              <w:left w:w="45" w:type="dxa"/>
+                              <w:left w:w="35" w:type="dxa"/>
                             </w:tcMar>
                             <w:vAlign w:val="center"/>
                           </w:tcPr>
@@ -11816,7 +12048,7 @@
                             </w:tcBorders>
                             <w:shd w:fill="auto" w:val="clear"/>
                             <w:tcMar>
-                              <w:left w:w="45" w:type="dxa"/>
+                              <w:left w:w="35" w:type="dxa"/>
                             </w:tcMar>
                             <w:vAlign w:val="center"/>
                           </w:tcPr>
@@ -11947,7 +12179,7 @@
                             </w:tcBorders>
                             <w:shd w:color="auto" w:fill="FDE4D0" w:themeFill="accent6" w:themeFillTint="3f" w:val="clear"/>
                             <w:tcMar>
-                              <w:left w:w="45" w:type="dxa"/>
+                              <w:left w:w="35" w:type="dxa"/>
                             </w:tcMar>
                             <w:vAlign w:val="center"/>
                           </w:tcPr>
@@ -12063,7 +12295,7 @@
                             </w:tcBorders>
                             <w:shd w:fill="auto" w:val="clear"/>
                             <w:tcMar>
-                              <w:left w:w="45" w:type="dxa"/>
+                              <w:left w:w="35" w:type="dxa"/>
                             </w:tcMar>
                             <w:vAlign w:val="center"/>
                           </w:tcPr>
@@ -12197,7 +12429,7 @@
                             </w:tcBorders>
                             <w:shd w:color="auto" w:fill="FDE4D0" w:themeFill="accent6" w:themeFillTint="3f" w:val="clear"/>
                             <w:tcMar>
-                              <w:left w:w="45" w:type="dxa"/>
+                              <w:left w:w="35" w:type="dxa"/>
                             </w:tcMar>
                             <w:vAlign w:val="center"/>
                           </w:tcPr>
@@ -12315,7 +12547,7 @@
                             </w:tcBorders>
                             <w:shd w:fill="auto" w:val="clear"/>
                             <w:tcMar>
-                              <w:left w:w="45" w:type="dxa"/>
+                              <w:left w:w="35" w:type="dxa"/>
                             </w:tcMar>
                             <w:vAlign w:val="center"/>
                           </w:tcPr>
@@ -12430,7 +12662,7 @@
                             </w:tcBorders>
                             <w:shd w:color="auto" w:fill="FDE4D0" w:themeFill="accent6" w:themeFillTint="3f" w:val="clear"/>
                             <w:tcMar>
-                              <w:left w:w="45" w:type="dxa"/>
+                              <w:left w:w="35" w:type="dxa"/>
                             </w:tcMar>
                             <w:vAlign w:val="center"/>
                           </w:tcPr>
@@ -12538,7 +12770,7 @@
                             </w:tcBorders>
                             <w:shd w:fill="auto" w:val="clear"/>
                             <w:tcMar>
-                              <w:left w:w="45" w:type="dxa"/>
+                              <w:left w:w="35" w:type="dxa"/>
                             </w:tcMar>
                             <w:vAlign w:val="center"/>
                           </w:tcPr>
@@ -12644,7 +12876,7 @@
                             </w:tcBorders>
                             <w:shd w:color="auto" w:fill="FDE4D0" w:themeFill="accent6" w:themeFillTint="3f" w:val="clear"/>
                             <w:tcMar>
-                              <w:left w:w="45" w:type="dxa"/>
+                              <w:left w:w="35" w:type="dxa"/>
                             </w:tcMar>
                             <w:vAlign w:val="center"/>
                           </w:tcPr>
@@ -12750,7 +12982,7 @@
                             </w:tcBorders>
                             <w:shd w:fill="auto" w:val="clear"/>
                             <w:tcMar>
-                              <w:left w:w="45" w:type="dxa"/>
+                              <w:left w:w="35" w:type="dxa"/>
                             </w:tcMar>
                             <w:vAlign w:val="center"/>
                           </w:tcPr>
@@ -12857,7 +13089,7 @@
                             </w:tcBorders>
                             <w:shd w:fill="auto" w:val="clear"/>
                             <w:tcMar>
-                              <w:left w:w="45" w:type="dxa"/>
+                              <w:left w:w="35" w:type="dxa"/>
                             </w:tcMar>
                             <w:vAlign w:val="center"/>
                           </w:tcPr>
@@ -12982,7 +13214,7 @@
                             </w:tcBorders>
                             <w:shd w:color="auto" w:fill="FDE4D0" w:themeFill="accent6" w:themeFillTint="3f" w:val="clear"/>
                             <w:tcMar>
-                              <w:left w:w="45" w:type="dxa"/>
+                              <w:left w:w="35" w:type="dxa"/>
                             </w:tcMar>
                             <w:vAlign w:val="center"/>
                           </w:tcPr>
@@ -13124,7 +13356,7 @@
                             </w:tcBorders>
                             <w:shd w:fill="auto" w:val="clear"/>
                             <w:tcMar>
-                              <w:left w:w="45" w:type="dxa"/>
+                              <w:left w:w="35" w:type="dxa"/>
                             </w:tcMar>
                             <w:vAlign w:val="center"/>
                           </w:tcPr>
@@ -13238,7 +13470,7 @@
                             </w:tcBorders>
                             <w:shd w:color="auto" w:fill="FDE4D0" w:themeFill="accent6" w:themeFillTint="3f" w:val="clear"/>
                             <w:tcMar>
-                              <w:left w:w="45" w:type="dxa"/>
+                              <w:left w:w="35" w:type="dxa"/>
                             </w:tcMar>
                             <w:vAlign w:val="center"/>
                           </w:tcPr>
@@ -13364,7 +13596,7 @@
                             </w:tcBorders>
                             <w:shd w:fill="auto" w:val="clear"/>
                             <w:tcMar>
-                              <w:left w:w="45" w:type="dxa"/>
+                              <w:left w:w="35" w:type="dxa"/>
                             </w:tcMar>
                             <w:vAlign w:val="center"/>
                           </w:tcPr>
@@ -13506,7 +13738,7 @@
                             </w:tcBorders>
                             <w:shd w:color="auto" w:fill="FDE4D0" w:themeFill="accent6" w:themeFillTint="3f" w:val="clear"/>
                             <w:tcMar>
-                              <w:left w:w="45" w:type="dxa"/>
+                              <w:left w:w="35" w:type="dxa"/>
                             </w:tcMar>
                             <w:vAlign w:val="center"/>
                           </w:tcPr>
@@ -13648,7 +13880,7 @@
                             </w:tcBorders>
                             <w:shd w:fill="auto" w:val="clear"/>
                             <w:tcMar>
-                              <w:left w:w="45" w:type="dxa"/>
+                              <w:left w:w="35" w:type="dxa"/>
                             </w:tcMar>
                             <w:vAlign w:val="center"/>
                           </w:tcPr>
@@ -13790,7 +14022,7 @@
                             </w:tcBorders>
                             <w:shd w:color="auto" w:fill="FDE4D0" w:themeFill="accent6" w:themeFillTint="3f" w:val="clear"/>
                             <w:tcMar>
-                              <w:left w:w="45" w:type="dxa"/>
+                              <w:left w:w="35" w:type="dxa"/>
                             </w:tcMar>
                             <w:vAlign w:val="center"/>
                           </w:tcPr>
@@ -13932,7 +14164,7 @@
                             </w:tcBorders>
                             <w:shd w:fill="auto" w:val="clear"/>
                             <w:tcMar>
-                              <w:left w:w="45" w:type="dxa"/>
+                              <w:left w:w="35" w:type="dxa"/>
                             </w:tcMar>
                             <w:vAlign w:val="center"/>
                           </w:tcPr>
@@ -14074,7 +14306,7 @@
                             </w:tcBorders>
                             <w:shd w:color="auto" w:fill="FDE4D0" w:themeFill="accent6" w:themeFillTint="3f" w:val="clear"/>
                             <w:tcMar>
-                              <w:left w:w="45" w:type="dxa"/>
+                              <w:left w:w="35" w:type="dxa"/>
                             </w:tcMar>
                             <w:vAlign w:val="center"/>
                           </w:tcPr>
@@ -14216,7 +14448,7 @@
                             </w:tcBorders>
                             <w:shd w:fill="auto" w:val="clear"/>
                             <w:tcMar>
-                              <w:left w:w="45" w:type="dxa"/>
+                              <w:left w:w="35" w:type="dxa"/>
                             </w:tcMar>
                             <w:vAlign w:val="center"/>
                           </w:tcPr>
@@ -14317,14 +14549,10 @@
                     <w:p>
                       <w:pPr>
                         <w:pStyle w:val="FrameContents"/>
-                        <w:rPr>
-                          <w:color w:val="000000"/>
-                        </w:rPr>
+                        <w:rPr/>
                       </w:pPr>
                       <w:r>
-                        <w:rPr>
-                          <w:color w:val="000000"/>
-                        </w:rPr>
+                        <w:rPr/>
                       </w:r>
                     </w:p>
                   </w:txbxContent>
@@ -14816,10 +15044,10 @@
           <w:szCs w:val="28"/>
         </w:rPr>
       </w:pPr>
-      <w:bookmarkStart w:id="20" w:name="_LSQ_Python_Codes_7"/>
-      <w:bookmarkStart w:id="21" w:name="_LSQ_Python_Codes_6"/>
-      <w:bookmarkStart w:id="22" w:name="_LSQ_Python_Codes_5"/>
-      <w:bookmarkStart w:id="23" w:name="_LSQ_Python_Codes_4"/>
+      <w:bookmarkStart w:id="20" w:name="_LSQ_Python_Codes_4"/>
+      <w:bookmarkStart w:id="21" w:name="_LSQ_Python_Codes_5"/>
+      <w:bookmarkStart w:id="22" w:name="_LSQ_Python_Codes_6"/>
+      <w:bookmarkStart w:id="23" w:name="_LSQ_Python_Codes_7"/>
       <w:bookmarkEnd w:id="20"/>
       <w:bookmarkEnd w:id="21"/>
       <w:bookmarkEnd w:id="22"/>
@@ -15199,10 +15427,10 @@
         <w:tblStyle w:val="LightList-Accent6"/>
         <w:tblW w:w="13878" w:type="dxa"/>
         <w:jc w:val="left"/>
-        <w:tblInd w:w="-59" w:type="dxa"/>
+        <w:tblInd w:w="-69" w:type="dxa"/>
         <w:tblCellMar>
           <w:top w:w="0" w:type="dxa"/>
-          <w:left w:w="47" w:type="dxa"/>
+          <w:left w:w="37" w:type="dxa"/>
           <w:bottom w:w="0" w:type="dxa"/>
           <w:right w:w="108" w:type="dxa"/>
         </w:tblCellMar>
@@ -15229,7 +15457,7 @@
             </w:tcBorders>
             <w:shd w:color="auto" w:fill="F79646" w:themeFill="accent6" w:val="clear"/>
             <w:tcMar>
-              <w:left w:w="47" w:type="dxa"/>
+              <w:left w:w="37" w:type="dxa"/>
             </w:tcMar>
           </w:tcPr>
           <w:p>
@@ -15338,7 +15566,7 @@
             <w:tcBorders/>
             <w:shd w:fill="auto" w:val="clear"/>
             <w:tcMar>
-              <w:left w:w="47" w:type="dxa"/>
+              <w:left w:w="37" w:type="dxa"/>
             </w:tcMar>
             <w:vAlign w:val="center"/>
           </w:tcPr>
@@ -15371,7 +15599,7 @@
             <w:tcBorders/>
             <w:shd w:fill="auto" w:val="clear"/>
             <w:tcMar>
-              <w:left w:w="47" w:type="dxa"/>
+              <w:left w:w="37" w:type="dxa"/>
             </w:tcMar>
             <w:vAlign w:val="center"/>
           </w:tcPr>
@@ -15424,7 +15652,7 @@
             <w:tcBorders/>
             <w:shd w:fill="auto" w:val="clear"/>
             <w:tcMar>
-              <w:left w:w="47" w:type="dxa"/>
+              <w:left w:w="37" w:type="dxa"/>
             </w:tcMar>
             <w:vAlign w:val="center"/>
           </w:tcPr>
@@ -15464,7 +15692,7 @@
             </w:tcBorders>
             <w:shd w:fill="auto" w:val="clear"/>
             <w:tcMar>
-              <w:left w:w="47" w:type="dxa"/>
+              <w:left w:w="37" w:type="dxa"/>
             </w:tcMar>
             <w:vAlign w:val="center"/>
           </w:tcPr>
@@ -15629,10 +15857,10 @@
         <w:tblStyle w:val="MediumShading1-Accent6"/>
         <w:tblW w:w="13795" w:type="dxa"/>
         <w:jc w:val="left"/>
-        <w:tblInd w:w="-60" w:type="dxa"/>
+        <w:tblInd w:w="-70" w:type="dxa"/>
         <w:tblCellMar>
           <w:top w:w="115" w:type="dxa"/>
-          <w:left w:w="55" w:type="dxa"/>
+          <w:left w:w="45" w:type="dxa"/>
           <w:bottom w:w="115" w:type="dxa"/>
           <w:right w:w="115" w:type="dxa"/>
         </w:tblCellMar>
@@ -15654,7 +15882,7 @@
             <w:tcBorders/>
             <w:shd w:color="auto" w:fill="F79646" w:themeFill="accent6" w:val="clear"/>
             <w:tcMar>
-              <w:left w:w="55" w:type="dxa"/>
+              <w:left w:w="45" w:type="dxa"/>
             </w:tcMar>
           </w:tcPr>
           <w:p>
@@ -15687,7 +15915,7 @@
             <w:tcBorders/>
             <w:shd w:color="auto" w:fill="F79646" w:themeFill="accent6" w:val="clear"/>
             <w:tcMar>
-              <w:left w:w="55" w:type="dxa"/>
+              <w:left w:w="45" w:type="dxa"/>
             </w:tcMar>
           </w:tcPr>
           <w:p>
@@ -15721,7 +15949,7 @@
             <w:tcBorders/>
             <w:shd w:color="auto" w:fill="F79646" w:themeFill="accent6" w:val="clear"/>
             <w:tcMar>
-              <w:left w:w="55" w:type="dxa"/>
+              <w:left w:w="45" w:type="dxa"/>
             </w:tcMar>
           </w:tcPr>
           <w:p>
@@ -15767,7 +15995,7 @@
             </w:tcBorders>
             <w:shd w:color="auto" w:fill="FDE4D0" w:themeFill="accent6" w:themeFillTint="3f" w:val="clear"/>
             <w:tcMar>
-              <w:left w:w="55" w:type="dxa"/>
+              <w:left w:w="45" w:type="dxa"/>
             </w:tcMar>
             <w:vAlign w:val="center"/>
           </w:tcPr>
@@ -15895,7 +16123,7 @@
             </w:tcBorders>
             <w:shd w:fill="auto" w:val="clear"/>
             <w:tcMar>
-              <w:left w:w="55" w:type="dxa"/>
+              <w:left w:w="45" w:type="dxa"/>
             </w:tcMar>
             <w:vAlign w:val="center"/>
           </w:tcPr>
@@ -16033,7 +16261,7 @@
             </w:tcBorders>
             <w:shd w:color="auto" w:fill="FDE4D0" w:themeFill="accent6" w:themeFillTint="3f" w:val="clear"/>
             <w:tcMar>
-              <w:left w:w="55" w:type="dxa"/>
+              <w:left w:w="45" w:type="dxa"/>
             </w:tcMar>
             <w:vAlign w:val="center"/>
           </w:tcPr>
@@ -16151,7 +16379,7 @@
             </w:tcBorders>
             <w:shd w:fill="auto" w:val="clear"/>
             <w:tcMar>
-              <w:left w:w="55" w:type="dxa"/>
+              <w:left w:w="45" w:type="dxa"/>
             </w:tcMar>
             <w:vAlign w:val="center"/>
           </w:tcPr>
@@ -16284,7 +16512,7 @@
             </w:tcBorders>
             <w:shd w:color="auto" w:fill="FDE4D0" w:themeFill="accent6" w:themeFillTint="3f" w:val="clear"/>
             <w:tcMar>
-              <w:left w:w="55" w:type="dxa"/>
+              <w:left w:w="45" w:type="dxa"/>
             </w:tcMar>
             <w:vAlign w:val="center"/>
           </w:tcPr>
@@ -16402,7 +16630,7 @@
             </w:tcBorders>
             <w:shd w:fill="auto" w:val="clear"/>
             <w:tcMar>
-              <w:left w:w="55" w:type="dxa"/>
+              <w:left w:w="45" w:type="dxa"/>
             </w:tcMar>
             <w:vAlign w:val="center"/>
           </w:tcPr>
@@ -16530,7 +16758,7 @@
             </w:tcBorders>
             <w:shd w:color="auto" w:fill="FDE4D0" w:themeFill="accent6" w:themeFillTint="3f" w:val="clear"/>
             <w:tcMar>
-              <w:left w:w="55" w:type="dxa"/>
+              <w:left w:w="45" w:type="dxa"/>
             </w:tcMar>
             <w:vAlign w:val="center"/>
           </w:tcPr>
@@ -16654,7 +16882,7 @@
             </w:tcBorders>
             <w:shd w:fill="auto" w:val="clear"/>
             <w:tcMar>
-              <w:left w:w="55" w:type="dxa"/>
+              <w:left w:w="45" w:type="dxa"/>
             </w:tcMar>
             <w:vAlign w:val="center"/>
           </w:tcPr>
@@ -16790,7 +17018,7 @@
             </w:tcBorders>
             <w:shd w:color="auto" w:fill="FDE4D0" w:themeFill="accent6" w:themeFillTint="3f" w:val="clear"/>
             <w:tcMar>
-              <w:left w:w="55" w:type="dxa"/>
+              <w:left w:w="45" w:type="dxa"/>
             </w:tcMar>
             <w:vAlign w:val="center"/>
           </w:tcPr>
@@ -16908,7 +17136,7 @@
             </w:tcBorders>
             <w:shd w:fill="auto" w:val="clear"/>
             <w:tcMar>
-              <w:left w:w="55" w:type="dxa"/>
+              <w:left w:w="45" w:type="dxa"/>
             </w:tcMar>
             <w:vAlign w:val="center"/>
           </w:tcPr>
@@ -17032,7 +17260,7 @@
             </w:tcBorders>
             <w:shd w:color="auto" w:fill="FDE4D0" w:themeFill="accent6" w:themeFillTint="3f" w:val="clear"/>
             <w:tcMar>
-              <w:left w:w="55" w:type="dxa"/>
+              <w:left w:w="45" w:type="dxa"/>
             </w:tcMar>
             <w:vAlign w:val="center"/>
           </w:tcPr>
@@ -17155,7 +17383,7 @@
             </w:tcBorders>
             <w:shd w:fill="auto" w:val="clear"/>
             <w:tcMar>
-              <w:left w:w="55" w:type="dxa"/>
+              <w:left w:w="45" w:type="dxa"/>
             </w:tcMar>
             <w:vAlign w:val="center"/>
           </w:tcPr>
@@ -17347,7 +17575,7 @@
             </w:tcBorders>
             <w:shd w:color="auto" w:fill="FDE4D0" w:themeFill="accent6" w:themeFillTint="3f" w:val="clear"/>
             <w:tcMar>
-              <w:left w:w="55" w:type="dxa"/>
+              <w:left w:w="45" w:type="dxa"/>
             </w:tcMar>
             <w:vAlign w:val="center"/>
           </w:tcPr>
@@ -17473,7 +17701,7 @@
             </w:tcBorders>
             <w:shd w:fill="auto" w:val="clear"/>
             <w:tcMar>
-              <w:left w:w="55" w:type="dxa"/>
+              <w:left w:w="45" w:type="dxa"/>
             </w:tcMar>
             <w:vAlign w:val="center"/>
           </w:tcPr>
@@ -17591,7 +17819,7 @@
             </w:tcBorders>
             <w:shd w:color="auto" w:fill="FDE4D0" w:themeFill="accent6" w:themeFillTint="3f" w:val="clear"/>
             <w:tcMar>
-              <w:left w:w="55" w:type="dxa"/>
+              <w:left w:w="45" w:type="dxa"/>
             </w:tcMar>
             <w:vAlign w:val="center"/>
           </w:tcPr>
@@ -17724,7 +17952,7 @@
             </w:tcBorders>
             <w:shd w:fill="auto" w:val="clear"/>
             <w:tcMar>
-              <w:left w:w="55" w:type="dxa"/>
+              <w:left w:w="45" w:type="dxa"/>
             </w:tcMar>
             <w:vAlign w:val="center"/>
           </w:tcPr>
@@ -17874,7 +18102,7 @@
             </w:tcBorders>
             <w:shd w:color="auto" w:fill="FDE4D0" w:themeFill="accent6" w:themeFillTint="3f" w:val="clear"/>
             <w:tcMar>
-              <w:left w:w="55" w:type="dxa"/>
+              <w:left w:w="45" w:type="dxa"/>
             </w:tcMar>
             <w:vAlign w:val="center"/>
           </w:tcPr>
@@ -18007,7 +18235,7 @@
             </w:tcBorders>
             <w:shd w:fill="auto" w:val="clear"/>
             <w:tcMar>
-              <w:left w:w="55" w:type="dxa"/>
+              <w:left w:w="45" w:type="dxa"/>
             </w:tcMar>
             <w:vAlign w:val="center"/>
           </w:tcPr>
@@ -18133,7 +18361,7 @@
             </w:tcBorders>
             <w:shd w:color="auto" w:fill="FDE4D0" w:themeFill="accent6" w:themeFillTint="3f" w:val="clear"/>
             <w:tcMar>
-              <w:left w:w="55" w:type="dxa"/>
+              <w:left w:w="45" w:type="dxa"/>
             </w:tcMar>
             <w:vAlign w:val="center"/>
           </w:tcPr>
@@ -18251,7 +18479,7 @@
             </w:tcBorders>
             <w:shd w:fill="auto" w:val="clear"/>
             <w:tcMar>
-              <w:left w:w="55" w:type="dxa"/>
+              <w:left w:w="45" w:type="dxa"/>
             </w:tcMar>
             <w:vAlign w:val="center"/>
           </w:tcPr>
@@ -18402,7 +18630,7 @@
             </w:tcBorders>
             <w:shd w:color="auto" w:fill="FDE4D0" w:themeFill="accent6" w:themeFillTint="3f" w:val="clear"/>
             <w:tcMar>
-              <w:left w:w="55" w:type="dxa"/>
+              <w:left w:w="45" w:type="dxa"/>
             </w:tcMar>
             <w:vAlign w:val="center"/>
           </w:tcPr>
@@ -18528,7 +18756,7 @@
             </w:tcBorders>
             <w:shd w:fill="auto" w:val="clear"/>
             <w:tcMar>
-              <w:left w:w="55" w:type="dxa"/>
+              <w:left w:w="45" w:type="dxa"/>
             </w:tcMar>
             <w:vAlign w:val="center"/>
           </w:tcPr>
@@ -18644,7 +18872,7 @@
             </w:tcBorders>
             <w:shd w:color="auto" w:fill="FDE4D0" w:themeFill="accent6" w:themeFillTint="3f" w:val="clear"/>
             <w:tcMar>
-              <w:left w:w="55" w:type="dxa"/>
+              <w:left w:w="45" w:type="dxa"/>
             </w:tcMar>
             <w:vAlign w:val="center"/>
           </w:tcPr>
@@ -18826,7 +19054,7 @@
             </w:tcBorders>
             <w:shd w:fill="auto" w:val="clear"/>
             <w:tcMar>
-              <w:left w:w="55" w:type="dxa"/>
+              <w:left w:w="45" w:type="dxa"/>
             </w:tcMar>
             <w:vAlign w:val="center"/>
           </w:tcPr>
@@ -19058,7 +19286,7 @@
             </w:tcBorders>
             <w:shd w:color="auto" w:fill="FDE4D0" w:themeFill="accent6" w:themeFillTint="3f" w:val="clear"/>
             <w:tcMar>
-              <w:left w:w="55" w:type="dxa"/>
+              <w:left w:w="45" w:type="dxa"/>
             </w:tcMar>
             <w:vAlign w:val="center"/>
           </w:tcPr>
@@ -19184,7 +19412,7 @@
             </w:tcBorders>
             <w:shd w:fill="auto" w:val="clear"/>
             <w:tcMar>
-              <w:left w:w="55" w:type="dxa"/>
+              <w:left w:w="45" w:type="dxa"/>
             </w:tcMar>
             <w:vAlign w:val="center"/>
           </w:tcPr>
@@ -19302,7 +19530,7 @@
             </w:tcBorders>
             <w:shd w:color="auto" w:fill="FDE4D0" w:themeFill="accent6" w:themeFillTint="3f" w:val="clear"/>
             <w:tcMar>
-              <w:left w:w="55" w:type="dxa"/>
+              <w:left w:w="45" w:type="dxa"/>
             </w:tcMar>
             <w:vAlign w:val="center"/>
           </w:tcPr>
@@ -19422,12 +19650,14 @@
             <w:cnfStyle w:val="001000000000" w:firstRow="0" w:lastRow="0" w:firstColumn="1" w:lastColumn="0" w:oddVBand="0" w:evenVBand="0" w:oddHBand="0" w:evenHBand="0" w:firstRowFirstColumn="0" w:firstRowLastColumn="0" w:lastRowFirstColumn="0" w:lastRowLastColumn="0"/>
             <w:tcBorders>
               <w:top w:val="nil"/>
+              <w:bottom w:val="nil"/>
               <w:right w:val="nil"/>
+              <w:insideH w:val="nil"/>
               <w:insideV w:val="nil"/>
             </w:tcBorders>
             <w:shd w:color="auto" w:fill="FDE4D0" w:themeFill="accent6" w:themeFillTint="3f" w:val="clear"/>
             <w:tcMar>
-              <w:left w:w="55" w:type="dxa"/>
+              <w:left w:w="45" w:type="dxa"/>
             </w:tcMar>
             <w:vAlign w:val="center"/>
           </w:tcPr>
@@ -19444,16 +19674,16 @@
             <w:r>
               <w:rPr>
                 <w:rFonts w:ascii="FreeMono" w:hAnsi="FreeMono"/>
-                <w:b w:val="false"/>
-                <w:bCs w:val="false"/>
+                <w:b/>
+                <w:bCs/>
               </w:rPr>
               <w:t xml:space="preserve"># </w:t>
             </w:r>
             <w:r>
               <w:rPr>
                 <w:rFonts w:ascii="FreeMono" w:hAnsi="FreeMono"/>
-                <w:b w:val="false"/>
-                <w:bCs w:val="false"/>
+                <w:b/>
+                <w:bCs/>
                 <w:sz w:val="20"/>
                 <w:szCs w:val="20"/>
               </w:rPr>
@@ -19462,8 +19692,8 @@
             <w:r>
               <w:rPr>
                 <w:rFonts w:ascii="FreeMono" w:hAnsi="FreeMono"/>
-                <w:b w:val="false"/>
-                <w:bCs w:val="false"/>
+                <w:b/>
+                <w:bCs/>
               </w:rPr>
               <w:t xml:space="preserve"> #</w:t>
             </w:r>
@@ -19475,7 +19705,9 @@
             <w:tcBorders>
               <w:top w:val="nil"/>
               <w:left w:val="nil"/>
+              <w:bottom w:val="nil"/>
               <w:right w:val="nil"/>
+              <w:insideH w:val="nil"/>
               <w:insideV w:val="nil"/>
             </w:tcBorders>
             <w:shd w:color="auto" w:fill="FDE4D0" w:themeFill="accent6" w:themeFillTint="3f" w:val="clear"/>
@@ -19510,6 +19742,8 @@
             <w:tcBorders>
               <w:top w:val="nil"/>
               <w:left w:val="nil"/>
+              <w:bottom w:val="nil"/>
+              <w:insideH w:val="nil"/>
             </w:tcBorders>
             <w:shd w:color="auto" w:fill="FDE4D0" w:themeFill="accent6" w:themeFillTint="3f" w:val="clear"/>
             <w:tcMar>
@@ -19551,7 +19785,7 @@
             </w:tcBorders>
             <w:shd w:color="auto" w:fill="FDE4D0" w:themeFill="accent6" w:themeFillTint="3f" w:val="clear"/>
             <w:tcMar>
-              <w:left w:w="55" w:type="dxa"/>
+              <w:left w:w="45" w:type="dxa"/>
             </w:tcMar>
             <w:vAlign w:val="center"/>
           </w:tcPr>
@@ -19566,6 +19800,8 @@
             <w:r>
               <w:rPr>
                 <w:rFonts w:ascii="FreeMono" w:hAnsi="FreeMono"/>
+                <w:b/>
+                <w:bCs/>
               </w:rPr>
               <w:t># ATMENER #</w:t>
             </w:r>
@@ -19711,10 +19947,10 @@
         <w:tblStyle w:val="LightList-Accent6"/>
         <w:tblW w:w="13878" w:type="dxa"/>
         <w:jc w:val="left"/>
-        <w:tblInd w:w="-59" w:type="dxa"/>
+        <w:tblInd w:w="-69" w:type="dxa"/>
         <w:tblCellMar>
           <w:top w:w="0" w:type="dxa"/>
-          <w:left w:w="47" w:type="dxa"/>
+          <w:left w:w="37" w:type="dxa"/>
           <w:bottom w:w="0" w:type="dxa"/>
           <w:right w:w="108" w:type="dxa"/>
         </w:tblCellMar>
@@ -19741,7 +19977,7 @@
             </w:tcBorders>
             <w:shd w:color="auto" w:fill="F79646" w:themeFill="accent6" w:val="clear"/>
             <w:tcMar>
-              <w:left w:w="47" w:type="dxa"/>
+              <w:left w:w="37" w:type="dxa"/>
             </w:tcMar>
           </w:tcPr>
           <w:p>
@@ -19850,7 +20086,7 @@
             <w:tcBorders/>
             <w:shd w:fill="auto" w:val="clear"/>
             <w:tcMar>
-              <w:left w:w="47" w:type="dxa"/>
+              <w:left w:w="37" w:type="dxa"/>
             </w:tcMar>
             <w:vAlign w:val="center"/>
           </w:tcPr>
@@ -19882,7 +20118,7 @@
             <w:tcBorders/>
             <w:shd w:fill="auto" w:val="clear"/>
             <w:tcMar>
-              <w:left w:w="47" w:type="dxa"/>
+              <w:left w:w="37" w:type="dxa"/>
             </w:tcMar>
             <w:vAlign w:val="center"/>
           </w:tcPr>
@@ -19914,7 +20150,7 @@
             <w:tcBorders/>
             <w:shd w:fill="auto" w:val="clear"/>
             <w:tcMar>
-              <w:left w:w="47" w:type="dxa"/>
+              <w:left w:w="37" w:type="dxa"/>
             </w:tcMar>
             <w:vAlign w:val="center"/>
           </w:tcPr>
@@ -19955,7 +20191,7 @@
             </w:tcBorders>
             <w:shd w:fill="auto" w:val="clear"/>
             <w:tcMar>
-              <w:left w:w="47" w:type="dxa"/>
+              <w:left w:w="37" w:type="dxa"/>
             </w:tcMar>
             <w:vAlign w:val="center"/>
           </w:tcPr>
@@ -20064,7 +20300,7 @@
             <w:tcBorders/>
             <w:shd w:fill="auto" w:val="clear"/>
             <w:tcMar>
-              <w:left w:w="47" w:type="dxa"/>
+              <w:left w:w="37" w:type="dxa"/>
             </w:tcMar>
             <w:vAlign w:val="center"/>
           </w:tcPr>
@@ -20093,7 +20329,7 @@
             <w:tcBorders/>
             <w:shd w:fill="auto" w:val="clear"/>
             <w:tcMar>
-              <w:left w:w="47" w:type="dxa"/>
+              <w:left w:w="37" w:type="dxa"/>
             </w:tcMar>
             <w:vAlign w:val="center"/>
           </w:tcPr>
@@ -20125,7 +20361,7 @@
             <w:tcBorders/>
             <w:shd w:fill="auto" w:val="clear"/>
             <w:tcMar>
-              <w:left w:w="47" w:type="dxa"/>
+              <w:left w:w="37" w:type="dxa"/>
             </w:tcMar>
             <w:vAlign w:val="center"/>
           </w:tcPr>
@@ -20166,7 +20402,7 @@
             </w:tcBorders>
             <w:shd w:fill="auto" w:val="clear"/>
             <w:tcMar>
-              <w:left w:w="47" w:type="dxa"/>
+              <w:left w:w="37" w:type="dxa"/>
             </w:tcMar>
             <w:vAlign w:val="center"/>
           </w:tcPr>
@@ -20274,7 +20510,7 @@
             <w:tcBorders/>
             <w:shd w:fill="auto" w:val="clear"/>
             <w:tcMar>
-              <w:left w:w="47" w:type="dxa"/>
+              <w:left w:w="37" w:type="dxa"/>
             </w:tcMar>
             <w:vAlign w:val="center"/>
           </w:tcPr>
@@ -20306,7 +20542,7 @@
             <w:tcBorders/>
             <w:shd w:fill="auto" w:val="clear"/>
             <w:tcMar>
-              <w:left w:w="47" w:type="dxa"/>
+              <w:left w:w="37" w:type="dxa"/>
             </w:tcMar>
             <w:vAlign w:val="center"/>
           </w:tcPr>
@@ -20333,7 +20569,7 @@
             <w:tcBorders/>
             <w:shd w:fill="auto" w:val="clear"/>
             <w:tcMar>
-              <w:left w:w="47" w:type="dxa"/>
+              <w:left w:w="37" w:type="dxa"/>
             </w:tcMar>
             <w:vAlign w:val="center"/>
           </w:tcPr>
@@ -20388,7 +20624,7 @@
             </w:tcBorders>
             <w:shd w:fill="auto" w:val="clear"/>
             <w:tcMar>
-              <w:left w:w="47" w:type="dxa"/>
+              <w:left w:w="37" w:type="dxa"/>
             </w:tcMar>
             <w:vAlign w:val="center"/>
           </w:tcPr>
@@ -20497,7 +20733,7 @@
             <w:tcBorders/>
             <w:shd w:fill="auto" w:val="clear"/>
             <w:tcMar>
-              <w:left w:w="47" w:type="dxa"/>
+              <w:left w:w="37" w:type="dxa"/>
             </w:tcMar>
             <w:vAlign w:val="center"/>
           </w:tcPr>
@@ -20529,7 +20765,7 @@
             <w:tcBorders/>
             <w:shd w:fill="auto" w:val="clear"/>
             <w:tcMar>
-              <w:left w:w="47" w:type="dxa"/>
+              <w:left w:w="37" w:type="dxa"/>
             </w:tcMar>
             <w:vAlign w:val="center"/>
           </w:tcPr>
@@ -20556,7 +20792,7 @@
             <w:tcBorders/>
             <w:shd w:fill="auto" w:val="clear"/>
             <w:tcMar>
-              <w:left w:w="47" w:type="dxa"/>
+              <w:left w:w="37" w:type="dxa"/>
             </w:tcMar>
             <w:vAlign w:val="center"/>
           </w:tcPr>
@@ -20611,7 +20847,7 @@
             </w:tcBorders>
             <w:shd w:fill="auto" w:val="clear"/>
             <w:tcMar>
-              <w:left w:w="47" w:type="dxa"/>
+              <w:left w:w="37" w:type="dxa"/>
             </w:tcMar>
             <w:vAlign w:val="center"/>
           </w:tcPr>
@@ -20721,7 +20957,7 @@
             <w:tcBorders/>
             <w:shd w:fill="auto" w:val="clear"/>
             <w:tcMar>
-              <w:left w:w="47" w:type="dxa"/>
+              <w:left w:w="37" w:type="dxa"/>
             </w:tcMar>
             <w:vAlign w:val="center"/>
           </w:tcPr>
@@ -20750,7 +20986,7 @@
             <w:tcBorders/>
             <w:shd w:fill="auto" w:val="clear"/>
             <w:tcMar>
-              <w:left w:w="47" w:type="dxa"/>
+              <w:left w:w="37" w:type="dxa"/>
             </w:tcMar>
             <w:vAlign w:val="center"/>
           </w:tcPr>
@@ -20782,7 +21018,7 @@
             <w:tcBorders/>
             <w:shd w:fill="auto" w:val="clear"/>
             <w:tcMar>
-              <w:left w:w="47" w:type="dxa"/>
+              <w:left w:w="37" w:type="dxa"/>
             </w:tcMar>
             <w:vAlign w:val="center"/>
           </w:tcPr>
@@ -22373,10 +22609,10 @@
         <w:tblStyle w:val="MediumShading1-Accent6"/>
         <w:tblW w:w="12535" w:type="dxa"/>
         <w:jc w:val="left"/>
-        <w:tblInd w:w="-60" w:type="dxa"/>
+        <w:tblInd w:w="-70" w:type="dxa"/>
         <w:tblCellMar>
           <w:top w:w="115" w:type="dxa"/>
-          <w:left w:w="55" w:type="dxa"/>
+          <w:left w:w="45" w:type="dxa"/>
           <w:bottom w:w="115" w:type="dxa"/>
           <w:right w:w="115" w:type="dxa"/>
         </w:tblCellMar>
@@ -22397,7 +22633,7 @@
             <w:tcBorders/>
             <w:shd w:color="auto" w:fill="F79646" w:themeFill="accent6" w:val="clear"/>
             <w:tcMar>
-              <w:left w:w="55" w:type="dxa"/>
+              <w:left w:w="45" w:type="dxa"/>
             </w:tcMar>
           </w:tcPr>
           <w:p>
@@ -22430,7 +22666,7 @@
             <w:tcBorders/>
             <w:shd w:color="auto" w:fill="F79646" w:themeFill="accent6" w:val="clear"/>
             <w:tcMar>
-              <w:left w:w="55" w:type="dxa"/>
+              <w:left w:w="45" w:type="dxa"/>
             </w:tcMar>
           </w:tcPr>
           <w:p>
@@ -22476,7 +22712,7 @@
             </w:tcBorders>
             <w:shd w:color="auto" w:fill="FDE4D0" w:themeFill="accent6" w:themeFillTint="3f" w:val="clear"/>
             <w:tcMar>
-              <w:left w:w="55" w:type="dxa"/>
+              <w:left w:w="45" w:type="dxa"/>
             </w:tcMar>
             <w:vAlign w:val="center"/>
           </w:tcPr>
@@ -22558,7 +22794,7 @@
             </w:tcBorders>
             <w:shd w:fill="auto" w:val="clear"/>
             <w:tcMar>
-              <w:left w:w="55" w:type="dxa"/>
+              <w:left w:w="45" w:type="dxa"/>
             </w:tcMar>
             <w:vAlign w:val="center"/>
           </w:tcPr>
@@ -22640,7 +22876,7 @@
             </w:tcBorders>
             <w:shd w:color="auto" w:fill="FDE4D0" w:themeFill="accent6" w:themeFillTint="3f" w:val="clear"/>
             <w:tcMar>
-              <w:left w:w="55" w:type="dxa"/>
+              <w:left w:w="45" w:type="dxa"/>
             </w:tcMar>
             <w:vAlign w:val="center"/>
           </w:tcPr>
@@ -22722,7 +22958,7 @@
             </w:tcBorders>
             <w:shd w:fill="auto" w:val="clear"/>
             <w:tcMar>
-              <w:left w:w="55" w:type="dxa"/>
+              <w:left w:w="45" w:type="dxa"/>
             </w:tcMar>
             <w:vAlign w:val="center"/>
           </w:tcPr>
@@ -22804,7 +23040,7 @@
             </w:tcBorders>
             <w:shd w:color="auto" w:fill="FDE4D0" w:themeFill="accent6" w:themeFillTint="3f" w:val="clear"/>
             <w:tcMar>
-              <w:left w:w="55" w:type="dxa"/>
+              <w:left w:w="45" w:type="dxa"/>
             </w:tcMar>
             <w:vAlign w:val="center"/>
           </w:tcPr>
@@ -22886,7 +23122,7 @@
             </w:tcBorders>
             <w:shd w:fill="auto" w:val="clear"/>
             <w:tcMar>
-              <w:left w:w="55" w:type="dxa"/>
+              <w:left w:w="45" w:type="dxa"/>
             </w:tcMar>
             <w:vAlign w:val="center"/>
           </w:tcPr>
@@ -22968,7 +23204,7 @@
             </w:tcBorders>
             <w:shd w:color="auto" w:fill="FDE4D0" w:themeFill="accent6" w:themeFillTint="3f" w:val="clear"/>
             <w:tcMar>
-              <w:left w:w="55" w:type="dxa"/>
+              <w:left w:w="45" w:type="dxa"/>
             </w:tcMar>
             <w:vAlign w:val="center"/>
           </w:tcPr>
@@ -23050,7 +23286,7 @@
             </w:tcBorders>
             <w:shd w:fill="auto" w:val="clear"/>
             <w:tcMar>
-              <w:left w:w="55" w:type="dxa"/>
+              <w:left w:w="45" w:type="dxa"/>
             </w:tcMar>
             <w:vAlign w:val="center"/>
           </w:tcPr>
@@ -23131,7 +23367,7 @@
             </w:tcBorders>
             <w:shd w:color="auto" w:fill="FDE4D0" w:themeFill="accent6" w:themeFillTint="3f" w:val="clear"/>
             <w:tcMar>
-              <w:left w:w="55" w:type="dxa"/>
+              <w:left w:w="45" w:type="dxa"/>
             </w:tcMar>
             <w:vAlign w:val="center"/>
           </w:tcPr>
@@ -27053,6 +27289,326 @@
       <w:rFonts w:cs="Wingdings"/>
     </w:rPr>
   </w:style>
+  <w:style w:type="character" w:styleId="ListLabel312">
+    <w:name w:val="ListLabel 312"/>
+    <w:qFormat/>
+    <w:rPr>
+      <w:rFonts w:cs=""/>
+      <w:b w:val="false"/>
+      <w:sz w:val="28"/>
+    </w:rPr>
+  </w:style>
+  <w:style w:type="character" w:styleId="ListLabel313">
+    <w:name w:val="ListLabel 313"/>
+    <w:qFormat/>
+    <w:rPr>
+      <w:rFonts w:cs="Courier New"/>
+    </w:rPr>
+  </w:style>
+  <w:style w:type="character" w:styleId="ListLabel314">
+    <w:name w:val="ListLabel 314"/>
+    <w:qFormat/>
+    <w:rPr>
+      <w:rFonts w:cs="Wingdings"/>
+    </w:rPr>
+  </w:style>
+  <w:style w:type="character" w:styleId="ListLabel315">
+    <w:name w:val="ListLabel 315"/>
+    <w:qFormat/>
+    <w:rPr>
+      <w:rFonts w:cs="Symbol"/>
+    </w:rPr>
+  </w:style>
+  <w:style w:type="character" w:styleId="ListLabel316">
+    <w:name w:val="ListLabel 316"/>
+    <w:qFormat/>
+    <w:rPr>
+      <w:rFonts w:cs="Courier New"/>
+    </w:rPr>
+  </w:style>
+  <w:style w:type="character" w:styleId="ListLabel317">
+    <w:name w:val="ListLabel 317"/>
+    <w:qFormat/>
+    <w:rPr>
+      <w:rFonts w:cs="Wingdings"/>
+    </w:rPr>
+  </w:style>
+  <w:style w:type="character" w:styleId="ListLabel318">
+    <w:name w:val="ListLabel 318"/>
+    <w:qFormat/>
+    <w:rPr>
+      <w:rFonts w:cs="Symbol"/>
+    </w:rPr>
+  </w:style>
+  <w:style w:type="character" w:styleId="ListLabel319">
+    <w:name w:val="ListLabel 319"/>
+    <w:qFormat/>
+    <w:rPr>
+      <w:rFonts w:cs="Courier New"/>
+    </w:rPr>
+  </w:style>
+  <w:style w:type="character" w:styleId="ListLabel320">
+    <w:name w:val="ListLabel 320"/>
+    <w:qFormat/>
+    <w:rPr>
+      <w:rFonts w:cs="Wingdings"/>
+    </w:rPr>
+  </w:style>
+  <w:style w:type="character" w:styleId="ListLabel321">
+    <w:name w:val="ListLabel 321"/>
+    <w:qFormat/>
+    <w:rPr>
+      <w:rFonts w:cs="Symbol"/>
+      <w:color w:val="00000A"/>
+    </w:rPr>
+  </w:style>
+  <w:style w:type="character" w:styleId="ListLabel322">
+    <w:name w:val="ListLabel 322"/>
+    <w:qFormat/>
+    <w:rPr>
+      <w:rFonts w:cs="Courier New"/>
+    </w:rPr>
+  </w:style>
+  <w:style w:type="character" w:styleId="ListLabel323">
+    <w:name w:val="ListLabel 323"/>
+    <w:qFormat/>
+    <w:rPr>
+      <w:rFonts w:cs="Wingdings"/>
+    </w:rPr>
+  </w:style>
+  <w:style w:type="character" w:styleId="ListLabel324">
+    <w:name w:val="ListLabel 324"/>
+    <w:qFormat/>
+    <w:rPr>
+      <w:rFonts w:cs="Symbol"/>
+    </w:rPr>
+  </w:style>
+  <w:style w:type="character" w:styleId="ListLabel325">
+    <w:name w:val="ListLabel 325"/>
+    <w:qFormat/>
+    <w:rPr>
+      <w:rFonts w:cs="Courier New"/>
+    </w:rPr>
+  </w:style>
+  <w:style w:type="character" w:styleId="ListLabel326">
+    <w:name w:val="ListLabel 326"/>
+    <w:qFormat/>
+    <w:rPr>
+      <w:rFonts w:cs="Wingdings"/>
+    </w:rPr>
+  </w:style>
+  <w:style w:type="character" w:styleId="ListLabel327">
+    <w:name w:val="ListLabel 327"/>
+    <w:qFormat/>
+    <w:rPr>
+      <w:rFonts w:cs="Symbol"/>
+    </w:rPr>
+  </w:style>
+  <w:style w:type="character" w:styleId="ListLabel328">
+    <w:name w:val="ListLabel 328"/>
+    <w:qFormat/>
+    <w:rPr>
+      <w:rFonts w:cs="Courier New"/>
+    </w:rPr>
+  </w:style>
+  <w:style w:type="character" w:styleId="ListLabel329">
+    <w:name w:val="ListLabel 329"/>
+    <w:qFormat/>
+    <w:rPr>
+      <w:rFonts w:cs="Wingdings"/>
+    </w:rPr>
+  </w:style>
+  <w:style w:type="character" w:styleId="ListLabel330">
+    <w:name w:val="ListLabel 330"/>
+    <w:qFormat/>
+    <w:rPr>
+      <w:rFonts w:cs="Symbol"/>
+      <w:color w:val="00000A"/>
+      <w:sz w:val="28"/>
+    </w:rPr>
+  </w:style>
+  <w:style w:type="character" w:styleId="ListLabel331">
+    <w:name w:val="ListLabel 331"/>
+    <w:qFormat/>
+    <w:rPr>
+      <w:rFonts w:cs="Courier New"/>
+    </w:rPr>
+  </w:style>
+  <w:style w:type="character" w:styleId="ListLabel332">
+    <w:name w:val="ListLabel 332"/>
+    <w:qFormat/>
+    <w:rPr>
+      <w:rFonts w:cs="Wingdings"/>
+    </w:rPr>
+  </w:style>
+  <w:style w:type="character" w:styleId="ListLabel333">
+    <w:name w:val="ListLabel 333"/>
+    <w:qFormat/>
+    <w:rPr>
+      <w:rFonts w:cs="Symbol"/>
+    </w:rPr>
+  </w:style>
+  <w:style w:type="character" w:styleId="ListLabel334">
+    <w:name w:val="ListLabel 334"/>
+    <w:qFormat/>
+    <w:rPr>
+      <w:rFonts w:cs="Courier New"/>
+    </w:rPr>
+  </w:style>
+  <w:style w:type="character" w:styleId="ListLabel335">
+    <w:name w:val="ListLabel 335"/>
+    <w:qFormat/>
+    <w:rPr>
+      <w:rFonts w:cs="Wingdings"/>
+    </w:rPr>
+  </w:style>
+  <w:style w:type="character" w:styleId="ListLabel336">
+    <w:name w:val="ListLabel 336"/>
+    <w:qFormat/>
+    <w:rPr>
+      <w:rFonts w:cs="Symbol"/>
+    </w:rPr>
+  </w:style>
+  <w:style w:type="character" w:styleId="ListLabel337">
+    <w:name w:val="ListLabel 337"/>
+    <w:qFormat/>
+    <w:rPr>
+      <w:rFonts w:cs="Courier New"/>
+    </w:rPr>
+  </w:style>
+  <w:style w:type="character" w:styleId="ListLabel338">
+    <w:name w:val="ListLabel 338"/>
+    <w:qFormat/>
+    <w:rPr>
+      <w:rFonts w:cs="Wingdings"/>
+    </w:rPr>
+  </w:style>
+  <w:style w:type="character" w:styleId="ListLabel339">
+    <w:name w:val="ListLabel 339"/>
+    <w:qFormat/>
+    <w:rPr>
+      <w:rFonts w:cs="Symbol"/>
+    </w:rPr>
+  </w:style>
+  <w:style w:type="character" w:styleId="ListLabel340">
+    <w:name w:val="ListLabel 340"/>
+    <w:qFormat/>
+    <w:rPr>
+      <w:rFonts w:cs="Courier New"/>
+    </w:rPr>
+  </w:style>
+  <w:style w:type="character" w:styleId="ListLabel341">
+    <w:name w:val="ListLabel 341"/>
+    <w:qFormat/>
+    <w:rPr>
+      <w:rFonts w:cs="Wingdings"/>
+    </w:rPr>
+  </w:style>
+  <w:style w:type="character" w:styleId="ListLabel342">
+    <w:name w:val="ListLabel 342"/>
+    <w:qFormat/>
+    <w:rPr>
+      <w:rFonts w:cs="Symbol"/>
+    </w:rPr>
+  </w:style>
+  <w:style w:type="character" w:styleId="ListLabel343">
+    <w:name w:val="ListLabel 343"/>
+    <w:qFormat/>
+    <w:rPr>
+      <w:rFonts w:cs="Courier New"/>
+    </w:rPr>
+  </w:style>
+  <w:style w:type="character" w:styleId="ListLabel344">
+    <w:name w:val="ListLabel 344"/>
+    <w:qFormat/>
+    <w:rPr>
+      <w:rFonts w:cs="Wingdings"/>
+    </w:rPr>
+  </w:style>
+  <w:style w:type="character" w:styleId="ListLabel345">
+    <w:name w:val="ListLabel 345"/>
+    <w:qFormat/>
+    <w:rPr>
+      <w:rFonts w:cs="Symbol"/>
+    </w:rPr>
+  </w:style>
+  <w:style w:type="character" w:styleId="ListLabel346">
+    <w:name w:val="ListLabel 346"/>
+    <w:qFormat/>
+    <w:rPr>
+      <w:rFonts w:cs="Courier New"/>
+    </w:rPr>
+  </w:style>
+  <w:style w:type="character" w:styleId="ListLabel347">
+    <w:name w:val="ListLabel 347"/>
+    <w:qFormat/>
+    <w:rPr>
+      <w:rFonts w:cs="Wingdings"/>
+    </w:rPr>
+  </w:style>
+  <w:style w:type="character" w:styleId="ListLabel348">
+    <w:name w:val="ListLabel 348"/>
+    <w:qFormat/>
+    <w:rPr>
+      <w:rFonts w:cs="Symbol"/>
+    </w:rPr>
+  </w:style>
+  <w:style w:type="character" w:styleId="ListLabel349">
+    <w:name w:val="ListLabel 349"/>
+    <w:qFormat/>
+    <w:rPr>
+      <w:rFonts w:cs="Courier New"/>
+    </w:rPr>
+  </w:style>
+  <w:style w:type="character" w:styleId="ListLabel350">
+    <w:name w:val="ListLabel 350"/>
+    <w:qFormat/>
+    <w:rPr>
+      <w:rFonts w:cs="Wingdings"/>
+    </w:rPr>
+  </w:style>
+  <w:style w:type="character" w:styleId="ListLabel351">
+    <w:name w:val="ListLabel 351"/>
+    <w:qFormat/>
+    <w:rPr>
+      <w:rFonts w:cs="Symbol"/>
+    </w:rPr>
+  </w:style>
+  <w:style w:type="character" w:styleId="ListLabel352">
+    <w:name w:val="ListLabel 352"/>
+    <w:qFormat/>
+    <w:rPr>
+      <w:rFonts w:cs="Courier New"/>
+    </w:rPr>
+  </w:style>
+  <w:style w:type="character" w:styleId="ListLabel353">
+    <w:name w:val="ListLabel 353"/>
+    <w:qFormat/>
+    <w:rPr>
+      <w:rFonts w:cs="Wingdings"/>
+    </w:rPr>
+  </w:style>
+  <w:style w:type="character" w:styleId="ListLabel354">
+    <w:name w:val="ListLabel 354"/>
+    <w:qFormat/>
+    <w:rPr>
+      <w:rFonts w:cs="Symbol"/>
+    </w:rPr>
+  </w:style>
+  <w:style w:type="character" w:styleId="ListLabel355">
+    <w:name w:val="ListLabel 355"/>
+    <w:qFormat/>
+    <w:rPr>
+      <w:rFonts w:cs="Courier New"/>
+    </w:rPr>
+  </w:style>
+  <w:style w:type="character" w:styleId="ListLabel356">
+    <w:name w:val="ListLabel 356"/>
+    <w:qFormat/>
+    <w:rPr>
+      <w:rFonts w:cs="Wingdings"/>
+    </w:rPr>
+  </w:style>
   <w:style w:type="paragraph" w:styleId="Heading">
     <w:name w:val="Heading"/>
     <w:basedOn w:val="Normal"/>

</xml_diff>

<commit_message>
Allow frame skipping and round-robin distribution of frames in chimes_lsq. Changed default in dlars to not normalize. Print a warning for chimes_lsq users if normalization is chosen.
</commit_message>
<xml_diff>
--- a/doc/Force_Match_User_Guide.docx
+++ b/doc/Force_Match_User_Guide.docx
@@ -293,7 +293,31 @@
         <w:rPr>
           <w:i/>
         </w:rPr>
-        <w:t>Manual last updated: Jan. 13 2022 (LEF)</w:t>
+        <w:t xml:space="preserve">Manual last updated: </w:t>
+      </w:r>
+      <w:r>
+        <w:rPr>
+          <w:i/>
+        </w:rPr>
+        <w:t>Feb</w:t>
+      </w:r>
+      <w:r>
+        <w:rPr>
+          <w:i/>
+        </w:rPr>
+        <w:t>. 1</w:t>
+      </w:r>
+      <w:r>
+        <w:rPr>
+          <w:i/>
+        </w:rPr>
+        <w:t>8</w:t>
+      </w:r>
+      <w:r>
+        <w:rPr>
+          <w:i/>
+        </w:rPr>
+        <w:t xml:space="preserve"> 2022 (LEF)</w:t>
       </w:r>
     </w:p>
     <w:p>
@@ -1909,10 +1933,10 @@
         <w:tblStyle w:val="MediumShading1-Accent6"/>
         <w:tblW w:w="13428" w:type="dxa"/>
         <w:jc w:val="left"/>
-        <w:tblInd w:w="398" w:type="dxa"/>
+        <w:tblInd w:w="388" w:type="dxa"/>
         <w:tblCellMar>
           <w:top w:w="0" w:type="dxa"/>
-          <w:left w:w="37" w:type="dxa"/>
+          <w:left w:w="27" w:type="dxa"/>
           <w:bottom w:w="0" w:type="dxa"/>
           <w:right w:w="108" w:type="dxa"/>
         </w:tblCellMar>
@@ -1939,7 +1963,7 @@
             </w:tcBorders>
             <w:shd w:color="auto" w:fill="FDE4D0" w:themeFill="accent6" w:themeFillTint="3f" w:val="clear"/>
             <w:tcMar>
-              <w:left w:w="37" w:type="dxa"/>
+              <w:left w:w="27" w:type="dxa"/>
             </w:tcMar>
             <w:vAlign w:val="center"/>
           </w:tcPr>
@@ -2007,7 +2031,7 @@
             </w:tcBorders>
             <w:shd w:fill="auto" w:val="clear"/>
             <w:tcMar>
-              <w:left w:w="37" w:type="dxa"/>
+              <w:left w:w="27" w:type="dxa"/>
             </w:tcMar>
             <w:vAlign w:val="center"/>
           </w:tcPr>
@@ -2076,7 +2100,7 @@
             </w:tcBorders>
             <w:shd w:color="auto" w:fill="FDE4D0" w:themeFill="accent6" w:themeFillTint="3f" w:val="clear"/>
             <w:tcMar>
-              <w:left w:w="37" w:type="dxa"/>
+              <w:left w:w="27" w:type="dxa"/>
             </w:tcMar>
             <w:vAlign w:val="center"/>
           </w:tcPr>
@@ -2145,7 +2169,7 @@
             </w:tcBorders>
             <w:shd w:fill="auto" w:val="clear"/>
             <w:tcMar>
-              <w:left w:w="37" w:type="dxa"/>
+              <w:left w:w="27" w:type="dxa"/>
             </w:tcMar>
             <w:vAlign w:val="center"/>
           </w:tcPr>
@@ -2214,7 +2238,7 @@
             </w:tcBorders>
             <w:shd w:color="auto" w:fill="FDE4D0" w:themeFill="accent6" w:themeFillTint="3f" w:val="clear"/>
             <w:tcMar>
-              <w:left w:w="37" w:type="dxa"/>
+              <w:left w:w="27" w:type="dxa"/>
             </w:tcMar>
             <w:vAlign w:val="center"/>
           </w:tcPr>
@@ -2283,7 +2307,7 @@
             </w:tcBorders>
             <w:shd w:fill="auto" w:val="clear"/>
             <w:tcMar>
-              <w:left w:w="37" w:type="dxa"/>
+              <w:left w:w="27" w:type="dxa"/>
             </w:tcMar>
             <w:vAlign w:val="center"/>
           </w:tcPr>
@@ -2352,7 +2376,7 @@
             </w:tcBorders>
             <w:shd w:color="auto" w:fill="FDE4D0" w:themeFill="accent6" w:themeFillTint="3f" w:val="clear"/>
             <w:tcMar>
-              <w:left w:w="37" w:type="dxa"/>
+              <w:left w:w="27" w:type="dxa"/>
             </w:tcMar>
             <w:vAlign w:val="center"/>
           </w:tcPr>
@@ -2419,7 +2443,7 @@
             </w:tcBorders>
             <w:shd w:fill="auto" w:val="clear"/>
             <w:tcMar>
-              <w:left w:w="37" w:type="dxa"/>
+              <w:left w:w="27" w:type="dxa"/>
             </w:tcMar>
             <w:vAlign w:val="center"/>
           </w:tcPr>
@@ -2533,10 +2557,10 @@
         <w:tblStyle w:val="MediumShading1-Accent6"/>
         <w:tblW w:w="13428" w:type="dxa"/>
         <w:jc w:val="left"/>
-        <w:tblInd w:w="398" w:type="dxa"/>
+        <w:tblInd w:w="388" w:type="dxa"/>
         <w:tblCellMar>
           <w:top w:w="0" w:type="dxa"/>
-          <w:left w:w="37" w:type="dxa"/>
+          <w:left w:w="27" w:type="dxa"/>
           <w:bottom w:w="0" w:type="dxa"/>
           <w:right w:w="108" w:type="dxa"/>
         </w:tblCellMar>
@@ -2563,7 +2587,7 @@
             </w:tcBorders>
             <w:shd w:color="auto" w:fill="FDE4D0" w:themeFill="accent6" w:themeFillTint="3f" w:val="clear"/>
             <w:tcMar>
-              <w:left w:w="37" w:type="dxa"/>
+              <w:left w:w="27" w:type="dxa"/>
             </w:tcMar>
             <w:vAlign w:val="center"/>
           </w:tcPr>
@@ -2636,7 +2660,7 @@
             </w:tcBorders>
             <w:shd w:fill="auto" w:val="clear"/>
             <w:tcMar>
-              <w:left w:w="37" w:type="dxa"/>
+              <w:left w:w="27" w:type="dxa"/>
             </w:tcMar>
             <w:vAlign w:val="center"/>
           </w:tcPr>
@@ -2710,7 +2734,7 @@
             </w:tcBorders>
             <w:shd w:color="auto" w:fill="FDE4D0" w:themeFill="accent6" w:themeFillTint="3f" w:val="clear"/>
             <w:tcMar>
-              <w:left w:w="37" w:type="dxa"/>
+              <w:left w:w="27" w:type="dxa"/>
             </w:tcMar>
             <w:vAlign w:val="center"/>
           </w:tcPr>
@@ -2784,7 +2808,7 @@
             </w:tcBorders>
             <w:shd w:fill="auto" w:val="clear"/>
             <w:tcMar>
-              <w:left w:w="37" w:type="dxa"/>
+              <w:left w:w="27" w:type="dxa"/>
             </w:tcMar>
             <w:vAlign w:val="center"/>
           </w:tcPr>
@@ -2853,7 +2877,7 @@
             </w:tcBorders>
             <w:shd w:color="auto" w:fill="FDE4D0" w:themeFill="accent6" w:themeFillTint="3f" w:val="clear"/>
             <w:tcMar>
-              <w:left w:w="37" w:type="dxa"/>
+              <w:left w:w="27" w:type="dxa"/>
             </w:tcMar>
             <w:vAlign w:val="center"/>
           </w:tcPr>
@@ -2922,7 +2946,7 @@
             </w:tcBorders>
             <w:shd w:fill="auto" w:val="clear"/>
             <w:tcMar>
-              <w:left w:w="37" w:type="dxa"/>
+              <w:left w:w="27" w:type="dxa"/>
             </w:tcMar>
             <w:vAlign w:val="center"/>
           </w:tcPr>
@@ -2989,7 +3013,7 @@
             </w:tcBorders>
             <w:shd w:color="auto" w:fill="FDE4D0" w:themeFill="accent6" w:themeFillTint="3f" w:val="clear"/>
             <w:tcMar>
-              <w:left w:w="37" w:type="dxa"/>
+              <w:left w:w="27" w:type="dxa"/>
             </w:tcMar>
             <w:vAlign w:val="center"/>
           </w:tcPr>
@@ -3664,7 +3688,7 @@
                 <wp:positionV relativeFrom="page">
                   <wp:posOffset>1143635</wp:posOffset>
                 </wp:positionV>
-                <wp:extent cx="8764270" cy="20351750"/>
+                <wp:extent cx="8764905" cy="20478750"/>
                 <wp:effectExtent l="0" t="0" r="0" b="0"/>
                 <wp:wrapSquare wrapText="bothSides"/>
                 <wp:docPr id="1" name="Frame1"/>
@@ -3675,7 +3699,7 @@
                       <wps:spPr>
                         <a:xfrm>
                           <a:off x="0" y="0"/>
-                          <a:ext cx="8763480" cy="20351160"/>
+                          <a:ext cx="8764200" cy="20478240"/>
                         </a:xfrm>
                         <a:prstGeom prst="rect">
                           <a:avLst/>
@@ -3698,10 +3722,10 @@
                               <w:tblStyle w:val="MediumShading1-Accent6"/>
                               <w:tblW w:w="13795" w:type="dxa"/>
                               <w:jc w:val="left"/>
-                              <w:tblInd w:w="48" w:type="dxa"/>
+                              <w:tblInd w:w="38" w:type="dxa"/>
                               <w:tblCellMar>
                                 <w:top w:w="115" w:type="dxa"/>
-                                <w:left w:w="35" w:type="dxa"/>
+                                <w:left w:w="25" w:type="dxa"/>
                                 <w:bottom w:w="115" w:type="dxa"/>
                                 <w:right w:w="115" w:type="dxa"/>
                               </w:tblCellMar>
@@ -3714,6 +3738,7 @@
                             </w:tblGrid>
                             <w:tr>
                               <w:trPr>
+                                <w:cantSplit w:val="true"/>
                                 <w:cnfStyle w:val="100000000000" w:firstRow="1" w:lastRow="0" w:firstColumn="0" w:lastColumn="0" w:oddVBand="0" w:evenVBand="0" w:oddHBand="0" w:evenHBand="0" w:firstRowFirstColumn="0" w:firstRowLastColumn="0" w:lastRowFirstColumn="0" w:lastRowLastColumn="0"/>
                               </w:trPr>
                               <w:tc>
@@ -3723,7 +3748,7 @@
                                   <w:tcBorders/>
                                   <w:shd w:color="auto" w:fill="F79646" w:themeFill="accent6" w:val="clear"/>
                                   <w:tcMar>
-                                    <w:left w:w="35" w:type="dxa"/>
+                                    <w:left w:w="25" w:type="dxa"/>
                                   </w:tcMar>
                                 </w:tcPr>
                                 <w:p>
@@ -3757,7 +3782,7 @@
                                   <w:tcBorders/>
                                   <w:shd w:color="auto" w:fill="F79646" w:themeFill="accent6" w:val="clear"/>
                                   <w:tcMar>
-                                    <w:left w:w="35" w:type="dxa"/>
+                                    <w:left w:w="25" w:type="dxa"/>
                                   </w:tcMar>
                                 </w:tcPr>
                                 <w:p>
@@ -3792,7 +3817,7 @@
                                   <w:tcBorders/>
                                   <w:shd w:color="auto" w:fill="F79646" w:themeFill="accent6" w:val="clear"/>
                                   <w:tcMar>
-                                    <w:left w:w="35" w:type="dxa"/>
+                                    <w:left w:w="25" w:type="dxa"/>
                                   </w:tcMar>
                                 </w:tcPr>
                                 <w:p>
@@ -3824,6 +3849,7 @@
                             </w:tr>
                             <w:tr>
                               <w:trPr>
+                                <w:cantSplit w:val="true"/>
                                 <w:cnfStyle w:val="000000100000" w:firstRow="0" w:lastRow="0" w:firstColumn="0" w:lastColumn="0" w:oddVBand="0" w:evenVBand="0" w:oddHBand="1" w:evenHBand="0" w:firstRowFirstColumn="0" w:firstRowLastColumn="0" w:lastRowFirstColumn="0" w:lastRowLastColumn="0"/>
                               </w:trPr>
                               <w:tc>
@@ -3839,7 +3865,7 @@
                                   </w:tcBorders>
                                   <w:shd w:color="auto" w:fill="FDE4D0" w:themeFill="accent6" w:themeFillTint="3f" w:val="clear"/>
                                   <w:tcMar>
-                                    <w:left w:w="35" w:type="dxa"/>
+                                    <w:left w:w="25" w:type="dxa"/>
                                   </w:tcMar>
                                   <w:vAlign w:val="center"/>
                                 </w:tcPr>
@@ -4377,6 +4403,7 @@
                             </w:tr>
                             <w:tr>
                               <w:trPr>
+                                <w:cantSplit w:val="true"/>
                                 <w:cnfStyle w:val="000000010000" w:firstRow="0" w:lastRow="0" w:firstColumn="0" w:lastColumn="0" w:oddVBand="0" w:evenVBand="0" w:oddHBand="0" w:evenHBand="1" w:firstRowFirstColumn="0" w:firstRowLastColumn="0" w:lastRowFirstColumn="0" w:lastRowLastColumn="0"/>
                               </w:trPr>
                               <w:tc>
@@ -4392,7 +4419,7 @@
                                   </w:tcBorders>
                                   <w:shd w:fill="auto" w:val="clear"/>
                                   <w:tcMar>
-                                    <w:left w:w="35" w:type="dxa"/>
+                                    <w:left w:w="25" w:type="dxa"/>
                                   </w:tcMar>
                                   <w:vAlign w:val="center"/>
                                 </w:tcPr>
@@ -4491,6 +4518,7 @@
                             </w:tr>
                             <w:tr>
                               <w:trPr>
+                                <w:cantSplit w:val="true"/>
                                 <w:cnfStyle w:val="000000100000" w:firstRow="0" w:lastRow="0" w:firstColumn="0" w:lastColumn="0" w:oddVBand="0" w:evenVBand="0" w:oddHBand="1" w:evenHBand="0" w:firstRowFirstColumn="0" w:firstRowLastColumn="0" w:lastRowFirstColumn="0" w:lastRowLastColumn="0"/>
                               </w:trPr>
                               <w:tc>
@@ -4506,7 +4534,7 @@
                                   </w:tcBorders>
                                   <w:shd w:color="auto" w:fill="FDE4D0" w:themeFill="accent6" w:themeFillTint="3f" w:val="clear"/>
                                   <w:tcMar>
-                                    <w:left w:w="35" w:type="dxa"/>
+                                    <w:left w:w="25" w:type="dxa"/>
                                   </w:tcMar>
                                   <w:vAlign w:val="center"/>
                                 </w:tcPr>
@@ -4597,6 +4625,7 @@
                             </w:tr>
                             <w:tr>
                               <w:trPr>
+                                <w:cantSplit w:val="true"/>
                                 <w:cnfStyle w:val="000000100000" w:firstRow="0" w:lastRow="0" w:firstColumn="0" w:lastColumn="0" w:oddVBand="0" w:evenVBand="0" w:oddHBand="1" w:evenHBand="0" w:firstRowFirstColumn="0" w:firstRowLastColumn="0" w:lastRowFirstColumn="0" w:lastRowLastColumn="0"/>
                               </w:trPr>
                               <w:tc>
@@ -4612,7 +4641,7 @@
                                   </w:tcBorders>
                                   <w:shd w:color="auto" w:fill="FDE4D0" w:themeFill="accent6" w:themeFillTint="3f" w:val="clear"/>
                                   <w:tcMar>
-                                    <w:left w:w="35" w:type="dxa"/>
+                                    <w:left w:w="25" w:type="dxa"/>
                                   </w:tcMar>
                                   <w:vAlign w:val="center"/>
                                 </w:tcPr>
@@ -4629,6 +4658,8 @@
                                   <w:r>
                                     <w:rPr>
                                       <w:rFonts w:ascii="FreeMono" w:hAnsi="FreeMono"/>
+                                      <w:b/>
+                                      <w:bCs/>
                                       <w:sz w:val="20"/>
                                       <w:szCs w:val="20"/>
                                     </w:rPr>
@@ -4658,27 +4689,15 @@
                                     <w:pStyle w:val="Normal"/>
                                     <w:jc w:val="center"/>
                                     <w:cnfStyle w:val="000000100000" w:firstRow="0" w:lastRow="0" w:firstColumn="0" w:lastColumn="0" w:oddVBand="0" w:evenVBand="0" w:oddHBand="1" w:evenHBand="0" w:firstRowFirstColumn="0" w:firstRowLastColumn="0" w:lastRowFirstColumn="0" w:lastRowLastColumn="0"/>
+                                    <w:rPr/>
+                                  </w:pPr>
+                                  <w:r>
                                     <w:rPr>
                                       <w:rFonts w:ascii="FreeMono" w:hAnsi="FreeMono"/>
                                       <w:sz w:val="20"/>
                                       <w:szCs w:val="20"/>
                                     </w:rPr>
-                                  </w:pPr>
-                                  <w:r>
-                                    <w:rPr>
-                                      <w:rFonts w:ascii="FreeMono" w:hAnsi="FreeMono"/>
-                                      <w:sz w:val="20"/>
-                                      <w:szCs w:val="20"/>
-                                    </w:rPr>
-                                    <w:t>“</w:t>
-                                  </w:r>
-                                  <w:r>
-                                    <w:rPr>
-                                      <w:rFonts w:ascii="FreeMono" w:hAnsi="FreeMono"/>
-                                      <w:sz w:val="20"/>
-                                      <w:szCs w:val="20"/>
-                                    </w:rPr>
-                                    <w:t>true” or “false”</w:t>
+                                    <w:t>Any integer</w:t>
                                   </w:r>
                                 </w:p>
                               </w:tc>
@@ -4700,25 +4719,46 @@
                                   <w:pPr>
                                     <w:pStyle w:val="Normal"/>
                                     <w:cnfStyle w:val="000000100000" w:firstRow="0" w:lastRow="0" w:firstColumn="0" w:lastColumn="0" w:oddVBand="0" w:evenVBand="0" w:oddHBand="1" w:evenHBand="0" w:firstRowFirstColumn="0" w:firstRowLastColumn="0" w:lastRowFirstColumn="0" w:lastRowLastColumn="0"/>
+                                    <w:rPr/>
+                                  </w:pPr>
+                                  <w:r>
                                     <w:rPr>
                                       <w:rFonts w:ascii="FreeMono" w:hAnsi="FreeMono"/>
                                       <w:sz w:val="20"/>
                                       <w:szCs w:val="20"/>
                                     </w:rPr>
-                                  </w:pPr>
+                                    <w:t xml:space="preserve">If </w:t>
+                                  </w:r>
                                   <w:r>
                                     <w:rPr>
                                       <w:rFonts w:ascii="FreeMono" w:hAnsi="FreeMono"/>
                                       <w:sz w:val="20"/>
                                       <w:szCs w:val="20"/>
                                     </w:rPr>
-                                    <w:t>If “true”, use round-robin ordering in parallel execution of frames.</w:t>
+                                    <w:t>&gt;= 1</w:t>
+                                  </w:r>
+                                  <w:r>
+                                    <w:rPr>
+                                      <w:rFonts w:ascii="FreeMono" w:hAnsi="FreeMono"/>
+                                      <w:sz w:val="20"/>
+                                      <w:szCs w:val="20"/>
+                                    </w:rPr>
+                                    <w:t xml:space="preserve">, use round-robin ordering in parallel execution of frames </w:t>
+                                  </w:r>
+                                  <w:r>
+                                    <w:rPr>
+                                      <w:rFonts w:ascii="FreeMono" w:hAnsi="FreeMono"/>
+                                      <w:sz w:val="20"/>
+                                      <w:szCs w:val="20"/>
+                                    </w:rPr>
+                                    <w:t>while skipping every nth frame.  If &lt;= 0, use contiguous ordering with no skipping (default).</w:t>
                                   </w:r>
                                 </w:p>
                               </w:tc>
                             </w:tr>
                             <w:tr>
                               <w:trPr>
+                                <w:cantSplit w:val="true"/>
                                 <w:cnfStyle w:val="000000010000" w:firstRow="0" w:lastRow="0" w:firstColumn="0" w:lastColumn="0" w:oddVBand="0" w:evenVBand="0" w:oddHBand="0" w:evenHBand="1" w:firstRowFirstColumn="0" w:firstRowLastColumn="0" w:lastRowFirstColumn="0" w:lastRowLastColumn="0"/>
                               </w:trPr>
                               <w:tc>
@@ -4734,7 +4774,7 @@
                                   </w:tcBorders>
                                   <w:shd w:fill="auto" w:val="clear"/>
                                   <w:tcMar>
-                                    <w:left w:w="35" w:type="dxa"/>
+                                    <w:left w:w="25" w:type="dxa"/>
                                   </w:tcMar>
                                   <w:vAlign w:val="center"/>
                                 </w:tcPr>
@@ -4825,6 +4865,7 @@
                             </w:tr>
                             <w:tr>
                               <w:trPr>
+                                <w:cantSplit w:val="true"/>
                                 <w:cnfStyle w:val="000000100000" w:firstRow="0" w:lastRow="0" w:firstColumn="0" w:lastColumn="0" w:oddVBand="0" w:evenVBand="0" w:oddHBand="1" w:evenHBand="0" w:firstRowFirstColumn="0" w:firstRowLastColumn="0" w:lastRowFirstColumn="0" w:lastRowLastColumn="0"/>
                               </w:trPr>
                               <w:tc>
@@ -4840,7 +4881,7 @@
                                   </w:tcBorders>
                                   <w:shd w:color="auto" w:fill="FDE4D0" w:themeFill="accent6" w:themeFillTint="3f" w:val="clear"/>
                                   <w:tcMar>
-                                    <w:left w:w="35" w:type="dxa"/>
+                                    <w:left w:w="25" w:type="dxa"/>
                                   </w:tcMar>
                                   <w:vAlign w:val="center"/>
                                 </w:tcPr>
@@ -4965,6 +5006,7 @@
                             </w:tr>
                             <w:tr>
                               <w:trPr>
+                                <w:cantSplit w:val="true"/>
                                 <w:cnfStyle w:val="000000010000" w:firstRow="0" w:lastRow="0" w:firstColumn="0" w:lastColumn="0" w:oddVBand="0" w:evenVBand="0" w:oddHBand="0" w:evenHBand="1" w:firstRowFirstColumn="0" w:firstRowLastColumn="0" w:lastRowFirstColumn="0" w:lastRowLastColumn="0"/>
                               </w:trPr>
                               <w:tc>
@@ -4980,7 +5022,7 @@
                                   </w:tcBorders>
                                   <w:shd w:fill="auto" w:val="clear"/>
                                   <w:tcMar>
-                                    <w:left w:w="35" w:type="dxa"/>
+                                    <w:left w:w="25" w:type="dxa"/>
                                   </w:tcMar>
                                   <w:vAlign w:val="center"/>
                                 </w:tcPr>
@@ -5098,6 +5140,7 @@
                             </w:tr>
                             <w:tr>
                               <w:trPr>
+                                <w:cantSplit w:val="true"/>
                                 <w:cnfStyle w:val="000000100000" w:firstRow="0" w:lastRow="0" w:firstColumn="0" w:lastColumn="0" w:oddVBand="0" w:evenVBand="0" w:oddHBand="1" w:evenHBand="0" w:firstRowFirstColumn="0" w:firstRowLastColumn="0" w:lastRowFirstColumn="0" w:lastRowLastColumn="0"/>
                               </w:trPr>
                               <w:tc>
@@ -5113,7 +5156,7 @@
                                   </w:tcBorders>
                                   <w:shd w:color="auto" w:fill="FDE4D0" w:themeFill="accent6" w:themeFillTint="3f" w:val="clear"/>
                                   <w:tcMar>
-                                    <w:left w:w="35" w:type="dxa"/>
+                                    <w:left w:w="25" w:type="dxa"/>
                                   </w:tcMar>
                                   <w:vAlign w:val="center"/>
                                 </w:tcPr>
@@ -5431,6 +5474,7 @@
                             </w:tr>
                             <w:tr>
                               <w:trPr>
+                                <w:cantSplit w:val="true"/>
                                 <w:cnfStyle w:val="000000010000" w:firstRow="0" w:lastRow="0" w:firstColumn="0" w:lastColumn="0" w:oddVBand="0" w:evenVBand="0" w:oddHBand="0" w:evenHBand="1" w:firstRowFirstColumn="0" w:firstRowLastColumn="0" w:lastRowFirstColumn="0" w:lastRowLastColumn="0"/>
                               </w:trPr>
                               <w:tc>
@@ -5446,7 +5490,7 @@
                                   </w:tcBorders>
                                   <w:shd w:fill="auto" w:val="clear"/>
                                   <w:tcMar>
-                                    <w:left w:w="35" w:type="dxa"/>
+                                    <w:left w:w="25" w:type="dxa"/>
                                   </w:tcMar>
                                   <w:vAlign w:val="center"/>
                                 </w:tcPr>
@@ -5612,6 +5656,7 @@
                             </w:tr>
                             <w:tr>
                               <w:trPr>
+                                <w:cantSplit w:val="true"/>
                                 <w:cnfStyle w:val="000000100000" w:firstRow="0" w:lastRow="0" w:firstColumn="0" w:lastColumn="0" w:oddVBand="0" w:evenVBand="0" w:oddHBand="1" w:evenHBand="0" w:firstRowFirstColumn="0" w:firstRowLastColumn="0" w:lastRowFirstColumn="0" w:lastRowLastColumn="0"/>
                               </w:trPr>
                               <w:tc>
@@ -5627,7 +5672,7 @@
                                   </w:tcBorders>
                                   <w:shd w:color="auto" w:fill="FDE4D0" w:themeFill="accent6" w:themeFillTint="3f" w:val="clear"/>
                                   <w:tcMar>
-                                    <w:left w:w="35" w:type="dxa"/>
+                                    <w:left w:w="25" w:type="dxa"/>
                                   </w:tcMar>
                                   <w:vAlign w:val="center"/>
                                 </w:tcPr>
@@ -5770,6 +5815,7 @@
                             </w:tr>
                             <w:tr>
                               <w:trPr>
+                                <w:cantSplit w:val="true"/>
                                 <w:cnfStyle w:val="000000010000" w:firstRow="0" w:lastRow="0" w:firstColumn="0" w:lastColumn="0" w:oddVBand="0" w:evenVBand="0" w:oddHBand="0" w:evenHBand="1" w:firstRowFirstColumn="0" w:firstRowLastColumn="0" w:lastRowFirstColumn="0" w:lastRowLastColumn="0"/>
                               </w:trPr>
                               <w:tc>
@@ -5785,7 +5831,7 @@
                                   </w:tcBorders>
                                   <w:shd w:fill="auto" w:val="clear"/>
                                   <w:tcMar>
-                                    <w:left w:w="35" w:type="dxa"/>
+                                    <w:left w:w="25" w:type="dxa"/>
                                   </w:tcMar>
                                   <w:vAlign w:val="center"/>
                                 </w:tcPr>
@@ -6092,6 +6138,7 @@
                             </w:tr>
                             <w:tr>
                               <w:trPr>
+                                <w:cantSplit w:val="true"/>
                                 <w:cnfStyle w:val="000000100000" w:firstRow="0" w:lastRow="0" w:firstColumn="0" w:lastColumn="0" w:oddVBand="0" w:evenVBand="0" w:oddHBand="1" w:evenHBand="0" w:firstRowFirstColumn="0" w:firstRowLastColumn="0" w:lastRowFirstColumn="0" w:lastRowLastColumn="0"/>
                               </w:trPr>
                               <w:tc>
@@ -6105,7 +6152,7 @@
                                   </w:tcBorders>
                                   <w:shd w:color="auto" w:fill="FDE4D0" w:themeFill="accent6" w:themeFillTint="3f" w:val="clear"/>
                                   <w:tcMar>
-                                    <w:left w:w="35" w:type="dxa"/>
+                                    <w:left w:w="25" w:type="dxa"/>
                                   </w:tcMar>
                                   <w:vAlign w:val="center"/>
                                 </w:tcPr>
@@ -6246,10 +6293,14 @@
                           <w:p>
                             <w:pPr>
                               <w:pStyle w:val="FrameContents"/>
-                              <w:rPr/>
+                              <w:rPr>
+                                <w:color w:val="000000"/>
+                              </w:rPr>
                             </w:pPr>
                             <w:r>
-                              <w:rPr/>
+                              <w:rPr>
+                                <w:color w:val="000000"/>
+                              </w:rPr>
                             </w:r>
                           </w:p>
                         </w:txbxContent>
@@ -6265,7 +6316,7 @@
           </mc:Choice>
           <mc:Fallback>
             <w:pict>
-              <v:rect id="shape_0" ID="Frame1" stroked="f" style="position:absolute;margin-left:53.55pt;margin-top:90.05pt;width:690pt;height:1602.4pt;mso-position-horizontal-relative:page;mso-position-vertical-relative:page">
+              <v:rect id="shape_0" ID="Frame1" stroked="f" style="position:absolute;margin-left:53.55pt;margin-top:90.05pt;width:690.05pt;height:1612.4pt;mso-position-horizontal-relative:page;mso-position-vertical-relative:page">
                 <w10:wrap type="none"/>
                 <v:fill o:detectmouseclick="t" on="false"/>
                 <v:stroke color="#3465a4" joinstyle="round" endcap="flat"/>
@@ -6276,10 +6327,10 @@
                         <w:tblStyle w:val="MediumShading1-Accent6"/>
                         <w:tblW w:w="13795" w:type="dxa"/>
                         <w:jc w:val="left"/>
-                        <w:tblInd w:w="48" w:type="dxa"/>
+                        <w:tblInd w:w="38" w:type="dxa"/>
                         <w:tblCellMar>
                           <w:top w:w="115" w:type="dxa"/>
-                          <w:left w:w="35" w:type="dxa"/>
+                          <w:left w:w="25" w:type="dxa"/>
                           <w:bottom w:w="115" w:type="dxa"/>
                           <w:right w:w="115" w:type="dxa"/>
                         </w:tblCellMar>
@@ -6292,6 +6343,7 @@
                       </w:tblGrid>
                       <w:tr>
                         <w:trPr>
+                          <w:cantSplit w:val="true"/>
                           <w:cnfStyle w:val="100000000000" w:firstRow="1" w:lastRow="0" w:firstColumn="0" w:lastColumn="0" w:oddVBand="0" w:evenVBand="0" w:oddHBand="0" w:evenHBand="0" w:firstRowFirstColumn="0" w:firstRowLastColumn="0" w:lastRowFirstColumn="0" w:lastRowLastColumn="0"/>
                         </w:trPr>
                         <w:tc>
@@ -6301,7 +6353,7 @@
                             <w:tcBorders/>
                             <w:shd w:color="auto" w:fill="F79646" w:themeFill="accent6" w:val="clear"/>
                             <w:tcMar>
-                              <w:left w:w="35" w:type="dxa"/>
+                              <w:left w:w="25" w:type="dxa"/>
                             </w:tcMar>
                           </w:tcPr>
                           <w:p>
@@ -6335,7 +6387,7 @@
                             <w:tcBorders/>
                             <w:shd w:color="auto" w:fill="F79646" w:themeFill="accent6" w:val="clear"/>
                             <w:tcMar>
-                              <w:left w:w="35" w:type="dxa"/>
+                              <w:left w:w="25" w:type="dxa"/>
                             </w:tcMar>
                           </w:tcPr>
                           <w:p>
@@ -6370,7 +6422,7 @@
                             <w:tcBorders/>
                             <w:shd w:color="auto" w:fill="F79646" w:themeFill="accent6" w:val="clear"/>
                             <w:tcMar>
-                              <w:left w:w="35" w:type="dxa"/>
+                              <w:left w:w="25" w:type="dxa"/>
                             </w:tcMar>
                           </w:tcPr>
                           <w:p>
@@ -6402,6 +6454,7 @@
                       </w:tr>
                       <w:tr>
                         <w:trPr>
+                          <w:cantSplit w:val="true"/>
                           <w:cnfStyle w:val="000000100000" w:firstRow="0" w:lastRow="0" w:firstColumn="0" w:lastColumn="0" w:oddVBand="0" w:evenVBand="0" w:oddHBand="1" w:evenHBand="0" w:firstRowFirstColumn="0" w:firstRowLastColumn="0" w:lastRowFirstColumn="0" w:lastRowLastColumn="0"/>
                         </w:trPr>
                         <w:tc>
@@ -6417,7 +6470,7 @@
                             </w:tcBorders>
                             <w:shd w:color="auto" w:fill="FDE4D0" w:themeFill="accent6" w:themeFillTint="3f" w:val="clear"/>
                             <w:tcMar>
-                              <w:left w:w="35" w:type="dxa"/>
+                              <w:left w:w="25" w:type="dxa"/>
                             </w:tcMar>
                             <w:vAlign w:val="center"/>
                           </w:tcPr>
@@ -6955,6 +7008,7 @@
                       </w:tr>
                       <w:tr>
                         <w:trPr>
+                          <w:cantSplit w:val="true"/>
                           <w:cnfStyle w:val="000000010000" w:firstRow="0" w:lastRow="0" w:firstColumn="0" w:lastColumn="0" w:oddVBand="0" w:evenVBand="0" w:oddHBand="0" w:evenHBand="1" w:firstRowFirstColumn="0" w:firstRowLastColumn="0" w:lastRowFirstColumn="0" w:lastRowLastColumn="0"/>
                         </w:trPr>
                         <w:tc>
@@ -6970,7 +7024,7 @@
                             </w:tcBorders>
                             <w:shd w:fill="auto" w:val="clear"/>
                             <w:tcMar>
-                              <w:left w:w="35" w:type="dxa"/>
+                              <w:left w:w="25" w:type="dxa"/>
                             </w:tcMar>
                             <w:vAlign w:val="center"/>
                           </w:tcPr>
@@ -7069,6 +7123,7 @@
                       </w:tr>
                       <w:tr>
                         <w:trPr>
+                          <w:cantSplit w:val="true"/>
                           <w:cnfStyle w:val="000000100000" w:firstRow="0" w:lastRow="0" w:firstColumn="0" w:lastColumn="0" w:oddVBand="0" w:evenVBand="0" w:oddHBand="1" w:evenHBand="0" w:firstRowFirstColumn="0" w:firstRowLastColumn="0" w:lastRowFirstColumn="0" w:lastRowLastColumn="0"/>
                         </w:trPr>
                         <w:tc>
@@ -7084,7 +7139,7 @@
                             </w:tcBorders>
                             <w:shd w:color="auto" w:fill="FDE4D0" w:themeFill="accent6" w:themeFillTint="3f" w:val="clear"/>
                             <w:tcMar>
-                              <w:left w:w="35" w:type="dxa"/>
+                              <w:left w:w="25" w:type="dxa"/>
                             </w:tcMar>
                             <w:vAlign w:val="center"/>
                           </w:tcPr>
@@ -7175,6 +7230,7 @@
                       </w:tr>
                       <w:tr>
                         <w:trPr>
+                          <w:cantSplit w:val="true"/>
                           <w:cnfStyle w:val="000000100000" w:firstRow="0" w:lastRow="0" w:firstColumn="0" w:lastColumn="0" w:oddVBand="0" w:evenVBand="0" w:oddHBand="1" w:evenHBand="0" w:firstRowFirstColumn="0" w:firstRowLastColumn="0" w:lastRowFirstColumn="0" w:lastRowLastColumn="0"/>
                         </w:trPr>
                         <w:tc>
@@ -7190,7 +7246,7 @@
                             </w:tcBorders>
                             <w:shd w:color="auto" w:fill="FDE4D0" w:themeFill="accent6" w:themeFillTint="3f" w:val="clear"/>
                             <w:tcMar>
-                              <w:left w:w="35" w:type="dxa"/>
+                              <w:left w:w="25" w:type="dxa"/>
                             </w:tcMar>
                             <w:vAlign w:val="center"/>
                           </w:tcPr>
@@ -7207,6 +7263,8 @@
                             <w:r>
                               <w:rPr>
                                 <w:rFonts w:ascii="FreeMono" w:hAnsi="FreeMono"/>
+                                <w:b/>
+                                <w:bCs/>
                                 <w:sz w:val="20"/>
                                 <w:szCs w:val="20"/>
                               </w:rPr>
@@ -7236,27 +7294,15 @@
                               <w:pStyle w:val="Normal"/>
                               <w:jc w:val="center"/>
                               <w:cnfStyle w:val="000000100000" w:firstRow="0" w:lastRow="0" w:firstColumn="0" w:lastColumn="0" w:oddVBand="0" w:evenVBand="0" w:oddHBand="1" w:evenHBand="0" w:firstRowFirstColumn="0" w:firstRowLastColumn="0" w:lastRowFirstColumn="0" w:lastRowLastColumn="0"/>
+                              <w:rPr/>
+                            </w:pPr>
+                            <w:r>
                               <w:rPr>
                                 <w:rFonts w:ascii="FreeMono" w:hAnsi="FreeMono"/>
                                 <w:sz w:val="20"/>
                                 <w:szCs w:val="20"/>
                               </w:rPr>
-                            </w:pPr>
-                            <w:r>
-                              <w:rPr>
-                                <w:rFonts w:ascii="FreeMono" w:hAnsi="FreeMono"/>
-                                <w:sz w:val="20"/>
-                                <w:szCs w:val="20"/>
-                              </w:rPr>
-                              <w:t>“</w:t>
-                            </w:r>
-                            <w:r>
-                              <w:rPr>
-                                <w:rFonts w:ascii="FreeMono" w:hAnsi="FreeMono"/>
-                                <w:sz w:val="20"/>
-                                <w:szCs w:val="20"/>
-                              </w:rPr>
-                              <w:t>true” or “false”</w:t>
+                              <w:t>Any integer</w:t>
                             </w:r>
                           </w:p>
                         </w:tc>
@@ -7278,25 +7324,46 @@
                             <w:pPr>
                               <w:pStyle w:val="Normal"/>
                               <w:cnfStyle w:val="000000100000" w:firstRow="0" w:lastRow="0" w:firstColumn="0" w:lastColumn="0" w:oddVBand="0" w:evenVBand="0" w:oddHBand="1" w:evenHBand="0" w:firstRowFirstColumn="0" w:firstRowLastColumn="0" w:lastRowFirstColumn="0" w:lastRowLastColumn="0"/>
+                              <w:rPr/>
+                            </w:pPr>
+                            <w:r>
                               <w:rPr>
                                 <w:rFonts w:ascii="FreeMono" w:hAnsi="FreeMono"/>
                                 <w:sz w:val="20"/>
                                 <w:szCs w:val="20"/>
                               </w:rPr>
-                            </w:pPr>
+                              <w:t xml:space="preserve">If </w:t>
+                            </w:r>
                             <w:r>
                               <w:rPr>
                                 <w:rFonts w:ascii="FreeMono" w:hAnsi="FreeMono"/>
                                 <w:sz w:val="20"/>
                                 <w:szCs w:val="20"/>
                               </w:rPr>
-                              <w:t>If “true”, use round-robin ordering in parallel execution of frames.</w:t>
+                              <w:t>&gt;= 1</w:t>
+                            </w:r>
+                            <w:r>
+                              <w:rPr>
+                                <w:rFonts w:ascii="FreeMono" w:hAnsi="FreeMono"/>
+                                <w:sz w:val="20"/>
+                                <w:szCs w:val="20"/>
+                              </w:rPr>
+                              <w:t xml:space="preserve">, use round-robin ordering in parallel execution of frames </w:t>
+                            </w:r>
+                            <w:r>
+                              <w:rPr>
+                                <w:rFonts w:ascii="FreeMono" w:hAnsi="FreeMono"/>
+                                <w:sz w:val="20"/>
+                                <w:szCs w:val="20"/>
+                              </w:rPr>
+                              <w:t>while skipping every nth frame.  If &lt;= 0, use contiguous ordering with no skipping (default).</w:t>
                             </w:r>
                           </w:p>
                         </w:tc>
                       </w:tr>
                       <w:tr>
                         <w:trPr>
+                          <w:cantSplit w:val="true"/>
                           <w:cnfStyle w:val="000000010000" w:firstRow="0" w:lastRow="0" w:firstColumn="0" w:lastColumn="0" w:oddVBand="0" w:evenVBand="0" w:oddHBand="0" w:evenHBand="1" w:firstRowFirstColumn="0" w:firstRowLastColumn="0" w:lastRowFirstColumn="0" w:lastRowLastColumn="0"/>
                         </w:trPr>
                         <w:tc>
@@ -7312,7 +7379,7 @@
                             </w:tcBorders>
                             <w:shd w:fill="auto" w:val="clear"/>
                             <w:tcMar>
-                              <w:left w:w="35" w:type="dxa"/>
+                              <w:left w:w="25" w:type="dxa"/>
                             </w:tcMar>
                             <w:vAlign w:val="center"/>
                           </w:tcPr>
@@ -7403,6 +7470,7 @@
                       </w:tr>
                       <w:tr>
                         <w:trPr>
+                          <w:cantSplit w:val="true"/>
                           <w:cnfStyle w:val="000000100000" w:firstRow="0" w:lastRow="0" w:firstColumn="0" w:lastColumn="0" w:oddVBand="0" w:evenVBand="0" w:oddHBand="1" w:evenHBand="0" w:firstRowFirstColumn="0" w:firstRowLastColumn="0" w:lastRowFirstColumn="0" w:lastRowLastColumn="0"/>
                         </w:trPr>
                         <w:tc>
@@ -7418,7 +7486,7 @@
                             </w:tcBorders>
                             <w:shd w:color="auto" w:fill="FDE4D0" w:themeFill="accent6" w:themeFillTint="3f" w:val="clear"/>
                             <w:tcMar>
-                              <w:left w:w="35" w:type="dxa"/>
+                              <w:left w:w="25" w:type="dxa"/>
                             </w:tcMar>
                             <w:vAlign w:val="center"/>
                           </w:tcPr>
@@ -7543,6 +7611,7 @@
                       </w:tr>
                       <w:tr>
                         <w:trPr>
+                          <w:cantSplit w:val="true"/>
                           <w:cnfStyle w:val="000000010000" w:firstRow="0" w:lastRow="0" w:firstColumn="0" w:lastColumn="0" w:oddVBand="0" w:evenVBand="0" w:oddHBand="0" w:evenHBand="1" w:firstRowFirstColumn="0" w:firstRowLastColumn="0" w:lastRowFirstColumn="0" w:lastRowLastColumn="0"/>
                         </w:trPr>
                         <w:tc>
@@ -7558,7 +7627,7 @@
                             </w:tcBorders>
                             <w:shd w:fill="auto" w:val="clear"/>
                             <w:tcMar>
-                              <w:left w:w="35" w:type="dxa"/>
+                              <w:left w:w="25" w:type="dxa"/>
                             </w:tcMar>
                             <w:vAlign w:val="center"/>
                           </w:tcPr>
@@ -7676,6 +7745,7 @@
                       </w:tr>
                       <w:tr>
                         <w:trPr>
+                          <w:cantSplit w:val="true"/>
                           <w:cnfStyle w:val="000000100000" w:firstRow="0" w:lastRow="0" w:firstColumn="0" w:lastColumn="0" w:oddVBand="0" w:evenVBand="0" w:oddHBand="1" w:evenHBand="0" w:firstRowFirstColumn="0" w:firstRowLastColumn="0" w:lastRowFirstColumn="0" w:lastRowLastColumn="0"/>
                         </w:trPr>
                         <w:tc>
@@ -7691,7 +7761,7 @@
                             </w:tcBorders>
                             <w:shd w:color="auto" w:fill="FDE4D0" w:themeFill="accent6" w:themeFillTint="3f" w:val="clear"/>
                             <w:tcMar>
-                              <w:left w:w="35" w:type="dxa"/>
+                              <w:left w:w="25" w:type="dxa"/>
                             </w:tcMar>
                             <w:vAlign w:val="center"/>
                           </w:tcPr>
@@ -8009,6 +8079,7 @@
                       </w:tr>
                       <w:tr>
                         <w:trPr>
+                          <w:cantSplit w:val="true"/>
                           <w:cnfStyle w:val="000000010000" w:firstRow="0" w:lastRow="0" w:firstColumn="0" w:lastColumn="0" w:oddVBand="0" w:evenVBand="0" w:oddHBand="0" w:evenHBand="1" w:firstRowFirstColumn="0" w:firstRowLastColumn="0" w:lastRowFirstColumn="0" w:lastRowLastColumn="0"/>
                         </w:trPr>
                         <w:tc>
@@ -8024,7 +8095,7 @@
                             </w:tcBorders>
                             <w:shd w:fill="auto" w:val="clear"/>
                             <w:tcMar>
-                              <w:left w:w="35" w:type="dxa"/>
+                              <w:left w:w="25" w:type="dxa"/>
                             </w:tcMar>
                             <w:vAlign w:val="center"/>
                           </w:tcPr>
@@ -8190,6 +8261,7 @@
                       </w:tr>
                       <w:tr>
                         <w:trPr>
+                          <w:cantSplit w:val="true"/>
                           <w:cnfStyle w:val="000000100000" w:firstRow="0" w:lastRow="0" w:firstColumn="0" w:lastColumn="0" w:oddVBand="0" w:evenVBand="0" w:oddHBand="1" w:evenHBand="0" w:firstRowFirstColumn="0" w:firstRowLastColumn="0" w:lastRowFirstColumn="0" w:lastRowLastColumn="0"/>
                         </w:trPr>
                         <w:tc>
@@ -8205,7 +8277,7 @@
                             </w:tcBorders>
                             <w:shd w:color="auto" w:fill="FDE4D0" w:themeFill="accent6" w:themeFillTint="3f" w:val="clear"/>
                             <w:tcMar>
-                              <w:left w:w="35" w:type="dxa"/>
+                              <w:left w:w="25" w:type="dxa"/>
                             </w:tcMar>
                             <w:vAlign w:val="center"/>
                           </w:tcPr>
@@ -8348,6 +8420,7 @@
                       </w:tr>
                       <w:tr>
                         <w:trPr>
+                          <w:cantSplit w:val="true"/>
                           <w:cnfStyle w:val="000000010000" w:firstRow="0" w:lastRow="0" w:firstColumn="0" w:lastColumn="0" w:oddVBand="0" w:evenVBand="0" w:oddHBand="0" w:evenHBand="1" w:firstRowFirstColumn="0" w:firstRowLastColumn="0" w:lastRowFirstColumn="0" w:lastRowLastColumn="0"/>
                         </w:trPr>
                         <w:tc>
@@ -8363,7 +8436,7 @@
                             </w:tcBorders>
                             <w:shd w:fill="auto" w:val="clear"/>
                             <w:tcMar>
-                              <w:left w:w="35" w:type="dxa"/>
+                              <w:left w:w="25" w:type="dxa"/>
                             </w:tcMar>
                             <w:vAlign w:val="center"/>
                           </w:tcPr>
@@ -8670,6 +8743,7 @@
                       </w:tr>
                       <w:tr>
                         <w:trPr>
+                          <w:cantSplit w:val="true"/>
                           <w:cnfStyle w:val="000000100000" w:firstRow="0" w:lastRow="0" w:firstColumn="0" w:lastColumn="0" w:oddVBand="0" w:evenVBand="0" w:oddHBand="1" w:evenHBand="0" w:firstRowFirstColumn="0" w:firstRowLastColumn="0" w:lastRowFirstColumn="0" w:lastRowLastColumn="0"/>
                         </w:trPr>
                         <w:tc>
@@ -8683,7 +8757,7 @@
                             </w:tcBorders>
                             <w:shd w:color="auto" w:fill="FDE4D0" w:themeFill="accent6" w:themeFillTint="3f" w:val="clear"/>
                             <w:tcMar>
-                              <w:left w:w="35" w:type="dxa"/>
+                              <w:left w:w="25" w:type="dxa"/>
                             </w:tcMar>
                             <w:vAlign w:val="center"/>
                           </w:tcPr>
@@ -8824,10 +8898,14 @@
                     <w:p>
                       <w:pPr>
                         <w:pStyle w:val="FrameContents"/>
-                        <w:rPr/>
+                        <w:rPr>
+                          <w:color w:val="000000"/>
+                        </w:rPr>
                       </w:pPr>
                       <w:r>
-                        <w:rPr/>
+                        <w:rPr>
+                          <w:color w:val="000000"/>
+                        </w:rPr>
                       </w:r>
                     </w:p>
                   </w:txbxContent>
@@ -8903,16 +8981,16 @@
           <w:rFonts w:ascii="Cambria" w:hAnsi="Cambria" w:asciiTheme="minorHAnsi" w:hAnsiTheme="minorHAnsi"/>
         </w:rPr>
       </w:pPr>
-      <w:bookmarkStart w:id="10" w:name="_LSQ_Python_Codes"/>
-      <w:bookmarkStart w:id="11" w:name="_LSQ_Python_Codes_1"/>
+      <w:bookmarkStart w:id="10" w:name="_Extras"/>
+      <w:bookmarkStart w:id="11" w:name="_LSQ_Python_Codes_3"/>
       <w:bookmarkStart w:id="12" w:name="_LSQ_Python_Codes_2"/>
-      <w:bookmarkStart w:id="13" w:name="_LSQ_Python_Codes_3"/>
-      <w:bookmarkStart w:id="14" w:name="_Extras"/>
-      <w:bookmarkStart w:id="15" w:name="_LSQ_Python_Codes"/>
-      <w:bookmarkStart w:id="16" w:name="_LSQ_Python_Codes_1"/>
+      <w:bookmarkStart w:id="13" w:name="_LSQ_Python_Codes_1"/>
+      <w:bookmarkStart w:id="14" w:name="_LSQ_Python_Codes"/>
+      <w:bookmarkStart w:id="15" w:name="_Extras"/>
+      <w:bookmarkStart w:id="16" w:name="_LSQ_Python_Codes_3"/>
       <w:bookmarkStart w:id="17" w:name="_LSQ_Python_Codes_2"/>
-      <w:bookmarkStart w:id="18" w:name="_LSQ_Python_Codes_3"/>
-      <w:bookmarkStart w:id="19" w:name="_Extras"/>
+      <w:bookmarkStart w:id="18" w:name="_LSQ_Python_Codes_1"/>
+      <w:bookmarkStart w:id="19" w:name="_LSQ_Python_Codes"/>
       <w:bookmarkEnd w:id="15"/>
       <w:bookmarkEnd w:id="16"/>
       <w:bookmarkEnd w:id="17"/>
@@ -8945,7 +9023,7 @@
                 <wp:positionV relativeFrom="page">
                   <wp:posOffset>1143635</wp:posOffset>
                 </wp:positionV>
-                <wp:extent cx="8764270" cy="11354435"/>
+                <wp:extent cx="8764905" cy="11678920"/>
                 <wp:effectExtent l="0" t="0" r="0" b="0"/>
                 <wp:wrapSquare wrapText="bothSides"/>
                 <wp:docPr id="3" name="Frame2"/>
@@ -8956,7 +9034,7 @@
                       <wps:spPr>
                         <a:xfrm>
                           <a:off x="0" y="0"/>
-                          <a:ext cx="8763480" cy="11353680"/>
+                          <a:ext cx="8764200" cy="11678400"/>
                         </a:xfrm>
                         <a:prstGeom prst="rect">
                           <a:avLst/>
@@ -8979,10 +9057,10 @@
                               <w:tblStyle w:val="MediumShading1-Accent6"/>
                               <w:tblW w:w="13795" w:type="dxa"/>
                               <w:jc w:val="left"/>
-                              <w:tblInd w:w="48" w:type="dxa"/>
+                              <w:tblInd w:w="38" w:type="dxa"/>
                               <w:tblCellMar>
                                 <w:top w:w="115" w:type="dxa"/>
-                                <w:left w:w="35" w:type="dxa"/>
+                                <w:left w:w="25" w:type="dxa"/>
                                 <w:bottom w:w="115" w:type="dxa"/>
                                 <w:right w:w="115" w:type="dxa"/>
                               </w:tblCellMar>
@@ -8995,6 +9073,7 @@
                             </w:tblGrid>
                             <w:tr>
                               <w:trPr>
+                                <w:cantSplit w:val="true"/>
                                 <w:cnfStyle w:val="100000000000" w:firstRow="1" w:lastRow="0" w:firstColumn="0" w:lastColumn="0" w:oddVBand="0" w:evenVBand="0" w:oddHBand="0" w:evenHBand="0" w:firstRowFirstColumn="0" w:firstRowLastColumn="0" w:lastRowFirstColumn="0" w:lastRowLastColumn="0"/>
                               </w:trPr>
                               <w:tc>
@@ -9004,7 +9083,7 @@
                                   <w:tcBorders/>
                                   <w:shd w:color="auto" w:fill="F79646" w:themeFill="accent6" w:val="clear"/>
                                   <w:tcMar>
-                                    <w:left w:w="35" w:type="dxa"/>
+                                    <w:left w:w="25" w:type="dxa"/>
                                   </w:tcMar>
                                 </w:tcPr>
                                 <w:p>
@@ -9038,7 +9117,7 @@
                                   <w:tcBorders/>
                                   <w:shd w:color="auto" w:fill="F79646" w:themeFill="accent6" w:val="clear"/>
                                   <w:tcMar>
-                                    <w:left w:w="35" w:type="dxa"/>
+                                    <w:left w:w="25" w:type="dxa"/>
                                   </w:tcMar>
                                 </w:tcPr>
                                 <w:p>
@@ -9073,7 +9152,7 @@
                                   <w:tcBorders/>
                                   <w:shd w:color="auto" w:fill="F79646" w:themeFill="accent6" w:val="clear"/>
                                   <w:tcMar>
-                                    <w:left w:w="35" w:type="dxa"/>
+                                    <w:left w:w="25" w:type="dxa"/>
                                   </w:tcMar>
                                 </w:tcPr>
                                 <w:p>
@@ -9105,6 +9184,7 @@
                             </w:tr>
                             <w:tr>
                               <w:trPr>
+                                <w:cantSplit w:val="true"/>
                                 <w:cnfStyle w:val="000000100000" w:firstRow="0" w:lastRow="0" w:firstColumn="0" w:lastColumn="0" w:oddVBand="0" w:evenVBand="0" w:oddHBand="1" w:evenHBand="0" w:firstRowFirstColumn="0" w:firstRowLastColumn="0" w:lastRowFirstColumn="0" w:lastRowLastColumn="0"/>
                               </w:trPr>
                               <w:tc>
@@ -9120,7 +9200,7 @@
                                   </w:tcBorders>
                                   <w:shd w:color="auto" w:fill="FDE4D0" w:themeFill="accent6" w:themeFillTint="3f" w:val="clear"/>
                                   <w:tcMar>
-                                    <w:left w:w="35" w:type="dxa"/>
+                                    <w:left w:w="25" w:type="dxa"/>
                                   </w:tcMar>
                                   <w:vAlign w:val="center"/>
                                 </w:tcPr>
@@ -9233,6 +9313,7 @@
                             </w:tr>
                             <w:tr>
                               <w:trPr>
+                                <w:cantSplit w:val="true"/>
                                 <w:cnfStyle w:val="000000010000" w:firstRow="0" w:lastRow="0" w:firstColumn="0" w:lastColumn="0" w:oddVBand="0" w:evenVBand="0" w:oddHBand="0" w:evenHBand="1" w:firstRowFirstColumn="0" w:firstRowLastColumn="0" w:lastRowFirstColumn="0" w:lastRowLastColumn="0"/>
                               </w:trPr>
                               <w:tc>
@@ -9248,7 +9329,7 @@
                                   </w:tcBorders>
                                   <w:shd w:fill="auto" w:val="clear"/>
                                   <w:tcMar>
-                                    <w:left w:w="35" w:type="dxa"/>
+                                    <w:left w:w="25" w:type="dxa"/>
                                   </w:tcMar>
                                   <w:vAlign w:val="center"/>
                                 </w:tcPr>
@@ -9364,6 +9445,7 @@
                             </w:tr>
                             <w:tr>
                               <w:trPr>
+                                <w:cantSplit w:val="true"/>
                                 <w:cnfStyle w:val="000000100000" w:firstRow="0" w:lastRow="0" w:firstColumn="0" w:lastColumn="0" w:oddVBand="0" w:evenVBand="0" w:oddHBand="1" w:evenHBand="0" w:firstRowFirstColumn="0" w:firstRowLastColumn="0" w:lastRowFirstColumn="0" w:lastRowLastColumn="0"/>
                               </w:trPr>
                               <w:tc>
@@ -9379,7 +9461,7 @@
                                   </w:tcBorders>
                                   <w:shd w:color="auto" w:fill="FDE4D0" w:themeFill="accent6" w:themeFillTint="3f" w:val="clear"/>
                                   <w:tcMar>
-                                    <w:left w:w="35" w:type="dxa"/>
+                                    <w:left w:w="25" w:type="dxa"/>
                                   </w:tcMar>
                                   <w:vAlign w:val="center"/>
                                 </w:tcPr>
@@ -9480,6 +9562,7 @@
                             </w:tr>
                             <w:tr>
                               <w:trPr>
+                                <w:cantSplit w:val="true"/>
                                 <w:cnfStyle w:val="000000010000" w:firstRow="0" w:lastRow="0" w:firstColumn="0" w:lastColumn="0" w:oddVBand="0" w:evenVBand="0" w:oddHBand="0" w:evenHBand="1" w:firstRowFirstColumn="0" w:firstRowLastColumn="0" w:lastRowFirstColumn="0" w:lastRowLastColumn="0"/>
                               </w:trPr>
                               <w:tc>
@@ -9495,7 +9578,7 @@
                                   </w:tcBorders>
                                   <w:shd w:fill="auto" w:val="clear"/>
                                   <w:tcMar>
-                                    <w:left w:w="35" w:type="dxa"/>
+                                    <w:left w:w="25" w:type="dxa"/>
                                   </w:tcMar>
                                   <w:vAlign w:val="center"/>
                                 </w:tcPr>
@@ -9614,6 +9697,7 @@
                             </w:tr>
                             <w:tr>
                               <w:trPr>
+                                <w:cantSplit w:val="true"/>
                                 <w:cnfStyle w:val="000000100000" w:firstRow="0" w:lastRow="0" w:firstColumn="0" w:lastColumn="0" w:oddVBand="0" w:evenVBand="0" w:oddHBand="1" w:evenHBand="0" w:firstRowFirstColumn="0" w:firstRowLastColumn="0" w:lastRowFirstColumn="0" w:lastRowLastColumn="0"/>
                               </w:trPr>
                               <w:tc>
@@ -9629,7 +9713,7 @@
                                   </w:tcBorders>
                                   <w:shd w:color="auto" w:fill="FDE4D0" w:themeFill="accent6" w:themeFillTint="3f" w:val="clear"/>
                                   <w:tcMar>
-                                    <w:left w:w="35" w:type="dxa"/>
+                                    <w:left w:w="25" w:type="dxa"/>
                                   </w:tcMar>
                                   <w:vAlign w:val="center"/>
                                 </w:tcPr>
@@ -9732,6 +9816,7 @@
                             </w:tr>
                             <w:tr>
                               <w:trPr>
+                                <w:cantSplit w:val="true"/>
                                 <w:cnfStyle w:val="000000010000" w:firstRow="0" w:lastRow="0" w:firstColumn="0" w:lastColumn="0" w:oddVBand="0" w:evenVBand="0" w:oddHBand="0" w:evenHBand="1" w:firstRowFirstColumn="0" w:firstRowLastColumn="0" w:lastRowFirstColumn="0" w:lastRowLastColumn="0"/>
                               </w:trPr>
                               <w:tc>
@@ -9747,7 +9832,7 @@
                                   </w:tcBorders>
                                   <w:shd w:fill="auto" w:val="clear"/>
                                   <w:tcMar>
-                                    <w:left w:w="35" w:type="dxa"/>
+                                    <w:left w:w="25" w:type="dxa"/>
                                   </w:tcMar>
                                   <w:vAlign w:val="center"/>
                                 </w:tcPr>
@@ -9847,6 +9932,7 @@
                             </w:tr>
                             <w:tr>
                               <w:trPr>
+                                <w:cantSplit w:val="true"/>
                                 <w:cnfStyle w:val="000000100000" w:firstRow="0" w:lastRow="0" w:firstColumn="0" w:lastColumn="0" w:oddVBand="0" w:evenVBand="0" w:oddHBand="1" w:evenHBand="0" w:firstRowFirstColumn="0" w:firstRowLastColumn="0" w:lastRowFirstColumn="0" w:lastRowLastColumn="0"/>
                               </w:trPr>
                               <w:tc>
@@ -9862,7 +9948,7 @@
                                   </w:tcBorders>
                                   <w:shd w:color="auto" w:fill="FDE4D0" w:themeFill="accent6" w:themeFillTint="3f" w:val="clear"/>
                                   <w:tcMar>
-                                    <w:left w:w="35" w:type="dxa"/>
+                                    <w:left w:w="25" w:type="dxa"/>
                                   </w:tcMar>
                                   <w:vAlign w:val="center"/>
                                 </w:tcPr>
@@ -9955,6 +10041,7 @@
                             </w:tr>
                             <w:tr>
                               <w:trPr>
+                                <w:cantSplit w:val="true"/>
                                 <w:cnfStyle w:val="000000010000" w:firstRow="0" w:lastRow="0" w:firstColumn="0" w:lastColumn="0" w:oddVBand="0" w:evenVBand="0" w:oddHBand="0" w:evenHBand="1" w:firstRowFirstColumn="0" w:firstRowLastColumn="0" w:lastRowFirstColumn="0" w:lastRowLastColumn="0"/>
                               </w:trPr>
                               <w:tc>
@@ -9970,7 +10057,7 @@
                                   </w:tcBorders>
                                   <w:shd w:fill="auto" w:val="clear"/>
                                   <w:tcMar>
-                                    <w:left w:w="35" w:type="dxa"/>
+                                    <w:left w:w="25" w:type="dxa"/>
                                   </w:tcMar>
                                   <w:vAlign w:val="center"/>
                                 </w:tcPr>
@@ -10061,6 +10148,7 @@
                             </w:tr>
                             <w:tr>
                               <w:trPr>
+                                <w:cantSplit w:val="true"/>
                                 <w:cnfStyle w:val="000000100000" w:firstRow="0" w:lastRow="0" w:firstColumn="0" w:lastColumn="0" w:oddVBand="0" w:evenVBand="0" w:oddHBand="1" w:evenHBand="0" w:firstRowFirstColumn="0" w:firstRowLastColumn="0" w:lastRowFirstColumn="0" w:lastRowLastColumn="0"/>
                               </w:trPr>
                               <w:tc>
@@ -10076,7 +10164,7 @@
                                   </w:tcBorders>
                                   <w:shd w:color="auto" w:fill="FDE4D0" w:themeFill="accent6" w:themeFillTint="3f" w:val="clear"/>
                                   <w:tcMar>
-                                    <w:left w:w="35" w:type="dxa"/>
+                                    <w:left w:w="25" w:type="dxa"/>
                                   </w:tcMar>
                                   <w:vAlign w:val="center"/>
                                 </w:tcPr>
@@ -10167,6 +10255,7 @@
                             </w:tr>
                             <w:tr>
                               <w:trPr>
+                                <w:cantSplit w:val="true"/>
                                 <w:cnfStyle w:val="000000010000" w:firstRow="0" w:lastRow="0" w:firstColumn="0" w:lastColumn="0" w:oddVBand="0" w:evenVBand="0" w:oddHBand="0" w:evenHBand="1" w:firstRowFirstColumn="0" w:firstRowLastColumn="0" w:lastRowFirstColumn="0" w:lastRowLastColumn="0"/>
                               </w:trPr>
                               <w:tc>
@@ -10182,7 +10271,7 @@
                                   </w:tcBorders>
                                   <w:shd w:fill="auto" w:val="clear"/>
                                   <w:tcMar>
-                                    <w:left w:w="35" w:type="dxa"/>
+                                    <w:left w:w="25" w:type="dxa"/>
                                   </w:tcMar>
                                   <w:vAlign w:val="center"/>
                                 </w:tcPr>
@@ -10274,6 +10363,7 @@
                             </w:tr>
                             <w:tr>
                               <w:trPr>
+                                <w:cantSplit w:val="true"/>
                                 <w:cnfStyle w:val="000000010000" w:firstRow="0" w:lastRow="0" w:firstColumn="0" w:lastColumn="0" w:oddVBand="0" w:evenVBand="0" w:oddHBand="0" w:evenHBand="1" w:firstRowFirstColumn="0" w:firstRowLastColumn="0" w:lastRowFirstColumn="0" w:lastRowLastColumn="0"/>
                               </w:trPr>
                               <w:tc>
@@ -10289,7 +10379,7 @@
                                   </w:tcBorders>
                                   <w:shd w:fill="auto" w:val="clear"/>
                                   <w:tcMar>
-                                    <w:left w:w="35" w:type="dxa"/>
+                                    <w:left w:w="25" w:type="dxa"/>
                                   </w:tcMar>
                                   <w:vAlign w:val="center"/>
                                 </w:tcPr>
@@ -10399,6 +10489,7 @@
                             </w:tr>
                             <w:tr>
                               <w:trPr>
+                                <w:cantSplit w:val="true"/>
                                 <w:cnfStyle w:val="000000100000" w:firstRow="0" w:lastRow="0" w:firstColumn="0" w:lastColumn="0" w:oddVBand="0" w:evenVBand="0" w:oddHBand="1" w:evenHBand="0" w:firstRowFirstColumn="0" w:firstRowLastColumn="0" w:lastRowFirstColumn="0" w:lastRowLastColumn="0"/>
                               </w:trPr>
                               <w:tc>
@@ -10414,7 +10505,7 @@
                                   </w:tcBorders>
                                   <w:shd w:color="auto" w:fill="FDE4D0" w:themeFill="accent6" w:themeFillTint="3f" w:val="clear"/>
                                   <w:tcMar>
-                                    <w:left w:w="35" w:type="dxa"/>
+                                    <w:left w:w="25" w:type="dxa"/>
                                   </w:tcMar>
                                   <w:vAlign w:val="center"/>
                                 </w:tcPr>
@@ -10541,6 +10632,7 @@
                             </w:tr>
                             <w:tr>
                               <w:trPr>
+                                <w:cantSplit w:val="true"/>
                                 <w:cnfStyle w:val="000000010000" w:firstRow="0" w:lastRow="0" w:firstColumn="0" w:lastColumn="0" w:oddVBand="0" w:evenVBand="0" w:oddHBand="0" w:evenHBand="1" w:firstRowFirstColumn="0" w:firstRowLastColumn="0" w:lastRowFirstColumn="0" w:lastRowLastColumn="0"/>
                               </w:trPr>
                               <w:tc>
@@ -10556,7 +10648,7 @@
                                   </w:tcBorders>
                                   <w:shd w:fill="auto" w:val="clear"/>
                                   <w:tcMar>
-                                    <w:left w:w="35" w:type="dxa"/>
+                                    <w:left w:w="25" w:type="dxa"/>
                                   </w:tcMar>
                                   <w:vAlign w:val="center"/>
                                 </w:tcPr>
@@ -10655,6 +10747,7 @@
                             </w:tr>
                             <w:tr>
                               <w:trPr>
+                                <w:cantSplit w:val="true"/>
                                 <w:cnfStyle w:val="000000100000" w:firstRow="0" w:lastRow="0" w:firstColumn="0" w:lastColumn="0" w:oddVBand="0" w:evenVBand="0" w:oddHBand="1" w:evenHBand="0" w:firstRowFirstColumn="0" w:firstRowLastColumn="0" w:lastRowFirstColumn="0" w:lastRowLastColumn="0"/>
                               </w:trPr>
                               <w:tc>
@@ -10670,7 +10763,7 @@
                                   </w:tcBorders>
                                   <w:shd w:color="auto" w:fill="FDE4D0" w:themeFill="accent6" w:themeFillTint="3f" w:val="clear"/>
                                   <w:tcMar>
-                                    <w:left w:w="35" w:type="dxa"/>
+                                    <w:left w:w="25" w:type="dxa"/>
                                   </w:tcMar>
                                   <w:vAlign w:val="center"/>
                                 </w:tcPr>
@@ -10781,6 +10874,7 @@
                             </w:tr>
                             <w:tr>
                               <w:trPr>
+                                <w:cantSplit w:val="true"/>
                                 <w:cnfStyle w:val="000000010000" w:firstRow="0" w:lastRow="0" w:firstColumn="0" w:lastColumn="0" w:oddVBand="0" w:evenVBand="0" w:oddHBand="0" w:evenHBand="1" w:firstRowFirstColumn="0" w:firstRowLastColumn="0" w:lastRowFirstColumn="0" w:lastRowLastColumn="0"/>
                               </w:trPr>
                               <w:tc>
@@ -10796,7 +10890,7 @@
                                   </w:tcBorders>
                                   <w:shd w:fill="auto" w:val="clear"/>
                                   <w:tcMar>
-                                    <w:left w:w="35" w:type="dxa"/>
+                                    <w:left w:w="25" w:type="dxa"/>
                                   </w:tcMar>
                                   <w:vAlign w:val="center"/>
                                 </w:tcPr>
@@ -10923,6 +11017,95 @@
                             </w:tr>
                             <w:tr>
                               <w:trPr>
+                                <w:cantSplit w:val="true"/>
+                                <w:cnfStyle w:val="000000010000" w:firstRow="0" w:lastRow="0" w:firstColumn="0" w:lastColumn="0" w:oddVBand="0" w:evenVBand="0" w:oddHBand="0" w:evenHBand="1" w:firstRowFirstColumn="0" w:firstRowLastColumn="0" w:lastRowFirstColumn="0" w:lastRowLastColumn="0"/>
+                              </w:trPr>
+                              <w:tc>
+                                <w:tcPr>
+                                  <w:tcW w:w="3090" w:type="dxa"/>
+                                  <w:cnfStyle w:val="001000000000" w:firstRow="0" w:lastRow="0" w:firstColumn="1" w:lastColumn="0" w:oddVBand="0" w:evenVBand="0" w:oddHBand="0" w:evenHBand="0" w:firstRowFirstColumn="0" w:firstRowLastColumn="0" w:lastRowFirstColumn="0" w:lastRowLastColumn="0"/>
+                                  <w:tcBorders>
+                                    <w:top w:val="nil"/>
+                                    <w:bottom w:val="nil"/>
+                                    <w:right w:val="nil"/>
+                                    <w:insideH w:val="nil"/>
+                                    <w:insideV w:val="nil"/>
+                                  </w:tcBorders>
+                                  <w:shd w:fill="auto" w:val="clear"/>
+                                  <w:tcMar>
+                                    <w:left w:w="25" w:type="dxa"/>
+                                  </w:tcMar>
+                                  <w:vAlign w:val="center"/>
+                                </w:tcPr>
+                                <w:p>
+                                  <w:pPr>
+                                    <w:pStyle w:val="Normal"/>
+                                    <w:jc w:val="center"/>
+                                    <w:rPr/>
+                                  </w:pPr>
+                                  <w:r>
+                                    <w:rPr/>
+                                  </w:r>
+                                </w:p>
+                              </w:tc>
+                              <w:tc>
+                                <w:tcPr>
+                                  <w:tcW w:w="3505" w:type="dxa"/>
+                                  <w:tcBorders>
+                                    <w:top w:val="nil"/>
+                                    <w:left w:val="nil"/>
+                                    <w:bottom w:val="nil"/>
+                                    <w:right w:val="nil"/>
+                                    <w:insideH w:val="nil"/>
+                                    <w:insideV w:val="nil"/>
+                                  </w:tcBorders>
+                                  <w:shd w:fill="auto" w:val="clear"/>
+                                  <w:tcMar>
+                                    <w:left w:w="115" w:type="dxa"/>
+                                  </w:tcMar>
+                                  <w:vAlign w:val="center"/>
+                                </w:tcPr>
+                                <w:p>
+                                  <w:pPr>
+                                    <w:pStyle w:val="Normal"/>
+                                    <w:jc w:val="center"/>
+                                    <w:cnfStyle w:val="000000010000" w:firstRow="0" w:lastRow="0" w:firstColumn="0" w:lastColumn="0" w:oddVBand="0" w:evenVBand="0" w:oddHBand="0" w:evenHBand="1" w:firstRowFirstColumn="0" w:firstRowLastColumn="0" w:lastRowFirstColumn="0" w:lastRowLastColumn="0"/>
+                                    <w:rPr/>
+                                  </w:pPr>
+                                  <w:r>
+                                    <w:rPr/>
+                                  </w:r>
+                                </w:p>
+                              </w:tc>
+                              <w:tc>
+                                <w:tcPr>
+                                  <w:tcW w:w="7200" w:type="dxa"/>
+                                  <w:tcBorders>
+                                    <w:top w:val="nil"/>
+                                    <w:left w:val="nil"/>
+                                    <w:bottom w:val="nil"/>
+                                    <w:insideH w:val="nil"/>
+                                  </w:tcBorders>
+                                  <w:shd w:fill="auto" w:val="clear"/>
+                                  <w:tcMar>
+                                    <w:left w:w="115" w:type="dxa"/>
+                                  </w:tcMar>
+                                </w:tcPr>
+                                <w:p>
+                                  <w:pPr>
+                                    <w:pStyle w:val="Normal"/>
+                                    <w:cnfStyle w:val="000000010000" w:firstRow="0" w:lastRow="0" w:firstColumn="0" w:lastColumn="0" w:oddVBand="0" w:evenVBand="0" w:oddHBand="0" w:evenHBand="1" w:firstRowFirstColumn="0" w:firstRowLastColumn="0" w:lastRowFirstColumn="0" w:lastRowLastColumn="0"/>
+                                    <w:rPr/>
+                                  </w:pPr>
+                                  <w:r>
+                                    <w:rPr/>
+                                  </w:r>
+                                </w:p>
+                              </w:tc>
+                            </w:tr>
+                            <w:tr>
+                              <w:trPr>
+                                <w:cantSplit w:val="true"/>
                                 <w:cnfStyle w:val="000000100000" w:firstRow="0" w:lastRow="0" w:firstColumn="0" w:lastColumn="0" w:oddVBand="0" w:evenVBand="0" w:oddHBand="1" w:evenHBand="0" w:firstRowFirstColumn="0" w:firstRowLastColumn="0" w:lastRowFirstColumn="0" w:lastRowLastColumn="0"/>
                               </w:trPr>
                               <w:tc>
@@ -10938,7 +11121,7 @@
                                   </w:tcBorders>
                                   <w:shd w:color="auto" w:fill="FDE4D0" w:themeFill="accent6" w:themeFillTint="3f" w:val="clear"/>
                                   <w:tcMar>
-                                    <w:left w:w="35" w:type="dxa"/>
+                                    <w:left w:w="25" w:type="dxa"/>
                                   </w:tcMar>
                                   <w:vAlign w:val="center"/>
                                 </w:tcPr>
@@ -11065,6 +11248,7 @@
                             </w:tr>
                             <w:tr>
                               <w:trPr>
+                                <w:cantSplit w:val="true"/>
                                 <w:cnfStyle w:val="000000010000" w:firstRow="0" w:lastRow="0" w:firstColumn="0" w:lastColumn="0" w:oddVBand="0" w:evenVBand="0" w:oddHBand="0" w:evenHBand="1" w:firstRowFirstColumn="0" w:firstRowLastColumn="0" w:lastRowFirstColumn="0" w:lastRowLastColumn="0"/>
                               </w:trPr>
                               <w:tc>
@@ -11080,7 +11264,7 @@
                                   </w:tcBorders>
                                   <w:shd w:fill="auto" w:val="clear"/>
                                   <w:tcMar>
-                                    <w:left w:w="35" w:type="dxa"/>
+                                    <w:left w:w="25" w:type="dxa"/>
                                   </w:tcMar>
                                   <w:vAlign w:val="center"/>
                                 </w:tcPr>
@@ -11207,6 +11391,7 @@
                             </w:tr>
                             <w:tr>
                               <w:trPr>
+                                <w:cantSplit w:val="true"/>
                                 <w:cnfStyle w:val="000000100000" w:firstRow="0" w:lastRow="0" w:firstColumn="0" w:lastColumn="0" w:oddVBand="0" w:evenVBand="0" w:oddHBand="1" w:evenHBand="0" w:firstRowFirstColumn="0" w:firstRowLastColumn="0" w:lastRowFirstColumn="0" w:lastRowLastColumn="0"/>
                               </w:trPr>
                               <w:tc>
@@ -11222,7 +11407,7 @@
                                   </w:tcBorders>
                                   <w:shd w:color="auto" w:fill="FDE4D0" w:themeFill="accent6" w:themeFillTint="3f" w:val="clear"/>
                                   <w:tcMar>
-                                    <w:left w:w="35" w:type="dxa"/>
+                                    <w:left w:w="25" w:type="dxa"/>
                                   </w:tcMar>
                                   <w:vAlign w:val="center"/>
                                 </w:tcPr>
@@ -11349,6 +11534,7 @@
                             </w:tr>
                             <w:tr>
                               <w:trPr>
+                                <w:cantSplit w:val="true"/>
                                 <w:cnfStyle w:val="000000010000" w:firstRow="0" w:lastRow="0" w:firstColumn="0" w:lastColumn="0" w:oddVBand="0" w:evenVBand="0" w:oddHBand="0" w:evenHBand="1" w:firstRowFirstColumn="0" w:firstRowLastColumn="0" w:lastRowFirstColumn="0" w:lastRowLastColumn="0"/>
                               </w:trPr>
                               <w:tc>
@@ -11364,7 +11550,7 @@
                                   </w:tcBorders>
                                   <w:shd w:fill="auto" w:val="clear"/>
                                   <w:tcMar>
-                                    <w:left w:w="35" w:type="dxa"/>
+                                    <w:left w:w="25" w:type="dxa"/>
                                   </w:tcMar>
                                   <w:vAlign w:val="center"/>
                                 </w:tcPr>
@@ -11491,6 +11677,7 @@
                             </w:tr>
                             <w:tr>
                               <w:trPr>
+                                <w:cantSplit w:val="true"/>
                                 <w:cnfStyle w:val="000000100000" w:firstRow="0" w:lastRow="0" w:firstColumn="0" w:lastColumn="0" w:oddVBand="0" w:evenVBand="0" w:oddHBand="1" w:evenHBand="0" w:firstRowFirstColumn="0" w:firstRowLastColumn="0" w:lastRowFirstColumn="0" w:lastRowLastColumn="0"/>
                               </w:trPr>
                               <w:tc>
@@ -11506,7 +11693,7 @@
                                   </w:tcBorders>
                                   <w:shd w:color="auto" w:fill="FDE4D0" w:themeFill="accent6" w:themeFillTint="3f" w:val="clear"/>
                                   <w:tcMar>
-                                    <w:left w:w="35" w:type="dxa"/>
+                                    <w:left w:w="25" w:type="dxa"/>
                                   </w:tcMar>
                                   <w:vAlign w:val="center"/>
                                 </w:tcPr>
@@ -11635,6 +11822,7 @@
                             </w:tr>
                             <w:tr>
                               <w:trPr>
+                                <w:cantSplit w:val="true"/>
                                 <w:cnfStyle w:val="000000010000" w:firstRow="0" w:lastRow="0" w:firstColumn="0" w:lastColumn="0" w:oddVBand="0" w:evenVBand="0" w:oddHBand="0" w:evenHBand="1" w:firstRowFirstColumn="0" w:firstRowLastColumn="0" w:lastRowFirstColumn="0" w:lastRowLastColumn="0"/>
                               </w:trPr>
                               <w:tc>
@@ -11648,7 +11836,7 @@
                                   </w:tcBorders>
                                   <w:shd w:fill="auto" w:val="clear"/>
                                   <w:tcMar>
-                                    <w:left w:w="35" w:type="dxa"/>
+                                    <w:left w:w="25" w:type="dxa"/>
                                   </w:tcMar>
                                   <w:vAlign w:val="center"/>
                                 </w:tcPr>
@@ -11749,10 +11937,14 @@
                           <w:p>
                             <w:pPr>
                               <w:pStyle w:val="FrameContents"/>
-                              <w:rPr/>
+                              <w:rPr>
+                                <w:color w:val="000000"/>
+                              </w:rPr>
                             </w:pPr>
                             <w:r>
-                              <w:rPr/>
+                              <w:rPr>
+                                <w:color w:val="000000"/>
+                              </w:rPr>
                             </w:r>
                           </w:p>
                         </w:txbxContent>
@@ -11768,7 +11960,7 @@
           </mc:Choice>
           <mc:Fallback>
             <w:pict>
-              <v:rect id="shape_0" ID="Frame2" stroked="f" style="position:absolute;margin-left:53.55pt;margin-top:90.05pt;width:690pt;height:893.95pt;mso-position-horizontal-relative:page;mso-position-vertical-relative:page">
+              <v:rect id="shape_0" ID="Frame2" stroked="f" style="position:absolute;margin-left:53.55pt;margin-top:90.05pt;width:690.05pt;height:919.5pt;mso-position-horizontal-relative:page;mso-position-vertical-relative:page">
                 <w10:wrap type="none"/>
                 <v:fill o:detectmouseclick="t" on="false"/>
                 <v:stroke color="#3465a4" joinstyle="round" endcap="flat"/>
@@ -11779,10 +11971,10 @@
                         <w:tblStyle w:val="MediumShading1-Accent6"/>
                         <w:tblW w:w="13795" w:type="dxa"/>
                         <w:jc w:val="left"/>
-                        <w:tblInd w:w="48" w:type="dxa"/>
+                        <w:tblInd w:w="38" w:type="dxa"/>
                         <w:tblCellMar>
                           <w:top w:w="115" w:type="dxa"/>
-                          <w:left w:w="35" w:type="dxa"/>
+                          <w:left w:w="25" w:type="dxa"/>
                           <w:bottom w:w="115" w:type="dxa"/>
                           <w:right w:w="115" w:type="dxa"/>
                         </w:tblCellMar>
@@ -11795,6 +11987,7 @@
                       </w:tblGrid>
                       <w:tr>
                         <w:trPr>
+                          <w:cantSplit w:val="true"/>
                           <w:cnfStyle w:val="100000000000" w:firstRow="1" w:lastRow="0" w:firstColumn="0" w:lastColumn="0" w:oddVBand="0" w:evenVBand="0" w:oddHBand="0" w:evenHBand="0" w:firstRowFirstColumn="0" w:firstRowLastColumn="0" w:lastRowFirstColumn="0" w:lastRowLastColumn="0"/>
                         </w:trPr>
                         <w:tc>
@@ -11804,7 +11997,7 @@
                             <w:tcBorders/>
                             <w:shd w:color="auto" w:fill="F79646" w:themeFill="accent6" w:val="clear"/>
                             <w:tcMar>
-                              <w:left w:w="35" w:type="dxa"/>
+                              <w:left w:w="25" w:type="dxa"/>
                             </w:tcMar>
                           </w:tcPr>
                           <w:p>
@@ -11838,7 +12031,7 @@
                             <w:tcBorders/>
                             <w:shd w:color="auto" w:fill="F79646" w:themeFill="accent6" w:val="clear"/>
                             <w:tcMar>
-                              <w:left w:w="35" w:type="dxa"/>
+                              <w:left w:w="25" w:type="dxa"/>
                             </w:tcMar>
                           </w:tcPr>
                           <w:p>
@@ -11873,7 +12066,7 @@
                             <w:tcBorders/>
                             <w:shd w:color="auto" w:fill="F79646" w:themeFill="accent6" w:val="clear"/>
                             <w:tcMar>
-                              <w:left w:w="35" w:type="dxa"/>
+                              <w:left w:w="25" w:type="dxa"/>
                             </w:tcMar>
                           </w:tcPr>
                           <w:p>
@@ -11905,6 +12098,7 @@
                       </w:tr>
                       <w:tr>
                         <w:trPr>
+                          <w:cantSplit w:val="true"/>
                           <w:cnfStyle w:val="000000100000" w:firstRow="0" w:lastRow="0" w:firstColumn="0" w:lastColumn="0" w:oddVBand="0" w:evenVBand="0" w:oddHBand="1" w:evenHBand="0" w:firstRowFirstColumn="0" w:firstRowLastColumn="0" w:lastRowFirstColumn="0" w:lastRowLastColumn="0"/>
                         </w:trPr>
                         <w:tc>
@@ -11920,7 +12114,7 @@
                             </w:tcBorders>
                             <w:shd w:color="auto" w:fill="FDE4D0" w:themeFill="accent6" w:themeFillTint="3f" w:val="clear"/>
                             <w:tcMar>
-                              <w:left w:w="35" w:type="dxa"/>
+                              <w:left w:w="25" w:type="dxa"/>
                             </w:tcMar>
                             <w:vAlign w:val="center"/>
                           </w:tcPr>
@@ -12033,6 +12227,7 @@
                       </w:tr>
                       <w:tr>
                         <w:trPr>
+                          <w:cantSplit w:val="true"/>
                           <w:cnfStyle w:val="000000010000" w:firstRow="0" w:lastRow="0" w:firstColumn="0" w:lastColumn="0" w:oddVBand="0" w:evenVBand="0" w:oddHBand="0" w:evenHBand="1" w:firstRowFirstColumn="0" w:firstRowLastColumn="0" w:lastRowFirstColumn="0" w:lastRowLastColumn="0"/>
                         </w:trPr>
                         <w:tc>
@@ -12048,7 +12243,7 @@
                             </w:tcBorders>
                             <w:shd w:fill="auto" w:val="clear"/>
                             <w:tcMar>
-                              <w:left w:w="35" w:type="dxa"/>
+                              <w:left w:w="25" w:type="dxa"/>
                             </w:tcMar>
                             <w:vAlign w:val="center"/>
                           </w:tcPr>
@@ -12164,6 +12359,7 @@
                       </w:tr>
                       <w:tr>
                         <w:trPr>
+                          <w:cantSplit w:val="true"/>
                           <w:cnfStyle w:val="000000100000" w:firstRow="0" w:lastRow="0" w:firstColumn="0" w:lastColumn="0" w:oddVBand="0" w:evenVBand="0" w:oddHBand="1" w:evenHBand="0" w:firstRowFirstColumn="0" w:firstRowLastColumn="0" w:lastRowFirstColumn="0" w:lastRowLastColumn="0"/>
                         </w:trPr>
                         <w:tc>
@@ -12179,7 +12375,7 @@
                             </w:tcBorders>
                             <w:shd w:color="auto" w:fill="FDE4D0" w:themeFill="accent6" w:themeFillTint="3f" w:val="clear"/>
                             <w:tcMar>
-                              <w:left w:w="35" w:type="dxa"/>
+                              <w:left w:w="25" w:type="dxa"/>
                             </w:tcMar>
                             <w:vAlign w:val="center"/>
                           </w:tcPr>
@@ -12280,6 +12476,7 @@
                       </w:tr>
                       <w:tr>
                         <w:trPr>
+                          <w:cantSplit w:val="true"/>
                           <w:cnfStyle w:val="000000010000" w:firstRow="0" w:lastRow="0" w:firstColumn="0" w:lastColumn="0" w:oddVBand="0" w:evenVBand="0" w:oddHBand="0" w:evenHBand="1" w:firstRowFirstColumn="0" w:firstRowLastColumn="0" w:lastRowFirstColumn="0" w:lastRowLastColumn="0"/>
                         </w:trPr>
                         <w:tc>
@@ -12295,7 +12492,7 @@
                             </w:tcBorders>
                             <w:shd w:fill="auto" w:val="clear"/>
                             <w:tcMar>
-                              <w:left w:w="35" w:type="dxa"/>
+                              <w:left w:w="25" w:type="dxa"/>
                             </w:tcMar>
                             <w:vAlign w:val="center"/>
                           </w:tcPr>
@@ -12414,6 +12611,7 @@
                       </w:tr>
                       <w:tr>
                         <w:trPr>
+                          <w:cantSplit w:val="true"/>
                           <w:cnfStyle w:val="000000100000" w:firstRow="0" w:lastRow="0" w:firstColumn="0" w:lastColumn="0" w:oddVBand="0" w:evenVBand="0" w:oddHBand="1" w:evenHBand="0" w:firstRowFirstColumn="0" w:firstRowLastColumn="0" w:lastRowFirstColumn="0" w:lastRowLastColumn="0"/>
                         </w:trPr>
                         <w:tc>
@@ -12429,7 +12627,7 @@
                             </w:tcBorders>
                             <w:shd w:color="auto" w:fill="FDE4D0" w:themeFill="accent6" w:themeFillTint="3f" w:val="clear"/>
                             <w:tcMar>
-                              <w:left w:w="35" w:type="dxa"/>
+                              <w:left w:w="25" w:type="dxa"/>
                             </w:tcMar>
                             <w:vAlign w:val="center"/>
                           </w:tcPr>
@@ -12532,6 +12730,7 @@
                       </w:tr>
                       <w:tr>
                         <w:trPr>
+                          <w:cantSplit w:val="true"/>
                           <w:cnfStyle w:val="000000010000" w:firstRow="0" w:lastRow="0" w:firstColumn="0" w:lastColumn="0" w:oddVBand="0" w:evenVBand="0" w:oddHBand="0" w:evenHBand="1" w:firstRowFirstColumn="0" w:firstRowLastColumn="0" w:lastRowFirstColumn="0" w:lastRowLastColumn="0"/>
                         </w:trPr>
                         <w:tc>
@@ -12547,7 +12746,7 @@
                             </w:tcBorders>
                             <w:shd w:fill="auto" w:val="clear"/>
                             <w:tcMar>
-                              <w:left w:w="35" w:type="dxa"/>
+                              <w:left w:w="25" w:type="dxa"/>
                             </w:tcMar>
                             <w:vAlign w:val="center"/>
                           </w:tcPr>
@@ -12647,6 +12846,7 @@
                       </w:tr>
                       <w:tr>
                         <w:trPr>
+                          <w:cantSplit w:val="true"/>
                           <w:cnfStyle w:val="000000100000" w:firstRow="0" w:lastRow="0" w:firstColumn="0" w:lastColumn="0" w:oddVBand="0" w:evenVBand="0" w:oddHBand="1" w:evenHBand="0" w:firstRowFirstColumn="0" w:firstRowLastColumn="0" w:lastRowFirstColumn="0" w:lastRowLastColumn="0"/>
                         </w:trPr>
                         <w:tc>
@@ -12662,7 +12862,7 @@
                             </w:tcBorders>
                             <w:shd w:color="auto" w:fill="FDE4D0" w:themeFill="accent6" w:themeFillTint="3f" w:val="clear"/>
                             <w:tcMar>
-                              <w:left w:w="35" w:type="dxa"/>
+                              <w:left w:w="25" w:type="dxa"/>
                             </w:tcMar>
                             <w:vAlign w:val="center"/>
                           </w:tcPr>
@@ -12755,6 +12955,7 @@
                       </w:tr>
                       <w:tr>
                         <w:trPr>
+                          <w:cantSplit w:val="true"/>
                           <w:cnfStyle w:val="000000010000" w:firstRow="0" w:lastRow="0" w:firstColumn="0" w:lastColumn="0" w:oddVBand="0" w:evenVBand="0" w:oddHBand="0" w:evenHBand="1" w:firstRowFirstColumn="0" w:firstRowLastColumn="0" w:lastRowFirstColumn="0" w:lastRowLastColumn="0"/>
                         </w:trPr>
                         <w:tc>
@@ -12770,7 +12971,7 @@
                             </w:tcBorders>
                             <w:shd w:fill="auto" w:val="clear"/>
                             <w:tcMar>
-                              <w:left w:w="35" w:type="dxa"/>
+                              <w:left w:w="25" w:type="dxa"/>
                             </w:tcMar>
                             <w:vAlign w:val="center"/>
                           </w:tcPr>
@@ -12861,6 +13062,7 @@
                       </w:tr>
                       <w:tr>
                         <w:trPr>
+                          <w:cantSplit w:val="true"/>
                           <w:cnfStyle w:val="000000100000" w:firstRow="0" w:lastRow="0" w:firstColumn="0" w:lastColumn="0" w:oddVBand="0" w:evenVBand="0" w:oddHBand="1" w:evenHBand="0" w:firstRowFirstColumn="0" w:firstRowLastColumn="0" w:lastRowFirstColumn="0" w:lastRowLastColumn="0"/>
                         </w:trPr>
                         <w:tc>
@@ -12876,7 +13078,7 @@
                             </w:tcBorders>
                             <w:shd w:color="auto" w:fill="FDE4D0" w:themeFill="accent6" w:themeFillTint="3f" w:val="clear"/>
                             <w:tcMar>
-                              <w:left w:w="35" w:type="dxa"/>
+                              <w:left w:w="25" w:type="dxa"/>
                             </w:tcMar>
                             <w:vAlign w:val="center"/>
                           </w:tcPr>
@@ -12967,6 +13169,7 @@
                       </w:tr>
                       <w:tr>
                         <w:trPr>
+                          <w:cantSplit w:val="true"/>
                           <w:cnfStyle w:val="000000010000" w:firstRow="0" w:lastRow="0" w:firstColumn="0" w:lastColumn="0" w:oddVBand="0" w:evenVBand="0" w:oddHBand="0" w:evenHBand="1" w:firstRowFirstColumn="0" w:firstRowLastColumn="0" w:lastRowFirstColumn="0" w:lastRowLastColumn="0"/>
                         </w:trPr>
                         <w:tc>
@@ -12982,7 +13185,7 @@
                             </w:tcBorders>
                             <w:shd w:fill="auto" w:val="clear"/>
                             <w:tcMar>
-                              <w:left w:w="35" w:type="dxa"/>
+                              <w:left w:w="25" w:type="dxa"/>
                             </w:tcMar>
                             <w:vAlign w:val="center"/>
                           </w:tcPr>
@@ -13074,6 +13277,7 @@
                       </w:tr>
                       <w:tr>
                         <w:trPr>
+                          <w:cantSplit w:val="true"/>
                           <w:cnfStyle w:val="000000010000" w:firstRow="0" w:lastRow="0" w:firstColumn="0" w:lastColumn="0" w:oddVBand="0" w:evenVBand="0" w:oddHBand="0" w:evenHBand="1" w:firstRowFirstColumn="0" w:firstRowLastColumn="0" w:lastRowFirstColumn="0" w:lastRowLastColumn="0"/>
                         </w:trPr>
                         <w:tc>
@@ -13089,7 +13293,7 @@
                             </w:tcBorders>
                             <w:shd w:fill="auto" w:val="clear"/>
                             <w:tcMar>
-                              <w:left w:w="35" w:type="dxa"/>
+                              <w:left w:w="25" w:type="dxa"/>
                             </w:tcMar>
                             <w:vAlign w:val="center"/>
                           </w:tcPr>
@@ -13199,6 +13403,7 @@
                       </w:tr>
                       <w:tr>
                         <w:trPr>
+                          <w:cantSplit w:val="true"/>
                           <w:cnfStyle w:val="000000100000" w:firstRow="0" w:lastRow="0" w:firstColumn="0" w:lastColumn="0" w:oddVBand="0" w:evenVBand="0" w:oddHBand="1" w:evenHBand="0" w:firstRowFirstColumn="0" w:firstRowLastColumn="0" w:lastRowFirstColumn="0" w:lastRowLastColumn="0"/>
                         </w:trPr>
                         <w:tc>
@@ -13214,7 +13419,7 @@
                             </w:tcBorders>
                             <w:shd w:color="auto" w:fill="FDE4D0" w:themeFill="accent6" w:themeFillTint="3f" w:val="clear"/>
                             <w:tcMar>
-                              <w:left w:w="35" w:type="dxa"/>
+                              <w:left w:w="25" w:type="dxa"/>
                             </w:tcMar>
                             <w:vAlign w:val="center"/>
                           </w:tcPr>
@@ -13341,6 +13546,7 @@
                       </w:tr>
                       <w:tr>
                         <w:trPr>
+                          <w:cantSplit w:val="true"/>
                           <w:cnfStyle w:val="000000010000" w:firstRow="0" w:lastRow="0" w:firstColumn="0" w:lastColumn="0" w:oddVBand="0" w:evenVBand="0" w:oddHBand="0" w:evenHBand="1" w:firstRowFirstColumn="0" w:firstRowLastColumn="0" w:lastRowFirstColumn="0" w:lastRowLastColumn="0"/>
                         </w:trPr>
                         <w:tc>
@@ -13356,7 +13562,7 @@
                             </w:tcBorders>
                             <w:shd w:fill="auto" w:val="clear"/>
                             <w:tcMar>
-                              <w:left w:w="35" w:type="dxa"/>
+                              <w:left w:w="25" w:type="dxa"/>
                             </w:tcMar>
                             <w:vAlign w:val="center"/>
                           </w:tcPr>
@@ -13455,6 +13661,7 @@
                       </w:tr>
                       <w:tr>
                         <w:trPr>
+                          <w:cantSplit w:val="true"/>
                           <w:cnfStyle w:val="000000100000" w:firstRow="0" w:lastRow="0" w:firstColumn="0" w:lastColumn="0" w:oddVBand="0" w:evenVBand="0" w:oddHBand="1" w:evenHBand="0" w:firstRowFirstColumn="0" w:firstRowLastColumn="0" w:lastRowFirstColumn="0" w:lastRowLastColumn="0"/>
                         </w:trPr>
                         <w:tc>
@@ -13470,7 +13677,7 @@
                             </w:tcBorders>
                             <w:shd w:color="auto" w:fill="FDE4D0" w:themeFill="accent6" w:themeFillTint="3f" w:val="clear"/>
                             <w:tcMar>
-                              <w:left w:w="35" w:type="dxa"/>
+                              <w:left w:w="25" w:type="dxa"/>
                             </w:tcMar>
                             <w:vAlign w:val="center"/>
                           </w:tcPr>
@@ -13581,6 +13788,7 @@
                       </w:tr>
                       <w:tr>
                         <w:trPr>
+                          <w:cantSplit w:val="true"/>
                           <w:cnfStyle w:val="000000010000" w:firstRow="0" w:lastRow="0" w:firstColumn="0" w:lastColumn="0" w:oddVBand="0" w:evenVBand="0" w:oddHBand="0" w:evenHBand="1" w:firstRowFirstColumn="0" w:firstRowLastColumn="0" w:lastRowFirstColumn="0" w:lastRowLastColumn="0"/>
                         </w:trPr>
                         <w:tc>
@@ -13596,7 +13804,7 @@
                             </w:tcBorders>
                             <w:shd w:fill="auto" w:val="clear"/>
                             <w:tcMar>
-                              <w:left w:w="35" w:type="dxa"/>
+                              <w:left w:w="25" w:type="dxa"/>
                             </w:tcMar>
                             <w:vAlign w:val="center"/>
                           </w:tcPr>
@@ -13723,6 +13931,95 @@
                       </w:tr>
                       <w:tr>
                         <w:trPr>
+                          <w:cantSplit w:val="true"/>
+                          <w:cnfStyle w:val="000000010000" w:firstRow="0" w:lastRow="0" w:firstColumn="0" w:lastColumn="0" w:oddVBand="0" w:evenVBand="0" w:oddHBand="0" w:evenHBand="1" w:firstRowFirstColumn="0" w:firstRowLastColumn="0" w:lastRowFirstColumn="0" w:lastRowLastColumn="0"/>
+                        </w:trPr>
+                        <w:tc>
+                          <w:tcPr>
+                            <w:tcW w:w="3090" w:type="dxa"/>
+                            <w:cnfStyle w:val="001000000000" w:firstRow="0" w:lastRow="0" w:firstColumn="1" w:lastColumn="0" w:oddVBand="0" w:evenVBand="0" w:oddHBand="0" w:evenHBand="0" w:firstRowFirstColumn="0" w:firstRowLastColumn="0" w:lastRowFirstColumn="0" w:lastRowLastColumn="0"/>
+                            <w:tcBorders>
+                              <w:top w:val="nil"/>
+                              <w:bottom w:val="nil"/>
+                              <w:right w:val="nil"/>
+                              <w:insideH w:val="nil"/>
+                              <w:insideV w:val="nil"/>
+                            </w:tcBorders>
+                            <w:shd w:fill="auto" w:val="clear"/>
+                            <w:tcMar>
+                              <w:left w:w="25" w:type="dxa"/>
+                            </w:tcMar>
+                            <w:vAlign w:val="center"/>
+                          </w:tcPr>
+                          <w:p>
+                            <w:pPr>
+                              <w:pStyle w:val="Normal"/>
+                              <w:jc w:val="center"/>
+                              <w:rPr/>
+                            </w:pPr>
+                            <w:r>
+                              <w:rPr/>
+                            </w:r>
+                          </w:p>
+                        </w:tc>
+                        <w:tc>
+                          <w:tcPr>
+                            <w:tcW w:w="3505" w:type="dxa"/>
+                            <w:tcBorders>
+                              <w:top w:val="nil"/>
+                              <w:left w:val="nil"/>
+                              <w:bottom w:val="nil"/>
+                              <w:right w:val="nil"/>
+                              <w:insideH w:val="nil"/>
+                              <w:insideV w:val="nil"/>
+                            </w:tcBorders>
+                            <w:shd w:fill="auto" w:val="clear"/>
+                            <w:tcMar>
+                              <w:left w:w="115" w:type="dxa"/>
+                            </w:tcMar>
+                            <w:vAlign w:val="center"/>
+                          </w:tcPr>
+                          <w:p>
+                            <w:pPr>
+                              <w:pStyle w:val="Normal"/>
+                              <w:jc w:val="center"/>
+                              <w:cnfStyle w:val="000000010000" w:firstRow="0" w:lastRow="0" w:firstColumn="0" w:lastColumn="0" w:oddVBand="0" w:evenVBand="0" w:oddHBand="0" w:evenHBand="1" w:firstRowFirstColumn="0" w:firstRowLastColumn="0" w:lastRowFirstColumn="0" w:lastRowLastColumn="0"/>
+                              <w:rPr/>
+                            </w:pPr>
+                            <w:r>
+                              <w:rPr/>
+                            </w:r>
+                          </w:p>
+                        </w:tc>
+                        <w:tc>
+                          <w:tcPr>
+                            <w:tcW w:w="7200" w:type="dxa"/>
+                            <w:tcBorders>
+                              <w:top w:val="nil"/>
+                              <w:left w:val="nil"/>
+                              <w:bottom w:val="nil"/>
+                              <w:insideH w:val="nil"/>
+                            </w:tcBorders>
+                            <w:shd w:fill="auto" w:val="clear"/>
+                            <w:tcMar>
+                              <w:left w:w="115" w:type="dxa"/>
+                            </w:tcMar>
+                          </w:tcPr>
+                          <w:p>
+                            <w:pPr>
+                              <w:pStyle w:val="Normal"/>
+                              <w:cnfStyle w:val="000000010000" w:firstRow="0" w:lastRow="0" w:firstColumn="0" w:lastColumn="0" w:oddVBand="0" w:evenVBand="0" w:oddHBand="0" w:evenHBand="1" w:firstRowFirstColumn="0" w:firstRowLastColumn="0" w:lastRowFirstColumn="0" w:lastRowLastColumn="0"/>
+                              <w:rPr/>
+                            </w:pPr>
+                            <w:r>
+                              <w:rPr/>
+                            </w:r>
+                          </w:p>
+                        </w:tc>
+                      </w:tr>
+                      <w:tr>
+                        <w:trPr>
+                          <w:cantSplit w:val="true"/>
                           <w:cnfStyle w:val="000000100000" w:firstRow="0" w:lastRow="0" w:firstColumn="0" w:lastColumn="0" w:oddVBand="0" w:evenVBand="0" w:oddHBand="1" w:evenHBand="0" w:firstRowFirstColumn="0" w:firstRowLastColumn="0" w:lastRowFirstColumn="0" w:lastRowLastColumn="0"/>
                         </w:trPr>
                         <w:tc>
@@ -13738,7 +14035,7 @@
                             </w:tcBorders>
                             <w:shd w:color="auto" w:fill="FDE4D0" w:themeFill="accent6" w:themeFillTint="3f" w:val="clear"/>
                             <w:tcMar>
-                              <w:left w:w="35" w:type="dxa"/>
+                              <w:left w:w="25" w:type="dxa"/>
                             </w:tcMar>
                             <w:vAlign w:val="center"/>
                           </w:tcPr>
@@ -13865,6 +14162,7 @@
                       </w:tr>
                       <w:tr>
                         <w:trPr>
+                          <w:cantSplit w:val="true"/>
                           <w:cnfStyle w:val="000000010000" w:firstRow="0" w:lastRow="0" w:firstColumn="0" w:lastColumn="0" w:oddVBand="0" w:evenVBand="0" w:oddHBand="0" w:evenHBand="1" w:firstRowFirstColumn="0" w:firstRowLastColumn="0" w:lastRowFirstColumn="0" w:lastRowLastColumn="0"/>
                         </w:trPr>
                         <w:tc>
@@ -13880,7 +14178,7 @@
                             </w:tcBorders>
                             <w:shd w:fill="auto" w:val="clear"/>
                             <w:tcMar>
-                              <w:left w:w="35" w:type="dxa"/>
+                              <w:left w:w="25" w:type="dxa"/>
                             </w:tcMar>
                             <w:vAlign w:val="center"/>
                           </w:tcPr>
@@ -14007,6 +14305,7 @@
                       </w:tr>
                       <w:tr>
                         <w:trPr>
+                          <w:cantSplit w:val="true"/>
                           <w:cnfStyle w:val="000000100000" w:firstRow="0" w:lastRow="0" w:firstColumn="0" w:lastColumn="0" w:oddVBand="0" w:evenVBand="0" w:oddHBand="1" w:evenHBand="0" w:firstRowFirstColumn="0" w:firstRowLastColumn="0" w:lastRowFirstColumn="0" w:lastRowLastColumn="0"/>
                         </w:trPr>
                         <w:tc>
@@ -14022,7 +14321,7 @@
                             </w:tcBorders>
                             <w:shd w:color="auto" w:fill="FDE4D0" w:themeFill="accent6" w:themeFillTint="3f" w:val="clear"/>
                             <w:tcMar>
-                              <w:left w:w="35" w:type="dxa"/>
+                              <w:left w:w="25" w:type="dxa"/>
                             </w:tcMar>
                             <w:vAlign w:val="center"/>
                           </w:tcPr>
@@ -14149,6 +14448,7 @@
                       </w:tr>
                       <w:tr>
                         <w:trPr>
+                          <w:cantSplit w:val="true"/>
                           <w:cnfStyle w:val="000000010000" w:firstRow="0" w:lastRow="0" w:firstColumn="0" w:lastColumn="0" w:oddVBand="0" w:evenVBand="0" w:oddHBand="0" w:evenHBand="1" w:firstRowFirstColumn="0" w:firstRowLastColumn="0" w:lastRowFirstColumn="0" w:lastRowLastColumn="0"/>
                         </w:trPr>
                         <w:tc>
@@ -14164,7 +14464,7 @@
                             </w:tcBorders>
                             <w:shd w:fill="auto" w:val="clear"/>
                             <w:tcMar>
-                              <w:left w:w="35" w:type="dxa"/>
+                              <w:left w:w="25" w:type="dxa"/>
                             </w:tcMar>
                             <w:vAlign w:val="center"/>
                           </w:tcPr>
@@ -14291,6 +14591,7 @@
                       </w:tr>
                       <w:tr>
                         <w:trPr>
+                          <w:cantSplit w:val="true"/>
                           <w:cnfStyle w:val="000000100000" w:firstRow="0" w:lastRow="0" w:firstColumn="0" w:lastColumn="0" w:oddVBand="0" w:evenVBand="0" w:oddHBand="1" w:evenHBand="0" w:firstRowFirstColumn="0" w:firstRowLastColumn="0" w:lastRowFirstColumn="0" w:lastRowLastColumn="0"/>
                         </w:trPr>
                         <w:tc>
@@ -14306,7 +14607,7 @@
                             </w:tcBorders>
                             <w:shd w:color="auto" w:fill="FDE4D0" w:themeFill="accent6" w:themeFillTint="3f" w:val="clear"/>
                             <w:tcMar>
-                              <w:left w:w="35" w:type="dxa"/>
+                              <w:left w:w="25" w:type="dxa"/>
                             </w:tcMar>
                             <w:vAlign w:val="center"/>
                           </w:tcPr>
@@ -14435,6 +14736,7 @@
                       </w:tr>
                       <w:tr>
                         <w:trPr>
+                          <w:cantSplit w:val="true"/>
                           <w:cnfStyle w:val="000000010000" w:firstRow="0" w:lastRow="0" w:firstColumn="0" w:lastColumn="0" w:oddVBand="0" w:evenVBand="0" w:oddHBand="0" w:evenHBand="1" w:firstRowFirstColumn="0" w:firstRowLastColumn="0" w:lastRowFirstColumn="0" w:lastRowLastColumn="0"/>
                         </w:trPr>
                         <w:tc>
@@ -14448,7 +14750,7 @@
                             </w:tcBorders>
                             <w:shd w:fill="auto" w:val="clear"/>
                             <w:tcMar>
-                              <w:left w:w="35" w:type="dxa"/>
+                              <w:left w:w="25" w:type="dxa"/>
                             </w:tcMar>
                             <w:vAlign w:val="center"/>
                           </w:tcPr>
@@ -14549,10 +14851,14 @@
                     <w:p>
                       <w:pPr>
                         <w:pStyle w:val="FrameContents"/>
-                        <w:rPr/>
+                        <w:rPr>
+                          <w:color w:val="000000"/>
+                        </w:rPr>
                       </w:pPr>
                       <w:r>
-                        <w:rPr/>
+                        <w:rPr>
+                          <w:color w:val="000000"/>
+                        </w:rPr>
                       </w:r>
                     </w:p>
                   </w:txbxContent>
@@ -15044,10 +15350,10 @@
           <w:szCs w:val="28"/>
         </w:rPr>
       </w:pPr>
-      <w:bookmarkStart w:id="20" w:name="_LSQ_Python_Codes_4"/>
-      <w:bookmarkStart w:id="21" w:name="_LSQ_Python_Codes_5"/>
-      <w:bookmarkStart w:id="22" w:name="_LSQ_Python_Codes_6"/>
-      <w:bookmarkStart w:id="23" w:name="_LSQ_Python_Codes_7"/>
+      <w:bookmarkStart w:id="20" w:name="_LSQ_Python_Codes_7"/>
+      <w:bookmarkStart w:id="21" w:name="_LSQ_Python_Codes_6"/>
+      <w:bookmarkStart w:id="22" w:name="_LSQ_Python_Codes_5"/>
+      <w:bookmarkStart w:id="23" w:name="_LSQ_Python_Codes_4"/>
       <w:bookmarkEnd w:id="20"/>
       <w:bookmarkEnd w:id="21"/>
       <w:bookmarkEnd w:id="22"/>
@@ -15427,10 +15733,10 @@
         <w:tblStyle w:val="LightList-Accent6"/>
         <w:tblW w:w="13878" w:type="dxa"/>
         <w:jc w:val="left"/>
-        <w:tblInd w:w="-69" w:type="dxa"/>
+        <w:tblInd w:w="-79" w:type="dxa"/>
         <w:tblCellMar>
           <w:top w:w="0" w:type="dxa"/>
-          <w:left w:w="37" w:type="dxa"/>
+          <w:left w:w="27" w:type="dxa"/>
           <w:bottom w:w="0" w:type="dxa"/>
           <w:right w:w="108" w:type="dxa"/>
         </w:tblCellMar>
@@ -15457,7 +15763,7 @@
             </w:tcBorders>
             <w:shd w:color="auto" w:fill="F79646" w:themeFill="accent6" w:val="clear"/>
             <w:tcMar>
-              <w:left w:w="37" w:type="dxa"/>
+              <w:left w:w="27" w:type="dxa"/>
             </w:tcMar>
           </w:tcPr>
           <w:p>
@@ -15566,19 +15872,14 @@
             <w:tcBorders/>
             <w:shd w:fill="auto" w:val="clear"/>
             <w:tcMar>
-              <w:left w:w="37" w:type="dxa"/>
+              <w:left w:w="27" w:type="dxa"/>
             </w:tcMar>
             <w:vAlign w:val="center"/>
           </w:tcPr>
           <w:p>
             <w:pPr>
               <w:pStyle w:val="Normal"/>
-              <w:rPr>
-                <w:rFonts w:ascii="Courier" w:hAnsi="Courier" w:cs="Courier"/>
-                <w:color w:val="000000" w:themeColor="text1"/>
-                <w:sz w:val="20"/>
-                <w:szCs w:val="20"/>
-              </w:rPr>
+              <w:rPr/>
             </w:pPr>
             <w:r>
               <w:rPr>
@@ -15589,7 +15890,18 @@
                 <w:sz w:val="20"/>
                 <w:szCs w:val="20"/>
               </w:rPr>
-              <w:t>lsq2.py</w:t>
+              <w:t>chimes_lsq</w:t>
+            </w:r>
+            <w:r>
+              <w:rPr>
+                <w:rFonts w:cs="Courier" w:ascii="Courier" w:hAnsi="Courier"/>
+                <w:b w:val="false"/>
+                <w:bCs/>
+                <w:color w:val="000000" w:themeColor="text1"/>
+                <w:sz w:val="20"/>
+                <w:szCs w:val="20"/>
+              </w:rPr>
+              <w:t>.py</w:t>
             </w:r>
           </w:p>
         </w:tc>
@@ -15599,7 +15911,7 @@
             <w:tcBorders/>
             <w:shd w:fill="auto" w:val="clear"/>
             <w:tcMar>
-              <w:left w:w="37" w:type="dxa"/>
+              <w:left w:w="27" w:type="dxa"/>
             </w:tcMar>
             <w:vAlign w:val="center"/>
           </w:tcPr>
@@ -15652,7 +15964,7 @@
             <w:tcBorders/>
             <w:shd w:fill="auto" w:val="clear"/>
             <w:tcMar>
-              <w:left w:w="37" w:type="dxa"/>
+              <w:left w:w="27" w:type="dxa"/>
             </w:tcMar>
             <w:vAlign w:val="center"/>
           </w:tcPr>
@@ -15677,132 +15989,6 @@
           </w:p>
         </w:tc>
       </w:tr>
-      <w:tr>
-        <w:trPr>
-          <w:trHeight w:val="832" w:hRule="atLeast"/>
-        </w:trPr>
-        <w:tc>
-          <w:tcPr>
-            <w:tcW w:w="3708" w:type="dxa"/>
-            <w:cnfStyle w:val="001000000000" w:firstRow="0" w:lastRow="0" w:firstColumn="1" w:lastColumn="0" w:oddVBand="0" w:evenVBand="0" w:oddHBand="0" w:evenHBand="0" w:firstRowFirstColumn="0" w:firstRowLastColumn="0" w:lastRowFirstColumn="0" w:lastRowLastColumn="0"/>
-            <w:tcBorders>
-              <w:top w:val="nil"/>
-              <w:right w:val="nil"/>
-              <w:insideV w:val="nil"/>
-            </w:tcBorders>
-            <w:shd w:fill="auto" w:val="clear"/>
-            <w:tcMar>
-              <w:left w:w="37" w:type="dxa"/>
-            </w:tcMar>
-            <w:vAlign w:val="center"/>
-          </w:tcPr>
-          <w:p>
-            <w:pPr>
-              <w:pStyle w:val="Normal"/>
-              <w:rPr>
-                <w:b w:val="false"/>
-                <w:b w:val="false"/>
-                <w:color w:val="000000" w:themeColor="text1"/>
-                <w:sz w:val="20"/>
-                <w:szCs w:val="20"/>
-              </w:rPr>
-            </w:pPr>
-            <w:r>
-              <w:rPr>
-                <w:rFonts w:cs="Courier" w:ascii="Courier" w:hAnsi="Courier"/>
-                <w:b w:val="false"/>
-                <w:bCs/>
-                <w:color w:val="000000" w:themeColor="text1"/>
-                <w:sz w:val="20"/>
-                <w:szCs w:val="20"/>
-              </w:rPr>
-              <w:t>lsq.py</w:t>
-            </w:r>
-          </w:p>
-        </w:tc>
-        <w:tc>
-          <w:tcPr>
-            <w:tcW w:w="6106" w:type="dxa"/>
-            <w:tcBorders>
-              <w:top w:val="nil"/>
-              <w:left w:val="nil"/>
-              <w:right w:val="nil"/>
-              <w:insideV w:val="nil"/>
-            </w:tcBorders>
-            <w:shd w:fill="auto" w:val="clear"/>
-            <w:tcMar>
-              <w:left w:w="117" w:type="dxa"/>
-            </w:tcMar>
-            <w:vAlign w:val="center"/>
-          </w:tcPr>
-          <w:p>
-            <w:pPr>
-              <w:pStyle w:val="Normal"/>
-              <w:cnfStyle w:val="000000000000" w:firstRow="0" w:lastRow="0" w:firstColumn="0" w:lastColumn="0" w:oddVBand="0" w:evenVBand="0" w:oddHBand="0" w:evenHBand="0" w:firstRowFirstColumn="0" w:firstRowLastColumn="0" w:lastRowFirstColumn="0" w:lastRowLastColumn="0"/>
-              <w:rPr>
-                <w:rFonts w:ascii="Courier" w:hAnsi="Courier"/>
-                <w:color w:val="000000" w:themeColor="text1"/>
-                <w:sz w:val="20"/>
-                <w:szCs w:val="20"/>
-              </w:rPr>
-            </w:pPr>
-            <w:r>
-              <w:rPr>
-                <w:rFonts w:ascii="Courier" w:hAnsi="Courier"/>
-                <w:color w:val="000000" w:themeColor="text1"/>
-                <w:sz w:val="20"/>
-                <w:szCs w:val="20"/>
-              </w:rPr>
-              <w:t xml:space="preserve">python lsq.py A.txt b.txt params.header </w:t>
-              <w:br/>
-              <w:t>&gt; params.txt</w:t>
-            </w:r>
-          </w:p>
-        </w:tc>
-        <w:tc>
-          <w:tcPr>
-            <w:tcW w:w="4064" w:type="dxa"/>
-            <w:tcBorders>
-              <w:top w:val="nil"/>
-              <w:left w:val="nil"/>
-            </w:tcBorders>
-            <w:shd w:fill="auto" w:val="clear"/>
-            <w:tcMar>
-              <w:left w:w="117" w:type="dxa"/>
-            </w:tcMar>
-            <w:vAlign w:val="center"/>
-          </w:tcPr>
-          <w:p>
-            <w:pPr>
-              <w:pStyle w:val="Normal"/>
-              <w:cnfStyle w:val="000000000000" w:firstRow="0" w:lastRow="0" w:firstColumn="0" w:lastColumn="0" w:oddVBand="0" w:evenVBand="0" w:oddHBand="0" w:evenHBand="0" w:firstRowFirstColumn="0" w:firstRowLastColumn="0" w:lastRowFirstColumn="0" w:lastRowLastColumn="0"/>
-              <w:rPr>
-                <w:rFonts w:ascii="Courier" w:hAnsi="Courier"/>
-                <w:sz w:val="20"/>
-                <w:szCs w:val="20"/>
-              </w:rPr>
-            </w:pPr>
-            <w:r>
-              <w:rPr>
-                <w:rFonts w:ascii="Courier" w:hAnsi="Courier"/>
-                <w:sz w:val="20"/>
-                <w:szCs w:val="20"/>
-              </w:rPr>
-              <w:t xml:space="preserve">Produce output compatible with original version of MD code. </w:t>
-            </w:r>
-            <w:r>
-              <w:rPr>
-                <w:rFonts w:ascii="Courier" w:hAnsi="Courier"/>
-                <w:b/>
-                <w:color w:val="3366FF"/>
-                <w:sz w:val="20"/>
-                <w:szCs w:val="20"/>
-              </w:rPr>
-              <w:t>Ancillary support.</w:t>
-            </w:r>
-          </w:p>
-        </w:tc>
-      </w:tr>
     </w:tbl>
     <w:p>
       <w:pPr>
@@ -15857,10 +16043,10 @@
         <w:tblStyle w:val="MediumShading1-Accent6"/>
         <w:tblW w:w="13795" w:type="dxa"/>
         <w:jc w:val="left"/>
-        <w:tblInd w:w="-70" w:type="dxa"/>
+        <w:tblInd w:w="-79" w:type="dxa"/>
         <w:tblCellMar>
           <w:top w:w="115" w:type="dxa"/>
-          <w:left w:w="45" w:type="dxa"/>
+          <w:left w:w="35" w:type="dxa"/>
           <w:bottom w:w="115" w:type="dxa"/>
           <w:right w:w="115" w:type="dxa"/>
         </w:tblCellMar>
@@ -15882,7 +16068,7 @@
             <w:tcBorders/>
             <w:shd w:color="auto" w:fill="F79646" w:themeFill="accent6" w:val="clear"/>
             <w:tcMar>
-              <w:left w:w="45" w:type="dxa"/>
+              <w:left w:w="35" w:type="dxa"/>
             </w:tcMar>
           </w:tcPr>
           <w:p>
@@ -15915,7 +16101,7 @@
             <w:tcBorders/>
             <w:shd w:color="auto" w:fill="F79646" w:themeFill="accent6" w:val="clear"/>
             <w:tcMar>
-              <w:left w:w="45" w:type="dxa"/>
+              <w:left w:w="35" w:type="dxa"/>
             </w:tcMar>
           </w:tcPr>
           <w:p>
@@ -15949,7 +16135,7 @@
             <w:tcBorders/>
             <w:shd w:color="auto" w:fill="F79646" w:themeFill="accent6" w:val="clear"/>
             <w:tcMar>
-              <w:left w:w="45" w:type="dxa"/>
+              <w:left w:w="35" w:type="dxa"/>
             </w:tcMar>
           </w:tcPr>
           <w:p>
@@ -15995,7 +16181,7 @@
             </w:tcBorders>
             <w:shd w:color="auto" w:fill="FDE4D0" w:themeFill="accent6" w:themeFillTint="3f" w:val="clear"/>
             <w:tcMar>
-              <w:left w:w="45" w:type="dxa"/>
+              <w:left w:w="35" w:type="dxa"/>
             </w:tcMar>
             <w:vAlign w:val="center"/>
           </w:tcPr>
@@ -16123,7 +16309,7 @@
             </w:tcBorders>
             <w:shd w:fill="auto" w:val="clear"/>
             <w:tcMar>
-              <w:left w:w="45" w:type="dxa"/>
+              <w:left w:w="35" w:type="dxa"/>
             </w:tcMar>
             <w:vAlign w:val="center"/>
           </w:tcPr>
@@ -16261,7 +16447,7 @@
             </w:tcBorders>
             <w:shd w:color="auto" w:fill="FDE4D0" w:themeFill="accent6" w:themeFillTint="3f" w:val="clear"/>
             <w:tcMar>
-              <w:left w:w="45" w:type="dxa"/>
+              <w:left w:w="35" w:type="dxa"/>
             </w:tcMar>
             <w:vAlign w:val="center"/>
           </w:tcPr>
@@ -16379,7 +16565,7 @@
             </w:tcBorders>
             <w:shd w:fill="auto" w:val="clear"/>
             <w:tcMar>
-              <w:left w:w="45" w:type="dxa"/>
+              <w:left w:w="35" w:type="dxa"/>
             </w:tcMar>
             <w:vAlign w:val="center"/>
           </w:tcPr>
@@ -16512,7 +16698,7 @@
             </w:tcBorders>
             <w:shd w:color="auto" w:fill="FDE4D0" w:themeFill="accent6" w:themeFillTint="3f" w:val="clear"/>
             <w:tcMar>
-              <w:left w:w="45" w:type="dxa"/>
+              <w:left w:w="35" w:type="dxa"/>
             </w:tcMar>
             <w:vAlign w:val="center"/>
           </w:tcPr>
@@ -16630,7 +16816,7 @@
             </w:tcBorders>
             <w:shd w:fill="auto" w:val="clear"/>
             <w:tcMar>
-              <w:left w:w="45" w:type="dxa"/>
+              <w:left w:w="35" w:type="dxa"/>
             </w:tcMar>
             <w:vAlign w:val="center"/>
           </w:tcPr>
@@ -16758,7 +16944,7 @@
             </w:tcBorders>
             <w:shd w:color="auto" w:fill="FDE4D0" w:themeFill="accent6" w:themeFillTint="3f" w:val="clear"/>
             <w:tcMar>
-              <w:left w:w="45" w:type="dxa"/>
+              <w:left w:w="35" w:type="dxa"/>
             </w:tcMar>
             <w:vAlign w:val="center"/>
           </w:tcPr>
@@ -16882,7 +17068,7 @@
             </w:tcBorders>
             <w:shd w:fill="auto" w:val="clear"/>
             <w:tcMar>
-              <w:left w:w="45" w:type="dxa"/>
+              <w:left w:w="35" w:type="dxa"/>
             </w:tcMar>
             <w:vAlign w:val="center"/>
           </w:tcPr>
@@ -17018,7 +17204,7 @@
             </w:tcBorders>
             <w:shd w:color="auto" w:fill="FDE4D0" w:themeFill="accent6" w:themeFillTint="3f" w:val="clear"/>
             <w:tcMar>
-              <w:left w:w="45" w:type="dxa"/>
+              <w:left w:w="35" w:type="dxa"/>
             </w:tcMar>
             <w:vAlign w:val="center"/>
           </w:tcPr>
@@ -17136,7 +17322,7 @@
             </w:tcBorders>
             <w:shd w:fill="auto" w:val="clear"/>
             <w:tcMar>
-              <w:left w:w="45" w:type="dxa"/>
+              <w:left w:w="35" w:type="dxa"/>
             </w:tcMar>
             <w:vAlign w:val="center"/>
           </w:tcPr>
@@ -17260,7 +17446,7 @@
             </w:tcBorders>
             <w:shd w:color="auto" w:fill="FDE4D0" w:themeFill="accent6" w:themeFillTint="3f" w:val="clear"/>
             <w:tcMar>
-              <w:left w:w="45" w:type="dxa"/>
+              <w:left w:w="35" w:type="dxa"/>
             </w:tcMar>
             <w:vAlign w:val="center"/>
           </w:tcPr>
@@ -17383,7 +17569,7 @@
             </w:tcBorders>
             <w:shd w:fill="auto" w:val="clear"/>
             <w:tcMar>
-              <w:left w:w="45" w:type="dxa"/>
+              <w:left w:w="35" w:type="dxa"/>
             </w:tcMar>
             <w:vAlign w:val="center"/>
           </w:tcPr>
@@ -17575,7 +17761,7 @@
             </w:tcBorders>
             <w:shd w:color="auto" w:fill="FDE4D0" w:themeFill="accent6" w:themeFillTint="3f" w:val="clear"/>
             <w:tcMar>
-              <w:left w:w="45" w:type="dxa"/>
+              <w:left w:w="35" w:type="dxa"/>
             </w:tcMar>
             <w:vAlign w:val="center"/>
           </w:tcPr>
@@ -17701,7 +17887,7 @@
             </w:tcBorders>
             <w:shd w:fill="auto" w:val="clear"/>
             <w:tcMar>
-              <w:left w:w="45" w:type="dxa"/>
+              <w:left w:w="35" w:type="dxa"/>
             </w:tcMar>
             <w:vAlign w:val="center"/>
           </w:tcPr>
@@ -17819,7 +18005,7 @@
             </w:tcBorders>
             <w:shd w:color="auto" w:fill="FDE4D0" w:themeFill="accent6" w:themeFillTint="3f" w:val="clear"/>
             <w:tcMar>
-              <w:left w:w="45" w:type="dxa"/>
+              <w:left w:w="35" w:type="dxa"/>
             </w:tcMar>
             <w:vAlign w:val="center"/>
           </w:tcPr>
@@ -17952,7 +18138,7 @@
             </w:tcBorders>
             <w:shd w:fill="auto" w:val="clear"/>
             <w:tcMar>
-              <w:left w:w="45" w:type="dxa"/>
+              <w:left w:w="35" w:type="dxa"/>
             </w:tcMar>
             <w:vAlign w:val="center"/>
           </w:tcPr>
@@ -18102,7 +18288,7 @@
             </w:tcBorders>
             <w:shd w:color="auto" w:fill="FDE4D0" w:themeFill="accent6" w:themeFillTint="3f" w:val="clear"/>
             <w:tcMar>
-              <w:left w:w="45" w:type="dxa"/>
+              <w:left w:w="35" w:type="dxa"/>
             </w:tcMar>
             <w:vAlign w:val="center"/>
           </w:tcPr>
@@ -18235,7 +18421,7 @@
             </w:tcBorders>
             <w:shd w:fill="auto" w:val="clear"/>
             <w:tcMar>
-              <w:left w:w="45" w:type="dxa"/>
+              <w:left w:w="35" w:type="dxa"/>
             </w:tcMar>
             <w:vAlign w:val="center"/>
           </w:tcPr>
@@ -18361,7 +18547,7 @@
             </w:tcBorders>
             <w:shd w:color="auto" w:fill="FDE4D0" w:themeFill="accent6" w:themeFillTint="3f" w:val="clear"/>
             <w:tcMar>
-              <w:left w:w="45" w:type="dxa"/>
+              <w:left w:w="35" w:type="dxa"/>
             </w:tcMar>
             <w:vAlign w:val="center"/>
           </w:tcPr>
@@ -18479,7 +18665,7 @@
             </w:tcBorders>
             <w:shd w:fill="auto" w:val="clear"/>
             <w:tcMar>
-              <w:left w:w="45" w:type="dxa"/>
+              <w:left w:w="35" w:type="dxa"/>
             </w:tcMar>
             <w:vAlign w:val="center"/>
           </w:tcPr>
@@ -18630,7 +18816,7 @@
             </w:tcBorders>
             <w:shd w:color="auto" w:fill="FDE4D0" w:themeFill="accent6" w:themeFillTint="3f" w:val="clear"/>
             <w:tcMar>
-              <w:left w:w="45" w:type="dxa"/>
+              <w:left w:w="35" w:type="dxa"/>
             </w:tcMar>
             <w:vAlign w:val="center"/>
           </w:tcPr>
@@ -18756,7 +18942,7 @@
             </w:tcBorders>
             <w:shd w:fill="auto" w:val="clear"/>
             <w:tcMar>
-              <w:left w:w="45" w:type="dxa"/>
+              <w:left w:w="35" w:type="dxa"/>
             </w:tcMar>
             <w:vAlign w:val="center"/>
           </w:tcPr>
@@ -18872,7 +19058,7 @@
             </w:tcBorders>
             <w:shd w:color="auto" w:fill="FDE4D0" w:themeFill="accent6" w:themeFillTint="3f" w:val="clear"/>
             <w:tcMar>
-              <w:left w:w="45" w:type="dxa"/>
+              <w:left w:w="35" w:type="dxa"/>
             </w:tcMar>
             <w:vAlign w:val="center"/>
           </w:tcPr>
@@ -19054,7 +19240,7 @@
             </w:tcBorders>
             <w:shd w:fill="auto" w:val="clear"/>
             <w:tcMar>
-              <w:left w:w="45" w:type="dxa"/>
+              <w:left w:w="35" w:type="dxa"/>
             </w:tcMar>
             <w:vAlign w:val="center"/>
           </w:tcPr>
@@ -19286,7 +19472,7 @@
             </w:tcBorders>
             <w:shd w:color="auto" w:fill="FDE4D0" w:themeFill="accent6" w:themeFillTint="3f" w:val="clear"/>
             <w:tcMar>
-              <w:left w:w="45" w:type="dxa"/>
+              <w:left w:w="35" w:type="dxa"/>
             </w:tcMar>
             <w:vAlign w:val="center"/>
           </w:tcPr>
@@ -19412,7 +19598,7 @@
             </w:tcBorders>
             <w:shd w:fill="auto" w:val="clear"/>
             <w:tcMar>
-              <w:left w:w="45" w:type="dxa"/>
+              <w:left w:w="35" w:type="dxa"/>
             </w:tcMar>
             <w:vAlign w:val="center"/>
           </w:tcPr>
@@ -19530,7 +19716,7 @@
             </w:tcBorders>
             <w:shd w:color="auto" w:fill="FDE4D0" w:themeFill="accent6" w:themeFillTint="3f" w:val="clear"/>
             <w:tcMar>
-              <w:left w:w="45" w:type="dxa"/>
+              <w:left w:w="35" w:type="dxa"/>
             </w:tcMar>
             <w:vAlign w:val="center"/>
           </w:tcPr>
@@ -19657,7 +19843,7 @@
             </w:tcBorders>
             <w:shd w:color="auto" w:fill="FDE4D0" w:themeFill="accent6" w:themeFillTint="3f" w:val="clear"/>
             <w:tcMar>
-              <w:left w:w="45" w:type="dxa"/>
+              <w:left w:w="35" w:type="dxa"/>
             </w:tcMar>
             <w:vAlign w:val="center"/>
           </w:tcPr>
@@ -19785,7 +19971,7 @@
             </w:tcBorders>
             <w:shd w:color="auto" w:fill="FDE4D0" w:themeFill="accent6" w:themeFillTint="3f" w:val="clear"/>
             <w:tcMar>
-              <w:left w:w="45" w:type="dxa"/>
+              <w:left w:w="35" w:type="dxa"/>
             </w:tcMar>
             <w:vAlign w:val="center"/>
           </w:tcPr>
@@ -19947,10 +20133,10 @@
         <w:tblStyle w:val="LightList-Accent6"/>
         <w:tblW w:w="13878" w:type="dxa"/>
         <w:jc w:val="left"/>
-        <w:tblInd w:w="-69" w:type="dxa"/>
+        <w:tblInd w:w="-79" w:type="dxa"/>
         <w:tblCellMar>
           <w:top w:w="0" w:type="dxa"/>
-          <w:left w:w="37" w:type="dxa"/>
+          <w:left w:w="27" w:type="dxa"/>
           <w:bottom w:w="0" w:type="dxa"/>
           <w:right w:w="108" w:type="dxa"/>
         </w:tblCellMar>
@@ -19977,7 +20163,7 @@
             </w:tcBorders>
             <w:shd w:color="auto" w:fill="F79646" w:themeFill="accent6" w:val="clear"/>
             <w:tcMar>
-              <w:left w:w="37" w:type="dxa"/>
+              <w:left w:w="27" w:type="dxa"/>
             </w:tcMar>
           </w:tcPr>
           <w:p>
@@ -20086,7 +20272,7 @@
             <w:tcBorders/>
             <w:shd w:fill="auto" w:val="clear"/>
             <w:tcMar>
-              <w:left w:w="37" w:type="dxa"/>
+              <w:left w:w="27" w:type="dxa"/>
             </w:tcMar>
             <w:vAlign w:val="center"/>
           </w:tcPr>
@@ -20118,7 +20304,7 @@
             <w:tcBorders/>
             <w:shd w:fill="auto" w:val="clear"/>
             <w:tcMar>
-              <w:left w:w="37" w:type="dxa"/>
+              <w:left w:w="27" w:type="dxa"/>
             </w:tcMar>
             <w:vAlign w:val="center"/>
           </w:tcPr>
@@ -20150,7 +20336,7 @@
             <w:tcBorders/>
             <w:shd w:fill="auto" w:val="clear"/>
             <w:tcMar>
-              <w:left w:w="37" w:type="dxa"/>
+              <w:left w:w="27" w:type="dxa"/>
             </w:tcMar>
             <w:vAlign w:val="center"/>
           </w:tcPr>
@@ -20191,7 +20377,7 @@
             </w:tcBorders>
             <w:shd w:fill="auto" w:val="clear"/>
             <w:tcMar>
-              <w:left w:w="37" w:type="dxa"/>
+              <w:left w:w="27" w:type="dxa"/>
             </w:tcMar>
             <w:vAlign w:val="center"/>
           </w:tcPr>
@@ -20300,7 +20486,7 @@
             <w:tcBorders/>
             <w:shd w:fill="auto" w:val="clear"/>
             <w:tcMar>
-              <w:left w:w="37" w:type="dxa"/>
+              <w:left w:w="27" w:type="dxa"/>
             </w:tcMar>
             <w:vAlign w:val="center"/>
           </w:tcPr>
@@ -20329,7 +20515,7 @@
             <w:tcBorders/>
             <w:shd w:fill="auto" w:val="clear"/>
             <w:tcMar>
-              <w:left w:w="37" w:type="dxa"/>
+              <w:left w:w="27" w:type="dxa"/>
             </w:tcMar>
             <w:vAlign w:val="center"/>
           </w:tcPr>
@@ -20361,7 +20547,7 @@
             <w:tcBorders/>
             <w:shd w:fill="auto" w:val="clear"/>
             <w:tcMar>
-              <w:left w:w="37" w:type="dxa"/>
+              <w:left w:w="27" w:type="dxa"/>
             </w:tcMar>
             <w:vAlign w:val="center"/>
           </w:tcPr>
@@ -20402,7 +20588,7 @@
             </w:tcBorders>
             <w:shd w:fill="auto" w:val="clear"/>
             <w:tcMar>
-              <w:left w:w="37" w:type="dxa"/>
+              <w:left w:w="27" w:type="dxa"/>
             </w:tcMar>
             <w:vAlign w:val="center"/>
           </w:tcPr>
@@ -20510,7 +20696,7 @@
             <w:tcBorders/>
             <w:shd w:fill="auto" w:val="clear"/>
             <w:tcMar>
-              <w:left w:w="37" w:type="dxa"/>
+              <w:left w:w="27" w:type="dxa"/>
             </w:tcMar>
             <w:vAlign w:val="center"/>
           </w:tcPr>
@@ -20542,7 +20728,7 @@
             <w:tcBorders/>
             <w:shd w:fill="auto" w:val="clear"/>
             <w:tcMar>
-              <w:left w:w="37" w:type="dxa"/>
+              <w:left w:w="27" w:type="dxa"/>
             </w:tcMar>
             <w:vAlign w:val="center"/>
           </w:tcPr>
@@ -20569,7 +20755,7 @@
             <w:tcBorders/>
             <w:shd w:fill="auto" w:val="clear"/>
             <w:tcMar>
-              <w:left w:w="37" w:type="dxa"/>
+              <w:left w:w="27" w:type="dxa"/>
             </w:tcMar>
             <w:vAlign w:val="center"/>
           </w:tcPr>
@@ -20624,7 +20810,7 @@
             </w:tcBorders>
             <w:shd w:fill="auto" w:val="clear"/>
             <w:tcMar>
-              <w:left w:w="37" w:type="dxa"/>
+              <w:left w:w="27" w:type="dxa"/>
             </w:tcMar>
             <w:vAlign w:val="center"/>
           </w:tcPr>
@@ -20733,7 +20919,7 @@
             <w:tcBorders/>
             <w:shd w:fill="auto" w:val="clear"/>
             <w:tcMar>
-              <w:left w:w="37" w:type="dxa"/>
+              <w:left w:w="27" w:type="dxa"/>
             </w:tcMar>
             <w:vAlign w:val="center"/>
           </w:tcPr>
@@ -20765,7 +20951,7 @@
             <w:tcBorders/>
             <w:shd w:fill="auto" w:val="clear"/>
             <w:tcMar>
-              <w:left w:w="37" w:type="dxa"/>
+              <w:left w:w="27" w:type="dxa"/>
             </w:tcMar>
             <w:vAlign w:val="center"/>
           </w:tcPr>
@@ -20792,7 +20978,7 @@
             <w:tcBorders/>
             <w:shd w:fill="auto" w:val="clear"/>
             <w:tcMar>
-              <w:left w:w="37" w:type="dxa"/>
+              <w:left w:w="27" w:type="dxa"/>
             </w:tcMar>
             <w:vAlign w:val="center"/>
           </w:tcPr>
@@ -20847,7 +21033,7 @@
             </w:tcBorders>
             <w:shd w:fill="auto" w:val="clear"/>
             <w:tcMar>
-              <w:left w:w="37" w:type="dxa"/>
+              <w:left w:w="27" w:type="dxa"/>
             </w:tcMar>
             <w:vAlign w:val="center"/>
           </w:tcPr>
@@ -20957,7 +21143,7 @@
             <w:tcBorders/>
             <w:shd w:fill="auto" w:val="clear"/>
             <w:tcMar>
-              <w:left w:w="37" w:type="dxa"/>
+              <w:left w:w="27" w:type="dxa"/>
             </w:tcMar>
             <w:vAlign w:val="center"/>
           </w:tcPr>
@@ -20986,7 +21172,7 @@
             <w:tcBorders/>
             <w:shd w:fill="auto" w:val="clear"/>
             <w:tcMar>
-              <w:left w:w="37" w:type="dxa"/>
+              <w:left w:w="27" w:type="dxa"/>
             </w:tcMar>
             <w:vAlign w:val="center"/>
           </w:tcPr>
@@ -21018,7 +21204,7 @@
             <w:tcBorders/>
             <w:shd w:fill="auto" w:val="clear"/>
             <w:tcMar>
-              <w:left w:w="37" w:type="dxa"/>
+              <w:left w:w="27" w:type="dxa"/>
             </w:tcMar>
             <w:vAlign w:val="center"/>
           </w:tcPr>
@@ -22609,10 +22795,10 @@
         <w:tblStyle w:val="MediumShading1-Accent6"/>
         <w:tblW w:w="12535" w:type="dxa"/>
         <w:jc w:val="left"/>
-        <w:tblInd w:w="-70" w:type="dxa"/>
+        <w:tblInd w:w="-79" w:type="dxa"/>
         <w:tblCellMar>
           <w:top w:w="115" w:type="dxa"/>
-          <w:left w:w="45" w:type="dxa"/>
+          <w:left w:w="35" w:type="dxa"/>
           <w:bottom w:w="115" w:type="dxa"/>
           <w:right w:w="115" w:type="dxa"/>
         </w:tblCellMar>
@@ -22633,7 +22819,7 @@
             <w:tcBorders/>
             <w:shd w:color="auto" w:fill="F79646" w:themeFill="accent6" w:val="clear"/>
             <w:tcMar>
-              <w:left w:w="45" w:type="dxa"/>
+              <w:left w:w="35" w:type="dxa"/>
             </w:tcMar>
           </w:tcPr>
           <w:p>
@@ -22666,7 +22852,7 @@
             <w:tcBorders/>
             <w:shd w:color="auto" w:fill="F79646" w:themeFill="accent6" w:val="clear"/>
             <w:tcMar>
-              <w:left w:w="45" w:type="dxa"/>
+              <w:left w:w="35" w:type="dxa"/>
             </w:tcMar>
           </w:tcPr>
           <w:p>
@@ -22712,7 +22898,7 @@
             </w:tcBorders>
             <w:shd w:color="auto" w:fill="FDE4D0" w:themeFill="accent6" w:themeFillTint="3f" w:val="clear"/>
             <w:tcMar>
-              <w:left w:w="45" w:type="dxa"/>
+              <w:left w:w="35" w:type="dxa"/>
             </w:tcMar>
             <w:vAlign w:val="center"/>
           </w:tcPr>
@@ -22794,7 +22980,7 @@
             </w:tcBorders>
             <w:shd w:fill="auto" w:val="clear"/>
             <w:tcMar>
-              <w:left w:w="45" w:type="dxa"/>
+              <w:left w:w="35" w:type="dxa"/>
             </w:tcMar>
             <w:vAlign w:val="center"/>
           </w:tcPr>
@@ -22876,7 +23062,7 @@
             </w:tcBorders>
             <w:shd w:color="auto" w:fill="FDE4D0" w:themeFill="accent6" w:themeFillTint="3f" w:val="clear"/>
             <w:tcMar>
-              <w:left w:w="45" w:type="dxa"/>
+              <w:left w:w="35" w:type="dxa"/>
             </w:tcMar>
             <w:vAlign w:val="center"/>
           </w:tcPr>
@@ -22958,7 +23144,7 @@
             </w:tcBorders>
             <w:shd w:fill="auto" w:val="clear"/>
             <w:tcMar>
-              <w:left w:w="45" w:type="dxa"/>
+              <w:left w:w="35" w:type="dxa"/>
             </w:tcMar>
             <w:vAlign w:val="center"/>
           </w:tcPr>
@@ -23040,7 +23226,7 @@
             </w:tcBorders>
             <w:shd w:color="auto" w:fill="FDE4D0" w:themeFill="accent6" w:themeFillTint="3f" w:val="clear"/>
             <w:tcMar>
-              <w:left w:w="45" w:type="dxa"/>
+              <w:left w:w="35" w:type="dxa"/>
             </w:tcMar>
             <w:vAlign w:val="center"/>
           </w:tcPr>
@@ -23122,7 +23308,7 @@
             </w:tcBorders>
             <w:shd w:fill="auto" w:val="clear"/>
             <w:tcMar>
-              <w:left w:w="45" w:type="dxa"/>
+              <w:left w:w="35" w:type="dxa"/>
             </w:tcMar>
             <w:vAlign w:val="center"/>
           </w:tcPr>
@@ -23204,7 +23390,7 @@
             </w:tcBorders>
             <w:shd w:color="auto" w:fill="FDE4D0" w:themeFill="accent6" w:themeFillTint="3f" w:val="clear"/>
             <w:tcMar>
-              <w:left w:w="45" w:type="dxa"/>
+              <w:left w:w="35" w:type="dxa"/>
             </w:tcMar>
             <w:vAlign w:val="center"/>
           </w:tcPr>
@@ -23286,7 +23472,7 @@
             </w:tcBorders>
             <w:shd w:fill="auto" w:val="clear"/>
             <w:tcMar>
-              <w:left w:w="45" w:type="dxa"/>
+              <w:left w:w="35" w:type="dxa"/>
             </w:tcMar>
             <w:vAlign w:val="center"/>
           </w:tcPr>
@@ -23367,7 +23553,7 @@
             </w:tcBorders>
             <w:shd w:color="auto" w:fill="FDE4D0" w:themeFill="accent6" w:themeFillTint="3f" w:val="clear"/>
             <w:tcMar>
-              <w:left w:w="45" w:type="dxa"/>
+              <w:left w:w="35" w:type="dxa"/>
             </w:tcMar>
             <w:vAlign w:val="center"/>
           </w:tcPr>
@@ -27609,6 +27795,326 @@
       <w:rFonts w:cs="Wingdings"/>
     </w:rPr>
   </w:style>
+  <w:style w:type="character" w:styleId="ListLabel357">
+    <w:name w:val="ListLabel 357"/>
+    <w:qFormat/>
+    <w:rPr>
+      <w:rFonts w:cs=""/>
+      <w:b w:val="false"/>
+      <w:sz w:val="28"/>
+    </w:rPr>
+  </w:style>
+  <w:style w:type="character" w:styleId="ListLabel358">
+    <w:name w:val="ListLabel 358"/>
+    <w:qFormat/>
+    <w:rPr>
+      <w:rFonts w:cs="Courier New"/>
+    </w:rPr>
+  </w:style>
+  <w:style w:type="character" w:styleId="ListLabel359">
+    <w:name w:val="ListLabel 359"/>
+    <w:qFormat/>
+    <w:rPr>
+      <w:rFonts w:cs="Wingdings"/>
+    </w:rPr>
+  </w:style>
+  <w:style w:type="character" w:styleId="ListLabel360">
+    <w:name w:val="ListLabel 360"/>
+    <w:qFormat/>
+    <w:rPr>
+      <w:rFonts w:cs="Symbol"/>
+    </w:rPr>
+  </w:style>
+  <w:style w:type="character" w:styleId="ListLabel361">
+    <w:name w:val="ListLabel 361"/>
+    <w:qFormat/>
+    <w:rPr>
+      <w:rFonts w:cs="Courier New"/>
+    </w:rPr>
+  </w:style>
+  <w:style w:type="character" w:styleId="ListLabel362">
+    <w:name w:val="ListLabel 362"/>
+    <w:qFormat/>
+    <w:rPr>
+      <w:rFonts w:cs="Wingdings"/>
+    </w:rPr>
+  </w:style>
+  <w:style w:type="character" w:styleId="ListLabel363">
+    <w:name w:val="ListLabel 363"/>
+    <w:qFormat/>
+    <w:rPr>
+      <w:rFonts w:cs="Symbol"/>
+    </w:rPr>
+  </w:style>
+  <w:style w:type="character" w:styleId="ListLabel364">
+    <w:name w:val="ListLabel 364"/>
+    <w:qFormat/>
+    <w:rPr>
+      <w:rFonts w:cs="Courier New"/>
+    </w:rPr>
+  </w:style>
+  <w:style w:type="character" w:styleId="ListLabel365">
+    <w:name w:val="ListLabel 365"/>
+    <w:qFormat/>
+    <w:rPr>
+      <w:rFonts w:cs="Wingdings"/>
+    </w:rPr>
+  </w:style>
+  <w:style w:type="character" w:styleId="ListLabel366">
+    <w:name w:val="ListLabel 366"/>
+    <w:qFormat/>
+    <w:rPr>
+      <w:rFonts w:cs="Symbol"/>
+      <w:color w:val="00000A"/>
+    </w:rPr>
+  </w:style>
+  <w:style w:type="character" w:styleId="ListLabel367">
+    <w:name w:val="ListLabel 367"/>
+    <w:qFormat/>
+    <w:rPr>
+      <w:rFonts w:cs="Courier New"/>
+    </w:rPr>
+  </w:style>
+  <w:style w:type="character" w:styleId="ListLabel368">
+    <w:name w:val="ListLabel 368"/>
+    <w:qFormat/>
+    <w:rPr>
+      <w:rFonts w:cs="Wingdings"/>
+    </w:rPr>
+  </w:style>
+  <w:style w:type="character" w:styleId="ListLabel369">
+    <w:name w:val="ListLabel 369"/>
+    <w:qFormat/>
+    <w:rPr>
+      <w:rFonts w:cs="Symbol"/>
+    </w:rPr>
+  </w:style>
+  <w:style w:type="character" w:styleId="ListLabel370">
+    <w:name w:val="ListLabel 370"/>
+    <w:qFormat/>
+    <w:rPr>
+      <w:rFonts w:cs="Courier New"/>
+    </w:rPr>
+  </w:style>
+  <w:style w:type="character" w:styleId="ListLabel371">
+    <w:name w:val="ListLabel 371"/>
+    <w:qFormat/>
+    <w:rPr>
+      <w:rFonts w:cs="Wingdings"/>
+    </w:rPr>
+  </w:style>
+  <w:style w:type="character" w:styleId="ListLabel372">
+    <w:name w:val="ListLabel 372"/>
+    <w:qFormat/>
+    <w:rPr>
+      <w:rFonts w:cs="Symbol"/>
+    </w:rPr>
+  </w:style>
+  <w:style w:type="character" w:styleId="ListLabel373">
+    <w:name w:val="ListLabel 373"/>
+    <w:qFormat/>
+    <w:rPr>
+      <w:rFonts w:cs="Courier New"/>
+    </w:rPr>
+  </w:style>
+  <w:style w:type="character" w:styleId="ListLabel374">
+    <w:name w:val="ListLabel 374"/>
+    <w:qFormat/>
+    <w:rPr>
+      <w:rFonts w:cs="Wingdings"/>
+    </w:rPr>
+  </w:style>
+  <w:style w:type="character" w:styleId="ListLabel375">
+    <w:name w:val="ListLabel 375"/>
+    <w:qFormat/>
+    <w:rPr>
+      <w:rFonts w:cs="Symbol"/>
+      <w:color w:val="00000A"/>
+      <w:sz w:val="28"/>
+    </w:rPr>
+  </w:style>
+  <w:style w:type="character" w:styleId="ListLabel376">
+    <w:name w:val="ListLabel 376"/>
+    <w:qFormat/>
+    <w:rPr>
+      <w:rFonts w:cs="Courier New"/>
+    </w:rPr>
+  </w:style>
+  <w:style w:type="character" w:styleId="ListLabel377">
+    <w:name w:val="ListLabel 377"/>
+    <w:qFormat/>
+    <w:rPr>
+      <w:rFonts w:cs="Wingdings"/>
+    </w:rPr>
+  </w:style>
+  <w:style w:type="character" w:styleId="ListLabel378">
+    <w:name w:val="ListLabel 378"/>
+    <w:qFormat/>
+    <w:rPr>
+      <w:rFonts w:cs="Symbol"/>
+    </w:rPr>
+  </w:style>
+  <w:style w:type="character" w:styleId="ListLabel379">
+    <w:name w:val="ListLabel 379"/>
+    <w:qFormat/>
+    <w:rPr>
+      <w:rFonts w:cs="Courier New"/>
+    </w:rPr>
+  </w:style>
+  <w:style w:type="character" w:styleId="ListLabel380">
+    <w:name w:val="ListLabel 380"/>
+    <w:qFormat/>
+    <w:rPr>
+      <w:rFonts w:cs="Wingdings"/>
+    </w:rPr>
+  </w:style>
+  <w:style w:type="character" w:styleId="ListLabel381">
+    <w:name w:val="ListLabel 381"/>
+    <w:qFormat/>
+    <w:rPr>
+      <w:rFonts w:cs="Symbol"/>
+    </w:rPr>
+  </w:style>
+  <w:style w:type="character" w:styleId="ListLabel382">
+    <w:name w:val="ListLabel 382"/>
+    <w:qFormat/>
+    <w:rPr>
+      <w:rFonts w:cs="Courier New"/>
+    </w:rPr>
+  </w:style>
+  <w:style w:type="character" w:styleId="ListLabel383">
+    <w:name w:val="ListLabel 383"/>
+    <w:qFormat/>
+    <w:rPr>
+      <w:rFonts w:cs="Wingdings"/>
+    </w:rPr>
+  </w:style>
+  <w:style w:type="character" w:styleId="ListLabel384">
+    <w:name w:val="ListLabel 384"/>
+    <w:qFormat/>
+    <w:rPr>
+      <w:rFonts w:cs="Symbol"/>
+    </w:rPr>
+  </w:style>
+  <w:style w:type="character" w:styleId="ListLabel385">
+    <w:name w:val="ListLabel 385"/>
+    <w:qFormat/>
+    <w:rPr>
+      <w:rFonts w:cs="Courier New"/>
+    </w:rPr>
+  </w:style>
+  <w:style w:type="character" w:styleId="ListLabel386">
+    <w:name w:val="ListLabel 386"/>
+    <w:qFormat/>
+    <w:rPr>
+      <w:rFonts w:cs="Wingdings"/>
+    </w:rPr>
+  </w:style>
+  <w:style w:type="character" w:styleId="ListLabel387">
+    <w:name w:val="ListLabel 387"/>
+    <w:qFormat/>
+    <w:rPr>
+      <w:rFonts w:cs="Symbol"/>
+    </w:rPr>
+  </w:style>
+  <w:style w:type="character" w:styleId="ListLabel388">
+    <w:name w:val="ListLabel 388"/>
+    <w:qFormat/>
+    <w:rPr>
+      <w:rFonts w:cs="Courier New"/>
+    </w:rPr>
+  </w:style>
+  <w:style w:type="character" w:styleId="ListLabel389">
+    <w:name w:val="ListLabel 389"/>
+    <w:qFormat/>
+    <w:rPr>
+      <w:rFonts w:cs="Wingdings"/>
+    </w:rPr>
+  </w:style>
+  <w:style w:type="character" w:styleId="ListLabel390">
+    <w:name w:val="ListLabel 390"/>
+    <w:qFormat/>
+    <w:rPr>
+      <w:rFonts w:cs="Symbol"/>
+    </w:rPr>
+  </w:style>
+  <w:style w:type="character" w:styleId="ListLabel391">
+    <w:name w:val="ListLabel 391"/>
+    <w:qFormat/>
+    <w:rPr>
+      <w:rFonts w:cs="Courier New"/>
+    </w:rPr>
+  </w:style>
+  <w:style w:type="character" w:styleId="ListLabel392">
+    <w:name w:val="ListLabel 392"/>
+    <w:qFormat/>
+    <w:rPr>
+      <w:rFonts w:cs="Wingdings"/>
+    </w:rPr>
+  </w:style>
+  <w:style w:type="character" w:styleId="ListLabel393">
+    <w:name w:val="ListLabel 393"/>
+    <w:qFormat/>
+    <w:rPr>
+      <w:rFonts w:cs="Symbol"/>
+    </w:rPr>
+  </w:style>
+  <w:style w:type="character" w:styleId="ListLabel394">
+    <w:name w:val="ListLabel 394"/>
+    <w:qFormat/>
+    <w:rPr>
+      <w:rFonts w:cs="Courier New"/>
+    </w:rPr>
+  </w:style>
+  <w:style w:type="character" w:styleId="ListLabel395">
+    <w:name w:val="ListLabel 395"/>
+    <w:qFormat/>
+    <w:rPr>
+      <w:rFonts w:cs="Wingdings"/>
+    </w:rPr>
+  </w:style>
+  <w:style w:type="character" w:styleId="ListLabel396">
+    <w:name w:val="ListLabel 396"/>
+    <w:qFormat/>
+    <w:rPr>
+      <w:rFonts w:cs="Symbol"/>
+    </w:rPr>
+  </w:style>
+  <w:style w:type="character" w:styleId="ListLabel397">
+    <w:name w:val="ListLabel 397"/>
+    <w:qFormat/>
+    <w:rPr>
+      <w:rFonts w:cs="Courier New"/>
+    </w:rPr>
+  </w:style>
+  <w:style w:type="character" w:styleId="ListLabel398">
+    <w:name w:val="ListLabel 398"/>
+    <w:qFormat/>
+    <w:rPr>
+      <w:rFonts w:cs="Wingdings"/>
+    </w:rPr>
+  </w:style>
+  <w:style w:type="character" w:styleId="ListLabel399">
+    <w:name w:val="ListLabel 399"/>
+    <w:qFormat/>
+    <w:rPr>
+      <w:rFonts w:cs="Symbol"/>
+    </w:rPr>
+  </w:style>
+  <w:style w:type="character" w:styleId="ListLabel400">
+    <w:name w:val="ListLabel 400"/>
+    <w:qFormat/>
+    <w:rPr>
+      <w:rFonts w:cs="Courier New"/>
+    </w:rPr>
+  </w:style>
+  <w:style w:type="character" w:styleId="ListLabel401">
+    <w:name w:val="ListLabel 401"/>
+    <w:qFormat/>
+    <w:rPr>
+      <w:rFonts w:cs="Wingdings"/>
+    </w:rPr>
+  </w:style>
   <w:style w:type="paragraph" w:styleId="Heading">
     <w:name w:val="Heading"/>
     <w:basedOn w:val="Normal"/>

</xml_diff>

<commit_message>
Updated test outputs and documentation. Initialized numerical pressure and stress flags.
</commit_message>
<xml_diff>
--- a/doc/Force_Match_User_Guide.docx
+++ b/doc/Force_Match_User_Guide.docx
@@ -299,19 +299,7 @@
         <w:rPr>
           <w:i/>
         </w:rPr>
-        <w:t>Feb</w:t>
-      </w:r>
-      <w:r>
-        <w:rPr>
-          <w:i/>
-        </w:rPr>
-        <w:t>. 1</w:t>
-      </w:r>
-      <w:r>
-        <w:rPr>
-          <w:i/>
-        </w:rPr>
-        <w:t>8</w:t>
+        <w:t>March 3</w:t>
       </w:r>
       <w:r>
         <w:rPr>
@@ -1933,10 +1921,10 @@
         <w:tblStyle w:val="MediumShading1-Accent6"/>
         <w:tblW w:w="13428" w:type="dxa"/>
         <w:jc w:val="left"/>
-        <w:tblInd w:w="388" w:type="dxa"/>
+        <w:tblInd w:w="378" w:type="dxa"/>
         <w:tblCellMar>
           <w:top w:w="0" w:type="dxa"/>
-          <w:left w:w="27" w:type="dxa"/>
+          <w:left w:w="17" w:type="dxa"/>
           <w:bottom w:w="0" w:type="dxa"/>
           <w:right w:w="108" w:type="dxa"/>
         </w:tblCellMar>
@@ -1963,7 +1951,7 @@
             </w:tcBorders>
             <w:shd w:color="auto" w:fill="FDE4D0" w:themeFill="accent6" w:themeFillTint="3f" w:val="clear"/>
             <w:tcMar>
-              <w:left w:w="27" w:type="dxa"/>
+              <w:left w:w="17" w:type="dxa"/>
             </w:tcMar>
             <w:vAlign w:val="center"/>
           </w:tcPr>
@@ -2031,7 +2019,7 @@
             </w:tcBorders>
             <w:shd w:fill="auto" w:val="clear"/>
             <w:tcMar>
-              <w:left w:w="27" w:type="dxa"/>
+              <w:left w:w="17" w:type="dxa"/>
             </w:tcMar>
             <w:vAlign w:val="center"/>
           </w:tcPr>
@@ -2100,7 +2088,7 @@
             </w:tcBorders>
             <w:shd w:color="auto" w:fill="FDE4D0" w:themeFill="accent6" w:themeFillTint="3f" w:val="clear"/>
             <w:tcMar>
-              <w:left w:w="27" w:type="dxa"/>
+              <w:left w:w="17" w:type="dxa"/>
             </w:tcMar>
             <w:vAlign w:val="center"/>
           </w:tcPr>
@@ -2169,7 +2157,7 @@
             </w:tcBorders>
             <w:shd w:fill="auto" w:val="clear"/>
             <w:tcMar>
-              <w:left w:w="27" w:type="dxa"/>
+              <w:left w:w="17" w:type="dxa"/>
             </w:tcMar>
             <w:vAlign w:val="center"/>
           </w:tcPr>
@@ -2238,7 +2226,7 @@
             </w:tcBorders>
             <w:shd w:color="auto" w:fill="FDE4D0" w:themeFill="accent6" w:themeFillTint="3f" w:val="clear"/>
             <w:tcMar>
-              <w:left w:w="27" w:type="dxa"/>
+              <w:left w:w="17" w:type="dxa"/>
             </w:tcMar>
             <w:vAlign w:val="center"/>
           </w:tcPr>
@@ -2307,7 +2295,7 @@
             </w:tcBorders>
             <w:shd w:fill="auto" w:val="clear"/>
             <w:tcMar>
-              <w:left w:w="27" w:type="dxa"/>
+              <w:left w:w="17" w:type="dxa"/>
             </w:tcMar>
             <w:vAlign w:val="center"/>
           </w:tcPr>
@@ -2376,7 +2364,7 @@
             </w:tcBorders>
             <w:shd w:color="auto" w:fill="FDE4D0" w:themeFill="accent6" w:themeFillTint="3f" w:val="clear"/>
             <w:tcMar>
-              <w:left w:w="27" w:type="dxa"/>
+              <w:left w:w="17" w:type="dxa"/>
             </w:tcMar>
             <w:vAlign w:val="center"/>
           </w:tcPr>
@@ -2443,7 +2431,7 @@
             </w:tcBorders>
             <w:shd w:fill="auto" w:val="clear"/>
             <w:tcMar>
-              <w:left w:w="27" w:type="dxa"/>
+              <w:left w:w="17" w:type="dxa"/>
             </w:tcMar>
             <w:vAlign w:val="center"/>
           </w:tcPr>
@@ -2557,10 +2545,10 @@
         <w:tblStyle w:val="MediumShading1-Accent6"/>
         <w:tblW w:w="13428" w:type="dxa"/>
         <w:jc w:val="left"/>
-        <w:tblInd w:w="388" w:type="dxa"/>
+        <w:tblInd w:w="378" w:type="dxa"/>
         <w:tblCellMar>
           <w:top w:w="0" w:type="dxa"/>
-          <w:left w:w="27" w:type="dxa"/>
+          <w:left w:w="17" w:type="dxa"/>
           <w:bottom w:w="0" w:type="dxa"/>
           <w:right w:w="108" w:type="dxa"/>
         </w:tblCellMar>
@@ -2587,7 +2575,7 @@
             </w:tcBorders>
             <w:shd w:color="auto" w:fill="FDE4D0" w:themeFill="accent6" w:themeFillTint="3f" w:val="clear"/>
             <w:tcMar>
-              <w:left w:w="27" w:type="dxa"/>
+              <w:left w:w="17" w:type="dxa"/>
             </w:tcMar>
             <w:vAlign w:val="center"/>
           </w:tcPr>
@@ -2660,7 +2648,7 @@
             </w:tcBorders>
             <w:shd w:fill="auto" w:val="clear"/>
             <w:tcMar>
-              <w:left w:w="27" w:type="dxa"/>
+              <w:left w:w="17" w:type="dxa"/>
             </w:tcMar>
             <w:vAlign w:val="center"/>
           </w:tcPr>
@@ -2734,7 +2722,7 @@
             </w:tcBorders>
             <w:shd w:color="auto" w:fill="FDE4D0" w:themeFill="accent6" w:themeFillTint="3f" w:val="clear"/>
             <w:tcMar>
-              <w:left w:w="27" w:type="dxa"/>
+              <w:left w:w="17" w:type="dxa"/>
             </w:tcMar>
             <w:vAlign w:val="center"/>
           </w:tcPr>
@@ -2808,7 +2796,7 @@
             </w:tcBorders>
             <w:shd w:fill="auto" w:val="clear"/>
             <w:tcMar>
-              <w:left w:w="27" w:type="dxa"/>
+              <w:left w:w="17" w:type="dxa"/>
             </w:tcMar>
             <w:vAlign w:val="center"/>
           </w:tcPr>
@@ -2877,7 +2865,7 @@
             </w:tcBorders>
             <w:shd w:color="auto" w:fill="FDE4D0" w:themeFill="accent6" w:themeFillTint="3f" w:val="clear"/>
             <w:tcMar>
-              <w:left w:w="27" w:type="dxa"/>
+              <w:left w:w="17" w:type="dxa"/>
             </w:tcMar>
             <w:vAlign w:val="center"/>
           </w:tcPr>
@@ -2946,7 +2934,7 @@
             </w:tcBorders>
             <w:shd w:fill="auto" w:val="clear"/>
             <w:tcMar>
-              <w:left w:w="27" w:type="dxa"/>
+              <w:left w:w="17" w:type="dxa"/>
             </w:tcMar>
             <w:vAlign w:val="center"/>
           </w:tcPr>
@@ -3013,7 +3001,7 @@
             </w:tcBorders>
             <w:shd w:color="auto" w:fill="FDE4D0" w:themeFill="accent6" w:themeFillTint="3f" w:val="clear"/>
             <w:tcMar>
-              <w:left w:w="27" w:type="dxa"/>
+              <w:left w:w="17" w:type="dxa"/>
             </w:tcMar>
             <w:vAlign w:val="center"/>
           </w:tcPr>
@@ -3688,7 +3676,7 @@
                 <wp:positionV relativeFrom="page">
                   <wp:posOffset>1143635</wp:posOffset>
                 </wp:positionV>
-                <wp:extent cx="8764905" cy="20478750"/>
+                <wp:extent cx="8765540" cy="20478750"/>
                 <wp:effectExtent l="0" t="0" r="0" b="0"/>
                 <wp:wrapSquare wrapText="bothSides"/>
                 <wp:docPr id="1" name="Frame1"/>
@@ -3699,7 +3687,7 @@
                       <wps:spPr>
                         <a:xfrm>
                           <a:off x="0" y="0"/>
-                          <a:ext cx="8764200" cy="20478240"/>
+                          <a:ext cx="8764920" cy="20478240"/>
                         </a:xfrm>
                         <a:prstGeom prst="rect">
                           <a:avLst/>
@@ -3722,10 +3710,10 @@
                               <w:tblStyle w:val="MediumShading1-Accent6"/>
                               <w:tblW w:w="13795" w:type="dxa"/>
                               <w:jc w:val="left"/>
-                              <w:tblInd w:w="38" w:type="dxa"/>
+                              <w:tblInd w:w="28" w:type="dxa"/>
                               <w:tblCellMar>
                                 <w:top w:w="115" w:type="dxa"/>
-                                <w:left w:w="25" w:type="dxa"/>
+                                <w:left w:w="15" w:type="dxa"/>
                                 <w:bottom w:w="115" w:type="dxa"/>
                                 <w:right w:w="115" w:type="dxa"/>
                               </w:tblCellMar>
@@ -3748,7 +3736,7 @@
                                   <w:tcBorders/>
                                   <w:shd w:color="auto" w:fill="F79646" w:themeFill="accent6" w:val="clear"/>
                                   <w:tcMar>
-                                    <w:left w:w="25" w:type="dxa"/>
+                                    <w:left w:w="15" w:type="dxa"/>
                                   </w:tcMar>
                                 </w:tcPr>
                                 <w:p>
@@ -3782,7 +3770,7 @@
                                   <w:tcBorders/>
                                   <w:shd w:color="auto" w:fill="F79646" w:themeFill="accent6" w:val="clear"/>
                                   <w:tcMar>
-                                    <w:left w:w="25" w:type="dxa"/>
+                                    <w:left w:w="15" w:type="dxa"/>
                                   </w:tcMar>
                                 </w:tcPr>
                                 <w:p>
@@ -3817,7 +3805,7 @@
                                   <w:tcBorders/>
                                   <w:shd w:color="auto" w:fill="F79646" w:themeFill="accent6" w:val="clear"/>
                                   <w:tcMar>
-                                    <w:left w:w="25" w:type="dxa"/>
+                                    <w:left w:w="15" w:type="dxa"/>
                                   </w:tcMar>
                                 </w:tcPr>
                                 <w:p>
@@ -3865,7 +3853,7 @@
                                   </w:tcBorders>
                                   <w:shd w:color="auto" w:fill="FDE4D0" w:themeFill="accent6" w:themeFillTint="3f" w:val="clear"/>
                                   <w:tcMar>
-                                    <w:left w:w="25" w:type="dxa"/>
+                                    <w:left w:w="15" w:type="dxa"/>
                                   </w:tcMar>
                                   <w:vAlign w:val="center"/>
                                 </w:tcPr>
@@ -4419,7 +4407,7 @@
                                   </w:tcBorders>
                                   <w:shd w:fill="auto" w:val="clear"/>
                                   <w:tcMar>
-                                    <w:left w:w="25" w:type="dxa"/>
+                                    <w:left w:w="15" w:type="dxa"/>
                                   </w:tcMar>
                                   <w:vAlign w:val="center"/>
                                 </w:tcPr>
@@ -4534,7 +4522,7 @@
                                   </w:tcBorders>
                                   <w:shd w:color="auto" w:fill="FDE4D0" w:themeFill="accent6" w:themeFillTint="3f" w:val="clear"/>
                                   <w:tcMar>
-                                    <w:left w:w="25" w:type="dxa"/>
+                                    <w:left w:w="15" w:type="dxa"/>
                                   </w:tcMar>
                                   <w:vAlign w:val="center"/>
                                 </w:tcPr>
@@ -4641,7 +4629,7 @@
                                   </w:tcBorders>
                                   <w:shd w:color="auto" w:fill="FDE4D0" w:themeFill="accent6" w:themeFillTint="3f" w:val="clear"/>
                                   <w:tcMar>
-                                    <w:left w:w="25" w:type="dxa"/>
+                                    <w:left w:w="15" w:type="dxa"/>
                                   </w:tcMar>
                                   <w:vAlign w:val="center"/>
                                 </w:tcPr>
@@ -4727,31 +4715,7 @@
                                       <w:sz w:val="20"/>
                                       <w:szCs w:val="20"/>
                                     </w:rPr>
-                                    <w:t xml:space="preserve">If </w:t>
-                                  </w:r>
-                                  <w:r>
-                                    <w:rPr>
-                                      <w:rFonts w:ascii="FreeMono" w:hAnsi="FreeMono"/>
-                                      <w:sz w:val="20"/>
-                                      <w:szCs w:val="20"/>
-                                    </w:rPr>
-                                    <w:t>&gt;= 1</w:t>
-                                  </w:r>
-                                  <w:r>
-                                    <w:rPr>
-                                      <w:rFonts w:ascii="FreeMono" w:hAnsi="FreeMono"/>
-                                      <w:sz w:val="20"/>
-                                      <w:szCs w:val="20"/>
-                                    </w:rPr>
-                                    <w:t xml:space="preserve">, use round-robin ordering in parallel execution of frames </w:t>
-                                  </w:r>
-                                  <w:r>
-                                    <w:rPr>
-                                      <w:rFonts w:ascii="FreeMono" w:hAnsi="FreeMono"/>
-                                      <w:sz w:val="20"/>
-                                      <w:szCs w:val="20"/>
-                                    </w:rPr>
-                                    <w:t>while skipping every nth frame.  If &lt;= 0, use contiguous ordering with no skipping (default).</w:t>
+                                    <w:t>If &gt;= 1, use round-robin ordering in parallel execution of frames while skipping every nth frame.  If &lt;= 0, use contiguous ordering with no skipping (default).</w:t>
                                   </w:r>
                                 </w:p>
                               </w:tc>
@@ -4774,7 +4738,7 @@
                                   </w:tcBorders>
                                   <w:shd w:fill="auto" w:val="clear"/>
                                   <w:tcMar>
-                                    <w:left w:w="25" w:type="dxa"/>
+                                    <w:left w:w="15" w:type="dxa"/>
                                   </w:tcMar>
                                   <w:vAlign w:val="center"/>
                                 </w:tcPr>
@@ -4881,7 +4845,7 @@
                                   </w:tcBorders>
                                   <w:shd w:color="auto" w:fill="FDE4D0" w:themeFill="accent6" w:themeFillTint="3f" w:val="clear"/>
                                   <w:tcMar>
-                                    <w:left w:w="25" w:type="dxa"/>
+                                    <w:left w:w="15" w:type="dxa"/>
                                   </w:tcMar>
                                   <w:vAlign w:val="center"/>
                                 </w:tcPr>
@@ -5022,7 +4986,7 @@
                                   </w:tcBorders>
                                   <w:shd w:fill="auto" w:val="clear"/>
                                   <w:tcMar>
-                                    <w:left w:w="25" w:type="dxa"/>
+                                    <w:left w:w="15" w:type="dxa"/>
                                   </w:tcMar>
                                   <w:vAlign w:val="center"/>
                                 </w:tcPr>
@@ -5156,7 +5120,7 @@
                                   </w:tcBorders>
                                   <w:shd w:color="auto" w:fill="FDE4D0" w:themeFill="accent6" w:themeFillTint="3f" w:val="clear"/>
                                   <w:tcMar>
-                                    <w:left w:w="25" w:type="dxa"/>
+                                    <w:left w:w="15" w:type="dxa"/>
                                   </w:tcMar>
                                   <w:vAlign w:val="center"/>
                                 </w:tcPr>
@@ -5490,7 +5454,7 @@
                                   </w:tcBorders>
                                   <w:shd w:fill="auto" w:val="clear"/>
                                   <w:tcMar>
-                                    <w:left w:w="25" w:type="dxa"/>
+                                    <w:left w:w="15" w:type="dxa"/>
                                   </w:tcMar>
                                   <w:vAlign w:val="center"/>
                                 </w:tcPr>
@@ -5672,7 +5636,7 @@
                                   </w:tcBorders>
                                   <w:shd w:color="auto" w:fill="FDE4D0" w:themeFill="accent6" w:themeFillTint="3f" w:val="clear"/>
                                   <w:tcMar>
-                                    <w:left w:w="25" w:type="dxa"/>
+                                    <w:left w:w="15" w:type="dxa"/>
                                   </w:tcMar>
                                   <w:vAlign w:val="center"/>
                                 </w:tcPr>
@@ -5831,7 +5795,7 @@
                                   </w:tcBorders>
                                   <w:shd w:fill="auto" w:val="clear"/>
                                   <w:tcMar>
-                                    <w:left w:w="25" w:type="dxa"/>
+                                    <w:left w:w="15" w:type="dxa"/>
                                   </w:tcMar>
                                   <w:vAlign w:val="center"/>
                                 </w:tcPr>
@@ -6152,7 +6116,7 @@
                                   </w:tcBorders>
                                   <w:shd w:color="auto" w:fill="FDE4D0" w:themeFill="accent6" w:themeFillTint="3f" w:val="clear"/>
                                   <w:tcMar>
-                                    <w:left w:w="25" w:type="dxa"/>
+                                    <w:left w:w="15" w:type="dxa"/>
                                   </w:tcMar>
                                   <w:vAlign w:val="center"/>
                                 </w:tcPr>
@@ -6293,14 +6257,10 @@
                           <w:p>
                             <w:pPr>
                               <w:pStyle w:val="FrameContents"/>
-                              <w:rPr>
-                                <w:color w:val="000000"/>
-                              </w:rPr>
+                              <w:rPr/>
                             </w:pPr>
                             <w:r>
-                              <w:rPr>
-                                <w:color w:val="000000"/>
-                              </w:rPr>
+                              <w:rPr/>
                             </w:r>
                           </w:p>
                         </w:txbxContent>
@@ -6316,7 +6276,7 @@
           </mc:Choice>
           <mc:Fallback>
             <w:pict>
-              <v:rect id="shape_0" ID="Frame1" stroked="f" style="position:absolute;margin-left:53.55pt;margin-top:90.05pt;width:690.05pt;height:1612.4pt;mso-position-horizontal-relative:page;mso-position-vertical-relative:page">
+              <v:rect id="shape_0" ID="Frame1" stroked="f" style="position:absolute;margin-left:53.55pt;margin-top:90.05pt;width:690.1pt;height:1612.4pt;mso-position-horizontal-relative:page;mso-position-vertical-relative:page">
                 <w10:wrap type="none"/>
                 <v:fill o:detectmouseclick="t" on="false"/>
                 <v:stroke color="#3465a4" joinstyle="round" endcap="flat"/>
@@ -6327,10 +6287,10 @@
                         <w:tblStyle w:val="MediumShading1-Accent6"/>
                         <w:tblW w:w="13795" w:type="dxa"/>
                         <w:jc w:val="left"/>
-                        <w:tblInd w:w="38" w:type="dxa"/>
+                        <w:tblInd w:w="28" w:type="dxa"/>
                         <w:tblCellMar>
                           <w:top w:w="115" w:type="dxa"/>
-                          <w:left w:w="25" w:type="dxa"/>
+                          <w:left w:w="15" w:type="dxa"/>
                           <w:bottom w:w="115" w:type="dxa"/>
                           <w:right w:w="115" w:type="dxa"/>
                         </w:tblCellMar>
@@ -6353,7 +6313,7 @@
                             <w:tcBorders/>
                             <w:shd w:color="auto" w:fill="F79646" w:themeFill="accent6" w:val="clear"/>
                             <w:tcMar>
-                              <w:left w:w="25" w:type="dxa"/>
+                              <w:left w:w="15" w:type="dxa"/>
                             </w:tcMar>
                           </w:tcPr>
                           <w:p>
@@ -6387,7 +6347,7 @@
                             <w:tcBorders/>
                             <w:shd w:color="auto" w:fill="F79646" w:themeFill="accent6" w:val="clear"/>
                             <w:tcMar>
-                              <w:left w:w="25" w:type="dxa"/>
+                              <w:left w:w="15" w:type="dxa"/>
                             </w:tcMar>
                           </w:tcPr>
                           <w:p>
@@ -6422,7 +6382,7 @@
                             <w:tcBorders/>
                             <w:shd w:color="auto" w:fill="F79646" w:themeFill="accent6" w:val="clear"/>
                             <w:tcMar>
-                              <w:left w:w="25" w:type="dxa"/>
+                              <w:left w:w="15" w:type="dxa"/>
                             </w:tcMar>
                           </w:tcPr>
                           <w:p>
@@ -6470,7 +6430,7 @@
                             </w:tcBorders>
                             <w:shd w:color="auto" w:fill="FDE4D0" w:themeFill="accent6" w:themeFillTint="3f" w:val="clear"/>
                             <w:tcMar>
-                              <w:left w:w="25" w:type="dxa"/>
+                              <w:left w:w="15" w:type="dxa"/>
                             </w:tcMar>
                             <w:vAlign w:val="center"/>
                           </w:tcPr>
@@ -7024,7 +6984,7 @@
                             </w:tcBorders>
                             <w:shd w:fill="auto" w:val="clear"/>
                             <w:tcMar>
-                              <w:left w:w="25" w:type="dxa"/>
+                              <w:left w:w="15" w:type="dxa"/>
                             </w:tcMar>
                             <w:vAlign w:val="center"/>
                           </w:tcPr>
@@ -7139,7 +7099,7 @@
                             </w:tcBorders>
                             <w:shd w:color="auto" w:fill="FDE4D0" w:themeFill="accent6" w:themeFillTint="3f" w:val="clear"/>
                             <w:tcMar>
-                              <w:left w:w="25" w:type="dxa"/>
+                              <w:left w:w="15" w:type="dxa"/>
                             </w:tcMar>
                             <w:vAlign w:val="center"/>
                           </w:tcPr>
@@ -7246,7 +7206,7 @@
                             </w:tcBorders>
                             <w:shd w:color="auto" w:fill="FDE4D0" w:themeFill="accent6" w:themeFillTint="3f" w:val="clear"/>
                             <w:tcMar>
-                              <w:left w:w="25" w:type="dxa"/>
+                              <w:left w:w="15" w:type="dxa"/>
                             </w:tcMar>
                             <w:vAlign w:val="center"/>
                           </w:tcPr>
@@ -7332,31 +7292,7 @@
                                 <w:sz w:val="20"/>
                                 <w:szCs w:val="20"/>
                               </w:rPr>
-                              <w:t xml:space="preserve">If </w:t>
-                            </w:r>
-                            <w:r>
-                              <w:rPr>
-                                <w:rFonts w:ascii="FreeMono" w:hAnsi="FreeMono"/>
-                                <w:sz w:val="20"/>
-                                <w:szCs w:val="20"/>
-                              </w:rPr>
-                              <w:t>&gt;= 1</w:t>
-                            </w:r>
-                            <w:r>
-                              <w:rPr>
-                                <w:rFonts w:ascii="FreeMono" w:hAnsi="FreeMono"/>
-                                <w:sz w:val="20"/>
-                                <w:szCs w:val="20"/>
-                              </w:rPr>
-                              <w:t xml:space="preserve">, use round-robin ordering in parallel execution of frames </w:t>
-                            </w:r>
-                            <w:r>
-                              <w:rPr>
-                                <w:rFonts w:ascii="FreeMono" w:hAnsi="FreeMono"/>
-                                <w:sz w:val="20"/>
-                                <w:szCs w:val="20"/>
-                              </w:rPr>
-                              <w:t>while skipping every nth frame.  If &lt;= 0, use contiguous ordering with no skipping (default).</w:t>
+                              <w:t>If &gt;= 1, use round-robin ordering in parallel execution of frames while skipping every nth frame.  If &lt;= 0, use contiguous ordering with no skipping (default).</w:t>
                             </w:r>
                           </w:p>
                         </w:tc>
@@ -7379,7 +7315,7 @@
                             </w:tcBorders>
                             <w:shd w:fill="auto" w:val="clear"/>
                             <w:tcMar>
-                              <w:left w:w="25" w:type="dxa"/>
+                              <w:left w:w="15" w:type="dxa"/>
                             </w:tcMar>
                             <w:vAlign w:val="center"/>
                           </w:tcPr>
@@ -7486,7 +7422,7 @@
                             </w:tcBorders>
                             <w:shd w:color="auto" w:fill="FDE4D0" w:themeFill="accent6" w:themeFillTint="3f" w:val="clear"/>
                             <w:tcMar>
-                              <w:left w:w="25" w:type="dxa"/>
+                              <w:left w:w="15" w:type="dxa"/>
                             </w:tcMar>
                             <w:vAlign w:val="center"/>
                           </w:tcPr>
@@ -7627,7 +7563,7 @@
                             </w:tcBorders>
                             <w:shd w:fill="auto" w:val="clear"/>
                             <w:tcMar>
-                              <w:left w:w="25" w:type="dxa"/>
+                              <w:left w:w="15" w:type="dxa"/>
                             </w:tcMar>
                             <w:vAlign w:val="center"/>
                           </w:tcPr>
@@ -7761,7 +7697,7 @@
                             </w:tcBorders>
                             <w:shd w:color="auto" w:fill="FDE4D0" w:themeFill="accent6" w:themeFillTint="3f" w:val="clear"/>
                             <w:tcMar>
-                              <w:left w:w="25" w:type="dxa"/>
+                              <w:left w:w="15" w:type="dxa"/>
                             </w:tcMar>
                             <w:vAlign w:val="center"/>
                           </w:tcPr>
@@ -8095,7 +8031,7 @@
                             </w:tcBorders>
                             <w:shd w:fill="auto" w:val="clear"/>
                             <w:tcMar>
-                              <w:left w:w="25" w:type="dxa"/>
+                              <w:left w:w="15" w:type="dxa"/>
                             </w:tcMar>
                             <w:vAlign w:val="center"/>
                           </w:tcPr>
@@ -8277,7 +8213,7 @@
                             </w:tcBorders>
                             <w:shd w:color="auto" w:fill="FDE4D0" w:themeFill="accent6" w:themeFillTint="3f" w:val="clear"/>
                             <w:tcMar>
-                              <w:left w:w="25" w:type="dxa"/>
+                              <w:left w:w="15" w:type="dxa"/>
                             </w:tcMar>
                             <w:vAlign w:val="center"/>
                           </w:tcPr>
@@ -8436,7 +8372,7 @@
                             </w:tcBorders>
                             <w:shd w:fill="auto" w:val="clear"/>
                             <w:tcMar>
-                              <w:left w:w="25" w:type="dxa"/>
+                              <w:left w:w="15" w:type="dxa"/>
                             </w:tcMar>
                             <w:vAlign w:val="center"/>
                           </w:tcPr>
@@ -8757,7 +8693,7 @@
                             </w:tcBorders>
                             <w:shd w:color="auto" w:fill="FDE4D0" w:themeFill="accent6" w:themeFillTint="3f" w:val="clear"/>
                             <w:tcMar>
-                              <w:left w:w="25" w:type="dxa"/>
+                              <w:left w:w="15" w:type="dxa"/>
                             </w:tcMar>
                             <w:vAlign w:val="center"/>
                           </w:tcPr>
@@ -8898,14 +8834,10 @@
                     <w:p>
                       <w:pPr>
                         <w:pStyle w:val="FrameContents"/>
-                        <w:rPr>
-                          <w:color w:val="000000"/>
-                        </w:rPr>
+                        <w:rPr/>
                       </w:pPr>
                       <w:r>
-                        <w:rPr>
-                          <w:color w:val="000000"/>
-                        </w:rPr>
+                        <w:rPr/>
                       </w:r>
                     </w:p>
                   </w:txbxContent>
@@ -8981,16 +8913,16 @@
           <w:rFonts w:ascii="Cambria" w:hAnsi="Cambria" w:asciiTheme="minorHAnsi" w:hAnsiTheme="minorHAnsi"/>
         </w:rPr>
       </w:pPr>
-      <w:bookmarkStart w:id="10" w:name="_Extras"/>
-      <w:bookmarkStart w:id="11" w:name="_LSQ_Python_Codes_3"/>
+      <w:bookmarkStart w:id="10" w:name="_LSQ_Python_Codes"/>
+      <w:bookmarkStart w:id="11" w:name="_LSQ_Python_Codes_1"/>
       <w:bookmarkStart w:id="12" w:name="_LSQ_Python_Codes_2"/>
-      <w:bookmarkStart w:id="13" w:name="_LSQ_Python_Codes_1"/>
-      <w:bookmarkStart w:id="14" w:name="_LSQ_Python_Codes"/>
-      <w:bookmarkStart w:id="15" w:name="_Extras"/>
-      <w:bookmarkStart w:id="16" w:name="_LSQ_Python_Codes_3"/>
+      <w:bookmarkStart w:id="13" w:name="_LSQ_Python_Codes_3"/>
+      <w:bookmarkStart w:id="14" w:name="_Extras"/>
+      <w:bookmarkStart w:id="15" w:name="_LSQ_Python_Codes"/>
+      <w:bookmarkStart w:id="16" w:name="_LSQ_Python_Codes_1"/>
       <w:bookmarkStart w:id="17" w:name="_LSQ_Python_Codes_2"/>
-      <w:bookmarkStart w:id="18" w:name="_LSQ_Python_Codes_1"/>
-      <w:bookmarkStart w:id="19" w:name="_LSQ_Python_Codes"/>
+      <w:bookmarkStart w:id="18" w:name="_LSQ_Python_Codes_3"/>
+      <w:bookmarkStart w:id="19" w:name="_Extras"/>
       <w:bookmarkEnd w:id="15"/>
       <w:bookmarkEnd w:id="16"/>
       <w:bookmarkEnd w:id="17"/>
@@ -9023,7 +8955,7 @@
                 <wp:positionV relativeFrom="page">
                   <wp:posOffset>1143635</wp:posOffset>
                 </wp:positionV>
-                <wp:extent cx="8764905" cy="11678920"/>
+                <wp:extent cx="8765540" cy="11678920"/>
                 <wp:effectExtent l="0" t="0" r="0" b="0"/>
                 <wp:wrapSquare wrapText="bothSides"/>
                 <wp:docPr id="3" name="Frame2"/>
@@ -9034,7 +8966,7 @@
                       <wps:spPr>
                         <a:xfrm>
                           <a:off x="0" y="0"/>
-                          <a:ext cx="8764200" cy="11678400"/>
+                          <a:ext cx="8764920" cy="11678400"/>
                         </a:xfrm>
                         <a:prstGeom prst="rect">
                           <a:avLst/>
@@ -9057,10 +8989,10 @@
                               <w:tblStyle w:val="MediumShading1-Accent6"/>
                               <w:tblW w:w="13795" w:type="dxa"/>
                               <w:jc w:val="left"/>
-                              <w:tblInd w:w="38" w:type="dxa"/>
+                              <w:tblInd w:w="28" w:type="dxa"/>
                               <w:tblCellMar>
                                 <w:top w:w="115" w:type="dxa"/>
-                                <w:left w:w="25" w:type="dxa"/>
+                                <w:left w:w="15" w:type="dxa"/>
                                 <w:bottom w:w="115" w:type="dxa"/>
                                 <w:right w:w="115" w:type="dxa"/>
                               </w:tblCellMar>
@@ -9083,7 +9015,7 @@
                                   <w:tcBorders/>
                                   <w:shd w:color="auto" w:fill="F79646" w:themeFill="accent6" w:val="clear"/>
                                   <w:tcMar>
-                                    <w:left w:w="25" w:type="dxa"/>
+                                    <w:left w:w="15" w:type="dxa"/>
                                   </w:tcMar>
                                 </w:tcPr>
                                 <w:p>
@@ -9117,7 +9049,7 @@
                                   <w:tcBorders/>
                                   <w:shd w:color="auto" w:fill="F79646" w:themeFill="accent6" w:val="clear"/>
                                   <w:tcMar>
-                                    <w:left w:w="25" w:type="dxa"/>
+                                    <w:left w:w="15" w:type="dxa"/>
                                   </w:tcMar>
                                 </w:tcPr>
                                 <w:p>
@@ -9152,7 +9084,7 @@
                                   <w:tcBorders/>
                                   <w:shd w:color="auto" w:fill="F79646" w:themeFill="accent6" w:val="clear"/>
                                   <w:tcMar>
-                                    <w:left w:w="25" w:type="dxa"/>
+                                    <w:left w:w="15" w:type="dxa"/>
                                   </w:tcMar>
                                 </w:tcPr>
                                 <w:p>
@@ -9200,7 +9132,7 @@
                                   </w:tcBorders>
                                   <w:shd w:color="auto" w:fill="FDE4D0" w:themeFill="accent6" w:themeFillTint="3f" w:val="clear"/>
                                   <w:tcMar>
-                                    <w:left w:w="25" w:type="dxa"/>
+                                    <w:left w:w="15" w:type="dxa"/>
                                   </w:tcMar>
                                   <w:vAlign w:val="center"/>
                                 </w:tcPr>
@@ -9329,7 +9261,7 @@
                                   </w:tcBorders>
                                   <w:shd w:fill="auto" w:val="clear"/>
                                   <w:tcMar>
-                                    <w:left w:w="25" w:type="dxa"/>
+                                    <w:left w:w="15" w:type="dxa"/>
                                   </w:tcMar>
                                   <w:vAlign w:val="center"/>
                                 </w:tcPr>
@@ -9461,7 +9393,7 @@
                                   </w:tcBorders>
                                   <w:shd w:color="auto" w:fill="FDE4D0" w:themeFill="accent6" w:themeFillTint="3f" w:val="clear"/>
                                   <w:tcMar>
-                                    <w:left w:w="25" w:type="dxa"/>
+                                    <w:left w:w="15" w:type="dxa"/>
                                   </w:tcMar>
                                   <w:vAlign w:val="center"/>
                                 </w:tcPr>
@@ -9578,7 +9510,7 @@
                                   </w:tcBorders>
                                   <w:shd w:fill="auto" w:val="clear"/>
                                   <w:tcMar>
-                                    <w:left w:w="25" w:type="dxa"/>
+                                    <w:left w:w="15" w:type="dxa"/>
                                   </w:tcMar>
                                   <w:vAlign w:val="center"/>
                                 </w:tcPr>
@@ -9713,7 +9645,7 @@
                                   </w:tcBorders>
                                   <w:shd w:color="auto" w:fill="FDE4D0" w:themeFill="accent6" w:themeFillTint="3f" w:val="clear"/>
                                   <w:tcMar>
-                                    <w:left w:w="25" w:type="dxa"/>
+                                    <w:left w:w="15" w:type="dxa"/>
                                   </w:tcMar>
                                   <w:vAlign w:val="center"/>
                                 </w:tcPr>
@@ -9832,7 +9764,7 @@
                                   </w:tcBorders>
                                   <w:shd w:fill="auto" w:val="clear"/>
                                   <w:tcMar>
-                                    <w:left w:w="25" w:type="dxa"/>
+                                    <w:left w:w="15" w:type="dxa"/>
                                   </w:tcMar>
                                   <w:vAlign w:val="center"/>
                                 </w:tcPr>
@@ -9948,7 +9880,7 @@
                                   </w:tcBorders>
                                   <w:shd w:color="auto" w:fill="FDE4D0" w:themeFill="accent6" w:themeFillTint="3f" w:val="clear"/>
                                   <w:tcMar>
-                                    <w:left w:w="25" w:type="dxa"/>
+                                    <w:left w:w="15" w:type="dxa"/>
                                   </w:tcMar>
                                   <w:vAlign w:val="center"/>
                                 </w:tcPr>
@@ -10057,7 +9989,7 @@
                                   </w:tcBorders>
                                   <w:shd w:fill="auto" w:val="clear"/>
                                   <w:tcMar>
-                                    <w:left w:w="25" w:type="dxa"/>
+                                    <w:left w:w="15" w:type="dxa"/>
                                   </w:tcMar>
                                   <w:vAlign w:val="center"/>
                                 </w:tcPr>
@@ -10164,7 +10096,7 @@
                                   </w:tcBorders>
                                   <w:shd w:color="auto" w:fill="FDE4D0" w:themeFill="accent6" w:themeFillTint="3f" w:val="clear"/>
                                   <w:tcMar>
-                                    <w:left w:w="25" w:type="dxa"/>
+                                    <w:left w:w="15" w:type="dxa"/>
                                   </w:tcMar>
                                   <w:vAlign w:val="center"/>
                                 </w:tcPr>
@@ -10271,7 +10203,7 @@
                                   </w:tcBorders>
                                   <w:shd w:fill="auto" w:val="clear"/>
                                   <w:tcMar>
-                                    <w:left w:w="25" w:type="dxa"/>
+                                    <w:left w:w="15" w:type="dxa"/>
                                   </w:tcMar>
                                   <w:vAlign w:val="center"/>
                                 </w:tcPr>
@@ -10379,7 +10311,7 @@
                                   </w:tcBorders>
                                   <w:shd w:fill="auto" w:val="clear"/>
                                   <w:tcMar>
-                                    <w:left w:w="25" w:type="dxa"/>
+                                    <w:left w:w="15" w:type="dxa"/>
                                   </w:tcMar>
                                   <w:vAlign w:val="center"/>
                                 </w:tcPr>
@@ -10505,7 +10437,7 @@
                                   </w:tcBorders>
                                   <w:shd w:color="auto" w:fill="FDE4D0" w:themeFill="accent6" w:themeFillTint="3f" w:val="clear"/>
                                   <w:tcMar>
-                                    <w:left w:w="25" w:type="dxa"/>
+                                    <w:left w:w="15" w:type="dxa"/>
                                   </w:tcMar>
                                   <w:vAlign w:val="center"/>
                                 </w:tcPr>
@@ -10648,7 +10580,7 @@
                                   </w:tcBorders>
                                   <w:shd w:fill="auto" w:val="clear"/>
                                   <w:tcMar>
-                                    <w:left w:w="25" w:type="dxa"/>
+                                    <w:left w:w="15" w:type="dxa"/>
                                   </w:tcMar>
                                   <w:vAlign w:val="center"/>
                                 </w:tcPr>
@@ -10763,7 +10695,7 @@
                                   </w:tcBorders>
                                   <w:shd w:color="auto" w:fill="FDE4D0" w:themeFill="accent6" w:themeFillTint="3f" w:val="clear"/>
                                   <w:tcMar>
-                                    <w:left w:w="25" w:type="dxa"/>
+                                    <w:left w:w="15" w:type="dxa"/>
                                   </w:tcMar>
                                   <w:vAlign w:val="center"/>
                                 </w:tcPr>
@@ -10890,7 +10822,7 @@
                                   </w:tcBorders>
                                   <w:shd w:fill="auto" w:val="clear"/>
                                   <w:tcMar>
-                                    <w:left w:w="25" w:type="dxa"/>
+                                    <w:left w:w="15" w:type="dxa"/>
                                   </w:tcMar>
                                   <w:vAlign w:val="center"/>
                                 </w:tcPr>
@@ -11033,7 +10965,7 @@
                                   </w:tcBorders>
                                   <w:shd w:fill="auto" w:val="clear"/>
                                   <w:tcMar>
-                                    <w:left w:w="25" w:type="dxa"/>
+                                    <w:left w:w="15" w:type="dxa"/>
                                   </w:tcMar>
                                   <w:vAlign w:val="center"/>
                                 </w:tcPr>
@@ -11041,10 +10973,17 @@
                                   <w:pPr>
                                     <w:pStyle w:val="Normal"/>
                                     <w:jc w:val="center"/>
-                                    <w:rPr/>
+                                    <w:rPr>
+                                      <w:b/>
+                                      <w:b/>
+                                      <w:bCs/>
+                                    </w:rPr>
                                   </w:pPr>
                                   <w:r>
-                                    <w:rPr/>
+                                    <w:rPr>
+                                      <w:b/>
+                                      <w:bCs/>
+                                    </w:rPr>
                                   </w:r>
                                 </w:p>
                               </w:tc>
@@ -11121,7 +11060,7 @@
                                   </w:tcBorders>
                                   <w:shd w:color="auto" w:fill="FDE4D0" w:themeFill="accent6" w:themeFillTint="3f" w:val="clear"/>
                                   <w:tcMar>
-                                    <w:left w:w="25" w:type="dxa"/>
+                                    <w:left w:w="15" w:type="dxa"/>
                                   </w:tcMar>
                                   <w:vAlign w:val="center"/>
                                 </w:tcPr>
@@ -11264,7 +11203,7 @@
                                   </w:tcBorders>
                                   <w:shd w:fill="auto" w:val="clear"/>
                                   <w:tcMar>
-                                    <w:left w:w="25" w:type="dxa"/>
+                                    <w:left w:w="15" w:type="dxa"/>
                                   </w:tcMar>
                                   <w:vAlign w:val="center"/>
                                 </w:tcPr>
@@ -11407,7 +11346,7 @@
                                   </w:tcBorders>
                                   <w:shd w:color="auto" w:fill="FDE4D0" w:themeFill="accent6" w:themeFillTint="3f" w:val="clear"/>
                                   <w:tcMar>
-                                    <w:left w:w="25" w:type="dxa"/>
+                                    <w:left w:w="15" w:type="dxa"/>
                                   </w:tcMar>
                                   <w:vAlign w:val="center"/>
                                 </w:tcPr>
@@ -11550,7 +11489,7 @@
                                   </w:tcBorders>
                                   <w:shd w:fill="auto" w:val="clear"/>
                                   <w:tcMar>
-                                    <w:left w:w="25" w:type="dxa"/>
+                                    <w:left w:w="15" w:type="dxa"/>
                                   </w:tcMar>
                                   <w:vAlign w:val="center"/>
                                 </w:tcPr>
@@ -11693,7 +11632,7 @@
                                   </w:tcBorders>
                                   <w:shd w:color="auto" w:fill="FDE4D0" w:themeFill="accent6" w:themeFillTint="3f" w:val="clear"/>
                                   <w:tcMar>
-                                    <w:left w:w="25" w:type="dxa"/>
+                                    <w:left w:w="15" w:type="dxa"/>
                                   </w:tcMar>
                                   <w:vAlign w:val="center"/>
                                 </w:tcPr>
@@ -11836,7 +11775,7 @@
                                   </w:tcBorders>
                                   <w:shd w:fill="auto" w:val="clear"/>
                                   <w:tcMar>
-                                    <w:left w:w="25" w:type="dxa"/>
+                                    <w:left w:w="15" w:type="dxa"/>
                                   </w:tcMar>
                                   <w:vAlign w:val="center"/>
                                 </w:tcPr>
@@ -11937,14 +11876,10 @@
                           <w:p>
                             <w:pPr>
                               <w:pStyle w:val="FrameContents"/>
-                              <w:rPr>
-                                <w:color w:val="000000"/>
-                              </w:rPr>
+                              <w:rPr/>
                             </w:pPr>
                             <w:r>
-                              <w:rPr>
-                                <w:color w:val="000000"/>
-                              </w:rPr>
+                              <w:rPr/>
                             </w:r>
                           </w:p>
                         </w:txbxContent>
@@ -11960,7 +11895,7 @@
           </mc:Choice>
           <mc:Fallback>
             <w:pict>
-              <v:rect id="shape_0" ID="Frame2" stroked="f" style="position:absolute;margin-left:53.55pt;margin-top:90.05pt;width:690.05pt;height:919.5pt;mso-position-horizontal-relative:page;mso-position-vertical-relative:page">
+              <v:rect id="shape_0" ID="Frame2" stroked="f" style="position:absolute;margin-left:53.55pt;margin-top:90.05pt;width:690.1pt;height:919.5pt;mso-position-horizontal-relative:page;mso-position-vertical-relative:page">
                 <w10:wrap type="none"/>
                 <v:fill o:detectmouseclick="t" on="false"/>
                 <v:stroke color="#3465a4" joinstyle="round" endcap="flat"/>
@@ -11971,10 +11906,10 @@
                         <w:tblStyle w:val="MediumShading1-Accent6"/>
                         <w:tblW w:w="13795" w:type="dxa"/>
                         <w:jc w:val="left"/>
-                        <w:tblInd w:w="38" w:type="dxa"/>
+                        <w:tblInd w:w="28" w:type="dxa"/>
                         <w:tblCellMar>
                           <w:top w:w="115" w:type="dxa"/>
-                          <w:left w:w="25" w:type="dxa"/>
+                          <w:left w:w="15" w:type="dxa"/>
                           <w:bottom w:w="115" w:type="dxa"/>
                           <w:right w:w="115" w:type="dxa"/>
                         </w:tblCellMar>
@@ -11997,7 +11932,7 @@
                             <w:tcBorders/>
                             <w:shd w:color="auto" w:fill="F79646" w:themeFill="accent6" w:val="clear"/>
                             <w:tcMar>
-                              <w:left w:w="25" w:type="dxa"/>
+                              <w:left w:w="15" w:type="dxa"/>
                             </w:tcMar>
                           </w:tcPr>
                           <w:p>
@@ -12031,7 +11966,7 @@
                             <w:tcBorders/>
                             <w:shd w:color="auto" w:fill="F79646" w:themeFill="accent6" w:val="clear"/>
                             <w:tcMar>
-                              <w:left w:w="25" w:type="dxa"/>
+                              <w:left w:w="15" w:type="dxa"/>
                             </w:tcMar>
                           </w:tcPr>
                           <w:p>
@@ -12066,7 +12001,7 @@
                             <w:tcBorders/>
                             <w:shd w:color="auto" w:fill="F79646" w:themeFill="accent6" w:val="clear"/>
                             <w:tcMar>
-                              <w:left w:w="25" w:type="dxa"/>
+                              <w:left w:w="15" w:type="dxa"/>
                             </w:tcMar>
                           </w:tcPr>
                           <w:p>
@@ -12114,7 +12049,7 @@
                             </w:tcBorders>
                             <w:shd w:color="auto" w:fill="FDE4D0" w:themeFill="accent6" w:themeFillTint="3f" w:val="clear"/>
                             <w:tcMar>
-                              <w:left w:w="25" w:type="dxa"/>
+                              <w:left w:w="15" w:type="dxa"/>
                             </w:tcMar>
                             <w:vAlign w:val="center"/>
                           </w:tcPr>
@@ -12243,7 +12178,7 @@
                             </w:tcBorders>
                             <w:shd w:fill="auto" w:val="clear"/>
                             <w:tcMar>
-                              <w:left w:w="25" w:type="dxa"/>
+                              <w:left w:w="15" w:type="dxa"/>
                             </w:tcMar>
                             <w:vAlign w:val="center"/>
                           </w:tcPr>
@@ -12375,7 +12310,7 @@
                             </w:tcBorders>
                             <w:shd w:color="auto" w:fill="FDE4D0" w:themeFill="accent6" w:themeFillTint="3f" w:val="clear"/>
                             <w:tcMar>
-                              <w:left w:w="25" w:type="dxa"/>
+                              <w:left w:w="15" w:type="dxa"/>
                             </w:tcMar>
                             <w:vAlign w:val="center"/>
                           </w:tcPr>
@@ -12492,7 +12427,7 @@
                             </w:tcBorders>
                             <w:shd w:fill="auto" w:val="clear"/>
                             <w:tcMar>
-                              <w:left w:w="25" w:type="dxa"/>
+                              <w:left w:w="15" w:type="dxa"/>
                             </w:tcMar>
                             <w:vAlign w:val="center"/>
                           </w:tcPr>
@@ -12627,7 +12562,7 @@
                             </w:tcBorders>
                             <w:shd w:color="auto" w:fill="FDE4D0" w:themeFill="accent6" w:themeFillTint="3f" w:val="clear"/>
                             <w:tcMar>
-                              <w:left w:w="25" w:type="dxa"/>
+                              <w:left w:w="15" w:type="dxa"/>
                             </w:tcMar>
                             <w:vAlign w:val="center"/>
                           </w:tcPr>
@@ -12746,7 +12681,7 @@
                             </w:tcBorders>
                             <w:shd w:fill="auto" w:val="clear"/>
                             <w:tcMar>
-                              <w:left w:w="25" w:type="dxa"/>
+                              <w:left w:w="15" w:type="dxa"/>
                             </w:tcMar>
                             <w:vAlign w:val="center"/>
                           </w:tcPr>
@@ -12862,7 +12797,7 @@
                             </w:tcBorders>
                             <w:shd w:color="auto" w:fill="FDE4D0" w:themeFill="accent6" w:themeFillTint="3f" w:val="clear"/>
                             <w:tcMar>
-                              <w:left w:w="25" w:type="dxa"/>
+                              <w:left w:w="15" w:type="dxa"/>
                             </w:tcMar>
                             <w:vAlign w:val="center"/>
                           </w:tcPr>
@@ -12971,7 +12906,7 @@
                             </w:tcBorders>
                             <w:shd w:fill="auto" w:val="clear"/>
                             <w:tcMar>
-                              <w:left w:w="25" w:type="dxa"/>
+                              <w:left w:w="15" w:type="dxa"/>
                             </w:tcMar>
                             <w:vAlign w:val="center"/>
                           </w:tcPr>
@@ -13078,7 +13013,7 @@
                             </w:tcBorders>
                             <w:shd w:color="auto" w:fill="FDE4D0" w:themeFill="accent6" w:themeFillTint="3f" w:val="clear"/>
                             <w:tcMar>
-                              <w:left w:w="25" w:type="dxa"/>
+                              <w:left w:w="15" w:type="dxa"/>
                             </w:tcMar>
                             <w:vAlign w:val="center"/>
                           </w:tcPr>
@@ -13185,7 +13120,7 @@
                             </w:tcBorders>
                             <w:shd w:fill="auto" w:val="clear"/>
                             <w:tcMar>
-                              <w:left w:w="25" w:type="dxa"/>
+                              <w:left w:w="15" w:type="dxa"/>
                             </w:tcMar>
                             <w:vAlign w:val="center"/>
                           </w:tcPr>
@@ -13293,7 +13228,7 @@
                             </w:tcBorders>
                             <w:shd w:fill="auto" w:val="clear"/>
                             <w:tcMar>
-                              <w:left w:w="25" w:type="dxa"/>
+                              <w:left w:w="15" w:type="dxa"/>
                             </w:tcMar>
                             <w:vAlign w:val="center"/>
                           </w:tcPr>
@@ -13419,7 +13354,7 @@
                             </w:tcBorders>
                             <w:shd w:color="auto" w:fill="FDE4D0" w:themeFill="accent6" w:themeFillTint="3f" w:val="clear"/>
                             <w:tcMar>
-                              <w:left w:w="25" w:type="dxa"/>
+                              <w:left w:w="15" w:type="dxa"/>
                             </w:tcMar>
                             <w:vAlign w:val="center"/>
                           </w:tcPr>
@@ -13562,7 +13497,7 @@
                             </w:tcBorders>
                             <w:shd w:fill="auto" w:val="clear"/>
                             <w:tcMar>
-                              <w:left w:w="25" w:type="dxa"/>
+                              <w:left w:w="15" w:type="dxa"/>
                             </w:tcMar>
                             <w:vAlign w:val="center"/>
                           </w:tcPr>
@@ -13677,7 +13612,7 @@
                             </w:tcBorders>
                             <w:shd w:color="auto" w:fill="FDE4D0" w:themeFill="accent6" w:themeFillTint="3f" w:val="clear"/>
                             <w:tcMar>
-                              <w:left w:w="25" w:type="dxa"/>
+                              <w:left w:w="15" w:type="dxa"/>
                             </w:tcMar>
                             <w:vAlign w:val="center"/>
                           </w:tcPr>
@@ -13804,7 +13739,7 @@
                             </w:tcBorders>
                             <w:shd w:fill="auto" w:val="clear"/>
                             <w:tcMar>
-                              <w:left w:w="25" w:type="dxa"/>
+                              <w:left w:w="15" w:type="dxa"/>
                             </w:tcMar>
                             <w:vAlign w:val="center"/>
                           </w:tcPr>
@@ -13947,7 +13882,7 @@
                             </w:tcBorders>
                             <w:shd w:fill="auto" w:val="clear"/>
                             <w:tcMar>
-                              <w:left w:w="25" w:type="dxa"/>
+                              <w:left w:w="15" w:type="dxa"/>
                             </w:tcMar>
                             <w:vAlign w:val="center"/>
                           </w:tcPr>
@@ -13955,10 +13890,17 @@
                             <w:pPr>
                               <w:pStyle w:val="Normal"/>
                               <w:jc w:val="center"/>
-                              <w:rPr/>
+                              <w:rPr>
+                                <w:b/>
+                                <w:b/>
+                                <w:bCs/>
+                              </w:rPr>
                             </w:pPr>
                             <w:r>
-                              <w:rPr/>
+                              <w:rPr>
+                                <w:b/>
+                                <w:bCs/>
+                              </w:rPr>
                             </w:r>
                           </w:p>
                         </w:tc>
@@ -14035,7 +13977,7 @@
                             </w:tcBorders>
                             <w:shd w:color="auto" w:fill="FDE4D0" w:themeFill="accent6" w:themeFillTint="3f" w:val="clear"/>
                             <w:tcMar>
-                              <w:left w:w="25" w:type="dxa"/>
+                              <w:left w:w="15" w:type="dxa"/>
                             </w:tcMar>
                             <w:vAlign w:val="center"/>
                           </w:tcPr>
@@ -14178,7 +14120,7 @@
                             </w:tcBorders>
                             <w:shd w:fill="auto" w:val="clear"/>
                             <w:tcMar>
-                              <w:left w:w="25" w:type="dxa"/>
+                              <w:left w:w="15" w:type="dxa"/>
                             </w:tcMar>
                             <w:vAlign w:val="center"/>
                           </w:tcPr>
@@ -14321,7 +14263,7 @@
                             </w:tcBorders>
                             <w:shd w:color="auto" w:fill="FDE4D0" w:themeFill="accent6" w:themeFillTint="3f" w:val="clear"/>
                             <w:tcMar>
-                              <w:left w:w="25" w:type="dxa"/>
+                              <w:left w:w="15" w:type="dxa"/>
                             </w:tcMar>
                             <w:vAlign w:val="center"/>
                           </w:tcPr>
@@ -14464,7 +14406,7 @@
                             </w:tcBorders>
                             <w:shd w:fill="auto" w:val="clear"/>
                             <w:tcMar>
-                              <w:left w:w="25" w:type="dxa"/>
+                              <w:left w:w="15" w:type="dxa"/>
                             </w:tcMar>
                             <w:vAlign w:val="center"/>
                           </w:tcPr>
@@ -14607,7 +14549,7 @@
                             </w:tcBorders>
                             <w:shd w:color="auto" w:fill="FDE4D0" w:themeFill="accent6" w:themeFillTint="3f" w:val="clear"/>
                             <w:tcMar>
-                              <w:left w:w="25" w:type="dxa"/>
+                              <w:left w:w="15" w:type="dxa"/>
                             </w:tcMar>
                             <w:vAlign w:val="center"/>
                           </w:tcPr>
@@ -14750,7 +14692,7 @@
                             </w:tcBorders>
                             <w:shd w:fill="auto" w:val="clear"/>
                             <w:tcMar>
-                              <w:left w:w="25" w:type="dxa"/>
+                              <w:left w:w="15" w:type="dxa"/>
                             </w:tcMar>
                             <w:vAlign w:val="center"/>
                           </w:tcPr>
@@ -14851,14 +14793,10 @@
                     <w:p>
                       <w:pPr>
                         <w:pStyle w:val="FrameContents"/>
-                        <w:rPr>
-                          <w:color w:val="000000"/>
-                        </w:rPr>
+                        <w:rPr/>
                       </w:pPr>
                       <w:r>
-                        <w:rPr>
-                          <w:color w:val="000000"/>
-                        </w:rPr>
+                        <w:rPr/>
                       </w:r>
                     </w:p>
                   </w:txbxContent>
@@ -15350,10 +15288,10 @@
           <w:szCs w:val="28"/>
         </w:rPr>
       </w:pPr>
-      <w:bookmarkStart w:id="20" w:name="_LSQ_Python_Codes_7"/>
-      <w:bookmarkStart w:id="21" w:name="_LSQ_Python_Codes_6"/>
-      <w:bookmarkStart w:id="22" w:name="_LSQ_Python_Codes_5"/>
-      <w:bookmarkStart w:id="23" w:name="_LSQ_Python_Codes_4"/>
+      <w:bookmarkStart w:id="20" w:name="_LSQ_Python_Codes_4"/>
+      <w:bookmarkStart w:id="21" w:name="_LSQ_Python_Codes_5"/>
+      <w:bookmarkStart w:id="22" w:name="_LSQ_Python_Codes_6"/>
+      <w:bookmarkStart w:id="23" w:name="_LSQ_Python_Codes_7"/>
       <w:bookmarkEnd w:id="20"/>
       <w:bookmarkEnd w:id="21"/>
       <w:bookmarkEnd w:id="22"/>
@@ -15733,10 +15671,10 @@
         <w:tblStyle w:val="LightList-Accent6"/>
         <w:tblW w:w="13878" w:type="dxa"/>
         <w:jc w:val="left"/>
-        <w:tblInd w:w="-79" w:type="dxa"/>
+        <w:tblInd w:w="-89" w:type="dxa"/>
         <w:tblCellMar>
           <w:top w:w="0" w:type="dxa"/>
-          <w:left w:w="27" w:type="dxa"/>
+          <w:left w:w="17" w:type="dxa"/>
           <w:bottom w:w="0" w:type="dxa"/>
           <w:right w:w="108" w:type="dxa"/>
         </w:tblCellMar>
@@ -15763,7 +15701,7 @@
             </w:tcBorders>
             <w:shd w:color="auto" w:fill="F79646" w:themeFill="accent6" w:val="clear"/>
             <w:tcMar>
-              <w:left w:w="27" w:type="dxa"/>
+              <w:left w:w="17" w:type="dxa"/>
             </w:tcMar>
           </w:tcPr>
           <w:p>
@@ -15872,7 +15810,7 @@
             <w:tcBorders/>
             <w:shd w:fill="auto" w:val="clear"/>
             <w:tcMar>
-              <w:left w:w="27" w:type="dxa"/>
+              <w:left w:w="17" w:type="dxa"/>
             </w:tcMar>
             <w:vAlign w:val="center"/>
           </w:tcPr>
@@ -15890,18 +15828,7 @@
                 <w:sz w:val="20"/>
                 <w:szCs w:val="20"/>
               </w:rPr>
-              <w:t>chimes_lsq</w:t>
-            </w:r>
-            <w:r>
-              <w:rPr>
-                <w:rFonts w:cs="Courier" w:ascii="Courier" w:hAnsi="Courier"/>
-                <w:b w:val="false"/>
-                <w:bCs/>
-                <w:color w:val="000000" w:themeColor="text1"/>
-                <w:sz w:val="20"/>
-                <w:szCs w:val="20"/>
-              </w:rPr>
-              <w:t>.py</w:t>
+              <w:t>chimes_lsq.py</w:t>
             </w:r>
           </w:p>
         </w:tc>
@@ -15911,7 +15838,7 @@
             <w:tcBorders/>
             <w:shd w:fill="auto" w:val="clear"/>
             <w:tcMar>
-              <w:left w:w="27" w:type="dxa"/>
+              <w:left w:w="17" w:type="dxa"/>
             </w:tcMar>
             <w:vAlign w:val="center"/>
           </w:tcPr>
@@ -15964,7 +15891,7 @@
             <w:tcBorders/>
             <w:shd w:fill="auto" w:val="clear"/>
             <w:tcMar>
-              <w:left w:w="27" w:type="dxa"/>
+              <w:left w:w="17" w:type="dxa"/>
             </w:tcMar>
             <w:vAlign w:val="center"/>
           </w:tcPr>
@@ -16043,10 +15970,10 @@
         <w:tblStyle w:val="MediumShading1-Accent6"/>
         <w:tblW w:w="13795" w:type="dxa"/>
         <w:jc w:val="left"/>
-        <w:tblInd w:w="-79" w:type="dxa"/>
+        <w:tblInd w:w="-89" w:type="dxa"/>
         <w:tblCellMar>
           <w:top w:w="115" w:type="dxa"/>
-          <w:left w:w="35" w:type="dxa"/>
+          <w:left w:w="25" w:type="dxa"/>
           <w:bottom w:w="115" w:type="dxa"/>
           <w:right w:w="115" w:type="dxa"/>
         </w:tblCellMar>
@@ -16068,7 +15995,7 @@
             <w:tcBorders/>
             <w:shd w:color="auto" w:fill="F79646" w:themeFill="accent6" w:val="clear"/>
             <w:tcMar>
-              <w:left w:w="35" w:type="dxa"/>
+              <w:left w:w="25" w:type="dxa"/>
             </w:tcMar>
           </w:tcPr>
           <w:p>
@@ -16101,7 +16028,7 @@
             <w:tcBorders/>
             <w:shd w:color="auto" w:fill="F79646" w:themeFill="accent6" w:val="clear"/>
             <w:tcMar>
-              <w:left w:w="35" w:type="dxa"/>
+              <w:left w:w="25" w:type="dxa"/>
             </w:tcMar>
           </w:tcPr>
           <w:p>
@@ -16135,7 +16062,7 @@
             <w:tcBorders/>
             <w:shd w:color="auto" w:fill="F79646" w:themeFill="accent6" w:val="clear"/>
             <w:tcMar>
-              <w:left w:w="35" w:type="dxa"/>
+              <w:left w:w="25" w:type="dxa"/>
             </w:tcMar>
           </w:tcPr>
           <w:p>
@@ -16181,7 +16108,7 @@
             </w:tcBorders>
             <w:shd w:color="auto" w:fill="FDE4D0" w:themeFill="accent6" w:themeFillTint="3f" w:val="clear"/>
             <w:tcMar>
-              <w:left w:w="35" w:type="dxa"/>
+              <w:left w:w="25" w:type="dxa"/>
             </w:tcMar>
             <w:vAlign w:val="center"/>
           </w:tcPr>
@@ -16309,7 +16236,7 @@
             </w:tcBorders>
             <w:shd w:fill="auto" w:val="clear"/>
             <w:tcMar>
-              <w:left w:w="35" w:type="dxa"/>
+              <w:left w:w="25" w:type="dxa"/>
             </w:tcMar>
             <w:vAlign w:val="center"/>
           </w:tcPr>
@@ -16447,7 +16374,7 @@
             </w:tcBorders>
             <w:shd w:color="auto" w:fill="FDE4D0" w:themeFill="accent6" w:themeFillTint="3f" w:val="clear"/>
             <w:tcMar>
-              <w:left w:w="35" w:type="dxa"/>
+              <w:left w:w="25" w:type="dxa"/>
             </w:tcMar>
             <w:vAlign w:val="center"/>
           </w:tcPr>
@@ -16565,7 +16492,7 @@
             </w:tcBorders>
             <w:shd w:fill="auto" w:val="clear"/>
             <w:tcMar>
-              <w:left w:w="35" w:type="dxa"/>
+              <w:left w:w="25" w:type="dxa"/>
             </w:tcMar>
             <w:vAlign w:val="center"/>
           </w:tcPr>
@@ -16698,7 +16625,7 @@
             </w:tcBorders>
             <w:shd w:color="auto" w:fill="FDE4D0" w:themeFill="accent6" w:themeFillTint="3f" w:val="clear"/>
             <w:tcMar>
-              <w:left w:w="35" w:type="dxa"/>
+              <w:left w:w="25" w:type="dxa"/>
             </w:tcMar>
             <w:vAlign w:val="center"/>
           </w:tcPr>
@@ -16782,11 +16709,7 @@
             <w:pPr>
               <w:pStyle w:val="Normal"/>
               <w:cnfStyle w:val="000000100000" w:firstRow="0" w:lastRow="0" w:firstColumn="0" w:lastColumn="0" w:oddVBand="0" w:evenVBand="0" w:oddHBand="1" w:evenHBand="0" w:firstRowFirstColumn="0" w:firstRowLastColumn="0" w:lastRowFirstColumn="0" w:lastRowLastColumn="0"/>
-              <w:rPr>
-                <w:rFonts w:ascii="Courier" w:hAnsi="Courier"/>
-                <w:sz w:val="20"/>
-                <w:szCs w:val="20"/>
-              </w:rPr>
+              <w:rPr/>
             </w:pPr>
             <w:r>
               <w:rPr>
@@ -16794,7 +16717,15 @@
                 <w:sz w:val="20"/>
                 <w:szCs w:val="20"/>
               </w:rPr>
-              <w:t>Maximum allowed fraction deviation from input temperature. Defaults to 0.10 (10%).</w:t>
+              <w:t xml:space="preserve">Maximum allowed fraction deviation from input temperature. Defaults to 0.10 (10%).  </w:t>
+            </w:r>
+            <w:r>
+              <w:rPr>
+                <w:rFonts w:ascii="Courier" w:hAnsi="Courier"/>
+                <w:sz w:val="20"/>
+                <w:szCs w:val="20"/>
+              </w:rPr>
+              <w:t>Will be ignored if a negative value is given.</w:t>
             </w:r>
           </w:p>
         </w:tc>
@@ -16816,7 +16747,7 @@
             </w:tcBorders>
             <w:shd w:fill="auto" w:val="clear"/>
             <w:tcMar>
-              <w:left w:w="35" w:type="dxa"/>
+              <w:left w:w="25" w:type="dxa"/>
             </w:tcMar>
             <w:vAlign w:val="center"/>
           </w:tcPr>
@@ -16944,7 +16875,7 @@
             </w:tcBorders>
             <w:shd w:color="auto" w:fill="FDE4D0" w:themeFill="accent6" w:themeFillTint="3f" w:val="clear"/>
             <w:tcMar>
-              <w:left w:w="35" w:type="dxa"/>
+              <w:left w:w="25" w:type="dxa"/>
             </w:tcMar>
             <w:vAlign w:val="center"/>
           </w:tcPr>
@@ -17068,7 +16999,7 @@
             </w:tcBorders>
             <w:shd w:fill="auto" w:val="clear"/>
             <w:tcMar>
-              <w:left w:w="35" w:type="dxa"/>
+              <w:left w:w="25" w:type="dxa"/>
             </w:tcMar>
             <w:vAlign w:val="center"/>
           </w:tcPr>
@@ -17204,7 +17135,7 @@
             </w:tcBorders>
             <w:shd w:color="auto" w:fill="FDE4D0" w:themeFill="accent6" w:themeFillTint="3f" w:val="clear"/>
             <w:tcMar>
-              <w:left w:w="35" w:type="dxa"/>
+              <w:left w:w="25" w:type="dxa"/>
             </w:tcMar>
             <w:vAlign w:val="center"/>
           </w:tcPr>
@@ -17322,7 +17253,7 @@
             </w:tcBorders>
             <w:shd w:fill="auto" w:val="clear"/>
             <w:tcMar>
-              <w:left w:w="35" w:type="dxa"/>
+              <w:left w:w="25" w:type="dxa"/>
             </w:tcMar>
             <w:vAlign w:val="center"/>
           </w:tcPr>
@@ -17446,7 +17377,7 @@
             </w:tcBorders>
             <w:shd w:color="auto" w:fill="FDE4D0" w:themeFill="accent6" w:themeFillTint="3f" w:val="clear"/>
             <w:tcMar>
-              <w:left w:w="35" w:type="dxa"/>
+              <w:left w:w="25" w:type="dxa"/>
             </w:tcMar>
             <w:vAlign w:val="center"/>
           </w:tcPr>
@@ -17569,7 +17500,7 @@
             </w:tcBorders>
             <w:shd w:fill="auto" w:val="clear"/>
             <w:tcMar>
-              <w:left w:w="35" w:type="dxa"/>
+              <w:left w:w="25" w:type="dxa"/>
             </w:tcMar>
             <w:vAlign w:val="center"/>
           </w:tcPr>
@@ -17761,7 +17692,7 @@
             </w:tcBorders>
             <w:shd w:color="auto" w:fill="FDE4D0" w:themeFill="accent6" w:themeFillTint="3f" w:val="clear"/>
             <w:tcMar>
-              <w:left w:w="35" w:type="dxa"/>
+              <w:left w:w="25" w:type="dxa"/>
             </w:tcMar>
             <w:vAlign w:val="center"/>
           </w:tcPr>
@@ -17887,7 +17818,7 @@
             </w:tcBorders>
             <w:shd w:fill="auto" w:val="clear"/>
             <w:tcMar>
-              <w:left w:w="35" w:type="dxa"/>
+              <w:left w:w="25" w:type="dxa"/>
             </w:tcMar>
             <w:vAlign w:val="center"/>
           </w:tcPr>
@@ -18005,7 +17936,7 @@
             </w:tcBorders>
             <w:shd w:color="auto" w:fill="FDE4D0" w:themeFill="accent6" w:themeFillTint="3f" w:val="clear"/>
             <w:tcMar>
-              <w:left w:w="35" w:type="dxa"/>
+              <w:left w:w="25" w:type="dxa"/>
             </w:tcMar>
             <w:vAlign w:val="center"/>
           </w:tcPr>
@@ -18138,7 +18069,7 @@
             </w:tcBorders>
             <w:shd w:fill="auto" w:val="clear"/>
             <w:tcMar>
-              <w:left w:w="35" w:type="dxa"/>
+              <w:left w:w="25" w:type="dxa"/>
             </w:tcMar>
             <w:vAlign w:val="center"/>
           </w:tcPr>
@@ -18288,7 +18219,7 @@
             </w:tcBorders>
             <w:shd w:color="auto" w:fill="FDE4D0" w:themeFill="accent6" w:themeFillTint="3f" w:val="clear"/>
             <w:tcMar>
-              <w:left w:w="35" w:type="dxa"/>
+              <w:left w:w="25" w:type="dxa"/>
             </w:tcMar>
             <w:vAlign w:val="center"/>
           </w:tcPr>
@@ -18421,7 +18352,7 @@
             </w:tcBorders>
             <w:shd w:fill="auto" w:val="clear"/>
             <w:tcMar>
-              <w:left w:w="35" w:type="dxa"/>
+              <w:left w:w="25" w:type="dxa"/>
             </w:tcMar>
             <w:vAlign w:val="center"/>
           </w:tcPr>
@@ -18471,12 +18402,9 @@
               <w:pStyle w:val="Normal"/>
               <w:jc w:val="center"/>
               <w:cnfStyle w:val="000000010000" w:firstRow="0" w:lastRow="0" w:firstColumn="0" w:lastColumn="0" w:oddVBand="0" w:evenVBand="0" w:oddHBand="0" w:evenHBand="1" w:firstRowFirstColumn="0" w:firstRowLastColumn="0" w:lastRowFirstColumn="0" w:lastRowLastColumn="0"/>
-              <w:rPr>
-                <w:rFonts w:ascii="Courier" w:hAnsi="Courier"/>
-                <w:sz w:val="20"/>
-                <w:szCs w:val="20"/>
-              </w:rPr>
+              <w:rPr/>
             </w:pPr>
+            <w:bookmarkStart w:id="25" w:name="__DdeLink__1504_2266096779"/>
             <w:r>
               <w:rPr>
                 <w:rFonts w:ascii="Courier" w:hAnsi="Courier"/>
@@ -18485,6 +18413,7 @@
               </w:rPr>
               <w:t>“</w:t>
             </w:r>
+            <w:bookmarkEnd w:id="25"/>
             <w:r>
               <w:rPr>
                 <w:rFonts w:ascii="Courier" w:hAnsi="Courier"/>
@@ -18513,11 +18442,7 @@
             <w:pPr>
               <w:pStyle w:val="Normal"/>
               <w:cnfStyle w:val="000000010000" w:firstRow="0" w:lastRow="0" w:firstColumn="0" w:lastColumn="0" w:oddVBand="0" w:evenVBand="0" w:oddHBand="0" w:evenHBand="1" w:firstRowFirstColumn="0" w:firstRowLastColumn="0" w:lastRowFirstColumn="0" w:lastRowLastColumn="0"/>
-              <w:rPr>
-                <w:rFonts w:ascii="Courier" w:hAnsi="Courier"/>
-                <w:sz w:val="20"/>
-                <w:szCs w:val="20"/>
-              </w:rPr>
+              <w:rPr/>
             </w:pPr>
             <w:r>
               <w:rPr>
@@ -18525,7 +18450,125 @@
                 <w:sz w:val="20"/>
                 <w:szCs w:val="20"/>
               </w:rPr>
-              <w:t>Compute pressures analytically or numerically?</w:t>
+              <w:t>Compute pressures analytically or numerically</w:t>
+            </w:r>
+          </w:p>
+        </w:tc>
+      </w:tr>
+      <w:tr>
+        <w:trPr>
+          <w:cnfStyle w:val="000000010000" w:firstRow="0" w:lastRow="0" w:firstColumn="0" w:lastColumn="0" w:oddVBand="0" w:evenVBand="0" w:oddHBand="0" w:evenHBand="1" w:firstRowFirstColumn="0" w:firstRowLastColumn="0" w:lastRowFirstColumn="0" w:lastRowLastColumn="0"/>
+        </w:trPr>
+        <w:tc>
+          <w:tcPr>
+            <w:tcW w:w="3090" w:type="dxa"/>
+            <w:cnfStyle w:val="001000000000" w:firstRow="0" w:lastRow="0" w:firstColumn="1" w:lastColumn="0" w:oddVBand="0" w:evenVBand="0" w:oddHBand="0" w:evenHBand="0" w:firstRowFirstColumn="0" w:firstRowLastColumn="0" w:lastRowFirstColumn="0" w:lastRowLastColumn="0"/>
+            <w:tcBorders>
+              <w:top w:val="nil"/>
+              <w:bottom w:val="nil"/>
+              <w:right w:val="nil"/>
+              <w:insideH w:val="nil"/>
+              <w:insideV w:val="nil"/>
+            </w:tcBorders>
+            <w:shd w:fill="auto" w:val="clear"/>
+            <w:tcMar>
+              <w:left w:w="25" w:type="dxa"/>
+            </w:tcMar>
+            <w:vAlign w:val="center"/>
+          </w:tcPr>
+          <w:p>
+            <w:pPr>
+              <w:pStyle w:val="Normal"/>
+              <w:jc w:val="center"/>
+              <w:rPr>
+                <w:rFonts w:ascii="FreeMono" w:hAnsi="FreeMono"/>
+                <w:sz w:val="20"/>
+                <w:szCs w:val="20"/>
+              </w:rPr>
+            </w:pPr>
+            <w:r>
+              <w:rPr>
+                <w:rFonts w:ascii="FreeMono" w:hAnsi="FreeMono"/>
+                <w:sz w:val="20"/>
+                <w:szCs w:val="20"/>
+              </w:rPr>
+              <w:t># STRSCAL #</w:t>
+            </w:r>
+          </w:p>
+        </w:tc>
+        <w:tc>
+          <w:tcPr>
+            <w:tcW w:w="3505" w:type="dxa"/>
+            <w:tcBorders>
+              <w:top w:val="nil"/>
+              <w:left w:val="nil"/>
+              <w:bottom w:val="nil"/>
+              <w:right w:val="nil"/>
+              <w:insideH w:val="nil"/>
+              <w:insideV w:val="nil"/>
+            </w:tcBorders>
+            <w:shd w:fill="auto" w:val="clear"/>
+            <w:tcMar>
+              <w:left w:w="125" w:type="dxa"/>
+            </w:tcMar>
+            <w:vAlign w:val="center"/>
+          </w:tcPr>
+          <w:p>
+            <w:pPr>
+              <w:pStyle w:val="Normal"/>
+              <w:jc w:val="center"/>
+              <w:cnfStyle w:val="000000010000" w:firstRow="0" w:lastRow="0" w:firstColumn="0" w:lastColumn="0" w:oddVBand="0" w:evenVBand="0" w:oddHBand="0" w:evenHBand="1" w:firstRowFirstColumn="0" w:firstRowLastColumn="0" w:lastRowFirstColumn="0" w:lastRowLastColumn="0"/>
+              <w:rPr/>
+            </w:pPr>
+            <w:r>
+              <w:rPr>
+                <w:rFonts w:ascii="Courier" w:hAnsi="Courier"/>
+                <w:sz w:val="20"/>
+                <w:szCs w:val="20"/>
+              </w:rPr>
+              <w:t>“</w:t>
+            </w:r>
+            <w:r>
+              <w:rPr>
+                <w:rFonts w:ascii="Courier" w:hAnsi="Courier"/>
+                <w:sz w:val="20"/>
+                <w:szCs w:val="20"/>
+              </w:rPr>
+              <w:t>ANALYTICAL” or “NUMERICAL”</w:t>
+            </w:r>
+          </w:p>
+        </w:tc>
+        <w:tc>
+          <w:tcPr>
+            <w:tcW w:w="7200" w:type="dxa"/>
+            <w:tcBorders>
+              <w:top w:val="nil"/>
+              <w:left w:val="nil"/>
+              <w:bottom w:val="nil"/>
+              <w:insideH w:val="nil"/>
+            </w:tcBorders>
+            <w:shd w:fill="auto" w:val="clear"/>
+            <w:tcMar>
+              <w:left w:w="125" w:type="dxa"/>
+            </w:tcMar>
+          </w:tcPr>
+          <w:p>
+            <w:pPr>
+              <w:pStyle w:val="Normal"/>
+              <w:cnfStyle w:val="000000010000" w:firstRow="0" w:lastRow="0" w:firstColumn="0" w:lastColumn="0" w:oddVBand="0" w:evenVBand="0" w:oddHBand="0" w:evenHBand="1" w:firstRowFirstColumn="0" w:firstRowLastColumn="0" w:lastRowFirstColumn="0" w:lastRowLastColumn="0"/>
+              <w:rPr>
+                <w:rFonts w:ascii="FreeMono" w:hAnsi="FreeMono"/>
+                <w:sz w:val="20"/>
+                <w:szCs w:val="20"/>
+              </w:rPr>
+            </w:pPr>
+            <w:r>
+              <w:rPr>
+                <w:rFonts w:ascii="FreeMono" w:hAnsi="FreeMono"/>
+                <w:sz w:val="20"/>
+                <w:szCs w:val="20"/>
+              </w:rPr>
+              <w:t>Compute the stress tensor analytically or numerically.</w:t>
             </w:r>
           </w:p>
         </w:tc>
@@ -18547,7 +18590,7 @@
             </w:tcBorders>
             <w:shd w:color="auto" w:fill="FDE4D0" w:themeFill="accent6" w:themeFillTint="3f" w:val="clear"/>
             <w:tcMar>
-              <w:left w:w="35" w:type="dxa"/>
+              <w:left w:w="25" w:type="dxa"/>
             </w:tcMar>
             <w:vAlign w:val="center"/>
           </w:tcPr>
@@ -18665,7 +18708,7 @@
             </w:tcBorders>
             <w:shd w:fill="auto" w:val="clear"/>
             <w:tcMar>
-              <w:left w:w="35" w:type="dxa"/>
+              <w:left w:w="25" w:type="dxa"/>
             </w:tcMar>
             <w:vAlign w:val="center"/>
           </w:tcPr>
@@ -18816,7 +18859,7 @@
             </w:tcBorders>
             <w:shd w:color="auto" w:fill="FDE4D0" w:themeFill="accent6" w:themeFillTint="3f" w:val="clear"/>
             <w:tcMar>
-              <w:left w:w="35" w:type="dxa"/>
+              <w:left w:w="25" w:type="dxa"/>
             </w:tcMar>
             <w:vAlign w:val="center"/>
           </w:tcPr>
@@ -18942,7 +18985,7 @@
             </w:tcBorders>
             <w:shd w:fill="auto" w:val="clear"/>
             <w:tcMar>
-              <w:left w:w="35" w:type="dxa"/>
+              <w:left w:w="25" w:type="dxa"/>
             </w:tcMar>
             <w:vAlign w:val="center"/>
           </w:tcPr>
@@ -19058,7 +19101,7 @@
             </w:tcBorders>
             <w:shd w:color="auto" w:fill="FDE4D0" w:themeFill="accent6" w:themeFillTint="3f" w:val="clear"/>
             <w:tcMar>
-              <w:left w:w="35" w:type="dxa"/>
+              <w:left w:w="25" w:type="dxa"/>
             </w:tcMar>
             <w:vAlign w:val="center"/>
           </w:tcPr>
@@ -19240,7 +19283,7 @@
             </w:tcBorders>
             <w:shd w:fill="auto" w:val="clear"/>
             <w:tcMar>
-              <w:left w:w="35" w:type="dxa"/>
+              <w:left w:w="25" w:type="dxa"/>
             </w:tcMar>
             <w:vAlign w:val="center"/>
           </w:tcPr>
@@ -19472,7 +19515,7 @@
             </w:tcBorders>
             <w:shd w:color="auto" w:fill="FDE4D0" w:themeFill="accent6" w:themeFillTint="3f" w:val="clear"/>
             <w:tcMar>
-              <w:left w:w="35" w:type="dxa"/>
+              <w:left w:w="25" w:type="dxa"/>
             </w:tcMar>
             <w:vAlign w:val="center"/>
           </w:tcPr>
@@ -19598,7 +19641,7 @@
             </w:tcBorders>
             <w:shd w:fill="auto" w:val="clear"/>
             <w:tcMar>
-              <w:left w:w="35" w:type="dxa"/>
+              <w:left w:w="25" w:type="dxa"/>
             </w:tcMar>
             <w:vAlign w:val="center"/>
           </w:tcPr>
@@ -19716,7 +19759,7 @@
             </w:tcBorders>
             <w:shd w:color="auto" w:fill="FDE4D0" w:themeFill="accent6" w:themeFillTint="3f" w:val="clear"/>
             <w:tcMar>
-              <w:left w:w="35" w:type="dxa"/>
+              <w:left w:w="25" w:type="dxa"/>
             </w:tcMar>
             <w:vAlign w:val="center"/>
           </w:tcPr>
@@ -19843,7 +19886,7 @@
             </w:tcBorders>
             <w:shd w:color="auto" w:fill="FDE4D0" w:themeFill="accent6" w:themeFillTint="3f" w:val="clear"/>
             <w:tcMar>
-              <w:left w:w="35" w:type="dxa"/>
+              <w:left w:w="25" w:type="dxa"/>
             </w:tcMar>
             <w:vAlign w:val="center"/>
           </w:tcPr>
@@ -19971,7 +20014,7 @@
             </w:tcBorders>
             <w:shd w:color="auto" w:fill="FDE4D0" w:themeFill="accent6" w:themeFillTint="3f" w:val="clear"/>
             <w:tcMar>
-              <w:left w:w="35" w:type="dxa"/>
+              <w:left w:w="25" w:type="dxa"/>
             </w:tcMar>
             <w:vAlign w:val="center"/>
           </w:tcPr>
@@ -20069,9 +20112,9 @@
           <w:color w:val="000000" w:themeColor="text1"/>
         </w:rPr>
       </w:pPr>
-      <w:bookmarkStart w:id="25" w:name="_MD_CODE:_Parameter"/>
       <w:bookmarkStart w:id="26" w:name="_MD_CODE:_Parameter"/>
-      <w:bookmarkEnd w:id="26"/>
+      <w:bookmarkStart w:id="27" w:name="_MD_CODE:_Parameter"/>
+      <w:bookmarkEnd w:id="27"/>
       <w:r>
         <w:rPr>
           <w:rFonts w:asciiTheme="minorHAnsi" w:hAnsiTheme="minorHAnsi" w:ascii="Cambria" w:hAnsi="Cambria"/>
@@ -20090,8 +20133,8 @@
           <w:color w:val="000000" w:themeColor="text1"/>
         </w:rPr>
       </w:pPr>
-      <w:bookmarkStart w:id="27" w:name="_MD_CODE:_Ensembles"/>
-      <w:bookmarkEnd w:id="27"/>
+      <w:bookmarkStart w:id="28" w:name="_MD_CODE:_Ensembles"/>
+      <w:bookmarkEnd w:id="28"/>
       <w:r>
         <w:rPr>
           <w:rFonts w:ascii="Cambria" w:hAnsi="Cambria" w:asciiTheme="minorHAnsi" w:hAnsiTheme="minorHAnsi"/>
@@ -20133,10 +20176,10 @@
         <w:tblStyle w:val="LightList-Accent6"/>
         <w:tblW w:w="13878" w:type="dxa"/>
         <w:jc w:val="left"/>
-        <w:tblInd w:w="-79" w:type="dxa"/>
+        <w:tblInd w:w="-89" w:type="dxa"/>
         <w:tblCellMar>
           <w:top w:w="0" w:type="dxa"/>
-          <w:left w:w="27" w:type="dxa"/>
+          <w:left w:w="17" w:type="dxa"/>
           <w:bottom w:w="0" w:type="dxa"/>
           <w:right w:w="108" w:type="dxa"/>
         </w:tblCellMar>
@@ -20163,7 +20206,7 @@
             </w:tcBorders>
             <w:shd w:color="auto" w:fill="F79646" w:themeFill="accent6" w:val="clear"/>
             <w:tcMar>
-              <w:left w:w="27" w:type="dxa"/>
+              <w:left w:w="17" w:type="dxa"/>
             </w:tcMar>
           </w:tcPr>
           <w:p>
@@ -20272,7 +20315,7 @@
             <w:tcBorders/>
             <w:shd w:fill="auto" w:val="clear"/>
             <w:tcMar>
-              <w:left w:w="27" w:type="dxa"/>
+              <w:left w:w="17" w:type="dxa"/>
             </w:tcMar>
             <w:vAlign w:val="center"/>
           </w:tcPr>
@@ -20304,7 +20347,7 @@
             <w:tcBorders/>
             <w:shd w:fill="auto" w:val="clear"/>
             <w:tcMar>
-              <w:left w:w="27" w:type="dxa"/>
+              <w:left w:w="17" w:type="dxa"/>
             </w:tcMar>
             <w:vAlign w:val="center"/>
           </w:tcPr>
@@ -20336,7 +20379,7 @@
             <w:tcBorders/>
             <w:shd w:fill="auto" w:val="clear"/>
             <w:tcMar>
-              <w:left w:w="27" w:type="dxa"/>
+              <w:left w:w="17" w:type="dxa"/>
             </w:tcMar>
             <w:vAlign w:val="center"/>
           </w:tcPr>
@@ -20377,7 +20420,7 @@
             </w:tcBorders>
             <w:shd w:fill="auto" w:val="clear"/>
             <w:tcMar>
-              <w:left w:w="27" w:type="dxa"/>
+              <w:left w:w="17" w:type="dxa"/>
             </w:tcMar>
             <w:vAlign w:val="center"/>
           </w:tcPr>
@@ -20486,7 +20529,7 @@
             <w:tcBorders/>
             <w:shd w:fill="auto" w:val="clear"/>
             <w:tcMar>
-              <w:left w:w="27" w:type="dxa"/>
+              <w:left w:w="17" w:type="dxa"/>
             </w:tcMar>
             <w:vAlign w:val="center"/>
           </w:tcPr>
@@ -20515,7 +20558,7 @@
             <w:tcBorders/>
             <w:shd w:fill="auto" w:val="clear"/>
             <w:tcMar>
-              <w:left w:w="27" w:type="dxa"/>
+              <w:left w:w="17" w:type="dxa"/>
             </w:tcMar>
             <w:vAlign w:val="center"/>
           </w:tcPr>
@@ -20547,7 +20590,7 @@
             <w:tcBorders/>
             <w:shd w:fill="auto" w:val="clear"/>
             <w:tcMar>
-              <w:left w:w="27" w:type="dxa"/>
+              <w:left w:w="17" w:type="dxa"/>
             </w:tcMar>
             <w:vAlign w:val="center"/>
           </w:tcPr>
@@ -20588,7 +20631,7 @@
             </w:tcBorders>
             <w:shd w:fill="auto" w:val="clear"/>
             <w:tcMar>
-              <w:left w:w="27" w:type="dxa"/>
+              <w:left w:w="17" w:type="dxa"/>
             </w:tcMar>
             <w:vAlign w:val="center"/>
           </w:tcPr>
@@ -20696,7 +20739,7 @@
             <w:tcBorders/>
             <w:shd w:fill="auto" w:val="clear"/>
             <w:tcMar>
-              <w:left w:w="27" w:type="dxa"/>
+              <w:left w:w="17" w:type="dxa"/>
             </w:tcMar>
             <w:vAlign w:val="center"/>
           </w:tcPr>
@@ -20728,7 +20771,7 @@
             <w:tcBorders/>
             <w:shd w:fill="auto" w:val="clear"/>
             <w:tcMar>
-              <w:left w:w="27" w:type="dxa"/>
+              <w:left w:w="17" w:type="dxa"/>
             </w:tcMar>
             <w:vAlign w:val="center"/>
           </w:tcPr>
@@ -20755,7 +20798,7 @@
             <w:tcBorders/>
             <w:shd w:fill="auto" w:val="clear"/>
             <w:tcMar>
-              <w:left w:w="27" w:type="dxa"/>
+              <w:left w:w="17" w:type="dxa"/>
             </w:tcMar>
             <w:vAlign w:val="center"/>
           </w:tcPr>
@@ -20810,7 +20853,7 @@
             </w:tcBorders>
             <w:shd w:fill="auto" w:val="clear"/>
             <w:tcMar>
-              <w:left w:w="27" w:type="dxa"/>
+              <w:left w:w="17" w:type="dxa"/>
             </w:tcMar>
             <w:vAlign w:val="center"/>
           </w:tcPr>
@@ -20919,7 +20962,7 @@
             <w:tcBorders/>
             <w:shd w:fill="auto" w:val="clear"/>
             <w:tcMar>
-              <w:left w:w="27" w:type="dxa"/>
+              <w:left w:w="17" w:type="dxa"/>
             </w:tcMar>
             <w:vAlign w:val="center"/>
           </w:tcPr>
@@ -20951,7 +20994,7 @@
             <w:tcBorders/>
             <w:shd w:fill="auto" w:val="clear"/>
             <w:tcMar>
-              <w:left w:w="27" w:type="dxa"/>
+              <w:left w:w="17" w:type="dxa"/>
             </w:tcMar>
             <w:vAlign w:val="center"/>
           </w:tcPr>
@@ -20978,7 +21021,7 @@
             <w:tcBorders/>
             <w:shd w:fill="auto" w:val="clear"/>
             <w:tcMar>
-              <w:left w:w="27" w:type="dxa"/>
+              <w:left w:w="17" w:type="dxa"/>
             </w:tcMar>
             <w:vAlign w:val="center"/>
           </w:tcPr>
@@ -21033,7 +21076,7 @@
             </w:tcBorders>
             <w:shd w:fill="auto" w:val="clear"/>
             <w:tcMar>
-              <w:left w:w="27" w:type="dxa"/>
+              <w:left w:w="17" w:type="dxa"/>
             </w:tcMar>
             <w:vAlign w:val="center"/>
           </w:tcPr>
@@ -21143,7 +21186,7 @@
             <w:tcBorders/>
             <w:shd w:fill="auto" w:val="clear"/>
             <w:tcMar>
-              <w:left w:w="27" w:type="dxa"/>
+              <w:left w:w="17" w:type="dxa"/>
             </w:tcMar>
             <w:vAlign w:val="center"/>
           </w:tcPr>
@@ -21172,7 +21215,7 @@
             <w:tcBorders/>
             <w:shd w:fill="auto" w:val="clear"/>
             <w:tcMar>
-              <w:left w:w="27" w:type="dxa"/>
+              <w:left w:w="17" w:type="dxa"/>
             </w:tcMar>
             <w:vAlign w:val="center"/>
           </w:tcPr>
@@ -21204,7 +21247,7 @@
             <w:tcBorders/>
             <w:shd w:fill="auto" w:val="clear"/>
             <w:tcMar>
-              <w:left w:w="27" w:type="dxa"/>
+              <w:left w:w="17" w:type="dxa"/>
             </w:tcMar>
             <w:vAlign w:val="center"/>
           </w:tcPr>
@@ -22025,8 +22068,8 @@
           <w:rFonts w:ascii="Cambria" w:hAnsi="Cambria"/>
         </w:rPr>
       </w:pPr>
-      <w:bookmarkStart w:id="28" w:name="_PES_Scan_generator"/>
-      <w:bookmarkEnd w:id="28"/>
+      <w:bookmarkStart w:id="29" w:name="_PES_Scan_generator"/>
+      <w:bookmarkEnd w:id="29"/>
       <w:r>
         <w:rPr>
           <w:rFonts w:ascii="Cambria" w:hAnsi="Cambria" w:asciiTheme="minorHAnsi" w:hAnsiTheme="minorHAnsi"/>
@@ -22706,9 +22749,9 @@
           <w:szCs w:val="28"/>
         </w:rPr>
       </w:pPr>
-      <w:bookmarkStart w:id="29" w:name="_Small_Utilities"/>
       <w:bookmarkStart w:id="30" w:name="_Small_Utilities"/>
-      <w:bookmarkEnd w:id="30"/>
+      <w:bookmarkStart w:id="31" w:name="_Small_Utilities"/>
+      <w:bookmarkEnd w:id="31"/>
       <w:r>
         <w:rPr>
           <w:rFonts w:eastAsia="ＭＳ ゴシック" w:cs="" w:cstheme="majorBidi" w:eastAsiaTheme="majorEastAsia"/>
@@ -22795,10 +22838,10 @@
         <w:tblStyle w:val="MediumShading1-Accent6"/>
         <w:tblW w:w="12535" w:type="dxa"/>
         <w:jc w:val="left"/>
-        <w:tblInd w:w="-79" w:type="dxa"/>
+        <w:tblInd w:w="-89" w:type="dxa"/>
         <w:tblCellMar>
           <w:top w:w="115" w:type="dxa"/>
-          <w:left w:w="35" w:type="dxa"/>
+          <w:left w:w="25" w:type="dxa"/>
           <w:bottom w:w="115" w:type="dxa"/>
           <w:right w:w="115" w:type="dxa"/>
         </w:tblCellMar>
@@ -22819,7 +22862,7 @@
             <w:tcBorders/>
             <w:shd w:color="auto" w:fill="F79646" w:themeFill="accent6" w:val="clear"/>
             <w:tcMar>
-              <w:left w:w="35" w:type="dxa"/>
+              <w:left w:w="25" w:type="dxa"/>
             </w:tcMar>
           </w:tcPr>
           <w:p>
@@ -22852,7 +22895,7 @@
             <w:tcBorders/>
             <w:shd w:color="auto" w:fill="F79646" w:themeFill="accent6" w:val="clear"/>
             <w:tcMar>
-              <w:left w:w="35" w:type="dxa"/>
+              <w:left w:w="25" w:type="dxa"/>
             </w:tcMar>
           </w:tcPr>
           <w:p>
@@ -22898,7 +22941,7 @@
             </w:tcBorders>
             <w:shd w:color="auto" w:fill="FDE4D0" w:themeFill="accent6" w:themeFillTint="3f" w:val="clear"/>
             <w:tcMar>
-              <w:left w:w="35" w:type="dxa"/>
+              <w:left w:w="25" w:type="dxa"/>
             </w:tcMar>
             <w:vAlign w:val="center"/>
           </w:tcPr>
@@ -22980,7 +23023,7 @@
             </w:tcBorders>
             <w:shd w:fill="auto" w:val="clear"/>
             <w:tcMar>
-              <w:left w:w="35" w:type="dxa"/>
+              <w:left w:w="25" w:type="dxa"/>
             </w:tcMar>
             <w:vAlign w:val="center"/>
           </w:tcPr>
@@ -23062,7 +23105,7 @@
             </w:tcBorders>
             <w:shd w:color="auto" w:fill="FDE4D0" w:themeFill="accent6" w:themeFillTint="3f" w:val="clear"/>
             <w:tcMar>
-              <w:left w:w="35" w:type="dxa"/>
+              <w:left w:w="25" w:type="dxa"/>
             </w:tcMar>
             <w:vAlign w:val="center"/>
           </w:tcPr>
@@ -23144,7 +23187,7 @@
             </w:tcBorders>
             <w:shd w:fill="auto" w:val="clear"/>
             <w:tcMar>
-              <w:left w:w="35" w:type="dxa"/>
+              <w:left w:w="25" w:type="dxa"/>
             </w:tcMar>
             <w:vAlign w:val="center"/>
           </w:tcPr>
@@ -23226,7 +23269,7 @@
             </w:tcBorders>
             <w:shd w:color="auto" w:fill="FDE4D0" w:themeFill="accent6" w:themeFillTint="3f" w:val="clear"/>
             <w:tcMar>
-              <w:left w:w="35" w:type="dxa"/>
+              <w:left w:w="25" w:type="dxa"/>
             </w:tcMar>
             <w:vAlign w:val="center"/>
           </w:tcPr>
@@ -23308,7 +23351,7 @@
             </w:tcBorders>
             <w:shd w:fill="auto" w:val="clear"/>
             <w:tcMar>
-              <w:left w:w="35" w:type="dxa"/>
+              <w:left w:w="25" w:type="dxa"/>
             </w:tcMar>
             <w:vAlign w:val="center"/>
           </w:tcPr>
@@ -23390,7 +23433,7 @@
             </w:tcBorders>
             <w:shd w:color="auto" w:fill="FDE4D0" w:themeFill="accent6" w:themeFillTint="3f" w:val="clear"/>
             <w:tcMar>
-              <w:left w:w="35" w:type="dxa"/>
+              <w:left w:w="25" w:type="dxa"/>
             </w:tcMar>
             <w:vAlign w:val="center"/>
           </w:tcPr>
@@ -23472,7 +23515,7 @@
             </w:tcBorders>
             <w:shd w:fill="auto" w:val="clear"/>
             <w:tcMar>
-              <w:left w:w="35" w:type="dxa"/>
+              <w:left w:w="25" w:type="dxa"/>
             </w:tcMar>
             <w:vAlign w:val="center"/>
           </w:tcPr>
@@ -23553,7 +23596,7 @@
             </w:tcBorders>
             <w:shd w:color="auto" w:fill="FDE4D0" w:themeFill="accent6" w:themeFillTint="3f" w:val="clear"/>
             <w:tcMar>
-              <w:left w:w="35" w:type="dxa"/>
+              <w:left w:w="25" w:type="dxa"/>
             </w:tcMar>
             <w:vAlign w:val="center"/>
           </w:tcPr>
@@ -28115,6 +28158,326 @@
       <w:rFonts w:cs="Wingdings"/>
     </w:rPr>
   </w:style>
+  <w:style w:type="character" w:styleId="ListLabel402">
+    <w:name w:val="ListLabel 402"/>
+    <w:qFormat/>
+    <w:rPr>
+      <w:rFonts w:cs=""/>
+      <w:b w:val="false"/>
+      <w:sz w:val="28"/>
+    </w:rPr>
+  </w:style>
+  <w:style w:type="character" w:styleId="ListLabel403">
+    <w:name w:val="ListLabel 403"/>
+    <w:qFormat/>
+    <w:rPr>
+      <w:rFonts w:cs="Courier New"/>
+    </w:rPr>
+  </w:style>
+  <w:style w:type="character" w:styleId="ListLabel404">
+    <w:name w:val="ListLabel 404"/>
+    <w:qFormat/>
+    <w:rPr>
+      <w:rFonts w:cs="Wingdings"/>
+    </w:rPr>
+  </w:style>
+  <w:style w:type="character" w:styleId="ListLabel405">
+    <w:name w:val="ListLabel 405"/>
+    <w:qFormat/>
+    <w:rPr>
+      <w:rFonts w:cs="Symbol"/>
+    </w:rPr>
+  </w:style>
+  <w:style w:type="character" w:styleId="ListLabel406">
+    <w:name w:val="ListLabel 406"/>
+    <w:qFormat/>
+    <w:rPr>
+      <w:rFonts w:cs="Courier New"/>
+    </w:rPr>
+  </w:style>
+  <w:style w:type="character" w:styleId="ListLabel407">
+    <w:name w:val="ListLabel 407"/>
+    <w:qFormat/>
+    <w:rPr>
+      <w:rFonts w:cs="Wingdings"/>
+    </w:rPr>
+  </w:style>
+  <w:style w:type="character" w:styleId="ListLabel408">
+    <w:name w:val="ListLabel 408"/>
+    <w:qFormat/>
+    <w:rPr>
+      <w:rFonts w:cs="Symbol"/>
+    </w:rPr>
+  </w:style>
+  <w:style w:type="character" w:styleId="ListLabel409">
+    <w:name w:val="ListLabel 409"/>
+    <w:qFormat/>
+    <w:rPr>
+      <w:rFonts w:cs="Courier New"/>
+    </w:rPr>
+  </w:style>
+  <w:style w:type="character" w:styleId="ListLabel410">
+    <w:name w:val="ListLabel 410"/>
+    <w:qFormat/>
+    <w:rPr>
+      <w:rFonts w:cs="Wingdings"/>
+    </w:rPr>
+  </w:style>
+  <w:style w:type="character" w:styleId="ListLabel411">
+    <w:name w:val="ListLabel 411"/>
+    <w:qFormat/>
+    <w:rPr>
+      <w:rFonts w:cs="Symbol"/>
+      <w:color w:val="00000A"/>
+    </w:rPr>
+  </w:style>
+  <w:style w:type="character" w:styleId="ListLabel412">
+    <w:name w:val="ListLabel 412"/>
+    <w:qFormat/>
+    <w:rPr>
+      <w:rFonts w:cs="Courier New"/>
+    </w:rPr>
+  </w:style>
+  <w:style w:type="character" w:styleId="ListLabel413">
+    <w:name w:val="ListLabel 413"/>
+    <w:qFormat/>
+    <w:rPr>
+      <w:rFonts w:cs="Wingdings"/>
+    </w:rPr>
+  </w:style>
+  <w:style w:type="character" w:styleId="ListLabel414">
+    <w:name w:val="ListLabel 414"/>
+    <w:qFormat/>
+    <w:rPr>
+      <w:rFonts w:cs="Symbol"/>
+    </w:rPr>
+  </w:style>
+  <w:style w:type="character" w:styleId="ListLabel415">
+    <w:name w:val="ListLabel 415"/>
+    <w:qFormat/>
+    <w:rPr>
+      <w:rFonts w:cs="Courier New"/>
+    </w:rPr>
+  </w:style>
+  <w:style w:type="character" w:styleId="ListLabel416">
+    <w:name w:val="ListLabel 416"/>
+    <w:qFormat/>
+    <w:rPr>
+      <w:rFonts w:cs="Wingdings"/>
+    </w:rPr>
+  </w:style>
+  <w:style w:type="character" w:styleId="ListLabel417">
+    <w:name w:val="ListLabel 417"/>
+    <w:qFormat/>
+    <w:rPr>
+      <w:rFonts w:cs="Symbol"/>
+    </w:rPr>
+  </w:style>
+  <w:style w:type="character" w:styleId="ListLabel418">
+    <w:name w:val="ListLabel 418"/>
+    <w:qFormat/>
+    <w:rPr>
+      <w:rFonts w:cs="Courier New"/>
+    </w:rPr>
+  </w:style>
+  <w:style w:type="character" w:styleId="ListLabel419">
+    <w:name w:val="ListLabel 419"/>
+    <w:qFormat/>
+    <w:rPr>
+      <w:rFonts w:cs="Wingdings"/>
+    </w:rPr>
+  </w:style>
+  <w:style w:type="character" w:styleId="ListLabel420">
+    <w:name w:val="ListLabel 420"/>
+    <w:qFormat/>
+    <w:rPr>
+      <w:rFonts w:cs="Symbol"/>
+      <w:color w:val="00000A"/>
+      <w:sz w:val="28"/>
+    </w:rPr>
+  </w:style>
+  <w:style w:type="character" w:styleId="ListLabel421">
+    <w:name w:val="ListLabel 421"/>
+    <w:qFormat/>
+    <w:rPr>
+      <w:rFonts w:cs="Courier New"/>
+    </w:rPr>
+  </w:style>
+  <w:style w:type="character" w:styleId="ListLabel422">
+    <w:name w:val="ListLabel 422"/>
+    <w:qFormat/>
+    <w:rPr>
+      <w:rFonts w:cs="Wingdings"/>
+    </w:rPr>
+  </w:style>
+  <w:style w:type="character" w:styleId="ListLabel423">
+    <w:name w:val="ListLabel 423"/>
+    <w:qFormat/>
+    <w:rPr>
+      <w:rFonts w:cs="Symbol"/>
+    </w:rPr>
+  </w:style>
+  <w:style w:type="character" w:styleId="ListLabel424">
+    <w:name w:val="ListLabel 424"/>
+    <w:qFormat/>
+    <w:rPr>
+      <w:rFonts w:cs="Courier New"/>
+    </w:rPr>
+  </w:style>
+  <w:style w:type="character" w:styleId="ListLabel425">
+    <w:name w:val="ListLabel 425"/>
+    <w:qFormat/>
+    <w:rPr>
+      <w:rFonts w:cs="Wingdings"/>
+    </w:rPr>
+  </w:style>
+  <w:style w:type="character" w:styleId="ListLabel426">
+    <w:name w:val="ListLabel 426"/>
+    <w:qFormat/>
+    <w:rPr>
+      <w:rFonts w:cs="Symbol"/>
+    </w:rPr>
+  </w:style>
+  <w:style w:type="character" w:styleId="ListLabel427">
+    <w:name w:val="ListLabel 427"/>
+    <w:qFormat/>
+    <w:rPr>
+      <w:rFonts w:cs="Courier New"/>
+    </w:rPr>
+  </w:style>
+  <w:style w:type="character" w:styleId="ListLabel428">
+    <w:name w:val="ListLabel 428"/>
+    <w:qFormat/>
+    <w:rPr>
+      <w:rFonts w:cs="Wingdings"/>
+    </w:rPr>
+  </w:style>
+  <w:style w:type="character" w:styleId="ListLabel429">
+    <w:name w:val="ListLabel 429"/>
+    <w:qFormat/>
+    <w:rPr>
+      <w:rFonts w:cs="Symbol"/>
+    </w:rPr>
+  </w:style>
+  <w:style w:type="character" w:styleId="ListLabel430">
+    <w:name w:val="ListLabel 430"/>
+    <w:qFormat/>
+    <w:rPr>
+      <w:rFonts w:cs="Courier New"/>
+    </w:rPr>
+  </w:style>
+  <w:style w:type="character" w:styleId="ListLabel431">
+    <w:name w:val="ListLabel 431"/>
+    <w:qFormat/>
+    <w:rPr>
+      <w:rFonts w:cs="Wingdings"/>
+    </w:rPr>
+  </w:style>
+  <w:style w:type="character" w:styleId="ListLabel432">
+    <w:name w:val="ListLabel 432"/>
+    <w:qFormat/>
+    <w:rPr>
+      <w:rFonts w:cs="Symbol"/>
+    </w:rPr>
+  </w:style>
+  <w:style w:type="character" w:styleId="ListLabel433">
+    <w:name w:val="ListLabel 433"/>
+    <w:qFormat/>
+    <w:rPr>
+      <w:rFonts w:cs="Courier New"/>
+    </w:rPr>
+  </w:style>
+  <w:style w:type="character" w:styleId="ListLabel434">
+    <w:name w:val="ListLabel 434"/>
+    <w:qFormat/>
+    <w:rPr>
+      <w:rFonts w:cs="Wingdings"/>
+    </w:rPr>
+  </w:style>
+  <w:style w:type="character" w:styleId="ListLabel435">
+    <w:name w:val="ListLabel 435"/>
+    <w:qFormat/>
+    <w:rPr>
+      <w:rFonts w:cs="Symbol"/>
+    </w:rPr>
+  </w:style>
+  <w:style w:type="character" w:styleId="ListLabel436">
+    <w:name w:val="ListLabel 436"/>
+    <w:qFormat/>
+    <w:rPr>
+      <w:rFonts w:cs="Courier New"/>
+    </w:rPr>
+  </w:style>
+  <w:style w:type="character" w:styleId="ListLabel437">
+    <w:name w:val="ListLabel 437"/>
+    <w:qFormat/>
+    <w:rPr>
+      <w:rFonts w:cs="Wingdings"/>
+    </w:rPr>
+  </w:style>
+  <w:style w:type="character" w:styleId="ListLabel438">
+    <w:name w:val="ListLabel 438"/>
+    <w:qFormat/>
+    <w:rPr>
+      <w:rFonts w:cs="Symbol"/>
+    </w:rPr>
+  </w:style>
+  <w:style w:type="character" w:styleId="ListLabel439">
+    <w:name w:val="ListLabel 439"/>
+    <w:qFormat/>
+    <w:rPr>
+      <w:rFonts w:cs="Courier New"/>
+    </w:rPr>
+  </w:style>
+  <w:style w:type="character" w:styleId="ListLabel440">
+    <w:name w:val="ListLabel 440"/>
+    <w:qFormat/>
+    <w:rPr>
+      <w:rFonts w:cs="Wingdings"/>
+    </w:rPr>
+  </w:style>
+  <w:style w:type="character" w:styleId="ListLabel441">
+    <w:name w:val="ListLabel 441"/>
+    <w:qFormat/>
+    <w:rPr>
+      <w:rFonts w:cs="Symbol"/>
+    </w:rPr>
+  </w:style>
+  <w:style w:type="character" w:styleId="ListLabel442">
+    <w:name w:val="ListLabel 442"/>
+    <w:qFormat/>
+    <w:rPr>
+      <w:rFonts w:cs="Courier New"/>
+    </w:rPr>
+  </w:style>
+  <w:style w:type="character" w:styleId="ListLabel443">
+    <w:name w:val="ListLabel 443"/>
+    <w:qFormat/>
+    <w:rPr>
+      <w:rFonts w:cs="Wingdings"/>
+    </w:rPr>
+  </w:style>
+  <w:style w:type="character" w:styleId="ListLabel444">
+    <w:name w:val="ListLabel 444"/>
+    <w:qFormat/>
+    <w:rPr>
+      <w:rFonts w:cs="Symbol"/>
+    </w:rPr>
+  </w:style>
+  <w:style w:type="character" w:styleId="ListLabel445">
+    <w:name w:val="ListLabel 445"/>
+    <w:qFormat/>
+    <w:rPr>
+      <w:rFonts w:cs="Courier New"/>
+    </w:rPr>
+  </w:style>
+  <w:style w:type="character" w:styleId="ListLabel446">
+    <w:name w:val="ListLabel 446"/>
+    <w:qFormat/>
+    <w:rPr>
+      <w:rFonts w:cs="Wingdings"/>
+    </w:rPr>
+  </w:style>
   <w:style w:type="paragraph" w:styleId="Heading">
     <w:name w:val="Heading"/>
     <w:basedOn w:val="Normal"/>

</xml_diff>

<commit_message>
Documented skip_frames features in chimes_lsq.
</commit_message>
<xml_diff>
--- a/doc/Force_Match_User_Guide.docx
+++ b/doc/Force_Match_User_Guide.docx
@@ -293,7 +293,19 @@
         <w:rPr>
           <w:i/>
         </w:rPr>
-        <w:t>Manual last updated: Jan. 13 2022 (LEF)</w:t>
+        <w:t xml:space="preserve">Manual last updated: </w:t>
+      </w:r>
+      <w:r>
+        <w:rPr>
+          <w:i/>
+        </w:rPr>
+        <w:t>March 3</w:t>
+      </w:r>
+      <w:r>
+        <w:rPr>
+          <w:i/>
+        </w:rPr>
+        <w:t xml:space="preserve"> 2022 (LEF)</w:t>
       </w:r>
     </w:p>
     <w:p>
@@ -1909,10 +1921,10 @@
         <w:tblStyle w:val="MediumShading1-Accent6"/>
         <w:tblW w:w="13428" w:type="dxa"/>
         <w:jc w:val="left"/>
-        <w:tblInd w:w="408" w:type="dxa"/>
+        <w:tblInd w:w="378" w:type="dxa"/>
         <w:tblCellMar>
           <w:top w:w="0" w:type="dxa"/>
-          <w:left w:w="47" w:type="dxa"/>
+          <w:left w:w="17" w:type="dxa"/>
           <w:bottom w:w="0" w:type="dxa"/>
           <w:right w:w="108" w:type="dxa"/>
         </w:tblCellMar>
@@ -1939,7 +1951,7 @@
             </w:tcBorders>
             <w:shd w:color="auto" w:fill="FDE4D0" w:themeFill="accent6" w:themeFillTint="3f" w:val="clear"/>
             <w:tcMar>
-              <w:left w:w="47" w:type="dxa"/>
+              <w:left w:w="17" w:type="dxa"/>
             </w:tcMar>
             <w:vAlign w:val="center"/>
           </w:tcPr>
@@ -2007,7 +2019,7 @@
             </w:tcBorders>
             <w:shd w:fill="auto" w:val="clear"/>
             <w:tcMar>
-              <w:left w:w="47" w:type="dxa"/>
+              <w:left w:w="17" w:type="dxa"/>
             </w:tcMar>
             <w:vAlign w:val="center"/>
           </w:tcPr>
@@ -2076,7 +2088,7 @@
             </w:tcBorders>
             <w:shd w:color="auto" w:fill="FDE4D0" w:themeFill="accent6" w:themeFillTint="3f" w:val="clear"/>
             <w:tcMar>
-              <w:left w:w="47" w:type="dxa"/>
+              <w:left w:w="17" w:type="dxa"/>
             </w:tcMar>
             <w:vAlign w:val="center"/>
           </w:tcPr>
@@ -2145,7 +2157,7 @@
             </w:tcBorders>
             <w:shd w:fill="auto" w:val="clear"/>
             <w:tcMar>
-              <w:left w:w="47" w:type="dxa"/>
+              <w:left w:w="17" w:type="dxa"/>
             </w:tcMar>
             <w:vAlign w:val="center"/>
           </w:tcPr>
@@ -2214,7 +2226,7 @@
             </w:tcBorders>
             <w:shd w:color="auto" w:fill="FDE4D0" w:themeFill="accent6" w:themeFillTint="3f" w:val="clear"/>
             <w:tcMar>
-              <w:left w:w="47" w:type="dxa"/>
+              <w:left w:w="17" w:type="dxa"/>
             </w:tcMar>
             <w:vAlign w:val="center"/>
           </w:tcPr>
@@ -2283,7 +2295,7 @@
             </w:tcBorders>
             <w:shd w:fill="auto" w:val="clear"/>
             <w:tcMar>
-              <w:left w:w="47" w:type="dxa"/>
+              <w:left w:w="17" w:type="dxa"/>
             </w:tcMar>
             <w:vAlign w:val="center"/>
           </w:tcPr>
@@ -2352,7 +2364,7 @@
             </w:tcBorders>
             <w:shd w:color="auto" w:fill="FDE4D0" w:themeFill="accent6" w:themeFillTint="3f" w:val="clear"/>
             <w:tcMar>
-              <w:left w:w="47" w:type="dxa"/>
+              <w:left w:w="17" w:type="dxa"/>
             </w:tcMar>
             <w:vAlign w:val="center"/>
           </w:tcPr>
@@ -2419,7 +2431,7 @@
             </w:tcBorders>
             <w:shd w:fill="auto" w:val="clear"/>
             <w:tcMar>
-              <w:left w:w="47" w:type="dxa"/>
+              <w:left w:w="17" w:type="dxa"/>
             </w:tcMar>
             <w:vAlign w:val="center"/>
           </w:tcPr>
@@ -2533,10 +2545,10 @@
         <w:tblStyle w:val="MediumShading1-Accent6"/>
         <w:tblW w:w="13428" w:type="dxa"/>
         <w:jc w:val="left"/>
-        <w:tblInd w:w="408" w:type="dxa"/>
+        <w:tblInd w:w="378" w:type="dxa"/>
         <w:tblCellMar>
           <w:top w:w="0" w:type="dxa"/>
-          <w:left w:w="47" w:type="dxa"/>
+          <w:left w:w="17" w:type="dxa"/>
           <w:bottom w:w="0" w:type="dxa"/>
           <w:right w:w="108" w:type="dxa"/>
         </w:tblCellMar>
@@ -2563,7 +2575,7 @@
             </w:tcBorders>
             <w:shd w:color="auto" w:fill="FDE4D0" w:themeFill="accent6" w:themeFillTint="3f" w:val="clear"/>
             <w:tcMar>
-              <w:left w:w="47" w:type="dxa"/>
+              <w:left w:w="17" w:type="dxa"/>
             </w:tcMar>
             <w:vAlign w:val="center"/>
           </w:tcPr>
@@ -2636,7 +2648,7 @@
             </w:tcBorders>
             <w:shd w:fill="auto" w:val="clear"/>
             <w:tcMar>
-              <w:left w:w="47" w:type="dxa"/>
+              <w:left w:w="17" w:type="dxa"/>
             </w:tcMar>
             <w:vAlign w:val="center"/>
           </w:tcPr>
@@ -2710,7 +2722,7 @@
             </w:tcBorders>
             <w:shd w:color="auto" w:fill="FDE4D0" w:themeFill="accent6" w:themeFillTint="3f" w:val="clear"/>
             <w:tcMar>
-              <w:left w:w="47" w:type="dxa"/>
+              <w:left w:w="17" w:type="dxa"/>
             </w:tcMar>
             <w:vAlign w:val="center"/>
           </w:tcPr>
@@ -2784,7 +2796,7 @@
             </w:tcBorders>
             <w:shd w:fill="auto" w:val="clear"/>
             <w:tcMar>
-              <w:left w:w="47" w:type="dxa"/>
+              <w:left w:w="17" w:type="dxa"/>
             </w:tcMar>
             <w:vAlign w:val="center"/>
           </w:tcPr>
@@ -2853,7 +2865,7 @@
             </w:tcBorders>
             <w:shd w:color="auto" w:fill="FDE4D0" w:themeFill="accent6" w:themeFillTint="3f" w:val="clear"/>
             <w:tcMar>
-              <w:left w:w="47" w:type="dxa"/>
+              <w:left w:w="17" w:type="dxa"/>
             </w:tcMar>
             <w:vAlign w:val="center"/>
           </w:tcPr>
@@ -2922,7 +2934,7 @@
             </w:tcBorders>
             <w:shd w:fill="auto" w:val="clear"/>
             <w:tcMar>
-              <w:left w:w="47" w:type="dxa"/>
+              <w:left w:w="17" w:type="dxa"/>
             </w:tcMar>
             <w:vAlign w:val="center"/>
           </w:tcPr>
@@ -2989,7 +3001,7 @@
             </w:tcBorders>
             <w:shd w:color="auto" w:fill="FDE4D0" w:themeFill="accent6" w:themeFillTint="3f" w:val="clear"/>
             <w:tcMar>
-              <w:left w:w="47" w:type="dxa"/>
+              <w:left w:w="17" w:type="dxa"/>
             </w:tcMar>
             <w:vAlign w:val="center"/>
           </w:tcPr>
@@ -3664,7 +3676,7 @@
                 <wp:positionV relativeFrom="page">
                   <wp:posOffset>1143635</wp:posOffset>
                 </wp:positionV>
-                <wp:extent cx="8763635" cy="19951700"/>
+                <wp:extent cx="8765540" cy="20478750"/>
                 <wp:effectExtent l="0" t="0" r="0" b="0"/>
                 <wp:wrapSquare wrapText="bothSides"/>
                 <wp:docPr id="1" name="Frame1"/>
@@ -3675,7 +3687,7 @@
                       <wps:spPr>
                         <a:xfrm>
                           <a:off x="0" y="0"/>
-                          <a:ext cx="8763120" cy="19951200"/>
+                          <a:ext cx="8764920" cy="20478240"/>
                         </a:xfrm>
                         <a:prstGeom prst="rect">
                           <a:avLst/>
@@ -3698,10 +3710,10 @@
                               <w:tblStyle w:val="MediumShading1-Accent6"/>
                               <w:tblW w:w="13795" w:type="dxa"/>
                               <w:jc w:val="left"/>
-                              <w:tblInd w:w="57" w:type="dxa"/>
+                              <w:tblInd w:w="28" w:type="dxa"/>
                               <w:tblCellMar>
                                 <w:top w:w="115" w:type="dxa"/>
-                                <w:left w:w="45" w:type="dxa"/>
+                                <w:left w:w="15" w:type="dxa"/>
                                 <w:bottom w:w="115" w:type="dxa"/>
                                 <w:right w:w="115" w:type="dxa"/>
                               </w:tblCellMar>
@@ -3714,6 +3726,7 @@
                             </w:tblGrid>
                             <w:tr>
                               <w:trPr>
+                                <w:cantSplit w:val="true"/>
                                 <w:cnfStyle w:val="100000000000" w:firstRow="1" w:lastRow="0" w:firstColumn="0" w:lastColumn="0" w:oddVBand="0" w:evenVBand="0" w:oddHBand="0" w:evenHBand="0" w:firstRowFirstColumn="0" w:firstRowLastColumn="0" w:lastRowFirstColumn="0" w:lastRowLastColumn="0"/>
                               </w:trPr>
                               <w:tc>
@@ -3723,7 +3736,7 @@
                                   <w:tcBorders/>
                                   <w:shd w:color="auto" w:fill="F79646" w:themeFill="accent6" w:val="clear"/>
                                   <w:tcMar>
-                                    <w:left w:w="45" w:type="dxa"/>
+                                    <w:left w:w="15" w:type="dxa"/>
                                   </w:tcMar>
                                 </w:tcPr>
                                 <w:p>
@@ -3757,7 +3770,7 @@
                                   <w:tcBorders/>
                                   <w:shd w:color="auto" w:fill="F79646" w:themeFill="accent6" w:val="clear"/>
                                   <w:tcMar>
-                                    <w:left w:w="45" w:type="dxa"/>
+                                    <w:left w:w="15" w:type="dxa"/>
                                   </w:tcMar>
                                 </w:tcPr>
                                 <w:p>
@@ -3792,7 +3805,7 @@
                                   <w:tcBorders/>
                                   <w:shd w:color="auto" w:fill="F79646" w:themeFill="accent6" w:val="clear"/>
                                   <w:tcMar>
-                                    <w:left w:w="45" w:type="dxa"/>
+                                    <w:left w:w="15" w:type="dxa"/>
                                   </w:tcMar>
                                 </w:tcPr>
                                 <w:p>
@@ -3824,6 +3837,7 @@
                             </w:tr>
                             <w:tr>
                               <w:trPr>
+                                <w:cantSplit w:val="true"/>
                                 <w:cnfStyle w:val="000000100000" w:firstRow="0" w:lastRow="0" w:firstColumn="0" w:lastColumn="0" w:oddVBand="0" w:evenVBand="0" w:oddHBand="1" w:evenHBand="0" w:firstRowFirstColumn="0" w:firstRowLastColumn="0" w:lastRowFirstColumn="0" w:lastRowLastColumn="0"/>
                               </w:trPr>
                               <w:tc>
@@ -3839,7 +3853,7 @@
                                   </w:tcBorders>
                                   <w:shd w:color="auto" w:fill="FDE4D0" w:themeFill="accent6" w:themeFillTint="3f" w:val="clear"/>
                                   <w:tcMar>
-                                    <w:left w:w="45" w:type="dxa"/>
+                                    <w:left w:w="15" w:type="dxa"/>
                                   </w:tcMar>
                                   <w:vAlign w:val="center"/>
                                 </w:tcPr>
@@ -4377,6 +4391,7 @@
                             </w:tr>
                             <w:tr>
                               <w:trPr>
+                                <w:cantSplit w:val="true"/>
                                 <w:cnfStyle w:val="000000010000" w:firstRow="0" w:lastRow="0" w:firstColumn="0" w:lastColumn="0" w:oddVBand="0" w:evenVBand="0" w:oddHBand="0" w:evenHBand="1" w:firstRowFirstColumn="0" w:firstRowLastColumn="0" w:lastRowFirstColumn="0" w:lastRowLastColumn="0"/>
                               </w:trPr>
                               <w:tc>
@@ -4392,7 +4407,7 @@
                                   </w:tcBorders>
                                   <w:shd w:fill="auto" w:val="clear"/>
                                   <w:tcMar>
-                                    <w:left w:w="45" w:type="dxa"/>
+                                    <w:left w:w="15" w:type="dxa"/>
                                   </w:tcMar>
                                   <w:vAlign w:val="center"/>
                                 </w:tcPr>
@@ -4491,6 +4506,7 @@
                             </w:tr>
                             <w:tr>
                               <w:trPr>
+                                <w:cantSplit w:val="true"/>
                                 <w:cnfStyle w:val="000000100000" w:firstRow="0" w:lastRow="0" w:firstColumn="0" w:lastColumn="0" w:oddVBand="0" w:evenVBand="0" w:oddHBand="1" w:evenHBand="0" w:firstRowFirstColumn="0" w:firstRowLastColumn="0" w:lastRowFirstColumn="0" w:lastRowLastColumn="0"/>
                               </w:trPr>
                               <w:tc>
@@ -4506,7 +4522,7 @@
                                   </w:tcBorders>
                                   <w:shd w:color="auto" w:fill="FDE4D0" w:themeFill="accent6" w:themeFillTint="3f" w:val="clear"/>
                                   <w:tcMar>
-                                    <w:left w:w="45" w:type="dxa"/>
+                                    <w:left w:w="15" w:type="dxa"/>
                                   </w:tcMar>
                                   <w:vAlign w:val="center"/>
                                 </w:tcPr>
@@ -4597,6 +4613,116 @@
                             </w:tr>
                             <w:tr>
                               <w:trPr>
+                                <w:cantSplit w:val="true"/>
+                                <w:cnfStyle w:val="000000100000" w:firstRow="0" w:lastRow="0" w:firstColumn="0" w:lastColumn="0" w:oddVBand="0" w:evenVBand="0" w:oddHBand="1" w:evenHBand="0" w:firstRowFirstColumn="0" w:firstRowLastColumn="0" w:lastRowFirstColumn="0" w:lastRowLastColumn="0"/>
+                              </w:trPr>
+                              <w:tc>
+                                <w:tcPr>
+                                  <w:tcW w:w="3090" w:type="dxa"/>
+                                  <w:cnfStyle w:val="001000000000" w:firstRow="0" w:lastRow="0" w:firstColumn="1" w:lastColumn="0" w:oddVBand="0" w:evenVBand="0" w:oddHBand="0" w:evenHBand="0" w:firstRowFirstColumn="0" w:firstRowLastColumn="0" w:lastRowFirstColumn="0" w:lastRowLastColumn="0"/>
+                                  <w:tcBorders>
+                                    <w:top w:val="nil"/>
+                                    <w:bottom w:val="nil"/>
+                                    <w:right w:val="nil"/>
+                                    <w:insideH w:val="nil"/>
+                                    <w:insideV w:val="nil"/>
+                                  </w:tcBorders>
+                                  <w:shd w:color="auto" w:fill="FDE4D0" w:themeFill="accent6" w:themeFillTint="3f" w:val="clear"/>
+                                  <w:tcMar>
+                                    <w:left w:w="15" w:type="dxa"/>
+                                  </w:tcMar>
+                                  <w:vAlign w:val="center"/>
+                                </w:tcPr>
+                                <w:p>
+                                  <w:pPr>
+                                    <w:pStyle w:val="Normal"/>
+                                    <w:jc w:val="center"/>
+                                    <w:rPr>
+                                      <w:rFonts w:ascii="FreeMono" w:hAnsi="FreeMono"/>
+                                      <w:sz w:val="20"/>
+                                      <w:szCs w:val="20"/>
+                                    </w:rPr>
+                                  </w:pPr>
+                                  <w:r>
+                                    <w:rPr>
+                                      <w:rFonts w:ascii="FreeMono" w:hAnsi="FreeMono"/>
+                                      <w:b/>
+                                      <w:bCs/>
+                                      <w:sz w:val="20"/>
+                                      <w:szCs w:val="20"/>
+                                    </w:rPr>
+                                    <w:t># SKIP_FRAMES #</w:t>
+                                  </w:r>
+                                </w:p>
+                              </w:tc>
+                              <w:tc>
+                                <w:tcPr>
+                                  <w:tcW w:w="3505" w:type="dxa"/>
+                                  <w:tcBorders>
+                                    <w:top w:val="nil"/>
+                                    <w:left w:val="nil"/>
+                                    <w:bottom w:val="nil"/>
+                                    <w:right w:val="nil"/>
+                                    <w:insideH w:val="nil"/>
+                                    <w:insideV w:val="nil"/>
+                                  </w:tcBorders>
+                                  <w:shd w:color="auto" w:fill="FDE4D0" w:themeFill="accent6" w:themeFillTint="3f" w:val="clear"/>
+                                  <w:tcMar>
+                                    <w:left w:w="115" w:type="dxa"/>
+                                  </w:tcMar>
+                                  <w:vAlign w:val="center"/>
+                                </w:tcPr>
+                                <w:p>
+                                  <w:pPr>
+                                    <w:pStyle w:val="Normal"/>
+                                    <w:jc w:val="center"/>
+                                    <w:cnfStyle w:val="000000100000" w:firstRow="0" w:lastRow="0" w:firstColumn="0" w:lastColumn="0" w:oddVBand="0" w:evenVBand="0" w:oddHBand="1" w:evenHBand="0" w:firstRowFirstColumn="0" w:firstRowLastColumn="0" w:lastRowFirstColumn="0" w:lastRowLastColumn="0"/>
+                                    <w:rPr/>
+                                  </w:pPr>
+                                  <w:r>
+                                    <w:rPr>
+                                      <w:rFonts w:ascii="FreeMono" w:hAnsi="FreeMono"/>
+                                      <w:sz w:val="20"/>
+                                      <w:szCs w:val="20"/>
+                                    </w:rPr>
+                                    <w:t>Any integer</w:t>
+                                  </w:r>
+                                </w:p>
+                              </w:tc>
+                              <w:tc>
+                                <w:tcPr>
+                                  <w:tcW w:w="7200" w:type="dxa"/>
+                                  <w:tcBorders>
+                                    <w:top w:val="nil"/>
+                                    <w:left w:val="nil"/>
+                                    <w:bottom w:val="nil"/>
+                                    <w:insideH w:val="nil"/>
+                                  </w:tcBorders>
+                                  <w:shd w:color="auto" w:fill="FDE4D0" w:themeFill="accent6" w:themeFillTint="3f" w:val="clear"/>
+                                  <w:tcMar>
+                                    <w:left w:w="115" w:type="dxa"/>
+                                  </w:tcMar>
+                                </w:tcPr>
+                                <w:p>
+                                  <w:pPr>
+                                    <w:pStyle w:val="Normal"/>
+                                    <w:cnfStyle w:val="000000100000" w:firstRow="0" w:lastRow="0" w:firstColumn="0" w:lastColumn="0" w:oddVBand="0" w:evenVBand="0" w:oddHBand="1" w:evenHBand="0" w:firstRowFirstColumn="0" w:firstRowLastColumn="0" w:lastRowFirstColumn="0" w:lastRowLastColumn="0"/>
+                                    <w:rPr/>
+                                  </w:pPr>
+                                  <w:r>
+                                    <w:rPr>
+                                      <w:rFonts w:ascii="FreeMono" w:hAnsi="FreeMono"/>
+                                      <w:sz w:val="20"/>
+                                      <w:szCs w:val="20"/>
+                                    </w:rPr>
+                                    <w:t>If &gt;= 1, use round-robin ordering in parallel execution of frames while skipping every nth frame.  If &lt;= 0, use contiguous ordering with no skipping (default).</w:t>
+                                  </w:r>
+                                </w:p>
+                              </w:tc>
+                            </w:tr>
+                            <w:tr>
+                              <w:trPr>
+                                <w:cantSplit w:val="true"/>
                                 <w:cnfStyle w:val="000000010000" w:firstRow="0" w:lastRow="0" w:firstColumn="0" w:lastColumn="0" w:oddVBand="0" w:evenVBand="0" w:oddHBand="0" w:evenHBand="1" w:firstRowFirstColumn="0" w:firstRowLastColumn="0" w:lastRowFirstColumn="0" w:lastRowLastColumn="0"/>
                               </w:trPr>
                               <w:tc>
@@ -4612,7 +4738,7 @@
                                   </w:tcBorders>
                                   <w:shd w:fill="auto" w:val="clear"/>
                                   <w:tcMar>
-                                    <w:left w:w="45" w:type="dxa"/>
+                                    <w:left w:w="15" w:type="dxa"/>
                                   </w:tcMar>
                                   <w:vAlign w:val="center"/>
                                 </w:tcPr>
@@ -4703,6 +4829,7 @@
                             </w:tr>
                             <w:tr>
                               <w:trPr>
+                                <w:cantSplit w:val="true"/>
                                 <w:cnfStyle w:val="000000100000" w:firstRow="0" w:lastRow="0" w:firstColumn="0" w:lastColumn="0" w:oddVBand="0" w:evenVBand="0" w:oddHBand="1" w:evenHBand="0" w:firstRowFirstColumn="0" w:firstRowLastColumn="0" w:lastRowFirstColumn="0" w:lastRowLastColumn="0"/>
                               </w:trPr>
                               <w:tc>
@@ -4718,7 +4845,7 @@
                                   </w:tcBorders>
                                   <w:shd w:color="auto" w:fill="FDE4D0" w:themeFill="accent6" w:themeFillTint="3f" w:val="clear"/>
                                   <w:tcMar>
-                                    <w:left w:w="45" w:type="dxa"/>
+                                    <w:left w:w="15" w:type="dxa"/>
                                   </w:tcMar>
                                   <w:vAlign w:val="center"/>
                                 </w:tcPr>
@@ -4843,6 +4970,7 @@
                             </w:tr>
                             <w:tr>
                               <w:trPr>
+                                <w:cantSplit w:val="true"/>
                                 <w:cnfStyle w:val="000000010000" w:firstRow="0" w:lastRow="0" w:firstColumn="0" w:lastColumn="0" w:oddVBand="0" w:evenVBand="0" w:oddHBand="0" w:evenHBand="1" w:firstRowFirstColumn="0" w:firstRowLastColumn="0" w:lastRowFirstColumn="0" w:lastRowLastColumn="0"/>
                               </w:trPr>
                               <w:tc>
@@ -4858,7 +4986,7 @@
                                   </w:tcBorders>
                                   <w:shd w:fill="auto" w:val="clear"/>
                                   <w:tcMar>
-                                    <w:left w:w="45" w:type="dxa"/>
+                                    <w:left w:w="15" w:type="dxa"/>
                                   </w:tcMar>
                                   <w:vAlign w:val="center"/>
                                 </w:tcPr>
@@ -4976,6 +5104,7 @@
                             </w:tr>
                             <w:tr>
                               <w:trPr>
+                                <w:cantSplit w:val="true"/>
                                 <w:cnfStyle w:val="000000100000" w:firstRow="0" w:lastRow="0" w:firstColumn="0" w:lastColumn="0" w:oddVBand="0" w:evenVBand="0" w:oddHBand="1" w:evenHBand="0" w:firstRowFirstColumn="0" w:firstRowLastColumn="0" w:lastRowFirstColumn="0" w:lastRowLastColumn="0"/>
                               </w:trPr>
                               <w:tc>
@@ -4991,7 +5120,7 @@
                                   </w:tcBorders>
                                   <w:shd w:color="auto" w:fill="FDE4D0" w:themeFill="accent6" w:themeFillTint="3f" w:val="clear"/>
                                   <w:tcMar>
-                                    <w:left w:w="45" w:type="dxa"/>
+                                    <w:left w:w="15" w:type="dxa"/>
                                   </w:tcMar>
                                   <w:vAlign w:val="center"/>
                                 </w:tcPr>
@@ -5309,6 +5438,7 @@
                             </w:tr>
                             <w:tr>
                               <w:trPr>
+                                <w:cantSplit w:val="true"/>
                                 <w:cnfStyle w:val="000000010000" w:firstRow="0" w:lastRow="0" w:firstColumn="0" w:lastColumn="0" w:oddVBand="0" w:evenVBand="0" w:oddHBand="0" w:evenHBand="1" w:firstRowFirstColumn="0" w:firstRowLastColumn="0" w:lastRowFirstColumn="0" w:lastRowLastColumn="0"/>
                               </w:trPr>
                               <w:tc>
@@ -5324,7 +5454,7 @@
                                   </w:tcBorders>
                                   <w:shd w:fill="auto" w:val="clear"/>
                                   <w:tcMar>
-                                    <w:left w:w="45" w:type="dxa"/>
+                                    <w:left w:w="15" w:type="dxa"/>
                                   </w:tcMar>
                                   <w:vAlign w:val="center"/>
                                 </w:tcPr>
@@ -5490,6 +5620,7 @@
                             </w:tr>
                             <w:tr>
                               <w:trPr>
+                                <w:cantSplit w:val="true"/>
                                 <w:cnfStyle w:val="000000100000" w:firstRow="0" w:lastRow="0" w:firstColumn="0" w:lastColumn="0" w:oddVBand="0" w:evenVBand="0" w:oddHBand="1" w:evenHBand="0" w:firstRowFirstColumn="0" w:firstRowLastColumn="0" w:lastRowFirstColumn="0" w:lastRowLastColumn="0"/>
                               </w:trPr>
                               <w:tc>
@@ -5505,7 +5636,7 @@
                                   </w:tcBorders>
                                   <w:shd w:color="auto" w:fill="FDE4D0" w:themeFill="accent6" w:themeFillTint="3f" w:val="clear"/>
                                   <w:tcMar>
-                                    <w:left w:w="45" w:type="dxa"/>
+                                    <w:left w:w="15" w:type="dxa"/>
                                   </w:tcMar>
                                   <w:vAlign w:val="center"/>
                                 </w:tcPr>
@@ -5648,6 +5779,7 @@
                             </w:tr>
                             <w:tr>
                               <w:trPr>
+                                <w:cantSplit w:val="true"/>
                                 <w:cnfStyle w:val="000000010000" w:firstRow="0" w:lastRow="0" w:firstColumn="0" w:lastColumn="0" w:oddVBand="0" w:evenVBand="0" w:oddHBand="0" w:evenHBand="1" w:firstRowFirstColumn="0" w:firstRowLastColumn="0" w:lastRowFirstColumn="0" w:lastRowLastColumn="0"/>
                               </w:trPr>
                               <w:tc>
@@ -5663,7 +5795,7 @@
                                   </w:tcBorders>
                                   <w:shd w:fill="auto" w:val="clear"/>
                                   <w:tcMar>
-                                    <w:left w:w="45" w:type="dxa"/>
+                                    <w:left w:w="15" w:type="dxa"/>
                                   </w:tcMar>
                                   <w:vAlign w:val="center"/>
                                 </w:tcPr>
@@ -5970,6 +6102,7 @@
                             </w:tr>
                             <w:tr>
                               <w:trPr>
+                                <w:cantSplit w:val="true"/>
                                 <w:cnfStyle w:val="000000100000" w:firstRow="0" w:lastRow="0" w:firstColumn="0" w:lastColumn="0" w:oddVBand="0" w:evenVBand="0" w:oddHBand="1" w:evenHBand="0" w:firstRowFirstColumn="0" w:firstRowLastColumn="0" w:lastRowFirstColumn="0" w:lastRowLastColumn="0"/>
                               </w:trPr>
                               <w:tc>
@@ -5983,7 +6116,7 @@
                                   </w:tcBorders>
                                   <w:shd w:color="auto" w:fill="FDE4D0" w:themeFill="accent6" w:themeFillTint="3f" w:val="clear"/>
                                   <w:tcMar>
-                                    <w:left w:w="45" w:type="dxa"/>
+                                    <w:left w:w="15" w:type="dxa"/>
                                   </w:tcMar>
                                   <w:vAlign w:val="center"/>
                                 </w:tcPr>
@@ -6124,14 +6257,10 @@
                           <w:p>
                             <w:pPr>
                               <w:pStyle w:val="FrameContents"/>
-                              <w:rPr>
-                                <w:color w:val="000000"/>
-                              </w:rPr>
+                              <w:rPr/>
                             </w:pPr>
                             <w:r>
-                              <w:rPr>
-                                <w:color w:val="000000"/>
-                              </w:rPr>
+                              <w:rPr/>
                             </w:r>
                           </w:p>
                         </w:txbxContent>
@@ -6147,7 +6276,7 @@
           </mc:Choice>
           <mc:Fallback>
             <w:pict>
-              <v:rect id="shape_0" ID="Frame1" stroked="f" style="position:absolute;margin-left:53.55pt;margin-top:90.05pt;width:689.95pt;height:1570.9pt;mso-position-horizontal-relative:page;mso-position-vertical-relative:page">
+              <v:rect id="shape_0" ID="Frame1" stroked="f" style="position:absolute;margin-left:53.55pt;margin-top:90.05pt;width:690.1pt;height:1612.4pt;mso-position-horizontal-relative:page;mso-position-vertical-relative:page">
                 <w10:wrap type="none"/>
                 <v:fill o:detectmouseclick="t" on="false"/>
                 <v:stroke color="#3465a4" joinstyle="round" endcap="flat"/>
@@ -6158,10 +6287,10 @@
                         <w:tblStyle w:val="MediumShading1-Accent6"/>
                         <w:tblW w:w="13795" w:type="dxa"/>
                         <w:jc w:val="left"/>
-                        <w:tblInd w:w="57" w:type="dxa"/>
+                        <w:tblInd w:w="28" w:type="dxa"/>
                         <w:tblCellMar>
                           <w:top w:w="115" w:type="dxa"/>
-                          <w:left w:w="45" w:type="dxa"/>
+                          <w:left w:w="15" w:type="dxa"/>
                           <w:bottom w:w="115" w:type="dxa"/>
                           <w:right w:w="115" w:type="dxa"/>
                         </w:tblCellMar>
@@ -6174,6 +6303,7 @@
                       </w:tblGrid>
                       <w:tr>
                         <w:trPr>
+                          <w:cantSplit w:val="true"/>
                           <w:cnfStyle w:val="100000000000" w:firstRow="1" w:lastRow="0" w:firstColumn="0" w:lastColumn="0" w:oddVBand="0" w:evenVBand="0" w:oddHBand="0" w:evenHBand="0" w:firstRowFirstColumn="0" w:firstRowLastColumn="0" w:lastRowFirstColumn="0" w:lastRowLastColumn="0"/>
                         </w:trPr>
                         <w:tc>
@@ -6183,7 +6313,7 @@
                             <w:tcBorders/>
                             <w:shd w:color="auto" w:fill="F79646" w:themeFill="accent6" w:val="clear"/>
                             <w:tcMar>
-                              <w:left w:w="45" w:type="dxa"/>
+                              <w:left w:w="15" w:type="dxa"/>
                             </w:tcMar>
                           </w:tcPr>
                           <w:p>
@@ -6217,7 +6347,7 @@
                             <w:tcBorders/>
                             <w:shd w:color="auto" w:fill="F79646" w:themeFill="accent6" w:val="clear"/>
                             <w:tcMar>
-                              <w:left w:w="45" w:type="dxa"/>
+                              <w:left w:w="15" w:type="dxa"/>
                             </w:tcMar>
                           </w:tcPr>
                           <w:p>
@@ -6252,7 +6382,7 @@
                             <w:tcBorders/>
                             <w:shd w:color="auto" w:fill="F79646" w:themeFill="accent6" w:val="clear"/>
                             <w:tcMar>
-                              <w:left w:w="45" w:type="dxa"/>
+                              <w:left w:w="15" w:type="dxa"/>
                             </w:tcMar>
                           </w:tcPr>
                           <w:p>
@@ -6284,6 +6414,7 @@
                       </w:tr>
                       <w:tr>
                         <w:trPr>
+                          <w:cantSplit w:val="true"/>
                           <w:cnfStyle w:val="000000100000" w:firstRow="0" w:lastRow="0" w:firstColumn="0" w:lastColumn="0" w:oddVBand="0" w:evenVBand="0" w:oddHBand="1" w:evenHBand="0" w:firstRowFirstColumn="0" w:firstRowLastColumn="0" w:lastRowFirstColumn="0" w:lastRowLastColumn="0"/>
                         </w:trPr>
                         <w:tc>
@@ -6299,7 +6430,7 @@
                             </w:tcBorders>
                             <w:shd w:color="auto" w:fill="FDE4D0" w:themeFill="accent6" w:themeFillTint="3f" w:val="clear"/>
                             <w:tcMar>
-                              <w:left w:w="45" w:type="dxa"/>
+                              <w:left w:w="15" w:type="dxa"/>
                             </w:tcMar>
                             <w:vAlign w:val="center"/>
                           </w:tcPr>
@@ -6837,6 +6968,7 @@
                       </w:tr>
                       <w:tr>
                         <w:trPr>
+                          <w:cantSplit w:val="true"/>
                           <w:cnfStyle w:val="000000010000" w:firstRow="0" w:lastRow="0" w:firstColumn="0" w:lastColumn="0" w:oddVBand="0" w:evenVBand="0" w:oddHBand="0" w:evenHBand="1" w:firstRowFirstColumn="0" w:firstRowLastColumn="0" w:lastRowFirstColumn="0" w:lastRowLastColumn="0"/>
                         </w:trPr>
                         <w:tc>
@@ -6852,7 +6984,7 @@
                             </w:tcBorders>
                             <w:shd w:fill="auto" w:val="clear"/>
                             <w:tcMar>
-                              <w:left w:w="45" w:type="dxa"/>
+                              <w:left w:w="15" w:type="dxa"/>
                             </w:tcMar>
                             <w:vAlign w:val="center"/>
                           </w:tcPr>
@@ -6951,6 +7083,7 @@
                       </w:tr>
                       <w:tr>
                         <w:trPr>
+                          <w:cantSplit w:val="true"/>
                           <w:cnfStyle w:val="000000100000" w:firstRow="0" w:lastRow="0" w:firstColumn="0" w:lastColumn="0" w:oddVBand="0" w:evenVBand="0" w:oddHBand="1" w:evenHBand="0" w:firstRowFirstColumn="0" w:firstRowLastColumn="0" w:lastRowFirstColumn="0" w:lastRowLastColumn="0"/>
                         </w:trPr>
                         <w:tc>
@@ -6966,7 +7099,7 @@
                             </w:tcBorders>
                             <w:shd w:color="auto" w:fill="FDE4D0" w:themeFill="accent6" w:themeFillTint="3f" w:val="clear"/>
                             <w:tcMar>
-                              <w:left w:w="45" w:type="dxa"/>
+                              <w:left w:w="15" w:type="dxa"/>
                             </w:tcMar>
                             <w:vAlign w:val="center"/>
                           </w:tcPr>
@@ -7057,6 +7190,116 @@
                       </w:tr>
                       <w:tr>
                         <w:trPr>
+                          <w:cantSplit w:val="true"/>
+                          <w:cnfStyle w:val="000000100000" w:firstRow="0" w:lastRow="0" w:firstColumn="0" w:lastColumn="0" w:oddVBand="0" w:evenVBand="0" w:oddHBand="1" w:evenHBand="0" w:firstRowFirstColumn="0" w:firstRowLastColumn="0" w:lastRowFirstColumn="0" w:lastRowLastColumn="0"/>
+                        </w:trPr>
+                        <w:tc>
+                          <w:tcPr>
+                            <w:tcW w:w="3090" w:type="dxa"/>
+                            <w:cnfStyle w:val="001000000000" w:firstRow="0" w:lastRow="0" w:firstColumn="1" w:lastColumn="0" w:oddVBand="0" w:evenVBand="0" w:oddHBand="0" w:evenHBand="0" w:firstRowFirstColumn="0" w:firstRowLastColumn="0" w:lastRowFirstColumn="0" w:lastRowLastColumn="0"/>
+                            <w:tcBorders>
+                              <w:top w:val="nil"/>
+                              <w:bottom w:val="nil"/>
+                              <w:right w:val="nil"/>
+                              <w:insideH w:val="nil"/>
+                              <w:insideV w:val="nil"/>
+                            </w:tcBorders>
+                            <w:shd w:color="auto" w:fill="FDE4D0" w:themeFill="accent6" w:themeFillTint="3f" w:val="clear"/>
+                            <w:tcMar>
+                              <w:left w:w="15" w:type="dxa"/>
+                            </w:tcMar>
+                            <w:vAlign w:val="center"/>
+                          </w:tcPr>
+                          <w:p>
+                            <w:pPr>
+                              <w:pStyle w:val="Normal"/>
+                              <w:jc w:val="center"/>
+                              <w:rPr>
+                                <w:rFonts w:ascii="FreeMono" w:hAnsi="FreeMono"/>
+                                <w:sz w:val="20"/>
+                                <w:szCs w:val="20"/>
+                              </w:rPr>
+                            </w:pPr>
+                            <w:r>
+                              <w:rPr>
+                                <w:rFonts w:ascii="FreeMono" w:hAnsi="FreeMono"/>
+                                <w:b/>
+                                <w:bCs/>
+                                <w:sz w:val="20"/>
+                                <w:szCs w:val="20"/>
+                              </w:rPr>
+                              <w:t># SKIP_FRAMES #</w:t>
+                            </w:r>
+                          </w:p>
+                        </w:tc>
+                        <w:tc>
+                          <w:tcPr>
+                            <w:tcW w:w="3505" w:type="dxa"/>
+                            <w:tcBorders>
+                              <w:top w:val="nil"/>
+                              <w:left w:val="nil"/>
+                              <w:bottom w:val="nil"/>
+                              <w:right w:val="nil"/>
+                              <w:insideH w:val="nil"/>
+                              <w:insideV w:val="nil"/>
+                            </w:tcBorders>
+                            <w:shd w:color="auto" w:fill="FDE4D0" w:themeFill="accent6" w:themeFillTint="3f" w:val="clear"/>
+                            <w:tcMar>
+                              <w:left w:w="115" w:type="dxa"/>
+                            </w:tcMar>
+                            <w:vAlign w:val="center"/>
+                          </w:tcPr>
+                          <w:p>
+                            <w:pPr>
+                              <w:pStyle w:val="Normal"/>
+                              <w:jc w:val="center"/>
+                              <w:cnfStyle w:val="000000100000" w:firstRow="0" w:lastRow="0" w:firstColumn="0" w:lastColumn="0" w:oddVBand="0" w:evenVBand="0" w:oddHBand="1" w:evenHBand="0" w:firstRowFirstColumn="0" w:firstRowLastColumn="0" w:lastRowFirstColumn="0" w:lastRowLastColumn="0"/>
+                              <w:rPr/>
+                            </w:pPr>
+                            <w:r>
+                              <w:rPr>
+                                <w:rFonts w:ascii="FreeMono" w:hAnsi="FreeMono"/>
+                                <w:sz w:val="20"/>
+                                <w:szCs w:val="20"/>
+                              </w:rPr>
+                              <w:t>Any integer</w:t>
+                            </w:r>
+                          </w:p>
+                        </w:tc>
+                        <w:tc>
+                          <w:tcPr>
+                            <w:tcW w:w="7200" w:type="dxa"/>
+                            <w:tcBorders>
+                              <w:top w:val="nil"/>
+                              <w:left w:val="nil"/>
+                              <w:bottom w:val="nil"/>
+                              <w:insideH w:val="nil"/>
+                            </w:tcBorders>
+                            <w:shd w:color="auto" w:fill="FDE4D0" w:themeFill="accent6" w:themeFillTint="3f" w:val="clear"/>
+                            <w:tcMar>
+                              <w:left w:w="115" w:type="dxa"/>
+                            </w:tcMar>
+                          </w:tcPr>
+                          <w:p>
+                            <w:pPr>
+                              <w:pStyle w:val="Normal"/>
+                              <w:cnfStyle w:val="000000100000" w:firstRow="0" w:lastRow="0" w:firstColumn="0" w:lastColumn="0" w:oddVBand="0" w:evenVBand="0" w:oddHBand="1" w:evenHBand="0" w:firstRowFirstColumn="0" w:firstRowLastColumn="0" w:lastRowFirstColumn="0" w:lastRowLastColumn="0"/>
+                              <w:rPr/>
+                            </w:pPr>
+                            <w:r>
+                              <w:rPr>
+                                <w:rFonts w:ascii="FreeMono" w:hAnsi="FreeMono"/>
+                                <w:sz w:val="20"/>
+                                <w:szCs w:val="20"/>
+                              </w:rPr>
+                              <w:t>If &gt;= 1, use round-robin ordering in parallel execution of frames while skipping every nth frame.  If &lt;= 0, use contiguous ordering with no skipping (default).</w:t>
+                            </w:r>
+                          </w:p>
+                        </w:tc>
+                      </w:tr>
+                      <w:tr>
+                        <w:trPr>
+                          <w:cantSplit w:val="true"/>
                           <w:cnfStyle w:val="000000010000" w:firstRow="0" w:lastRow="0" w:firstColumn="0" w:lastColumn="0" w:oddVBand="0" w:evenVBand="0" w:oddHBand="0" w:evenHBand="1" w:firstRowFirstColumn="0" w:firstRowLastColumn="0" w:lastRowFirstColumn="0" w:lastRowLastColumn="0"/>
                         </w:trPr>
                         <w:tc>
@@ -7072,7 +7315,7 @@
                             </w:tcBorders>
                             <w:shd w:fill="auto" w:val="clear"/>
                             <w:tcMar>
-                              <w:left w:w="45" w:type="dxa"/>
+                              <w:left w:w="15" w:type="dxa"/>
                             </w:tcMar>
                             <w:vAlign w:val="center"/>
                           </w:tcPr>
@@ -7163,6 +7406,7 @@
                       </w:tr>
                       <w:tr>
                         <w:trPr>
+                          <w:cantSplit w:val="true"/>
                           <w:cnfStyle w:val="000000100000" w:firstRow="0" w:lastRow="0" w:firstColumn="0" w:lastColumn="0" w:oddVBand="0" w:evenVBand="0" w:oddHBand="1" w:evenHBand="0" w:firstRowFirstColumn="0" w:firstRowLastColumn="0" w:lastRowFirstColumn="0" w:lastRowLastColumn="0"/>
                         </w:trPr>
                         <w:tc>
@@ -7178,7 +7422,7 @@
                             </w:tcBorders>
                             <w:shd w:color="auto" w:fill="FDE4D0" w:themeFill="accent6" w:themeFillTint="3f" w:val="clear"/>
                             <w:tcMar>
-                              <w:left w:w="45" w:type="dxa"/>
+                              <w:left w:w="15" w:type="dxa"/>
                             </w:tcMar>
                             <w:vAlign w:val="center"/>
                           </w:tcPr>
@@ -7303,6 +7547,7 @@
                       </w:tr>
                       <w:tr>
                         <w:trPr>
+                          <w:cantSplit w:val="true"/>
                           <w:cnfStyle w:val="000000010000" w:firstRow="0" w:lastRow="0" w:firstColumn="0" w:lastColumn="0" w:oddVBand="0" w:evenVBand="0" w:oddHBand="0" w:evenHBand="1" w:firstRowFirstColumn="0" w:firstRowLastColumn="0" w:lastRowFirstColumn="0" w:lastRowLastColumn="0"/>
                         </w:trPr>
                         <w:tc>
@@ -7318,7 +7563,7 @@
                             </w:tcBorders>
                             <w:shd w:fill="auto" w:val="clear"/>
                             <w:tcMar>
-                              <w:left w:w="45" w:type="dxa"/>
+                              <w:left w:w="15" w:type="dxa"/>
                             </w:tcMar>
                             <w:vAlign w:val="center"/>
                           </w:tcPr>
@@ -7436,6 +7681,7 @@
                       </w:tr>
                       <w:tr>
                         <w:trPr>
+                          <w:cantSplit w:val="true"/>
                           <w:cnfStyle w:val="000000100000" w:firstRow="0" w:lastRow="0" w:firstColumn="0" w:lastColumn="0" w:oddVBand="0" w:evenVBand="0" w:oddHBand="1" w:evenHBand="0" w:firstRowFirstColumn="0" w:firstRowLastColumn="0" w:lastRowFirstColumn="0" w:lastRowLastColumn="0"/>
                         </w:trPr>
                         <w:tc>
@@ -7451,7 +7697,7 @@
                             </w:tcBorders>
                             <w:shd w:color="auto" w:fill="FDE4D0" w:themeFill="accent6" w:themeFillTint="3f" w:val="clear"/>
                             <w:tcMar>
-                              <w:left w:w="45" w:type="dxa"/>
+                              <w:left w:w="15" w:type="dxa"/>
                             </w:tcMar>
                             <w:vAlign w:val="center"/>
                           </w:tcPr>
@@ -7769,6 +8015,7 @@
                       </w:tr>
                       <w:tr>
                         <w:trPr>
+                          <w:cantSplit w:val="true"/>
                           <w:cnfStyle w:val="000000010000" w:firstRow="0" w:lastRow="0" w:firstColumn="0" w:lastColumn="0" w:oddVBand="0" w:evenVBand="0" w:oddHBand="0" w:evenHBand="1" w:firstRowFirstColumn="0" w:firstRowLastColumn="0" w:lastRowFirstColumn="0" w:lastRowLastColumn="0"/>
                         </w:trPr>
                         <w:tc>
@@ -7784,7 +8031,7 @@
                             </w:tcBorders>
                             <w:shd w:fill="auto" w:val="clear"/>
                             <w:tcMar>
-                              <w:left w:w="45" w:type="dxa"/>
+                              <w:left w:w="15" w:type="dxa"/>
                             </w:tcMar>
                             <w:vAlign w:val="center"/>
                           </w:tcPr>
@@ -7950,6 +8197,7 @@
                       </w:tr>
                       <w:tr>
                         <w:trPr>
+                          <w:cantSplit w:val="true"/>
                           <w:cnfStyle w:val="000000100000" w:firstRow="0" w:lastRow="0" w:firstColumn="0" w:lastColumn="0" w:oddVBand="0" w:evenVBand="0" w:oddHBand="1" w:evenHBand="0" w:firstRowFirstColumn="0" w:firstRowLastColumn="0" w:lastRowFirstColumn="0" w:lastRowLastColumn="0"/>
                         </w:trPr>
                         <w:tc>
@@ -7965,7 +8213,7 @@
                             </w:tcBorders>
                             <w:shd w:color="auto" w:fill="FDE4D0" w:themeFill="accent6" w:themeFillTint="3f" w:val="clear"/>
                             <w:tcMar>
-                              <w:left w:w="45" w:type="dxa"/>
+                              <w:left w:w="15" w:type="dxa"/>
                             </w:tcMar>
                             <w:vAlign w:val="center"/>
                           </w:tcPr>
@@ -8108,6 +8356,7 @@
                       </w:tr>
                       <w:tr>
                         <w:trPr>
+                          <w:cantSplit w:val="true"/>
                           <w:cnfStyle w:val="000000010000" w:firstRow="0" w:lastRow="0" w:firstColumn="0" w:lastColumn="0" w:oddVBand="0" w:evenVBand="0" w:oddHBand="0" w:evenHBand="1" w:firstRowFirstColumn="0" w:firstRowLastColumn="0" w:lastRowFirstColumn="0" w:lastRowLastColumn="0"/>
                         </w:trPr>
                         <w:tc>
@@ -8123,7 +8372,7 @@
                             </w:tcBorders>
                             <w:shd w:fill="auto" w:val="clear"/>
                             <w:tcMar>
-                              <w:left w:w="45" w:type="dxa"/>
+                              <w:left w:w="15" w:type="dxa"/>
                             </w:tcMar>
                             <w:vAlign w:val="center"/>
                           </w:tcPr>
@@ -8430,6 +8679,7 @@
                       </w:tr>
                       <w:tr>
                         <w:trPr>
+                          <w:cantSplit w:val="true"/>
                           <w:cnfStyle w:val="000000100000" w:firstRow="0" w:lastRow="0" w:firstColumn="0" w:lastColumn="0" w:oddVBand="0" w:evenVBand="0" w:oddHBand="1" w:evenHBand="0" w:firstRowFirstColumn="0" w:firstRowLastColumn="0" w:lastRowFirstColumn="0" w:lastRowLastColumn="0"/>
                         </w:trPr>
                         <w:tc>
@@ -8443,7 +8693,7 @@
                             </w:tcBorders>
                             <w:shd w:color="auto" w:fill="FDE4D0" w:themeFill="accent6" w:themeFillTint="3f" w:val="clear"/>
                             <w:tcMar>
-                              <w:left w:w="45" w:type="dxa"/>
+                              <w:left w:w="15" w:type="dxa"/>
                             </w:tcMar>
                             <w:vAlign w:val="center"/>
                           </w:tcPr>
@@ -8584,14 +8834,10 @@
                     <w:p>
                       <w:pPr>
                         <w:pStyle w:val="FrameContents"/>
-                        <w:rPr>
-                          <w:color w:val="000000"/>
-                        </w:rPr>
+                        <w:rPr/>
                       </w:pPr>
                       <w:r>
-                        <w:rPr>
-                          <w:color w:val="000000"/>
-                        </w:rPr>
+                        <w:rPr/>
                       </w:r>
                     </w:p>
                   </w:txbxContent>
@@ -8667,16 +8913,16 @@
           <w:rFonts w:ascii="Cambria" w:hAnsi="Cambria" w:asciiTheme="minorHAnsi" w:hAnsiTheme="minorHAnsi"/>
         </w:rPr>
       </w:pPr>
-      <w:bookmarkStart w:id="10" w:name="_Extras"/>
-      <w:bookmarkStart w:id="11" w:name="_LSQ_Python_Codes_3"/>
+      <w:bookmarkStart w:id="10" w:name="_LSQ_Python_Codes"/>
+      <w:bookmarkStart w:id="11" w:name="_LSQ_Python_Codes_1"/>
       <w:bookmarkStart w:id="12" w:name="_LSQ_Python_Codes_2"/>
-      <w:bookmarkStart w:id="13" w:name="_LSQ_Python_Codes_1"/>
-      <w:bookmarkStart w:id="14" w:name="_LSQ_Python_Codes"/>
-      <w:bookmarkStart w:id="15" w:name="_Extras"/>
-      <w:bookmarkStart w:id="16" w:name="_LSQ_Python_Codes_3"/>
+      <w:bookmarkStart w:id="13" w:name="_LSQ_Python_Codes_3"/>
+      <w:bookmarkStart w:id="14" w:name="_Extras"/>
+      <w:bookmarkStart w:id="15" w:name="_LSQ_Python_Codes"/>
+      <w:bookmarkStart w:id="16" w:name="_LSQ_Python_Codes_1"/>
       <w:bookmarkStart w:id="17" w:name="_LSQ_Python_Codes_2"/>
-      <w:bookmarkStart w:id="18" w:name="_LSQ_Python_Codes_1"/>
-      <w:bookmarkStart w:id="19" w:name="_LSQ_Python_Codes"/>
+      <w:bookmarkStart w:id="18" w:name="_LSQ_Python_Codes_3"/>
+      <w:bookmarkStart w:id="19" w:name="_Extras"/>
       <w:bookmarkEnd w:id="15"/>
       <w:bookmarkEnd w:id="16"/>
       <w:bookmarkEnd w:id="17"/>
@@ -8709,7 +8955,7 @@
                 <wp:positionV relativeFrom="page">
                   <wp:posOffset>1143635</wp:posOffset>
                 </wp:positionV>
-                <wp:extent cx="8763635" cy="11354435"/>
+                <wp:extent cx="8765540" cy="11678920"/>
                 <wp:effectExtent l="0" t="0" r="0" b="0"/>
                 <wp:wrapSquare wrapText="bothSides"/>
                 <wp:docPr id="3" name="Frame2"/>
@@ -8720,7 +8966,7 @@
                       <wps:spPr>
                         <a:xfrm>
                           <a:off x="0" y="0"/>
-                          <a:ext cx="8763120" cy="11353680"/>
+                          <a:ext cx="8764920" cy="11678400"/>
                         </a:xfrm>
                         <a:prstGeom prst="rect">
                           <a:avLst/>
@@ -8743,10 +8989,10 @@
                               <w:tblStyle w:val="MediumShading1-Accent6"/>
                               <w:tblW w:w="13795" w:type="dxa"/>
                               <w:jc w:val="left"/>
-                              <w:tblInd w:w="57" w:type="dxa"/>
+                              <w:tblInd w:w="28" w:type="dxa"/>
                               <w:tblCellMar>
                                 <w:top w:w="115" w:type="dxa"/>
-                                <w:left w:w="45" w:type="dxa"/>
+                                <w:left w:w="15" w:type="dxa"/>
                                 <w:bottom w:w="115" w:type="dxa"/>
                                 <w:right w:w="115" w:type="dxa"/>
                               </w:tblCellMar>
@@ -8759,6 +9005,7 @@
                             </w:tblGrid>
                             <w:tr>
                               <w:trPr>
+                                <w:cantSplit w:val="true"/>
                                 <w:cnfStyle w:val="100000000000" w:firstRow="1" w:lastRow="0" w:firstColumn="0" w:lastColumn="0" w:oddVBand="0" w:evenVBand="0" w:oddHBand="0" w:evenHBand="0" w:firstRowFirstColumn="0" w:firstRowLastColumn="0" w:lastRowFirstColumn="0" w:lastRowLastColumn="0"/>
                               </w:trPr>
                               <w:tc>
@@ -8768,7 +9015,7 @@
                                   <w:tcBorders/>
                                   <w:shd w:color="auto" w:fill="F79646" w:themeFill="accent6" w:val="clear"/>
                                   <w:tcMar>
-                                    <w:left w:w="45" w:type="dxa"/>
+                                    <w:left w:w="15" w:type="dxa"/>
                                   </w:tcMar>
                                 </w:tcPr>
                                 <w:p>
@@ -8802,7 +9049,7 @@
                                   <w:tcBorders/>
                                   <w:shd w:color="auto" w:fill="F79646" w:themeFill="accent6" w:val="clear"/>
                                   <w:tcMar>
-                                    <w:left w:w="45" w:type="dxa"/>
+                                    <w:left w:w="15" w:type="dxa"/>
                                   </w:tcMar>
                                 </w:tcPr>
                                 <w:p>
@@ -8837,7 +9084,7 @@
                                   <w:tcBorders/>
                                   <w:shd w:color="auto" w:fill="F79646" w:themeFill="accent6" w:val="clear"/>
                                   <w:tcMar>
-                                    <w:left w:w="45" w:type="dxa"/>
+                                    <w:left w:w="15" w:type="dxa"/>
                                   </w:tcMar>
                                 </w:tcPr>
                                 <w:p>
@@ -8869,6 +9116,7 @@
                             </w:tr>
                             <w:tr>
                               <w:trPr>
+                                <w:cantSplit w:val="true"/>
                                 <w:cnfStyle w:val="000000100000" w:firstRow="0" w:lastRow="0" w:firstColumn="0" w:lastColumn="0" w:oddVBand="0" w:evenVBand="0" w:oddHBand="1" w:evenHBand="0" w:firstRowFirstColumn="0" w:firstRowLastColumn="0" w:lastRowFirstColumn="0" w:lastRowLastColumn="0"/>
                               </w:trPr>
                               <w:tc>
@@ -8884,7 +9132,7 @@
                                   </w:tcBorders>
                                   <w:shd w:color="auto" w:fill="FDE4D0" w:themeFill="accent6" w:themeFillTint="3f" w:val="clear"/>
                                   <w:tcMar>
-                                    <w:left w:w="45" w:type="dxa"/>
+                                    <w:left w:w="15" w:type="dxa"/>
                                   </w:tcMar>
                                   <w:vAlign w:val="center"/>
                                 </w:tcPr>
@@ -8997,6 +9245,7 @@
                             </w:tr>
                             <w:tr>
                               <w:trPr>
+                                <w:cantSplit w:val="true"/>
                                 <w:cnfStyle w:val="000000010000" w:firstRow="0" w:lastRow="0" w:firstColumn="0" w:lastColumn="0" w:oddVBand="0" w:evenVBand="0" w:oddHBand="0" w:evenHBand="1" w:firstRowFirstColumn="0" w:firstRowLastColumn="0" w:lastRowFirstColumn="0" w:lastRowLastColumn="0"/>
                               </w:trPr>
                               <w:tc>
@@ -9012,7 +9261,7 @@
                                   </w:tcBorders>
                                   <w:shd w:fill="auto" w:val="clear"/>
                                   <w:tcMar>
-                                    <w:left w:w="45" w:type="dxa"/>
+                                    <w:left w:w="15" w:type="dxa"/>
                                   </w:tcMar>
                                   <w:vAlign w:val="center"/>
                                 </w:tcPr>
@@ -9128,6 +9377,7 @@
                             </w:tr>
                             <w:tr>
                               <w:trPr>
+                                <w:cantSplit w:val="true"/>
                                 <w:cnfStyle w:val="000000100000" w:firstRow="0" w:lastRow="0" w:firstColumn="0" w:lastColumn="0" w:oddVBand="0" w:evenVBand="0" w:oddHBand="1" w:evenHBand="0" w:firstRowFirstColumn="0" w:firstRowLastColumn="0" w:lastRowFirstColumn="0" w:lastRowLastColumn="0"/>
                               </w:trPr>
                               <w:tc>
@@ -9143,7 +9393,7 @@
                                   </w:tcBorders>
                                   <w:shd w:color="auto" w:fill="FDE4D0" w:themeFill="accent6" w:themeFillTint="3f" w:val="clear"/>
                                   <w:tcMar>
-                                    <w:left w:w="45" w:type="dxa"/>
+                                    <w:left w:w="15" w:type="dxa"/>
                                   </w:tcMar>
                                   <w:vAlign w:val="center"/>
                                 </w:tcPr>
@@ -9244,6 +9494,7 @@
                             </w:tr>
                             <w:tr>
                               <w:trPr>
+                                <w:cantSplit w:val="true"/>
                                 <w:cnfStyle w:val="000000010000" w:firstRow="0" w:lastRow="0" w:firstColumn="0" w:lastColumn="0" w:oddVBand="0" w:evenVBand="0" w:oddHBand="0" w:evenHBand="1" w:firstRowFirstColumn="0" w:firstRowLastColumn="0" w:lastRowFirstColumn="0" w:lastRowLastColumn="0"/>
                               </w:trPr>
                               <w:tc>
@@ -9259,7 +9510,7 @@
                                   </w:tcBorders>
                                   <w:shd w:fill="auto" w:val="clear"/>
                                   <w:tcMar>
-                                    <w:left w:w="45" w:type="dxa"/>
+                                    <w:left w:w="15" w:type="dxa"/>
                                   </w:tcMar>
                                   <w:vAlign w:val="center"/>
                                 </w:tcPr>
@@ -9378,6 +9629,7 @@
                             </w:tr>
                             <w:tr>
                               <w:trPr>
+                                <w:cantSplit w:val="true"/>
                                 <w:cnfStyle w:val="000000100000" w:firstRow="0" w:lastRow="0" w:firstColumn="0" w:lastColumn="0" w:oddVBand="0" w:evenVBand="0" w:oddHBand="1" w:evenHBand="0" w:firstRowFirstColumn="0" w:firstRowLastColumn="0" w:lastRowFirstColumn="0" w:lastRowLastColumn="0"/>
                               </w:trPr>
                               <w:tc>
@@ -9393,7 +9645,7 @@
                                   </w:tcBorders>
                                   <w:shd w:color="auto" w:fill="FDE4D0" w:themeFill="accent6" w:themeFillTint="3f" w:val="clear"/>
                                   <w:tcMar>
-                                    <w:left w:w="45" w:type="dxa"/>
+                                    <w:left w:w="15" w:type="dxa"/>
                                   </w:tcMar>
                                   <w:vAlign w:val="center"/>
                                 </w:tcPr>
@@ -9496,6 +9748,7 @@
                             </w:tr>
                             <w:tr>
                               <w:trPr>
+                                <w:cantSplit w:val="true"/>
                                 <w:cnfStyle w:val="000000010000" w:firstRow="0" w:lastRow="0" w:firstColumn="0" w:lastColumn="0" w:oddVBand="0" w:evenVBand="0" w:oddHBand="0" w:evenHBand="1" w:firstRowFirstColumn="0" w:firstRowLastColumn="0" w:lastRowFirstColumn="0" w:lastRowLastColumn="0"/>
                               </w:trPr>
                               <w:tc>
@@ -9511,7 +9764,7 @@
                                   </w:tcBorders>
                                   <w:shd w:fill="auto" w:val="clear"/>
                                   <w:tcMar>
-                                    <w:left w:w="45" w:type="dxa"/>
+                                    <w:left w:w="15" w:type="dxa"/>
                                   </w:tcMar>
                                   <w:vAlign w:val="center"/>
                                 </w:tcPr>
@@ -9611,6 +9864,7 @@
                             </w:tr>
                             <w:tr>
                               <w:trPr>
+                                <w:cantSplit w:val="true"/>
                                 <w:cnfStyle w:val="000000100000" w:firstRow="0" w:lastRow="0" w:firstColumn="0" w:lastColumn="0" w:oddVBand="0" w:evenVBand="0" w:oddHBand="1" w:evenHBand="0" w:firstRowFirstColumn="0" w:firstRowLastColumn="0" w:lastRowFirstColumn="0" w:lastRowLastColumn="0"/>
                               </w:trPr>
                               <w:tc>
@@ -9626,7 +9880,7 @@
                                   </w:tcBorders>
                                   <w:shd w:color="auto" w:fill="FDE4D0" w:themeFill="accent6" w:themeFillTint="3f" w:val="clear"/>
                                   <w:tcMar>
-                                    <w:left w:w="45" w:type="dxa"/>
+                                    <w:left w:w="15" w:type="dxa"/>
                                   </w:tcMar>
                                   <w:vAlign w:val="center"/>
                                 </w:tcPr>
@@ -9719,6 +9973,7 @@
                             </w:tr>
                             <w:tr>
                               <w:trPr>
+                                <w:cantSplit w:val="true"/>
                                 <w:cnfStyle w:val="000000010000" w:firstRow="0" w:lastRow="0" w:firstColumn="0" w:lastColumn="0" w:oddVBand="0" w:evenVBand="0" w:oddHBand="0" w:evenHBand="1" w:firstRowFirstColumn="0" w:firstRowLastColumn="0" w:lastRowFirstColumn="0" w:lastRowLastColumn="0"/>
                               </w:trPr>
                               <w:tc>
@@ -9734,7 +9989,7 @@
                                   </w:tcBorders>
                                   <w:shd w:fill="auto" w:val="clear"/>
                                   <w:tcMar>
-                                    <w:left w:w="45" w:type="dxa"/>
+                                    <w:left w:w="15" w:type="dxa"/>
                                   </w:tcMar>
                                   <w:vAlign w:val="center"/>
                                 </w:tcPr>
@@ -9825,6 +10080,7 @@
                             </w:tr>
                             <w:tr>
                               <w:trPr>
+                                <w:cantSplit w:val="true"/>
                                 <w:cnfStyle w:val="000000100000" w:firstRow="0" w:lastRow="0" w:firstColumn="0" w:lastColumn="0" w:oddVBand="0" w:evenVBand="0" w:oddHBand="1" w:evenHBand="0" w:firstRowFirstColumn="0" w:firstRowLastColumn="0" w:lastRowFirstColumn="0" w:lastRowLastColumn="0"/>
                               </w:trPr>
                               <w:tc>
@@ -9840,7 +10096,7 @@
                                   </w:tcBorders>
                                   <w:shd w:color="auto" w:fill="FDE4D0" w:themeFill="accent6" w:themeFillTint="3f" w:val="clear"/>
                                   <w:tcMar>
-                                    <w:left w:w="45" w:type="dxa"/>
+                                    <w:left w:w="15" w:type="dxa"/>
                                   </w:tcMar>
                                   <w:vAlign w:val="center"/>
                                 </w:tcPr>
@@ -9931,6 +10187,7 @@
                             </w:tr>
                             <w:tr>
                               <w:trPr>
+                                <w:cantSplit w:val="true"/>
                                 <w:cnfStyle w:val="000000010000" w:firstRow="0" w:lastRow="0" w:firstColumn="0" w:lastColumn="0" w:oddVBand="0" w:evenVBand="0" w:oddHBand="0" w:evenHBand="1" w:firstRowFirstColumn="0" w:firstRowLastColumn="0" w:lastRowFirstColumn="0" w:lastRowLastColumn="0"/>
                               </w:trPr>
                               <w:tc>
@@ -9946,7 +10203,7 @@
                                   </w:tcBorders>
                                   <w:shd w:fill="auto" w:val="clear"/>
                                   <w:tcMar>
-                                    <w:left w:w="45" w:type="dxa"/>
+                                    <w:left w:w="15" w:type="dxa"/>
                                   </w:tcMar>
                                   <w:vAlign w:val="center"/>
                                 </w:tcPr>
@@ -10038,6 +10295,7 @@
                             </w:tr>
                             <w:tr>
                               <w:trPr>
+                                <w:cantSplit w:val="true"/>
                                 <w:cnfStyle w:val="000000010000" w:firstRow="0" w:lastRow="0" w:firstColumn="0" w:lastColumn="0" w:oddVBand="0" w:evenVBand="0" w:oddHBand="0" w:evenHBand="1" w:firstRowFirstColumn="0" w:firstRowLastColumn="0" w:lastRowFirstColumn="0" w:lastRowLastColumn="0"/>
                               </w:trPr>
                               <w:tc>
@@ -10053,7 +10311,7 @@
                                   </w:tcBorders>
                                   <w:shd w:fill="auto" w:val="clear"/>
                                   <w:tcMar>
-                                    <w:left w:w="45" w:type="dxa"/>
+                                    <w:left w:w="15" w:type="dxa"/>
                                   </w:tcMar>
                                   <w:vAlign w:val="center"/>
                                 </w:tcPr>
@@ -10163,6 +10421,7 @@
                             </w:tr>
                             <w:tr>
                               <w:trPr>
+                                <w:cantSplit w:val="true"/>
                                 <w:cnfStyle w:val="000000100000" w:firstRow="0" w:lastRow="0" w:firstColumn="0" w:lastColumn="0" w:oddVBand="0" w:evenVBand="0" w:oddHBand="1" w:evenHBand="0" w:firstRowFirstColumn="0" w:firstRowLastColumn="0" w:lastRowFirstColumn="0" w:lastRowLastColumn="0"/>
                               </w:trPr>
                               <w:tc>
@@ -10178,7 +10437,7 @@
                                   </w:tcBorders>
                                   <w:shd w:color="auto" w:fill="FDE4D0" w:themeFill="accent6" w:themeFillTint="3f" w:val="clear"/>
                                   <w:tcMar>
-                                    <w:left w:w="45" w:type="dxa"/>
+                                    <w:left w:w="15" w:type="dxa"/>
                                   </w:tcMar>
                                   <w:vAlign w:val="center"/>
                                 </w:tcPr>
@@ -10305,6 +10564,7 @@
                             </w:tr>
                             <w:tr>
                               <w:trPr>
+                                <w:cantSplit w:val="true"/>
                                 <w:cnfStyle w:val="000000010000" w:firstRow="0" w:lastRow="0" w:firstColumn="0" w:lastColumn="0" w:oddVBand="0" w:evenVBand="0" w:oddHBand="0" w:evenHBand="1" w:firstRowFirstColumn="0" w:firstRowLastColumn="0" w:lastRowFirstColumn="0" w:lastRowLastColumn="0"/>
                               </w:trPr>
                               <w:tc>
@@ -10320,7 +10580,7 @@
                                   </w:tcBorders>
                                   <w:shd w:fill="auto" w:val="clear"/>
                                   <w:tcMar>
-                                    <w:left w:w="45" w:type="dxa"/>
+                                    <w:left w:w="15" w:type="dxa"/>
                                   </w:tcMar>
                                   <w:vAlign w:val="center"/>
                                 </w:tcPr>
@@ -10419,6 +10679,7 @@
                             </w:tr>
                             <w:tr>
                               <w:trPr>
+                                <w:cantSplit w:val="true"/>
                                 <w:cnfStyle w:val="000000100000" w:firstRow="0" w:lastRow="0" w:firstColumn="0" w:lastColumn="0" w:oddVBand="0" w:evenVBand="0" w:oddHBand="1" w:evenHBand="0" w:firstRowFirstColumn="0" w:firstRowLastColumn="0" w:lastRowFirstColumn="0" w:lastRowLastColumn="0"/>
                               </w:trPr>
                               <w:tc>
@@ -10434,7 +10695,7 @@
                                   </w:tcBorders>
                                   <w:shd w:color="auto" w:fill="FDE4D0" w:themeFill="accent6" w:themeFillTint="3f" w:val="clear"/>
                                   <w:tcMar>
-                                    <w:left w:w="45" w:type="dxa"/>
+                                    <w:left w:w="15" w:type="dxa"/>
                                   </w:tcMar>
                                   <w:vAlign w:val="center"/>
                                 </w:tcPr>
@@ -10545,6 +10806,7 @@
                             </w:tr>
                             <w:tr>
                               <w:trPr>
+                                <w:cantSplit w:val="true"/>
                                 <w:cnfStyle w:val="000000010000" w:firstRow="0" w:lastRow="0" w:firstColumn="0" w:lastColumn="0" w:oddVBand="0" w:evenVBand="0" w:oddHBand="0" w:evenHBand="1" w:firstRowFirstColumn="0" w:firstRowLastColumn="0" w:lastRowFirstColumn="0" w:lastRowLastColumn="0"/>
                               </w:trPr>
                               <w:tc>
@@ -10560,7 +10822,7 @@
                                   </w:tcBorders>
                                   <w:shd w:fill="auto" w:val="clear"/>
                                   <w:tcMar>
-                                    <w:left w:w="45" w:type="dxa"/>
+                                    <w:left w:w="15" w:type="dxa"/>
                                   </w:tcMar>
                                   <w:vAlign w:val="center"/>
                                 </w:tcPr>
@@ -10687,6 +10949,102 @@
                             </w:tr>
                             <w:tr>
                               <w:trPr>
+                                <w:cantSplit w:val="true"/>
+                                <w:cnfStyle w:val="000000010000" w:firstRow="0" w:lastRow="0" w:firstColumn="0" w:lastColumn="0" w:oddVBand="0" w:evenVBand="0" w:oddHBand="0" w:evenHBand="1" w:firstRowFirstColumn="0" w:firstRowLastColumn="0" w:lastRowFirstColumn="0" w:lastRowLastColumn="0"/>
+                              </w:trPr>
+                              <w:tc>
+                                <w:tcPr>
+                                  <w:tcW w:w="3090" w:type="dxa"/>
+                                  <w:cnfStyle w:val="001000000000" w:firstRow="0" w:lastRow="0" w:firstColumn="1" w:lastColumn="0" w:oddVBand="0" w:evenVBand="0" w:oddHBand="0" w:evenHBand="0" w:firstRowFirstColumn="0" w:firstRowLastColumn="0" w:lastRowFirstColumn="0" w:lastRowLastColumn="0"/>
+                                  <w:tcBorders>
+                                    <w:top w:val="nil"/>
+                                    <w:bottom w:val="nil"/>
+                                    <w:right w:val="nil"/>
+                                    <w:insideH w:val="nil"/>
+                                    <w:insideV w:val="nil"/>
+                                  </w:tcBorders>
+                                  <w:shd w:fill="auto" w:val="clear"/>
+                                  <w:tcMar>
+                                    <w:left w:w="15" w:type="dxa"/>
+                                  </w:tcMar>
+                                  <w:vAlign w:val="center"/>
+                                </w:tcPr>
+                                <w:p>
+                                  <w:pPr>
+                                    <w:pStyle w:val="Normal"/>
+                                    <w:jc w:val="center"/>
+                                    <w:rPr>
+                                      <w:b/>
+                                      <w:b/>
+                                      <w:bCs/>
+                                    </w:rPr>
+                                  </w:pPr>
+                                  <w:r>
+                                    <w:rPr>
+                                      <w:b/>
+                                      <w:bCs/>
+                                    </w:rPr>
+                                  </w:r>
+                                </w:p>
+                              </w:tc>
+                              <w:tc>
+                                <w:tcPr>
+                                  <w:tcW w:w="3505" w:type="dxa"/>
+                                  <w:tcBorders>
+                                    <w:top w:val="nil"/>
+                                    <w:left w:val="nil"/>
+                                    <w:bottom w:val="nil"/>
+                                    <w:right w:val="nil"/>
+                                    <w:insideH w:val="nil"/>
+                                    <w:insideV w:val="nil"/>
+                                  </w:tcBorders>
+                                  <w:shd w:fill="auto" w:val="clear"/>
+                                  <w:tcMar>
+                                    <w:left w:w="115" w:type="dxa"/>
+                                  </w:tcMar>
+                                  <w:vAlign w:val="center"/>
+                                </w:tcPr>
+                                <w:p>
+                                  <w:pPr>
+                                    <w:pStyle w:val="Normal"/>
+                                    <w:jc w:val="center"/>
+                                    <w:cnfStyle w:val="000000010000" w:firstRow="0" w:lastRow="0" w:firstColumn="0" w:lastColumn="0" w:oddVBand="0" w:evenVBand="0" w:oddHBand="0" w:evenHBand="1" w:firstRowFirstColumn="0" w:firstRowLastColumn="0" w:lastRowFirstColumn="0" w:lastRowLastColumn="0"/>
+                                    <w:rPr/>
+                                  </w:pPr>
+                                  <w:r>
+                                    <w:rPr/>
+                                  </w:r>
+                                </w:p>
+                              </w:tc>
+                              <w:tc>
+                                <w:tcPr>
+                                  <w:tcW w:w="7200" w:type="dxa"/>
+                                  <w:tcBorders>
+                                    <w:top w:val="nil"/>
+                                    <w:left w:val="nil"/>
+                                    <w:bottom w:val="nil"/>
+                                    <w:insideH w:val="nil"/>
+                                  </w:tcBorders>
+                                  <w:shd w:fill="auto" w:val="clear"/>
+                                  <w:tcMar>
+                                    <w:left w:w="115" w:type="dxa"/>
+                                  </w:tcMar>
+                                </w:tcPr>
+                                <w:p>
+                                  <w:pPr>
+                                    <w:pStyle w:val="Normal"/>
+                                    <w:cnfStyle w:val="000000010000" w:firstRow="0" w:lastRow="0" w:firstColumn="0" w:lastColumn="0" w:oddVBand="0" w:evenVBand="0" w:oddHBand="0" w:evenHBand="1" w:firstRowFirstColumn="0" w:firstRowLastColumn="0" w:lastRowFirstColumn="0" w:lastRowLastColumn="0"/>
+                                    <w:rPr/>
+                                  </w:pPr>
+                                  <w:r>
+                                    <w:rPr/>
+                                  </w:r>
+                                </w:p>
+                              </w:tc>
+                            </w:tr>
+                            <w:tr>
+                              <w:trPr>
+                                <w:cantSplit w:val="true"/>
                                 <w:cnfStyle w:val="000000100000" w:firstRow="0" w:lastRow="0" w:firstColumn="0" w:lastColumn="0" w:oddVBand="0" w:evenVBand="0" w:oddHBand="1" w:evenHBand="0" w:firstRowFirstColumn="0" w:firstRowLastColumn="0" w:lastRowFirstColumn="0" w:lastRowLastColumn="0"/>
                               </w:trPr>
                               <w:tc>
@@ -10702,7 +11060,7 @@
                                   </w:tcBorders>
                                   <w:shd w:color="auto" w:fill="FDE4D0" w:themeFill="accent6" w:themeFillTint="3f" w:val="clear"/>
                                   <w:tcMar>
-                                    <w:left w:w="45" w:type="dxa"/>
+                                    <w:left w:w="15" w:type="dxa"/>
                                   </w:tcMar>
                                   <w:vAlign w:val="center"/>
                                 </w:tcPr>
@@ -10829,6 +11187,7 @@
                             </w:tr>
                             <w:tr>
                               <w:trPr>
+                                <w:cantSplit w:val="true"/>
                                 <w:cnfStyle w:val="000000010000" w:firstRow="0" w:lastRow="0" w:firstColumn="0" w:lastColumn="0" w:oddVBand="0" w:evenVBand="0" w:oddHBand="0" w:evenHBand="1" w:firstRowFirstColumn="0" w:firstRowLastColumn="0" w:lastRowFirstColumn="0" w:lastRowLastColumn="0"/>
                               </w:trPr>
                               <w:tc>
@@ -10844,7 +11203,7 @@
                                   </w:tcBorders>
                                   <w:shd w:fill="auto" w:val="clear"/>
                                   <w:tcMar>
-                                    <w:left w:w="45" w:type="dxa"/>
+                                    <w:left w:w="15" w:type="dxa"/>
                                   </w:tcMar>
                                   <w:vAlign w:val="center"/>
                                 </w:tcPr>
@@ -10971,6 +11330,7 @@
                             </w:tr>
                             <w:tr>
                               <w:trPr>
+                                <w:cantSplit w:val="true"/>
                                 <w:cnfStyle w:val="000000100000" w:firstRow="0" w:lastRow="0" w:firstColumn="0" w:lastColumn="0" w:oddVBand="0" w:evenVBand="0" w:oddHBand="1" w:evenHBand="0" w:firstRowFirstColumn="0" w:firstRowLastColumn="0" w:lastRowFirstColumn="0" w:lastRowLastColumn="0"/>
                               </w:trPr>
                               <w:tc>
@@ -10986,7 +11346,7 @@
                                   </w:tcBorders>
                                   <w:shd w:color="auto" w:fill="FDE4D0" w:themeFill="accent6" w:themeFillTint="3f" w:val="clear"/>
                                   <w:tcMar>
-                                    <w:left w:w="45" w:type="dxa"/>
+                                    <w:left w:w="15" w:type="dxa"/>
                                   </w:tcMar>
                                   <w:vAlign w:val="center"/>
                                 </w:tcPr>
@@ -11113,6 +11473,7 @@
                             </w:tr>
                             <w:tr>
                               <w:trPr>
+                                <w:cantSplit w:val="true"/>
                                 <w:cnfStyle w:val="000000010000" w:firstRow="0" w:lastRow="0" w:firstColumn="0" w:lastColumn="0" w:oddVBand="0" w:evenVBand="0" w:oddHBand="0" w:evenHBand="1" w:firstRowFirstColumn="0" w:firstRowLastColumn="0" w:lastRowFirstColumn="0" w:lastRowLastColumn="0"/>
                               </w:trPr>
                               <w:tc>
@@ -11128,7 +11489,7 @@
                                   </w:tcBorders>
                                   <w:shd w:fill="auto" w:val="clear"/>
                                   <w:tcMar>
-                                    <w:left w:w="45" w:type="dxa"/>
+                                    <w:left w:w="15" w:type="dxa"/>
                                   </w:tcMar>
                                   <w:vAlign w:val="center"/>
                                 </w:tcPr>
@@ -11255,6 +11616,7 @@
                             </w:tr>
                             <w:tr>
                               <w:trPr>
+                                <w:cantSplit w:val="true"/>
                                 <w:cnfStyle w:val="000000100000" w:firstRow="0" w:lastRow="0" w:firstColumn="0" w:lastColumn="0" w:oddVBand="0" w:evenVBand="0" w:oddHBand="1" w:evenHBand="0" w:firstRowFirstColumn="0" w:firstRowLastColumn="0" w:lastRowFirstColumn="0" w:lastRowLastColumn="0"/>
                               </w:trPr>
                               <w:tc>
@@ -11270,7 +11632,7 @@
                                   </w:tcBorders>
                                   <w:shd w:color="auto" w:fill="FDE4D0" w:themeFill="accent6" w:themeFillTint="3f" w:val="clear"/>
                                   <w:tcMar>
-                                    <w:left w:w="45" w:type="dxa"/>
+                                    <w:left w:w="15" w:type="dxa"/>
                                   </w:tcMar>
                                   <w:vAlign w:val="center"/>
                                 </w:tcPr>
@@ -11399,6 +11761,7 @@
                             </w:tr>
                             <w:tr>
                               <w:trPr>
+                                <w:cantSplit w:val="true"/>
                                 <w:cnfStyle w:val="000000010000" w:firstRow="0" w:lastRow="0" w:firstColumn="0" w:lastColumn="0" w:oddVBand="0" w:evenVBand="0" w:oddHBand="0" w:evenHBand="1" w:firstRowFirstColumn="0" w:firstRowLastColumn="0" w:lastRowFirstColumn="0" w:lastRowLastColumn="0"/>
                               </w:trPr>
                               <w:tc>
@@ -11412,7 +11775,7 @@
                                   </w:tcBorders>
                                   <w:shd w:fill="auto" w:val="clear"/>
                                   <w:tcMar>
-                                    <w:left w:w="45" w:type="dxa"/>
+                                    <w:left w:w="15" w:type="dxa"/>
                                   </w:tcMar>
                                   <w:vAlign w:val="center"/>
                                 </w:tcPr>
@@ -11513,14 +11876,10 @@
                           <w:p>
                             <w:pPr>
                               <w:pStyle w:val="FrameContents"/>
-                              <w:rPr>
-                                <w:color w:val="000000"/>
-                              </w:rPr>
+                              <w:rPr/>
                             </w:pPr>
                             <w:r>
-                              <w:rPr>
-                                <w:color w:val="000000"/>
-                              </w:rPr>
+                              <w:rPr/>
                             </w:r>
                           </w:p>
                         </w:txbxContent>
@@ -11536,7 +11895,7 @@
           </mc:Choice>
           <mc:Fallback>
             <w:pict>
-              <v:rect id="shape_0" ID="Frame2" stroked="f" style="position:absolute;margin-left:53.55pt;margin-top:90.05pt;width:689.95pt;height:893.95pt;mso-position-horizontal-relative:page;mso-position-vertical-relative:page">
+              <v:rect id="shape_0" ID="Frame2" stroked="f" style="position:absolute;margin-left:53.55pt;margin-top:90.05pt;width:690.1pt;height:919.5pt;mso-position-horizontal-relative:page;mso-position-vertical-relative:page">
                 <w10:wrap type="none"/>
                 <v:fill o:detectmouseclick="t" on="false"/>
                 <v:stroke color="#3465a4" joinstyle="round" endcap="flat"/>
@@ -11547,10 +11906,10 @@
                         <w:tblStyle w:val="MediumShading1-Accent6"/>
                         <w:tblW w:w="13795" w:type="dxa"/>
                         <w:jc w:val="left"/>
-                        <w:tblInd w:w="57" w:type="dxa"/>
+                        <w:tblInd w:w="28" w:type="dxa"/>
                         <w:tblCellMar>
                           <w:top w:w="115" w:type="dxa"/>
-                          <w:left w:w="45" w:type="dxa"/>
+                          <w:left w:w="15" w:type="dxa"/>
                           <w:bottom w:w="115" w:type="dxa"/>
                           <w:right w:w="115" w:type="dxa"/>
                         </w:tblCellMar>
@@ -11563,6 +11922,7 @@
                       </w:tblGrid>
                       <w:tr>
                         <w:trPr>
+                          <w:cantSplit w:val="true"/>
                           <w:cnfStyle w:val="100000000000" w:firstRow="1" w:lastRow="0" w:firstColumn="0" w:lastColumn="0" w:oddVBand="0" w:evenVBand="0" w:oddHBand="0" w:evenHBand="0" w:firstRowFirstColumn="0" w:firstRowLastColumn="0" w:lastRowFirstColumn="0" w:lastRowLastColumn="0"/>
                         </w:trPr>
                         <w:tc>
@@ -11572,7 +11932,7 @@
                             <w:tcBorders/>
                             <w:shd w:color="auto" w:fill="F79646" w:themeFill="accent6" w:val="clear"/>
                             <w:tcMar>
-                              <w:left w:w="45" w:type="dxa"/>
+                              <w:left w:w="15" w:type="dxa"/>
                             </w:tcMar>
                           </w:tcPr>
                           <w:p>
@@ -11606,7 +11966,7 @@
                             <w:tcBorders/>
                             <w:shd w:color="auto" w:fill="F79646" w:themeFill="accent6" w:val="clear"/>
                             <w:tcMar>
-                              <w:left w:w="45" w:type="dxa"/>
+                              <w:left w:w="15" w:type="dxa"/>
                             </w:tcMar>
                           </w:tcPr>
                           <w:p>
@@ -11641,7 +12001,7 @@
                             <w:tcBorders/>
                             <w:shd w:color="auto" w:fill="F79646" w:themeFill="accent6" w:val="clear"/>
                             <w:tcMar>
-                              <w:left w:w="45" w:type="dxa"/>
+                              <w:left w:w="15" w:type="dxa"/>
                             </w:tcMar>
                           </w:tcPr>
                           <w:p>
@@ -11673,6 +12033,7 @@
                       </w:tr>
                       <w:tr>
                         <w:trPr>
+                          <w:cantSplit w:val="true"/>
                           <w:cnfStyle w:val="000000100000" w:firstRow="0" w:lastRow="0" w:firstColumn="0" w:lastColumn="0" w:oddVBand="0" w:evenVBand="0" w:oddHBand="1" w:evenHBand="0" w:firstRowFirstColumn="0" w:firstRowLastColumn="0" w:lastRowFirstColumn="0" w:lastRowLastColumn="0"/>
                         </w:trPr>
                         <w:tc>
@@ -11688,7 +12049,7 @@
                             </w:tcBorders>
                             <w:shd w:color="auto" w:fill="FDE4D0" w:themeFill="accent6" w:themeFillTint="3f" w:val="clear"/>
                             <w:tcMar>
-                              <w:left w:w="45" w:type="dxa"/>
+                              <w:left w:w="15" w:type="dxa"/>
                             </w:tcMar>
                             <w:vAlign w:val="center"/>
                           </w:tcPr>
@@ -11801,6 +12162,7 @@
                       </w:tr>
                       <w:tr>
                         <w:trPr>
+                          <w:cantSplit w:val="true"/>
                           <w:cnfStyle w:val="000000010000" w:firstRow="0" w:lastRow="0" w:firstColumn="0" w:lastColumn="0" w:oddVBand="0" w:evenVBand="0" w:oddHBand="0" w:evenHBand="1" w:firstRowFirstColumn="0" w:firstRowLastColumn="0" w:lastRowFirstColumn="0" w:lastRowLastColumn="0"/>
                         </w:trPr>
                         <w:tc>
@@ -11816,7 +12178,7 @@
                             </w:tcBorders>
                             <w:shd w:fill="auto" w:val="clear"/>
                             <w:tcMar>
-                              <w:left w:w="45" w:type="dxa"/>
+                              <w:left w:w="15" w:type="dxa"/>
                             </w:tcMar>
                             <w:vAlign w:val="center"/>
                           </w:tcPr>
@@ -11932,6 +12294,7 @@
                       </w:tr>
                       <w:tr>
                         <w:trPr>
+                          <w:cantSplit w:val="true"/>
                           <w:cnfStyle w:val="000000100000" w:firstRow="0" w:lastRow="0" w:firstColumn="0" w:lastColumn="0" w:oddVBand="0" w:evenVBand="0" w:oddHBand="1" w:evenHBand="0" w:firstRowFirstColumn="0" w:firstRowLastColumn="0" w:lastRowFirstColumn="0" w:lastRowLastColumn="0"/>
                         </w:trPr>
                         <w:tc>
@@ -11947,7 +12310,7 @@
                             </w:tcBorders>
                             <w:shd w:color="auto" w:fill="FDE4D0" w:themeFill="accent6" w:themeFillTint="3f" w:val="clear"/>
                             <w:tcMar>
-                              <w:left w:w="45" w:type="dxa"/>
+                              <w:left w:w="15" w:type="dxa"/>
                             </w:tcMar>
                             <w:vAlign w:val="center"/>
                           </w:tcPr>
@@ -12048,6 +12411,7 @@
                       </w:tr>
                       <w:tr>
                         <w:trPr>
+                          <w:cantSplit w:val="true"/>
                           <w:cnfStyle w:val="000000010000" w:firstRow="0" w:lastRow="0" w:firstColumn="0" w:lastColumn="0" w:oddVBand="0" w:evenVBand="0" w:oddHBand="0" w:evenHBand="1" w:firstRowFirstColumn="0" w:firstRowLastColumn="0" w:lastRowFirstColumn="0" w:lastRowLastColumn="0"/>
                         </w:trPr>
                         <w:tc>
@@ -12063,7 +12427,7 @@
                             </w:tcBorders>
                             <w:shd w:fill="auto" w:val="clear"/>
                             <w:tcMar>
-                              <w:left w:w="45" w:type="dxa"/>
+                              <w:left w:w="15" w:type="dxa"/>
                             </w:tcMar>
                             <w:vAlign w:val="center"/>
                           </w:tcPr>
@@ -12182,6 +12546,7 @@
                       </w:tr>
                       <w:tr>
                         <w:trPr>
+                          <w:cantSplit w:val="true"/>
                           <w:cnfStyle w:val="000000100000" w:firstRow="0" w:lastRow="0" w:firstColumn="0" w:lastColumn="0" w:oddVBand="0" w:evenVBand="0" w:oddHBand="1" w:evenHBand="0" w:firstRowFirstColumn="0" w:firstRowLastColumn="0" w:lastRowFirstColumn="0" w:lastRowLastColumn="0"/>
                         </w:trPr>
                         <w:tc>
@@ -12197,7 +12562,7 @@
                             </w:tcBorders>
                             <w:shd w:color="auto" w:fill="FDE4D0" w:themeFill="accent6" w:themeFillTint="3f" w:val="clear"/>
                             <w:tcMar>
-                              <w:left w:w="45" w:type="dxa"/>
+                              <w:left w:w="15" w:type="dxa"/>
                             </w:tcMar>
                             <w:vAlign w:val="center"/>
                           </w:tcPr>
@@ -12300,6 +12665,7 @@
                       </w:tr>
                       <w:tr>
                         <w:trPr>
+                          <w:cantSplit w:val="true"/>
                           <w:cnfStyle w:val="000000010000" w:firstRow="0" w:lastRow="0" w:firstColumn="0" w:lastColumn="0" w:oddVBand="0" w:evenVBand="0" w:oddHBand="0" w:evenHBand="1" w:firstRowFirstColumn="0" w:firstRowLastColumn="0" w:lastRowFirstColumn="0" w:lastRowLastColumn="0"/>
                         </w:trPr>
                         <w:tc>
@@ -12315,7 +12681,7 @@
                             </w:tcBorders>
                             <w:shd w:fill="auto" w:val="clear"/>
                             <w:tcMar>
-                              <w:left w:w="45" w:type="dxa"/>
+                              <w:left w:w="15" w:type="dxa"/>
                             </w:tcMar>
                             <w:vAlign w:val="center"/>
                           </w:tcPr>
@@ -12415,6 +12781,7 @@
                       </w:tr>
                       <w:tr>
                         <w:trPr>
+                          <w:cantSplit w:val="true"/>
                           <w:cnfStyle w:val="000000100000" w:firstRow="0" w:lastRow="0" w:firstColumn="0" w:lastColumn="0" w:oddVBand="0" w:evenVBand="0" w:oddHBand="1" w:evenHBand="0" w:firstRowFirstColumn="0" w:firstRowLastColumn="0" w:lastRowFirstColumn="0" w:lastRowLastColumn="0"/>
                         </w:trPr>
                         <w:tc>
@@ -12430,7 +12797,7 @@
                             </w:tcBorders>
                             <w:shd w:color="auto" w:fill="FDE4D0" w:themeFill="accent6" w:themeFillTint="3f" w:val="clear"/>
                             <w:tcMar>
-                              <w:left w:w="45" w:type="dxa"/>
+                              <w:left w:w="15" w:type="dxa"/>
                             </w:tcMar>
                             <w:vAlign w:val="center"/>
                           </w:tcPr>
@@ -12523,6 +12890,7 @@
                       </w:tr>
                       <w:tr>
                         <w:trPr>
+                          <w:cantSplit w:val="true"/>
                           <w:cnfStyle w:val="000000010000" w:firstRow="0" w:lastRow="0" w:firstColumn="0" w:lastColumn="0" w:oddVBand="0" w:evenVBand="0" w:oddHBand="0" w:evenHBand="1" w:firstRowFirstColumn="0" w:firstRowLastColumn="0" w:lastRowFirstColumn="0" w:lastRowLastColumn="0"/>
                         </w:trPr>
                         <w:tc>
@@ -12538,7 +12906,7 @@
                             </w:tcBorders>
                             <w:shd w:fill="auto" w:val="clear"/>
                             <w:tcMar>
-                              <w:left w:w="45" w:type="dxa"/>
+                              <w:left w:w="15" w:type="dxa"/>
                             </w:tcMar>
                             <w:vAlign w:val="center"/>
                           </w:tcPr>
@@ -12629,6 +12997,7 @@
                       </w:tr>
                       <w:tr>
                         <w:trPr>
+                          <w:cantSplit w:val="true"/>
                           <w:cnfStyle w:val="000000100000" w:firstRow="0" w:lastRow="0" w:firstColumn="0" w:lastColumn="0" w:oddVBand="0" w:evenVBand="0" w:oddHBand="1" w:evenHBand="0" w:firstRowFirstColumn="0" w:firstRowLastColumn="0" w:lastRowFirstColumn="0" w:lastRowLastColumn="0"/>
                         </w:trPr>
                         <w:tc>
@@ -12644,7 +13013,7 @@
                             </w:tcBorders>
                             <w:shd w:color="auto" w:fill="FDE4D0" w:themeFill="accent6" w:themeFillTint="3f" w:val="clear"/>
                             <w:tcMar>
-                              <w:left w:w="45" w:type="dxa"/>
+                              <w:left w:w="15" w:type="dxa"/>
                             </w:tcMar>
                             <w:vAlign w:val="center"/>
                           </w:tcPr>
@@ -12735,6 +13104,7 @@
                       </w:tr>
                       <w:tr>
                         <w:trPr>
+                          <w:cantSplit w:val="true"/>
                           <w:cnfStyle w:val="000000010000" w:firstRow="0" w:lastRow="0" w:firstColumn="0" w:lastColumn="0" w:oddVBand="0" w:evenVBand="0" w:oddHBand="0" w:evenHBand="1" w:firstRowFirstColumn="0" w:firstRowLastColumn="0" w:lastRowFirstColumn="0" w:lastRowLastColumn="0"/>
                         </w:trPr>
                         <w:tc>
@@ -12750,7 +13120,7 @@
                             </w:tcBorders>
                             <w:shd w:fill="auto" w:val="clear"/>
                             <w:tcMar>
-                              <w:left w:w="45" w:type="dxa"/>
+                              <w:left w:w="15" w:type="dxa"/>
                             </w:tcMar>
                             <w:vAlign w:val="center"/>
                           </w:tcPr>
@@ -12842,6 +13212,7 @@
                       </w:tr>
                       <w:tr>
                         <w:trPr>
+                          <w:cantSplit w:val="true"/>
                           <w:cnfStyle w:val="000000010000" w:firstRow="0" w:lastRow="0" w:firstColumn="0" w:lastColumn="0" w:oddVBand="0" w:evenVBand="0" w:oddHBand="0" w:evenHBand="1" w:firstRowFirstColumn="0" w:firstRowLastColumn="0" w:lastRowFirstColumn="0" w:lastRowLastColumn="0"/>
                         </w:trPr>
                         <w:tc>
@@ -12857,7 +13228,7 @@
                             </w:tcBorders>
                             <w:shd w:fill="auto" w:val="clear"/>
                             <w:tcMar>
-                              <w:left w:w="45" w:type="dxa"/>
+                              <w:left w:w="15" w:type="dxa"/>
                             </w:tcMar>
                             <w:vAlign w:val="center"/>
                           </w:tcPr>
@@ -12967,6 +13338,7 @@
                       </w:tr>
                       <w:tr>
                         <w:trPr>
+                          <w:cantSplit w:val="true"/>
                           <w:cnfStyle w:val="000000100000" w:firstRow="0" w:lastRow="0" w:firstColumn="0" w:lastColumn="0" w:oddVBand="0" w:evenVBand="0" w:oddHBand="1" w:evenHBand="0" w:firstRowFirstColumn="0" w:firstRowLastColumn="0" w:lastRowFirstColumn="0" w:lastRowLastColumn="0"/>
                         </w:trPr>
                         <w:tc>
@@ -12982,7 +13354,7 @@
                             </w:tcBorders>
                             <w:shd w:color="auto" w:fill="FDE4D0" w:themeFill="accent6" w:themeFillTint="3f" w:val="clear"/>
                             <w:tcMar>
-                              <w:left w:w="45" w:type="dxa"/>
+                              <w:left w:w="15" w:type="dxa"/>
                             </w:tcMar>
                             <w:vAlign w:val="center"/>
                           </w:tcPr>
@@ -13109,6 +13481,7 @@
                       </w:tr>
                       <w:tr>
                         <w:trPr>
+                          <w:cantSplit w:val="true"/>
                           <w:cnfStyle w:val="000000010000" w:firstRow="0" w:lastRow="0" w:firstColumn="0" w:lastColumn="0" w:oddVBand="0" w:evenVBand="0" w:oddHBand="0" w:evenHBand="1" w:firstRowFirstColumn="0" w:firstRowLastColumn="0" w:lastRowFirstColumn="0" w:lastRowLastColumn="0"/>
                         </w:trPr>
                         <w:tc>
@@ -13124,7 +13497,7 @@
                             </w:tcBorders>
                             <w:shd w:fill="auto" w:val="clear"/>
                             <w:tcMar>
-                              <w:left w:w="45" w:type="dxa"/>
+                              <w:left w:w="15" w:type="dxa"/>
                             </w:tcMar>
                             <w:vAlign w:val="center"/>
                           </w:tcPr>
@@ -13223,6 +13596,7 @@
                       </w:tr>
                       <w:tr>
                         <w:trPr>
+                          <w:cantSplit w:val="true"/>
                           <w:cnfStyle w:val="000000100000" w:firstRow="0" w:lastRow="0" w:firstColumn="0" w:lastColumn="0" w:oddVBand="0" w:evenVBand="0" w:oddHBand="1" w:evenHBand="0" w:firstRowFirstColumn="0" w:firstRowLastColumn="0" w:lastRowFirstColumn="0" w:lastRowLastColumn="0"/>
                         </w:trPr>
                         <w:tc>
@@ -13238,7 +13612,7 @@
                             </w:tcBorders>
                             <w:shd w:color="auto" w:fill="FDE4D0" w:themeFill="accent6" w:themeFillTint="3f" w:val="clear"/>
                             <w:tcMar>
-                              <w:left w:w="45" w:type="dxa"/>
+                              <w:left w:w="15" w:type="dxa"/>
                             </w:tcMar>
                             <w:vAlign w:val="center"/>
                           </w:tcPr>
@@ -13349,6 +13723,7 @@
                       </w:tr>
                       <w:tr>
                         <w:trPr>
+                          <w:cantSplit w:val="true"/>
                           <w:cnfStyle w:val="000000010000" w:firstRow="0" w:lastRow="0" w:firstColumn="0" w:lastColumn="0" w:oddVBand="0" w:evenVBand="0" w:oddHBand="0" w:evenHBand="1" w:firstRowFirstColumn="0" w:firstRowLastColumn="0" w:lastRowFirstColumn="0" w:lastRowLastColumn="0"/>
                         </w:trPr>
                         <w:tc>
@@ -13364,7 +13739,7 @@
                             </w:tcBorders>
                             <w:shd w:fill="auto" w:val="clear"/>
                             <w:tcMar>
-                              <w:left w:w="45" w:type="dxa"/>
+                              <w:left w:w="15" w:type="dxa"/>
                             </w:tcMar>
                             <w:vAlign w:val="center"/>
                           </w:tcPr>
@@ -13491,6 +13866,102 @@
                       </w:tr>
                       <w:tr>
                         <w:trPr>
+                          <w:cantSplit w:val="true"/>
+                          <w:cnfStyle w:val="000000010000" w:firstRow="0" w:lastRow="0" w:firstColumn="0" w:lastColumn="0" w:oddVBand="0" w:evenVBand="0" w:oddHBand="0" w:evenHBand="1" w:firstRowFirstColumn="0" w:firstRowLastColumn="0" w:lastRowFirstColumn="0" w:lastRowLastColumn="0"/>
+                        </w:trPr>
+                        <w:tc>
+                          <w:tcPr>
+                            <w:tcW w:w="3090" w:type="dxa"/>
+                            <w:cnfStyle w:val="001000000000" w:firstRow="0" w:lastRow="0" w:firstColumn="1" w:lastColumn="0" w:oddVBand="0" w:evenVBand="0" w:oddHBand="0" w:evenHBand="0" w:firstRowFirstColumn="0" w:firstRowLastColumn="0" w:lastRowFirstColumn="0" w:lastRowLastColumn="0"/>
+                            <w:tcBorders>
+                              <w:top w:val="nil"/>
+                              <w:bottom w:val="nil"/>
+                              <w:right w:val="nil"/>
+                              <w:insideH w:val="nil"/>
+                              <w:insideV w:val="nil"/>
+                            </w:tcBorders>
+                            <w:shd w:fill="auto" w:val="clear"/>
+                            <w:tcMar>
+                              <w:left w:w="15" w:type="dxa"/>
+                            </w:tcMar>
+                            <w:vAlign w:val="center"/>
+                          </w:tcPr>
+                          <w:p>
+                            <w:pPr>
+                              <w:pStyle w:val="Normal"/>
+                              <w:jc w:val="center"/>
+                              <w:rPr>
+                                <w:b/>
+                                <w:b/>
+                                <w:bCs/>
+                              </w:rPr>
+                            </w:pPr>
+                            <w:r>
+                              <w:rPr>
+                                <w:b/>
+                                <w:bCs/>
+                              </w:rPr>
+                            </w:r>
+                          </w:p>
+                        </w:tc>
+                        <w:tc>
+                          <w:tcPr>
+                            <w:tcW w:w="3505" w:type="dxa"/>
+                            <w:tcBorders>
+                              <w:top w:val="nil"/>
+                              <w:left w:val="nil"/>
+                              <w:bottom w:val="nil"/>
+                              <w:right w:val="nil"/>
+                              <w:insideH w:val="nil"/>
+                              <w:insideV w:val="nil"/>
+                            </w:tcBorders>
+                            <w:shd w:fill="auto" w:val="clear"/>
+                            <w:tcMar>
+                              <w:left w:w="115" w:type="dxa"/>
+                            </w:tcMar>
+                            <w:vAlign w:val="center"/>
+                          </w:tcPr>
+                          <w:p>
+                            <w:pPr>
+                              <w:pStyle w:val="Normal"/>
+                              <w:jc w:val="center"/>
+                              <w:cnfStyle w:val="000000010000" w:firstRow="0" w:lastRow="0" w:firstColumn="0" w:lastColumn="0" w:oddVBand="0" w:evenVBand="0" w:oddHBand="0" w:evenHBand="1" w:firstRowFirstColumn="0" w:firstRowLastColumn="0" w:lastRowFirstColumn="0" w:lastRowLastColumn="0"/>
+                              <w:rPr/>
+                            </w:pPr>
+                            <w:r>
+                              <w:rPr/>
+                            </w:r>
+                          </w:p>
+                        </w:tc>
+                        <w:tc>
+                          <w:tcPr>
+                            <w:tcW w:w="7200" w:type="dxa"/>
+                            <w:tcBorders>
+                              <w:top w:val="nil"/>
+                              <w:left w:val="nil"/>
+                              <w:bottom w:val="nil"/>
+                              <w:insideH w:val="nil"/>
+                            </w:tcBorders>
+                            <w:shd w:fill="auto" w:val="clear"/>
+                            <w:tcMar>
+                              <w:left w:w="115" w:type="dxa"/>
+                            </w:tcMar>
+                          </w:tcPr>
+                          <w:p>
+                            <w:pPr>
+                              <w:pStyle w:val="Normal"/>
+                              <w:cnfStyle w:val="000000010000" w:firstRow="0" w:lastRow="0" w:firstColumn="0" w:lastColumn="0" w:oddVBand="0" w:evenVBand="0" w:oddHBand="0" w:evenHBand="1" w:firstRowFirstColumn="0" w:firstRowLastColumn="0" w:lastRowFirstColumn="0" w:lastRowLastColumn="0"/>
+                              <w:rPr/>
+                            </w:pPr>
+                            <w:r>
+                              <w:rPr/>
+                            </w:r>
+                          </w:p>
+                        </w:tc>
+                      </w:tr>
+                      <w:tr>
+                        <w:trPr>
+                          <w:cantSplit w:val="true"/>
                           <w:cnfStyle w:val="000000100000" w:firstRow="0" w:lastRow="0" w:firstColumn="0" w:lastColumn="0" w:oddVBand="0" w:evenVBand="0" w:oddHBand="1" w:evenHBand="0" w:firstRowFirstColumn="0" w:firstRowLastColumn="0" w:lastRowFirstColumn="0" w:lastRowLastColumn="0"/>
                         </w:trPr>
                         <w:tc>
@@ -13506,7 +13977,7 @@
                             </w:tcBorders>
                             <w:shd w:color="auto" w:fill="FDE4D0" w:themeFill="accent6" w:themeFillTint="3f" w:val="clear"/>
                             <w:tcMar>
-                              <w:left w:w="45" w:type="dxa"/>
+                              <w:left w:w="15" w:type="dxa"/>
                             </w:tcMar>
                             <w:vAlign w:val="center"/>
                           </w:tcPr>
@@ -13633,6 +14104,7 @@
                       </w:tr>
                       <w:tr>
                         <w:trPr>
+                          <w:cantSplit w:val="true"/>
                           <w:cnfStyle w:val="000000010000" w:firstRow="0" w:lastRow="0" w:firstColumn="0" w:lastColumn="0" w:oddVBand="0" w:evenVBand="0" w:oddHBand="0" w:evenHBand="1" w:firstRowFirstColumn="0" w:firstRowLastColumn="0" w:lastRowFirstColumn="0" w:lastRowLastColumn="0"/>
                         </w:trPr>
                         <w:tc>
@@ -13648,7 +14120,7 @@
                             </w:tcBorders>
                             <w:shd w:fill="auto" w:val="clear"/>
                             <w:tcMar>
-                              <w:left w:w="45" w:type="dxa"/>
+                              <w:left w:w="15" w:type="dxa"/>
                             </w:tcMar>
                             <w:vAlign w:val="center"/>
                           </w:tcPr>
@@ -13775,6 +14247,7 @@
                       </w:tr>
                       <w:tr>
                         <w:trPr>
+                          <w:cantSplit w:val="true"/>
                           <w:cnfStyle w:val="000000100000" w:firstRow="0" w:lastRow="0" w:firstColumn="0" w:lastColumn="0" w:oddVBand="0" w:evenVBand="0" w:oddHBand="1" w:evenHBand="0" w:firstRowFirstColumn="0" w:firstRowLastColumn="0" w:lastRowFirstColumn="0" w:lastRowLastColumn="0"/>
                         </w:trPr>
                         <w:tc>
@@ -13790,7 +14263,7 @@
                             </w:tcBorders>
                             <w:shd w:color="auto" w:fill="FDE4D0" w:themeFill="accent6" w:themeFillTint="3f" w:val="clear"/>
                             <w:tcMar>
-                              <w:left w:w="45" w:type="dxa"/>
+                              <w:left w:w="15" w:type="dxa"/>
                             </w:tcMar>
                             <w:vAlign w:val="center"/>
                           </w:tcPr>
@@ -13917,6 +14390,7 @@
                       </w:tr>
                       <w:tr>
                         <w:trPr>
+                          <w:cantSplit w:val="true"/>
                           <w:cnfStyle w:val="000000010000" w:firstRow="0" w:lastRow="0" w:firstColumn="0" w:lastColumn="0" w:oddVBand="0" w:evenVBand="0" w:oddHBand="0" w:evenHBand="1" w:firstRowFirstColumn="0" w:firstRowLastColumn="0" w:lastRowFirstColumn="0" w:lastRowLastColumn="0"/>
                         </w:trPr>
                         <w:tc>
@@ -13932,7 +14406,7 @@
                             </w:tcBorders>
                             <w:shd w:fill="auto" w:val="clear"/>
                             <w:tcMar>
-                              <w:left w:w="45" w:type="dxa"/>
+                              <w:left w:w="15" w:type="dxa"/>
                             </w:tcMar>
                             <w:vAlign w:val="center"/>
                           </w:tcPr>
@@ -14059,6 +14533,7 @@
                       </w:tr>
                       <w:tr>
                         <w:trPr>
+                          <w:cantSplit w:val="true"/>
                           <w:cnfStyle w:val="000000100000" w:firstRow="0" w:lastRow="0" w:firstColumn="0" w:lastColumn="0" w:oddVBand="0" w:evenVBand="0" w:oddHBand="1" w:evenHBand="0" w:firstRowFirstColumn="0" w:firstRowLastColumn="0" w:lastRowFirstColumn="0" w:lastRowLastColumn="0"/>
                         </w:trPr>
                         <w:tc>
@@ -14074,7 +14549,7 @@
                             </w:tcBorders>
                             <w:shd w:color="auto" w:fill="FDE4D0" w:themeFill="accent6" w:themeFillTint="3f" w:val="clear"/>
                             <w:tcMar>
-                              <w:left w:w="45" w:type="dxa"/>
+                              <w:left w:w="15" w:type="dxa"/>
                             </w:tcMar>
                             <w:vAlign w:val="center"/>
                           </w:tcPr>
@@ -14203,6 +14678,7 @@
                       </w:tr>
                       <w:tr>
                         <w:trPr>
+                          <w:cantSplit w:val="true"/>
                           <w:cnfStyle w:val="000000010000" w:firstRow="0" w:lastRow="0" w:firstColumn="0" w:lastColumn="0" w:oddVBand="0" w:evenVBand="0" w:oddHBand="0" w:evenHBand="1" w:firstRowFirstColumn="0" w:firstRowLastColumn="0" w:lastRowFirstColumn="0" w:lastRowLastColumn="0"/>
                         </w:trPr>
                         <w:tc>
@@ -14216,7 +14692,7 @@
                             </w:tcBorders>
                             <w:shd w:fill="auto" w:val="clear"/>
                             <w:tcMar>
-                              <w:left w:w="45" w:type="dxa"/>
+                              <w:left w:w="15" w:type="dxa"/>
                             </w:tcMar>
                             <w:vAlign w:val="center"/>
                           </w:tcPr>
@@ -14317,14 +14793,10 @@
                     <w:p>
                       <w:pPr>
                         <w:pStyle w:val="FrameContents"/>
-                        <w:rPr>
-                          <w:color w:val="000000"/>
-                        </w:rPr>
+                        <w:rPr/>
                       </w:pPr>
                       <w:r>
-                        <w:rPr>
-                          <w:color w:val="000000"/>
-                        </w:rPr>
+                        <w:rPr/>
                       </w:r>
                     </w:p>
                   </w:txbxContent>
@@ -14816,10 +15288,10 @@
           <w:szCs w:val="28"/>
         </w:rPr>
       </w:pPr>
-      <w:bookmarkStart w:id="20" w:name="_LSQ_Python_Codes_7"/>
-      <w:bookmarkStart w:id="21" w:name="_LSQ_Python_Codes_6"/>
-      <w:bookmarkStart w:id="22" w:name="_LSQ_Python_Codes_5"/>
-      <w:bookmarkStart w:id="23" w:name="_LSQ_Python_Codes_4"/>
+      <w:bookmarkStart w:id="20" w:name="_LSQ_Python_Codes_4"/>
+      <w:bookmarkStart w:id="21" w:name="_LSQ_Python_Codes_5"/>
+      <w:bookmarkStart w:id="22" w:name="_LSQ_Python_Codes_6"/>
+      <w:bookmarkStart w:id="23" w:name="_LSQ_Python_Codes_7"/>
       <w:bookmarkEnd w:id="20"/>
       <w:bookmarkEnd w:id="21"/>
       <w:bookmarkEnd w:id="22"/>
@@ -15199,10 +15671,10 @@
         <w:tblStyle w:val="LightList-Accent6"/>
         <w:tblW w:w="13878" w:type="dxa"/>
         <w:jc w:val="left"/>
-        <w:tblInd w:w="-59" w:type="dxa"/>
+        <w:tblInd w:w="-89" w:type="dxa"/>
         <w:tblCellMar>
           <w:top w:w="0" w:type="dxa"/>
-          <w:left w:w="47" w:type="dxa"/>
+          <w:left w:w="17" w:type="dxa"/>
           <w:bottom w:w="0" w:type="dxa"/>
           <w:right w:w="108" w:type="dxa"/>
         </w:tblCellMar>
@@ -15229,7 +15701,7 @@
             </w:tcBorders>
             <w:shd w:color="auto" w:fill="F79646" w:themeFill="accent6" w:val="clear"/>
             <w:tcMar>
-              <w:left w:w="47" w:type="dxa"/>
+              <w:left w:w="17" w:type="dxa"/>
             </w:tcMar>
           </w:tcPr>
           <w:p>
@@ -15338,19 +15810,14 @@
             <w:tcBorders/>
             <w:shd w:fill="auto" w:val="clear"/>
             <w:tcMar>
-              <w:left w:w="47" w:type="dxa"/>
+              <w:left w:w="17" w:type="dxa"/>
             </w:tcMar>
             <w:vAlign w:val="center"/>
           </w:tcPr>
           <w:p>
             <w:pPr>
               <w:pStyle w:val="Normal"/>
-              <w:rPr>
-                <w:rFonts w:ascii="Courier" w:hAnsi="Courier" w:cs="Courier"/>
-                <w:color w:val="000000" w:themeColor="text1"/>
-                <w:sz w:val="20"/>
-                <w:szCs w:val="20"/>
-              </w:rPr>
+              <w:rPr/>
             </w:pPr>
             <w:r>
               <w:rPr>
@@ -15361,7 +15828,7 @@
                 <w:sz w:val="20"/>
                 <w:szCs w:val="20"/>
               </w:rPr>
-              <w:t>lsq2.py</w:t>
+              <w:t>chimes_lsq.py</w:t>
             </w:r>
           </w:p>
         </w:tc>
@@ -15371,7 +15838,7 @@
             <w:tcBorders/>
             <w:shd w:fill="auto" w:val="clear"/>
             <w:tcMar>
-              <w:left w:w="47" w:type="dxa"/>
+              <w:left w:w="17" w:type="dxa"/>
             </w:tcMar>
             <w:vAlign w:val="center"/>
           </w:tcPr>
@@ -15424,7 +15891,7 @@
             <w:tcBorders/>
             <w:shd w:fill="auto" w:val="clear"/>
             <w:tcMar>
-              <w:left w:w="47" w:type="dxa"/>
+              <w:left w:w="17" w:type="dxa"/>
             </w:tcMar>
             <w:vAlign w:val="center"/>
           </w:tcPr>
@@ -15449,132 +15916,6 @@
           </w:p>
         </w:tc>
       </w:tr>
-      <w:tr>
-        <w:trPr>
-          <w:trHeight w:val="832" w:hRule="atLeast"/>
-        </w:trPr>
-        <w:tc>
-          <w:tcPr>
-            <w:tcW w:w="3708" w:type="dxa"/>
-            <w:cnfStyle w:val="001000000000" w:firstRow="0" w:lastRow="0" w:firstColumn="1" w:lastColumn="0" w:oddVBand="0" w:evenVBand="0" w:oddHBand="0" w:evenHBand="0" w:firstRowFirstColumn="0" w:firstRowLastColumn="0" w:lastRowFirstColumn="0" w:lastRowLastColumn="0"/>
-            <w:tcBorders>
-              <w:top w:val="nil"/>
-              <w:right w:val="nil"/>
-              <w:insideV w:val="nil"/>
-            </w:tcBorders>
-            <w:shd w:fill="auto" w:val="clear"/>
-            <w:tcMar>
-              <w:left w:w="47" w:type="dxa"/>
-            </w:tcMar>
-            <w:vAlign w:val="center"/>
-          </w:tcPr>
-          <w:p>
-            <w:pPr>
-              <w:pStyle w:val="Normal"/>
-              <w:rPr>
-                <w:b w:val="false"/>
-                <w:b w:val="false"/>
-                <w:color w:val="000000" w:themeColor="text1"/>
-                <w:sz w:val="20"/>
-                <w:szCs w:val="20"/>
-              </w:rPr>
-            </w:pPr>
-            <w:r>
-              <w:rPr>
-                <w:rFonts w:cs="Courier" w:ascii="Courier" w:hAnsi="Courier"/>
-                <w:b w:val="false"/>
-                <w:bCs/>
-                <w:color w:val="000000" w:themeColor="text1"/>
-                <w:sz w:val="20"/>
-                <w:szCs w:val="20"/>
-              </w:rPr>
-              <w:t>lsq.py</w:t>
-            </w:r>
-          </w:p>
-        </w:tc>
-        <w:tc>
-          <w:tcPr>
-            <w:tcW w:w="6106" w:type="dxa"/>
-            <w:tcBorders>
-              <w:top w:val="nil"/>
-              <w:left w:val="nil"/>
-              <w:right w:val="nil"/>
-              <w:insideV w:val="nil"/>
-            </w:tcBorders>
-            <w:shd w:fill="auto" w:val="clear"/>
-            <w:tcMar>
-              <w:left w:w="117" w:type="dxa"/>
-            </w:tcMar>
-            <w:vAlign w:val="center"/>
-          </w:tcPr>
-          <w:p>
-            <w:pPr>
-              <w:pStyle w:val="Normal"/>
-              <w:cnfStyle w:val="000000000000" w:firstRow="0" w:lastRow="0" w:firstColumn="0" w:lastColumn="0" w:oddVBand="0" w:evenVBand="0" w:oddHBand="0" w:evenHBand="0" w:firstRowFirstColumn="0" w:firstRowLastColumn="0" w:lastRowFirstColumn="0" w:lastRowLastColumn="0"/>
-              <w:rPr>
-                <w:rFonts w:ascii="Courier" w:hAnsi="Courier"/>
-                <w:color w:val="000000" w:themeColor="text1"/>
-                <w:sz w:val="20"/>
-                <w:szCs w:val="20"/>
-              </w:rPr>
-            </w:pPr>
-            <w:r>
-              <w:rPr>
-                <w:rFonts w:ascii="Courier" w:hAnsi="Courier"/>
-                <w:color w:val="000000" w:themeColor="text1"/>
-                <w:sz w:val="20"/>
-                <w:szCs w:val="20"/>
-              </w:rPr>
-              <w:t xml:space="preserve">python lsq.py A.txt b.txt params.header </w:t>
-              <w:br/>
-              <w:t>&gt; params.txt</w:t>
-            </w:r>
-          </w:p>
-        </w:tc>
-        <w:tc>
-          <w:tcPr>
-            <w:tcW w:w="4064" w:type="dxa"/>
-            <w:tcBorders>
-              <w:top w:val="nil"/>
-              <w:left w:val="nil"/>
-            </w:tcBorders>
-            <w:shd w:fill="auto" w:val="clear"/>
-            <w:tcMar>
-              <w:left w:w="117" w:type="dxa"/>
-            </w:tcMar>
-            <w:vAlign w:val="center"/>
-          </w:tcPr>
-          <w:p>
-            <w:pPr>
-              <w:pStyle w:val="Normal"/>
-              <w:cnfStyle w:val="000000000000" w:firstRow="0" w:lastRow="0" w:firstColumn="0" w:lastColumn="0" w:oddVBand="0" w:evenVBand="0" w:oddHBand="0" w:evenHBand="0" w:firstRowFirstColumn="0" w:firstRowLastColumn="0" w:lastRowFirstColumn="0" w:lastRowLastColumn="0"/>
-              <w:rPr>
-                <w:rFonts w:ascii="Courier" w:hAnsi="Courier"/>
-                <w:sz w:val="20"/>
-                <w:szCs w:val="20"/>
-              </w:rPr>
-            </w:pPr>
-            <w:r>
-              <w:rPr>
-                <w:rFonts w:ascii="Courier" w:hAnsi="Courier"/>
-                <w:sz w:val="20"/>
-                <w:szCs w:val="20"/>
-              </w:rPr>
-              <w:t xml:space="preserve">Produce output compatible with original version of MD code. </w:t>
-            </w:r>
-            <w:r>
-              <w:rPr>
-                <w:rFonts w:ascii="Courier" w:hAnsi="Courier"/>
-                <w:b/>
-                <w:color w:val="3366FF"/>
-                <w:sz w:val="20"/>
-                <w:szCs w:val="20"/>
-              </w:rPr>
-              <w:t>Ancillary support.</w:t>
-            </w:r>
-          </w:p>
-        </w:tc>
-      </w:tr>
     </w:tbl>
     <w:p>
       <w:pPr>
@@ -15629,10 +15970,10 @@
         <w:tblStyle w:val="MediumShading1-Accent6"/>
         <w:tblW w:w="13795" w:type="dxa"/>
         <w:jc w:val="left"/>
-        <w:tblInd w:w="-60" w:type="dxa"/>
+        <w:tblInd w:w="-89" w:type="dxa"/>
         <w:tblCellMar>
           <w:top w:w="115" w:type="dxa"/>
-          <w:left w:w="55" w:type="dxa"/>
+          <w:left w:w="25" w:type="dxa"/>
           <w:bottom w:w="115" w:type="dxa"/>
           <w:right w:w="115" w:type="dxa"/>
         </w:tblCellMar>
@@ -15654,7 +15995,7 @@
             <w:tcBorders/>
             <w:shd w:color="auto" w:fill="F79646" w:themeFill="accent6" w:val="clear"/>
             <w:tcMar>
-              <w:left w:w="55" w:type="dxa"/>
+              <w:left w:w="25" w:type="dxa"/>
             </w:tcMar>
           </w:tcPr>
           <w:p>
@@ -15687,7 +16028,7 @@
             <w:tcBorders/>
             <w:shd w:color="auto" w:fill="F79646" w:themeFill="accent6" w:val="clear"/>
             <w:tcMar>
-              <w:left w:w="55" w:type="dxa"/>
+              <w:left w:w="25" w:type="dxa"/>
             </w:tcMar>
           </w:tcPr>
           <w:p>
@@ -15721,7 +16062,7 @@
             <w:tcBorders/>
             <w:shd w:color="auto" w:fill="F79646" w:themeFill="accent6" w:val="clear"/>
             <w:tcMar>
-              <w:left w:w="55" w:type="dxa"/>
+              <w:left w:w="25" w:type="dxa"/>
             </w:tcMar>
           </w:tcPr>
           <w:p>
@@ -15767,7 +16108,7 @@
             </w:tcBorders>
             <w:shd w:color="auto" w:fill="FDE4D0" w:themeFill="accent6" w:themeFillTint="3f" w:val="clear"/>
             <w:tcMar>
-              <w:left w:w="55" w:type="dxa"/>
+              <w:left w:w="25" w:type="dxa"/>
             </w:tcMar>
             <w:vAlign w:val="center"/>
           </w:tcPr>
@@ -15895,7 +16236,7 @@
             </w:tcBorders>
             <w:shd w:fill="auto" w:val="clear"/>
             <w:tcMar>
-              <w:left w:w="55" w:type="dxa"/>
+              <w:left w:w="25" w:type="dxa"/>
             </w:tcMar>
             <w:vAlign w:val="center"/>
           </w:tcPr>
@@ -16033,7 +16374,7 @@
             </w:tcBorders>
             <w:shd w:color="auto" w:fill="FDE4D0" w:themeFill="accent6" w:themeFillTint="3f" w:val="clear"/>
             <w:tcMar>
-              <w:left w:w="55" w:type="dxa"/>
+              <w:left w:w="25" w:type="dxa"/>
             </w:tcMar>
             <w:vAlign w:val="center"/>
           </w:tcPr>
@@ -16151,7 +16492,7 @@
             </w:tcBorders>
             <w:shd w:fill="auto" w:val="clear"/>
             <w:tcMar>
-              <w:left w:w="55" w:type="dxa"/>
+              <w:left w:w="25" w:type="dxa"/>
             </w:tcMar>
             <w:vAlign w:val="center"/>
           </w:tcPr>
@@ -16284,7 +16625,7 @@
             </w:tcBorders>
             <w:shd w:color="auto" w:fill="FDE4D0" w:themeFill="accent6" w:themeFillTint="3f" w:val="clear"/>
             <w:tcMar>
-              <w:left w:w="55" w:type="dxa"/>
+              <w:left w:w="25" w:type="dxa"/>
             </w:tcMar>
             <w:vAlign w:val="center"/>
           </w:tcPr>
@@ -16368,11 +16709,7 @@
             <w:pPr>
               <w:pStyle w:val="Normal"/>
               <w:cnfStyle w:val="000000100000" w:firstRow="0" w:lastRow="0" w:firstColumn="0" w:lastColumn="0" w:oddVBand="0" w:evenVBand="0" w:oddHBand="1" w:evenHBand="0" w:firstRowFirstColumn="0" w:firstRowLastColumn="0" w:lastRowFirstColumn="0" w:lastRowLastColumn="0"/>
-              <w:rPr>
-                <w:rFonts w:ascii="Courier" w:hAnsi="Courier"/>
-                <w:sz w:val="20"/>
-                <w:szCs w:val="20"/>
-              </w:rPr>
+              <w:rPr/>
             </w:pPr>
             <w:r>
               <w:rPr>
@@ -16380,7 +16717,15 @@
                 <w:sz w:val="20"/>
                 <w:szCs w:val="20"/>
               </w:rPr>
-              <w:t>Maximum allowed fraction deviation from input temperature. Defaults to 0.10 (10%).</w:t>
+              <w:t xml:space="preserve">Maximum allowed fraction deviation from input temperature. Defaults to 0.10 (10%).  </w:t>
+            </w:r>
+            <w:r>
+              <w:rPr>
+                <w:rFonts w:ascii="Courier" w:hAnsi="Courier"/>
+                <w:sz w:val="20"/>
+                <w:szCs w:val="20"/>
+              </w:rPr>
+              <w:t>Will be ignored if a negative value is given.</w:t>
             </w:r>
           </w:p>
         </w:tc>
@@ -16402,7 +16747,7 @@
             </w:tcBorders>
             <w:shd w:fill="auto" w:val="clear"/>
             <w:tcMar>
-              <w:left w:w="55" w:type="dxa"/>
+              <w:left w:w="25" w:type="dxa"/>
             </w:tcMar>
             <w:vAlign w:val="center"/>
           </w:tcPr>
@@ -16530,7 +16875,7 @@
             </w:tcBorders>
             <w:shd w:color="auto" w:fill="FDE4D0" w:themeFill="accent6" w:themeFillTint="3f" w:val="clear"/>
             <w:tcMar>
-              <w:left w:w="55" w:type="dxa"/>
+              <w:left w:w="25" w:type="dxa"/>
             </w:tcMar>
             <w:vAlign w:val="center"/>
           </w:tcPr>
@@ -16654,7 +16999,7 @@
             </w:tcBorders>
             <w:shd w:fill="auto" w:val="clear"/>
             <w:tcMar>
-              <w:left w:w="55" w:type="dxa"/>
+              <w:left w:w="25" w:type="dxa"/>
             </w:tcMar>
             <w:vAlign w:val="center"/>
           </w:tcPr>
@@ -16790,7 +17135,7 @@
             </w:tcBorders>
             <w:shd w:color="auto" w:fill="FDE4D0" w:themeFill="accent6" w:themeFillTint="3f" w:val="clear"/>
             <w:tcMar>
-              <w:left w:w="55" w:type="dxa"/>
+              <w:left w:w="25" w:type="dxa"/>
             </w:tcMar>
             <w:vAlign w:val="center"/>
           </w:tcPr>
@@ -16908,7 +17253,7 @@
             </w:tcBorders>
             <w:shd w:fill="auto" w:val="clear"/>
             <w:tcMar>
-              <w:left w:w="55" w:type="dxa"/>
+              <w:left w:w="25" w:type="dxa"/>
             </w:tcMar>
             <w:vAlign w:val="center"/>
           </w:tcPr>
@@ -17032,7 +17377,7 @@
             </w:tcBorders>
             <w:shd w:color="auto" w:fill="FDE4D0" w:themeFill="accent6" w:themeFillTint="3f" w:val="clear"/>
             <w:tcMar>
-              <w:left w:w="55" w:type="dxa"/>
+              <w:left w:w="25" w:type="dxa"/>
             </w:tcMar>
             <w:vAlign w:val="center"/>
           </w:tcPr>
@@ -17155,7 +17500,7 @@
             </w:tcBorders>
             <w:shd w:fill="auto" w:val="clear"/>
             <w:tcMar>
-              <w:left w:w="55" w:type="dxa"/>
+              <w:left w:w="25" w:type="dxa"/>
             </w:tcMar>
             <w:vAlign w:val="center"/>
           </w:tcPr>
@@ -17347,7 +17692,7 @@
             </w:tcBorders>
             <w:shd w:color="auto" w:fill="FDE4D0" w:themeFill="accent6" w:themeFillTint="3f" w:val="clear"/>
             <w:tcMar>
-              <w:left w:w="55" w:type="dxa"/>
+              <w:left w:w="25" w:type="dxa"/>
             </w:tcMar>
             <w:vAlign w:val="center"/>
           </w:tcPr>
@@ -17473,7 +17818,7 @@
             </w:tcBorders>
             <w:shd w:fill="auto" w:val="clear"/>
             <w:tcMar>
-              <w:left w:w="55" w:type="dxa"/>
+              <w:left w:w="25" w:type="dxa"/>
             </w:tcMar>
             <w:vAlign w:val="center"/>
           </w:tcPr>
@@ -17591,7 +17936,7 @@
             </w:tcBorders>
             <w:shd w:color="auto" w:fill="FDE4D0" w:themeFill="accent6" w:themeFillTint="3f" w:val="clear"/>
             <w:tcMar>
-              <w:left w:w="55" w:type="dxa"/>
+              <w:left w:w="25" w:type="dxa"/>
             </w:tcMar>
             <w:vAlign w:val="center"/>
           </w:tcPr>
@@ -17724,7 +18069,7 @@
             </w:tcBorders>
             <w:shd w:fill="auto" w:val="clear"/>
             <w:tcMar>
-              <w:left w:w="55" w:type="dxa"/>
+              <w:left w:w="25" w:type="dxa"/>
             </w:tcMar>
             <w:vAlign w:val="center"/>
           </w:tcPr>
@@ -17874,7 +18219,7 @@
             </w:tcBorders>
             <w:shd w:color="auto" w:fill="FDE4D0" w:themeFill="accent6" w:themeFillTint="3f" w:val="clear"/>
             <w:tcMar>
-              <w:left w:w="55" w:type="dxa"/>
+              <w:left w:w="25" w:type="dxa"/>
             </w:tcMar>
             <w:vAlign w:val="center"/>
           </w:tcPr>
@@ -18007,7 +18352,7 @@
             </w:tcBorders>
             <w:shd w:fill="auto" w:val="clear"/>
             <w:tcMar>
-              <w:left w:w="55" w:type="dxa"/>
+              <w:left w:w="25" w:type="dxa"/>
             </w:tcMar>
             <w:vAlign w:val="center"/>
           </w:tcPr>
@@ -18057,12 +18402,9 @@
               <w:pStyle w:val="Normal"/>
               <w:jc w:val="center"/>
               <w:cnfStyle w:val="000000010000" w:firstRow="0" w:lastRow="0" w:firstColumn="0" w:lastColumn="0" w:oddVBand="0" w:evenVBand="0" w:oddHBand="0" w:evenHBand="1" w:firstRowFirstColumn="0" w:firstRowLastColumn="0" w:lastRowFirstColumn="0" w:lastRowLastColumn="0"/>
-              <w:rPr>
-                <w:rFonts w:ascii="Courier" w:hAnsi="Courier"/>
-                <w:sz w:val="20"/>
-                <w:szCs w:val="20"/>
-              </w:rPr>
+              <w:rPr/>
             </w:pPr>
+            <w:bookmarkStart w:id="25" w:name="__DdeLink__1504_2266096779"/>
             <w:r>
               <w:rPr>
                 <w:rFonts w:ascii="Courier" w:hAnsi="Courier"/>
@@ -18071,6 +18413,7 @@
               </w:rPr>
               <w:t>“</w:t>
             </w:r>
+            <w:bookmarkEnd w:id="25"/>
             <w:r>
               <w:rPr>
                 <w:rFonts w:ascii="Courier" w:hAnsi="Courier"/>
@@ -18099,11 +18442,7 @@
             <w:pPr>
               <w:pStyle w:val="Normal"/>
               <w:cnfStyle w:val="000000010000" w:firstRow="0" w:lastRow="0" w:firstColumn="0" w:lastColumn="0" w:oddVBand="0" w:evenVBand="0" w:oddHBand="0" w:evenHBand="1" w:firstRowFirstColumn="0" w:firstRowLastColumn="0" w:lastRowFirstColumn="0" w:lastRowLastColumn="0"/>
-              <w:rPr>
-                <w:rFonts w:ascii="Courier" w:hAnsi="Courier"/>
-                <w:sz w:val="20"/>
-                <w:szCs w:val="20"/>
-              </w:rPr>
+              <w:rPr/>
             </w:pPr>
             <w:r>
               <w:rPr>
@@ -18111,7 +18450,125 @@
                 <w:sz w:val="20"/>
                 <w:szCs w:val="20"/>
               </w:rPr>
-              <w:t>Compute pressures analytically or numerically?</w:t>
+              <w:t>Compute pressures analytically or numerically</w:t>
+            </w:r>
+          </w:p>
+        </w:tc>
+      </w:tr>
+      <w:tr>
+        <w:trPr>
+          <w:cnfStyle w:val="000000010000" w:firstRow="0" w:lastRow="0" w:firstColumn="0" w:lastColumn="0" w:oddVBand="0" w:evenVBand="0" w:oddHBand="0" w:evenHBand="1" w:firstRowFirstColumn="0" w:firstRowLastColumn="0" w:lastRowFirstColumn="0" w:lastRowLastColumn="0"/>
+        </w:trPr>
+        <w:tc>
+          <w:tcPr>
+            <w:tcW w:w="3090" w:type="dxa"/>
+            <w:cnfStyle w:val="001000000000" w:firstRow="0" w:lastRow="0" w:firstColumn="1" w:lastColumn="0" w:oddVBand="0" w:evenVBand="0" w:oddHBand="0" w:evenHBand="0" w:firstRowFirstColumn="0" w:firstRowLastColumn="0" w:lastRowFirstColumn="0" w:lastRowLastColumn="0"/>
+            <w:tcBorders>
+              <w:top w:val="nil"/>
+              <w:bottom w:val="nil"/>
+              <w:right w:val="nil"/>
+              <w:insideH w:val="nil"/>
+              <w:insideV w:val="nil"/>
+            </w:tcBorders>
+            <w:shd w:fill="auto" w:val="clear"/>
+            <w:tcMar>
+              <w:left w:w="25" w:type="dxa"/>
+            </w:tcMar>
+            <w:vAlign w:val="center"/>
+          </w:tcPr>
+          <w:p>
+            <w:pPr>
+              <w:pStyle w:val="Normal"/>
+              <w:jc w:val="center"/>
+              <w:rPr>
+                <w:rFonts w:ascii="FreeMono" w:hAnsi="FreeMono"/>
+                <w:sz w:val="20"/>
+                <w:szCs w:val="20"/>
+              </w:rPr>
+            </w:pPr>
+            <w:r>
+              <w:rPr>
+                <w:rFonts w:ascii="FreeMono" w:hAnsi="FreeMono"/>
+                <w:sz w:val="20"/>
+                <w:szCs w:val="20"/>
+              </w:rPr>
+              <w:t># STRSCAL #</w:t>
+            </w:r>
+          </w:p>
+        </w:tc>
+        <w:tc>
+          <w:tcPr>
+            <w:tcW w:w="3505" w:type="dxa"/>
+            <w:tcBorders>
+              <w:top w:val="nil"/>
+              <w:left w:val="nil"/>
+              <w:bottom w:val="nil"/>
+              <w:right w:val="nil"/>
+              <w:insideH w:val="nil"/>
+              <w:insideV w:val="nil"/>
+            </w:tcBorders>
+            <w:shd w:fill="auto" w:val="clear"/>
+            <w:tcMar>
+              <w:left w:w="125" w:type="dxa"/>
+            </w:tcMar>
+            <w:vAlign w:val="center"/>
+          </w:tcPr>
+          <w:p>
+            <w:pPr>
+              <w:pStyle w:val="Normal"/>
+              <w:jc w:val="center"/>
+              <w:cnfStyle w:val="000000010000" w:firstRow="0" w:lastRow="0" w:firstColumn="0" w:lastColumn="0" w:oddVBand="0" w:evenVBand="0" w:oddHBand="0" w:evenHBand="1" w:firstRowFirstColumn="0" w:firstRowLastColumn="0" w:lastRowFirstColumn="0" w:lastRowLastColumn="0"/>
+              <w:rPr/>
+            </w:pPr>
+            <w:r>
+              <w:rPr>
+                <w:rFonts w:ascii="Courier" w:hAnsi="Courier"/>
+                <w:sz w:val="20"/>
+                <w:szCs w:val="20"/>
+              </w:rPr>
+              <w:t>“</w:t>
+            </w:r>
+            <w:r>
+              <w:rPr>
+                <w:rFonts w:ascii="Courier" w:hAnsi="Courier"/>
+                <w:sz w:val="20"/>
+                <w:szCs w:val="20"/>
+              </w:rPr>
+              <w:t>ANALYTICAL” or “NUMERICAL”</w:t>
+            </w:r>
+          </w:p>
+        </w:tc>
+        <w:tc>
+          <w:tcPr>
+            <w:tcW w:w="7200" w:type="dxa"/>
+            <w:tcBorders>
+              <w:top w:val="nil"/>
+              <w:left w:val="nil"/>
+              <w:bottom w:val="nil"/>
+              <w:insideH w:val="nil"/>
+            </w:tcBorders>
+            <w:shd w:fill="auto" w:val="clear"/>
+            <w:tcMar>
+              <w:left w:w="125" w:type="dxa"/>
+            </w:tcMar>
+          </w:tcPr>
+          <w:p>
+            <w:pPr>
+              <w:pStyle w:val="Normal"/>
+              <w:cnfStyle w:val="000000010000" w:firstRow="0" w:lastRow="0" w:firstColumn="0" w:lastColumn="0" w:oddVBand="0" w:evenVBand="0" w:oddHBand="0" w:evenHBand="1" w:firstRowFirstColumn="0" w:firstRowLastColumn="0" w:lastRowFirstColumn="0" w:lastRowLastColumn="0"/>
+              <w:rPr>
+                <w:rFonts w:ascii="FreeMono" w:hAnsi="FreeMono"/>
+                <w:sz w:val="20"/>
+                <w:szCs w:val="20"/>
+              </w:rPr>
+            </w:pPr>
+            <w:r>
+              <w:rPr>
+                <w:rFonts w:ascii="FreeMono" w:hAnsi="FreeMono"/>
+                <w:sz w:val="20"/>
+                <w:szCs w:val="20"/>
+              </w:rPr>
+              <w:t>Compute the stress tensor analytically or numerically.</w:t>
             </w:r>
           </w:p>
         </w:tc>
@@ -18133,7 +18590,7 @@
             </w:tcBorders>
             <w:shd w:color="auto" w:fill="FDE4D0" w:themeFill="accent6" w:themeFillTint="3f" w:val="clear"/>
             <w:tcMar>
-              <w:left w:w="55" w:type="dxa"/>
+              <w:left w:w="25" w:type="dxa"/>
             </w:tcMar>
             <w:vAlign w:val="center"/>
           </w:tcPr>
@@ -18251,7 +18708,7 @@
             </w:tcBorders>
             <w:shd w:fill="auto" w:val="clear"/>
             <w:tcMar>
-              <w:left w:w="55" w:type="dxa"/>
+              <w:left w:w="25" w:type="dxa"/>
             </w:tcMar>
             <w:vAlign w:val="center"/>
           </w:tcPr>
@@ -18402,7 +18859,7 @@
             </w:tcBorders>
             <w:shd w:color="auto" w:fill="FDE4D0" w:themeFill="accent6" w:themeFillTint="3f" w:val="clear"/>
             <w:tcMar>
-              <w:left w:w="55" w:type="dxa"/>
+              <w:left w:w="25" w:type="dxa"/>
             </w:tcMar>
             <w:vAlign w:val="center"/>
           </w:tcPr>
@@ -18528,7 +18985,7 @@
             </w:tcBorders>
             <w:shd w:fill="auto" w:val="clear"/>
             <w:tcMar>
-              <w:left w:w="55" w:type="dxa"/>
+              <w:left w:w="25" w:type="dxa"/>
             </w:tcMar>
             <w:vAlign w:val="center"/>
           </w:tcPr>
@@ -18644,7 +19101,7 @@
             </w:tcBorders>
             <w:shd w:color="auto" w:fill="FDE4D0" w:themeFill="accent6" w:themeFillTint="3f" w:val="clear"/>
             <w:tcMar>
-              <w:left w:w="55" w:type="dxa"/>
+              <w:left w:w="25" w:type="dxa"/>
             </w:tcMar>
             <w:vAlign w:val="center"/>
           </w:tcPr>
@@ -18826,7 +19283,7 @@
             </w:tcBorders>
             <w:shd w:fill="auto" w:val="clear"/>
             <w:tcMar>
-              <w:left w:w="55" w:type="dxa"/>
+              <w:left w:w="25" w:type="dxa"/>
             </w:tcMar>
             <w:vAlign w:val="center"/>
           </w:tcPr>
@@ -19058,7 +19515,7 @@
             </w:tcBorders>
             <w:shd w:color="auto" w:fill="FDE4D0" w:themeFill="accent6" w:themeFillTint="3f" w:val="clear"/>
             <w:tcMar>
-              <w:left w:w="55" w:type="dxa"/>
+              <w:left w:w="25" w:type="dxa"/>
             </w:tcMar>
             <w:vAlign w:val="center"/>
           </w:tcPr>
@@ -19184,7 +19641,7 @@
             </w:tcBorders>
             <w:shd w:fill="auto" w:val="clear"/>
             <w:tcMar>
-              <w:left w:w="55" w:type="dxa"/>
+              <w:left w:w="25" w:type="dxa"/>
             </w:tcMar>
             <w:vAlign w:val="center"/>
           </w:tcPr>
@@ -19302,7 +19759,7 @@
             </w:tcBorders>
             <w:shd w:color="auto" w:fill="FDE4D0" w:themeFill="accent6" w:themeFillTint="3f" w:val="clear"/>
             <w:tcMar>
-              <w:left w:w="55" w:type="dxa"/>
+              <w:left w:w="25" w:type="dxa"/>
             </w:tcMar>
             <w:vAlign w:val="center"/>
           </w:tcPr>
@@ -19422,12 +19879,14 @@
             <w:cnfStyle w:val="001000000000" w:firstRow="0" w:lastRow="0" w:firstColumn="1" w:lastColumn="0" w:oddVBand="0" w:evenVBand="0" w:oddHBand="0" w:evenHBand="0" w:firstRowFirstColumn="0" w:firstRowLastColumn="0" w:lastRowFirstColumn="0" w:lastRowLastColumn="0"/>
             <w:tcBorders>
               <w:top w:val="nil"/>
+              <w:bottom w:val="nil"/>
               <w:right w:val="nil"/>
+              <w:insideH w:val="nil"/>
               <w:insideV w:val="nil"/>
             </w:tcBorders>
             <w:shd w:color="auto" w:fill="FDE4D0" w:themeFill="accent6" w:themeFillTint="3f" w:val="clear"/>
             <w:tcMar>
-              <w:left w:w="55" w:type="dxa"/>
+              <w:left w:w="25" w:type="dxa"/>
             </w:tcMar>
             <w:vAlign w:val="center"/>
           </w:tcPr>
@@ -19444,16 +19903,16 @@
             <w:r>
               <w:rPr>
                 <w:rFonts w:ascii="FreeMono" w:hAnsi="FreeMono"/>
-                <w:b w:val="false"/>
-                <w:bCs w:val="false"/>
+                <w:b/>
+                <w:bCs/>
               </w:rPr>
               <w:t xml:space="preserve"># </w:t>
             </w:r>
             <w:r>
               <w:rPr>
                 <w:rFonts w:ascii="FreeMono" w:hAnsi="FreeMono"/>
-                <w:b w:val="false"/>
-                <w:bCs w:val="false"/>
+                <w:b/>
+                <w:bCs/>
                 <w:sz w:val="20"/>
                 <w:szCs w:val="20"/>
               </w:rPr>
@@ -19462,8 +19921,8 @@
             <w:r>
               <w:rPr>
                 <w:rFonts w:ascii="FreeMono" w:hAnsi="FreeMono"/>
-                <w:b w:val="false"/>
-                <w:bCs w:val="false"/>
+                <w:b/>
+                <w:bCs/>
               </w:rPr>
               <w:t xml:space="preserve"> #</w:t>
             </w:r>
@@ -19475,7 +19934,9 @@
             <w:tcBorders>
               <w:top w:val="nil"/>
               <w:left w:val="nil"/>
+              <w:bottom w:val="nil"/>
               <w:right w:val="nil"/>
+              <w:insideH w:val="nil"/>
               <w:insideV w:val="nil"/>
             </w:tcBorders>
             <w:shd w:color="auto" w:fill="FDE4D0" w:themeFill="accent6" w:themeFillTint="3f" w:val="clear"/>
@@ -19510,6 +19971,8 @@
             <w:tcBorders>
               <w:top w:val="nil"/>
               <w:left w:val="nil"/>
+              <w:bottom w:val="nil"/>
+              <w:insideH w:val="nil"/>
             </w:tcBorders>
             <w:shd w:color="auto" w:fill="FDE4D0" w:themeFill="accent6" w:themeFillTint="3f" w:val="clear"/>
             <w:tcMar>
@@ -19551,7 +20014,7 @@
             </w:tcBorders>
             <w:shd w:color="auto" w:fill="FDE4D0" w:themeFill="accent6" w:themeFillTint="3f" w:val="clear"/>
             <w:tcMar>
-              <w:left w:w="55" w:type="dxa"/>
+              <w:left w:w="25" w:type="dxa"/>
             </w:tcMar>
             <w:vAlign w:val="center"/>
           </w:tcPr>
@@ -19566,6 +20029,8 @@
             <w:r>
               <w:rPr>
                 <w:rFonts w:ascii="FreeMono" w:hAnsi="FreeMono"/>
+                <w:b/>
+                <w:bCs/>
               </w:rPr>
               <w:t># ATMENER #</w:t>
             </w:r>
@@ -19647,9 +20112,9 @@
           <w:color w:val="000000" w:themeColor="text1"/>
         </w:rPr>
       </w:pPr>
-      <w:bookmarkStart w:id="25" w:name="_MD_CODE:_Parameter"/>
       <w:bookmarkStart w:id="26" w:name="_MD_CODE:_Parameter"/>
-      <w:bookmarkEnd w:id="26"/>
+      <w:bookmarkStart w:id="27" w:name="_MD_CODE:_Parameter"/>
+      <w:bookmarkEnd w:id="27"/>
       <w:r>
         <w:rPr>
           <w:rFonts w:asciiTheme="minorHAnsi" w:hAnsiTheme="minorHAnsi" w:ascii="Cambria" w:hAnsi="Cambria"/>
@@ -19668,8 +20133,8 @@
           <w:color w:val="000000" w:themeColor="text1"/>
         </w:rPr>
       </w:pPr>
-      <w:bookmarkStart w:id="27" w:name="_MD_CODE:_Ensembles"/>
-      <w:bookmarkEnd w:id="27"/>
+      <w:bookmarkStart w:id="28" w:name="_MD_CODE:_Ensembles"/>
+      <w:bookmarkEnd w:id="28"/>
       <w:r>
         <w:rPr>
           <w:rFonts w:ascii="Cambria" w:hAnsi="Cambria" w:asciiTheme="minorHAnsi" w:hAnsiTheme="minorHAnsi"/>
@@ -19711,10 +20176,10 @@
         <w:tblStyle w:val="LightList-Accent6"/>
         <w:tblW w:w="13878" w:type="dxa"/>
         <w:jc w:val="left"/>
-        <w:tblInd w:w="-59" w:type="dxa"/>
+        <w:tblInd w:w="-89" w:type="dxa"/>
         <w:tblCellMar>
           <w:top w:w="0" w:type="dxa"/>
-          <w:left w:w="47" w:type="dxa"/>
+          <w:left w:w="17" w:type="dxa"/>
           <w:bottom w:w="0" w:type="dxa"/>
           <w:right w:w="108" w:type="dxa"/>
         </w:tblCellMar>
@@ -19741,7 +20206,7 @@
             </w:tcBorders>
             <w:shd w:color="auto" w:fill="F79646" w:themeFill="accent6" w:val="clear"/>
             <w:tcMar>
-              <w:left w:w="47" w:type="dxa"/>
+              <w:left w:w="17" w:type="dxa"/>
             </w:tcMar>
           </w:tcPr>
           <w:p>
@@ -19850,7 +20315,7 @@
             <w:tcBorders/>
             <w:shd w:fill="auto" w:val="clear"/>
             <w:tcMar>
-              <w:left w:w="47" w:type="dxa"/>
+              <w:left w:w="17" w:type="dxa"/>
             </w:tcMar>
             <w:vAlign w:val="center"/>
           </w:tcPr>
@@ -19882,7 +20347,7 @@
             <w:tcBorders/>
             <w:shd w:fill="auto" w:val="clear"/>
             <w:tcMar>
-              <w:left w:w="47" w:type="dxa"/>
+              <w:left w:w="17" w:type="dxa"/>
             </w:tcMar>
             <w:vAlign w:val="center"/>
           </w:tcPr>
@@ -19914,7 +20379,7 @@
             <w:tcBorders/>
             <w:shd w:fill="auto" w:val="clear"/>
             <w:tcMar>
-              <w:left w:w="47" w:type="dxa"/>
+              <w:left w:w="17" w:type="dxa"/>
             </w:tcMar>
             <w:vAlign w:val="center"/>
           </w:tcPr>
@@ -19955,7 +20420,7 @@
             </w:tcBorders>
             <w:shd w:fill="auto" w:val="clear"/>
             <w:tcMar>
-              <w:left w:w="47" w:type="dxa"/>
+              <w:left w:w="17" w:type="dxa"/>
             </w:tcMar>
             <w:vAlign w:val="center"/>
           </w:tcPr>
@@ -20064,7 +20529,7 @@
             <w:tcBorders/>
             <w:shd w:fill="auto" w:val="clear"/>
             <w:tcMar>
-              <w:left w:w="47" w:type="dxa"/>
+              <w:left w:w="17" w:type="dxa"/>
             </w:tcMar>
             <w:vAlign w:val="center"/>
           </w:tcPr>
@@ -20093,7 +20558,7 @@
             <w:tcBorders/>
             <w:shd w:fill="auto" w:val="clear"/>
             <w:tcMar>
-              <w:left w:w="47" w:type="dxa"/>
+              <w:left w:w="17" w:type="dxa"/>
             </w:tcMar>
             <w:vAlign w:val="center"/>
           </w:tcPr>
@@ -20125,7 +20590,7 @@
             <w:tcBorders/>
             <w:shd w:fill="auto" w:val="clear"/>
             <w:tcMar>
-              <w:left w:w="47" w:type="dxa"/>
+              <w:left w:w="17" w:type="dxa"/>
             </w:tcMar>
             <w:vAlign w:val="center"/>
           </w:tcPr>
@@ -20166,7 +20631,7 @@
             </w:tcBorders>
             <w:shd w:fill="auto" w:val="clear"/>
             <w:tcMar>
-              <w:left w:w="47" w:type="dxa"/>
+              <w:left w:w="17" w:type="dxa"/>
             </w:tcMar>
             <w:vAlign w:val="center"/>
           </w:tcPr>
@@ -20274,7 +20739,7 @@
             <w:tcBorders/>
             <w:shd w:fill="auto" w:val="clear"/>
             <w:tcMar>
-              <w:left w:w="47" w:type="dxa"/>
+              <w:left w:w="17" w:type="dxa"/>
             </w:tcMar>
             <w:vAlign w:val="center"/>
           </w:tcPr>
@@ -20306,7 +20771,7 @@
             <w:tcBorders/>
             <w:shd w:fill="auto" w:val="clear"/>
             <w:tcMar>
-              <w:left w:w="47" w:type="dxa"/>
+              <w:left w:w="17" w:type="dxa"/>
             </w:tcMar>
             <w:vAlign w:val="center"/>
           </w:tcPr>
@@ -20333,7 +20798,7 @@
             <w:tcBorders/>
             <w:shd w:fill="auto" w:val="clear"/>
             <w:tcMar>
-              <w:left w:w="47" w:type="dxa"/>
+              <w:left w:w="17" w:type="dxa"/>
             </w:tcMar>
             <w:vAlign w:val="center"/>
           </w:tcPr>
@@ -20388,7 +20853,7 @@
             </w:tcBorders>
             <w:shd w:fill="auto" w:val="clear"/>
             <w:tcMar>
-              <w:left w:w="47" w:type="dxa"/>
+              <w:left w:w="17" w:type="dxa"/>
             </w:tcMar>
             <w:vAlign w:val="center"/>
           </w:tcPr>
@@ -20497,7 +20962,7 @@
             <w:tcBorders/>
             <w:shd w:fill="auto" w:val="clear"/>
             <w:tcMar>
-              <w:left w:w="47" w:type="dxa"/>
+              <w:left w:w="17" w:type="dxa"/>
             </w:tcMar>
             <w:vAlign w:val="center"/>
           </w:tcPr>
@@ -20529,7 +20994,7 @@
             <w:tcBorders/>
             <w:shd w:fill="auto" w:val="clear"/>
             <w:tcMar>
-              <w:left w:w="47" w:type="dxa"/>
+              <w:left w:w="17" w:type="dxa"/>
             </w:tcMar>
             <w:vAlign w:val="center"/>
           </w:tcPr>
@@ -20556,7 +21021,7 @@
             <w:tcBorders/>
             <w:shd w:fill="auto" w:val="clear"/>
             <w:tcMar>
-              <w:left w:w="47" w:type="dxa"/>
+              <w:left w:w="17" w:type="dxa"/>
             </w:tcMar>
             <w:vAlign w:val="center"/>
           </w:tcPr>
@@ -20611,7 +21076,7 @@
             </w:tcBorders>
             <w:shd w:fill="auto" w:val="clear"/>
             <w:tcMar>
-              <w:left w:w="47" w:type="dxa"/>
+              <w:left w:w="17" w:type="dxa"/>
             </w:tcMar>
             <w:vAlign w:val="center"/>
           </w:tcPr>
@@ -20721,7 +21186,7 @@
             <w:tcBorders/>
             <w:shd w:fill="auto" w:val="clear"/>
             <w:tcMar>
-              <w:left w:w="47" w:type="dxa"/>
+              <w:left w:w="17" w:type="dxa"/>
             </w:tcMar>
             <w:vAlign w:val="center"/>
           </w:tcPr>
@@ -20750,7 +21215,7 @@
             <w:tcBorders/>
             <w:shd w:fill="auto" w:val="clear"/>
             <w:tcMar>
-              <w:left w:w="47" w:type="dxa"/>
+              <w:left w:w="17" w:type="dxa"/>
             </w:tcMar>
             <w:vAlign w:val="center"/>
           </w:tcPr>
@@ -20782,7 +21247,7 @@
             <w:tcBorders/>
             <w:shd w:fill="auto" w:val="clear"/>
             <w:tcMar>
-              <w:left w:w="47" w:type="dxa"/>
+              <w:left w:w="17" w:type="dxa"/>
             </w:tcMar>
             <w:vAlign w:val="center"/>
           </w:tcPr>
@@ -21603,8 +22068,8 @@
           <w:rFonts w:ascii="Cambria" w:hAnsi="Cambria"/>
         </w:rPr>
       </w:pPr>
-      <w:bookmarkStart w:id="28" w:name="_PES_Scan_generator"/>
-      <w:bookmarkEnd w:id="28"/>
+      <w:bookmarkStart w:id="29" w:name="_PES_Scan_generator"/>
+      <w:bookmarkEnd w:id="29"/>
       <w:r>
         <w:rPr>
           <w:rFonts w:ascii="Cambria" w:hAnsi="Cambria" w:asciiTheme="minorHAnsi" w:hAnsiTheme="minorHAnsi"/>
@@ -22284,9 +22749,9 @@
           <w:szCs w:val="28"/>
         </w:rPr>
       </w:pPr>
-      <w:bookmarkStart w:id="29" w:name="_Small_Utilities"/>
       <w:bookmarkStart w:id="30" w:name="_Small_Utilities"/>
-      <w:bookmarkEnd w:id="30"/>
+      <w:bookmarkStart w:id="31" w:name="_Small_Utilities"/>
+      <w:bookmarkEnd w:id="31"/>
       <w:r>
         <w:rPr>
           <w:rFonts w:eastAsia="ＭＳ ゴシック" w:cs="" w:cstheme="majorBidi" w:eastAsiaTheme="majorEastAsia"/>
@@ -22373,10 +22838,10 @@
         <w:tblStyle w:val="MediumShading1-Accent6"/>
         <w:tblW w:w="12535" w:type="dxa"/>
         <w:jc w:val="left"/>
-        <w:tblInd w:w="-60" w:type="dxa"/>
+        <w:tblInd w:w="-89" w:type="dxa"/>
         <w:tblCellMar>
           <w:top w:w="115" w:type="dxa"/>
-          <w:left w:w="55" w:type="dxa"/>
+          <w:left w:w="25" w:type="dxa"/>
           <w:bottom w:w="115" w:type="dxa"/>
           <w:right w:w="115" w:type="dxa"/>
         </w:tblCellMar>
@@ -22397,7 +22862,7 @@
             <w:tcBorders/>
             <w:shd w:color="auto" w:fill="F79646" w:themeFill="accent6" w:val="clear"/>
             <w:tcMar>
-              <w:left w:w="55" w:type="dxa"/>
+              <w:left w:w="25" w:type="dxa"/>
             </w:tcMar>
           </w:tcPr>
           <w:p>
@@ -22430,7 +22895,7 @@
             <w:tcBorders/>
             <w:shd w:color="auto" w:fill="F79646" w:themeFill="accent6" w:val="clear"/>
             <w:tcMar>
-              <w:left w:w="55" w:type="dxa"/>
+              <w:left w:w="25" w:type="dxa"/>
             </w:tcMar>
           </w:tcPr>
           <w:p>
@@ -22476,7 +22941,7 @@
             </w:tcBorders>
             <w:shd w:color="auto" w:fill="FDE4D0" w:themeFill="accent6" w:themeFillTint="3f" w:val="clear"/>
             <w:tcMar>
-              <w:left w:w="55" w:type="dxa"/>
+              <w:left w:w="25" w:type="dxa"/>
             </w:tcMar>
             <w:vAlign w:val="center"/>
           </w:tcPr>
@@ -22558,7 +23023,7 @@
             </w:tcBorders>
             <w:shd w:fill="auto" w:val="clear"/>
             <w:tcMar>
-              <w:left w:w="55" w:type="dxa"/>
+              <w:left w:w="25" w:type="dxa"/>
             </w:tcMar>
             <w:vAlign w:val="center"/>
           </w:tcPr>
@@ -22640,7 +23105,7 @@
             </w:tcBorders>
             <w:shd w:color="auto" w:fill="FDE4D0" w:themeFill="accent6" w:themeFillTint="3f" w:val="clear"/>
             <w:tcMar>
-              <w:left w:w="55" w:type="dxa"/>
+              <w:left w:w="25" w:type="dxa"/>
             </w:tcMar>
             <w:vAlign w:val="center"/>
           </w:tcPr>
@@ -22722,7 +23187,7 @@
             </w:tcBorders>
             <w:shd w:fill="auto" w:val="clear"/>
             <w:tcMar>
-              <w:left w:w="55" w:type="dxa"/>
+              <w:left w:w="25" w:type="dxa"/>
             </w:tcMar>
             <w:vAlign w:val="center"/>
           </w:tcPr>
@@ -22804,7 +23269,7 @@
             </w:tcBorders>
             <w:shd w:color="auto" w:fill="FDE4D0" w:themeFill="accent6" w:themeFillTint="3f" w:val="clear"/>
             <w:tcMar>
-              <w:left w:w="55" w:type="dxa"/>
+              <w:left w:w="25" w:type="dxa"/>
             </w:tcMar>
             <w:vAlign w:val="center"/>
           </w:tcPr>
@@ -22886,7 +23351,7 @@
             </w:tcBorders>
             <w:shd w:fill="auto" w:val="clear"/>
             <w:tcMar>
-              <w:left w:w="55" w:type="dxa"/>
+              <w:left w:w="25" w:type="dxa"/>
             </w:tcMar>
             <w:vAlign w:val="center"/>
           </w:tcPr>
@@ -22968,7 +23433,7 @@
             </w:tcBorders>
             <w:shd w:color="auto" w:fill="FDE4D0" w:themeFill="accent6" w:themeFillTint="3f" w:val="clear"/>
             <w:tcMar>
-              <w:left w:w="55" w:type="dxa"/>
+              <w:left w:w="25" w:type="dxa"/>
             </w:tcMar>
             <w:vAlign w:val="center"/>
           </w:tcPr>
@@ -23050,7 +23515,7 @@
             </w:tcBorders>
             <w:shd w:fill="auto" w:val="clear"/>
             <w:tcMar>
-              <w:left w:w="55" w:type="dxa"/>
+              <w:left w:w="25" w:type="dxa"/>
             </w:tcMar>
             <w:vAlign w:val="center"/>
           </w:tcPr>
@@ -23131,7 +23596,7 @@
             </w:tcBorders>
             <w:shd w:color="auto" w:fill="FDE4D0" w:themeFill="accent6" w:themeFillTint="3f" w:val="clear"/>
             <w:tcMar>
-              <w:left w:w="55" w:type="dxa"/>
+              <w:left w:w="25" w:type="dxa"/>
             </w:tcMar>
             <w:vAlign w:val="center"/>
           </w:tcPr>
@@ -27053,6 +27518,966 @@
       <w:rFonts w:cs="Wingdings"/>
     </w:rPr>
   </w:style>
+  <w:style w:type="character" w:styleId="ListLabel312">
+    <w:name w:val="ListLabel 312"/>
+    <w:qFormat/>
+    <w:rPr>
+      <w:rFonts w:cs=""/>
+      <w:b w:val="false"/>
+      <w:sz w:val="28"/>
+    </w:rPr>
+  </w:style>
+  <w:style w:type="character" w:styleId="ListLabel313">
+    <w:name w:val="ListLabel 313"/>
+    <w:qFormat/>
+    <w:rPr>
+      <w:rFonts w:cs="Courier New"/>
+    </w:rPr>
+  </w:style>
+  <w:style w:type="character" w:styleId="ListLabel314">
+    <w:name w:val="ListLabel 314"/>
+    <w:qFormat/>
+    <w:rPr>
+      <w:rFonts w:cs="Wingdings"/>
+    </w:rPr>
+  </w:style>
+  <w:style w:type="character" w:styleId="ListLabel315">
+    <w:name w:val="ListLabel 315"/>
+    <w:qFormat/>
+    <w:rPr>
+      <w:rFonts w:cs="Symbol"/>
+    </w:rPr>
+  </w:style>
+  <w:style w:type="character" w:styleId="ListLabel316">
+    <w:name w:val="ListLabel 316"/>
+    <w:qFormat/>
+    <w:rPr>
+      <w:rFonts w:cs="Courier New"/>
+    </w:rPr>
+  </w:style>
+  <w:style w:type="character" w:styleId="ListLabel317">
+    <w:name w:val="ListLabel 317"/>
+    <w:qFormat/>
+    <w:rPr>
+      <w:rFonts w:cs="Wingdings"/>
+    </w:rPr>
+  </w:style>
+  <w:style w:type="character" w:styleId="ListLabel318">
+    <w:name w:val="ListLabel 318"/>
+    <w:qFormat/>
+    <w:rPr>
+      <w:rFonts w:cs="Symbol"/>
+    </w:rPr>
+  </w:style>
+  <w:style w:type="character" w:styleId="ListLabel319">
+    <w:name w:val="ListLabel 319"/>
+    <w:qFormat/>
+    <w:rPr>
+      <w:rFonts w:cs="Courier New"/>
+    </w:rPr>
+  </w:style>
+  <w:style w:type="character" w:styleId="ListLabel320">
+    <w:name w:val="ListLabel 320"/>
+    <w:qFormat/>
+    <w:rPr>
+      <w:rFonts w:cs="Wingdings"/>
+    </w:rPr>
+  </w:style>
+  <w:style w:type="character" w:styleId="ListLabel321">
+    <w:name w:val="ListLabel 321"/>
+    <w:qFormat/>
+    <w:rPr>
+      <w:rFonts w:cs="Symbol"/>
+      <w:color w:val="00000A"/>
+    </w:rPr>
+  </w:style>
+  <w:style w:type="character" w:styleId="ListLabel322">
+    <w:name w:val="ListLabel 322"/>
+    <w:qFormat/>
+    <w:rPr>
+      <w:rFonts w:cs="Courier New"/>
+    </w:rPr>
+  </w:style>
+  <w:style w:type="character" w:styleId="ListLabel323">
+    <w:name w:val="ListLabel 323"/>
+    <w:qFormat/>
+    <w:rPr>
+      <w:rFonts w:cs="Wingdings"/>
+    </w:rPr>
+  </w:style>
+  <w:style w:type="character" w:styleId="ListLabel324">
+    <w:name w:val="ListLabel 324"/>
+    <w:qFormat/>
+    <w:rPr>
+      <w:rFonts w:cs="Symbol"/>
+    </w:rPr>
+  </w:style>
+  <w:style w:type="character" w:styleId="ListLabel325">
+    <w:name w:val="ListLabel 325"/>
+    <w:qFormat/>
+    <w:rPr>
+      <w:rFonts w:cs="Courier New"/>
+    </w:rPr>
+  </w:style>
+  <w:style w:type="character" w:styleId="ListLabel326">
+    <w:name w:val="ListLabel 326"/>
+    <w:qFormat/>
+    <w:rPr>
+      <w:rFonts w:cs="Wingdings"/>
+    </w:rPr>
+  </w:style>
+  <w:style w:type="character" w:styleId="ListLabel327">
+    <w:name w:val="ListLabel 327"/>
+    <w:qFormat/>
+    <w:rPr>
+      <w:rFonts w:cs="Symbol"/>
+    </w:rPr>
+  </w:style>
+  <w:style w:type="character" w:styleId="ListLabel328">
+    <w:name w:val="ListLabel 328"/>
+    <w:qFormat/>
+    <w:rPr>
+      <w:rFonts w:cs="Courier New"/>
+    </w:rPr>
+  </w:style>
+  <w:style w:type="character" w:styleId="ListLabel329">
+    <w:name w:val="ListLabel 329"/>
+    <w:qFormat/>
+    <w:rPr>
+      <w:rFonts w:cs="Wingdings"/>
+    </w:rPr>
+  </w:style>
+  <w:style w:type="character" w:styleId="ListLabel330">
+    <w:name w:val="ListLabel 330"/>
+    <w:qFormat/>
+    <w:rPr>
+      <w:rFonts w:cs="Symbol"/>
+      <w:color w:val="00000A"/>
+      <w:sz w:val="28"/>
+    </w:rPr>
+  </w:style>
+  <w:style w:type="character" w:styleId="ListLabel331">
+    <w:name w:val="ListLabel 331"/>
+    <w:qFormat/>
+    <w:rPr>
+      <w:rFonts w:cs="Courier New"/>
+    </w:rPr>
+  </w:style>
+  <w:style w:type="character" w:styleId="ListLabel332">
+    <w:name w:val="ListLabel 332"/>
+    <w:qFormat/>
+    <w:rPr>
+      <w:rFonts w:cs="Wingdings"/>
+    </w:rPr>
+  </w:style>
+  <w:style w:type="character" w:styleId="ListLabel333">
+    <w:name w:val="ListLabel 333"/>
+    <w:qFormat/>
+    <w:rPr>
+      <w:rFonts w:cs="Symbol"/>
+    </w:rPr>
+  </w:style>
+  <w:style w:type="character" w:styleId="ListLabel334">
+    <w:name w:val="ListLabel 334"/>
+    <w:qFormat/>
+    <w:rPr>
+      <w:rFonts w:cs="Courier New"/>
+    </w:rPr>
+  </w:style>
+  <w:style w:type="character" w:styleId="ListLabel335">
+    <w:name w:val="ListLabel 335"/>
+    <w:qFormat/>
+    <w:rPr>
+      <w:rFonts w:cs="Wingdings"/>
+    </w:rPr>
+  </w:style>
+  <w:style w:type="character" w:styleId="ListLabel336">
+    <w:name w:val="ListLabel 336"/>
+    <w:qFormat/>
+    <w:rPr>
+      <w:rFonts w:cs="Symbol"/>
+    </w:rPr>
+  </w:style>
+  <w:style w:type="character" w:styleId="ListLabel337">
+    <w:name w:val="ListLabel 337"/>
+    <w:qFormat/>
+    <w:rPr>
+      <w:rFonts w:cs="Courier New"/>
+    </w:rPr>
+  </w:style>
+  <w:style w:type="character" w:styleId="ListLabel338">
+    <w:name w:val="ListLabel 338"/>
+    <w:qFormat/>
+    <w:rPr>
+      <w:rFonts w:cs="Wingdings"/>
+    </w:rPr>
+  </w:style>
+  <w:style w:type="character" w:styleId="ListLabel339">
+    <w:name w:val="ListLabel 339"/>
+    <w:qFormat/>
+    <w:rPr>
+      <w:rFonts w:cs="Symbol"/>
+    </w:rPr>
+  </w:style>
+  <w:style w:type="character" w:styleId="ListLabel340">
+    <w:name w:val="ListLabel 340"/>
+    <w:qFormat/>
+    <w:rPr>
+      <w:rFonts w:cs="Courier New"/>
+    </w:rPr>
+  </w:style>
+  <w:style w:type="character" w:styleId="ListLabel341">
+    <w:name w:val="ListLabel 341"/>
+    <w:qFormat/>
+    <w:rPr>
+      <w:rFonts w:cs="Wingdings"/>
+    </w:rPr>
+  </w:style>
+  <w:style w:type="character" w:styleId="ListLabel342">
+    <w:name w:val="ListLabel 342"/>
+    <w:qFormat/>
+    <w:rPr>
+      <w:rFonts w:cs="Symbol"/>
+    </w:rPr>
+  </w:style>
+  <w:style w:type="character" w:styleId="ListLabel343">
+    <w:name w:val="ListLabel 343"/>
+    <w:qFormat/>
+    <w:rPr>
+      <w:rFonts w:cs="Courier New"/>
+    </w:rPr>
+  </w:style>
+  <w:style w:type="character" w:styleId="ListLabel344">
+    <w:name w:val="ListLabel 344"/>
+    <w:qFormat/>
+    <w:rPr>
+      <w:rFonts w:cs="Wingdings"/>
+    </w:rPr>
+  </w:style>
+  <w:style w:type="character" w:styleId="ListLabel345">
+    <w:name w:val="ListLabel 345"/>
+    <w:qFormat/>
+    <w:rPr>
+      <w:rFonts w:cs="Symbol"/>
+    </w:rPr>
+  </w:style>
+  <w:style w:type="character" w:styleId="ListLabel346">
+    <w:name w:val="ListLabel 346"/>
+    <w:qFormat/>
+    <w:rPr>
+      <w:rFonts w:cs="Courier New"/>
+    </w:rPr>
+  </w:style>
+  <w:style w:type="character" w:styleId="ListLabel347">
+    <w:name w:val="ListLabel 347"/>
+    <w:qFormat/>
+    <w:rPr>
+      <w:rFonts w:cs="Wingdings"/>
+    </w:rPr>
+  </w:style>
+  <w:style w:type="character" w:styleId="ListLabel348">
+    <w:name w:val="ListLabel 348"/>
+    <w:qFormat/>
+    <w:rPr>
+      <w:rFonts w:cs="Symbol"/>
+    </w:rPr>
+  </w:style>
+  <w:style w:type="character" w:styleId="ListLabel349">
+    <w:name w:val="ListLabel 349"/>
+    <w:qFormat/>
+    <w:rPr>
+      <w:rFonts w:cs="Courier New"/>
+    </w:rPr>
+  </w:style>
+  <w:style w:type="character" w:styleId="ListLabel350">
+    <w:name w:val="ListLabel 350"/>
+    <w:qFormat/>
+    <w:rPr>
+      <w:rFonts w:cs="Wingdings"/>
+    </w:rPr>
+  </w:style>
+  <w:style w:type="character" w:styleId="ListLabel351">
+    <w:name w:val="ListLabel 351"/>
+    <w:qFormat/>
+    <w:rPr>
+      <w:rFonts w:cs="Symbol"/>
+    </w:rPr>
+  </w:style>
+  <w:style w:type="character" w:styleId="ListLabel352">
+    <w:name w:val="ListLabel 352"/>
+    <w:qFormat/>
+    <w:rPr>
+      <w:rFonts w:cs="Courier New"/>
+    </w:rPr>
+  </w:style>
+  <w:style w:type="character" w:styleId="ListLabel353">
+    <w:name w:val="ListLabel 353"/>
+    <w:qFormat/>
+    <w:rPr>
+      <w:rFonts w:cs="Wingdings"/>
+    </w:rPr>
+  </w:style>
+  <w:style w:type="character" w:styleId="ListLabel354">
+    <w:name w:val="ListLabel 354"/>
+    <w:qFormat/>
+    <w:rPr>
+      <w:rFonts w:cs="Symbol"/>
+    </w:rPr>
+  </w:style>
+  <w:style w:type="character" w:styleId="ListLabel355">
+    <w:name w:val="ListLabel 355"/>
+    <w:qFormat/>
+    <w:rPr>
+      <w:rFonts w:cs="Courier New"/>
+    </w:rPr>
+  </w:style>
+  <w:style w:type="character" w:styleId="ListLabel356">
+    <w:name w:val="ListLabel 356"/>
+    <w:qFormat/>
+    <w:rPr>
+      <w:rFonts w:cs="Wingdings"/>
+    </w:rPr>
+  </w:style>
+  <w:style w:type="character" w:styleId="ListLabel357">
+    <w:name w:val="ListLabel 357"/>
+    <w:qFormat/>
+    <w:rPr>
+      <w:rFonts w:cs=""/>
+      <w:b w:val="false"/>
+      <w:sz w:val="28"/>
+    </w:rPr>
+  </w:style>
+  <w:style w:type="character" w:styleId="ListLabel358">
+    <w:name w:val="ListLabel 358"/>
+    <w:qFormat/>
+    <w:rPr>
+      <w:rFonts w:cs="Courier New"/>
+    </w:rPr>
+  </w:style>
+  <w:style w:type="character" w:styleId="ListLabel359">
+    <w:name w:val="ListLabel 359"/>
+    <w:qFormat/>
+    <w:rPr>
+      <w:rFonts w:cs="Wingdings"/>
+    </w:rPr>
+  </w:style>
+  <w:style w:type="character" w:styleId="ListLabel360">
+    <w:name w:val="ListLabel 360"/>
+    <w:qFormat/>
+    <w:rPr>
+      <w:rFonts w:cs="Symbol"/>
+    </w:rPr>
+  </w:style>
+  <w:style w:type="character" w:styleId="ListLabel361">
+    <w:name w:val="ListLabel 361"/>
+    <w:qFormat/>
+    <w:rPr>
+      <w:rFonts w:cs="Courier New"/>
+    </w:rPr>
+  </w:style>
+  <w:style w:type="character" w:styleId="ListLabel362">
+    <w:name w:val="ListLabel 362"/>
+    <w:qFormat/>
+    <w:rPr>
+      <w:rFonts w:cs="Wingdings"/>
+    </w:rPr>
+  </w:style>
+  <w:style w:type="character" w:styleId="ListLabel363">
+    <w:name w:val="ListLabel 363"/>
+    <w:qFormat/>
+    <w:rPr>
+      <w:rFonts w:cs="Symbol"/>
+    </w:rPr>
+  </w:style>
+  <w:style w:type="character" w:styleId="ListLabel364">
+    <w:name w:val="ListLabel 364"/>
+    <w:qFormat/>
+    <w:rPr>
+      <w:rFonts w:cs="Courier New"/>
+    </w:rPr>
+  </w:style>
+  <w:style w:type="character" w:styleId="ListLabel365">
+    <w:name w:val="ListLabel 365"/>
+    <w:qFormat/>
+    <w:rPr>
+      <w:rFonts w:cs="Wingdings"/>
+    </w:rPr>
+  </w:style>
+  <w:style w:type="character" w:styleId="ListLabel366">
+    <w:name w:val="ListLabel 366"/>
+    <w:qFormat/>
+    <w:rPr>
+      <w:rFonts w:cs="Symbol"/>
+      <w:color w:val="00000A"/>
+    </w:rPr>
+  </w:style>
+  <w:style w:type="character" w:styleId="ListLabel367">
+    <w:name w:val="ListLabel 367"/>
+    <w:qFormat/>
+    <w:rPr>
+      <w:rFonts w:cs="Courier New"/>
+    </w:rPr>
+  </w:style>
+  <w:style w:type="character" w:styleId="ListLabel368">
+    <w:name w:val="ListLabel 368"/>
+    <w:qFormat/>
+    <w:rPr>
+      <w:rFonts w:cs="Wingdings"/>
+    </w:rPr>
+  </w:style>
+  <w:style w:type="character" w:styleId="ListLabel369">
+    <w:name w:val="ListLabel 369"/>
+    <w:qFormat/>
+    <w:rPr>
+      <w:rFonts w:cs="Symbol"/>
+    </w:rPr>
+  </w:style>
+  <w:style w:type="character" w:styleId="ListLabel370">
+    <w:name w:val="ListLabel 370"/>
+    <w:qFormat/>
+    <w:rPr>
+      <w:rFonts w:cs="Courier New"/>
+    </w:rPr>
+  </w:style>
+  <w:style w:type="character" w:styleId="ListLabel371">
+    <w:name w:val="ListLabel 371"/>
+    <w:qFormat/>
+    <w:rPr>
+      <w:rFonts w:cs="Wingdings"/>
+    </w:rPr>
+  </w:style>
+  <w:style w:type="character" w:styleId="ListLabel372">
+    <w:name w:val="ListLabel 372"/>
+    <w:qFormat/>
+    <w:rPr>
+      <w:rFonts w:cs="Symbol"/>
+    </w:rPr>
+  </w:style>
+  <w:style w:type="character" w:styleId="ListLabel373">
+    <w:name w:val="ListLabel 373"/>
+    <w:qFormat/>
+    <w:rPr>
+      <w:rFonts w:cs="Courier New"/>
+    </w:rPr>
+  </w:style>
+  <w:style w:type="character" w:styleId="ListLabel374">
+    <w:name w:val="ListLabel 374"/>
+    <w:qFormat/>
+    <w:rPr>
+      <w:rFonts w:cs="Wingdings"/>
+    </w:rPr>
+  </w:style>
+  <w:style w:type="character" w:styleId="ListLabel375">
+    <w:name w:val="ListLabel 375"/>
+    <w:qFormat/>
+    <w:rPr>
+      <w:rFonts w:cs="Symbol"/>
+      <w:color w:val="00000A"/>
+      <w:sz w:val="28"/>
+    </w:rPr>
+  </w:style>
+  <w:style w:type="character" w:styleId="ListLabel376">
+    <w:name w:val="ListLabel 376"/>
+    <w:qFormat/>
+    <w:rPr>
+      <w:rFonts w:cs="Courier New"/>
+    </w:rPr>
+  </w:style>
+  <w:style w:type="character" w:styleId="ListLabel377">
+    <w:name w:val="ListLabel 377"/>
+    <w:qFormat/>
+    <w:rPr>
+      <w:rFonts w:cs="Wingdings"/>
+    </w:rPr>
+  </w:style>
+  <w:style w:type="character" w:styleId="ListLabel378">
+    <w:name w:val="ListLabel 378"/>
+    <w:qFormat/>
+    <w:rPr>
+      <w:rFonts w:cs="Symbol"/>
+    </w:rPr>
+  </w:style>
+  <w:style w:type="character" w:styleId="ListLabel379">
+    <w:name w:val="ListLabel 379"/>
+    <w:qFormat/>
+    <w:rPr>
+      <w:rFonts w:cs="Courier New"/>
+    </w:rPr>
+  </w:style>
+  <w:style w:type="character" w:styleId="ListLabel380">
+    <w:name w:val="ListLabel 380"/>
+    <w:qFormat/>
+    <w:rPr>
+      <w:rFonts w:cs="Wingdings"/>
+    </w:rPr>
+  </w:style>
+  <w:style w:type="character" w:styleId="ListLabel381">
+    <w:name w:val="ListLabel 381"/>
+    <w:qFormat/>
+    <w:rPr>
+      <w:rFonts w:cs="Symbol"/>
+    </w:rPr>
+  </w:style>
+  <w:style w:type="character" w:styleId="ListLabel382">
+    <w:name w:val="ListLabel 382"/>
+    <w:qFormat/>
+    <w:rPr>
+      <w:rFonts w:cs="Courier New"/>
+    </w:rPr>
+  </w:style>
+  <w:style w:type="character" w:styleId="ListLabel383">
+    <w:name w:val="ListLabel 383"/>
+    <w:qFormat/>
+    <w:rPr>
+      <w:rFonts w:cs="Wingdings"/>
+    </w:rPr>
+  </w:style>
+  <w:style w:type="character" w:styleId="ListLabel384">
+    <w:name w:val="ListLabel 384"/>
+    <w:qFormat/>
+    <w:rPr>
+      <w:rFonts w:cs="Symbol"/>
+    </w:rPr>
+  </w:style>
+  <w:style w:type="character" w:styleId="ListLabel385">
+    <w:name w:val="ListLabel 385"/>
+    <w:qFormat/>
+    <w:rPr>
+      <w:rFonts w:cs="Courier New"/>
+    </w:rPr>
+  </w:style>
+  <w:style w:type="character" w:styleId="ListLabel386">
+    <w:name w:val="ListLabel 386"/>
+    <w:qFormat/>
+    <w:rPr>
+      <w:rFonts w:cs="Wingdings"/>
+    </w:rPr>
+  </w:style>
+  <w:style w:type="character" w:styleId="ListLabel387">
+    <w:name w:val="ListLabel 387"/>
+    <w:qFormat/>
+    <w:rPr>
+      <w:rFonts w:cs="Symbol"/>
+    </w:rPr>
+  </w:style>
+  <w:style w:type="character" w:styleId="ListLabel388">
+    <w:name w:val="ListLabel 388"/>
+    <w:qFormat/>
+    <w:rPr>
+      <w:rFonts w:cs="Courier New"/>
+    </w:rPr>
+  </w:style>
+  <w:style w:type="character" w:styleId="ListLabel389">
+    <w:name w:val="ListLabel 389"/>
+    <w:qFormat/>
+    <w:rPr>
+      <w:rFonts w:cs="Wingdings"/>
+    </w:rPr>
+  </w:style>
+  <w:style w:type="character" w:styleId="ListLabel390">
+    <w:name w:val="ListLabel 390"/>
+    <w:qFormat/>
+    <w:rPr>
+      <w:rFonts w:cs="Symbol"/>
+    </w:rPr>
+  </w:style>
+  <w:style w:type="character" w:styleId="ListLabel391">
+    <w:name w:val="ListLabel 391"/>
+    <w:qFormat/>
+    <w:rPr>
+      <w:rFonts w:cs="Courier New"/>
+    </w:rPr>
+  </w:style>
+  <w:style w:type="character" w:styleId="ListLabel392">
+    <w:name w:val="ListLabel 392"/>
+    <w:qFormat/>
+    <w:rPr>
+      <w:rFonts w:cs="Wingdings"/>
+    </w:rPr>
+  </w:style>
+  <w:style w:type="character" w:styleId="ListLabel393">
+    <w:name w:val="ListLabel 393"/>
+    <w:qFormat/>
+    <w:rPr>
+      <w:rFonts w:cs="Symbol"/>
+    </w:rPr>
+  </w:style>
+  <w:style w:type="character" w:styleId="ListLabel394">
+    <w:name w:val="ListLabel 394"/>
+    <w:qFormat/>
+    <w:rPr>
+      <w:rFonts w:cs="Courier New"/>
+    </w:rPr>
+  </w:style>
+  <w:style w:type="character" w:styleId="ListLabel395">
+    <w:name w:val="ListLabel 395"/>
+    <w:qFormat/>
+    <w:rPr>
+      <w:rFonts w:cs="Wingdings"/>
+    </w:rPr>
+  </w:style>
+  <w:style w:type="character" w:styleId="ListLabel396">
+    <w:name w:val="ListLabel 396"/>
+    <w:qFormat/>
+    <w:rPr>
+      <w:rFonts w:cs="Symbol"/>
+    </w:rPr>
+  </w:style>
+  <w:style w:type="character" w:styleId="ListLabel397">
+    <w:name w:val="ListLabel 397"/>
+    <w:qFormat/>
+    <w:rPr>
+      <w:rFonts w:cs="Courier New"/>
+    </w:rPr>
+  </w:style>
+  <w:style w:type="character" w:styleId="ListLabel398">
+    <w:name w:val="ListLabel 398"/>
+    <w:qFormat/>
+    <w:rPr>
+      <w:rFonts w:cs="Wingdings"/>
+    </w:rPr>
+  </w:style>
+  <w:style w:type="character" w:styleId="ListLabel399">
+    <w:name w:val="ListLabel 399"/>
+    <w:qFormat/>
+    <w:rPr>
+      <w:rFonts w:cs="Symbol"/>
+    </w:rPr>
+  </w:style>
+  <w:style w:type="character" w:styleId="ListLabel400">
+    <w:name w:val="ListLabel 400"/>
+    <w:qFormat/>
+    <w:rPr>
+      <w:rFonts w:cs="Courier New"/>
+    </w:rPr>
+  </w:style>
+  <w:style w:type="character" w:styleId="ListLabel401">
+    <w:name w:val="ListLabel 401"/>
+    <w:qFormat/>
+    <w:rPr>
+      <w:rFonts w:cs="Wingdings"/>
+    </w:rPr>
+  </w:style>
+  <w:style w:type="character" w:styleId="ListLabel402">
+    <w:name w:val="ListLabel 402"/>
+    <w:qFormat/>
+    <w:rPr>
+      <w:rFonts w:cs=""/>
+      <w:b w:val="false"/>
+      <w:sz w:val="28"/>
+    </w:rPr>
+  </w:style>
+  <w:style w:type="character" w:styleId="ListLabel403">
+    <w:name w:val="ListLabel 403"/>
+    <w:qFormat/>
+    <w:rPr>
+      <w:rFonts w:cs="Courier New"/>
+    </w:rPr>
+  </w:style>
+  <w:style w:type="character" w:styleId="ListLabel404">
+    <w:name w:val="ListLabel 404"/>
+    <w:qFormat/>
+    <w:rPr>
+      <w:rFonts w:cs="Wingdings"/>
+    </w:rPr>
+  </w:style>
+  <w:style w:type="character" w:styleId="ListLabel405">
+    <w:name w:val="ListLabel 405"/>
+    <w:qFormat/>
+    <w:rPr>
+      <w:rFonts w:cs="Symbol"/>
+    </w:rPr>
+  </w:style>
+  <w:style w:type="character" w:styleId="ListLabel406">
+    <w:name w:val="ListLabel 406"/>
+    <w:qFormat/>
+    <w:rPr>
+      <w:rFonts w:cs="Courier New"/>
+    </w:rPr>
+  </w:style>
+  <w:style w:type="character" w:styleId="ListLabel407">
+    <w:name w:val="ListLabel 407"/>
+    <w:qFormat/>
+    <w:rPr>
+      <w:rFonts w:cs="Wingdings"/>
+    </w:rPr>
+  </w:style>
+  <w:style w:type="character" w:styleId="ListLabel408">
+    <w:name w:val="ListLabel 408"/>
+    <w:qFormat/>
+    <w:rPr>
+      <w:rFonts w:cs="Symbol"/>
+    </w:rPr>
+  </w:style>
+  <w:style w:type="character" w:styleId="ListLabel409">
+    <w:name w:val="ListLabel 409"/>
+    <w:qFormat/>
+    <w:rPr>
+      <w:rFonts w:cs="Courier New"/>
+    </w:rPr>
+  </w:style>
+  <w:style w:type="character" w:styleId="ListLabel410">
+    <w:name w:val="ListLabel 410"/>
+    <w:qFormat/>
+    <w:rPr>
+      <w:rFonts w:cs="Wingdings"/>
+    </w:rPr>
+  </w:style>
+  <w:style w:type="character" w:styleId="ListLabel411">
+    <w:name w:val="ListLabel 411"/>
+    <w:qFormat/>
+    <w:rPr>
+      <w:rFonts w:cs="Symbol"/>
+      <w:color w:val="00000A"/>
+    </w:rPr>
+  </w:style>
+  <w:style w:type="character" w:styleId="ListLabel412">
+    <w:name w:val="ListLabel 412"/>
+    <w:qFormat/>
+    <w:rPr>
+      <w:rFonts w:cs="Courier New"/>
+    </w:rPr>
+  </w:style>
+  <w:style w:type="character" w:styleId="ListLabel413">
+    <w:name w:val="ListLabel 413"/>
+    <w:qFormat/>
+    <w:rPr>
+      <w:rFonts w:cs="Wingdings"/>
+    </w:rPr>
+  </w:style>
+  <w:style w:type="character" w:styleId="ListLabel414">
+    <w:name w:val="ListLabel 414"/>
+    <w:qFormat/>
+    <w:rPr>
+      <w:rFonts w:cs="Symbol"/>
+    </w:rPr>
+  </w:style>
+  <w:style w:type="character" w:styleId="ListLabel415">
+    <w:name w:val="ListLabel 415"/>
+    <w:qFormat/>
+    <w:rPr>
+      <w:rFonts w:cs="Courier New"/>
+    </w:rPr>
+  </w:style>
+  <w:style w:type="character" w:styleId="ListLabel416">
+    <w:name w:val="ListLabel 416"/>
+    <w:qFormat/>
+    <w:rPr>
+      <w:rFonts w:cs="Wingdings"/>
+    </w:rPr>
+  </w:style>
+  <w:style w:type="character" w:styleId="ListLabel417">
+    <w:name w:val="ListLabel 417"/>
+    <w:qFormat/>
+    <w:rPr>
+      <w:rFonts w:cs="Symbol"/>
+    </w:rPr>
+  </w:style>
+  <w:style w:type="character" w:styleId="ListLabel418">
+    <w:name w:val="ListLabel 418"/>
+    <w:qFormat/>
+    <w:rPr>
+      <w:rFonts w:cs="Courier New"/>
+    </w:rPr>
+  </w:style>
+  <w:style w:type="character" w:styleId="ListLabel419">
+    <w:name w:val="ListLabel 419"/>
+    <w:qFormat/>
+    <w:rPr>
+      <w:rFonts w:cs="Wingdings"/>
+    </w:rPr>
+  </w:style>
+  <w:style w:type="character" w:styleId="ListLabel420">
+    <w:name w:val="ListLabel 420"/>
+    <w:qFormat/>
+    <w:rPr>
+      <w:rFonts w:cs="Symbol"/>
+      <w:color w:val="00000A"/>
+      <w:sz w:val="28"/>
+    </w:rPr>
+  </w:style>
+  <w:style w:type="character" w:styleId="ListLabel421">
+    <w:name w:val="ListLabel 421"/>
+    <w:qFormat/>
+    <w:rPr>
+      <w:rFonts w:cs="Courier New"/>
+    </w:rPr>
+  </w:style>
+  <w:style w:type="character" w:styleId="ListLabel422">
+    <w:name w:val="ListLabel 422"/>
+    <w:qFormat/>
+    <w:rPr>
+      <w:rFonts w:cs="Wingdings"/>
+    </w:rPr>
+  </w:style>
+  <w:style w:type="character" w:styleId="ListLabel423">
+    <w:name w:val="ListLabel 423"/>
+    <w:qFormat/>
+    <w:rPr>
+      <w:rFonts w:cs="Symbol"/>
+    </w:rPr>
+  </w:style>
+  <w:style w:type="character" w:styleId="ListLabel424">
+    <w:name w:val="ListLabel 424"/>
+    <w:qFormat/>
+    <w:rPr>
+      <w:rFonts w:cs="Courier New"/>
+    </w:rPr>
+  </w:style>
+  <w:style w:type="character" w:styleId="ListLabel425">
+    <w:name w:val="ListLabel 425"/>
+    <w:qFormat/>
+    <w:rPr>
+      <w:rFonts w:cs="Wingdings"/>
+    </w:rPr>
+  </w:style>
+  <w:style w:type="character" w:styleId="ListLabel426">
+    <w:name w:val="ListLabel 426"/>
+    <w:qFormat/>
+    <w:rPr>
+      <w:rFonts w:cs="Symbol"/>
+    </w:rPr>
+  </w:style>
+  <w:style w:type="character" w:styleId="ListLabel427">
+    <w:name w:val="ListLabel 427"/>
+    <w:qFormat/>
+    <w:rPr>
+      <w:rFonts w:cs="Courier New"/>
+    </w:rPr>
+  </w:style>
+  <w:style w:type="character" w:styleId="ListLabel428">
+    <w:name w:val="ListLabel 428"/>
+    <w:qFormat/>
+    <w:rPr>
+      <w:rFonts w:cs="Wingdings"/>
+    </w:rPr>
+  </w:style>
+  <w:style w:type="character" w:styleId="ListLabel429">
+    <w:name w:val="ListLabel 429"/>
+    <w:qFormat/>
+    <w:rPr>
+      <w:rFonts w:cs="Symbol"/>
+    </w:rPr>
+  </w:style>
+  <w:style w:type="character" w:styleId="ListLabel430">
+    <w:name w:val="ListLabel 430"/>
+    <w:qFormat/>
+    <w:rPr>
+      <w:rFonts w:cs="Courier New"/>
+    </w:rPr>
+  </w:style>
+  <w:style w:type="character" w:styleId="ListLabel431">
+    <w:name w:val="ListLabel 431"/>
+    <w:qFormat/>
+    <w:rPr>
+      <w:rFonts w:cs="Wingdings"/>
+    </w:rPr>
+  </w:style>
+  <w:style w:type="character" w:styleId="ListLabel432">
+    <w:name w:val="ListLabel 432"/>
+    <w:qFormat/>
+    <w:rPr>
+      <w:rFonts w:cs="Symbol"/>
+    </w:rPr>
+  </w:style>
+  <w:style w:type="character" w:styleId="ListLabel433">
+    <w:name w:val="ListLabel 433"/>
+    <w:qFormat/>
+    <w:rPr>
+      <w:rFonts w:cs="Courier New"/>
+    </w:rPr>
+  </w:style>
+  <w:style w:type="character" w:styleId="ListLabel434">
+    <w:name w:val="ListLabel 434"/>
+    <w:qFormat/>
+    <w:rPr>
+      <w:rFonts w:cs="Wingdings"/>
+    </w:rPr>
+  </w:style>
+  <w:style w:type="character" w:styleId="ListLabel435">
+    <w:name w:val="ListLabel 435"/>
+    <w:qFormat/>
+    <w:rPr>
+      <w:rFonts w:cs="Symbol"/>
+    </w:rPr>
+  </w:style>
+  <w:style w:type="character" w:styleId="ListLabel436">
+    <w:name w:val="ListLabel 436"/>
+    <w:qFormat/>
+    <w:rPr>
+      <w:rFonts w:cs="Courier New"/>
+    </w:rPr>
+  </w:style>
+  <w:style w:type="character" w:styleId="ListLabel437">
+    <w:name w:val="ListLabel 437"/>
+    <w:qFormat/>
+    <w:rPr>
+      <w:rFonts w:cs="Wingdings"/>
+    </w:rPr>
+  </w:style>
+  <w:style w:type="character" w:styleId="ListLabel438">
+    <w:name w:val="ListLabel 438"/>
+    <w:qFormat/>
+    <w:rPr>
+      <w:rFonts w:cs="Symbol"/>
+    </w:rPr>
+  </w:style>
+  <w:style w:type="character" w:styleId="ListLabel439">
+    <w:name w:val="ListLabel 439"/>
+    <w:qFormat/>
+    <w:rPr>
+      <w:rFonts w:cs="Courier New"/>
+    </w:rPr>
+  </w:style>
+  <w:style w:type="character" w:styleId="ListLabel440">
+    <w:name w:val="ListLabel 440"/>
+    <w:qFormat/>
+    <w:rPr>
+      <w:rFonts w:cs="Wingdings"/>
+    </w:rPr>
+  </w:style>
+  <w:style w:type="character" w:styleId="ListLabel441">
+    <w:name w:val="ListLabel 441"/>
+    <w:qFormat/>
+    <w:rPr>
+      <w:rFonts w:cs="Symbol"/>
+    </w:rPr>
+  </w:style>
+  <w:style w:type="character" w:styleId="ListLabel442">
+    <w:name w:val="ListLabel 442"/>
+    <w:qFormat/>
+    <w:rPr>
+      <w:rFonts w:cs="Courier New"/>
+    </w:rPr>
+  </w:style>
+  <w:style w:type="character" w:styleId="ListLabel443">
+    <w:name w:val="ListLabel 443"/>
+    <w:qFormat/>
+    <w:rPr>
+      <w:rFonts w:cs="Wingdings"/>
+    </w:rPr>
+  </w:style>
+  <w:style w:type="character" w:styleId="ListLabel444">
+    <w:name w:val="ListLabel 444"/>
+    <w:qFormat/>
+    <w:rPr>
+      <w:rFonts w:cs="Symbol"/>
+    </w:rPr>
+  </w:style>
+  <w:style w:type="character" w:styleId="ListLabel445">
+    <w:name w:val="ListLabel 445"/>
+    <w:qFormat/>
+    <w:rPr>
+      <w:rFonts w:cs="Courier New"/>
+    </w:rPr>
+  </w:style>
+  <w:style w:type="character" w:styleId="ListLabel446">
+    <w:name w:val="ListLabel 446"/>
+    <w:qFormat/>
+    <w:rPr>
+      <w:rFonts w:cs="Wingdings"/>
+    </w:rPr>
+  </w:style>
   <w:style w:type="paragraph" w:styleId="Heading">
     <w:name w:val="Heading"/>
     <w:basedOn w:val="Normal"/>

</xml_diff>